<commit_message>
Objektliste: Some fixes; PDF & DOCX
</commit_message>
<xml_diff>
--- a/src/main/resources/templates/Building Evaluation Template.docx
+++ b/src/main/resources/templates/Building Evaluation Template.docx
@@ -522,8 +522,8 @@
         <w:tblLook w:val="04A0" w:firstRow="1" w:lastRow="0" w:firstColumn="1" w:lastColumn="0" w:noHBand="0" w:noVBand="1"/>
       </w:tblPr>
       <w:tblGrid>
-        <w:gridCol w:w="3981"/>
-        <w:gridCol w:w="3242"/>
+        <w:gridCol w:w="3964"/>
+        <w:gridCol w:w="3249"/>
       </w:tblGrid>
       <w:tr>
         <w:trPr>
@@ -903,9 +903,9 @@
       <w:tblGrid>
         <w:gridCol w:w="3544"/>
         <w:gridCol w:w="7913"/>
-        <w:gridCol w:w="1063"/>
-        <w:gridCol w:w="1063"/>
-        <w:gridCol w:w="1182"/>
+        <w:gridCol w:w="1020"/>
+        <w:gridCol w:w="1134"/>
+        <w:gridCol w:w="1077"/>
       </w:tblGrid>
       <w:tr>
         <w:trPr>
@@ -995,7 +995,7 @@
         </w:tc>
         <w:tc>
           <w:tcPr>
-            <w:tcW w:w="1063" w:type="dxa"/>
+            <w:tcW w:w="1020" w:type="dxa"/>
             <w:shd w:val="clear" w:color="auto" w:fill="auto"/>
             <w:noWrap/>
             <w:hideMark/>
@@ -1026,7 +1026,7 @@
         </w:tc>
         <w:tc>
           <w:tcPr>
-            <w:tcW w:w="1063" w:type="dxa"/>
+            <w:tcW w:w="1134" w:type="dxa"/>
           </w:tcPr>
           <w:p>
             <w:pPr>
@@ -1054,7 +1054,7 @@
         </w:tc>
         <w:tc>
           <w:tcPr>
-            <w:tcW w:w="1182" w:type="dxa"/>
+            <w:tcW w:w="1077" w:type="dxa"/>
             <w:shd w:val="clear" w:color="auto" w:fill="auto"/>
             <w:noWrap/>
             <w:hideMark/>
@@ -1203,7 +1203,7 @@
         </w:tc>
         <w:tc>
           <w:tcPr>
-            <w:tcW w:w="1063" w:type="dxa"/>
+            <w:tcW w:w="1020" w:type="dxa"/>
             <w:shd w:val="clear" w:color="auto" w:fill="auto"/>
             <w:noWrap/>
             <w:vAlign w:val="center"/>
@@ -1247,7 +1247,7 @@
         </w:tc>
         <w:tc>
           <w:tcPr>
-            <w:tcW w:w="1063" w:type="dxa"/>
+            <w:tcW w:w="1134" w:type="dxa"/>
             <w:vAlign w:val="center"/>
           </w:tcPr>
           <w:p>
@@ -1272,7 +1272,7 @@
         </w:tc>
         <w:tc>
           <w:tcPr>
-            <w:tcW w:w="1182" w:type="dxa"/>
+            <w:tcW w:w="1077" w:type="dxa"/>
             <w:shd w:val="clear" w:color="auto" w:fill="auto"/>
             <w:noWrap/>
             <w:vAlign w:val="center"/>
@@ -2420,7 +2420,28 @@
       <w:rPr>
         <w:lang w:val="en-US"/>
       </w:rPr>
-      <w:t>01.04.2022</w:t>
+      <w:fldChar w:fldCharType="begin"/>
+    </w:r>
+    <w:r>
+      <w:instrText xml:space="preserve"> TIME \@ "dd.MM.yyyy" </w:instrText>
+    </w:r>
+    <w:r>
+      <w:rPr>
+        <w:lang w:val="en-US"/>
+      </w:rPr>
+      <w:fldChar w:fldCharType="separate"/>
+    </w:r>
+    <w:r>
+      <w:rPr>
+        <w:noProof/>
+      </w:rPr>
+      <w:t>25.05.2022</w:t>
+    </w:r>
+    <w:r>
+      <w:rPr>
+        <w:lang w:val="en-US"/>
+      </w:rPr>
+      <w:fldChar w:fldCharType="end"/>
     </w:r>
     <w:r>
       <w:rPr>

</xml_diff>

<commit_message>
Misc fixes cover foto, print report
</commit_message>
<xml_diff>
--- a/src/main/resources/templates/Building Evaluation Template.docx
+++ b/src/main/resources/templates/Building Evaluation Template.docx
@@ -2372,7 +2372,6 @@
         </w:tc>
       </w:tr>
     </w:tbl>
-    <w:p/>
     <w:p>
       <w:pPr>
         <w:spacing w:line="240" w:lineRule="auto"/>
@@ -2505,7 +2504,7 @@
       <w:rPr>
         <w:noProof/>
       </w:rPr>
-      <w:t>31.05.2022</w:t>
+      <w:t>01.06.2022</w:t>
     </w:r>
     <w:r>
       <w:rPr>
@@ -2571,7 +2570,7 @@
       <w:rPr>
         <w:noProof/>
       </w:rPr>
-      <w:t>31.05.2022</w:t>
+      <w:t>01.06.2022</w:t>
     </w:r>
     <w:r>
       <w:rPr>
@@ -2897,12 +2896,6 @@
         <w:sz w:val="16"/>
       </w:rPr>
       <w:tab/>
-    </w:r>
-    <w:r>
-      <w:rPr>
-        <w:rStyle w:val="PageNumber"/>
-        <w:sz w:val="16"/>
-      </w:rPr>
       <w:t>Berichtstitel</w:t>
     </w:r>
     <w:r>

</xml_diff>

<commit_message>
Objektauswertung: Fix table header, empty description
</commit_message>
<xml_diff>
--- a/src/main/resources/templates/Building Evaluation Template.docx
+++ b/src/main/resources/templates/Building Evaluation Template.docx
@@ -1332,6 +1332,7 @@
       <w:tr>
         <w:trPr>
           <w:trHeight w:val="392"/>
+          <w:tblHeader/>
         </w:trPr>
         <w:tc>
           <w:tcPr>
@@ -1469,6 +1470,7 @@
         <w:trPr>
           <w:cantSplit/>
           <w:trHeight w:val="712"/>
+          <w:tblHeader/>
         </w:trPr>
         <w:tc>
           <w:tcPr>
@@ -2504,7 +2506,7 @@
       <w:rPr>
         <w:noProof/>
       </w:rPr>
-      <w:t>01.06.2022</w:t>
+      <w:t>02.06.2022</w:t>
     </w:r>
     <w:r>
       <w:rPr>
@@ -2570,7 +2572,7 @@
       <w:rPr>
         <w:noProof/>
       </w:rPr>
-      <w:t>01.06.2022</w:t>
+      <w:t>02.06.2022</w:t>
     </w:r>
     <w:r>
       <w:rPr>

</xml_diff>

<commit_message>
Zustand und Massnahmen im PDF
</commit_message>
<xml_diff>
--- a/src/main/resources/templates/Building Evaluation Template.docx
+++ b/src/main/resources/templates/Building Evaluation Template.docx
@@ -40,7 +40,7 @@
     </w:p>
     <w:p>
       <w:pPr>
-        <w:pStyle w:val="Heading5"/>
+        <w:pStyle w:val="berschrift5"/>
         <w:keepNext w:val="0"/>
         <w:widowControl w:val="0"/>
         <w:spacing w:before="120" w:line="240" w:lineRule="auto"/>
@@ -236,7 +236,7 @@
     </w:p>
     <w:p>
       <w:pPr>
-        <w:pStyle w:val="Heading1"/>
+        <w:pStyle w:val="berschrift1"/>
         <w:rPr>
           <w:lang w:eastAsia="de-CH"/>
         </w:rPr>
@@ -430,7 +430,7 @@
     <w:p/>
     <w:p>
       <w:pPr>
-        <w:pStyle w:val="Heading1"/>
+        <w:pStyle w:val="berschrift1"/>
         <w:numPr>
           <w:ilvl w:val="0"/>
           <w:numId w:val="1"/>
@@ -645,7 +645,7 @@
     <w:p/>
     <w:p>
       <w:pPr>
-        <w:pStyle w:val="Heading1"/>
+        <w:pStyle w:val="berschrift1"/>
         <w:tabs>
           <w:tab w:val="clear" w:pos="567"/>
         </w:tabs>
@@ -755,7 +755,7 @@
     </w:p>
     <w:p>
       <w:pPr>
-        <w:pStyle w:val="Heading1"/>
+        <w:pStyle w:val="berschrift1"/>
       </w:pPr>
       <w:r>
         <w:t>Datenerhebung am Objekt (&lt;&lt;[building.</w:t>
@@ -788,20 +788,19 @@
         <w:tblLook w:val="0420" w:firstRow="1" w:lastRow="0" w:firstColumn="0" w:lastColumn="0" w:noHBand="0" w:noVBand="1"/>
       </w:tblPr>
       <w:tblGrid>
-        <w:gridCol w:w="3544"/>
-        <w:gridCol w:w="7913"/>
-        <w:gridCol w:w="1020"/>
-        <w:gridCol w:w="1134"/>
-        <w:gridCol w:w="1077"/>
+        <w:gridCol w:w="3948"/>
+        <w:gridCol w:w="8816"/>
+        <w:gridCol w:w="1135"/>
+        <w:gridCol w:w="1199"/>
       </w:tblGrid>
       <w:tr>
         <w:trPr>
-          <w:trHeight w:val="320"/>
+          <w:trHeight w:val="326"/>
           <w:tblHeader/>
         </w:trPr>
         <w:tc>
           <w:tcPr>
-            <w:tcW w:w="3544" w:type="dxa"/>
+            <w:tcW w:w="3948" w:type="dxa"/>
             <w:shd w:val="clear" w:color="auto" w:fill="auto"/>
             <w:noWrap/>
             <w:hideMark/>
@@ -831,7 +830,7 @@
         </w:tc>
         <w:tc>
           <w:tcPr>
-            <w:tcW w:w="7913" w:type="dxa"/>
+            <w:tcW w:w="8816" w:type="dxa"/>
             <w:shd w:val="clear" w:color="auto" w:fill="auto"/>
             <w:noWrap/>
             <w:hideMark/>
@@ -882,7 +881,7 @@
         </w:tc>
         <w:tc>
           <w:tcPr>
-            <w:tcW w:w="1020" w:type="dxa"/>
+            <w:tcW w:w="1135" w:type="dxa"/>
             <w:shd w:val="clear" w:color="auto" w:fill="auto"/>
             <w:noWrap/>
             <w:hideMark/>
@@ -913,35 +912,7 @@
         </w:tc>
         <w:tc>
           <w:tcPr>
-            <w:tcW w:w="1134" w:type="dxa"/>
-          </w:tcPr>
-          <w:p>
-            <w:pPr>
-              <w:spacing w:line="360" w:lineRule="auto"/>
-              <w:jc w:val="right"/>
-              <w:rPr>
-                <w:rFonts w:eastAsia="Times New Roman" w:cs="Segoe UI"/>
-                <w:b/>
-                <w:bCs/>
-                <w:color w:val="000000"/>
-                <w:lang w:eastAsia="de-CH"/>
-              </w:rPr>
-            </w:pPr>
-            <w:r>
-              <w:rPr>
-                <w:rFonts w:eastAsia="Times New Roman" w:cs="Segoe UI"/>
-                <w:b/>
-                <w:bCs/>
-                <w:color w:val="000000"/>
-                <w:lang w:eastAsia="de-CH"/>
-              </w:rPr>
-              <w:t>Wertung</w:t>
-            </w:r>
-          </w:p>
-        </w:tc>
-        <w:tc>
-          <w:tcPr>
-            <w:tcW w:w="1077" w:type="dxa"/>
+            <w:tcW w:w="1199" w:type="dxa"/>
             <w:shd w:val="clear" w:color="auto" w:fill="auto"/>
             <w:noWrap/>
             <w:hideMark/>
@@ -977,10 +948,9 @@
         </w:trPr>
         <w:tc>
           <w:tcPr>
-            <w:tcW w:w="3544" w:type="dxa"/>
+            <w:tcW w:w="3948" w:type="dxa"/>
             <w:shd w:val="clear" w:color="auto" w:fill="auto"/>
             <w:noWrap/>
-            <w:vAlign w:val="center"/>
             <w:hideMark/>
           </w:tcPr>
           <w:p>
@@ -1017,6 +987,7 @@
               </w:rPr>
               <w:t xml:space="preserve"> in </w:t>
             </w:r>
+            <w:proofErr w:type="spellStart"/>
             <w:proofErr w:type="gramStart"/>
             <w:r>
               <w:rPr>
@@ -1034,6 +1005,7 @@
               </w:rPr>
               <w:t>Elements</w:t>
             </w:r>
+            <w:proofErr w:type="spellEnd"/>
             <w:proofErr w:type="gramEnd"/>
             <w:r>
               <w:rPr>
@@ -1043,6 +1015,7 @@
               </w:rPr>
               <w:t>()]&gt;&gt;&lt;&lt;[</w:t>
             </w:r>
+            <w:proofErr w:type="spellStart"/>
             <w:r>
               <w:rPr>
                 <w:rFonts w:eastAsia="Times New Roman" w:cs="Segoe UI"/>
@@ -1057,118 +1030,139 @@
                 <w:color w:val="000000"/>
                 <w:lang w:val="en-US" w:eastAsia="de-CH"/>
               </w:rPr>
-              <w:t>.getName()]&gt;&gt;</w:t>
+              <w:t>.getName</w:t>
             </w:r>
-          </w:p>
-        </w:tc>
-        <w:tc>
-          <w:tcPr>
-            <w:tcW w:w="7913" w:type="dxa"/>
+            <w:proofErr w:type="spellEnd"/>
+            <w:r>
+              <w:rPr>
+                <w:rFonts w:eastAsia="Times New Roman" w:cs="Segoe UI"/>
+                <w:color w:val="000000"/>
+                <w:lang w:val="en-US" w:eastAsia="de-CH"/>
+              </w:rPr>
+              <w:t>()]&gt;&gt;</w:t>
+            </w:r>
+          </w:p>
+        </w:tc>
+        <w:tc>
+          <w:tcPr>
+            <w:tcW w:w="8816" w:type="dxa"/>
             <w:shd w:val="clear" w:color="auto" w:fill="auto"/>
-            <w:vAlign w:val="center"/>
             <w:hideMark/>
           </w:tcPr>
           <w:p>
             <w:pPr>
               <w:spacing w:before="60" w:line="360" w:lineRule="auto"/>
               <w:jc w:val="left"/>
+              <w:rPr>
+                <w:rFonts w:eastAsia="Times New Roman" w:cs="Segoe UI"/>
+                <w:color w:val="080707"/>
+                <w:lang w:val="en-US" w:eastAsia="de-CH"/>
+              </w:rPr>
+            </w:pPr>
+            <w:r>
+              <w:rPr>
+                <w:rFonts w:eastAsia="Times New Roman" w:cs="Segoe UI"/>
+                <w:color w:val="080707"/>
+                <w:lang w:val="en-US" w:eastAsia="de-CH"/>
+              </w:rPr>
+              <w:t>&lt;&lt;[</w:t>
+            </w:r>
+            <w:proofErr w:type="spellStart"/>
+            <w:proofErr w:type="gramStart"/>
+            <w:r>
+              <w:rPr>
+                <w:rFonts w:eastAsia="Times New Roman" w:cs="Segoe UI"/>
+                <w:color w:val="080707"/>
+                <w:lang w:val="en-US" w:eastAsia="de-CH"/>
+              </w:rPr>
+              <w:t>e.getDescription</w:t>
+            </w:r>
+            <w:proofErr w:type="spellEnd"/>
+            <w:proofErr w:type="gramEnd"/>
+            <w:r>
+              <w:rPr>
+                <w:rFonts w:eastAsia="Times New Roman" w:cs="Segoe UI"/>
+                <w:color w:val="080707"/>
+                <w:lang w:val="en-US" w:eastAsia="de-CH"/>
+              </w:rPr>
+              <w:t>()</w:t>
+            </w:r>
+            <w:r>
+              <w:rPr>
+                <w:rFonts w:eastAsia="Times New Roman" w:cs="Segoe UI"/>
+                <w:color w:val="080707"/>
+                <w:lang w:val="en-US" w:eastAsia="de-CH"/>
+              </w:rPr>
+              <w:t xml:space="preserve">] </w:t>
+            </w:r>
+            <w:r>
+              <w:rPr>
+                <w:rFonts w:eastAsia="Times New Roman" w:cs="Segoe UI"/>
+                <w:color w:val="080707"/>
+                <w:lang w:val="en-US" w:eastAsia="de-CH"/>
+              </w:rPr>
+              <w:t>-html&gt;&gt;</w:t>
+            </w:r>
+          </w:p>
+        </w:tc>
+        <w:tc>
+          <w:tcPr>
+            <w:tcW w:w="1135" w:type="dxa"/>
+            <w:shd w:val="clear" w:color="auto" w:fill="auto"/>
+            <w:noWrap/>
+            <w:hideMark/>
+          </w:tcPr>
+          <w:p>
+            <w:pPr>
+              <w:spacing w:before="60" w:line="360" w:lineRule="auto"/>
+              <w:jc w:val="right"/>
+              <w:rPr>
+                <w:rFonts w:eastAsia="Times New Roman" w:cs="Segoe UI"/>
+                <w:color w:val="000000"/>
+                <w:lang w:eastAsia="de-CH"/>
+              </w:rPr>
+            </w:pPr>
+            <w:r>
               <w:rPr>
                 <w:rFonts w:eastAsia="Times New Roman" w:cs="Segoe UI"/>
                 <w:color w:val="080707"/>
                 <w:lang w:eastAsia="de-CH"/>
               </w:rPr>
-            </w:pPr>
+              <w:t>&lt;&lt;[</w:t>
+            </w:r>
+            <w:proofErr w:type="spellStart"/>
+            <w:proofErr w:type="gramStart"/>
             <w:r>
               <w:rPr>
                 <w:rFonts w:eastAsia="Times New Roman" w:cs="Segoe UI"/>
                 <w:color w:val="080707"/>
                 <w:lang w:eastAsia="de-CH"/>
               </w:rPr>
-              <w:t>&lt;&lt;[e.getDescription()]&gt;&gt;</w:t>
+              <w:t>e.getValuePart</w:t>
             </w:r>
-          </w:p>
-        </w:tc>
-        <w:tc>
-          <w:tcPr>
-            <w:tcW w:w="1020" w:type="dxa"/>
-            <w:shd w:val="clear" w:color="auto" w:fill="auto"/>
-            <w:noWrap/>
-            <w:vAlign w:val="center"/>
-            <w:hideMark/>
-          </w:tcPr>
-          <w:p>
-            <w:pPr>
-              <w:spacing w:before="60" w:line="360" w:lineRule="auto"/>
-              <w:jc w:val="right"/>
-              <w:rPr>
-                <w:rFonts w:eastAsia="Times New Roman" w:cs="Segoe UI"/>
-                <w:color w:val="000000"/>
-                <w:lang w:eastAsia="de-CH"/>
-              </w:rPr>
-            </w:pPr>
+            <w:proofErr w:type="spellEnd"/>
+            <w:proofErr w:type="gramEnd"/>
             <w:r>
               <w:rPr>
                 <w:rFonts w:eastAsia="Times New Roman" w:cs="Segoe UI"/>
                 <w:color w:val="080707"/>
                 <w:lang w:eastAsia="de-CH"/>
               </w:rPr>
-              <w:t>&lt;&lt;[e.get</w:t>
+              <w:t>()]&gt;&gt;</w:t>
             </w:r>
-            <w:r>
-              <w:rPr>
-                <w:rFonts w:eastAsia="Times New Roman" w:cs="Segoe UI"/>
-                <w:color w:val="080707"/>
-                <w:lang w:eastAsia="de-CH"/>
-              </w:rPr>
-              <w:t>Value</w:t>
-            </w:r>
-            <w:r>
-              <w:rPr>
-                <w:rFonts w:eastAsia="Times New Roman" w:cs="Segoe UI"/>
-                <w:color w:val="080707"/>
-                <w:lang w:eastAsia="de-CH"/>
-              </w:rPr>
-              <w:t>Part()]&gt;&gt;</w:t>
-            </w:r>
-          </w:p>
-        </w:tc>
-        <w:tc>
-          <w:tcPr>
-            <w:tcW w:w="1134" w:type="dxa"/>
-            <w:vAlign w:val="center"/>
+          </w:p>
+        </w:tc>
+        <w:tc>
+          <w:tcPr>
+            <w:tcW w:w="1199" w:type="dxa"/>
+            <w:shd w:val="clear" w:color="auto" w:fill="auto"/>
+            <w:noWrap/>
+            <w:hideMark/>
           </w:tcPr>
           <w:p>
             <w:pPr>
               <w:spacing w:before="60" w:line="360" w:lineRule="auto"/>
               <w:jc w:val="right"/>
-              <w:rPr>
-                <w:rFonts w:eastAsia="Times New Roman" w:cs="Segoe UI"/>
-                <w:color w:val="000000"/>
-                <w:lang w:eastAsia="de-CH"/>
-              </w:rPr>
-            </w:pPr>
-            <w:r>
-              <w:rPr>
-                <w:rFonts w:eastAsia="Times New Roman" w:cs="Segoe UI"/>
-                <w:color w:val="080707"/>
-                <w:lang w:eastAsia="de-CH"/>
-              </w:rPr>
-              <w:t>&lt;&lt;[e.getRating()]&gt;&gt;</w:t>
-            </w:r>
-          </w:p>
-        </w:tc>
-        <w:tc>
-          <w:tcPr>
-            <w:tcW w:w="1077" w:type="dxa"/>
-            <w:shd w:val="clear" w:color="auto" w:fill="auto"/>
-            <w:noWrap/>
-            <w:vAlign w:val="center"/>
-            <w:hideMark/>
-          </w:tcPr>
-          <w:p>
-            <w:pPr>
-              <w:spacing w:before="60" w:line="360" w:lineRule="auto"/>
-              <w:jc w:val="center"/>
               <w:rPr>
                 <w:rFonts w:eastAsia="Times New Roman" w:cs="Segoe UI"/>
                 <w:color w:val="000000"/>
@@ -1181,8 +1175,9 @@
                 <w:color w:val="080707"/>
                 <w:lang w:val="en-US" w:eastAsia="de-CH"/>
               </w:rPr>
-              <w:t>&lt;&lt;backColor [</w:t>
+              <w:t>&lt;&lt;[</w:t>
             </w:r>
+            <w:proofErr w:type="spellStart"/>
             <w:proofErr w:type="gramStart"/>
             <w:r>
               <w:rPr>
@@ -1190,6 +1185,67 @@
                 <w:color w:val="080707"/>
                 <w:lang w:val="en-US" w:eastAsia="de-CH"/>
               </w:rPr>
+              <w:t>e.getRating</w:t>
+            </w:r>
+            <w:proofErr w:type="spellEnd"/>
+            <w:proofErr w:type="gramEnd"/>
+            <w:r>
+              <w:rPr>
+                <w:rFonts w:eastAsia="Times New Roman" w:cs="Segoe UI"/>
+                <w:color w:val="080707"/>
+                <w:lang w:val="en-US" w:eastAsia="de-CH"/>
+              </w:rPr>
+              <w:t>()]&gt;&gt;</w:t>
+            </w:r>
+            <w:r>
+              <w:rPr>
+                <w:rFonts w:eastAsia="Times New Roman" w:cs="Segoe UI"/>
+                <w:color w:val="080707"/>
+                <w:lang w:val="en-US" w:eastAsia="de-CH"/>
+              </w:rPr>
+              <w:t xml:space="preserve">  </w:t>
+            </w:r>
+            <w:r>
+              <w:rPr>
+                <w:rFonts w:eastAsia="Times New Roman" w:cs="Segoe UI"/>
+                <w:color w:val="080707"/>
+                <w:lang w:val="en-US" w:eastAsia="de-CH"/>
+              </w:rPr>
+              <w:t>&lt;&lt;</w:t>
+            </w:r>
+            <w:proofErr w:type="spellStart"/>
+            <w:r>
+              <w:rPr>
+                <w:rFonts w:eastAsia="Times New Roman" w:cs="Segoe UI"/>
+                <w:color w:val="080707"/>
+                <w:lang w:val="en-US" w:eastAsia="de-CH"/>
+              </w:rPr>
+              <w:t>text</w:t>
+            </w:r>
+            <w:r>
+              <w:rPr>
+                <w:rFonts w:eastAsia="Times New Roman" w:cs="Segoe UI"/>
+                <w:color w:val="080707"/>
+                <w:lang w:val="en-US" w:eastAsia="de-CH"/>
+              </w:rPr>
+              <w:t>Color</w:t>
+            </w:r>
+            <w:proofErr w:type="spellEnd"/>
+            <w:r>
+              <w:rPr>
+                <w:rFonts w:eastAsia="Times New Roman" w:cs="Segoe UI"/>
+                <w:color w:val="080707"/>
+                <w:lang w:val="en-US" w:eastAsia="de-CH"/>
+              </w:rPr>
+              <w:t xml:space="preserve"> [</w:t>
+            </w:r>
+            <w:proofErr w:type="spellStart"/>
+            <w:r>
+              <w:rPr>
+                <w:rFonts w:eastAsia="Times New Roman" w:cs="Segoe UI"/>
+                <w:color w:val="080707"/>
+                <w:lang w:val="en-US" w:eastAsia="de-CH"/>
+              </w:rPr>
               <w:t>e</w:t>
             </w:r>
             <w:r>
@@ -1216,14 +1272,21 @@
               </w:rPr>
               <w:t>Color</w:t>
             </w:r>
-            <w:proofErr w:type="gramEnd"/>
+            <w:proofErr w:type="spellEnd"/>
             <w:r>
               <w:rPr>
                 <w:rFonts w:eastAsia="Times New Roman" w:cs="Segoe UI"/>
                 <w:color w:val="080707"/>
                 <w:lang w:val="en-US" w:eastAsia="de-CH"/>
               </w:rPr>
-              <w:t>()]&gt;&gt;&lt;&lt;/backColor&gt;&gt;</w:t>
+              <w:t>()]&gt;&gt;</w:t>
+            </w:r>
+            <w:r>
+              <w:rPr>
+                <w:rFonts w:eastAsia="Times New Roman" w:cs="Segoe UI"/>
+                <w:lang w:eastAsia="de-CH"/>
+              </w:rPr>
+              <w:sym w:font="Webdings" w:char="F067"/>
             </w:r>
             <w:r>
               <w:rPr>
@@ -1231,7 +1294,33 @@
                 <w:color w:val="080707"/>
                 <w:lang w:val="en-US" w:eastAsia="de-CH"/>
               </w:rPr>
-              <w:t>&lt;&lt;/foreach&gt;&gt;</w:t>
+              <w:t>&lt;&lt;/</w:t>
+            </w:r>
+            <w:proofErr w:type="spellStart"/>
+            <w:r>
+              <w:rPr>
+                <w:rFonts w:eastAsia="Times New Roman" w:cs="Segoe UI"/>
+                <w:color w:val="080707"/>
+                <w:lang w:val="en-US" w:eastAsia="de-CH"/>
+              </w:rPr>
+              <w:t>text</w:t>
+            </w:r>
+            <w:r>
+              <w:rPr>
+                <w:rFonts w:eastAsia="Times New Roman" w:cs="Segoe UI"/>
+                <w:color w:val="080707"/>
+                <w:lang w:val="en-US" w:eastAsia="de-CH"/>
+              </w:rPr>
+              <w:t>Color</w:t>
+            </w:r>
+            <w:proofErr w:type="spellEnd"/>
+            <w:r>
+              <w:rPr>
+                <w:rFonts w:eastAsia="Times New Roman" w:cs="Segoe UI"/>
+                <w:color w:val="080707"/>
+                <w:lang w:val="en-US" w:eastAsia="de-CH"/>
+              </w:rPr>
+              <w:t>&gt;&gt;&lt;&lt;/foreach&gt;&gt;</w:t>
             </w:r>
           </w:p>
         </w:tc>
@@ -1281,7 +1370,7 @@
     </w:p>
     <w:p>
       <w:pPr>
-        <w:pStyle w:val="Heading1"/>
+        <w:pStyle w:val="berschrift1"/>
       </w:pPr>
       <w:r>
         <w:lastRenderedPageBreak/>
@@ -1290,7 +1379,7 @@
     </w:p>
     <w:tbl>
       <w:tblPr>
-        <w:tblStyle w:val="TableGrid"/>
+        <w:tblStyle w:val="Tabellenraster"/>
         <w:tblW w:w="14879" w:type="dxa"/>
         <w:tblLayout w:type="fixed"/>
         <w:tblCellMar>
@@ -2385,7 +2474,7 @@
     </w:p>
     <w:p>
       <w:pPr>
-        <w:pStyle w:val="Heading1"/>
+        <w:pStyle w:val="berschrift1"/>
         <w:spacing w:after="120"/>
       </w:pPr>
       <w:r>
@@ -2445,7 +2534,7 @@
     </w:p>
     <w:p>
       <w:pPr>
-        <w:pStyle w:val="Heading1"/>
+        <w:pStyle w:val="berschrift1"/>
       </w:pPr>
       <w:r>
         <w:lastRenderedPageBreak/>
@@ -2457,7 +2546,7 @@
     </w:p>
     <w:tbl>
       <w:tblPr>
-        <w:tblStyle w:val="TableGrid"/>
+        <w:tblStyle w:val="Tabellenraster"/>
         <w:tblW w:w="0" w:type="auto"/>
         <w:tblLayout w:type="fixed"/>
         <w:tblLook w:val="04A0" w:firstRow="1" w:lastRow="0" w:firstColumn="1" w:lastColumn="0" w:noHBand="0" w:noVBand="1"/>
@@ -2754,7 +2843,7 @@
 <w:ftr xmlns:wpc="http://schemas.microsoft.com/office/word/2010/wordprocessingCanvas" xmlns:cx="http://schemas.microsoft.com/office/drawing/2014/chartex" xmlns:cx1="http://schemas.microsoft.com/office/drawing/2015/9/8/chartex" xmlns:cx2="http://schemas.microsoft.com/office/drawing/2015/10/21/chartex" xmlns:cx3="http://schemas.microsoft.com/office/drawing/2016/5/9/chartex" xmlns:cx4="http://schemas.microsoft.com/office/drawing/2016/5/10/chartex" xmlns:cx5="http://schemas.microsoft.com/office/drawing/2016/5/11/chartex" xmlns:cx6="http://schemas.microsoft.com/office/drawing/2016/5/12/chartex" xmlns:cx7="http://schemas.microsoft.com/office/drawing/2016/5/13/chartex" xmlns:cx8="http://schemas.microsoft.com/office/drawing/2016/5/14/chartex" xmlns:mc="http://schemas.openxmlformats.org/markup-compatibility/2006" xmlns:aink="http://schemas.microsoft.com/office/drawing/2016/ink" xmlns:am3d="http://schemas.microsoft.com/office/drawing/2017/model3d" xmlns:o="urn:schemas-microsoft-com:office:office" xmlns:oel="http://schemas.microsoft.com/office/2019/extlst" xmlns:r="http://schemas.openxmlformats.org/officeDocument/2006/relationships" xmlns:m="http://schemas.openxmlformats.org/officeDocument/2006/math" xmlns:v="urn:schemas-microsoft-com:vml" xmlns:wp14="http://schemas.microsoft.com/office/word/2010/wordprocessingDrawing" xmlns:wp="http://schemas.openxmlformats.org/drawingml/2006/wordprocessingDrawing" xmlns:w10="urn:schemas-microsoft-com:office:word" xmlns:w="http://schemas.openxmlformats.org/wordprocessingml/2006/main" xmlns:w14="http://schemas.microsoft.com/office/word/2010/wordml" xmlns:w15="http://schemas.microsoft.com/office/word/2012/wordml" xmlns:w16cex="http://schemas.microsoft.com/office/word/2018/wordml/cex" xmlns:w16cid="http://schemas.microsoft.com/office/word/2016/wordml/cid" xmlns:w16="http://schemas.microsoft.com/office/word/2018/wordml" xmlns:w16sdtdh="http://schemas.microsoft.com/office/word/2020/wordml/sdtdatahash" xmlns:w16se="http://schemas.microsoft.com/office/word/2015/wordml/symex" xmlns:wpg="http://schemas.microsoft.com/office/word/2010/wordprocessingGroup" xmlns:wpi="http://schemas.microsoft.com/office/word/2010/wordprocessingInk" xmlns:wne="http://schemas.microsoft.com/office/word/2006/wordml" xmlns:wps="http://schemas.microsoft.com/office/word/2010/wordprocessingShape" mc:Ignorable="w14 w15 w16se w16cid w16 w16cex w16sdtdh wp14">
   <w:p>
     <w:pPr>
-      <w:pStyle w:val="Footer"/>
+      <w:pStyle w:val="Fuzeile"/>
       <w:tabs>
         <w:tab w:val="clear" w:pos="4536"/>
         <w:tab w:val="clear" w:pos="9072"/>
@@ -2784,7 +2873,7 @@
       <w:rPr>
         <w:noProof/>
       </w:rPr>
-      <w:t>03.06.2022</w:t>
+      <w:t>24.06.2022</w:t>
     </w:r>
     <w:r>
       <w:rPr>
@@ -2819,7 +2908,7 @@
 <w:ftr xmlns:wpc="http://schemas.microsoft.com/office/word/2010/wordprocessingCanvas" xmlns:cx="http://schemas.microsoft.com/office/drawing/2014/chartex" xmlns:cx1="http://schemas.microsoft.com/office/drawing/2015/9/8/chartex" xmlns:cx2="http://schemas.microsoft.com/office/drawing/2015/10/21/chartex" xmlns:cx3="http://schemas.microsoft.com/office/drawing/2016/5/9/chartex" xmlns:cx4="http://schemas.microsoft.com/office/drawing/2016/5/10/chartex" xmlns:cx5="http://schemas.microsoft.com/office/drawing/2016/5/11/chartex" xmlns:cx6="http://schemas.microsoft.com/office/drawing/2016/5/12/chartex" xmlns:cx7="http://schemas.microsoft.com/office/drawing/2016/5/13/chartex" xmlns:cx8="http://schemas.microsoft.com/office/drawing/2016/5/14/chartex" xmlns:mc="http://schemas.openxmlformats.org/markup-compatibility/2006" xmlns:aink="http://schemas.microsoft.com/office/drawing/2016/ink" xmlns:am3d="http://schemas.microsoft.com/office/drawing/2017/model3d" xmlns:o="urn:schemas-microsoft-com:office:office" xmlns:oel="http://schemas.microsoft.com/office/2019/extlst" xmlns:r="http://schemas.openxmlformats.org/officeDocument/2006/relationships" xmlns:m="http://schemas.openxmlformats.org/officeDocument/2006/math" xmlns:v="urn:schemas-microsoft-com:vml" xmlns:wp14="http://schemas.microsoft.com/office/word/2010/wordprocessingDrawing" xmlns:wp="http://schemas.openxmlformats.org/drawingml/2006/wordprocessingDrawing" xmlns:w10="urn:schemas-microsoft-com:office:word" xmlns:w="http://schemas.openxmlformats.org/wordprocessingml/2006/main" xmlns:w14="http://schemas.microsoft.com/office/word/2010/wordml" xmlns:w15="http://schemas.microsoft.com/office/word/2012/wordml" xmlns:w16cex="http://schemas.microsoft.com/office/word/2018/wordml/cex" xmlns:w16cid="http://schemas.microsoft.com/office/word/2016/wordml/cid" xmlns:w16="http://schemas.microsoft.com/office/word/2018/wordml" xmlns:w16sdtdh="http://schemas.microsoft.com/office/word/2020/wordml/sdtdatahash" xmlns:w16se="http://schemas.microsoft.com/office/word/2015/wordml/symex" xmlns:wpg="http://schemas.microsoft.com/office/word/2010/wordprocessingGroup" xmlns:wpi="http://schemas.microsoft.com/office/word/2010/wordprocessingInk" xmlns:wne="http://schemas.microsoft.com/office/word/2006/wordml" xmlns:wps="http://schemas.microsoft.com/office/word/2010/wordprocessingShape" mc:Ignorable="w14 w15 w16se w16cid w16 w16cex w16sdtdh wp14">
   <w:p>
     <w:pPr>
-      <w:pStyle w:val="Footer"/>
+      <w:pStyle w:val="Fuzeile"/>
       <w:tabs>
         <w:tab w:val="clear" w:pos="4536"/>
         <w:tab w:val="clear" w:pos="9072"/>
@@ -2850,7 +2939,7 @@
       <w:rPr>
         <w:noProof/>
       </w:rPr>
-      <w:t>03.06.2022</w:t>
+      <w:t>24.06.2022</w:t>
     </w:r>
     <w:r>
       <w:rPr>
@@ -2975,7 +3064,7 @@
 <w:hdr xmlns:wpc="http://schemas.microsoft.com/office/word/2010/wordprocessingCanvas" xmlns:cx="http://schemas.microsoft.com/office/drawing/2014/chartex" xmlns:cx1="http://schemas.microsoft.com/office/drawing/2015/9/8/chartex" xmlns:cx2="http://schemas.microsoft.com/office/drawing/2015/10/21/chartex" xmlns:cx3="http://schemas.microsoft.com/office/drawing/2016/5/9/chartex" xmlns:cx4="http://schemas.microsoft.com/office/drawing/2016/5/10/chartex" xmlns:cx5="http://schemas.microsoft.com/office/drawing/2016/5/11/chartex" xmlns:cx6="http://schemas.microsoft.com/office/drawing/2016/5/12/chartex" xmlns:cx7="http://schemas.microsoft.com/office/drawing/2016/5/13/chartex" xmlns:cx8="http://schemas.microsoft.com/office/drawing/2016/5/14/chartex" xmlns:mc="http://schemas.openxmlformats.org/markup-compatibility/2006" xmlns:aink="http://schemas.microsoft.com/office/drawing/2016/ink" xmlns:am3d="http://schemas.microsoft.com/office/drawing/2017/model3d" xmlns:o="urn:schemas-microsoft-com:office:office" xmlns:oel="http://schemas.microsoft.com/office/2019/extlst" xmlns:r="http://schemas.openxmlformats.org/officeDocument/2006/relationships" xmlns:m="http://schemas.openxmlformats.org/officeDocument/2006/math" xmlns:v="urn:schemas-microsoft-com:vml" xmlns:wp14="http://schemas.microsoft.com/office/word/2010/wordprocessingDrawing" xmlns:wp="http://schemas.openxmlformats.org/drawingml/2006/wordprocessingDrawing" xmlns:w10="urn:schemas-microsoft-com:office:word" xmlns:w="http://schemas.openxmlformats.org/wordprocessingml/2006/main" xmlns:w14="http://schemas.microsoft.com/office/word/2010/wordml" xmlns:w15="http://schemas.microsoft.com/office/word/2012/wordml" xmlns:w16cex="http://schemas.microsoft.com/office/word/2018/wordml/cex" xmlns:w16cid="http://schemas.microsoft.com/office/word/2016/wordml/cid" xmlns:w16="http://schemas.microsoft.com/office/word/2018/wordml" xmlns:w16sdtdh="http://schemas.microsoft.com/office/word/2020/wordml/sdtdatahash" xmlns:w16se="http://schemas.microsoft.com/office/word/2015/wordml/symex" xmlns:wpg="http://schemas.microsoft.com/office/word/2010/wordprocessingGroup" xmlns:wpi="http://schemas.microsoft.com/office/word/2010/wordprocessingInk" xmlns:wne="http://schemas.microsoft.com/office/word/2006/wordml" xmlns:wps="http://schemas.microsoft.com/office/word/2010/wordprocessingShape" mc:Ignorable="w14 w15 w16se w16cid w16 w16cex w16sdtdh wp14">
   <w:p>
     <w:pPr>
-      <w:pStyle w:val="Header"/>
+      <w:pStyle w:val="Kopfzeile"/>
       <w:tabs>
         <w:tab w:val="clear" w:pos="9072"/>
         <w:tab w:val="right" w:pos="8505"/>
@@ -3053,7 +3142,7 @@
   </w:p>
   <w:p>
     <w:pPr>
-      <w:pStyle w:val="Header"/>
+      <w:pStyle w:val="Kopfzeile"/>
     </w:pPr>
   </w:p>
 </w:hdr>
@@ -3063,7 +3152,7 @@
 <w:hdr xmlns:wpc="http://schemas.microsoft.com/office/word/2010/wordprocessingCanvas" xmlns:cx="http://schemas.microsoft.com/office/drawing/2014/chartex" xmlns:cx1="http://schemas.microsoft.com/office/drawing/2015/9/8/chartex" xmlns:cx2="http://schemas.microsoft.com/office/drawing/2015/10/21/chartex" xmlns:cx3="http://schemas.microsoft.com/office/drawing/2016/5/9/chartex" xmlns:cx4="http://schemas.microsoft.com/office/drawing/2016/5/10/chartex" xmlns:cx5="http://schemas.microsoft.com/office/drawing/2016/5/11/chartex" xmlns:cx6="http://schemas.microsoft.com/office/drawing/2016/5/12/chartex" xmlns:cx7="http://schemas.microsoft.com/office/drawing/2016/5/13/chartex" xmlns:cx8="http://schemas.microsoft.com/office/drawing/2016/5/14/chartex" xmlns:mc="http://schemas.openxmlformats.org/markup-compatibility/2006" xmlns:aink="http://schemas.microsoft.com/office/drawing/2016/ink" xmlns:am3d="http://schemas.microsoft.com/office/drawing/2017/model3d" xmlns:o="urn:schemas-microsoft-com:office:office" xmlns:oel="http://schemas.microsoft.com/office/2019/extlst" xmlns:r="http://schemas.openxmlformats.org/officeDocument/2006/relationships" xmlns:m="http://schemas.openxmlformats.org/officeDocument/2006/math" xmlns:v="urn:schemas-microsoft-com:vml" xmlns:wp14="http://schemas.microsoft.com/office/word/2010/wordprocessingDrawing" xmlns:wp="http://schemas.openxmlformats.org/drawingml/2006/wordprocessingDrawing" xmlns:w10="urn:schemas-microsoft-com:office:word" xmlns:w="http://schemas.openxmlformats.org/wordprocessingml/2006/main" xmlns:w14="http://schemas.microsoft.com/office/word/2010/wordml" xmlns:w15="http://schemas.microsoft.com/office/word/2012/wordml" xmlns:w16cex="http://schemas.microsoft.com/office/word/2018/wordml/cex" xmlns:w16cid="http://schemas.microsoft.com/office/word/2016/wordml/cid" xmlns:w16="http://schemas.microsoft.com/office/word/2018/wordml" xmlns:w16sdtdh="http://schemas.microsoft.com/office/word/2020/wordml/sdtdatahash" xmlns:w16se="http://schemas.microsoft.com/office/word/2015/wordml/symex" xmlns:wpg="http://schemas.microsoft.com/office/word/2010/wordprocessingGroup" xmlns:wpi="http://schemas.microsoft.com/office/word/2010/wordprocessingInk" xmlns:wne="http://schemas.microsoft.com/office/word/2006/wordml" xmlns:wps="http://schemas.microsoft.com/office/word/2010/wordprocessingShape" mc:Ignorable="w14 w15 w16se w16cid w16 w16cex w16sdtdh wp14">
   <w:p>
     <w:pPr>
-      <w:pStyle w:val="Header"/>
+      <w:pStyle w:val="Kopfzeile"/>
     </w:pPr>
     <w:r>
       <w:rPr>
@@ -3131,7 +3220,7 @@
     </w:r>
     <w:r>
       <w:rPr>
-        <w:rStyle w:val="PageNumber"/>
+        <w:rStyle w:val="Seitenzahl"/>
         <w:b/>
         <w:sz w:val="16"/>
       </w:rPr>
@@ -3139,7 +3228,7 @@
     </w:r>
     <w:r>
       <w:rPr>
-        <w:rStyle w:val="PageNumber"/>
+        <w:rStyle w:val="Seitenzahl"/>
         <w:b/>
         <w:sz w:val="16"/>
       </w:rPr>
@@ -3147,7 +3236,7 @@
     </w:r>
     <w:r>
       <w:rPr>
-        <w:rStyle w:val="PageNumber"/>
+        <w:rStyle w:val="Seitenzahl"/>
         <w:b/>
         <w:sz w:val="16"/>
       </w:rPr>
@@ -3155,7 +3244,7 @@
     </w:r>
     <w:r>
       <w:rPr>
-        <w:rStyle w:val="PageNumber"/>
+        <w:rStyle w:val="Seitenzahl"/>
         <w:b/>
         <w:noProof/>
         <w:sz w:val="16"/>
@@ -3164,7 +3253,7 @@
     </w:r>
     <w:r>
       <w:rPr>
-        <w:rStyle w:val="PageNumber"/>
+        <w:rStyle w:val="Seitenzahl"/>
         <w:b/>
         <w:sz w:val="16"/>
       </w:rPr>
@@ -3172,7 +3261,7 @@
     </w:r>
     <w:r>
       <w:rPr>
-        <w:rStyle w:val="PageNumber"/>
+        <w:rStyle w:val="Seitenzahl"/>
         <w:sz w:val="16"/>
       </w:rPr>
       <w:tab/>
@@ -3180,14 +3269,14 @@
     </w:r>
     <w:r>
       <w:rPr>
-        <w:rStyle w:val="PageNumber"/>
+        <w:rStyle w:val="Seitenzahl"/>
         <w:sz w:val="16"/>
       </w:rPr>
       <w:tab/>
     </w:r>
     <w:r>
       <w:rPr>
-        <w:rStyle w:val="PageNumber"/>
+        <w:rStyle w:val="Seitenzahl"/>
         <w:b/>
         <w:sz w:val="16"/>
       </w:rPr>
@@ -3201,7 +3290,7 @@
 <w:hdr xmlns:wpc="http://schemas.microsoft.com/office/word/2010/wordprocessingCanvas" xmlns:cx="http://schemas.microsoft.com/office/drawing/2014/chartex" xmlns:cx1="http://schemas.microsoft.com/office/drawing/2015/9/8/chartex" xmlns:cx2="http://schemas.microsoft.com/office/drawing/2015/10/21/chartex" xmlns:cx3="http://schemas.microsoft.com/office/drawing/2016/5/9/chartex" xmlns:cx4="http://schemas.microsoft.com/office/drawing/2016/5/10/chartex" xmlns:cx5="http://schemas.microsoft.com/office/drawing/2016/5/11/chartex" xmlns:cx6="http://schemas.microsoft.com/office/drawing/2016/5/12/chartex" xmlns:cx7="http://schemas.microsoft.com/office/drawing/2016/5/13/chartex" xmlns:cx8="http://schemas.microsoft.com/office/drawing/2016/5/14/chartex" xmlns:mc="http://schemas.openxmlformats.org/markup-compatibility/2006" xmlns:aink="http://schemas.microsoft.com/office/drawing/2016/ink" xmlns:am3d="http://schemas.microsoft.com/office/drawing/2017/model3d" xmlns:o="urn:schemas-microsoft-com:office:office" xmlns:oel="http://schemas.microsoft.com/office/2019/extlst" xmlns:r="http://schemas.openxmlformats.org/officeDocument/2006/relationships" xmlns:m="http://schemas.openxmlformats.org/officeDocument/2006/math" xmlns:v="urn:schemas-microsoft-com:vml" xmlns:wp14="http://schemas.microsoft.com/office/word/2010/wordprocessingDrawing" xmlns:wp="http://schemas.openxmlformats.org/drawingml/2006/wordprocessingDrawing" xmlns:w10="urn:schemas-microsoft-com:office:word" xmlns:w="http://schemas.openxmlformats.org/wordprocessingml/2006/main" xmlns:w14="http://schemas.microsoft.com/office/word/2010/wordml" xmlns:w15="http://schemas.microsoft.com/office/word/2012/wordml" xmlns:w16cex="http://schemas.microsoft.com/office/word/2018/wordml/cex" xmlns:w16cid="http://schemas.microsoft.com/office/word/2016/wordml/cid" xmlns:w16="http://schemas.microsoft.com/office/word/2018/wordml" xmlns:w16sdtdh="http://schemas.microsoft.com/office/word/2020/wordml/sdtdatahash" xmlns:w16se="http://schemas.microsoft.com/office/word/2015/wordml/symex" xmlns:wpg="http://schemas.microsoft.com/office/word/2010/wordprocessingGroup" xmlns:wpi="http://schemas.microsoft.com/office/word/2010/wordprocessingInk" xmlns:wne="http://schemas.microsoft.com/office/word/2006/wordml" xmlns:wps="http://schemas.microsoft.com/office/word/2010/wordprocessingShape" mc:Ignorable="w14 w15 w16se w16cid w16 w16cex w16sdtdh wp14">
   <w:p>
     <w:pPr>
-      <w:pStyle w:val="Header"/>
+      <w:pStyle w:val="Kopfzeile"/>
       <w:tabs>
         <w:tab w:val="clear" w:pos="4536"/>
         <w:tab w:val="clear" w:pos="9072"/>
@@ -3352,7 +3441,7 @@
     <w:lvl w:ilvl="0">
       <w:start w:val="1"/>
       <w:numFmt w:val="decimal"/>
-      <w:pStyle w:val="Heading1"/>
+      <w:pStyle w:val="berschrift1"/>
       <w:lvlText w:val="%1."/>
       <w:lvlJc w:val="left"/>
       <w:pPr>
@@ -3365,7 +3454,7 @@
     <w:lvl w:ilvl="1">
       <w:start w:val="1"/>
       <w:numFmt w:val="decimal"/>
-      <w:pStyle w:val="Heading2"/>
+      <w:pStyle w:val="berschrift2"/>
       <w:lvlText w:val="%1.%2."/>
       <w:lvlJc w:val="left"/>
       <w:pPr>
@@ -3378,7 +3467,7 @@
     <w:lvl w:ilvl="2">
       <w:start w:val="1"/>
       <w:numFmt w:val="decimal"/>
-      <w:pStyle w:val="Heading3"/>
+      <w:pStyle w:val="berschrift3"/>
       <w:lvlText w:val="%1.%2.%3"/>
       <w:lvlJc w:val="left"/>
       <w:pPr>
@@ -5399,7 +5488,7 @@
     <w:lsdException w:name="Unresolved Mention" w:semiHidden="1" w:unhideWhenUsed="1"/>
     <w:lsdException w:name="Smart Link" w:semiHidden="1" w:unhideWhenUsed="1"/>
   </w:latentStyles>
-  <w:style w:type="paragraph" w:default="1" w:styleId="Normal">
+  <w:style w:type="paragraph" w:default="1" w:styleId="Standard">
     <w:name w:val="Normal"/>
     <w:aliases w:val="s"/>
     <w:qFormat/>
@@ -5413,12 +5502,12 @@
       <w:lang w:eastAsia="de-DE"/>
     </w:rPr>
   </w:style>
-  <w:style w:type="paragraph" w:styleId="Heading1">
+  <w:style w:type="paragraph" w:styleId="berschrift1">
     <w:name w:val="heading 1"/>
     <w:aliases w:val="ü1"/>
-    <w:basedOn w:val="Normal"/>
-    <w:next w:val="Normal"/>
-    <w:link w:val="Heading1Char"/>
+    <w:basedOn w:val="Standard"/>
+    <w:next w:val="Standard"/>
+    <w:link w:val="berschrift1Zchn"/>
     <w:qFormat/>
     <w:rsid w:val="00C9472A"/>
     <w:pPr>
@@ -5439,11 +5528,11 @@
       <w:sz w:val="28"/>
     </w:rPr>
   </w:style>
-  <w:style w:type="paragraph" w:styleId="Heading2">
+  <w:style w:type="paragraph" w:styleId="berschrift2">
     <w:name w:val="heading 2"/>
     <w:aliases w:val="ü2"/>
-    <w:basedOn w:val="Normal"/>
-    <w:next w:val="Normal"/>
+    <w:basedOn w:val="Standard"/>
+    <w:next w:val="Standard"/>
     <w:qFormat/>
     <w:rsid w:val="00C9472A"/>
     <w:pPr>
@@ -5460,11 +5549,11 @@
       <w:b/>
     </w:rPr>
   </w:style>
-  <w:style w:type="paragraph" w:styleId="Heading3">
+  <w:style w:type="paragraph" w:styleId="berschrift3">
     <w:name w:val="heading 3"/>
     <w:aliases w:val="ü3"/>
-    <w:basedOn w:val="Normal"/>
-    <w:next w:val="Normal"/>
+    <w:basedOn w:val="Standard"/>
+    <w:next w:val="Standard"/>
     <w:qFormat/>
     <w:rsid w:val="00C9472A"/>
     <w:pPr>
@@ -5481,11 +5570,11 @@
       <w:b/>
     </w:rPr>
   </w:style>
-  <w:style w:type="paragraph" w:styleId="Heading4">
+  <w:style w:type="paragraph" w:styleId="berschrift4">
     <w:name w:val="heading 4"/>
     <w:aliases w:val="ü4"/>
-    <w:basedOn w:val="Normal"/>
-    <w:next w:val="Normal"/>
+    <w:basedOn w:val="Standard"/>
+    <w:next w:val="Standard"/>
     <w:qFormat/>
     <w:rsid w:val="00C9472A"/>
     <w:pPr>
@@ -5496,10 +5585,10 @@
       <w:b/>
     </w:rPr>
   </w:style>
-  <w:style w:type="paragraph" w:styleId="Heading5">
+  <w:style w:type="paragraph" w:styleId="berschrift5">
     <w:name w:val="heading 5"/>
-    <w:basedOn w:val="Normal"/>
-    <w:next w:val="Normal"/>
+    <w:basedOn w:val="Standard"/>
+    <w:next w:val="Standard"/>
     <w:qFormat/>
     <w:rsid w:val="00C9472A"/>
     <w:pPr>
@@ -5512,10 +5601,10 @@
       <w:sz w:val="70"/>
     </w:rPr>
   </w:style>
-  <w:style w:type="paragraph" w:styleId="Heading6">
+  <w:style w:type="paragraph" w:styleId="berschrift6">
     <w:name w:val="heading 6"/>
-    <w:basedOn w:val="Normal"/>
-    <w:next w:val="Normal"/>
+    <w:basedOn w:val="Standard"/>
+    <w:next w:val="Standard"/>
     <w:qFormat/>
     <w:rsid w:val="00C9472A"/>
     <w:pPr>
@@ -5527,10 +5616,10 @@
       <w:i/>
     </w:rPr>
   </w:style>
-  <w:style w:type="paragraph" w:styleId="Heading7">
+  <w:style w:type="paragraph" w:styleId="berschrift7">
     <w:name w:val="heading 7"/>
-    <w:basedOn w:val="Normal"/>
-    <w:next w:val="Normal"/>
+    <w:basedOn w:val="Standard"/>
+    <w:next w:val="Standard"/>
     <w:qFormat/>
     <w:rsid w:val="00C9472A"/>
     <w:pPr>
@@ -5544,10 +5633,10 @@
       <w:sz w:val="16"/>
     </w:rPr>
   </w:style>
-  <w:style w:type="paragraph" w:styleId="Heading8">
+  <w:style w:type="paragraph" w:styleId="berschrift8">
     <w:name w:val="heading 8"/>
-    <w:basedOn w:val="Normal"/>
-    <w:next w:val="Normal"/>
+    <w:basedOn w:val="Standard"/>
+    <w:next w:val="Standard"/>
     <w:qFormat/>
     <w:rsid w:val="00C9472A"/>
     <w:pPr>
@@ -5560,10 +5649,10 @@
       <w:sz w:val="36"/>
     </w:rPr>
   </w:style>
-  <w:style w:type="paragraph" w:styleId="Heading9">
+  <w:style w:type="paragraph" w:styleId="berschrift9">
     <w:name w:val="heading 9"/>
-    <w:basedOn w:val="Normal"/>
-    <w:next w:val="Normal"/>
+    <w:basedOn w:val="Standard"/>
+    <w:next w:val="Standard"/>
     <w:qFormat/>
     <w:rsid w:val="00C9472A"/>
     <w:pPr>
@@ -5575,13 +5664,13 @@
       <w:sz w:val="16"/>
     </w:rPr>
   </w:style>
-  <w:style w:type="character" w:default="1" w:styleId="DefaultParagraphFont">
+  <w:style w:type="character" w:default="1" w:styleId="Absatz-Standardschriftart">
     <w:name w:val="Default Paragraph Font"/>
     <w:uiPriority w:val="1"/>
     <w:semiHidden/>
     <w:unhideWhenUsed/>
   </w:style>
-  <w:style w:type="table" w:default="1" w:styleId="TableNormal">
+  <w:style w:type="table" w:default="1" w:styleId="NormaleTabelle">
     <w:name w:val="Normal Table"/>
     <w:uiPriority w:val="99"/>
     <w:semiHidden/>
@@ -5596,16 +5685,16 @@
       </w:tblCellMar>
     </w:tblPr>
   </w:style>
-  <w:style w:type="numbering" w:default="1" w:styleId="NoList">
+  <w:style w:type="numbering" w:default="1" w:styleId="KeineListe">
     <w:name w:val="No List"/>
     <w:uiPriority w:val="99"/>
     <w:semiHidden/>
     <w:unhideWhenUsed/>
   </w:style>
-  <w:style w:type="paragraph" w:styleId="Header">
+  <w:style w:type="paragraph" w:styleId="Kopfzeile">
     <w:name w:val="header"/>
-    <w:basedOn w:val="Normal"/>
-    <w:link w:val="HeaderChar"/>
+    <w:basedOn w:val="Standard"/>
+    <w:link w:val="KopfzeileZchn"/>
     <w:rsid w:val="00C9472A"/>
     <w:pPr>
       <w:tabs>
@@ -5614,10 +5703,10 @@
       </w:tabs>
     </w:pPr>
   </w:style>
-  <w:style w:type="paragraph" w:styleId="Footer">
+  <w:style w:type="paragraph" w:styleId="Fuzeile">
     <w:name w:val="footer"/>
-    <w:basedOn w:val="Normal"/>
-    <w:link w:val="FooterChar"/>
+    <w:basedOn w:val="Standard"/>
+    <w:link w:val="FuzeileZchn"/>
     <w:uiPriority w:val="99"/>
     <w:rsid w:val="00C9472A"/>
     <w:pPr>
@@ -5627,16 +5716,16 @@
       </w:tabs>
     </w:pPr>
   </w:style>
-  <w:style w:type="character" w:styleId="PageNumber">
+  <w:style w:type="character" w:styleId="Seitenzahl">
     <w:name w:val="page number"/>
-    <w:basedOn w:val="DefaultParagraphFont"/>
+    <w:basedOn w:val="Absatz-Standardschriftart"/>
     <w:semiHidden/>
     <w:rsid w:val="00C9472A"/>
   </w:style>
-  <w:style w:type="paragraph" w:styleId="TOC4">
+  <w:style w:type="paragraph" w:styleId="Verzeichnis4">
     <w:name w:val="toc 4"/>
-    <w:basedOn w:val="Normal"/>
-    <w:next w:val="Normal"/>
+    <w:basedOn w:val="Standard"/>
+    <w:next w:val="Standard"/>
     <w:autoRedefine/>
     <w:semiHidden/>
     <w:rsid w:val="00C9472A"/>
@@ -5647,11 +5736,11 @@
       <w:color w:val="FFFFFF"/>
     </w:rPr>
   </w:style>
-  <w:style w:type="paragraph" w:styleId="TOC1">
+  <w:style w:type="paragraph" w:styleId="Verzeichnis1">
     <w:name w:val="toc 1"/>
     <w:aliases w:val="v1"/>
-    <w:basedOn w:val="Normal"/>
-    <w:next w:val="Normal"/>
+    <w:basedOn w:val="Standard"/>
+    <w:next w:val="Standard"/>
     <w:autoRedefine/>
     <w:uiPriority w:val="39"/>
     <w:rsid w:val="00C9472A"/>
@@ -5670,11 +5759,11 @@
       <w:noProof/>
     </w:rPr>
   </w:style>
-  <w:style w:type="paragraph" w:styleId="TOC2">
+  <w:style w:type="paragraph" w:styleId="Verzeichnis2">
     <w:name w:val="toc 2"/>
     <w:aliases w:val="v2"/>
-    <w:basedOn w:val="Normal"/>
-    <w:next w:val="Normal"/>
+    <w:basedOn w:val="Standard"/>
+    <w:next w:val="Standard"/>
     <w:autoRedefine/>
     <w:uiPriority w:val="39"/>
     <w:rsid w:val="00C9472A"/>
@@ -5691,11 +5780,11 @@
       <w:noProof/>
     </w:rPr>
   </w:style>
-  <w:style w:type="paragraph" w:styleId="TOC3">
+  <w:style w:type="paragraph" w:styleId="Verzeichnis3">
     <w:name w:val="toc 3"/>
     <w:aliases w:val="v3"/>
-    <w:basedOn w:val="Normal"/>
-    <w:next w:val="Normal"/>
+    <w:basedOn w:val="Standard"/>
+    <w:next w:val="Standard"/>
     <w:autoRedefine/>
     <w:semiHidden/>
     <w:rsid w:val="00C9472A"/>
@@ -5713,10 +5802,10 @@
       <w:noProof/>
     </w:rPr>
   </w:style>
-  <w:style w:type="paragraph" w:styleId="TOC5">
+  <w:style w:type="paragraph" w:styleId="Verzeichnis5">
     <w:name w:val="toc 5"/>
-    <w:basedOn w:val="Normal"/>
-    <w:next w:val="Normal"/>
+    <w:basedOn w:val="Standard"/>
+    <w:next w:val="Standard"/>
     <w:autoRedefine/>
     <w:semiHidden/>
     <w:rsid w:val="00C9472A"/>
@@ -5727,10 +5816,10 @@
       <w:color w:val="FFFFFF"/>
     </w:rPr>
   </w:style>
-  <w:style w:type="paragraph" w:styleId="TOC6">
+  <w:style w:type="paragraph" w:styleId="Verzeichnis6">
     <w:name w:val="toc 6"/>
-    <w:basedOn w:val="Normal"/>
-    <w:next w:val="Normal"/>
+    <w:basedOn w:val="Standard"/>
+    <w:next w:val="Standard"/>
     <w:autoRedefine/>
     <w:semiHidden/>
     <w:rsid w:val="00C9472A"/>
@@ -5741,10 +5830,10 @@
       <w:color w:val="FFFFFF"/>
     </w:rPr>
   </w:style>
-  <w:style w:type="paragraph" w:styleId="TOC7">
+  <w:style w:type="paragraph" w:styleId="Verzeichnis7">
     <w:name w:val="toc 7"/>
-    <w:basedOn w:val="Normal"/>
-    <w:next w:val="Normal"/>
+    <w:basedOn w:val="Standard"/>
+    <w:next w:val="Standard"/>
     <w:autoRedefine/>
     <w:semiHidden/>
     <w:rsid w:val="00C9472A"/>
@@ -5755,10 +5844,10 @@
       <w:color w:val="FFFFFF"/>
     </w:rPr>
   </w:style>
-  <w:style w:type="paragraph" w:styleId="TOC8">
+  <w:style w:type="paragraph" w:styleId="Verzeichnis8">
     <w:name w:val="toc 8"/>
-    <w:basedOn w:val="Normal"/>
-    <w:next w:val="Normal"/>
+    <w:basedOn w:val="Standard"/>
+    <w:next w:val="Standard"/>
     <w:autoRedefine/>
     <w:semiHidden/>
     <w:rsid w:val="00C9472A"/>
@@ -5769,10 +5858,10 @@
       <w:color w:val="FFFFFF"/>
     </w:rPr>
   </w:style>
-  <w:style w:type="paragraph" w:styleId="TOC9">
+  <w:style w:type="paragraph" w:styleId="Verzeichnis9">
     <w:name w:val="toc 9"/>
-    <w:basedOn w:val="Normal"/>
-    <w:next w:val="Normal"/>
+    <w:basedOn w:val="Standard"/>
+    <w:next w:val="Standard"/>
     <w:autoRedefine/>
     <w:semiHidden/>
     <w:rsid w:val="00C9472A"/>
@@ -5783,9 +5872,9 @@
       <w:color w:val="FFFFFF"/>
     </w:rPr>
   </w:style>
-  <w:style w:type="paragraph" w:styleId="FootnoteText">
+  <w:style w:type="paragraph" w:styleId="Funotentext">
     <w:name w:val="footnote text"/>
-    <w:basedOn w:val="Normal"/>
+    <w:basedOn w:val="Standard"/>
     <w:semiHidden/>
     <w:rsid w:val="00C9472A"/>
     <w:pPr>
@@ -5799,8 +5888,8 @@
   <w:style w:type="paragraph" w:customStyle="1" w:styleId="Randnotiz">
     <w:name w:val="Randnotiz"/>
     <w:aliases w:val="ra"/>
-    <w:basedOn w:val="Normal"/>
-    <w:next w:val="Normal"/>
+    <w:basedOn w:val="Standard"/>
+    <w:next w:val="Standard"/>
     <w:qFormat/>
     <w:rsid w:val="00C9472A"/>
     <w:pPr>
@@ -5816,8 +5905,8 @@
   <w:style w:type="paragraph" w:customStyle="1" w:styleId="Legende34">
     <w:name w:val="Legende 3/4"/>
     <w:aliases w:val="3/4"/>
-    <w:basedOn w:val="Normal"/>
-    <w:next w:val="Normal"/>
+    <w:basedOn w:val="Standard"/>
+    <w:next w:val="Standard"/>
     <w:rsid w:val="00C9472A"/>
     <w:rPr>
       <w:i/>
@@ -5827,8 +5916,8 @@
   <w:style w:type="paragraph" w:customStyle="1" w:styleId="Legende44">
     <w:name w:val="Legende 4/4"/>
     <w:aliases w:val="4/4"/>
-    <w:basedOn w:val="Normal"/>
-    <w:next w:val="Normal"/>
+    <w:basedOn w:val="Standard"/>
+    <w:next w:val="Standard"/>
     <w:rsid w:val="00C9472A"/>
     <w:pPr>
       <w:ind w:left="-2495"/>
@@ -5841,7 +5930,7 @@
   <w:style w:type="paragraph" w:customStyle="1" w:styleId="Aufzhlung">
     <w:name w:val="Aufzählung"/>
     <w:aliases w:val="au"/>
-    <w:basedOn w:val="Normal"/>
+    <w:basedOn w:val="Standard"/>
     <w:rsid w:val="00C9472A"/>
     <w:pPr>
       <w:numPr>
@@ -5855,7 +5944,7 @@
   <w:style w:type="paragraph" w:customStyle="1" w:styleId="Tabelle">
     <w:name w:val="Tabelle"/>
     <w:aliases w:val="tab"/>
-    <w:basedOn w:val="Normal"/>
+    <w:basedOn w:val="Standard"/>
     <w:rsid w:val="00C9472A"/>
     <w:pPr>
       <w:spacing w:before="40" w:after="50" w:line="200" w:lineRule="exact"/>
@@ -5865,18 +5954,18 @@
       <w:sz w:val="16"/>
     </w:rPr>
   </w:style>
-  <w:style w:type="character" w:styleId="FootnoteReference">
+  <w:style w:type="character" w:styleId="Funotenzeichen">
     <w:name w:val="footnote reference"/>
-    <w:basedOn w:val="DefaultParagraphFont"/>
+    <w:basedOn w:val="Absatz-Standardschriftart"/>
     <w:semiHidden/>
     <w:rsid w:val="00C9472A"/>
     <w:rPr>
       <w:vertAlign w:val="superscript"/>
     </w:rPr>
   </w:style>
-  <w:style w:type="paragraph" w:styleId="BodyText">
+  <w:style w:type="paragraph" w:styleId="Textkrper">
     <w:name w:val="Body Text"/>
-    <w:basedOn w:val="Normal"/>
+    <w:basedOn w:val="Standard"/>
     <w:semiHidden/>
     <w:rsid w:val="00C9472A"/>
     <w:pPr>
@@ -5889,12 +5978,12 @@
   <w:style w:type="paragraph" w:customStyle="1" w:styleId="Bildgrsse">
     <w:name w:val="Bildgrösse"/>
     <w:aliases w:val="bi"/>
-    <w:basedOn w:val="Normal"/>
+    <w:basedOn w:val="Standard"/>
     <w:rsid w:val="00C9472A"/>
   </w:style>
-  <w:style w:type="paragraph" w:styleId="DocumentMap">
+  <w:style w:type="paragraph" w:styleId="Dokumentstruktur">
     <w:name w:val="Document Map"/>
-    <w:basedOn w:val="Normal"/>
+    <w:basedOn w:val="Standard"/>
     <w:semiHidden/>
     <w:rsid w:val="00C9472A"/>
     <w:pPr>
@@ -5906,7 +5995,7 @@
   </w:style>
   <w:style w:type="paragraph" w:customStyle="1" w:styleId="Tabelletab">
     <w:name w:val="Tabelle.tab"/>
-    <w:basedOn w:val="Normal"/>
+    <w:basedOn w:val="Standard"/>
     <w:rsid w:val="00C9472A"/>
     <w:pPr>
       <w:spacing w:before="40" w:after="50" w:line="200" w:lineRule="exact"/>
@@ -5917,9 +6006,9 @@
       <w:sz w:val="16"/>
     </w:rPr>
   </w:style>
-  <w:style w:type="paragraph" w:styleId="BodyTextIndent">
+  <w:style w:type="paragraph" w:styleId="Textkrper-Zeileneinzug">
     <w:name w:val="Body Text Indent"/>
-    <w:basedOn w:val="Normal"/>
+    <w:basedOn w:val="Standard"/>
     <w:semiHidden/>
     <w:rsid w:val="00C9472A"/>
     <w:pPr>
@@ -5933,7 +6022,7 @@
   <w:style w:type="paragraph" w:customStyle="1" w:styleId="Legende1">
     <w:name w:val="Legende1"/>
     <w:aliases w:val="l1"/>
-    <w:basedOn w:val="BodyText"/>
+    <w:basedOn w:val="Textkrper"/>
     <w:rsid w:val="00C9472A"/>
     <w:pPr>
       <w:tabs>
@@ -5947,8 +6036,8 @@
   </w:style>
   <w:style w:type="paragraph" w:customStyle="1" w:styleId="Randnotizra">
     <w:name w:val="Randnotiz.ra"/>
-    <w:basedOn w:val="Normal"/>
-    <w:next w:val="Normal"/>
+    <w:basedOn w:val="Standard"/>
+    <w:next w:val="Standard"/>
     <w:rsid w:val="00C9472A"/>
     <w:pPr>
       <w:keepNext/>
@@ -5961,20 +6050,20 @@
       <w:sz w:val="16"/>
     </w:rPr>
   </w:style>
-  <w:style w:type="paragraph" w:styleId="BodyText3">
+  <w:style w:type="paragraph" w:styleId="Textkrper3">
     <w:name w:val="Body Text 3"/>
-    <w:basedOn w:val="Normal"/>
+    <w:basedOn w:val="Standard"/>
     <w:semiHidden/>
     <w:rsid w:val="00C9472A"/>
     <w:pPr>
       <w:jc w:val="left"/>
     </w:pPr>
   </w:style>
-  <w:style w:type="paragraph" w:styleId="Caption">
+  <w:style w:type="paragraph" w:styleId="Beschriftung">
     <w:name w:val="caption"/>
     <w:aliases w:val="b,be"/>
-    <w:basedOn w:val="Normal"/>
-    <w:next w:val="Normal"/>
+    <w:basedOn w:val="Standard"/>
+    <w:next w:val="Standard"/>
     <w:qFormat/>
     <w:rsid w:val="00C9472A"/>
     <w:pPr>
@@ -5990,9 +6079,9 @@
       <w:sz w:val="16"/>
     </w:rPr>
   </w:style>
-  <w:style w:type="paragraph" w:styleId="BodyText2">
+  <w:style w:type="paragraph" w:styleId="Textkrper2">
     <w:name w:val="Body Text 2"/>
-    <w:basedOn w:val="Normal"/>
+    <w:basedOn w:val="Standard"/>
     <w:semiHidden/>
     <w:rsid w:val="00C9472A"/>
     <w:pPr>
@@ -6006,7 +6095,7 @@
   <w:style w:type="character" w:customStyle="1" w:styleId="Tief">
     <w:name w:val="Tief"/>
     <w:aliases w:val="t"/>
-    <w:basedOn w:val="DefaultParagraphFont"/>
+    <w:basedOn w:val="Absatz-Standardschriftart"/>
     <w:rsid w:val="00C9472A"/>
     <w:rPr>
       <w:vertAlign w:val="subscript"/>
@@ -6056,7 +6145,7 @@
   <w:style w:type="paragraph" w:customStyle="1" w:styleId="Fotoanhang">
     <w:name w:val="Fotoanhang"/>
     <w:aliases w:val="fa"/>
-    <w:basedOn w:val="Normal"/>
+    <w:basedOn w:val="Standard"/>
     <w:rsid w:val="00C9472A"/>
   </w:style>
   <w:style w:type="paragraph" w:customStyle="1" w:styleId="Standards">
@@ -6123,9 +6212,9 @@
       <w:ind w:left="284" w:hanging="284"/>
     </w:pPr>
   </w:style>
-  <w:style w:type="paragraph" w:styleId="BodyTextIndent2">
+  <w:style w:type="paragraph" w:styleId="Textkrper-Einzug2">
     <w:name w:val="Body Text Indent 2"/>
-    <w:basedOn w:val="Normal"/>
+    <w:basedOn w:val="Standard"/>
     <w:semiHidden/>
     <w:rsid w:val="00C9472A"/>
     <w:pPr>
@@ -6217,8 +6306,8 @@
   <w:style w:type="paragraph" w:customStyle="1" w:styleId="BeilagenNr1">
     <w:name w:val="Beilagen Nr1"/>
     <w:aliases w:val="BNr1"/>
-    <w:basedOn w:val="Normal"/>
-    <w:next w:val="Normal"/>
+    <w:basedOn w:val="Standard"/>
+    <w:next w:val="Standard"/>
     <w:rsid w:val="00C9472A"/>
     <w:pPr>
       <w:tabs>
@@ -6231,10 +6320,10 @@
       <w:b/>
     </w:rPr>
   </w:style>
-  <w:style w:type="paragraph" w:styleId="BalloonText">
+  <w:style w:type="paragraph" w:styleId="Sprechblasentext">
     <w:name w:val="Balloon Text"/>
-    <w:basedOn w:val="Normal"/>
-    <w:link w:val="BalloonTextChar"/>
+    <w:basedOn w:val="Standard"/>
+    <w:link w:val="SprechblasentextZchn"/>
     <w:uiPriority w:val="99"/>
     <w:semiHidden/>
     <w:unhideWhenUsed/>
@@ -6248,10 +6337,10 @@
       <w:szCs w:val="16"/>
     </w:rPr>
   </w:style>
-  <w:style w:type="character" w:customStyle="1" w:styleId="BalloonTextChar">
-    <w:name w:val="Balloon Text Char"/>
-    <w:basedOn w:val="DefaultParagraphFont"/>
-    <w:link w:val="BalloonText"/>
+  <w:style w:type="character" w:customStyle="1" w:styleId="SprechblasentextZchn">
+    <w:name w:val="Sprechblasentext Zchn"/>
+    <w:basedOn w:val="Absatz-Standardschriftart"/>
+    <w:link w:val="Sprechblasentext"/>
     <w:uiPriority w:val="99"/>
     <w:semiHidden/>
     <w:rsid w:val="00A510FB"/>
@@ -6262,9 +6351,9 @@
       <w:lang w:eastAsia="de-DE"/>
     </w:rPr>
   </w:style>
-  <w:style w:type="paragraph" w:styleId="ListParagraph">
+  <w:style w:type="paragraph" w:styleId="Listenabsatz">
     <w:name w:val="List Paragraph"/>
-    <w:basedOn w:val="Normal"/>
+    <w:basedOn w:val="Standard"/>
     <w:uiPriority w:val="34"/>
     <w:qFormat/>
     <w:rsid w:val="00C9168B"/>
@@ -6273,7 +6362,7 @@
       <w:contextualSpacing/>
     </w:pPr>
   </w:style>
-  <w:style w:type="paragraph" w:styleId="NoSpacing">
+  <w:style w:type="paragraph" w:styleId="KeinLeerraum">
     <w:name w:val="No Spacing"/>
     <w:uiPriority w:val="1"/>
     <w:qFormat/>
@@ -6286,9 +6375,9 @@
       <w:lang w:eastAsia="de-DE"/>
     </w:rPr>
   </w:style>
-  <w:style w:type="table" w:styleId="TableGrid">
+  <w:style w:type="table" w:styleId="Tabellenraster">
     <w:name w:val="Table Grid"/>
-    <w:basedOn w:val="TableNormal"/>
+    <w:basedOn w:val="NormaleTabelle"/>
     <w:uiPriority w:val="59"/>
     <w:rsid w:val="00233BF3"/>
     <w:tblPr>
@@ -6302,10 +6391,10 @@
       </w:tblBorders>
     </w:tblPr>
   </w:style>
-  <w:style w:type="character" w:customStyle="1" w:styleId="FooterChar">
-    <w:name w:val="Footer Char"/>
-    <w:basedOn w:val="DefaultParagraphFont"/>
-    <w:link w:val="Footer"/>
+  <w:style w:type="character" w:customStyle="1" w:styleId="FuzeileZchn">
+    <w:name w:val="Fußzeile Zchn"/>
+    <w:basedOn w:val="Absatz-Standardschriftart"/>
+    <w:link w:val="Fuzeile"/>
     <w:uiPriority w:val="99"/>
     <w:rsid w:val="00440E95"/>
     <w:rPr>
@@ -6313,19 +6402,19 @@
       <w:lang w:eastAsia="de-DE"/>
     </w:rPr>
   </w:style>
-  <w:style w:type="character" w:customStyle="1" w:styleId="HeaderChar">
-    <w:name w:val="Header Char"/>
-    <w:basedOn w:val="DefaultParagraphFont"/>
-    <w:link w:val="Header"/>
+  <w:style w:type="character" w:customStyle="1" w:styleId="KopfzeileZchn">
+    <w:name w:val="Kopfzeile Zchn"/>
+    <w:basedOn w:val="Absatz-Standardschriftart"/>
+    <w:link w:val="Kopfzeile"/>
     <w:rsid w:val="004A565D"/>
     <w:rPr>
       <w:rFonts w:ascii="Trebuchet MS" w:hAnsi="Trebuchet MS"/>
       <w:lang w:eastAsia="de-DE"/>
     </w:rPr>
   </w:style>
-  <w:style w:type="character" w:styleId="PlaceholderText">
+  <w:style w:type="character" w:styleId="Platzhaltertext">
     <w:name w:val="Placeholder Text"/>
-    <w:basedOn w:val="DefaultParagraphFont"/>
+    <w:basedOn w:val="Absatz-Standardschriftart"/>
     <w:uiPriority w:val="99"/>
     <w:semiHidden/>
     <w:rsid w:val="004A565D"/>
@@ -6333,9 +6422,9 @@
       <w:color w:val="808080"/>
     </w:rPr>
   </w:style>
-  <w:style w:type="character" w:styleId="CommentReference">
+  <w:style w:type="character" w:styleId="Kommentarzeichen">
     <w:name w:val="annotation reference"/>
-    <w:basedOn w:val="DefaultParagraphFont"/>
+    <w:basedOn w:val="Absatz-Standardschriftart"/>
     <w:uiPriority w:val="99"/>
     <w:semiHidden/>
     <w:unhideWhenUsed/>
@@ -6345,10 +6434,10 @@
       <w:szCs w:val="16"/>
     </w:rPr>
   </w:style>
-  <w:style w:type="paragraph" w:styleId="CommentText">
+  <w:style w:type="paragraph" w:styleId="Kommentartext">
     <w:name w:val="annotation text"/>
-    <w:basedOn w:val="Normal"/>
-    <w:link w:val="CommentTextChar"/>
+    <w:basedOn w:val="Standard"/>
+    <w:link w:val="KommentartextZchn"/>
     <w:uiPriority w:val="99"/>
     <w:semiHidden/>
     <w:unhideWhenUsed/>
@@ -6357,10 +6446,10 @@
       <w:spacing w:line="240" w:lineRule="auto"/>
     </w:pPr>
   </w:style>
-  <w:style w:type="character" w:customStyle="1" w:styleId="CommentTextChar">
-    <w:name w:val="Comment Text Char"/>
-    <w:basedOn w:val="DefaultParagraphFont"/>
-    <w:link w:val="CommentText"/>
+  <w:style w:type="character" w:customStyle="1" w:styleId="KommentartextZchn">
+    <w:name w:val="Kommentartext Zchn"/>
+    <w:basedOn w:val="Absatz-Standardschriftart"/>
+    <w:link w:val="Kommentartext"/>
     <w:uiPriority w:val="99"/>
     <w:semiHidden/>
     <w:rsid w:val="007F0CE6"/>
@@ -6369,11 +6458,11 @@
       <w:lang w:eastAsia="de-DE"/>
     </w:rPr>
   </w:style>
-  <w:style w:type="paragraph" w:styleId="CommentSubject">
+  <w:style w:type="paragraph" w:styleId="Kommentarthema">
     <w:name w:val="annotation subject"/>
-    <w:basedOn w:val="CommentText"/>
-    <w:next w:val="CommentText"/>
-    <w:link w:val="CommentSubjectChar"/>
+    <w:basedOn w:val="Kommentartext"/>
+    <w:next w:val="Kommentartext"/>
+    <w:link w:val="KommentarthemaZchn"/>
     <w:uiPriority w:val="99"/>
     <w:semiHidden/>
     <w:unhideWhenUsed/>
@@ -6383,10 +6472,10 @@
       <w:bCs/>
     </w:rPr>
   </w:style>
-  <w:style w:type="character" w:customStyle="1" w:styleId="CommentSubjectChar">
-    <w:name w:val="Comment Subject Char"/>
-    <w:basedOn w:val="CommentTextChar"/>
-    <w:link w:val="CommentSubject"/>
+  <w:style w:type="character" w:customStyle="1" w:styleId="KommentarthemaZchn">
+    <w:name w:val="Kommentarthema Zchn"/>
+    <w:basedOn w:val="KommentartextZchn"/>
+    <w:link w:val="Kommentarthema"/>
     <w:uiPriority w:val="99"/>
     <w:semiHidden/>
     <w:rsid w:val="007F0CE6"/>
@@ -6397,11 +6486,11 @@
       <w:lang w:eastAsia="de-DE"/>
     </w:rPr>
   </w:style>
-  <w:style w:type="character" w:customStyle="1" w:styleId="Heading1Char">
-    <w:name w:val="Heading 1 Char"/>
-    <w:aliases w:val="ü1 Char"/>
-    <w:basedOn w:val="DefaultParagraphFont"/>
-    <w:link w:val="Heading1"/>
+  <w:style w:type="character" w:customStyle="1" w:styleId="berschrift1Zchn">
+    <w:name w:val="Überschrift 1 Zchn"/>
+    <w:aliases w:val="ü1 Zchn"/>
+    <w:basedOn w:val="Absatz-Standardschriftart"/>
+    <w:link w:val="berschrift1"/>
     <w:rsid w:val="00053478"/>
     <w:rPr>
       <w:rFonts w:ascii="Trebuchet MS" w:hAnsi="Trebuchet MS"/>
@@ -6417,7 +6506,7 @@
 <file path=word/charts/chart1.xml><?xml version="1.0" encoding="utf-8"?>
 <c:chartSpace xmlns:c="http://schemas.openxmlformats.org/drawingml/2006/chart" xmlns:a="http://schemas.openxmlformats.org/drawingml/2006/main" xmlns:r="http://schemas.openxmlformats.org/officeDocument/2006/relationships" xmlns:c16r2="http://schemas.microsoft.com/office/drawing/2015/06/chart">
   <c:date1904 val="0"/>
-  <c:lang val="en-US"/>
+  <c:lang val="de-DE"/>
   <c:roundedCorners val="0"/>
   <mc:AlternateContent xmlns:mc="http://schemas.openxmlformats.org/markup-compatibility/2006">
     <mc:Choice xmlns:c14="http://schemas.microsoft.com/office/drawing/2007/8/2/chart" Requires="c14">
@@ -6660,7 +6749,7 @@
                 <a:cs typeface="+mn-cs"/>
               </a:defRPr>
             </a:pPr>
-            <a:endParaRPr lang="de-DE"/>
+            <a:endParaRPr lang="en-US"/>
           </a:p>
         </c:txPr>
         <c:crossAx val="1734297184"/>
@@ -6719,7 +6808,7 @@
                 <a:cs typeface="+mn-cs"/>
               </a:defRPr>
             </a:pPr>
-            <a:endParaRPr lang="de-DE"/>
+            <a:endParaRPr lang="en-US"/>
           </a:p>
         </c:txPr>
         <c:crossAx val="1734298848"/>
@@ -6761,7 +6850,7 @@
               <a:cs typeface="+mn-cs"/>
             </a:defRPr>
           </a:pPr>
-          <a:endParaRPr lang="de-DE"/>
+          <a:endParaRPr lang="en-US"/>
         </a:p>
       </c:txPr>
     </c:legend>
@@ -6793,7 +6882,7 @@
       <a:pPr>
         <a:defRPr/>
       </a:pPr>
-      <a:endParaRPr lang="de-DE"/>
+      <a:endParaRPr lang="en-US"/>
     </a:p>
   </c:txPr>
   <c:externalData r:id="rId3">
@@ -6805,7 +6894,7 @@
 <file path=word/charts/chart2.xml><?xml version="1.0" encoding="utf-8"?>
 <c:chartSpace xmlns:c="http://schemas.openxmlformats.org/drawingml/2006/chart" xmlns:a="http://schemas.openxmlformats.org/drawingml/2006/main" xmlns:r="http://schemas.openxmlformats.org/officeDocument/2006/relationships" xmlns:c16r2="http://schemas.microsoft.com/office/drawing/2015/06/chart">
   <c:date1904 val="0"/>
-  <c:lang val="en-US"/>
+  <c:lang val="de-DE"/>
   <c:roundedCorners val="0"/>
   <mc:AlternateContent xmlns:mc="http://schemas.openxmlformats.org/markup-compatibility/2006">
     <mc:Choice xmlns:c14="http://schemas.microsoft.com/office/drawing/2007/8/2/chart" Requires="c14">
@@ -7022,7 +7111,7 @@
                 <a:cs typeface="+mn-cs"/>
               </a:defRPr>
             </a:pPr>
-            <a:endParaRPr lang="de-DE"/>
+            <a:endParaRPr lang="en-US"/>
           </a:p>
         </c:txPr>
         <c:crossAx val="880950064"/>
@@ -7081,7 +7170,7 @@
                 <a:cs typeface="+mn-cs"/>
               </a:defRPr>
             </a:pPr>
-            <a:endParaRPr lang="de-DE"/>
+            <a:endParaRPr lang="en-US"/>
           </a:p>
         </c:txPr>
         <c:crossAx val="880951728"/>
@@ -7123,7 +7212,7 @@
               <a:cs typeface="+mn-cs"/>
             </a:defRPr>
           </a:pPr>
-          <a:endParaRPr lang="de-DE"/>
+          <a:endParaRPr lang="en-US"/>
         </a:p>
       </c:txPr>
     </c:legend>
@@ -7155,7 +7244,7 @@
       <a:pPr>
         <a:defRPr/>
       </a:pPr>
-      <a:endParaRPr lang="de-DE"/>
+      <a:endParaRPr lang="en-US"/>
     </a:p>
   </c:txPr>
   <c:externalData r:id="rId3">

</xml_diff>

<commit_message>
IH/IS costs in PDF, Marker
</commit_message>
<xml_diff>
--- a/src/main/resources/templates/Building Evaluation Template.docx
+++ b/src/main/resources/templates/Building Evaluation Template.docx
@@ -262,8 +262,8 @@
         <w:tblLook w:val="04A0" w:firstRow="1" w:lastRow="0" w:firstColumn="1" w:lastColumn="0" w:noHBand="0" w:noVBand="1"/>
       </w:tblPr>
       <w:tblGrid>
-        <w:gridCol w:w="3964"/>
-        <w:gridCol w:w="3249"/>
+        <w:gridCol w:w="4820"/>
+        <w:gridCol w:w="2393"/>
       </w:tblGrid>
       <w:tr>
         <w:trPr>
@@ -271,7 +271,7 @@
         </w:trPr>
         <w:tc>
           <w:tcPr>
-            <w:tcW w:w="3964" w:type="dxa"/>
+            <w:tcW w:w="4820" w:type="dxa"/>
             <w:shd w:val="clear" w:color="auto" w:fill="auto"/>
             <w:noWrap/>
             <w:vAlign w:val="bottom"/>
@@ -293,17 +293,15 @@
                 <w:color w:val="000000"/>
                 <w:lang w:val="en-US" w:eastAsia="de-CH"/>
               </w:rPr>
-              <w:t xml:space="preserve">&lt;&lt;foreach [f in </w:t>
+              <w:t>&lt;&lt;foreach [f in building.</w:t>
             </w:r>
-            <w:proofErr w:type="spellStart"/>
-            <w:proofErr w:type="gramStart"/>
             <w:r>
               <w:rPr>
                 <w:rFonts w:eastAsia="Times New Roman" w:cs="Segoe UI"/>
                 <w:color w:val="000000"/>
                 <w:lang w:val="en-US" w:eastAsia="de-CH"/>
               </w:rPr>
-              <w:t>building.</w:t>
+              <w:t>getF</w:t>
             </w:r>
             <w:r>
               <w:rPr>
@@ -311,7 +309,7 @@
                 <w:color w:val="000000"/>
                 <w:lang w:val="en-US" w:eastAsia="de-CH"/>
               </w:rPr>
-              <w:t>getF</w:t>
+              <w:t>acts</w:t>
             </w:r>
             <w:r>
               <w:rPr>
@@ -319,49 +317,21 @@
                 <w:color w:val="000000"/>
                 <w:lang w:val="en-US" w:eastAsia="de-CH"/>
               </w:rPr>
-              <w:t>acts</w:t>
+              <w:t>()</w:t>
             </w:r>
-            <w:proofErr w:type="spellEnd"/>
-            <w:proofErr w:type="gramEnd"/>
             <w:r>
               <w:rPr>
                 <w:rFonts w:eastAsia="Times New Roman" w:cs="Segoe UI"/>
                 <w:color w:val="000000"/>
                 <w:lang w:val="en-US" w:eastAsia="de-CH"/>
               </w:rPr>
-              <w:t>()</w:t>
+              <w:t>]&gt;&gt;&lt;&lt;[f.getName()]&gt;&gt;</w:t>
             </w:r>
-            <w:r>
-              <w:rPr>
-                <w:rFonts w:eastAsia="Times New Roman" w:cs="Segoe UI"/>
-                <w:color w:val="000000"/>
-                <w:lang w:val="en-US" w:eastAsia="de-CH"/>
-              </w:rPr>
-              <w:t>]&gt;&gt;&lt;&lt;[</w:t>
-            </w:r>
-            <w:proofErr w:type="spellStart"/>
-            <w:r>
-              <w:rPr>
-                <w:rFonts w:eastAsia="Times New Roman" w:cs="Segoe UI"/>
-                <w:color w:val="000000"/>
-                <w:lang w:val="en-US" w:eastAsia="de-CH"/>
-              </w:rPr>
-              <w:t>f.getName</w:t>
-            </w:r>
-            <w:proofErr w:type="spellEnd"/>
-            <w:r>
-              <w:rPr>
-                <w:rFonts w:eastAsia="Times New Roman" w:cs="Segoe UI"/>
-                <w:color w:val="000000"/>
-                <w:lang w:val="en-US" w:eastAsia="de-CH"/>
-              </w:rPr>
-              <w:t>()]&gt;&gt;</w:t>
-            </w:r>
-          </w:p>
-        </w:tc>
-        <w:tc>
-          <w:tcPr>
-            <w:tcW w:w="3249" w:type="dxa"/>
+          </w:p>
+        </w:tc>
+        <w:tc>
+          <w:tcPr>
+            <w:tcW w:w="2393" w:type="dxa"/>
             <w:shd w:val="clear" w:color="auto" w:fill="auto"/>
             <w:noWrap/>
             <w:vAlign w:val="bottom"/>
@@ -387,8 +357,6 @@
               </w:rPr>
               <w:t>&lt;&lt;[</w:t>
             </w:r>
-            <w:proofErr w:type="spellStart"/>
-            <w:proofErr w:type="gramStart"/>
             <w:r>
               <w:rPr>
                 <w:rFonts w:eastAsia="Times New Roman" w:cs="Segoe UI"/>
@@ -397,10 +365,8 @@
                 <w:color w:val="000000"/>
                 <w:lang w:val="en-US" w:eastAsia="de-CH"/>
               </w:rPr>
-              <w:t>f.getValue</w:t>
+              <w:t>f.getValue()</w:t>
             </w:r>
-            <w:proofErr w:type="spellEnd"/>
-            <w:proofErr w:type="gramEnd"/>
             <w:r>
               <w:rPr>
                 <w:rFonts w:eastAsia="Times New Roman" w:cs="Segoe UI"/>
@@ -409,23 +375,12 @@
                 <w:color w:val="000000"/>
                 <w:lang w:val="en-US" w:eastAsia="de-CH"/>
               </w:rPr>
-              <w:t>()</w:t>
-            </w:r>
-            <w:r>
-              <w:rPr>
-                <w:rFonts w:eastAsia="Times New Roman" w:cs="Segoe UI"/>
-                <w:b/>
-                <w:bCs/>
-                <w:color w:val="000000"/>
-                <w:lang w:val="en-US" w:eastAsia="de-CH"/>
-              </w:rPr>
               <w:t>]&gt;&gt;&lt;&lt;/foreach&gt;&gt;</w:t>
             </w:r>
           </w:p>
         </w:tc>
       </w:tr>
     </w:tbl>
-    <w:p/>
     <w:p/>
     <w:p/>
     <w:p>
@@ -447,13 +402,7 @@
         <w:rPr>
           <w:lang w:eastAsia="de-CH"/>
         </w:rPr>
-        <w:t>Auswertungs</w:t>
-      </w:r>
-      <w:r>
-        <w:rPr>
-          <w:lang w:eastAsia="de-CH"/>
-        </w:rPr>
-        <w:t>parameter</w:t>
+        <w:t>Auswertung</w:t>
       </w:r>
     </w:p>
     <w:tbl>
@@ -469,8 +418,8 @@
         <w:tblLook w:val="04A0" w:firstRow="1" w:lastRow="0" w:firstColumn="1" w:lastColumn="0" w:noHBand="0" w:noVBand="1"/>
       </w:tblPr>
       <w:tblGrid>
-        <w:gridCol w:w="3964"/>
-        <w:gridCol w:w="3249"/>
+        <w:gridCol w:w="4820"/>
+        <w:gridCol w:w="2393"/>
       </w:tblGrid>
       <w:tr>
         <w:trPr>
@@ -478,7 +427,7 @@
         </w:trPr>
         <w:tc>
           <w:tcPr>
-            <w:tcW w:w="3964" w:type="dxa"/>
+            <w:tcW w:w="4820" w:type="dxa"/>
             <w:shd w:val="clear" w:color="auto" w:fill="auto"/>
             <w:noWrap/>
             <w:vAlign w:val="bottom"/>
@@ -517,17 +466,15 @@
                 <w:color w:val="000000"/>
                 <w:lang w:val="en-US" w:eastAsia="de-CH"/>
               </w:rPr>
-              <w:t xml:space="preserve"> in </w:t>
+              <w:t xml:space="preserve"> in building.get</w:t>
             </w:r>
-            <w:proofErr w:type="spellStart"/>
-            <w:proofErr w:type="gramStart"/>
             <w:r>
               <w:rPr>
                 <w:rFonts w:eastAsia="Times New Roman" w:cs="Segoe UI"/>
                 <w:color w:val="000000"/>
                 <w:lang w:val="en-US" w:eastAsia="de-CH"/>
               </w:rPr>
-              <w:t>building.get</w:t>
+              <w:t>Params</w:t>
             </w:r>
             <w:r>
               <w:rPr>
@@ -535,49 +482,29 @@
                 <w:color w:val="000000"/>
                 <w:lang w:val="en-US" w:eastAsia="de-CH"/>
               </w:rPr>
-              <w:t>Params</w:t>
+              <w:t>()]&gt;&gt;&lt;&lt;[</w:t>
             </w:r>
-            <w:proofErr w:type="spellEnd"/>
-            <w:proofErr w:type="gramEnd"/>
             <w:r>
               <w:rPr>
                 <w:rFonts w:eastAsia="Times New Roman" w:cs="Segoe UI"/>
                 <w:color w:val="000000"/>
                 <w:lang w:val="en-US" w:eastAsia="de-CH"/>
               </w:rPr>
-              <w:t>()]&gt;&gt;&lt;&lt;[</w:t>
+              <w:t>p</w:t>
             </w:r>
-            <w:proofErr w:type="spellStart"/>
             <w:r>
               <w:rPr>
                 <w:rFonts w:eastAsia="Times New Roman" w:cs="Segoe UI"/>
                 <w:color w:val="000000"/>
                 <w:lang w:val="en-US" w:eastAsia="de-CH"/>
               </w:rPr>
-              <w:t>p</w:t>
+              <w:t>.getName()]&gt;&gt;</w:t>
             </w:r>
-            <w:r>
-              <w:rPr>
-                <w:rFonts w:eastAsia="Times New Roman" w:cs="Segoe UI"/>
-                <w:color w:val="000000"/>
-                <w:lang w:val="en-US" w:eastAsia="de-CH"/>
-              </w:rPr>
-              <w:t>.getName</w:t>
-            </w:r>
-            <w:proofErr w:type="spellEnd"/>
-            <w:r>
-              <w:rPr>
-                <w:rFonts w:eastAsia="Times New Roman" w:cs="Segoe UI"/>
-                <w:color w:val="000000"/>
-                <w:lang w:val="en-US" w:eastAsia="de-CH"/>
-              </w:rPr>
-              <w:t>()]&gt;&gt;</w:t>
-            </w:r>
-          </w:p>
-        </w:tc>
-        <w:tc>
-          <w:tcPr>
-            <w:tcW w:w="3249" w:type="dxa"/>
+          </w:p>
+        </w:tc>
+        <w:tc>
+          <w:tcPr>
+            <w:tcW w:w="2393" w:type="dxa"/>
             <w:shd w:val="clear" w:color="auto" w:fill="auto"/>
             <w:noWrap/>
             <w:vAlign w:val="bottom"/>
@@ -602,8 +529,6 @@
               </w:rPr>
               <w:t>&lt;&lt;[</w:t>
             </w:r>
-            <w:proofErr w:type="spellStart"/>
-            <w:proofErr w:type="gramStart"/>
             <w:r>
               <w:rPr>
                 <w:rFonts w:eastAsia="Times New Roman" w:cs="Segoe UI"/>
@@ -612,19 +537,7 @@
                 <w:color w:val="000000"/>
                 <w:lang w:val="en-US" w:eastAsia="de-CH"/>
               </w:rPr>
-              <w:t>p.getValue</w:t>
-            </w:r>
-            <w:proofErr w:type="spellEnd"/>
-            <w:proofErr w:type="gramEnd"/>
-            <w:r>
-              <w:rPr>
-                <w:rFonts w:eastAsia="Times New Roman" w:cs="Segoe UI"/>
-                <w:b/>
-                <w:bCs/>
-                <w:color w:val="000000"/>
-                <w:lang w:val="en-US" w:eastAsia="de-CH"/>
-              </w:rPr>
-              <w:t>()</w:t>
+              <w:t>p.getValue()</w:t>
             </w:r>
             <w:r>
               <w:rPr>
@@ -693,15 +606,7 @@
         <w:rPr>
           <w:lang w:val="en-US"/>
         </w:rPr>
-        <w:t>&lt;&lt;[</w:t>
-      </w:r>
-      <w:proofErr w:type="spellStart"/>
-      <w:proofErr w:type="gramStart"/>
-      <w:r>
-        <w:rPr>
-          <w:lang w:val="en-US"/>
-        </w:rPr>
-        <w:t>building.get</w:t>
+        <w:t>&lt;&lt;[building.get</w:t>
       </w:r>
       <w:r>
         <w:rPr>
@@ -709,8 +614,6 @@
         </w:rPr>
         <w:t>Address</w:t>
       </w:r>
-      <w:proofErr w:type="spellEnd"/>
-      <w:proofErr w:type="gramEnd"/>
       <w:r>
         <w:rPr>
           <w:lang w:val="en-US"/>
@@ -985,17 +888,15 @@
                 <w:color w:val="000000"/>
                 <w:lang w:val="en-US" w:eastAsia="de-CH"/>
               </w:rPr>
-              <w:t xml:space="preserve"> in </w:t>
+              <w:t xml:space="preserve"> in building.get</w:t>
             </w:r>
-            <w:proofErr w:type="spellStart"/>
-            <w:proofErr w:type="gramStart"/>
             <w:r>
               <w:rPr>
                 <w:rFonts w:eastAsia="Times New Roman" w:cs="Segoe UI"/>
                 <w:color w:val="000000"/>
                 <w:lang w:val="en-US" w:eastAsia="de-CH"/>
               </w:rPr>
-              <w:t>building.get</w:t>
+              <w:t>Elements</w:t>
             </w:r>
             <w:r>
               <w:rPr>
@@ -1003,43 +904,23 @@
                 <w:color w:val="000000"/>
                 <w:lang w:val="en-US" w:eastAsia="de-CH"/>
               </w:rPr>
-              <w:t>Elements</w:t>
+              <w:t>()]&gt;&gt;&lt;&lt;[</w:t>
             </w:r>
-            <w:proofErr w:type="spellEnd"/>
-            <w:proofErr w:type="gramEnd"/>
             <w:r>
               <w:rPr>
                 <w:rFonts w:eastAsia="Times New Roman" w:cs="Segoe UI"/>
                 <w:color w:val="000000"/>
                 <w:lang w:val="en-US" w:eastAsia="de-CH"/>
               </w:rPr>
-              <w:t>()]&gt;&gt;&lt;&lt;[</w:t>
+              <w:t>e</w:t>
             </w:r>
-            <w:proofErr w:type="spellStart"/>
             <w:r>
               <w:rPr>
                 <w:rFonts w:eastAsia="Times New Roman" w:cs="Segoe UI"/>
                 <w:color w:val="000000"/>
                 <w:lang w:val="en-US" w:eastAsia="de-CH"/>
               </w:rPr>
-              <w:t>e</w:t>
-            </w:r>
-            <w:r>
-              <w:rPr>
-                <w:rFonts w:eastAsia="Times New Roman" w:cs="Segoe UI"/>
-                <w:color w:val="000000"/>
-                <w:lang w:val="en-US" w:eastAsia="de-CH"/>
-              </w:rPr>
-              <w:t>.getName</w:t>
-            </w:r>
-            <w:proofErr w:type="spellEnd"/>
-            <w:r>
-              <w:rPr>
-                <w:rFonts w:eastAsia="Times New Roman" w:cs="Segoe UI"/>
-                <w:color w:val="000000"/>
-                <w:lang w:val="en-US" w:eastAsia="de-CH"/>
-              </w:rPr>
-              <w:t>()]&gt;&gt;</w:t>
+              <w:t>.getName()]&gt;&gt;</w:t>
             </w:r>
           </w:p>
         </w:tc>
@@ -1065,27 +946,7 @@
                 <w:color w:val="080707"/>
                 <w:lang w:val="en-US" w:eastAsia="de-CH"/>
               </w:rPr>
-              <w:t>&lt;&lt;[</w:t>
-            </w:r>
-            <w:proofErr w:type="spellStart"/>
-            <w:proofErr w:type="gramStart"/>
-            <w:r>
-              <w:rPr>
-                <w:rFonts w:eastAsia="Times New Roman" w:cs="Segoe UI"/>
-                <w:color w:val="080707"/>
-                <w:lang w:val="en-US" w:eastAsia="de-CH"/>
-              </w:rPr>
-              <w:t>e.getDescription</w:t>
-            </w:r>
-            <w:proofErr w:type="spellEnd"/>
-            <w:proofErr w:type="gramEnd"/>
-            <w:r>
-              <w:rPr>
-                <w:rFonts w:eastAsia="Times New Roman" w:cs="Segoe UI"/>
-                <w:color w:val="080707"/>
-                <w:lang w:val="en-US" w:eastAsia="de-CH"/>
-              </w:rPr>
-              <w:t>()</w:t>
+              <w:t>&lt;&lt;[e.getDescription()</w:t>
             </w:r>
             <w:r>
               <w:rPr>
@@ -1128,27 +989,7 @@
                 <w:color w:val="080707"/>
                 <w:lang w:eastAsia="de-CH"/>
               </w:rPr>
-              <w:t>&lt;&lt;[</w:t>
-            </w:r>
-            <w:proofErr w:type="spellStart"/>
-            <w:proofErr w:type="gramStart"/>
-            <w:r>
-              <w:rPr>
-                <w:rFonts w:eastAsia="Times New Roman" w:cs="Segoe UI"/>
-                <w:color w:val="080707"/>
-                <w:lang w:eastAsia="de-CH"/>
-              </w:rPr>
-              <w:t>e.getValuePart</w:t>
-            </w:r>
-            <w:proofErr w:type="spellEnd"/>
-            <w:proofErr w:type="gramEnd"/>
-            <w:r>
-              <w:rPr>
-                <w:rFonts w:eastAsia="Times New Roman" w:cs="Segoe UI"/>
-                <w:color w:val="080707"/>
-                <w:lang w:eastAsia="de-CH"/>
-              </w:rPr>
-              <w:t>()]&gt;&gt;</w:t>
+              <w:t>&lt;&lt;[e.getValuePart()]&gt;&gt;</w:t>
             </w:r>
           </w:p>
         </w:tc>
@@ -1175,27 +1016,23 @@
                 <w:color w:val="080707"/>
                 <w:lang w:val="en-US" w:eastAsia="de-CH"/>
               </w:rPr>
-              <w:t>&lt;&lt;[</w:t>
+              <w:t>&lt;&lt;[e.getRating()]&gt;&gt;</w:t>
             </w:r>
-            <w:proofErr w:type="spellStart"/>
-            <w:proofErr w:type="gramStart"/>
             <w:r>
               <w:rPr>
                 <w:rFonts w:eastAsia="Times New Roman" w:cs="Segoe UI"/>
                 <w:color w:val="080707"/>
                 <w:lang w:val="en-US" w:eastAsia="de-CH"/>
               </w:rPr>
-              <w:t>e.getRating</w:t>
+              <w:t xml:space="preserve">  </w:t>
             </w:r>
-            <w:proofErr w:type="spellEnd"/>
-            <w:proofErr w:type="gramEnd"/>
             <w:r>
               <w:rPr>
                 <w:rFonts w:eastAsia="Times New Roman" w:cs="Segoe UI"/>
                 <w:color w:val="080707"/>
                 <w:lang w:val="en-US" w:eastAsia="de-CH"/>
               </w:rPr>
-              <w:t>()]&gt;&gt;</w:t>
+              <w:t>&lt;&lt;</w:t>
             </w:r>
             <w:r>
               <w:rPr>
@@ -1203,7 +1040,7 @@
                 <w:color w:val="080707"/>
                 <w:lang w:val="en-US" w:eastAsia="de-CH"/>
               </w:rPr>
-              <w:t xml:space="preserve">  </w:t>
+              <w:t>text</w:t>
             </w:r>
             <w:r>
               <w:rPr>
@@ -1211,15 +1048,61 @@
                 <w:color w:val="080707"/>
                 <w:lang w:val="en-US" w:eastAsia="de-CH"/>
               </w:rPr>
-              <w:t>&lt;&lt;</w:t>
+              <w:t>Color [</w:t>
             </w:r>
-            <w:proofErr w:type="spellStart"/>
             <w:r>
               <w:rPr>
                 <w:rFonts w:eastAsia="Times New Roman" w:cs="Segoe UI"/>
                 <w:color w:val="080707"/>
                 <w:lang w:val="en-US" w:eastAsia="de-CH"/>
               </w:rPr>
+              <w:t>e</w:t>
+            </w:r>
+            <w:r>
+              <w:rPr>
+                <w:rFonts w:eastAsia="Times New Roman" w:cs="Segoe UI"/>
+                <w:color w:val="080707"/>
+                <w:lang w:val="en-US" w:eastAsia="de-CH"/>
+              </w:rPr>
+              <w:t>.getR</w:t>
+            </w:r>
+            <w:r>
+              <w:rPr>
+                <w:rFonts w:eastAsia="Times New Roman" w:cs="Segoe UI"/>
+                <w:color w:val="080707"/>
+                <w:lang w:val="en-US" w:eastAsia="de-CH"/>
+              </w:rPr>
+              <w:t>ating</w:t>
+            </w:r>
+            <w:r>
+              <w:rPr>
+                <w:rFonts w:eastAsia="Times New Roman" w:cs="Segoe UI"/>
+                <w:color w:val="080707"/>
+                <w:lang w:val="en-US" w:eastAsia="de-CH"/>
+              </w:rPr>
+              <w:t>Color()]&gt;&gt;</w:t>
+            </w:r>
+            <w:r>
+              <w:rPr>
+                <w:rFonts w:eastAsia="Times New Roman" w:cs="Segoe UI"/>
+                <w:lang w:eastAsia="de-CH"/>
+              </w:rPr>
+              <w:sym w:font="Webdings" w:char="F067"/>
+            </w:r>
+            <w:r>
+              <w:rPr>
+                <w:rFonts w:eastAsia="Times New Roman" w:cs="Segoe UI"/>
+                <w:color w:val="080707"/>
+                <w:lang w:val="en-US" w:eastAsia="de-CH"/>
+              </w:rPr>
+              <w:t>&lt;&lt;/</w:t>
+            </w:r>
+            <w:r>
+              <w:rPr>
+                <w:rFonts w:eastAsia="Times New Roman" w:cs="Segoe UI"/>
+                <w:color w:val="080707"/>
+                <w:lang w:val="en-US" w:eastAsia="de-CH"/>
+              </w:rPr>
               <w:t>text</w:t>
             </w:r>
             <w:r>
@@ -1228,99 +1111,7 @@
                 <w:color w:val="080707"/>
                 <w:lang w:val="en-US" w:eastAsia="de-CH"/>
               </w:rPr>
-              <w:t>Color</w:t>
-            </w:r>
-            <w:proofErr w:type="spellEnd"/>
-            <w:r>
-              <w:rPr>
-                <w:rFonts w:eastAsia="Times New Roman" w:cs="Segoe UI"/>
-                <w:color w:val="080707"/>
-                <w:lang w:val="en-US" w:eastAsia="de-CH"/>
-              </w:rPr>
-              <w:t xml:space="preserve"> [</w:t>
-            </w:r>
-            <w:proofErr w:type="spellStart"/>
-            <w:r>
-              <w:rPr>
-                <w:rFonts w:eastAsia="Times New Roman" w:cs="Segoe UI"/>
-                <w:color w:val="080707"/>
-                <w:lang w:val="en-US" w:eastAsia="de-CH"/>
-              </w:rPr>
-              <w:t>e</w:t>
-            </w:r>
-            <w:r>
-              <w:rPr>
-                <w:rFonts w:eastAsia="Times New Roman" w:cs="Segoe UI"/>
-                <w:color w:val="080707"/>
-                <w:lang w:val="en-US" w:eastAsia="de-CH"/>
-              </w:rPr>
-              <w:t>.getR</w:t>
-            </w:r>
-            <w:r>
-              <w:rPr>
-                <w:rFonts w:eastAsia="Times New Roman" w:cs="Segoe UI"/>
-                <w:color w:val="080707"/>
-                <w:lang w:val="en-US" w:eastAsia="de-CH"/>
-              </w:rPr>
-              <w:t>ating</w:t>
-            </w:r>
-            <w:r>
-              <w:rPr>
-                <w:rFonts w:eastAsia="Times New Roman" w:cs="Segoe UI"/>
-                <w:color w:val="080707"/>
-                <w:lang w:val="en-US" w:eastAsia="de-CH"/>
-              </w:rPr>
-              <w:t>Color</w:t>
-            </w:r>
-            <w:proofErr w:type="spellEnd"/>
-            <w:r>
-              <w:rPr>
-                <w:rFonts w:eastAsia="Times New Roman" w:cs="Segoe UI"/>
-                <w:color w:val="080707"/>
-                <w:lang w:val="en-US" w:eastAsia="de-CH"/>
-              </w:rPr>
-              <w:t>()]&gt;&gt;</w:t>
-            </w:r>
-            <w:r>
-              <w:rPr>
-                <w:rFonts w:eastAsia="Times New Roman" w:cs="Segoe UI"/>
-                <w:lang w:eastAsia="de-CH"/>
-              </w:rPr>
-              <w:sym w:font="Webdings" w:char="F067"/>
-            </w:r>
-            <w:r>
-              <w:rPr>
-                <w:rFonts w:eastAsia="Times New Roman" w:cs="Segoe UI"/>
-                <w:color w:val="080707"/>
-                <w:lang w:val="en-US" w:eastAsia="de-CH"/>
-              </w:rPr>
-              <w:t>&lt;&lt;/</w:t>
-            </w:r>
-            <w:proofErr w:type="spellStart"/>
-            <w:r>
-              <w:rPr>
-                <w:rFonts w:eastAsia="Times New Roman" w:cs="Segoe UI"/>
-                <w:color w:val="080707"/>
-                <w:lang w:val="en-US" w:eastAsia="de-CH"/>
-              </w:rPr>
-              <w:t>text</w:t>
-            </w:r>
-            <w:r>
-              <w:rPr>
-                <w:rFonts w:eastAsia="Times New Roman" w:cs="Segoe UI"/>
-                <w:color w:val="080707"/>
-                <w:lang w:val="en-US" w:eastAsia="de-CH"/>
-              </w:rPr>
-              <w:t>Color</w:t>
-            </w:r>
-            <w:proofErr w:type="spellEnd"/>
-            <w:r>
-              <w:rPr>
-                <w:rFonts w:eastAsia="Times New Roman" w:cs="Segoe UI"/>
-                <w:color w:val="080707"/>
-                <w:lang w:val="en-US" w:eastAsia="de-CH"/>
-              </w:rPr>
-              <w:t>&gt;&gt;&lt;&lt;/foreach&gt;&gt;</w:t>
+              <w:t>Color&gt;&gt;&lt;&lt;/foreach&gt;&gt;</w:t>
             </w:r>
           </w:p>
         </w:tc>
@@ -1462,7 +1253,14 @@
                 <w:b/>
                 <w:bCs/>
               </w:rPr>
-              <w:t>KF</w:t>
+              <w:t>K</w:t>
+            </w:r>
+            <w:r>
+              <w:rPr>
+                <w:b/>
+                <w:bCs/>
+              </w:rPr>
+              <w:t>urzfr.</w:t>
             </w:r>
           </w:p>
         </w:tc>
@@ -1484,7 +1282,14 @@
                 <w:b/>
                 <w:bCs/>
               </w:rPr>
-              <w:t>MF</w:t>
+              <w:t>M</w:t>
+            </w:r>
+            <w:r>
+              <w:rPr>
+                <w:b/>
+                <w:bCs/>
+              </w:rPr>
+              <w:t>ittelfristig</w:t>
             </w:r>
           </w:p>
         </w:tc>
@@ -2097,6 +1902,7 @@
             <w:pPr>
               <w:jc w:val="center"/>
               <w:rPr>
+                <w:rFonts w:ascii="Webdings" w:hAnsi="Webdings"/>
                 <w:b/>
                 <w:bCs/>
               </w:rPr>
@@ -2111,6 +1917,7 @@
             <w:pPr>
               <w:jc w:val="center"/>
               <w:rPr>
+                <w:rFonts w:ascii="Webdings" w:hAnsi="Webdings"/>
                 <w:b/>
                 <w:bCs/>
               </w:rPr>
@@ -2125,6 +1932,7 @@
             <w:pPr>
               <w:jc w:val="center"/>
               <w:rPr>
+                <w:rFonts w:ascii="Webdings" w:hAnsi="Webdings"/>
                 <w:b/>
                 <w:bCs/>
               </w:rPr>
@@ -2139,6 +1947,7 @@
             <w:pPr>
               <w:jc w:val="center"/>
               <w:rPr>
+                <w:rFonts w:ascii="Webdings" w:hAnsi="Webdings"/>
                 <w:b/>
                 <w:bCs/>
               </w:rPr>
@@ -2153,6 +1962,7 @@
             <w:pPr>
               <w:jc w:val="center"/>
               <w:rPr>
+                <w:rFonts w:ascii="Webdings" w:hAnsi="Webdings"/>
                 <w:b/>
                 <w:bCs/>
               </w:rPr>
@@ -2167,6 +1977,7 @@
             <w:pPr>
               <w:jc w:val="center"/>
               <w:rPr>
+                <w:rFonts w:ascii="Webdings" w:hAnsi="Webdings"/>
                 <w:b/>
                 <w:bCs/>
               </w:rPr>
@@ -2181,6 +1992,7 @@
             <w:pPr>
               <w:jc w:val="center"/>
               <w:rPr>
+                <w:rFonts w:ascii="Webdings" w:hAnsi="Webdings"/>
                 <w:b/>
                 <w:bCs/>
               </w:rPr>
@@ -2195,6 +2007,7 @@
             <w:pPr>
               <w:jc w:val="center"/>
               <w:rPr>
+                <w:rFonts w:ascii="Webdings" w:hAnsi="Webdings"/>
                 <w:b/>
                 <w:bCs/>
               </w:rPr>
@@ -2209,6 +2022,7 @@
             <w:pPr>
               <w:jc w:val="center"/>
               <w:rPr>
+                <w:rFonts w:ascii="Webdings" w:hAnsi="Webdings"/>
                 <w:b/>
                 <w:bCs/>
               </w:rPr>
@@ -2223,6 +2037,7 @@
             <w:pPr>
               <w:jc w:val="center"/>
               <w:rPr>
+                <w:rFonts w:ascii="Webdings" w:hAnsi="Webdings"/>
                 <w:b/>
                 <w:bCs/>
               </w:rPr>
@@ -2237,6 +2052,7 @@
             <w:pPr>
               <w:jc w:val="center"/>
               <w:rPr>
+                <w:rFonts w:ascii="Webdings" w:hAnsi="Webdings"/>
                 <w:b/>
                 <w:bCs/>
               </w:rPr>
@@ -2251,6 +2067,7 @@
             <w:pPr>
               <w:jc w:val="center"/>
               <w:rPr>
+                <w:rFonts w:ascii="Webdings" w:hAnsi="Webdings"/>
                 <w:b/>
                 <w:bCs/>
               </w:rPr>
@@ -2265,6 +2082,7 @@
             <w:pPr>
               <w:jc w:val="center"/>
               <w:rPr>
+                <w:rFonts w:ascii="Webdings" w:hAnsi="Webdings"/>
                 <w:b/>
                 <w:bCs/>
               </w:rPr>
@@ -2279,6 +2097,7 @@
             <w:pPr>
               <w:jc w:val="center"/>
               <w:rPr>
+                <w:rFonts w:ascii="Webdings" w:hAnsi="Webdings"/>
                 <w:b/>
                 <w:bCs/>
               </w:rPr>
@@ -2293,6 +2112,7 @@
             <w:pPr>
               <w:jc w:val="center"/>
               <w:rPr>
+                <w:rFonts w:ascii="Webdings" w:hAnsi="Webdings"/>
                 <w:b/>
                 <w:bCs/>
               </w:rPr>
@@ -2307,6 +2127,7 @@
             <w:pPr>
               <w:jc w:val="center"/>
               <w:rPr>
+                <w:rFonts w:ascii="Webdings" w:hAnsi="Webdings"/>
                 <w:b/>
                 <w:bCs/>
               </w:rPr>
@@ -2321,6 +2142,7 @@
             <w:pPr>
               <w:jc w:val="center"/>
               <w:rPr>
+                <w:rFonts w:ascii="Webdings" w:hAnsi="Webdings"/>
                 <w:b/>
                 <w:bCs/>
               </w:rPr>
@@ -2335,6 +2157,7 @@
             <w:pPr>
               <w:jc w:val="center"/>
               <w:rPr>
+                <w:rFonts w:ascii="Webdings" w:hAnsi="Webdings"/>
                 <w:b/>
                 <w:bCs/>
               </w:rPr>
@@ -2349,6 +2172,7 @@
             <w:pPr>
               <w:jc w:val="center"/>
               <w:rPr>
+                <w:rFonts w:ascii="Webdings" w:hAnsi="Webdings"/>
                 <w:b/>
                 <w:bCs/>
               </w:rPr>
@@ -2363,6 +2187,7 @@
             <w:pPr>
               <w:jc w:val="center"/>
               <w:rPr>
+                <w:rFonts w:ascii="Webdings" w:hAnsi="Webdings"/>
                 <w:b/>
                 <w:bCs/>
               </w:rPr>
@@ -2377,6 +2202,7 @@
             <w:pPr>
               <w:jc w:val="center"/>
               <w:rPr>
+                <w:rFonts w:ascii="Webdings" w:hAnsi="Webdings"/>
                 <w:b/>
                 <w:bCs/>
               </w:rPr>
@@ -2391,6 +2217,7 @@
             <w:pPr>
               <w:jc w:val="center"/>
               <w:rPr>
+                <w:rFonts w:ascii="Webdings" w:hAnsi="Webdings"/>
                 <w:b/>
                 <w:bCs/>
               </w:rPr>
@@ -2405,6 +2232,7 @@
             <w:pPr>
               <w:jc w:val="center"/>
               <w:rPr>
+                <w:rFonts w:ascii="Webdings" w:hAnsi="Webdings"/>
                 <w:b/>
                 <w:bCs/>
               </w:rPr>
@@ -2419,6 +2247,7 @@
             <w:pPr>
               <w:jc w:val="center"/>
               <w:rPr>
+                <w:rFonts w:ascii="Webdings" w:hAnsi="Webdings"/>
                 <w:b/>
                 <w:bCs/>
               </w:rPr>
@@ -2433,6 +2262,7 @@
             <w:pPr>
               <w:jc w:val="center"/>
               <w:rPr>
+                <w:rFonts w:ascii="Webdings" w:hAnsi="Webdings"/>
                 <w:b/>
                 <w:bCs/>
               </w:rPr>
@@ -2873,7 +2703,7 @@
       <w:rPr>
         <w:noProof/>
       </w:rPr>
-      <w:t>24.06.2022</w:t>
+      <w:t>25.06.2022</w:t>
     </w:r>
     <w:r>
       <w:rPr>
@@ -2939,7 +2769,7 @@
       <w:rPr>
         <w:noProof/>
       </w:rPr>
-      <w:t>24.06.2022</w:t>
+      <w:t>25.06.2022</w:t>
     </w:r>
     <w:r>
       <w:rPr>

</xml_diff>

<commit_message>
Evaluation with some totals (Z/N, Costs)
</commit_message>
<xml_diff>
--- a/src/main/resources/templates/Building Evaluation Template.docx
+++ b/src/main/resources/templates/Building Evaluation Template.docx
@@ -40,7 +40,7 @@
     </w:p>
     <w:p>
       <w:pPr>
-        <w:pStyle w:val="berschrift5"/>
+        <w:pStyle w:val="Heading5"/>
         <w:keepNext w:val="0"/>
         <w:widowControl w:val="0"/>
         <w:spacing w:before="120" w:line="240" w:lineRule="auto"/>
@@ -236,7 +236,7 @@
     </w:p>
     <w:p>
       <w:pPr>
-        <w:pStyle w:val="berschrift1"/>
+        <w:pStyle w:val="Heading1"/>
         <w:rPr>
           <w:lang w:eastAsia="de-CH"/>
         </w:rPr>
@@ -262,8 +262,8 @@
         <w:tblLook w:val="04A0" w:firstRow="1" w:lastRow="0" w:firstColumn="1" w:lastColumn="0" w:noHBand="0" w:noVBand="1"/>
       </w:tblPr>
       <w:tblGrid>
-        <w:gridCol w:w="4820"/>
-        <w:gridCol w:w="2393"/>
+        <w:gridCol w:w="3828"/>
+        <w:gridCol w:w="3385"/>
       </w:tblGrid>
       <w:tr>
         <w:trPr>
@@ -271,7 +271,7 @@
         </w:trPr>
         <w:tc>
           <w:tcPr>
-            <w:tcW w:w="4820" w:type="dxa"/>
+            <w:tcW w:w="3828" w:type="dxa"/>
             <w:shd w:val="clear" w:color="auto" w:fill="auto"/>
             <w:noWrap/>
             <w:vAlign w:val="bottom"/>
@@ -293,14 +293,23 @@
                 <w:color w:val="000000"/>
                 <w:lang w:val="en-US" w:eastAsia="de-CH"/>
               </w:rPr>
-              <w:t>&lt;&lt;foreach [f in building.</w:t>
+              <w:t xml:space="preserve">&lt;&lt;foreach [f in </w:t>
             </w:r>
+            <w:proofErr w:type="spellStart"/>
             <w:r>
               <w:rPr>
                 <w:rFonts w:eastAsia="Times New Roman" w:cs="Segoe UI"/>
                 <w:color w:val="000000"/>
                 <w:lang w:val="en-US" w:eastAsia="de-CH"/>
               </w:rPr>
+              <w:t>building.</w:t>
+            </w:r>
+            <w:r>
+              <w:rPr>
+                <w:rFonts w:eastAsia="Times New Roman" w:cs="Segoe UI"/>
+                <w:color w:val="000000"/>
+                <w:lang w:val="en-US" w:eastAsia="de-CH"/>
+              </w:rPr>
               <w:t>getF</w:t>
             </w:r>
             <w:r>
@@ -311,6 +320,7 @@
               </w:rPr>
               <w:t>acts</w:t>
             </w:r>
+            <w:proofErr w:type="spellEnd"/>
             <w:r>
               <w:rPr>
                 <w:rFonts w:eastAsia="Times New Roman" w:cs="Segoe UI"/>
@@ -325,13 +335,31 @@
                 <w:color w:val="000000"/>
                 <w:lang w:val="en-US" w:eastAsia="de-CH"/>
               </w:rPr>
-              <w:t>]&gt;&gt;&lt;&lt;[f.getName()]&gt;&gt;</w:t>
+              <w:t>]&gt;&gt;&lt;&lt;[</w:t>
             </w:r>
-          </w:p>
-        </w:tc>
-        <w:tc>
-          <w:tcPr>
-            <w:tcW w:w="2393" w:type="dxa"/>
+            <w:proofErr w:type="spellStart"/>
+            <w:r>
+              <w:rPr>
+                <w:rFonts w:eastAsia="Times New Roman" w:cs="Segoe UI"/>
+                <w:color w:val="000000"/>
+                <w:lang w:val="en-US" w:eastAsia="de-CH"/>
+              </w:rPr>
+              <w:t>f.getName</w:t>
+            </w:r>
+            <w:proofErr w:type="spellEnd"/>
+            <w:r>
+              <w:rPr>
+                <w:rFonts w:eastAsia="Times New Roman" w:cs="Segoe UI"/>
+                <w:color w:val="000000"/>
+                <w:lang w:val="en-US" w:eastAsia="de-CH"/>
+              </w:rPr>
+              <w:t>()]&gt;&gt;</w:t>
+            </w:r>
+          </w:p>
+        </w:tc>
+        <w:tc>
+          <w:tcPr>
+            <w:tcW w:w="3385" w:type="dxa"/>
             <w:shd w:val="clear" w:color="auto" w:fill="auto"/>
             <w:noWrap/>
             <w:vAlign w:val="bottom"/>
@@ -357,6 +385,7 @@
               </w:rPr>
               <w:t>&lt;&lt;[</w:t>
             </w:r>
+            <w:proofErr w:type="spellStart"/>
             <w:r>
               <w:rPr>
                 <w:rFonts w:eastAsia="Times New Roman" w:cs="Segoe UI"/>
@@ -365,7 +394,18 @@
                 <w:color w:val="000000"/>
                 <w:lang w:val="en-US" w:eastAsia="de-CH"/>
               </w:rPr>
-              <w:t>f.getValue()</w:t>
+              <w:t>f.getValue</w:t>
+            </w:r>
+            <w:proofErr w:type="spellEnd"/>
+            <w:r>
+              <w:rPr>
+                <w:rFonts w:eastAsia="Times New Roman" w:cs="Segoe UI"/>
+                <w:b/>
+                <w:bCs/>
+                <w:color w:val="000000"/>
+                <w:lang w:val="en-US" w:eastAsia="de-CH"/>
+              </w:rPr>
+              <w:t>()</w:t>
             </w:r>
             <w:r>
               <w:rPr>
@@ -385,7 +425,7 @@
     <w:p/>
     <w:p>
       <w:pPr>
-        <w:pStyle w:val="berschrift1"/>
+        <w:pStyle w:val="Heading1"/>
         <w:numPr>
           <w:ilvl w:val="0"/>
           <w:numId w:val="1"/>
@@ -418,8 +458,8 @@
         <w:tblLook w:val="04A0" w:firstRow="1" w:lastRow="0" w:firstColumn="1" w:lastColumn="0" w:noHBand="0" w:noVBand="1"/>
       </w:tblPr>
       <w:tblGrid>
-        <w:gridCol w:w="4820"/>
-        <w:gridCol w:w="2393"/>
+        <w:gridCol w:w="4395"/>
+        <w:gridCol w:w="2818"/>
       </w:tblGrid>
       <w:tr>
         <w:trPr>
@@ -427,7 +467,7 @@
         </w:trPr>
         <w:tc>
           <w:tcPr>
-            <w:tcW w:w="4820" w:type="dxa"/>
+            <w:tcW w:w="4395" w:type="dxa"/>
             <w:shd w:val="clear" w:color="auto" w:fill="auto"/>
             <w:noWrap/>
             <w:vAlign w:val="bottom"/>
@@ -466,15 +506,16 @@
                 <w:color w:val="000000"/>
                 <w:lang w:val="en-US" w:eastAsia="de-CH"/>
               </w:rPr>
-              <w:t xml:space="preserve"> in building.get</w:t>
+              <w:t xml:space="preserve"> in </w:t>
             </w:r>
+            <w:proofErr w:type="spellStart"/>
             <w:r>
               <w:rPr>
                 <w:rFonts w:eastAsia="Times New Roman" w:cs="Segoe UI"/>
                 <w:color w:val="000000"/>
                 <w:lang w:val="en-US" w:eastAsia="de-CH"/>
               </w:rPr>
-              <w:t>Params</w:t>
+              <w:t>building.get</w:t>
             </w:r>
             <w:r>
               <w:rPr>
@@ -482,14 +523,24 @@
                 <w:color w:val="000000"/>
                 <w:lang w:val="en-US" w:eastAsia="de-CH"/>
               </w:rPr>
-              <w:t>()]&gt;&gt;&lt;&lt;[</w:t>
+              <w:t>Params</w:t>
             </w:r>
+            <w:proofErr w:type="spellEnd"/>
             <w:r>
               <w:rPr>
                 <w:rFonts w:eastAsia="Times New Roman" w:cs="Segoe UI"/>
                 <w:color w:val="000000"/>
                 <w:lang w:val="en-US" w:eastAsia="de-CH"/>
               </w:rPr>
+              <w:t>()]&gt;&gt;&lt;&lt;[</w:t>
+            </w:r>
+            <w:proofErr w:type="spellStart"/>
+            <w:r>
+              <w:rPr>
+                <w:rFonts w:eastAsia="Times New Roman" w:cs="Segoe UI"/>
+                <w:color w:val="000000"/>
+                <w:lang w:val="en-US" w:eastAsia="de-CH"/>
+              </w:rPr>
               <w:t>p</w:t>
             </w:r>
             <w:r>
@@ -498,13 +549,22 @@
                 <w:color w:val="000000"/>
                 <w:lang w:val="en-US" w:eastAsia="de-CH"/>
               </w:rPr>
-              <w:t>.getName()]&gt;&gt;</w:t>
+              <w:t>.getName</w:t>
             </w:r>
-          </w:p>
-        </w:tc>
-        <w:tc>
-          <w:tcPr>
-            <w:tcW w:w="2393" w:type="dxa"/>
+            <w:proofErr w:type="spellEnd"/>
+            <w:r>
+              <w:rPr>
+                <w:rFonts w:eastAsia="Times New Roman" w:cs="Segoe UI"/>
+                <w:color w:val="000000"/>
+                <w:lang w:val="en-US" w:eastAsia="de-CH"/>
+              </w:rPr>
+              <w:t>()]&gt;&gt;</w:t>
+            </w:r>
+          </w:p>
+        </w:tc>
+        <w:tc>
+          <w:tcPr>
+            <w:tcW w:w="2818" w:type="dxa"/>
             <w:shd w:val="clear" w:color="auto" w:fill="auto"/>
             <w:noWrap/>
             <w:vAlign w:val="bottom"/>
@@ -529,6 +589,7 @@
               </w:rPr>
               <w:t>&lt;&lt;[</w:t>
             </w:r>
+            <w:proofErr w:type="spellStart"/>
             <w:r>
               <w:rPr>
                 <w:rFonts w:eastAsia="Times New Roman" w:cs="Segoe UI"/>
@@ -537,7 +598,18 @@
                 <w:color w:val="000000"/>
                 <w:lang w:val="en-US" w:eastAsia="de-CH"/>
               </w:rPr>
-              <w:t>p.getValue()</w:t>
+              <w:t>p.getValue</w:t>
+            </w:r>
+            <w:proofErr w:type="spellEnd"/>
+            <w:r>
+              <w:rPr>
+                <w:rFonts w:eastAsia="Times New Roman" w:cs="Segoe UI"/>
+                <w:b/>
+                <w:bCs/>
+                <w:color w:val="000000"/>
+                <w:lang w:val="en-US" w:eastAsia="de-CH"/>
+              </w:rPr>
+              <w:t>()</w:t>
             </w:r>
             <w:r>
               <w:rPr>
@@ -558,7 +630,7 @@
     <w:p/>
     <w:p>
       <w:pPr>
-        <w:pStyle w:val="berschrift1"/>
+        <w:pStyle w:val="Heading1"/>
         <w:tabs>
           <w:tab w:val="clear" w:pos="567"/>
         </w:tabs>
@@ -606,7 +678,14 @@
         <w:rPr>
           <w:lang w:val="en-US"/>
         </w:rPr>
-        <w:t>&lt;&lt;[building.get</w:t>
+        <w:t>&lt;&lt;[</w:t>
+      </w:r>
+      <w:proofErr w:type="spellStart"/>
+      <w:r>
+        <w:rPr>
+          <w:lang w:val="en-US"/>
+        </w:rPr>
+        <w:t>building.get</w:t>
       </w:r>
       <w:r>
         <w:rPr>
@@ -614,6 +693,7 @@
         </w:rPr>
         <w:t>Address</w:t>
       </w:r>
+      <w:proofErr w:type="spellEnd"/>
       <w:r>
         <w:rPr>
           <w:lang w:val="en-US"/>
@@ -658,7 +738,7 @@
     </w:p>
     <w:p>
       <w:pPr>
-        <w:pStyle w:val="berschrift1"/>
+        <w:pStyle w:val="Heading1"/>
       </w:pPr>
       <w:r>
         <w:t>Datenerhebung am Objekt (&lt;&lt;[building.</w:t>
@@ -888,15 +968,16 @@
                 <w:color w:val="000000"/>
                 <w:lang w:val="en-US" w:eastAsia="de-CH"/>
               </w:rPr>
-              <w:t xml:space="preserve"> in building.get</w:t>
+              <w:t xml:space="preserve"> in </w:t>
             </w:r>
+            <w:proofErr w:type="spellStart"/>
             <w:r>
               <w:rPr>
                 <w:rFonts w:eastAsia="Times New Roman" w:cs="Segoe UI"/>
                 <w:color w:val="000000"/>
                 <w:lang w:val="en-US" w:eastAsia="de-CH"/>
               </w:rPr>
-              <w:t>Elements</w:t>
+              <w:t>building.get</w:t>
             </w:r>
             <w:r>
               <w:rPr>
@@ -904,14 +985,24 @@
                 <w:color w:val="000000"/>
                 <w:lang w:val="en-US" w:eastAsia="de-CH"/>
               </w:rPr>
-              <w:t>()]&gt;&gt;&lt;&lt;[</w:t>
+              <w:t>Elements</w:t>
             </w:r>
+            <w:proofErr w:type="spellEnd"/>
             <w:r>
               <w:rPr>
                 <w:rFonts w:eastAsia="Times New Roman" w:cs="Segoe UI"/>
                 <w:color w:val="000000"/>
                 <w:lang w:val="en-US" w:eastAsia="de-CH"/>
               </w:rPr>
+              <w:t>()]&gt;&gt;&lt;&lt;[</w:t>
+            </w:r>
+            <w:proofErr w:type="spellStart"/>
+            <w:r>
+              <w:rPr>
+                <w:rFonts w:eastAsia="Times New Roman" w:cs="Segoe UI"/>
+                <w:color w:val="000000"/>
+                <w:lang w:val="en-US" w:eastAsia="de-CH"/>
+              </w:rPr>
               <w:t>e</w:t>
             </w:r>
             <w:r>
@@ -920,7 +1011,16 @@
                 <w:color w:val="000000"/>
                 <w:lang w:val="en-US" w:eastAsia="de-CH"/>
               </w:rPr>
-              <w:t>.getName()]&gt;&gt;</w:t>
+              <w:t>.getName</w:t>
+            </w:r>
+            <w:proofErr w:type="spellEnd"/>
+            <w:r>
+              <w:rPr>
+                <w:rFonts w:eastAsia="Times New Roman" w:cs="Segoe UI"/>
+                <w:color w:val="000000"/>
+                <w:lang w:val="en-US" w:eastAsia="de-CH"/>
+              </w:rPr>
+              <w:t>()]&gt;&gt;</w:t>
             </w:r>
           </w:p>
         </w:tc>
@@ -946,7 +1046,25 @@
                 <w:color w:val="080707"/>
                 <w:lang w:val="en-US" w:eastAsia="de-CH"/>
               </w:rPr>
-              <w:t>&lt;&lt;[e.getDescription()</w:t>
+              <w:t>&lt;&lt;[</w:t>
+            </w:r>
+            <w:proofErr w:type="spellStart"/>
+            <w:r>
+              <w:rPr>
+                <w:rFonts w:eastAsia="Times New Roman" w:cs="Segoe UI"/>
+                <w:color w:val="080707"/>
+                <w:lang w:val="en-US" w:eastAsia="de-CH"/>
+              </w:rPr>
+              <w:t>e.getDescription</w:t>
+            </w:r>
+            <w:proofErr w:type="spellEnd"/>
+            <w:r>
+              <w:rPr>
+                <w:rFonts w:eastAsia="Times New Roman" w:cs="Segoe UI"/>
+                <w:color w:val="080707"/>
+                <w:lang w:val="en-US" w:eastAsia="de-CH"/>
+              </w:rPr>
+              <w:t>()</w:t>
             </w:r>
             <w:r>
               <w:rPr>
@@ -1016,14 +1134,32 @@
                 <w:color w:val="080707"/>
                 <w:lang w:val="en-US" w:eastAsia="de-CH"/>
               </w:rPr>
-              <w:t>&lt;&lt;[e.getRating()]&gt;&gt;</w:t>
+              <w:t>&lt;&lt;[</w:t>
             </w:r>
+            <w:proofErr w:type="spellStart"/>
             <w:r>
               <w:rPr>
                 <w:rFonts w:eastAsia="Times New Roman" w:cs="Segoe UI"/>
                 <w:color w:val="080707"/>
                 <w:lang w:val="en-US" w:eastAsia="de-CH"/>
               </w:rPr>
+              <w:t>e.getRating</w:t>
+            </w:r>
+            <w:proofErr w:type="spellEnd"/>
+            <w:r>
+              <w:rPr>
+                <w:rFonts w:eastAsia="Times New Roman" w:cs="Segoe UI"/>
+                <w:color w:val="080707"/>
+                <w:lang w:val="en-US" w:eastAsia="de-CH"/>
+              </w:rPr>
+              <w:t>()]&gt;&gt;</w:t>
+            </w:r>
+            <w:r>
+              <w:rPr>
+                <w:rFonts w:eastAsia="Times New Roman" w:cs="Segoe UI"/>
+                <w:color w:val="080707"/>
+                <w:lang w:val="en-US" w:eastAsia="de-CH"/>
+              </w:rPr>
               <w:t xml:space="preserve">  </w:t>
             </w:r>
             <w:r>
@@ -1034,6 +1170,7 @@
               </w:rPr>
               <w:t>&lt;&lt;</w:t>
             </w:r>
+            <w:proofErr w:type="spellStart"/>
             <w:r>
               <w:rPr>
                 <w:rFonts w:eastAsia="Times New Roman" w:cs="Segoe UI"/>
@@ -1048,14 +1185,24 @@
                 <w:color w:val="080707"/>
                 <w:lang w:val="en-US" w:eastAsia="de-CH"/>
               </w:rPr>
-              <w:t>Color [</w:t>
+              <w:t>Color</w:t>
             </w:r>
+            <w:proofErr w:type="spellEnd"/>
             <w:r>
               <w:rPr>
                 <w:rFonts w:eastAsia="Times New Roman" w:cs="Segoe UI"/>
                 <w:color w:val="080707"/>
                 <w:lang w:val="en-US" w:eastAsia="de-CH"/>
               </w:rPr>
+              <w:t xml:space="preserve"> [</w:t>
+            </w:r>
+            <w:proofErr w:type="spellStart"/>
+            <w:r>
+              <w:rPr>
+                <w:rFonts w:eastAsia="Times New Roman" w:cs="Segoe UI"/>
+                <w:color w:val="080707"/>
+                <w:lang w:val="en-US" w:eastAsia="de-CH"/>
+              </w:rPr>
               <w:t>e</w:t>
             </w:r>
             <w:r>
@@ -1080,7 +1227,16 @@
                 <w:color w:val="080707"/>
                 <w:lang w:val="en-US" w:eastAsia="de-CH"/>
               </w:rPr>
-              <w:t>Color()]&gt;&gt;</w:t>
+              <w:t>Color</w:t>
+            </w:r>
+            <w:proofErr w:type="spellEnd"/>
+            <w:r>
+              <w:rPr>
+                <w:rFonts w:eastAsia="Times New Roman" w:cs="Segoe UI"/>
+                <w:color w:val="080707"/>
+                <w:lang w:val="en-US" w:eastAsia="de-CH"/>
+              </w:rPr>
+              <w:t>()]&gt;&gt;</w:t>
             </w:r>
             <w:r>
               <w:rPr>
@@ -1097,6 +1253,7 @@
               </w:rPr>
               <w:t>&lt;&lt;/</w:t>
             </w:r>
+            <w:proofErr w:type="spellStart"/>
             <w:r>
               <w:rPr>
                 <w:rFonts w:eastAsia="Times New Roman" w:cs="Segoe UI"/>
@@ -1111,7 +1268,16 @@
                 <w:color w:val="080707"/>
                 <w:lang w:val="en-US" w:eastAsia="de-CH"/>
               </w:rPr>
-              <w:t>Color&gt;&gt;&lt;&lt;/foreach&gt;&gt;</w:t>
+              <w:t>Color</w:t>
+            </w:r>
+            <w:proofErr w:type="spellEnd"/>
+            <w:r>
+              <w:rPr>
+                <w:rFonts w:eastAsia="Times New Roman" w:cs="Segoe UI"/>
+                <w:color w:val="080707"/>
+                <w:lang w:val="en-US" w:eastAsia="de-CH"/>
+              </w:rPr>
+              <w:t>&gt;&gt;&lt;&lt;/foreach&gt;&gt;</w:t>
             </w:r>
           </w:p>
         </w:tc>
@@ -1161,16 +1327,19 @@
     </w:p>
     <w:p>
       <w:pPr>
-        <w:pStyle w:val="berschrift1"/>
+        <w:pStyle w:val="Heading1"/>
       </w:pPr>
       <w:r>
         <w:lastRenderedPageBreak/>
         <w:t>Optimale Instandsetzungszeitpunkte</w:t>
       </w:r>
+      <w:r>
+        <w:t xml:space="preserve"> (alle Kosten CHF)</w:t>
+      </w:r>
     </w:p>
     <w:tbl>
       <w:tblPr>
-        <w:tblStyle w:val="Tabellenraster"/>
+        <w:tblStyle w:val="TableGrid"/>
         <w:tblW w:w="14879" w:type="dxa"/>
         <w:tblLayout w:type="fixed"/>
         <w:tblCellMar>
@@ -2304,12 +2473,15 @@
     </w:p>
     <w:p>
       <w:pPr>
-        <w:pStyle w:val="berschrift1"/>
+        <w:pStyle w:val="Heading1"/>
         <w:spacing w:after="120"/>
       </w:pPr>
       <w:r>
         <w:lastRenderedPageBreak/>
         <w:t>Kostenentwicklung, grafisch</w:t>
+      </w:r>
+      <w:r>
+        <w:t xml:space="preserve"> (alle Werte CHF)</w:t>
       </w:r>
     </w:p>
     <w:p>
@@ -2364,7 +2536,7 @@
     </w:p>
     <w:p>
       <w:pPr>
-        <w:pStyle w:val="berschrift1"/>
+        <w:pStyle w:val="Heading1"/>
       </w:pPr>
       <w:r>
         <w:lastRenderedPageBreak/>
@@ -2376,7 +2548,7 @@
     </w:p>
     <w:tbl>
       <w:tblPr>
-        <w:tblStyle w:val="Tabellenraster"/>
+        <w:tblStyle w:val="TableGrid"/>
         <w:tblW w:w="0" w:type="auto"/>
         <w:tblLayout w:type="fixed"/>
         <w:tblLook w:val="04A0" w:firstRow="1" w:lastRow="0" w:firstColumn="1" w:lastColumn="0" w:noHBand="0" w:noVBand="1"/>
@@ -2673,7 +2845,7 @@
 <w:ftr xmlns:wpc="http://schemas.microsoft.com/office/word/2010/wordprocessingCanvas" xmlns:cx="http://schemas.microsoft.com/office/drawing/2014/chartex" xmlns:cx1="http://schemas.microsoft.com/office/drawing/2015/9/8/chartex" xmlns:cx2="http://schemas.microsoft.com/office/drawing/2015/10/21/chartex" xmlns:cx3="http://schemas.microsoft.com/office/drawing/2016/5/9/chartex" xmlns:cx4="http://schemas.microsoft.com/office/drawing/2016/5/10/chartex" xmlns:cx5="http://schemas.microsoft.com/office/drawing/2016/5/11/chartex" xmlns:cx6="http://schemas.microsoft.com/office/drawing/2016/5/12/chartex" xmlns:cx7="http://schemas.microsoft.com/office/drawing/2016/5/13/chartex" xmlns:cx8="http://schemas.microsoft.com/office/drawing/2016/5/14/chartex" xmlns:mc="http://schemas.openxmlformats.org/markup-compatibility/2006" xmlns:aink="http://schemas.microsoft.com/office/drawing/2016/ink" xmlns:am3d="http://schemas.microsoft.com/office/drawing/2017/model3d" xmlns:o="urn:schemas-microsoft-com:office:office" xmlns:oel="http://schemas.microsoft.com/office/2019/extlst" xmlns:r="http://schemas.openxmlformats.org/officeDocument/2006/relationships" xmlns:m="http://schemas.openxmlformats.org/officeDocument/2006/math" xmlns:v="urn:schemas-microsoft-com:vml" xmlns:wp14="http://schemas.microsoft.com/office/word/2010/wordprocessingDrawing" xmlns:wp="http://schemas.openxmlformats.org/drawingml/2006/wordprocessingDrawing" xmlns:w10="urn:schemas-microsoft-com:office:word" xmlns:w="http://schemas.openxmlformats.org/wordprocessingml/2006/main" xmlns:w14="http://schemas.microsoft.com/office/word/2010/wordml" xmlns:w15="http://schemas.microsoft.com/office/word/2012/wordml" xmlns:w16cex="http://schemas.microsoft.com/office/word/2018/wordml/cex" xmlns:w16cid="http://schemas.microsoft.com/office/word/2016/wordml/cid" xmlns:w16="http://schemas.microsoft.com/office/word/2018/wordml" xmlns:w16sdtdh="http://schemas.microsoft.com/office/word/2020/wordml/sdtdatahash" xmlns:w16se="http://schemas.microsoft.com/office/word/2015/wordml/symex" xmlns:wpg="http://schemas.microsoft.com/office/word/2010/wordprocessingGroup" xmlns:wpi="http://schemas.microsoft.com/office/word/2010/wordprocessingInk" xmlns:wne="http://schemas.microsoft.com/office/word/2006/wordml" xmlns:wps="http://schemas.microsoft.com/office/word/2010/wordprocessingShape" mc:Ignorable="w14 w15 w16se w16cid w16 w16cex w16sdtdh wp14">
   <w:p>
     <w:pPr>
-      <w:pStyle w:val="Fuzeile"/>
+      <w:pStyle w:val="Footer"/>
       <w:tabs>
         <w:tab w:val="clear" w:pos="4536"/>
         <w:tab w:val="clear" w:pos="9072"/>
@@ -2703,7 +2875,7 @@
       <w:rPr>
         <w:noProof/>
       </w:rPr>
-      <w:t>25.06.2022</w:t>
+      <w:t>14.07.2022</w:t>
     </w:r>
     <w:r>
       <w:rPr>
@@ -2738,7 +2910,7 @@
 <w:ftr xmlns:wpc="http://schemas.microsoft.com/office/word/2010/wordprocessingCanvas" xmlns:cx="http://schemas.microsoft.com/office/drawing/2014/chartex" xmlns:cx1="http://schemas.microsoft.com/office/drawing/2015/9/8/chartex" xmlns:cx2="http://schemas.microsoft.com/office/drawing/2015/10/21/chartex" xmlns:cx3="http://schemas.microsoft.com/office/drawing/2016/5/9/chartex" xmlns:cx4="http://schemas.microsoft.com/office/drawing/2016/5/10/chartex" xmlns:cx5="http://schemas.microsoft.com/office/drawing/2016/5/11/chartex" xmlns:cx6="http://schemas.microsoft.com/office/drawing/2016/5/12/chartex" xmlns:cx7="http://schemas.microsoft.com/office/drawing/2016/5/13/chartex" xmlns:cx8="http://schemas.microsoft.com/office/drawing/2016/5/14/chartex" xmlns:mc="http://schemas.openxmlformats.org/markup-compatibility/2006" xmlns:aink="http://schemas.microsoft.com/office/drawing/2016/ink" xmlns:am3d="http://schemas.microsoft.com/office/drawing/2017/model3d" xmlns:o="urn:schemas-microsoft-com:office:office" xmlns:oel="http://schemas.microsoft.com/office/2019/extlst" xmlns:r="http://schemas.openxmlformats.org/officeDocument/2006/relationships" xmlns:m="http://schemas.openxmlformats.org/officeDocument/2006/math" xmlns:v="urn:schemas-microsoft-com:vml" xmlns:wp14="http://schemas.microsoft.com/office/word/2010/wordprocessingDrawing" xmlns:wp="http://schemas.openxmlformats.org/drawingml/2006/wordprocessingDrawing" xmlns:w10="urn:schemas-microsoft-com:office:word" xmlns:w="http://schemas.openxmlformats.org/wordprocessingml/2006/main" xmlns:w14="http://schemas.microsoft.com/office/word/2010/wordml" xmlns:w15="http://schemas.microsoft.com/office/word/2012/wordml" xmlns:w16cex="http://schemas.microsoft.com/office/word/2018/wordml/cex" xmlns:w16cid="http://schemas.microsoft.com/office/word/2016/wordml/cid" xmlns:w16="http://schemas.microsoft.com/office/word/2018/wordml" xmlns:w16sdtdh="http://schemas.microsoft.com/office/word/2020/wordml/sdtdatahash" xmlns:w16se="http://schemas.microsoft.com/office/word/2015/wordml/symex" xmlns:wpg="http://schemas.microsoft.com/office/word/2010/wordprocessingGroup" xmlns:wpi="http://schemas.microsoft.com/office/word/2010/wordprocessingInk" xmlns:wne="http://schemas.microsoft.com/office/word/2006/wordml" xmlns:wps="http://schemas.microsoft.com/office/word/2010/wordprocessingShape" mc:Ignorable="w14 w15 w16se w16cid w16 w16cex w16sdtdh wp14">
   <w:p>
     <w:pPr>
-      <w:pStyle w:val="Fuzeile"/>
+      <w:pStyle w:val="Footer"/>
       <w:tabs>
         <w:tab w:val="clear" w:pos="4536"/>
         <w:tab w:val="clear" w:pos="9072"/>
@@ -2769,7 +2941,7 @@
       <w:rPr>
         <w:noProof/>
       </w:rPr>
-      <w:t>25.06.2022</w:t>
+      <w:t>14.07.2022</w:t>
     </w:r>
     <w:r>
       <w:rPr>
@@ -2791,7 +2963,6 @@
           <w:docPartUnique/>
         </w:docPartObj>
       </w:sdtPr>
-      <w:sdtEndPr/>
       <w:sdtContent>
         <w:r>
           <w:fldChar w:fldCharType="begin"/>
@@ -2894,7 +3065,7 @@
 <w:hdr xmlns:wpc="http://schemas.microsoft.com/office/word/2010/wordprocessingCanvas" xmlns:cx="http://schemas.microsoft.com/office/drawing/2014/chartex" xmlns:cx1="http://schemas.microsoft.com/office/drawing/2015/9/8/chartex" xmlns:cx2="http://schemas.microsoft.com/office/drawing/2015/10/21/chartex" xmlns:cx3="http://schemas.microsoft.com/office/drawing/2016/5/9/chartex" xmlns:cx4="http://schemas.microsoft.com/office/drawing/2016/5/10/chartex" xmlns:cx5="http://schemas.microsoft.com/office/drawing/2016/5/11/chartex" xmlns:cx6="http://schemas.microsoft.com/office/drawing/2016/5/12/chartex" xmlns:cx7="http://schemas.microsoft.com/office/drawing/2016/5/13/chartex" xmlns:cx8="http://schemas.microsoft.com/office/drawing/2016/5/14/chartex" xmlns:mc="http://schemas.openxmlformats.org/markup-compatibility/2006" xmlns:aink="http://schemas.microsoft.com/office/drawing/2016/ink" xmlns:am3d="http://schemas.microsoft.com/office/drawing/2017/model3d" xmlns:o="urn:schemas-microsoft-com:office:office" xmlns:oel="http://schemas.microsoft.com/office/2019/extlst" xmlns:r="http://schemas.openxmlformats.org/officeDocument/2006/relationships" xmlns:m="http://schemas.openxmlformats.org/officeDocument/2006/math" xmlns:v="urn:schemas-microsoft-com:vml" xmlns:wp14="http://schemas.microsoft.com/office/word/2010/wordprocessingDrawing" xmlns:wp="http://schemas.openxmlformats.org/drawingml/2006/wordprocessingDrawing" xmlns:w10="urn:schemas-microsoft-com:office:word" xmlns:w="http://schemas.openxmlformats.org/wordprocessingml/2006/main" xmlns:w14="http://schemas.microsoft.com/office/word/2010/wordml" xmlns:w15="http://schemas.microsoft.com/office/word/2012/wordml" xmlns:w16cex="http://schemas.microsoft.com/office/word/2018/wordml/cex" xmlns:w16cid="http://schemas.microsoft.com/office/word/2016/wordml/cid" xmlns:w16="http://schemas.microsoft.com/office/word/2018/wordml" xmlns:w16sdtdh="http://schemas.microsoft.com/office/word/2020/wordml/sdtdatahash" xmlns:w16se="http://schemas.microsoft.com/office/word/2015/wordml/symex" xmlns:wpg="http://schemas.microsoft.com/office/word/2010/wordprocessingGroup" xmlns:wpi="http://schemas.microsoft.com/office/word/2010/wordprocessingInk" xmlns:wne="http://schemas.microsoft.com/office/word/2006/wordml" xmlns:wps="http://schemas.microsoft.com/office/word/2010/wordprocessingShape" mc:Ignorable="w14 w15 w16se w16cid w16 w16cex w16sdtdh wp14">
   <w:p>
     <w:pPr>
-      <w:pStyle w:val="Kopfzeile"/>
+      <w:pStyle w:val="Header"/>
       <w:tabs>
         <w:tab w:val="clear" w:pos="9072"/>
         <w:tab w:val="right" w:pos="8505"/>
@@ -2972,7 +3143,7 @@
   </w:p>
   <w:p>
     <w:pPr>
-      <w:pStyle w:val="Kopfzeile"/>
+      <w:pStyle w:val="Header"/>
     </w:pPr>
   </w:p>
 </w:hdr>
@@ -2982,7 +3153,7 @@
 <w:hdr xmlns:wpc="http://schemas.microsoft.com/office/word/2010/wordprocessingCanvas" xmlns:cx="http://schemas.microsoft.com/office/drawing/2014/chartex" xmlns:cx1="http://schemas.microsoft.com/office/drawing/2015/9/8/chartex" xmlns:cx2="http://schemas.microsoft.com/office/drawing/2015/10/21/chartex" xmlns:cx3="http://schemas.microsoft.com/office/drawing/2016/5/9/chartex" xmlns:cx4="http://schemas.microsoft.com/office/drawing/2016/5/10/chartex" xmlns:cx5="http://schemas.microsoft.com/office/drawing/2016/5/11/chartex" xmlns:cx6="http://schemas.microsoft.com/office/drawing/2016/5/12/chartex" xmlns:cx7="http://schemas.microsoft.com/office/drawing/2016/5/13/chartex" xmlns:cx8="http://schemas.microsoft.com/office/drawing/2016/5/14/chartex" xmlns:mc="http://schemas.openxmlformats.org/markup-compatibility/2006" xmlns:aink="http://schemas.microsoft.com/office/drawing/2016/ink" xmlns:am3d="http://schemas.microsoft.com/office/drawing/2017/model3d" xmlns:o="urn:schemas-microsoft-com:office:office" xmlns:oel="http://schemas.microsoft.com/office/2019/extlst" xmlns:r="http://schemas.openxmlformats.org/officeDocument/2006/relationships" xmlns:m="http://schemas.openxmlformats.org/officeDocument/2006/math" xmlns:v="urn:schemas-microsoft-com:vml" xmlns:wp14="http://schemas.microsoft.com/office/word/2010/wordprocessingDrawing" xmlns:wp="http://schemas.openxmlformats.org/drawingml/2006/wordprocessingDrawing" xmlns:w10="urn:schemas-microsoft-com:office:word" xmlns:w="http://schemas.openxmlformats.org/wordprocessingml/2006/main" xmlns:w14="http://schemas.microsoft.com/office/word/2010/wordml" xmlns:w15="http://schemas.microsoft.com/office/word/2012/wordml" xmlns:w16cex="http://schemas.microsoft.com/office/word/2018/wordml/cex" xmlns:w16cid="http://schemas.microsoft.com/office/word/2016/wordml/cid" xmlns:w16="http://schemas.microsoft.com/office/word/2018/wordml" xmlns:w16sdtdh="http://schemas.microsoft.com/office/word/2020/wordml/sdtdatahash" xmlns:w16se="http://schemas.microsoft.com/office/word/2015/wordml/symex" xmlns:wpg="http://schemas.microsoft.com/office/word/2010/wordprocessingGroup" xmlns:wpi="http://schemas.microsoft.com/office/word/2010/wordprocessingInk" xmlns:wne="http://schemas.microsoft.com/office/word/2006/wordml" xmlns:wps="http://schemas.microsoft.com/office/word/2010/wordprocessingShape" mc:Ignorable="w14 w15 w16se w16cid w16 w16cex w16sdtdh wp14">
   <w:p>
     <w:pPr>
-      <w:pStyle w:val="Kopfzeile"/>
+      <w:pStyle w:val="Header"/>
     </w:pPr>
     <w:r>
       <w:rPr>
@@ -3050,7 +3221,7 @@
     </w:r>
     <w:r>
       <w:rPr>
-        <w:rStyle w:val="Seitenzahl"/>
+        <w:rStyle w:val="PageNumber"/>
         <w:b/>
         <w:sz w:val="16"/>
       </w:rPr>
@@ -3058,7 +3229,7 @@
     </w:r>
     <w:r>
       <w:rPr>
-        <w:rStyle w:val="Seitenzahl"/>
+        <w:rStyle w:val="PageNumber"/>
         <w:b/>
         <w:sz w:val="16"/>
       </w:rPr>
@@ -3066,7 +3237,7 @@
     </w:r>
     <w:r>
       <w:rPr>
-        <w:rStyle w:val="Seitenzahl"/>
+        <w:rStyle w:val="PageNumber"/>
         <w:b/>
         <w:sz w:val="16"/>
       </w:rPr>
@@ -3074,7 +3245,7 @@
     </w:r>
     <w:r>
       <w:rPr>
-        <w:rStyle w:val="Seitenzahl"/>
+        <w:rStyle w:val="PageNumber"/>
         <w:b/>
         <w:noProof/>
         <w:sz w:val="16"/>
@@ -3083,7 +3254,7 @@
     </w:r>
     <w:r>
       <w:rPr>
-        <w:rStyle w:val="Seitenzahl"/>
+        <w:rStyle w:val="PageNumber"/>
         <w:b/>
         <w:sz w:val="16"/>
       </w:rPr>
@@ -3091,7 +3262,7 @@
     </w:r>
     <w:r>
       <w:rPr>
-        <w:rStyle w:val="Seitenzahl"/>
+        <w:rStyle w:val="PageNumber"/>
         <w:sz w:val="16"/>
       </w:rPr>
       <w:tab/>
@@ -3099,14 +3270,14 @@
     </w:r>
     <w:r>
       <w:rPr>
-        <w:rStyle w:val="Seitenzahl"/>
+        <w:rStyle w:val="PageNumber"/>
         <w:sz w:val="16"/>
       </w:rPr>
       <w:tab/>
     </w:r>
     <w:r>
       <w:rPr>
-        <w:rStyle w:val="Seitenzahl"/>
+        <w:rStyle w:val="PageNumber"/>
         <w:b/>
         <w:sz w:val="16"/>
       </w:rPr>
@@ -3120,7 +3291,7 @@
 <w:hdr xmlns:wpc="http://schemas.microsoft.com/office/word/2010/wordprocessingCanvas" xmlns:cx="http://schemas.microsoft.com/office/drawing/2014/chartex" xmlns:cx1="http://schemas.microsoft.com/office/drawing/2015/9/8/chartex" xmlns:cx2="http://schemas.microsoft.com/office/drawing/2015/10/21/chartex" xmlns:cx3="http://schemas.microsoft.com/office/drawing/2016/5/9/chartex" xmlns:cx4="http://schemas.microsoft.com/office/drawing/2016/5/10/chartex" xmlns:cx5="http://schemas.microsoft.com/office/drawing/2016/5/11/chartex" xmlns:cx6="http://schemas.microsoft.com/office/drawing/2016/5/12/chartex" xmlns:cx7="http://schemas.microsoft.com/office/drawing/2016/5/13/chartex" xmlns:cx8="http://schemas.microsoft.com/office/drawing/2016/5/14/chartex" xmlns:mc="http://schemas.openxmlformats.org/markup-compatibility/2006" xmlns:aink="http://schemas.microsoft.com/office/drawing/2016/ink" xmlns:am3d="http://schemas.microsoft.com/office/drawing/2017/model3d" xmlns:o="urn:schemas-microsoft-com:office:office" xmlns:oel="http://schemas.microsoft.com/office/2019/extlst" xmlns:r="http://schemas.openxmlformats.org/officeDocument/2006/relationships" xmlns:m="http://schemas.openxmlformats.org/officeDocument/2006/math" xmlns:v="urn:schemas-microsoft-com:vml" xmlns:wp14="http://schemas.microsoft.com/office/word/2010/wordprocessingDrawing" xmlns:wp="http://schemas.openxmlformats.org/drawingml/2006/wordprocessingDrawing" xmlns:w10="urn:schemas-microsoft-com:office:word" xmlns:w="http://schemas.openxmlformats.org/wordprocessingml/2006/main" xmlns:w14="http://schemas.microsoft.com/office/word/2010/wordml" xmlns:w15="http://schemas.microsoft.com/office/word/2012/wordml" xmlns:w16cex="http://schemas.microsoft.com/office/word/2018/wordml/cex" xmlns:w16cid="http://schemas.microsoft.com/office/word/2016/wordml/cid" xmlns:w16="http://schemas.microsoft.com/office/word/2018/wordml" xmlns:w16sdtdh="http://schemas.microsoft.com/office/word/2020/wordml/sdtdatahash" xmlns:w16se="http://schemas.microsoft.com/office/word/2015/wordml/symex" xmlns:wpg="http://schemas.microsoft.com/office/word/2010/wordprocessingGroup" xmlns:wpi="http://schemas.microsoft.com/office/word/2010/wordprocessingInk" xmlns:wne="http://schemas.microsoft.com/office/word/2006/wordml" xmlns:wps="http://schemas.microsoft.com/office/word/2010/wordprocessingShape" mc:Ignorable="w14 w15 w16se w16cid w16 w16cex w16sdtdh wp14">
   <w:p>
     <w:pPr>
-      <w:pStyle w:val="Kopfzeile"/>
+      <w:pStyle w:val="Header"/>
       <w:tabs>
         <w:tab w:val="clear" w:pos="4536"/>
         <w:tab w:val="clear" w:pos="9072"/>
@@ -3271,7 +3442,7 @@
     <w:lvl w:ilvl="0">
       <w:start w:val="1"/>
       <w:numFmt w:val="decimal"/>
-      <w:pStyle w:val="berschrift1"/>
+      <w:pStyle w:val="Heading1"/>
       <w:lvlText w:val="%1."/>
       <w:lvlJc w:val="left"/>
       <w:pPr>
@@ -3284,7 +3455,7 @@
     <w:lvl w:ilvl="1">
       <w:start w:val="1"/>
       <w:numFmt w:val="decimal"/>
-      <w:pStyle w:val="berschrift2"/>
+      <w:pStyle w:val="Heading2"/>
       <w:lvlText w:val="%1.%2."/>
       <w:lvlJc w:val="left"/>
       <w:pPr>
@@ -3297,7 +3468,7 @@
     <w:lvl w:ilvl="2">
       <w:start w:val="1"/>
       <w:numFmt w:val="decimal"/>
-      <w:pStyle w:val="berschrift3"/>
+      <w:pStyle w:val="Heading3"/>
       <w:lvlText w:val="%1.%2.%3"/>
       <w:lvlJc w:val="left"/>
       <w:pPr>
@@ -5318,7 +5489,7 @@
     <w:lsdException w:name="Unresolved Mention" w:semiHidden="1" w:unhideWhenUsed="1"/>
     <w:lsdException w:name="Smart Link" w:semiHidden="1" w:unhideWhenUsed="1"/>
   </w:latentStyles>
-  <w:style w:type="paragraph" w:default="1" w:styleId="Standard">
+  <w:style w:type="paragraph" w:default="1" w:styleId="Normal">
     <w:name w:val="Normal"/>
     <w:aliases w:val="s"/>
     <w:qFormat/>
@@ -5332,12 +5503,12 @@
       <w:lang w:eastAsia="de-DE"/>
     </w:rPr>
   </w:style>
-  <w:style w:type="paragraph" w:styleId="berschrift1">
+  <w:style w:type="paragraph" w:styleId="Heading1">
     <w:name w:val="heading 1"/>
     <w:aliases w:val="ü1"/>
-    <w:basedOn w:val="Standard"/>
-    <w:next w:val="Standard"/>
-    <w:link w:val="berschrift1Zchn"/>
+    <w:basedOn w:val="Normal"/>
+    <w:next w:val="Normal"/>
+    <w:link w:val="Heading1Char"/>
     <w:qFormat/>
     <w:rsid w:val="00C9472A"/>
     <w:pPr>
@@ -5358,11 +5529,11 @@
       <w:sz w:val="28"/>
     </w:rPr>
   </w:style>
-  <w:style w:type="paragraph" w:styleId="berschrift2">
+  <w:style w:type="paragraph" w:styleId="Heading2">
     <w:name w:val="heading 2"/>
     <w:aliases w:val="ü2"/>
-    <w:basedOn w:val="Standard"/>
-    <w:next w:val="Standard"/>
+    <w:basedOn w:val="Normal"/>
+    <w:next w:val="Normal"/>
     <w:qFormat/>
     <w:rsid w:val="00C9472A"/>
     <w:pPr>
@@ -5379,11 +5550,11 @@
       <w:b/>
     </w:rPr>
   </w:style>
-  <w:style w:type="paragraph" w:styleId="berschrift3">
+  <w:style w:type="paragraph" w:styleId="Heading3">
     <w:name w:val="heading 3"/>
     <w:aliases w:val="ü3"/>
-    <w:basedOn w:val="Standard"/>
-    <w:next w:val="Standard"/>
+    <w:basedOn w:val="Normal"/>
+    <w:next w:val="Normal"/>
     <w:qFormat/>
     <w:rsid w:val="00C9472A"/>
     <w:pPr>
@@ -5400,11 +5571,11 @@
       <w:b/>
     </w:rPr>
   </w:style>
-  <w:style w:type="paragraph" w:styleId="berschrift4">
+  <w:style w:type="paragraph" w:styleId="Heading4">
     <w:name w:val="heading 4"/>
     <w:aliases w:val="ü4"/>
-    <w:basedOn w:val="Standard"/>
-    <w:next w:val="Standard"/>
+    <w:basedOn w:val="Normal"/>
+    <w:next w:val="Normal"/>
     <w:qFormat/>
     <w:rsid w:val="00C9472A"/>
     <w:pPr>
@@ -5415,10 +5586,10 @@
       <w:b/>
     </w:rPr>
   </w:style>
-  <w:style w:type="paragraph" w:styleId="berschrift5">
+  <w:style w:type="paragraph" w:styleId="Heading5">
     <w:name w:val="heading 5"/>
-    <w:basedOn w:val="Standard"/>
-    <w:next w:val="Standard"/>
+    <w:basedOn w:val="Normal"/>
+    <w:next w:val="Normal"/>
     <w:qFormat/>
     <w:rsid w:val="00C9472A"/>
     <w:pPr>
@@ -5431,10 +5602,10 @@
       <w:sz w:val="70"/>
     </w:rPr>
   </w:style>
-  <w:style w:type="paragraph" w:styleId="berschrift6">
+  <w:style w:type="paragraph" w:styleId="Heading6">
     <w:name w:val="heading 6"/>
-    <w:basedOn w:val="Standard"/>
-    <w:next w:val="Standard"/>
+    <w:basedOn w:val="Normal"/>
+    <w:next w:val="Normal"/>
     <w:qFormat/>
     <w:rsid w:val="00C9472A"/>
     <w:pPr>
@@ -5446,10 +5617,10 @@
       <w:i/>
     </w:rPr>
   </w:style>
-  <w:style w:type="paragraph" w:styleId="berschrift7">
+  <w:style w:type="paragraph" w:styleId="Heading7">
     <w:name w:val="heading 7"/>
-    <w:basedOn w:val="Standard"/>
-    <w:next w:val="Standard"/>
+    <w:basedOn w:val="Normal"/>
+    <w:next w:val="Normal"/>
     <w:qFormat/>
     <w:rsid w:val="00C9472A"/>
     <w:pPr>
@@ -5463,10 +5634,10 @@
       <w:sz w:val="16"/>
     </w:rPr>
   </w:style>
-  <w:style w:type="paragraph" w:styleId="berschrift8">
+  <w:style w:type="paragraph" w:styleId="Heading8">
     <w:name w:val="heading 8"/>
-    <w:basedOn w:val="Standard"/>
-    <w:next w:val="Standard"/>
+    <w:basedOn w:val="Normal"/>
+    <w:next w:val="Normal"/>
     <w:qFormat/>
     <w:rsid w:val="00C9472A"/>
     <w:pPr>
@@ -5479,10 +5650,10 @@
       <w:sz w:val="36"/>
     </w:rPr>
   </w:style>
-  <w:style w:type="paragraph" w:styleId="berschrift9">
+  <w:style w:type="paragraph" w:styleId="Heading9">
     <w:name w:val="heading 9"/>
-    <w:basedOn w:val="Standard"/>
-    <w:next w:val="Standard"/>
+    <w:basedOn w:val="Normal"/>
+    <w:next w:val="Normal"/>
     <w:qFormat/>
     <w:rsid w:val="00C9472A"/>
     <w:pPr>
@@ -5494,13 +5665,13 @@
       <w:sz w:val="16"/>
     </w:rPr>
   </w:style>
-  <w:style w:type="character" w:default="1" w:styleId="Absatz-Standardschriftart">
+  <w:style w:type="character" w:default="1" w:styleId="DefaultParagraphFont">
     <w:name w:val="Default Paragraph Font"/>
     <w:uiPriority w:val="1"/>
     <w:semiHidden/>
     <w:unhideWhenUsed/>
   </w:style>
-  <w:style w:type="table" w:default="1" w:styleId="NormaleTabelle">
+  <w:style w:type="table" w:default="1" w:styleId="TableNormal">
     <w:name w:val="Normal Table"/>
     <w:uiPriority w:val="99"/>
     <w:semiHidden/>
@@ -5515,16 +5686,16 @@
       </w:tblCellMar>
     </w:tblPr>
   </w:style>
-  <w:style w:type="numbering" w:default="1" w:styleId="KeineListe">
+  <w:style w:type="numbering" w:default="1" w:styleId="NoList">
     <w:name w:val="No List"/>
     <w:uiPriority w:val="99"/>
     <w:semiHidden/>
     <w:unhideWhenUsed/>
   </w:style>
-  <w:style w:type="paragraph" w:styleId="Kopfzeile">
+  <w:style w:type="paragraph" w:styleId="Header">
     <w:name w:val="header"/>
-    <w:basedOn w:val="Standard"/>
-    <w:link w:val="KopfzeileZchn"/>
+    <w:basedOn w:val="Normal"/>
+    <w:link w:val="HeaderChar"/>
     <w:rsid w:val="00C9472A"/>
     <w:pPr>
       <w:tabs>
@@ -5533,10 +5704,10 @@
       </w:tabs>
     </w:pPr>
   </w:style>
-  <w:style w:type="paragraph" w:styleId="Fuzeile">
+  <w:style w:type="paragraph" w:styleId="Footer">
     <w:name w:val="footer"/>
-    <w:basedOn w:val="Standard"/>
-    <w:link w:val="FuzeileZchn"/>
+    <w:basedOn w:val="Normal"/>
+    <w:link w:val="FooterChar"/>
     <w:uiPriority w:val="99"/>
     <w:rsid w:val="00C9472A"/>
     <w:pPr>
@@ -5546,16 +5717,16 @@
       </w:tabs>
     </w:pPr>
   </w:style>
-  <w:style w:type="character" w:styleId="Seitenzahl">
+  <w:style w:type="character" w:styleId="PageNumber">
     <w:name w:val="page number"/>
-    <w:basedOn w:val="Absatz-Standardschriftart"/>
+    <w:basedOn w:val="DefaultParagraphFont"/>
     <w:semiHidden/>
     <w:rsid w:val="00C9472A"/>
   </w:style>
-  <w:style w:type="paragraph" w:styleId="Verzeichnis4">
+  <w:style w:type="paragraph" w:styleId="TOC4">
     <w:name w:val="toc 4"/>
-    <w:basedOn w:val="Standard"/>
-    <w:next w:val="Standard"/>
+    <w:basedOn w:val="Normal"/>
+    <w:next w:val="Normal"/>
     <w:autoRedefine/>
     <w:semiHidden/>
     <w:rsid w:val="00C9472A"/>
@@ -5566,11 +5737,11 @@
       <w:color w:val="FFFFFF"/>
     </w:rPr>
   </w:style>
-  <w:style w:type="paragraph" w:styleId="Verzeichnis1">
+  <w:style w:type="paragraph" w:styleId="TOC1">
     <w:name w:val="toc 1"/>
     <w:aliases w:val="v1"/>
-    <w:basedOn w:val="Standard"/>
-    <w:next w:val="Standard"/>
+    <w:basedOn w:val="Normal"/>
+    <w:next w:val="Normal"/>
     <w:autoRedefine/>
     <w:uiPriority w:val="39"/>
     <w:rsid w:val="00C9472A"/>
@@ -5589,11 +5760,11 @@
       <w:noProof/>
     </w:rPr>
   </w:style>
-  <w:style w:type="paragraph" w:styleId="Verzeichnis2">
+  <w:style w:type="paragraph" w:styleId="TOC2">
     <w:name w:val="toc 2"/>
     <w:aliases w:val="v2"/>
-    <w:basedOn w:val="Standard"/>
-    <w:next w:val="Standard"/>
+    <w:basedOn w:val="Normal"/>
+    <w:next w:val="Normal"/>
     <w:autoRedefine/>
     <w:uiPriority w:val="39"/>
     <w:rsid w:val="00C9472A"/>
@@ -5610,11 +5781,11 @@
       <w:noProof/>
     </w:rPr>
   </w:style>
-  <w:style w:type="paragraph" w:styleId="Verzeichnis3">
+  <w:style w:type="paragraph" w:styleId="TOC3">
     <w:name w:val="toc 3"/>
     <w:aliases w:val="v3"/>
-    <w:basedOn w:val="Standard"/>
-    <w:next w:val="Standard"/>
+    <w:basedOn w:val="Normal"/>
+    <w:next w:val="Normal"/>
     <w:autoRedefine/>
     <w:semiHidden/>
     <w:rsid w:val="00C9472A"/>
@@ -5632,10 +5803,10 @@
       <w:noProof/>
     </w:rPr>
   </w:style>
-  <w:style w:type="paragraph" w:styleId="Verzeichnis5">
+  <w:style w:type="paragraph" w:styleId="TOC5">
     <w:name w:val="toc 5"/>
-    <w:basedOn w:val="Standard"/>
-    <w:next w:val="Standard"/>
+    <w:basedOn w:val="Normal"/>
+    <w:next w:val="Normal"/>
     <w:autoRedefine/>
     <w:semiHidden/>
     <w:rsid w:val="00C9472A"/>
@@ -5646,10 +5817,10 @@
       <w:color w:val="FFFFFF"/>
     </w:rPr>
   </w:style>
-  <w:style w:type="paragraph" w:styleId="Verzeichnis6">
+  <w:style w:type="paragraph" w:styleId="TOC6">
     <w:name w:val="toc 6"/>
-    <w:basedOn w:val="Standard"/>
-    <w:next w:val="Standard"/>
+    <w:basedOn w:val="Normal"/>
+    <w:next w:val="Normal"/>
     <w:autoRedefine/>
     <w:semiHidden/>
     <w:rsid w:val="00C9472A"/>
@@ -5660,10 +5831,10 @@
       <w:color w:val="FFFFFF"/>
     </w:rPr>
   </w:style>
-  <w:style w:type="paragraph" w:styleId="Verzeichnis7">
+  <w:style w:type="paragraph" w:styleId="TOC7">
     <w:name w:val="toc 7"/>
-    <w:basedOn w:val="Standard"/>
-    <w:next w:val="Standard"/>
+    <w:basedOn w:val="Normal"/>
+    <w:next w:val="Normal"/>
     <w:autoRedefine/>
     <w:semiHidden/>
     <w:rsid w:val="00C9472A"/>
@@ -5674,10 +5845,10 @@
       <w:color w:val="FFFFFF"/>
     </w:rPr>
   </w:style>
-  <w:style w:type="paragraph" w:styleId="Verzeichnis8">
+  <w:style w:type="paragraph" w:styleId="TOC8">
     <w:name w:val="toc 8"/>
-    <w:basedOn w:val="Standard"/>
-    <w:next w:val="Standard"/>
+    <w:basedOn w:val="Normal"/>
+    <w:next w:val="Normal"/>
     <w:autoRedefine/>
     <w:semiHidden/>
     <w:rsid w:val="00C9472A"/>
@@ -5688,10 +5859,10 @@
       <w:color w:val="FFFFFF"/>
     </w:rPr>
   </w:style>
-  <w:style w:type="paragraph" w:styleId="Verzeichnis9">
+  <w:style w:type="paragraph" w:styleId="TOC9">
     <w:name w:val="toc 9"/>
-    <w:basedOn w:val="Standard"/>
-    <w:next w:val="Standard"/>
+    <w:basedOn w:val="Normal"/>
+    <w:next w:val="Normal"/>
     <w:autoRedefine/>
     <w:semiHidden/>
     <w:rsid w:val="00C9472A"/>
@@ -5702,9 +5873,9 @@
       <w:color w:val="FFFFFF"/>
     </w:rPr>
   </w:style>
-  <w:style w:type="paragraph" w:styleId="Funotentext">
+  <w:style w:type="paragraph" w:styleId="FootnoteText">
     <w:name w:val="footnote text"/>
-    <w:basedOn w:val="Standard"/>
+    <w:basedOn w:val="Normal"/>
     <w:semiHidden/>
     <w:rsid w:val="00C9472A"/>
     <w:pPr>
@@ -5718,8 +5889,8 @@
   <w:style w:type="paragraph" w:customStyle="1" w:styleId="Randnotiz">
     <w:name w:val="Randnotiz"/>
     <w:aliases w:val="ra"/>
-    <w:basedOn w:val="Standard"/>
-    <w:next w:val="Standard"/>
+    <w:basedOn w:val="Normal"/>
+    <w:next w:val="Normal"/>
     <w:qFormat/>
     <w:rsid w:val="00C9472A"/>
     <w:pPr>
@@ -5735,8 +5906,8 @@
   <w:style w:type="paragraph" w:customStyle="1" w:styleId="Legende34">
     <w:name w:val="Legende 3/4"/>
     <w:aliases w:val="3/4"/>
-    <w:basedOn w:val="Standard"/>
-    <w:next w:val="Standard"/>
+    <w:basedOn w:val="Normal"/>
+    <w:next w:val="Normal"/>
     <w:rsid w:val="00C9472A"/>
     <w:rPr>
       <w:i/>
@@ -5746,8 +5917,8 @@
   <w:style w:type="paragraph" w:customStyle="1" w:styleId="Legende44">
     <w:name w:val="Legende 4/4"/>
     <w:aliases w:val="4/4"/>
-    <w:basedOn w:val="Standard"/>
-    <w:next w:val="Standard"/>
+    <w:basedOn w:val="Normal"/>
+    <w:next w:val="Normal"/>
     <w:rsid w:val="00C9472A"/>
     <w:pPr>
       <w:ind w:left="-2495"/>
@@ -5760,7 +5931,7 @@
   <w:style w:type="paragraph" w:customStyle="1" w:styleId="Aufzhlung">
     <w:name w:val="Aufzählung"/>
     <w:aliases w:val="au"/>
-    <w:basedOn w:val="Standard"/>
+    <w:basedOn w:val="Normal"/>
     <w:rsid w:val="00C9472A"/>
     <w:pPr>
       <w:numPr>
@@ -5774,7 +5945,7 @@
   <w:style w:type="paragraph" w:customStyle="1" w:styleId="Tabelle">
     <w:name w:val="Tabelle"/>
     <w:aliases w:val="tab"/>
-    <w:basedOn w:val="Standard"/>
+    <w:basedOn w:val="Normal"/>
     <w:rsid w:val="00C9472A"/>
     <w:pPr>
       <w:spacing w:before="40" w:after="50" w:line="200" w:lineRule="exact"/>
@@ -5784,18 +5955,18 @@
       <w:sz w:val="16"/>
     </w:rPr>
   </w:style>
-  <w:style w:type="character" w:styleId="Funotenzeichen">
+  <w:style w:type="character" w:styleId="FootnoteReference">
     <w:name w:val="footnote reference"/>
-    <w:basedOn w:val="Absatz-Standardschriftart"/>
+    <w:basedOn w:val="DefaultParagraphFont"/>
     <w:semiHidden/>
     <w:rsid w:val="00C9472A"/>
     <w:rPr>
       <w:vertAlign w:val="superscript"/>
     </w:rPr>
   </w:style>
-  <w:style w:type="paragraph" w:styleId="Textkrper">
+  <w:style w:type="paragraph" w:styleId="BodyText">
     <w:name w:val="Body Text"/>
-    <w:basedOn w:val="Standard"/>
+    <w:basedOn w:val="Normal"/>
     <w:semiHidden/>
     <w:rsid w:val="00C9472A"/>
     <w:pPr>
@@ -5808,12 +5979,12 @@
   <w:style w:type="paragraph" w:customStyle="1" w:styleId="Bildgrsse">
     <w:name w:val="Bildgrösse"/>
     <w:aliases w:val="bi"/>
-    <w:basedOn w:val="Standard"/>
+    <w:basedOn w:val="Normal"/>
     <w:rsid w:val="00C9472A"/>
   </w:style>
-  <w:style w:type="paragraph" w:styleId="Dokumentstruktur">
+  <w:style w:type="paragraph" w:styleId="DocumentMap">
     <w:name w:val="Document Map"/>
-    <w:basedOn w:val="Standard"/>
+    <w:basedOn w:val="Normal"/>
     <w:semiHidden/>
     <w:rsid w:val="00C9472A"/>
     <w:pPr>
@@ -5825,7 +5996,7 @@
   </w:style>
   <w:style w:type="paragraph" w:customStyle="1" w:styleId="Tabelletab">
     <w:name w:val="Tabelle.tab"/>
-    <w:basedOn w:val="Standard"/>
+    <w:basedOn w:val="Normal"/>
     <w:rsid w:val="00C9472A"/>
     <w:pPr>
       <w:spacing w:before="40" w:after="50" w:line="200" w:lineRule="exact"/>
@@ -5836,9 +6007,9 @@
       <w:sz w:val="16"/>
     </w:rPr>
   </w:style>
-  <w:style w:type="paragraph" w:styleId="Textkrper-Zeileneinzug">
+  <w:style w:type="paragraph" w:styleId="BodyTextIndent">
     <w:name w:val="Body Text Indent"/>
-    <w:basedOn w:val="Standard"/>
+    <w:basedOn w:val="Normal"/>
     <w:semiHidden/>
     <w:rsid w:val="00C9472A"/>
     <w:pPr>
@@ -5852,7 +6023,7 @@
   <w:style w:type="paragraph" w:customStyle="1" w:styleId="Legende1">
     <w:name w:val="Legende1"/>
     <w:aliases w:val="l1"/>
-    <w:basedOn w:val="Textkrper"/>
+    <w:basedOn w:val="BodyText"/>
     <w:rsid w:val="00C9472A"/>
     <w:pPr>
       <w:tabs>
@@ -5866,8 +6037,8 @@
   </w:style>
   <w:style w:type="paragraph" w:customStyle="1" w:styleId="Randnotizra">
     <w:name w:val="Randnotiz.ra"/>
-    <w:basedOn w:val="Standard"/>
-    <w:next w:val="Standard"/>
+    <w:basedOn w:val="Normal"/>
+    <w:next w:val="Normal"/>
     <w:rsid w:val="00C9472A"/>
     <w:pPr>
       <w:keepNext/>
@@ -5880,20 +6051,20 @@
       <w:sz w:val="16"/>
     </w:rPr>
   </w:style>
-  <w:style w:type="paragraph" w:styleId="Textkrper3">
+  <w:style w:type="paragraph" w:styleId="BodyText3">
     <w:name w:val="Body Text 3"/>
-    <w:basedOn w:val="Standard"/>
+    <w:basedOn w:val="Normal"/>
     <w:semiHidden/>
     <w:rsid w:val="00C9472A"/>
     <w:pPr>
       <w:jc w:val="left"/>
     </w:pPr>
   </w:style>
-  <w:style w:type="paragraph" w:styleId="Beschriftung">
+  <w:style w:type="paragraph" w:styleId="Caption">
     <w:name w:val="caption"/>
     <w:aliases w:val="b,be"/>
-    <w:basedOn w:val="Standard"/>
-    <w:next w:val="Standard"/>
+    <w:basedOn w:val="Normal"/>
+    <w:next w:val="Normal"/>
     <w:qFormat/>
     <w:rsid w:val="00C9472A"/>
     <w:pPr>
@@ -5909,9 +6080,9 @@
       <w:sz w:val="16"/>
     </w:rPr>
   </w:style>
-  <w:style w:type="paragraph" w:styleId="Textkrper2">
+  <w:style w:type="paragraph" w:styleId="BodyText2">
     <w:name w:val="Body Text 2"/>
-    <w:basedOn w:val="Standard"/>
+    <w:basedOn w:val="Normal"/>
     <w:semiHidden/>
     <w:rsid w:val="00C9472A"/>
     <w:pPr>
@@ -5925,7 +6096,7 @@
   <w:style w:type="character" w:customStyle="1" w:styleId="Tief">
     <w:name w:val="Tief"/>
     <w:aliases w:val="t"/>
-    <w:basedOn w:val="Absatz-Standardschriftart"/>
+    <w:basedOn w:val="DefaultParagraphFont"/>
     <w:rsid w:val="00C9472A"/>
     <w:rPr>
       <w:vertAlign w:val="subscript"/>
@@ -5975,7 +6146,7 @@
   <w:style w:type="paragraph" w:customStyle="1" w:styleId="Fotoanhang">
     <w:name w:val="Fotoanhang"/>
     <w:aliases w:val="fa"/>
-    <w:basedOn w:val="Standard"/>
+    <w:basedOn w:val="Normal"/>
     <w:rsid w:val="00C9472A"/>
   </w:style>
   <w:style w:type="paragraph" w:customStyle="1" w:styleId="Standards">
@@ -6042,9 +6213,9 @@
       <w:ind w:left="284" w:hanging="284"/>
     </w:pPr>
   </w:style>
-  <w:style w:type="paragraph" w:styleId="Textkrper-Einzug2">
+  <w:style w:type="paragraph" w:styleId="BodyTextIndent2">
     <w:name w:val="Body Text Indent 2"/>
-    <w:basedOn w:val="Standard"/>
+    <w:basedOn w:val="Normal"/>
     <w:semiHidden/>
     <w:rsid w:val="00C9472A"/>
     <w:pPr>
@@ -6136,8 +6307,8 @@
   <w:style w:type="paragraph" w:customStyle="1" w:styleId="BeilagenNr1">
     <w:name w:val="Beilagen Nr1"/>
     <w:aliases w:val="BNr1"/>
-    <w:basedOn w:val="Standard"/>
-    <w:next w:val="Standard"/>
+    <w:basedOn w:val="Normal"/>
+    <w:next w:val="Normal"/>
     <w:rsid w:val="00C9472A"/>
     <w:pPr>
       <w:tabs>
@@ -6150,10 +6321,10 @@
       <w:b/>
     </w:rPr>
   </w:style>
-  <w:style w:type="paragraph" w:styleId="Sprechblasentext">
+  <w:style w:type="paragraph" w:styleId="BalloonText">
     <w:name w:val="Balloon Text"/>
-    <w:basedOn w:val="Standard"/>
-    <w:link w:val="SprechblasentextZchn"/>
+    <w:basedOn w:val="Normal"/>
+    <w:link w:val="BalloonTextChar"/>
     <w:uiPriority w:val="99"/>
     <w:semiHidden/>
     <w:unhideWhenUsed/>
@@ -6167,10 +6338,10 @@
       <w:szCs w:val="16"/>
     </w:rPr>
   </w:style>
-  <w:style w:type="character" w:customStyle="1" w:styleId="SprechblasentextZchn">
-    <w:name w:val="Sprechblasentext Zchn"/>
-    <w:basedOn w:val="Absatz-Standardschriftart"/>
-    <w:link w:val="Sprechblasentext"/>
+  <w:style w:type="character" w:customStyle="1" w:styleId="BalloonTextChar">
+    <w:name w:val="Balloon Text Char"/>
+    <w:basedOn w:val="DefaultParagraphFont"/>
+    <w:link w:val="BalloonText"/>
     <w:uiPriority w:val="99"/>
     <w:semiHidden/>
     <w:rsid w:val="00A510FB"/>
@@ -6181,9 +6352,9 @@
       <w:lang w:eastAsia="de-DE"/>
     </w:rPr>
   </w:style>
-  <w:style w:type="paragraph" w:styleId="Listenabsatz">
+  <w:style w:type="paragraph" w:styleId="ListParagraph">
     <w:name w:val="List Paragraph"/>
-    <w:basedOn w:val="Standard"/>
+    <w:basedOn w:val="Normal"/>
     <w:uiPriority w:val="34"/>
     <w:qFormat/>
     <w:rsid w:val="00C9168B"/>
@@ -6192,7 +6363,7 @@
       <w:contextualSpacing/>
     </w:pPr>
   </w:style>
-  <w:style w:type="paragraph" w:styleId="KeinLeerraum">
+  <w:style w:type="paragraph" w:styleId="NoSpacing">
     <w:name w:val="No Spacing"/>
     <w:uiPriority w:val="1"/>
     <w:qFormat/>
@@ -6205,9 +6376,9 @@
       <w:lang w:eastAsia="de-DE"/>
     </w:rPr>
   </w:style>
-  <w:style w:type="table" w:styleId="Tabellenraster">
+  <w:style w:type="table" w:styleId="TableGrid">
     <w:name w:val="Table Grid"/>
-    <w:basedOn w:val="NormaleTabelle"/>
+    <w:basedOn w:val="TableNormal"/>
     <w:uiPriority w:val="59"/>
     <w:rsid w:val="00233BF3"/>
     <w:tblPr>
@@ -6221,10 +6392,10 @@
       </w:tblBorders>
     </w:tblPr>
   </w:style>
-  <w:style w:type="character" w:customStyle="1" w:styleId="FuzeileZchn">
-    <w:name w:val="Fußzeile Zchn"/>
-    <w:basedOn w:val="Absatz-Standardschriftart"/>
-    <w:link w:val="Fuzeile"/>
+  <w:style w:type="character" w:customStyle="1" w:styleId="FooterChar">
+    <w:name w:val="Footer Char"/>
+    <w:basedOn w:val="DefaultParagraphFont"/>
+    <w:link w:val="Footer"/>
     <w:uiPriority w:val="99"/>
     <w:rsid w:val="00440E95"/>
     <w:rPr>
@@ -6232,19 +6403,19 @@
       <w:lang w:eastAsia="de-DE"/>
     </w:rPr>
   </w:style>
-  <w:style w:type="character" w:customStyle="1" w:styleId="KopfzeileZchn">
-    <w:name w:val="Kopfzeile Zchn"/>
-    <w:basedOn w:val="Absatz-Standardschriftart"/>
-    <w:link w:val="Kopfzeile"/>
+  <w:style w:type="character" w:customStyle="1" w:styleId="HeaderChar">
+    <w:name w:val="Header Char"/>
+    <w:basedOn w:val="DefaultParagraphFont"/>
+    <w:link w:val="Header"/>
     <w:rsid w:val="004A565D"/>
     <w:rPr>
       <w:rFonts w:ascii="Trebuchet MS" w:hAnsi="Trebuchet MS"/>
       <w:lang w:eastAsia="de-DE"/>
     </w:rPr>
   </w:style>
-  <w:style w:type="character" w:styleId="Platzhaltertext">
+  <w:style w:type="character" w:styleId="PlaceholderText">
     <w:name w:val="Placeholder Text"/>
-    <w:basedOn w:val="Absatz-Standardschriftart"/>
+    <w:basedOn w:val="DefaultParagraphFont"/>
     <w:uiPriority w:val="99"/>
     <w:semiHidden/>
     <w:rsid w:val="004A565D"/>
@@ -6252,9 +6423,9 @@
       <w:color w:val="808080"/>
     </w:rPr>
   </w:style>
-  <w:style w:type="character" w:styleId="Kommentarzeichen">
+  <w:style w:type="character" w:styleId="CommentReference">
     <w:name w:val="annotation reference"/>
-    <w:basedOn w:val="Absatz-Standardschriftart"/>
+    <w:basedOn w:val="DefaultParagraphFont"/>
     <w:uiPriority w:val="99"/>
     <w:semiHidden/>
     <w:unhideWhenUsed/>
@@ -6264,10 +6435,10 @@
       <w:szCs w:val="16"/>
     </w:rPr>
   </w:style>
-  <w:style w:type="paragraph" w:styleId="Kommentartext">
+  <w:style w:type="paragraph" w:styleId="CommentText">
     <w:name w:val="annotation text"/>
-    <w:basedOn w:val="Standard"/>
-    <w:link w:val="KommentartextZchn"/>
+    <w:basedOn w:val="Normal"/>
+    <w:link w:val="CommentTextChar"/>
     <w:uiPriority w:val="99"/>
     <w:semiHidden/>
     <w:unhideWhenUsed/>
@@ -6276,10 +6447,10 @@
       <w:spacing w:line="240" w:lineRule="auto"/>
     </w:pPr>
   </w:style>
-  <w:style w:type="character" w:customStyle="1" w:styleId="KommentartextZchn">
-    <w:name w:val="Kommentartext Zchn"/>
-    <w:basedOn w:val="Absatz-Standardschriftart"/>
-    <w:link w:val="Kommentartext"/>
+  <w:style w:type="character" w:customStyle="1" w:styleId="CommentTextChar">
+    <w:name w:val="Comment Text Char"/>
+    <w:basedOn w:val="DefaultParagraphFont"/>
+    <w:link w:val="CommentText"/>
     <w:uiPriority w:val="99"/>
     <w:semiHidden/>
     <w:rsid w:val="007F0CE6"/>
@@ -6288,11 +6459,11 @@
       <w:lang w:eastAsia="de-DE"/>
     </w:rPr>
   </w:style>
-  <w:style w:type="paragraph" w:styleId="Kommentarthema">
+  <w:style w:type="paragraph" w:styleId="CommentSubject">
     <w:name w:val="annotation subject"/>
-    <w:basedOn w:val="Kommentartext"/>
-    <w:next w:val="Kommentartext"/>
-    <w:link w:val="KommentarthemaZchn"/>
+    <w:basedOn w:val="CommentText"/>
+    <w:next w:val="CommentText"/>
+    <w:link w:val="CommentSubjectChar"/>
     <w:uiPriority w:val="99"/>
     <w:semiHidden/>
     <w:unhideWhenUsed/>
@@ -6302,10 +6473,10 @@
       <w:bCs/>
     </w:rPr>
   </w:style>
-  <w:style w:type="character" w:customStyle="1" w:styleId="KommentarthemaZchn">
-    <w:name w:val="Kommentarthema Zchn"/>
-    <w:basedOn w:val="KommentartextZchn"/>
-    <w:link w:val="Kommentarthema"/>
+  <w:style w:type="character" w:customStyle="1" w:styleId="CommentSubjectChar">
+    <w:name w:val="Comment Subject Char"/>
+    <w:basedOn w:val="CommentTextChar"/>
+    <w:link w:val="CommentSubject"/>
     <w:uiPriority w:val="99"/>
     <w:semiHidden/>
     <w:rsid w:val="007F0CE6"/>
@@ -6316,11 +6487,11 @@
       <w:lang w:eastAsia="de-DE"/>
     </w:rPr>
   </w:style>
-  <w:style w:type="character" w:customStyle="1" w:styleId="berschrift1Zchn">
-    <w:name w:val="Überschrift 1 Zchn"/>
-    <w:aliases w:val="ü1 Zchn"/>
-    <w:basedOn w:val="Absatz-Standardschriftart"/>
-    <w:link w:val="berschrift1"/>
+  <w:style w:type="character" w:customStyle="1" w:styleId="Heading1Char">
+    <w:name w:val="Heading 1 Char"/>
+    <w:aliases w:val="ü1 Char"/>
+    <w:basedOn w:val="DefaultParagraphFont"/>
+    <w:link w:val="Heading1"/>
     <w:rsid w:val="00053478"/>
     <w:rPr>
       <w:rFonts w:ascii="Trebuchet MS" w:hAnsi="Trebuchet MS"/>
@@ -6336,7 +6507,7 @@
 <file path=word/charts/chart1.xml><?xml version="1.0" encoding="utf-8"?>
 <c:chartSpace xmlns:c="http://schemas.openxmlformats.org/drawingml/2006/chart" xmlns:a="http://schemas.openxmlformats.org/drawingml/2006/main" xmlns:r="http://schemas.openxmlformats.org/officeDocument/2006/relationships" xmlns:c16r2="http://schemas.microsoft.com/office/drawing/2015/06/chart">
   <c:date1904 val="0"/>
-  <c:lang val="de-DE"/>
+  <c:lang val="en-US"/>
   <c:roundedCorners val="0"/>
   <mc:AlternateContent xmlns:mc="http://schemas.openxmlformats.org/markup-compatibility/2006">
     <mc:Choice xmlns:c14="http://schemas.microsoft.com/office/drawing/2007/8/2/chart" Requires="c14">
@@ -6579,7 +6750,7 @@
                 <a:cs typeface="+mn-cs"/>
               </a:defRPr>
             </a:pPr>
-            <a:endParaRPr lang="en-US"/>
+            <a:endParaRPr lang="de-DE"/>
           </a:p>
         </c:txPr>
         <c:crossAx val="1734297184"/>
@@ -6638,7 +6809,7 @@
                 <a:cs typeface="+mn-cs"/>
               </a:defRPr>
             </a:pPr>
-            <a:endParaRPr lang="en-US"/>
+            <a:endParaRPr lang="de-DE"/>
           </a:p>
         </c:txPr>
         <c:crossAx val="1734298848"/>
@@ -6680,7 +6851,7 @@
               <a:cs typeface="+mn-cs"/>
             </a:defRPr>
           </a:pPr>
-          <a:endParaRPr lang="en-US"/>
+          <a:endParaRPr lang="de-DE"/>
         </a:p>
       </c:txPr>
     </c:legend>
@@ -6712,7 +6883,7 @@
       <a:pPr>
         <a:defRPr/>
       </a:pPr>
-      <a:endParaRPr lang="en-US"/>
+      <a:endParaRPr lang="de-DE"/>
     </a:p>
   </c:txPr>
   <c:externalData r:id="rId3">
@@ -6724,7 +6895,7 @@
 <file path=word/charts/chart2.xml><?xml version="1.0" encoding="utf-8"?>
 <c:chartSpace xmlns:c="http://schemas.openxmlformats.org/drawingml/2006/chart" xmlns:a="http://schemas.openxmlformats.org/drawingml/2006/main" xmlns:r="http://schemas.openxmlformats.org/officeDocument/2006/relationships" xmlns:c16r2="http://schemas.microsoft.com/office/drawing/2015/06/chart">
   <c:date1904 val="0"/>
-  <c:lang val="de-DE"/>
+  <c:lang val="en-US"/>
   <c:roundedCorners val="0"/>
   <mc:AlternateContent xmlns:mc="http://schemas.openxmlformats.org/markup-compatibility/2006">
     <mc:Choice xmlns:c14="http://schemas.microsoft.com/office/drawing/2007/8/2/chart" Requires="c14">
@@ -6941,7 +7112,7 @@
                 <a:cs typeface="+mn-cs"/>
               </a:defRPr>
             </a:pPr>
-            <a:endParaRPr lang="en-US"/>
+            <a:endParaRPr lang="de-DE"/>
           </a:p>
         </c:txPr>
         <c:crossAx val="880950064"/>
@@ -7000,7 +7171,7 @@
                 <a:cs typeface="+mn-cs"/>
               </a:defRPr>
             </a:pPr>
-            <a:endParaRPr lang="en-US"/>
+            <a:endParaRPr lang="de-DE"/>
           </a:p>
         </c:txPr>
         <c:crossAx val="880951728"/>
@@ -7042,7 +7213,7 @@
               <a:cs typeface="+mn-cs"/>
             </a:defRPr>
           </a:pPr>
-          <a:endParaRPr lang="en-US"/>
+          <a:endParaRPr lang="de-DE"/>
         </a:p>
       </c:txPr>
     </c:legend>
@@ -7074,7 +7245,7 @@
       <a:pPr>
         <a:defRPr/>
       </a:pPr>
-      <a:endParaRPr lang="en-US"/>
+      <a:endParaRPr lang="de-DE"/>
     </a:p>
   </c:txPr>
   <c:externalData r:id="rId3">

</xml_diff>

<commit_message>
Print Evaluation: Improve Layout
</commit_message>
<xml_diff>
--- a/src/main/resources/templates/Building Evaluation Template.docx
+++ b/src/main/resources/templates/Building Evaluation Template.docx
@@ -228,7 +228,7 @@
           <w:footerReference w:type="default" r:id="rId9"/>
           <w:pgSz w:w="16838" w:h="11906" w:orient="landscape"/>
           <w:pgMar w:top="1843" w:right="1418" w:bottom="1418" w:left="794" w:header="567" w:footer="624" w:gutter="0"/>
-          <w:pgNumType w:start="1"/>
+          <w:pgNumType w:start="0"/>
           <w:cols w:space="720"/>
           <w:docGrid w:linePitch="272"/>
         </w:sectPr>
@@ -3425,31 +3425,54 @@
     </w:p>
     <w:p>
       <w:pPr>
-        <w:spacing w:line="240" w:lineRule="auto"/>
-        <w:jc w:val="left"/>
+        <w:rPr>
+          <w:b/>
+          <w:bCs/>
+          <w:sz w:val="16"/>
+          <w:szCs w:val="16"/>
+        </w:rPr>
       </w:pPr>
       <w:bookmarkStart w:id="3" w:name="OnePager"/>
       <w:bookmarkEnd w:id="3"/>
+    </w:p>
+    <w:p>
+      <w:pPr>
+        <w:rPr>
+          <w:b/>
+          <w:bCs/>
+          <w:sz w:val="16"/>
+          <w:szCs w:val="16"/>
+        </w:rPr>
+      </w:pPr>
+    </w:p>
+    <w:p>
+      <w:pPr>
+        <w:rPr>
+          <w:b/>
+          <w:bCs/>
+          <w:sz w:val="18"/>
+          <w:szCs w:val="18"/>
+        </w:rPr>
+      </w:pPr>
       <w:r>
         <w:rPr>
           <w:noProof/>
-          <w:sz w:val="16"/>
-          <w:szCs w:val="16"/>
+          <w:sz w:val="18"/>
+          <w:szCs w:val="18"/>
         </w:rPr>
-        <w:lastRenderedPageBreak/>
         <mc:AlternateContent>
           <mc:Choice Requires="wps">
             <w:drawing>
-              <wp:anchor distT="0" distB="0" distL="114300" distR="114300" simplePos="0" relativeHeight="251659264" behindDoc="1" locked="0" layoutInCell="1" allowOverlap="1" wp14:anchorId="2311736B" wp14:editId="4F78271C">
+              <wp:anchor distT="0" distB="0" distL="114300" distR="114300" simplePos="0" relativeHeight="251659264" behindDoc="1" locked="0" layoutInCell="1" allowOverlap="1" wp14:anchorId="2311736B" wp14:editId="029657B0">
                 <wp:simplePos x="0" y="0"/>
                 <wp:positionH relativeFrom="margin">
                   <wp:align>left</wp:align>
                 </wp:positionH>
                 <wp:positionV relativeFrom="page">
-                  <wp:posOffset>1208167</wp:posOffset>
+                  <wp:posOffset>884713</wp:posOffset>
                 </wp:positionV>
-                <wp:extent cx="9756140" cy="5477308"/>
-                <wp:effectExtent l="0" t="0" r="0" b="9525"/>
+                <wp:extent cx="9756140" cy="5860472"/>
+                <wp:effectExtent l="0" t="0" r="0" b="6985"/>
                 <wp:wrapNone/>
                 <wp:docPr id="4" name="Text Box 4"/>
                 <wp:cNvGraphicFramePr/>
@@ -3460,7 +3483,7 @@
                       <wps:spPr>
                         <a:xfrm>
                           <a:off x="0" y="0"/>
-                          <a:ext cx="9756140" cy="5477308"/>
+                          <a:ext cx="9756140" cy="5860472"/>
                         </a:xfrm>
                         <a:prstGeom prst="rect">
                           <a:avLst/>
@@ -3880,7 +3903,7 @@
                                   <w:tcBorders>
                                     <w:top w:val="nil"/>
                                     <w:left w:val="nil"/>
-                                    <w:bottom w:val="dotted" w:sz="4" w:space="0" w:color="808080" w:themeColor="background1" w:themeShade="80"/>
+                                    <w:bottom w:val="nil"/>
                                     <w:right w:val="nil"/>
                                   </w:tcBorders>
                                   <w:shd w:val="clear" w:color="auto" w:fill="auto"/>
@@ -3904,7 +3927,7 @@
                                   <w:tcBorders>
                                     <w:top w:val="nil"/>
                                     <w:left w:val="nil"/>
-                                    <w:bottom w:val="dotted" w:sz="4" w:space="0" w:color="808080" w:themeColor="background1" w:themeShade="80"/>
+                                    <w:bottom w:val="nil"/>
                                     <w:right w:val="dotted" w:sz="4" w:space="0" w:color="7F7F7F" w:themeColor="text1" w:themeTint="80"/>
                                   </w:tcBorders>
                                   <w:shd w:val="clear" w:color="auto" w:fill="auto"/>
@@ -4567,16 +4590,16 @@
                                     <w:rPr>
                                       <w:b/>
                                       <w:bCs/>
-                                      <w:sz w:val="16"/>
-                                      <w:szCs w:val="16"/>
+                                      <w:sz w:val="18"/>
+                                      <w:szCs w:val="18"/>
                                     </w:rPr>
                                   </w:pPr>
                                   <w:r>
                                     <w:rPr>
                                       <w:b/>
                                       <w:bCs/>
-                                      <w:sz w:val="16"/>
-                                      <w:szCs w:val="16"/>
+                                      <w:sz w:val="18"/>
+                                      <w:szCs w:val="18"/>
                                     </w:rPr>
                                     <w:t>Total</w:t>
                                   </w:r>
@@ -4602,8 +4625,8 @@
                                     <w:rPr>
                                       <w:color w:val="548DD4" w:themeColor="text2" w:themeTint="99"/>
                                       <w:spacing w:val="-40"/>
-                                      <w:sz w:val="16"/>
-                                      <w:szCs w:val="16"/>
+                                      <w:sz w:val="18"/>
+                                      <w:szCs w:val="18"/>
                                     </w:rPr>
                                   </w:pPr>
                                 </w:p>
@@ -4623,8 +4646,8 @@
                                     <w:spacing w:line="240" w:lineRule="auto"/>
                                     <w:jc w:val="right"/>
                                     <w:rPr>
-                                      <w:sz w:val="16"/>
-                                      <w:szCs w:val="16"/>
+                                      <w:sz w:val="18"/>
+                                      <w:szCs w:val="18"/>
                                     </w:rPr>
                                   </w:pPr>
                                 </w:p>
@@ -4642,8 +4665,8 @@
                                   <w:pPr>
                                     <w:spacing w:line="240" w:lineRule="auto"/>
                                     <w:rPr>
-                                      <w:sz w:val="16"/>
-                                      <w:szCs w:val="16"/>
+                                      <w:sz w:val="18"/>
+                                      <w:szCs w:val="18"/>
                                     </w:rPr>
                                   </w:pPr>
                                 </w:p>
@@ -4665,8 +4688,8 @@
                                     <w:spacing w:line="240" w:lineRule="auto"/>
                                     <w:rPr>
                                       <w:rFonts w:ascii="Webdings" w:hAnsi="Webdings"/>
-                                      <w:sz w:val="16"/>
-                                      <w:szCs w:val="16"/>
+                                      <w:sz w:val="18"/>
+                                      <w:szCs w:val="18"/>
                                     </w:rPr>
                                   </w:pPr>
                                 </w:p>
@@ -4688,8 +4711,8 @@
                                     <w:spacing w:line="240" w:lineRule="auto"/>
                                     <w:rPr>
                                       <w:rFonts w:ascii="Webdings" w:hAnsi="Webdings"/>
-                                      <w:sz w:val="16"/>
-                                      <w:szCs w:val="16"/>
+                                      <w:sz w:val="18"/>
+                                      <w:szCs w:val="18"/>
                                     </w:rPr>
                                   </w:pPr>
                                 </w:p>
@@ -4711,8 +4734,8 @@
                                     <w:spacing w:line="240" w:lineRule="auto"/>
                                     <w:rPr>
                                       <w:rFonts w:ascii="Webdings" w:hAnsi="Webdings"/>
-                                      <w:sz w:val="16"/>
-                                      <w:szCs w:val="16"/>
+                                      <w:sz w:val="18"/>
+                                      <w:szCs w:val="18"/>
                                     </w:rPr>
                                   </w:pPr>
                                 </w:p>
@@ -4734,8 +4757,8 @@
                                     <w:spacing w:line="240" w:lineRule="auto"/>
                                     <w:rPr>
                                       <w:rFonts w:ascii="Webdings" w:hAnsi="Webdings"/>
-                                      <w:sz w:val="16"/>
-                                      <w:szCs w:val="16"/>
+                                      <w:sz w:val="18"/>
+                                      <w:szCs w:val="18"/>
                                     </w:rPr>
                                   </w:pPr>
                                 </w:p>
@@ -4757,8 +4780,8 @@
                                     <w:spacing w:line="240" w:lineRule="auto"/>
                                     <w:rPr>
                                       <w:rFonts w:ascii="Webdings" w:hAnsi="Webdings"/>
-                                      <w:sz w:val="16"/>
-                                      <w:szCs w:val="16"/>
+                                      <w:sz w:val="18"/>
+                                      <w:szCs w:val="18"/>
                                     </w:rPr>
                                   </w:pPr>
                                 </w:p>
@@ -4780,8 +4803,8 @@
                                     <w:spacing w:line="240" w:lineRule="auto"/>
                                     <w:rPr>
                                       <w:rFonts w:ascii="Webdings" w:hAnsi="Webdings"/>
-                                      <w:sz w:val="16"/>
-                                      <w:szCs w:val="16"/>
+                                      <w:sz w:val="18"/>
+                                      <w:szCs w:val="18"/>
                                     </w:rPr>
                                   </w:pPr>
                                 </w:p>
@@ -4803,8 +4826,8 @@
                                     <w:spacing w:line="240" w:lineRule="auto"/>
                                     <w:rPr>
                                       <w:rFonts w:ascii="Webdings" w:hAnsi="Webdings"/>
-                                      <w:sz w:val="16"/>
-                                      <w:szCs w:val="16"/>
+                                      <w:sz w:val="18"/>
+                                      <w:szCs w:val="18"/>
                                     </w:rPr>
                                   </w:pPr>
                                 </w:p>
@@ -4826,8 +4849,8 @@
                                     <w:spacing w:line="240" w:lineRule="auto"/>
                                     <w:rPr>
                                       <w:rFonts w:ascii="Webdings" w:hAnsi="Webdings"/>
-                                      <w:sz w:val="16"/>
-                                      <w:szCs w:val="16"/>
+                                      <w:sz w:val="18"/>
+                                      <w:szCs w:val="18"/>
                                     </w:rPr>
                                   </w:pPr>
                                 </w:p>
@@ -4849,8 +4872,8 @@
                                     <w:spacing w:line="240" w:lineRule="auto"/>
                                     <w:rPr>
                                       <w:rFonts w:ascii="Webdings" w:hAnsi="Webdings"/>
-                                      <w:sz w:val="16"/>
-                                      <w:szCs w:val="16"/>
+                                      <w:sz w:val="18"/>
+                                      <w:szCs w:val="18"/>
                                     </w:rPr>
                                   </w:pPr>
                                 </w:p>
@@ -4872,8 +4895,8 @@
                                     <w:spacing w:line="240" w:lineRule="auto"/>
                                     <w:rPr>
                                       <w:rFonts w:ascii="Webdings" w:hAnsi="Webdings"/>
-                                      <w:sz w:val="16"/>
-                                      <w:szCs w:val="16"/>
+                                      <w:sz w:val="18"/>
+                                      <w:szCs w:val="18"/>
                                     </w:rPr>
                                   </w:pPr>
                                 </w:p>
@@ -4882,9 +4905,9 @@
                                 <w:tcPr>
                                   <w:tcW w:w="340" w:type="dxa"/>
                                   <w:tcBorders>
-                                    <w:top w:val="dotted" w:sz="4" w:space="0" w:color="808080" w:themeColor="background1" w:themeShade="80"/>
+                                    <w:top w:val="nil"/>
                                     <w:left w:val="single" w:sz="4" w:space="0" w:color="auto"/>
-                                    <w:bottom w:val="nil"/>
+                                    <w:bottom w:val="dotted" w:sz="4" w:space="0" w:color="808080" w:themeColor="background1" w:themeShade="80"/>
                                     <w:right w:val="nil"/>
                                   </w:tcBorders>
                                   <w:noWrap/>
@@ -4898,8 +4921,8 @@
                                       <w:b/>
                                       <w:bCs/>
                                       <w:color w:val="595959" w:themeColor="text1" w:themeTint="A6"/>
-                                      <w:sz w:val="16"/>
-                                      <w:szCs w:val="16"/>
+                                      <w:sz w:val="18"/>
+                                      <w:szCs w:val="18"/>
                                     </w:rPr>
                                   </w:pPr>
                                 </w:p>
@@ -4908,9 +4931,9 @@
                                 <w:tcPr>
                                   <w:tcW w:w="454" w:type="dxa"/>
                                   <w:tcBorders>
-                                    <w:top w:val="dotted" w:sz="4" w:space="0" w:color="808080" w:themeColor="background1" w:themeShade="80"/>
+                                    <w:top w:val="nil"/>
                                     <w:left w:val="nil"/>
-                                    <w:bottom w:val="nil"/>
+                                    <w:bottom w:val="dotted" w:sz="4" w:space="0" w:color="808080" w:themeColor="background1" w:themeShade="80"/>
                                     <w:right w:val="dotted" w:sz="4" w:space="0" w:color="7F7F7F" w:themeColor="text1" w:themeTint="80"/>
                                   </w:tcBorders>
                                   <w:noWrap/>
@@ -4945,8 +4968,8 @@
                                     <w:rPr>
                                       <w:rFonts w:ascii="Webdings" w:hAnsi="Webdings"/>
                                       <w:color w:val="365F91" w:themeColor="accent1" w:themeShade="BF"/>
-                                      <w:sz w:val="16"/>
-                                      <w:szCs w:val="16"/>
+                                      <w:sz w:val="18"/>
+                                      <w:szCs w:val="18"/>
                                     </w:rPr>
                                   </w:pPr>
                                 </w:p>
@@ -4970,8 +4993,8 @@
                                     <w:rPr>
                                       <w:rFonts w:ascii="Webdings" w:hAnsi="Webdings"/>
                                       <w:color w:val="365F91" w:themeColor="accent1" w:themeShade="BF"/>
-                                      <w:sz w:val="16"/>
-                                      <w:szCs w:val="16"/>
+                                      <w:sz w:val="18"/>
+                                      <w:szCs w:val="18"/>
                                     </w:rPr>
                                   </w:pPr>
                                 </w:p>
@@ -4995,8 +5018,8 @@
                                     <w:rPr>
                                       <w:rFonts w:ascii="Webdings" w:hAnsi="Webdings"/>
                                       <w:color w:val="365F91" w:themeColor="accent1" w:themeShade="BF"/>
-                                      <w:sz w:val="16"/>
-                                      <w:szCs w:val="16"/>
+                                      <w:sz w:val="18"/>
+                                      <w:szCs w:val="18"/>
                                     </w:rPr>
                                   </w:pPr>
                                 </w:p>
@@ -5020,8 +5043,8 @@
                                     <w:rPr>
                                       <w:rFonts w:ascii="Webdings" w:hAnsi="Webdings"/>
                                       <w:color w:val="365F91" w:themeColor="accent1" w:themeShade="BF"/>
-                                      <w:sz w:val="16"/>
-                                      <w:szCs w:val="16"/>
+                                      <w:sz w:val="18"/>
+                                      <w:szCs w:val="18"/>
                                     </w:rPr>
                                   </w:pPr>
                                 </w:p>
@@ -5045,8 +5068,8 @@
                                     <w:rPr>
                                       <w:rFonts w:ascii="Webdings" w:hAnsi="Webdings"/>
                                       <w:color w:val="365F91" w:themeColor="accent1" w:themeShade="BF"/>
-                                      <w:sz w:val="16"/>
-                                      <w:szCs w:val="16"/>
+                                      <w:sz w:val="18"/>
+                                      <w:szCs w:val="18"/>
                                     </w:rPr>
                                   </w:pPr>
                                 </w:p>
@@ -5070,8 +5093,8 @@
                                     <w:rPr>
                                       <w:rFonts w:ascii="Webdings" w:hAnsi="Webdings"/>
                                       <w:color w:val="365F91" w:themeColor="accent1" w:themeShade="BF"/>
-                                      <w:sz w:val="16"/>
-                                      <w:szCs w:val="16"/>
+                                      <w:sz w:val="18"/>
+                                      <w:szCs w:val="18"/>
                                     </w:rPr>
                                   </w:pPr>
                                 </w:p>
@@ -5095,8 +5118,8 @@
                                     <w:rPr>
                                       <w:rFonts w:ascii="Webdings" w:hAnsi="Webdings"/>
                                       <w:color w:val="365F91" w:themeColor="accent1" w:themeShade="BF"/>
-                                      <w:sz w:val="16"/>
-                                      <w:szCs w:val="16"/>
+                                      <w:sz w:val="18"/>
+                                      <w:szCs w:val="18"/>
                                     </w:rPr>
                                   </w:pPr>
                                 </w:p>
@@ -5120,8 +5143,8 @@
                                     <w:rPr>
                                       <w:rFonts w:ascii="Webdings" w:hAnsi="Webdings"/>
                                       <w:color w:val="365F91" w:themeColor="accent1" w:themeShade="BF"/>
-                                      <w:sz w:val="16"/>
-                                      <w:szCs w:val="16"/>
+                                      <w:sz w:val="18"/>
+                                      <w:szCs w:val="18"/>
                                     </w:rPr>
                                   </w:pPr>
                                 </w:p>
@@ -5145,8 +5168,8 @@
                                     <w:rPr>
                                       <w:rFonts w:ascii="Webdings" w:hAnsi="Webdings"/>
                                       <w:color w:val="365F91" w:themeColor="accent1" w:themeShade="BF"/>
-                                      <w:sz w:val="16"/>
-                                      <w:szCs w:val="16"/>
+                                      <w:sz w:val="18"/>
+                                      <w:szCs w:val="18"/>
                                     </w:rPr>
                                   </w:pPr>
                                 </w:p>
@@ -5170,8 +5193,8 @@
                                     <w:rPr>
                                       <w:rFonts w:ascii="Webdings" w:hAnsi="Webdings"/>
                                       <w:color w:val="365F91" w:themeColor="accent1" w:themeShade="BF"/>
-                                      <w:sz w:val="16"/>
-                                      <w:szCs w:val="16"/>
+                                      <w:sz w:val="18"/>
+                                      <w:szCs w:val="18"/>
                                     </w:rPr>
                                   </w:pPr>
                                 </w:p>
@@ -5195,8 +5218,8 @@
                                     <w:rPr>
                                       <w:rFonts w:ascii="Webdings" w:hAnsi="Webdings"/>
                                       <w:color w:val="365F91" w:themeColor="accent1" w:themeShade="BF"/>
-                                      <w:sz w:val="16"/>
-                                      <w:szCs w:val="16"/>
+                                      <w:sz w:val="18"/>
+                                      <w:szCs w:val="18"/>
                                     </w:rPr>
                                   </w:pPr>
                                 </w:p>
@@ -5220,8 +5243,8 @@
                                     <w:rPr>
                                       <w:rFonts w:ascii="Webdings" w:hAnsi="Webdings"/>
                                       <w:color w:val="365F91" w:themeColor="accent1" w:themeShade="BF"/>
-                                      <w:sz w:val="16"/>
-                                      <w:szCs w:val="16"/>
+                                      <w:sz w:val="18"/>
+                                      <w:szCs w:val="18"/>
                                     </w:rPr>
                                   </w:pPr>
                                 </w:p>
@@ -5245,8 +5268,8 @@
                                     <w:rPr>
                                       <w:rFonts w:ascii="Webdings" w:hAnsi="Webdings"/>
                                       <w:color w:val="365F91" w:themeColor="accent1" w:themeShade="BF"/>
-                                      <w:sz w:val="16"/>
-                                      <w:szCs w:val="16"/>
+                                      <w:sz w:val="18"/>
+                                      <w:szCs w:val="18"/>
                                     </w:rPr>
                                   </w:pPr>
                                 </w:p>
@@ -5270,8 +5293,8 @@
                                     <w:rPr>
                                       <w:rFonts w:ascii="Webdings" w:hAnsi="Webdings"/>
                                       <w:color w:val="365F91" w:themeColor="accent1" w:themeShade="BF"/>
-                                      <w:sz w:val="16"/>
-                                      <w:szCs w:val="16"/>
+                                      <w:sz w:val="18"/>
+                                      <w:szCs w:val="18"/>
                                     </w:rPr>
                                   </w:pPr>
                                 </w:p>
@@ -5295,8 +5318,8 @@
                                     <w:rPr>
                                       <w:rFonts w:ascii="Webdings" w:hAnsi="Webdings"/>
                                       <w:color w:val="365F91" w:themeColor="accent1" w:themeShade="BF"/>
-                                      <w:sz w:val="16"/>
-                                      <w:szCs w:val="16"/>
+                                      <w:sz w:val="18"/>
+                                      <w:szCs w:val="18"/>
                                     </w:rPr>
                                   </w:pPr>
                                 </w:p>
@@ -5320,8 +5343,8 @@
                                     <w:rPr>
                                       <w:rFonts w:ascii="Webdings" w:hAnsi="Webdings"/>
                                       <w:color w:val="365F91" w:themeColor="accent1" w:themeShade="BF"/>
-                                      <w:sz w:val="16"/>
-                                      <w:szCs w:val="16"/>
+                                      <w:sz w:val="18"/>
+                                      <w:szCs w:val="18"/>
                                     </w:rPr>
                                   </w:pPr>
                                 </w:p>
@@ -5345,8 +5368,8 @@
                                     <w:rPr>
                                       <w:rFonts w:ascii="Webdings" w:hAnsi="Webdings"/>
                                       <w:color w:val="365F91" w:themeColor="accent1" w:themeShade="BF"/>
-                                      <w:sz w:val="16"/>
-                                      <w:szCs w:val="16"/>
+                                      <w:sz w:val="18"/>
+                                      <w:szCs w:val="18"/>
                                     </w:rPr>
                                   </w:pPr>
                                 </w:p>
@@ -5370,8 +5393,8 @@
                                     <w:rPr>
                                       <w:rFonts w:ascii="Webdings" w:hAnsi="Webdings"/>
                                       <w:color w:val="365F91" w:themeColor="accent1" w:themeShade="BF"/>
-                                      <w:sz w:val="16"/>
-                                      <w:szCs w:val="16"/>
+                                      <w:sz w:val="18"/>
+                                      <w:szCs w:val="18"/>
                                     </w:rPr>
                                   </w:pPr>
                                 </w:p>
@@ -5395,8 +5418,8 @@
                                     <w:rPr>
                                       <w:rFonts w:ascii="Webdings" w:hAnsi="Webdings"/>
                                       <w:color w:val="365F91" w:themeColor="accent1" w:themeShade="BF"/>
-                                      <w:sz w:val="16"/>
-                                      <w:szCs w:val="16"/>
+                                      <w:sz w:val="18"/>
+                                      <w:szCs w:val="18"/>
                                     </w:rPr>
                                   </w:pPr>
                                 </w:p>
@@ -5420,8 +5443,8 @@
                                     <w:rPr>
                                       <w:rFonts w:ascii="Webdings" w:hAnsi="Webdings"/>
                                       <w:color w:val="365F91" w:themeColor="accent1" w:themeShade="BF"/>
-                                      <w:sz w:val="16"/>
-                                      <w:szCs w:val="16"/>
+                                      <w:sz w:val="18"/>
+                                      <w:szCs w:val="18"/>
                                     </w:rPr>
                                   </w:pPr>
                                 </w:p>
@@ -5445,8 +5468,8 @@
                                     <w:rPr>
                                       <w:rFonts w:ascii="Webdings" w:hAnsi="Webdings"/>
                                       <w:color w:val="365F91" w:themeColor="accent1" w:themeShade="BF"/>
-                                      <w:sz w:val="16"/>
-                                      <w:szCs w:val="16"/>
+                                      <w:sz w:val="18"/>
+                                      <w:szCs w:val="18"/>
                                     </w:rPr>
                                   </w:pPr>
                                 </w:p>
@@ -5470,8 +5493,8 @@
                                     <w:rPr>
                                       <w:rFonts w:ascii="Webdings" w:hAnsi="Webdings"/>
                                       <w:color w:val="365F91" w:themeColor="accent1" w:themeShade="BF"/>
-                                      <w:sz w:val="16"/>
-                                      <w:szCs w:val="16"/>
+                                      <w:sz w:val="18"/>
+                                      <w:szCs w:val="18"/>
                                     </w:rPr>
                                   </w:pPr>
                                 </w:p>
@@ -5495,8 +5518,8 @@
                                     <w:rPr>
                                       <w:rFonts w:ascii="Webdings" w:hAnsi="Webdings"/>
                                       <w:color w:val="365F91" w:themeColor="accent1" w:themeShade="BF"/>
-                                      <w:sz w:val="16"/>
-                                      <w:szCs w:val="16"/>
+                                      <w:sz w:val="18"/>
+                                      <w:szCs w:val="18"/>
                                     </w:rPr>
                                   </w:pPr>
                                 </w:p>
@@ -5520,8 +5543,8 @@
                                     <w:rPr>
                                       <w:rFonts w:ascii="Webdings" w:hAnsi="Webdings"/>
                                       <w:color w:val="365F91" w:themeColor="accent1" w:themeShade="BF"/>
-                                      <w:sz w:val="16"/>
-                                      <w:szCs w:val="16"/>
+                                      <w:sz w:val="18"/>
+                                      <w:szCs w:val="18"/>
                                     </w:rPr>
                                   </w:pPr>
                                 </w:p>
@@ -5545,8 +5568,8 @@
                                     <w:rPr>
                                       <w:rFonts w:ascii="Webdings" w:hAnsi="Webdings"/>
                                       <w:color w:val="365F91" w:themeColor="accent1" w:themeShade="BF"/>
-                                      <w:sz w:val="16"/>
-                                      <w:szCs w:val="16"/>
+                                      <w:sz w:val="18"/>
+                                      <w:szCs w:val="18"/>
                                     </w:rPr>
                                   </w:pPr>
                                 </w:p>
@@ -5569,8 +5592,8 @@
                                     <w:rPr>
                                       <w:rFonts w:ascii="Webdings" w:hAnsi="Webdings"/>
                                       <w:color w:val="365F91" w:themeColor="accent1" w:themeShade="BF"/>
-                                      <w:sz w:val="16"/>
-                                      <w:szCs w:val="16"/>
+                                      <w:sz w:val="18"/>
+                                      <w:szCs w:val="18"/>
                                     </w:rPr>
                                   </w:pPr>
                                 </w:p>
@@ -5596,8 +5619,8 @@
                                     <w:spacing w:line="240" w:lineRule="auto"/>
                                     <w:jc w:val="left"/>
                                     <w:rPr>
-                                      <w:sz w:val="16"/>
-                                      <w:szCs w:val="16"/>
+                                      <w:sz w:val="18"/>
+                                      <w:szCs w:val="18"/>
                                     </w:rPr>
                                   </w:pPr>
                                 </w:p>
@@ -5622,8 +5645,8 @@
                                     <w:rPr>
                                       <w:color w:val="548DD4" w:themeColor="text2" w:themeTint="99"/>
                                       <w:spacing w:val="-40"/>
-                                      <w:sz w:val="16"/>
-                                      <w:szCs w:val="16"/>
+                                      <w:sz w:val="18"/>
+                                      <w:szCs w:val="18"/>
                                     </w:rPr>
                                   </w:pPr>
                                 </w:p>
@@ -5643,8 +5666,8 @@
                                     <w:spacing w:line="240" w:lineRule="auto"/>
                                     <w:jc w:val="right"/>
                                     <w:rPr>
-                                      <w:sz w:val="16"/>
-                                      <w:szCs w:val="16"/>
+                                      <w:sz w:val="18"/>
+                                      <w:szCs w:val="18"/>
                                     </w:rPr>
                                   </w:pPr>
                                 </w:p>
@@ -5662,8 +5685,8 @@
                                   <w:pPr>
                                     <w:spacing w:line="240" w:lineRule="auto"/>
                                     <w:rPr>
-                                      <w:sz w:val="16"/>
-                                      <w:szCs w:val="16"/>
+                                      <w:sz w:val="18"/>
+                                      <w:szCs w:val="18"/>
                                     </w:rPr>
                                   </w:pPr>
                                 </w:p>
@@ -5685,8 +5708,8 @@
                                     <w:spacing w:line="240" w:lineRule="auto"/>
                                     <w:rPr>
                                       <w:rFonts w:ascii="Webdings" w:hAnsi="Webdings"/>
-                                      <w:sz w:val="16"/>
-                                      <w:szCs w:val="16"/>
+                                      <w:sz w:val="18"/>
+                                      <w:szCs w:val="18"/>
                                     </w:rPr>
                                   </w:pPr>
                                 </w:p>
@@ -5708,8 +5731,8 @@
                                     <w:spacing w:line="240" w:lineRule="auto"/>
                                     <w:rPr>
                                       <w:rFonts w:ascii="Webdings" w:hAnsi="Webdings"/>
-                                      <w:sz w:val="16"/>
-                                      <w:szCs w:val="16"/>
+                                      <w:sz w:val="18"/>
+                                      <w:szCs w:val="18"/>
                                     </w:rPr>
                                   </w:pPr>
                                 </w:p>
@@ -5731,8 +5754,8 @@
                                     <w:spacing w:line="240" w:lineRule="auto"/>
                                     <w:rPr>
                                       <w:rFonts w:ascii="Webdings" w:hAnsi="Webdings"/>
-                                      <w:sz w:val="16"/>
-                                      <w:szCs w:val="16"/>
+                                      <w:sz w:val="18"/>
+                                      <w:szCs w:val="18"/>
                                     </w:rPr>
                                   </w:pPr>
                                 </w:p>
@@ -5754,8 +5777,8 @@
                                     <w:spacing w:line="240" w:lineRule="auto"/>
                                     <w:rPr>
                                       <w:rFonts w:ascii="Webdings" w:hAnsi="Webdings"/>
-                                      <w:sz w:val="16"/>
-                                      <w:szCs w:val="16"/>
+                                      <w:sz w:val="18"/>
+                                      <w:szCs w:val="18"/>
                                     </w:rPr>
                                   </w:pPr>
                                 </w:p>
@@ -5777,8 +5800,8 @@
                                     <w:spacing w:line="240" w:lineRule="auto"/>
                                     <w:rPr>
                                       <w:rFonts w:ascii="Webdings" w:hAnsi="Webdings"/>
-                                      <w:sz w:val="16"/>
-                                      <w:szCs w:val="16"/>
+                                      <w:sz w:val="18"/>
+                                      <w:szCs w:val="18"/>
                                     </w:rPr>
                                   </w:pPr>
                                 </w:p>
@@ -5800,8 +5823,8 @@
                                     <w:spacing w:line="240" w:lineRule="auto"/>
                                     <w:rPr>
                                       <w:rFonts w:ascii="Webdings" w:hAnsi="Webdings"/>
-                                      <w:sz w:val="16"/>
-                                      <w:szCs w:val="16"/>
+                                      <w:sz w:val="18"/>
+                                      <w:szCs w:val="18"/>
                                     </w:rPr>
                                   </w:pPr>
                                 </w:p>
@@ -5823,8 +5846,8 @@
                                     <w:spacing w:line="240" w:lineRule="auto"/>
                                     <w:rPr>
                                       <w:rFonts w:ascii="Webdings" w:hAnsi="Webdings"/>
-                                      <w:sz w:val="16"/>
-                                      <w:szCs w:val="16"/>
+                                      <w:sz w:val="18"/>
+                                      <w:szCs w:val="18"/>
                                     </w:rPr>
                                   </w:pPr>
                                 </w:p>
@@ -5846,8 +5869,8 @@
                                     <w:spacing w:line="240" w:lineRule="auto"/>
                                     <w:rPr>
                                       <w:rFonts w:ascii="Webdings" w:hAnsi="Webdings"/>
-                                      <w:sz w:val="16"/>
-                                      <w:szCs w:val="16"/>
+                                      <w:sz w:val="18"/>
+                                      <w:szCs w:val="18"/>
                                     </w:rPr>
                                   </w:pPr>
                                 </w:p>
@@ -5869,8 +5892,8 @@
                                     <w:spacing w:line="240" w:lineRule="auto"/>
                                     <w:rPr>
                                       <w:rFonts w:ascii="Webdings" w:hAnsi="Webdings"/>
-                                      <w:sz w:val="16"/>
-                                      <w:szCs w:val="16"/>
+                                      <w:sz w:val="18"/>
+                                      <w:szCs w:val="18"/>
                                     </w:rPr>
                                   </w:pPr>
                                 </w:p>
@@ -5892,8 +5915,8 @@
                                     <w:spacing w:line="240" w:lineRule="auto"/>
                                     <w:rPr>
                                       <w:rFonts w:ascii="Webdings" w:hAnsi="Webdings"/>
-                                      <w:sz w:val="16"/>
-                                      <w:szCs w:val="16"/>
+                                      <w:sz w:val="18"/>
+                                      <w:szCs w:val="18"/>
                                     </w:rPr>
                                   </w:pPr>
                                 </w:p>
@@ -5916,8 +5939,8 @@
                                     <w:jc w:val="right"/>
                                     <w:rPr>
                                       <w:color w:val="595959" w:themeColor="text1" w:themeTint="A6"/>
-                                      <w:sz w:val="16"/>
-                                      <w:szCs w:val="16"/>
+                                      <w:sz w:val="18"/>
+                                      <w:szCs w:val="18"/>
                                     </w:rPr>
                                   </w:pPr>
                                 </w:p>
@@ -5963,8 +5986,8 @@
                                     <w:rPr>
                                       <w:rFonts w:ascii="Webdings" w:hAnsi="Webdings"/>
                                       <w:color w:val="365F91" w:themeColor="accent1" w:themeShade="BF"/>
-                                      <w:sz w:val="16"/>
-                                      <w:szCs w:val="16"/>
+                                      <w:sz w:val="18"/>
+                                      <w:szCs w:val="18"/>
                                     </w:rPr>
                                   </w:pPr>
                                 </w:p>
@@ -5988,8 +6011,8 @@
                                     <w:rPr>
                                       <w:rFonts w:ascii="Webdings" w:hAnsi="Webdings"/>
                                       <w:color w:val="365F91" w:themeColor="accent1" w:themeShade="BF"/>
-                                      <w:sz w:val="16"/>
-                                      <w:szCs w:val="16"/>
+                                      <w:sz w:val="18"/>
+                                      <w:szCs w:val="18"/>
                                     </w:rPr>
                                   </w:pPr>
                                 </w:p>
@@ -6013,8 +6036,8 @@
                                     <w:rPr>
                                       <w:rFonts w:ascii="Webdings" w:hAnsi="Webdings"/>
                                       <w:color w:val="365F91" w:themeColor="accent1" w:themeShade="BF"/>
-                                      <w:sz w:val="16"/>
-                                      <w:szCs w:val="16"/>
+                                      <w:sz w:val="18"/>
+                                      <w:szCs w:val="18"/>
                                     </w:rPr>
                                   </w:pPr>
                                 </w:p>
@@ -6038,8 +6061,8 @@
                                     <w:rPr>
                                       <w:rFonts w:ascii="Webdings" w:hAnsi="Webdings"/>
                                       <w:color w:val="365F91" w:themeColor="accent1" w:themeShade="BF"/>
-                                      <w:sz w:val="16"/>
-                                      <w:szCs w:val="16"/>
+                                      <w:sz w:val="18"/>
+                                      <w:szCs w:val="18"/>
                                     </w:rPr>
                                   </w:pPr>
                                 </w:p>
@@ -6063,8 +6086,8 @@
                                     <w:rPr>
                                       <w:rFonts w:ascii="Webdings" w:hAnsi="Webdings"/>
                                       <w:color w:val="365F91" w:themeColor="accent1" w:themeShade="BF"/>
-                                      <w:sz w:val="16"/>
-                                      <w:szCs w:val="16"/>
+                                      <w:sz w:val="18"/>
+                                      <w:szCs w:val="18"/>
                                     </w:rPr>
                                   </w:pPr>
                                 </w:p>
@@ -6088,8 +6111,8 @@
                                     <w:rPr>
                                       <w:rFonts w:ascii="Webdings" w:hAnsi="Webdings"/>
                                       <w:color w:val="365F91" w:themeColor="accent1" w:themeShade="BF"/>
-                                      <w:sz w:val="16"/>
-                                      <w:szCs w:val="16"/>
+                                      <w:sz w:val="18"/>
+                                      <w:szCs w:val="18"/>
                                     </w:rPr>
                                   </w:pPr>
                                 </w:p>
@@ -6113,8 +6136,8 @@
                                     <w:rPr>
                                       <w:rFonts w:ascii="Webdings" w:hAnsi="Webdings"/>
                                       <w:color w:val="365F91" w:themeColor="accent1" w:themeShade="BF"/>
-                                      <w:sz w:val="16"/>
-                                      <w:szCs w:val="16"/>
+                                      <w:sz w:val="18"/>
+                                      <w:szCs w:val="18"/>
                                     </w:rPr>
                                   </w:pPr>
                                 </w:p>
@@ -6138,8 +6161,8 @@
                                     <w:rPr>
                                       <w:rFonts w:ascii="Webdings" w:hAnsi="Webdings"/>
                                       <w:color w:val="365F91" w:themeColor="accent1" w:themeShade="BF"/>
-                                      <w:sz w:val="16"/>
-                                      <w:szCs w:val="16"/>
+                                      <w:sz w:val="18"/>
+                                      <w:szCs w:val="18"/>
                                     </w:rPr>
                                   </w:pPr>
                                 </w:p>
@@ -6163,8 +6186,8 @@
                                     <w:rPr>
                                       <w:rFonts w:ascii="Webdings" w:hAnsi="Webdings"/>
                                       <w:color w:val="365F91" w:themeColor="accent1" w:themeShade="BF"/>
-                                      <w:sz w:val="16"/>
-                                      <w:szCs w:val="16"/>
+                                      <w:sz w:val="18"/>
+                                      <w:szCs w:val="18"/>
                                     </w:rPr>
                                   </w:pPr>
                                 </w:p>
@@ -6188,8 +6211,8 @@
                                     <w:rPr>
                                       <w:rFonts w:ascii="Webdings" w:hAnsi="Webdings"/>
                                       <w:color w:val="365F91" w:themeColor="accent1" w:themeShade="BF"/>
-                                      <w:sz w:val="16"/>
-                                      <w:szCs w:val="16"/>
+                                      <w:sz w:val="18"/>
+                                      <w:szCs w:val="18"/>
                                     </w:rPr>
                                   </w:pPr>
                                 </w:p>
@@ -6213,8 +6236,8 @@
                                     <w:rPr>
                                       <w:rFonts w:ascii="Webdings" w:hAnsi="Webdings"/>
                                       <w:color w:val="365F91" w:themeColor="accent1" w:themeShade="BF"/>
-                                      <w:sz w:val="16"/>
-                                      <w:szCs w:val="16"/>
+                                      <w:sz w:val="18"/>
+                                      <w:szCs w:val="18"/>
                                     </w:rPr>
                                   </w:pPr>
                                 </w:p>
@@ -6238,8 +6261,8 @@
                                     <w:rPr>
                                       <w:rFonts w:ascii="Webdings" w:hAnsi="Webdings"/>
                                       <w:color w:val="365F91" w:themeColor="accent1" w:themeShade="BF"/>
-                                      <w:sz w:val="16"/>
-                                      <w:szCs w:val="16"/>
+                                      <w:sz w:val="18"/>
+                                      <w:szCs w:val="18"/>
                                     </w:rPr>
                                   </w:pPr>
                                 </w:p>
@@ -6263,8 +6286,8 @@
                                     <w:rPr>
                                       <w:rFonts w:ascii="Webdings" w:hAnsi="Webdings"/>
                                       <w:color w:val="365F91" w:themeColor="accent1" w:themeShade="BF"/>
-                                      <w:sz w:val="16"/>
-                                      <w:szCs w:val="16"/>
+                                      <w:sz w:val="18"/>
+                                      <w:szCs w:val="18"/>
                                     </w:rPr>
                                   </w:pPr>
                                 </w:p>
@@ -6288,8 +6311,8 @@
                                     <w:rPr>
                                       <w:rFonts w:ascii="Webdings" w:hAnsi="Webdings"/>
                                       <w:color w:val="365F91" w:themeColor="accent1" w:themeShade="BF"/>
-                                      <w:sz w:val="16"/>
-                                      <w:szCs w:val="16"/>
+                                      <w:sz w:val="18"/>
+                                      <w:szCs w:val="18"/>
                                     </w:rPr>
                                   </w:pPr>
                                 </w:p>
@@ -6313,8 +6336,8 @@
                                     <w:rPr>
                                       <w:rFonts w:ascii="Webdings" w:hAnsi="Webdings"/>
                                       <w:color w:val="365F91" w:themeColor="accent1" w:themeShade="BF"/>
-                                      <w:sz w:val="16"/>
-                                      <w:szCs w:val="16"/>
+                                      <w:sz w:val="18"/>
+                                      <w:szCs w:val="18"/>
                                     </w:rPr>
                                   </w:pPr>
                                 </w:p>
@@ -6338,8 +6361,8 @@
                                     <w:rPr>
                                       <w:rFonts w:ascii="Webdings" w:hAnsi="Webdings"/>
                                       <w:color w:val="365F91" w:themeColor="accent1" w:themeShade="BF"/>
-                                      <w:sz w:val="16"/>
-                                      <w:szCs w:val="16"/>
+                                      <w:sz w:val="18"/>
+                                      <w:szCs w:val="18"/>
                                     </w:rPr>
                                   </w:pPr>
                                 </w:p>
@@ -6363,8 +6386,8 @@
                                     <w:rPr>
                                       <w:rFonts w:ascii="Webdings" w:hAnsi="Webdings"/>
                                       <w:color w:val="365F91" w:themeColor="accent1" w:themeShade="BF"/>
-                                      <w:sz w:val="16"/>
-                                      <w:szCs w:val="16"/>
+                                      <w:sz w:val="18"/>
+                                      <w:szCs w:val="18"/>
                                     </w:rPr>
                                   </w:pPr>
                                 </w:p>
@@ -6388,8 +6411,8 @@
                                     <w:rPr>
                                       <w:rFonts w:ascii="Webdings" w:hAnsi="Webdings"/>
                                       <w:color w:val="365F91" w:themeColor="accent1" w:themeShade="BF"/>
-                                      <w:sz w:val="16"/>
-                                      <w:szCs w:val="16"/>
+                                      <w:sz w:val="18"/>
+                                      <w:szCs w:val="18"/>
                                     </w:rPr>
                                   </w:pPr>
                                 </w:p>
@@ -6413,8 +6436,8 @@
                                     <w:rPr>
                                       <w:rFonts w:ascii="Webdings" w:hAnsi="Webdings"/>
                                       <w:color w:val="365F91" w:themeColor="accent1" w:themeShade="BF"/>
-                                      <w:sz w:val="16"/>
-                                      <w:szCs w:val="16"/>
+                                      <w:sz w:val="18"/>
+                                      <w:szCs w:val="18"/>
                                     </w:rPr>
                                   </w:pPr>
                                 </w:p>
@@ -6438,8 +6461,8 @@
                                     <w:rPr>
                                       <w:rFonts w:ascii="Webdings" w:hAnsi="Webdings"/>
                                       <w:color w:val="365F91" w:themeColor="accent1" w:themeShade="BF"/>
-                                      <w:sz w:val="16"/>
-                                      <w:szCs w:val="16"/>
+                                      <w:sz w:val="18"/>
+                                      <w:szCs w:val="18"/>
                                     </w:rPr>
                                   </w:pPr>
                                 </w:p>
@@ -6463,8 +6486,8 @@
                                     <w:rPr>
                                       <w:rFonts w:ascii="Webdings" w:hAnsi="Webdings"/>
                                       <w:color w:val="365F91" w:themeColor="accent1" w:themeShade="BF"/>
-                                      <w:sz w:val="16"/>
-                                      <w:szCs w:val="16"/>
+                                      <w:sz w:val="18"/>
+                                      <w:szCs w:val="18"/>
                                     </w:rPr>
                                   </w:pPr>
                                 </w:p>
@@ -6488,8 +6511,8 @@
                                     <w:rPr>
                                       <w:rFonts w:ascii="Webdings" w:hAnsi="Webdings"/>
                                       <w:color w:val="365F91" w:themeColor="accent1" w:themeShade="BF"/>
-                                      <w:sz w:val="16"/>
-                                      <w:szCs w:val="16"/>
+                                      <w:sz w:val="18"/>
+                                      <w:szCs w:val="18"/>
                                     </w:rPr>
                                   </w:pPr>
                                 </w:p>
@@ -6513,8 +6536,8 @@
                                     <w:rPr>
                                       <w:rFonts w:ascii="Webdings" w:hAnsi="Webdings"/>
                                       <w:color w:val="365F91" w:themeColor="accent1" w:themeShade="BF"/>
-                                      <w:sz w:val="16"/>
-                                      <w:szCs w:val="16"/>
+                                      <w:sz w:val="18"/>
+                                      <w:szCs w:val="18"/>
                                     </w:rPr>
                                   </w:pPr>
                                 </w:p>
@@ -6538,8 +6561,8 @@
                                     <w:rPr>
                                       <w:rFonts w:ascii="Webdings" w:hAnsi="Webdings"/>
                                       <w:color w:val="365F91" w:themeColor="accent1" w:themeShade="BF"/>
-                                      <w:sz w:val="16"/>
-                                      <w:szCs w:val="16"/>
+                                      <w:sz w:val="18"/>
+                                      <w:szCs w:val="18"/>
                                     </w:rPr>
                                   </w:pPr>
                                 </w:p>
@@ -6563,8 +6586,8 @@
                                     <w:rPr>
                                       <w:rFonts w:ascii="Webdings" w:hAnsi="Webdings"/>
                                       <w:color w:val="365F91" w:themeColor="accent1" w:themeShade="BF"/>
-                                      <w:sz w:val="16"/>
-                                      <w:szCs w:val="16"/>
+                                      <w:sz w:val="18"/>
+                                      <w:szCs w:val="18"/>
                                     </w:rPr>
                                   </w:pPr>
                                 </w:p>
@@ -6587,8 +6610,8 @@
                                     <w:rPr>
                                       <w:rFonts w:ascii="Webdings" w:hAnsi="Webdings"/>
                                       <w:color w:val="365F91" w:themeColor="accent1" w:themeShade="BF"/>
-                                      <w:sz w:val="16"/>
-                                      <w:szCs w:val="16"/>
+                                      <w:sz w:val="18"/>
+                                      <w:szCs w:val="18"/>
                                     </w:rPr>
                                   </w:pPr>
                                 </w:p>
@@ -6597,7 +6620,7 @@
                             <w:tr>
                               <w:trPr>
                                 <w:cantSplit/>
-                                <w:trHeight w:val="564"/>
+                                <w:trHeight w:val="611"/>
                               </w:trPr>
                               <w:tc>
                                 <w:tcPr>
@@ -6617,8 +6640,8 @@
                                     <w:spacing w:line="240" w:lineRule="auto"/>
                                     <w:jc w:val="left"/>
                                     <w:rPr>
-                                      <w:sz w:val="16"/>
-                                      <w:szCs w:val="16"/>
+                                      <w:sz w:val="18"/>
+                                      <w:szCs w:val="18"/>
                                     </w:rPr>
                                   </w:pPr>
                                 </w:p>
@@ -6642,8 +6665,8 @@
                                     <w:jc w:val="right"/>
                                     <w:rPr>
                                       <w:color w:val="365F91" w:themeColor="accent1" w:themeShade="BF"/>
-                                      <w:sz w:val="16"/>
-                                      <w:szCs w:val="16"/>
+                                      <w:sz w:val="18"/>
+                                      <w:szCs w:val="18"/>
                                     </w:rPr>
                                   </w:pPr>
                                 </w:p>
@@ -6666,8 +6689,8 @@
                                     <w:spacing w:line="240" w:lineRule="auto"/>
                                     <w:jc w:val="right"/>
                                     <w:rPr>
-                                      <w:sz w:val="16"/>
-                                      <w:szCs w:val="16"/>
+                                      <w:sz w:val="18"/>
+                                      <w:szCs w:val="18"/>
                                     </w:rPr>
                                   </w:pPr>
                                 </w:p>
@@ -6690,15 +6713,15 @@
                                     <w:jc w:val="center"/>
                                     <w:rPr>
                                       <w:color w:val="595959" w:themeColor="text1" w:themeTint="A6"/>
-                                      <w:sz w:val="16"/>
-                                      <w:szCs w:val="16"/>
+                                      <w:sz w:val="18"/>
+                                      <w:szCs w:val="18"/>
                                     </w:rPr>
                                   </w:pPr>
                                   <w:r>
                                     <w:rPr>
                                       <w:color w:val="595959" w:themeColor="text1" w:themeTint="A6"/>
-                                      <w:sz w:val="16"/>
-                                      <w:szCs w:val="16"/>
+                                      <w:sz w:val="18"/>
+                                      <w:szCs w:val="18"/>
                                     </w:rPr>
                                     <w:t xml:space="preserve">  100</w:t>
                                   </w:r>
@@ -6723,15 +6746,15 @@
                                     <w:jc w:val="center"/>
                                     <w:rPr>
                                       <w:color w:val="595959" w:themeColor="text1" w:themeTint="A6"/>
-                                      <w:sz w:val="16"/>
-                                      <w:szCs w:val="16"/>
+                                      <w:sz w:val="18"/>
+                                      <w:szCs w:val="18"/>
                                     </w:rPr>
                                   </w:pPr>
                                   <w:r>
                                     <w:rPr>
                                       <w:color w:val="595959" w:themeColor="text1" w:themeTint="A6"/>
-                                      <w:sz w:val="16"/>
-                                      <w:szCs w:val="16"/>
+                                      <w:sz w:val="18"/>
+                                      <w:szCs w:val="18"/>
                                     </w:rPr>
                                     <w:t>90</w:t>
                                   </w:r>
@@ -6756,15 +6779,15 @@
                                     <w:jc w:val="center"/>
                                     <w:rPr>
                                       <w:color w:val="595959" w:themeColor="text1" w:themeTint="A6"/>
-                                      <w:sz w:val="16"/>
-                                      <w:szCs w:val="16"/>
+                                      <w:sz w:val="18"/>
+                                      <w:szCs w:val="18"/>
                                     </w:rPr>
                                   </w:pPr>
                                   <w:r>
                                     <w:rPr>
                                       <w:color w:val="595959" w:themeColor="text1" w:themeTint="A6"/>
-                                      <w:sz w:val="16"/>
-                                      <w:szCs w:val="16"/>
+                                      <w:sz w:val="18"/>
+                                      <w:szCs w:val="18"/>
                                     </w:rPr>
                                     <w:t>80</w:t>
                                   </w:r>
@@ -6789,15 +6812,15 @@
                                     <w:jc w:val="center"/>
                                     <w:rPr>
                                       <w:color w:val="595959" w:themeColor="text1" w:themeTint="A6"/>
-                                      <w:sz w:val="16"/>
-                                      <w:szCs w:val="16"/>
+                                      <w:sz w:val="18"/>
+                                      <w:szCs w:val="18"/>
                                     </w:rPr>
                                   </w:pPr>
                                   <w:r>
                                     <w:rPr>
                                       <w:color w:val="595959" w:themeColor="text1" w:themeTint="A6"/>
-                                      <w:sz w:val="16"/>
-                                      <w:szCs w:val="16"/>
+                                      <w:sz w:val="18"/>
+                                      <w:szCs w:val="18"/>
                                     </w:rPr>
                                     <w:t>70</w:t>
                                   </w:r>
@@ -6822,15 +6845,15 @@
                                     <w:jc w:val="center"/>
                                     <w:rPr>
                                       <w:color w:val="595959" w:themeColor="text1" w:themeTint="A6"/>
-                                      <w:sz w:val="16"/>
-                                      <w:szCs w:val="16"/>
+                                      <w:sz w:val="18"/>
+                                      <w:szCs w:val="18"/>
                                     </w:rPr>
                                   </w:pPr>
                                   <w:r>
                                     <w:rPr>
                                       <w:color w:val="595959" w:themeColor="text1" w:themeTint="A6"/>
-                                      <w:sz w:val="16"/>
-                                      <w:szCs w:val="16"/>
+                                      <w:sz w:val="18"/>
+                                      <w:szCs w:val="18"/>
                                     </w:rPr>
                                     <w:t>60</w:t>
                                   </w:r>
@@ -6920,8 +6943,8 @@
                                     <w:jc w:val="right"/>
                                     <w:rPr>
                                       <w:color w:val="595959" w:themeColor="text1" w:themeTint="A6"/>
-                                      <w:sz w:val="16"/>
-                                      <w:szCs w:val="16"/>
+                                      <w:sz w:val="18"/>
+                                      <w:szCs w:val="18"/>
                                     </w:rPr>
                                   </w:pPr>
                                 </w:p>
@@ -6946,8 +6969,8 @@
                                     <w:jc w:val="right"/>
                                     <w:rPr>
                                       <w:color w:val="595959" w:themeColor="text1" w:themeTint="A6"/>
-                                      <w:sz w:val="16"/>
-                                      <w:szCs w:val="16"/>
+                                      <w:sz w:val="18"/>
+                                      <w:szCs w:val="18"/>
                                     </w:rPr>
                                   </w:pPr>
                                 </w:p>
@@ -6972,8 +6995,8 @@
                                     <w:jc w:val="right"/>
                                     <w:rPr>
                                       <w:color w:val="595959" w:themeColor="text1" w:themeTint="A6"/>
-                                      <w:sz w:val="16"/>
-                                      <w:szCs w:val="16"/>
+                                      <w:sz w:val="18"/>
+                                      <w:szCs w:val="18"/>
                                     </w:rPr>
                                   </w:pPr>
                                 </w:p>
@@ -6998,8 +7021,8 @@
                                     <w:jc w:val="right"/>
                                     <w:rPr>
                                       <w:color w:val="595959" w:themeColor="text1" w:themeTint="A6"/>
-                                      <w:sz w:val="16"/>
-                                      <w:szCs w:val="16"/>
+                                      <w:sz w:val="18"/>
+                                      <w:szCs w:val="18"/>
                                     </w:rPr>
                                   </w:pPr>
                                 </w:p>
@@ -7024,8 +7047,8 @@
                                     <w:jc w:val="right"/>
                                     <w:rPr>
                                       <w:color w:val="595959" w:themeColor="text1" w:themeTint="A6"/>
-                                      <w:sz w:val="16"/>
-                                      <w:szCs w:val="16"/>
+                                      <w:sz w:val="18"/>
+                                      <w:szCs w:val="18"/>
                                     </w:rPr>
                                   </w:pPr>
                                 </w:p>
@@ -7050,8 +7073,8 @@
                                     <w:jc w:val="right"/>
                                     <w:rPr>
                                       <w:color w:val="595959" w:themeColor="text1" w:themeTint="A6"/>
-                                      <w:sz w:val="16"/>
-                                      <w:szCs w:val="16"/>
+                                      <w:sz w:val="18"/>
+                                      <w:szCs w:val="18"/>
                                     </w:rPr>
                                   </w:pPr>
                                 </w:p>
@@ -7076,8 +7099,8 @@
                                     <w:jc w:val="right"/>
                                     <w:rPr>
                                       <w:color w:val="595959" w:themeColor="text1" w:themeTint="A6"/>
-                                      <w:sz w:val="16"/>
-                                      <w:szCs w:val="16"/>
+                                      <w:sz w:val="18"/>
+                                      <w:szCs w:val="18"/>
                                     </w:rPr>
                                   </w:pPr>
                                 </w:p>
@@ -7102,8 +7125,8 @@
                                     <w:jc w:val="right"/>
                                     <w:rPr>
                                       <w:color w:val="595959" w:themeColor="text1" w:themeTint="A6"/>
-                                      <w:sz w:val="16"/>
-                                      <w:szCs w:val="16"/>
+                                      <w:sz w:val="18"/>
+                                      <w:szCs w:val="18"/>
                                     </w:rPr>
                                   </w:pPr>
                                 </w:p>
@@ -7128,8 +7151,8 @@
                                     <w:jc w:val="right"/>
                                     <w:rPr>
                                       <w:color w:val="595959" w:themeColor="text1" w:themeTint="A6"/>
-                                      <w:sz w:val="16"/>
-                                      <w:szCs w:val="16"/>
+                                      <w:sz w:val="18"/>
+                                      <w:szCs w:val="18"/>
                                     </w:rPr>
                                   </w:pPr>
                                 </w:p>
@@ -7154,8 +7177,8 @@
                                     <w:jc w:val="right"/>
                                     <w:rPr>
                                       <w:color w:val="595959" w:themeColor="text1" w:themeTint="A6"/>
-                                      <w:sz w:val="16"/>
-                                      <w:szCs w:val="16"/>
+                                      <w:sz w:val="18"/>
+                                      <w:szCs w:val="18"/>
                                     </w:rPr>
                                   </w:pPr>
                                 </w:p>
@@ -7180,8 +7203,8 @@
                                     <w:jc w:val="right"/>
                                     <w:rPr>
                                       <w:color w:val="595959" w:themeColor="text1" w:themeTint="A6"/>
-                                      <w:sz w:val="16"/>
-                                      <w:szCs w:val="16"/>
+                                      <w:sz w:val="18"/>
+                                      <w:szCs w:val="18"/>
                                     </w:rPr>
                                   </w:pPr>
                                 </w:p>
@@ -7206,8 +7229,8 @@
                                     <w:jc w:val="right"/>
                                     <w:rPr>
                                       <w:color w:val="595959" w:themeColor="text1" w:themeTint="A6"/>
-                                      <w:sz w:val="16"/>
-                                      <w:szCs w:val="16"/>
+                                      <w:sz w:val="18"/>
+                                      <w:szCs w:val="18"/>
                                     </w:rPr>
                                   </w:pPr>
                                 </w:p>
@@ -7232,8 +7255,8 @@
                                     <w:jc w:val="right"/>
                                     <w:rPr>
                                       <w:color w:val="595959" w:themeColor="text1" w:themeTint="A6"/>
-                                      <w:sz w:val="16"/>
-                                      <w:szCs w:val="16"/>
+                                      <w:sz w:val="18"/>
+                                      <w:szCs w:val="18"/>
                                     </w:rPr>
                                   </w:pPr>
                                 </w:p>
@@ -7258,8 +7281,8 @@
                                     <w:jc w:val="right"/>
                                     <w:rPr>
                                       <w:color w:val="595959" w:themeColor="text1" w:themeTint="A6"/>
-                                      <w:sz w:val="16"/>
-                                      <w:szCs w:val="16"/>
+                                      <w:sz w:val="18"/>
+                                      <w:szCs w:val="18"/>
                                     </w:rPr>
                                   </w:pPr>
                                 </w:p>
@@ -7284,8 +7307,8 @@
                                     <w:jc w:val="right"/>
                                     <w:rPr>
                                       <w:color w:val="595959" w:themeColor="text1" w:themeTint="A6"/>
-                                      <w:sz w:val="16"/>
-                                      <w:szCs w:val="16"/>
+                                      <w:sz w:val="18"/>
+                                      <w:szCs w:val="18"/>
                                     </w:rPr>
                                   </w:pPr>
                                 </w:p>
@@ -7310,8 +7333,8 @@
                                     <w:jc w:val="right"/>
                                     <w:rPr>
                                       <w:color w:val="595959" w:themeColor="text1" w:themeTint="A6"/>
-                                      <w:sz w:val="16"/>
-                                      <w:szCs w:val="16"/>
+                                      <w:sz w:val="18"/>
+                                      <w:szCs w:val="18"/>
                                     </w:rPr>
                                   </w:pPr>
                                 </w:p>
@@ -7336,8 +7359,8 @@
                                     <w:jc w:val="right"/>
                                     <w:rPr>
                                       <w:color w:val="595959" w:themeColor="text1" w:themeTint="A6"/>
-                                      <w:sz w:val="16"/>
-                                      <w:szCs w:val="16"/>
+                                      <w:sz w:val="18"/>
+                                      <w:szCs w:val="18"/>
                                     </w:rPr>
                                   </w:pPr>
                                 </w:p>
@@ -7362,8 +7385,8 @@
                                     <w:jc w:val="right"/>
                                     <w:rPr>
                                       <w:color w:val="595959" w:themeColor="text1" w:themeTint="A6"/>
-                                      <w:sz w:val="16"/>
-                                      <w:szCs w:val="16"/>
+                                      <w:sz w:val="18"/>
+                                      <w:szCs w:val="18"/>
                                     </w:rPr>
                                   </w:pPr>
                                 </w:p>
@@ -7388,8 +7411,8 @@
                                     <w:jc w:val="right"/>
                                     <w:rPr>
                                       <w:color w:val="595959" w:themeColor="text1" w:themeTint="A6"/>
-                                      <w:sz w:val="16"/>
-                                      <w:szCs w:val="16"/>
+                                      <w:sz w:val="18"/>
+                                      <w:szCs w:val="18"/>
                                     </w:rPr>
                                   </w:pPr>
                                 </w:p>
@@ -7414,8 +7437,8 @@
                                     <w:jc w:val="right"/>
                                     <w:rPr>
                                       <w:color w:val="595959" w:themeColor="text1" w:themeTint="A6"/>
-                                      <w:sz w:val="16"/>
-                                      <w:szCs w:val="16"/>
+                                      <w:sz w:val="18"/>
+                                      <w:szCs w:val="18"/>
                                     </w:rPr>
                                   </w:pPr>
                                 </w:p>
@@ -7440,8 +7463,8 @@
                                     <w:jc w:val="right"/>
                                     <w:rPr>
                                       <w:color w:val="595959" w:themeColor="text1" w:themeTint="A6"/>
-                                      <w:sz w:val="16"/>
-                                      <w:szCs w:val="16"/>
+                                      <w:sz w:val="18"/>
+                                      <w:szCs w:val="18"/>
                                     </w:rPr>
                                   </w:pPr>
                                 </w:p>
@@ -7466,8 +7489,8 @@
                                     <w:jc w:val="right"/>
                                     <w:rPr>
                                       <w:color w:val="595959" w:themeColor="text1" w:themeTint="A6"/>
-                                      <w:sz w:val="16"/>
-                                      <w:szCs w:val="16"/>
+                                      <w:sz w:val="18"/>
+                                      <w:szCs w:val="18"/>
                                     </w:rPr>
                                   </w:pPr>
                                 </w:p>
@@ -7492,8 +7515,8 @@
                                     <w:jc w:val="right"/>
                                     <w:rPr>
                                       <w:color w:val="595959" w:themeColor="text1" w:themeTint="A6"/>
-                                      <w:sz w:val="16"/>
-                                      <w:szCs w:val="16"/>
+                                      <w:sz w:val="18"/>
+                                      <w:szCs w:val="18"/>
                                     </w:rPr>
                                   </w:pPr>
                                 </w:p>
@@ -7518,8 +7541,8 @@
                                     <w:jc w:val="right"/>
                                     <w:rPr>
                                       <w:color w:val="595959" w:themeColor="text1" w:themeTint="A6"/>
-                                      <w:sz w:val="16"/>
-                                      <w:szCs w:val="16"/>
+                                      <w:sz w:val="18"/>
+                                      <w:szCs w:val="18"/>
                                     </w:rPr>
                                   </w:pPr>
                                 </w:p>
@@ -7544,8 +7567,8 @@
                                     <w:jc w:val="right"/>
                                     <w:rPr>
                                       <w:color w:val="595959" w:themeColor="text1" w:themeTint="A6"/>
-                                      <w:sz w:val="16"/>
-                                      <w:szCs w:val="16"/>
+                                      <w:sz w:val="18"/>
+                                      <w:szCs w:val="18"/>
                                     </w:rPr>
                                   </w:pPr>
                                 </w:p>
@@ -7568,8 +7591,8 @@
                                     <w:jc w:val="right"/>
                                     <w:rPr>
                                       <w:color w:val="595959" w:themeColor="text1" w:themeTint="A6"/>
-                                      <w:sz w:val="16"/>
-                                      <w:szCs w:val="16"/>
+                                      <w:sz w:val="18"/>
+                                      <w:szCs w:val="18"/>
                                     </w:rPr>
                                   </w:pPr>
                                 </w:p>
@@ -7610,7 +7633,7 @@
                 <v:stroke joinstyle="miter"/>
                 <v:path gradientshapeok="t" o:connecttype="rect"/>
               </v:shapetype>
-              <v:shape id="Text Box 4" o:spid="_x0000_s1026" type="#_x0000_t202" style="position:absolute;margin-left:0;margin-top:95.15pt;width:768.2pt;height:431.3pt;z-index:-251657216;visibility:visible;mso-wrap-style:square;mso-width-percent:0;mso-height-percent:0;mso-wrap-distance-left:9pt;mso-wrap-distance-top:0;mso-wrap-distance-right:9pt;mso-wrap-distance-bottom:0;mso-position-horizontal:left;mso-position-horizontal-relative:margin;mso-position-vertical:absolute;mso-position-vertical-relative:page;mso-width-percent:0;mso-height-percent:0;mso-width-relative:margin;mso-height-relative:margin;v-text-anchor:top" o:gfxdata="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" filled="f" stroked="f" strokeweight=".5pt">
+              <v:shape id="Text Box 4" o:spid="_x0000_s1026" type="#_x0000_t202" style="position:absolute;left:0;text-align:left;margin-left:0;margin-top:69.65pt;width:768.2pt;height:461.45pt;z-index:-251657216;visibility:visible;mso-wrap-style:square;mso-width-percent:0;mso-height-percent:0;mso-wrap-distance-left:9pt;mso-wrap-distance-top:0;mso-wrap-distance-right:9pt;mso-wrap-distance-bottom:0;mso-position-horizontal:left;mso-position-horizontal-relative:margin;mso-position-vertical:absolute;mso-position-vertical-relative:page;mso-width-percent:0;mso-height-percent:0;mso-width-relative:margin;mso-height-relative:margin;v-text-anchor:top" o:gfxdata="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" filled="f" stroked="f" strokeweight=".5pt">
                 <v:textbox inset="0,0,0,0">
                   <w:txbxContent>
                     <w:p/>
@@ -8021,7 +8044,7 @@
                             <w:tcBorders>
                               <w:top w:val="nil"/>
                               <w:left w:val="nil"/>
-                              <w:bottom w:val="dotted" w:sz="4" w:space="0" w:color="808080" w:themeColor="background1" w:themeShade="80"/>
+                              <w:bottom w:val="nil"/>
                               <w:right w:val="nil"/>
                             </w:tcBorders>
                             <w:shd w:val="clear" w:color="auto" w:fill="auto"/>
@@ -8045,7 +8068,7 @@
                             <w:tcBorders>
                               <w:top w:val="nil"/>
                               <w:left w:val="nil"/>
-                              <w:bottom w:val="dotted" w:sz="4" w:space="0" w:color="808080" w:themeColor="background1" w:themeShade="80"/>
+                              <w:bottom w:val="nil"/>
                               <w:right w:val="dotted" w:sz="4" w:space="0" w:color="7F7F7F" w:themeColor="text1" w:themeTint="80"/>
                             </w:tcBorders>
                             <w:shd w:val="clear" w:color="auto" w:fill="auto"/>
@@ -8708,16 +8731,16 @@
                               <w:rPr>
                                 <w:b/>
                                 <w:bCs/>
-                                <w:sz w:val="16"/>
-                                <w:szCs w:val="16"/>
+                                <w:sz w:val="18"/>
+                                <w:szCs w:val="18"/>
                               </w:rPr>
                             </w:pPr>
                             <w:r>
                               <w:rPr>
                                 <w:b/>
                                 <w:bCs/>
-                                <w:sz w:val="16"/>
-                                <w:szCs w:val="16"/>
+                                <w:sz w:val="18"/>
+                                <w:szCs w:val="18"/>
                               </w:rPr>
                               <w:t>Total</w:t>
                             </w:r>
@@ -8743,8 +8766,8 @@
                               <w:rPr>
                                 <w:color w:val="548DD4" w:themeColor="text2" w:themeTint="99"/>
                                 <w:spacing w:val="-40"/>
-                                <w:sz w:val="16"/>
-                                <w:szCs w:val="16"/>
+                                <w:sz w:val="18"/>
+                                <w:szCs w:val="18"/>
                               </w:rPr>
                             </w:pPr>
                           </w:p>
@@ -8764,8 +8787,8 @@
                               <w:spacing w:line="240" w:lineRule="auto"/>
                               <w:jc w:val="right"/>
                               <w:rPr>
-                                <w:sz w:val="16"/>
-                                <w:szCs w:val="16"/>
+                                <w:sz w:val="18"/>
+                                <w:szCs w:val="18"/>
                               </w:rPr>
                             </w:pPr>
                           </w:p>
@@ -8783,8 +8806,8 @@
                             <w:pPr>
                               <w:spacing w:line="240" w:lineRule="auto"/>
                               <w:rPr>
-                                <w:sz w:val="16"/>
-                                <w:szCs w:val="16"/>
+                                <w:sz w:val="18"/>
+                                <w:szCs w:val="18"/>
                               </w:rPr>
                             </w:pPr>
                           </w:p>
@@ -8806,8 +8829,8 @@
                               <w:spacing w:line="240" w:lineRule="auto"/>
                               <w:rPr>
                                 <w:rFonts w:ascii="Webdings" w:hAnsi="Webdings"/>
-                                <w:sz w:val="16"/>
-                                <w:szCs w:val="16"/>
+                                <w:sz w:val="18"/>
+                                <w:szCs w:val="18"/>
                               </w:rPr>
                             </w:pPr>
                           </w:p>
@@ -8829,8 +8852,8 @@
                               <w:spacing w:line="240" w:lineRule="auto"/>
                               <w:rPr>
                                 <w:rFonts w:ascii="Webdings" w:hAnsi="Webdings"/>
-                                <w:sz w:val="16"/>
-                                <w:szCs w:val="16"/>
+                                <w:sz w:val="18"/>
+                                <w:szCs w:val="18"/>
                               </w:rPr>
                             </w:pPr>
                           </w:p>
@@ -8852,8 +8875,8 @@
                               <w:spacing w:line="240" w:lineRule="auto"/>
                               <w:rPr>
                                 <w:rFonts w:ascii="Webdings" w:hAnsi="Webdings"/>
-                                <w:sz w:val="16"/>
-                                <w:szCs w:val="16"/>
+                                <w:sz w:val="18"/>
+                                <w:szCs w:val="18"/>
                               </w:rPr>
                             </w:pPr>
                           </w:p>
@@ -8875,8 +8898,8 @@
                               <w:spacing w:line="240" w:lineRule="auto"/>
                               <w:rPr>
                                 <w:rFonts w:ascii="Webdings" w:hAnsi="Webdings"/>
-                                <w:sz w:val="16"/>
-                                <w:szCs w:val="16"/>
+                                <w:sz w:val="18"/>
+                                <w:szCs w:val="18"/>
                               </w:rPr>
                             </w:pPr>
                           </w:p>
@@ -8898,8 +8921,8 @@
                               <w:spacing w:line="240" w:lineRule="auto"/>
                               <w:rPr>
                                 <w:rFonts w:ascii="Webdings" w:hAnsi="Webdings"/>
-                                <w:sz w:val="16"/>
-                                <w:szCs w:val="16"/>
+                                <w:sz w:val="18"/>
+                                <w:szCs w:val="18"/>
                               </w:rPr>
                             </w:pPr>
                           </w:p>
@@ -8921,8 +8944,8 @@
                               <w:spacing w:line="240" w:lineRule="auto"/>
                               <w:rPr>
                                 <w:rFonts w:ascii="Webdings" w:hAnsi="Webdings"/>
-                                <w:sz w:val="16"/>
-                                <w:szCs w:val="16"/>
+                                <w:sz w:val="18"/>
+                                <w:szCs w:val="18"/>
                               </w:rPr>
                             </w:pPr>
                           </w:p>
@@ -8944,8 +8967,8 @@
                               <w:spacing w:line="240" w:lineRule="auto"/>
                               <w:rPr>
                                 <w:rFonts w:ascii="Webdings" w:hAnsi="Webdings"/>
-                                <w:sz w:val="16"/>
-                                <w:szCs w:val="16"/>
+                                <w:sz w:val="18"/>
+                                <w:szCs w:val="18"/>
                               </w:rPr>
                             </w:pPr>
                           </w:p>
@@ -8967,8 +8990,8 @@
                               <w:spacing w:line="240" w:lineRule="auto"/>
                               <w:rPr>
                                 <w:rFonts w:ascii="Webdings" w:hAnsi="Webdings"/>
-                                <w:sz w:val="16"/>
-                                <w:szCs w:val="16"/>
+                                <w:sz w:val="18"/>
+                                <w:szCs w:val="18"/>
                               </w:rPr>
                             </w:pPr>
                           </w:p>
@@ -8990,8 +9013,8 @@
                               <w:spacing w:line="240" w:lineRule="auto"/>
                               <w:rPr>
                                 <w:rFonts w:ascii="Webdings" w:hAnsi="Webdings"/>
-                                <w:sz w:val="16"/>
-                                <w:szCs w:val="16"/>
+                                <w:sz w:val="18"/>
+                                <w:szCs w:val="18"/>
                               </w:rPr>
                             </w:pPr>
                           </w:p>
@@ -9013,8 +9036,8 @@
                               <w:spacing w:line="240" w:lineRule="auto"/>
                               <w:rPr>
                                 <w:rFonts w:ascii="Webdings" w:hAnsi="Webdings"/>
-                                <w:sz w:val="16"/>
-                                <w:szCs w:val="16"/>
+                                <w:sz w:val="18"/>
+                                <w:szCs w:val="18"/>
                               </w:rPr>
                             </w:pPr>
                           </w:p>
@@ -9023,9 +9046,9 @@
                           <w:tcPr>
                             <w:tcW w:w="340" w:type="dxa"/>
                             <w:tcBorders>
-                              <w:top w:val="dotted" w:sz="4" w:space="0" w:color="808080" w:themeColor="background1" w:themeShade="80"/>
+                              <w:top w:val="nil"/>
                               <w:left w:val="single" w:sz="4" w:space="0" w:color="auto"/>
-                              <w:bottom w:val="nil"/>
+                              <w:bottom w:val="dotted" w:sz="4" w:space="0" w:color="808080" w:themeColor="background1" w:themeShade="80"/>
                               <w:right w:val="nil"/>
                             </w:tcBorders>
                             <w:noWrap/>
@@ -9039,8 +9062,8 @@
                                 <w:b/>
                                 <w:bCs/>
                                 <w:color w:val="595959" w:themeColor="text1" w:themeTint="A6"/>
-                                <w:sz w:val="16"/>
-                                <w:szCs w:val="16"/>
+                                <w:sz w:val="18"/>
+                                <w:szCs w:val="18"/>
                               </w:rPr>
                             </w:pPr>
                           </w:p>
@@ -9049,9 +9072,9 @@
                           <w:tcPr>
                             <w:tcW w:w="454" w:type="dxa"/>
                             <w:tcBorders>
-                              <w:top w:val="dotted" w:sz="4" w:space="0" w:color="808080" w:themeColor="background1" w:themeShade="80"/>
+                              <w:top w:val="nil"/>
                               <w:left w:val="nil"/>
-                              <w:bottom w:val="nil"/>
+                              <w:bottom w:val="dotted" w:sz="4" w:space="0" w:color="808080" w:themeColor="background1" w:themeShade="80"/>
                               <w:right w:val="dotted" w:sz="4" w:space="0" w:color="7F7F7F" w:themeColor="text1" w:themeTint="80"/>
                             </w:tcBorders>
                             <w:noWrap/>
@@ -9086,8 +9109,8 @@
                               <w:rPr>
                                 <w:rFonts w:ascii="Webdings" w:hAnsi="Webdings"/>
                                 <w:color w:val="365F91" w:themeColor="accent1" w:themeShade="BF"/>
-                                <w:sz w:val="16"/>
-                                <w:szCs w:val="16"/>
+                                <w:sz w:val="18"/>
+                                <w:szCs w:val="18"/>
                               </w:rPr>
                             </w:pPr>
                           </w:p>
@@ -9111,8 +9134,8 @@
                               <w:rPr>
                                 <w:rFonts w:ascii="Webdings" w:hAnsi="Webdings"/>
                                 <w:color w:val="365F91" w:themeColor="accent1" w:themeShade="BF"/>
-                                <w:sz w:val="16"/>
-                                <w:szCs w:val="16"/>
+                                <w:sz w:val="18"/>
+                                <w:szCs w:val="18"/>
                               </w:rPr>
                             </w:pPr>
                           </w:p>
@@ -9136,8 +9159,8 @@
                               <w:rPr>
                                 <w:rFonts w:ascii="Webdings" w:hAnsi="Webdings"/>
                                 <w:color w:val="365F91" w:themeColor="accent1" w:themeShade="BF"/>
-                                <w:sz w:val="16"/>
-                                <w:szCs w:val="16"/>
+                                <w:sz w:val="18"/>
+                                <w:szCs w:val="18"/>
                               </w:rPr>
                             </w:pPr>
                           </w:p>
@@ -9161,8 +9184,8 @@
                               <w:rPr>
                                 <w:rFonts w:ascii="Webdings" w:hAnsi="Webdings"/>
                                 <w:color w:val="365F91" w:themeColor="accent1" w:themeShade="BF"/>
-                                <w:sz w:val="16"/>
-                                <w:szCs w:val="16"/>
+                                <w:sz w:val="18"/>
+                                <w:szCs w:val="18"/>
                               </w:rPr>
                             </w:pPr>
                           </w:p>
@@ -9186,8 +9209,8 @@
                               <w:rPr>
                                 <w:rFonts w:ascii="Webdings" w:hAnsi="Webdings"/>
                                 <w:color w:val="365F91" w:themeColor="accent1" w:themeShade="BF"/>
-                                <w:sz w:val="16"/>
-                                <w:szCs w:val="16"/>
+                                <w:sz w:val="18"/>
+                                <w:szCs w:val="18"/>
                               </w:rPr>
                             </w:pPr>
                           </w:p>
@@ -9211,8 +9234,8 @@
                               <w:rPr>
                                 <w:rFonts w:ascii="Webdings" w:hAnsi="Webdings"/>
                                 <w:color w:val="365F91" w:themeColor="accent1" w:themeShade="BF"/>
-                                <w:sz w:val="16"/>
-                                <w:szCs w:val="16"/>
+                                <w:sz w:val="18"/>
+                                <w:szCs w:val="18"/>
                               </w:rPr>
                             </w:pPr>
                           </w:p>
@@ -9236,8 +9259,8 @@
                               <w:rPr>
                                 <w:rFonts w:ascii="Webdings" w:hAnsi="Webdings"/>
                                 <w:color w:val="365F91" w:themeColor="accent1" w:themeShade="BF"/>
-                                <w:sz w:val="16"/>
-                                <w:szCs w:val="16"/>
+                                <w:sz w:val="18"/>
+                                <w:szCs w:val="18"/>
                               </w:rPr>
                             </w:pPr>
                           </w:p>
@@ -9261,8 +9284,8 @@
                               <w:rPr>
                                 <w:rFonts w:ascii="Webdings" w:hAnsi="Webdings"/>
                                 <w:color w:val="365F91" w:themeColor="accent1" w:themeShade="BF"/>
-                                <w:sz w:val="16"/>
-                                <w:szCs w:val="16"/>
+                                <w:sz w:val="18"/>
+                                <w:szCs w:val="18"/>
                               </w:rPr>
                             </w:pPr>
                           </w:p>
@@ -9286,8 +9309,8 @@
                               <w:rPr>
                                 <w:rFonts w:ascii="Webdings" w:hAnsi="Webdings"/>
                                 <w:color w:val="365F91" w:themeColor="accent1" w:themeShade="BF"/>
-                                <w:sz w:val="16"/>
-                                <w:szCs w:val="16"/>
+                                <w:sz w:val="18"/>
+                                <w:szCs w:val="18"/>
                               </w:rPr>
                             </w:pPr>
                           </w:p>
@@ -9311,8 +9334,8 @@
                               <w:rPr>
                                 <w:rFonts w:ascii="Webdings" w:hAnsi="Webdings"/>
                                 <w:color w:val="365F91" w:themeColor="accent1" w:themeShade="BF"/>
-                                <w:sz w:val="16"/>
-                                <w:szCs w:val="16"/>
+                                <w:sz w:val="18"/>
+                                <w:szCs w:val="18"/>
                               </w:rPr>
                             </w:pPr>
                           </w:p>
@@ -9336,8 +9359,8 @@
                               <w:rPr>
                                 <w:rFonts w:ascii="Webdings" w:hAnsi="Webdings"/>
                                 <w:color w:val="365F91" w:themeColor="accent1" w:themeShade="BF"/>
-                                <w:sz w:val="16"/>
-                                <w:szCs w:val="16"/>
+                                <w:sz w:val="18"/>
+                                <w:szCs w:val="18"/>
                               </w:rPr>
                             </w:pPr>
                           </w:p>
@@ -9361,8 +9384,8 @@
                               <w:rPr>
                                 <w:rFonts w:ascii="Webdings" w:hAnsi="Webdings"/>
                                 <w:color w:val="365F91" w:themeColor="accent1" w:themeShade="BF"/>
-                                <w:sz w:val="16"/>
-                                <w:szCs w:val="16"/>
+                                <w:sz w:val="18"/>
+                                <w:szCs w:val="18"/>
                               </w:rPr>
                             </w:pPr>
                           </w:p>
@@ -9386,8 +9409,8 @@
                               <w:rPr>
                                 <w:rFonts w:ascii="Webdings" w:hAnsi="Webdings"/>
                                 <w:color w:val="365F91" w:themeColor="accent1" w:themeShade="BF"/>
-                                <w:sz w:val="16"/>
-                                <w:szCs w:val="16"/>
+                                <w:sz w:val="18"/>
+                                <w:szCs w:val="18"/>
                               </w:rPr>
                             </w:pPr>
                           </w:p>
@@ -9411,8 +9434,8 @@
                               <w:rPr>
                                 <w:rFonts w:ascii="Webdings" w:hAnsi="Webdings"/>
                                 <w:color w:val="365F91" w:themeColor="accent1" w:themeShade="BF"/>
-                                <w:sz w:val="16"/>
-                                <w:szCs w:val="16"/>
+                                <w:sz w:val="18"/>
+                                <w:szCs w:val="18"/>
                               </w:rPr>
                             </w:pPr>
                           </w:p>
@@ -9436,8 +9459,8 @@
                               <w:rPr>
                                 <w:rFonts w:ascii="Webdings" w:hAnsi="Webdings"/>
                                 <w:color w:val="365F91" w:themeColor="accent1" w:themeShade="BF"/>
-                                <w:sz w:val="16"/>
-                                <w:szCs w:val="16"/>
+                                <w:sz w:val="18"/>
+                                <w:szCs w:val="18"/>
                               </w:rPr>
                             </w:pPr>
                           </w:p>
@@ -9461,8 +9484,8 @@
                               <w:rPr>
                                 <w:rFonts w:ascii="Webdings" w:hAnsi="Webdings"/>
                                 <w:color w:val="365F91" w:themeColor="accent1" w:themeShade="BF"/>
-                                <w:sz w:val="16"/>
-                                <w:szCs w:val="16"/>
+                                <w:sz w:val="18"/>
+                                <w:szCs w:val="18"/>
                               </w:rPr>
                             </w:pPr>
                           </w:p>
@@ -9486,8 +9509,8 @@
                               <w:rPr>
                                 <w:rFonts w:ascii="Webdings" w:hAnsi="Webdings"/>
                                 <w:color w:val="365F91" w:themeColor="accent1" w:themeShade="BF"/>
-                                <w:sz w:val="16"/>
-                                <w:szCs w:val="16"/>
+                                <w:sz w:val="18"/>
+                                <w:szCs w:val="18"/>
                               </w:rPr>
                             </w:pPr>
                           </w:p>
@@ -9511,8 +9534,8 @@
                               <w:rPr>
                                 <w:rFonts w:ascii="Webdings" w:hAnsi="Webdings"/>
                                 <w:color w:val="365F91" w:themeColor="accent1" w:themeShade="BF"/>
-                                <w:sz w:val="16"/>
-                                <w:szCs w:val="16"/>
+                                <w:sz w:val="18"/>
+                                <w:szCs w:val="18"/>
                               </w:rPr>
                             </w:pPr>
                           </w:p>
@@ -9536,8 +9559,8 @@
                               <w:rPr>
                                 <w:rFonts w:ascii="Webdings" w:hAnsi="Webdings"/>
                                 <w:color w:val="365F91" w:themeColor="accent1" w:themeShade="BF"/>
-                                <w:sz w:val="16"/>
-                                <w:szCs w:val="16"/>
+                                <w:sz w:val="18"/>
+                                <w:szCs w:val="18"/>
                               </w:rPr>
                             </w:pPr>
                           </w:p>
@@ -9561,8 +9584,8 @@
                               <w:rPr>
                                 <w:rFonts w:ascii="Webdings" w:hAnsi="Webdings"/>
                                 <w:color w:val="365F91" w:themeColor="accent1" w:themeShade="BF"/>
-                                <w:sz w:val="16"/>
-                                <w:szCs w:val="16"/>
+                                <w:sz w:val="18"/>
+                                <w:szCs w:val="18"/>
                               </w:rPr>
                             </w:pPr>
                           </w:p>
@@ -9586,8 +9609,8 @@
                               <w:rPr>
                                 <w:rFonts w:ascii="Webdings" w:hAnsi="Webdings"/>
                                 <w:color w:val="365F91" w:themeColor="accent1" w:themeShade="BF"/>
-                                <w:sz w:val="16"/>
-                                <w:szCs w:val="16"/>
+                                <w:sz w:val="18"/>
+                                <w:szCs w:val="18"/>
                               </w:rPr>
                             </w:pPr>
                           </w:p>
@@ -9611,8 +9634,8 @@
                               <w:rPr>
                                 <w:rFonts w:ascii="Webdings" w:hAnsi="Webdings"/>
                                 <w:color w:val="365F91" w:themeColor="accent1" w:themeShade="BF"/>
-                                <w:sz w:val="16"/>
-                                <w:szCs w:val="16"/>
+                                <w:sz w:val="18"/>
+                                <w:szCs w:val="18"/>
                               </w:rPr>
                             </w:pPr>
                           </w:p>
@@ -9636,8 +9659,8 @@
                               <w:rPr>
                                 <w:rFonts w:ascii="Webdings" w:hAnsi="Webdings"/>
                                 <w:color w:val="365F91" w:themeColor="accent1" w:themeShade="BF"/>
-                                <w:sz w:val="16"/>
-                                <w:szCs w:val="16"/>
+                                <w:sz w:val="18"/>
+                                <w:szCs w:val="18"/>
                               </w:rPr>
                             </w:pPr>
                           </w:p>
@@ -9661,8 +9684,8 @@
                               <w:rPr>
                                 <w:rFonts w:ascii="Webdings" w:hAnsi="Webdings"/>
                                 <w:color w:val="365F91" w:themeColor="accent1" w:themeShade="BF"/>
-                                <w:sz w:val="16"/>
-                                <w:szCs w:val="16"/>
+                                <w:sz w:val="18"/>
+                                <w:szCs w:val="18"/>
                               </w:rPr>
                             </w:pPr>
                           </w:p>
@@ -9686,8 +9709,8 @@
                               <w:rPr>
                                 <w:rFonts w:ascii="Webdings" w:hAnsi="Webdings"/>
                                 <w:color w:val="365F91" w:themeColor="accent1" w:themeShade="BF"/>
-                                <w:sz w:val="16"/>
-                                <w:szCs w:val="16"/>
+                                <w:sz w:val="18"/>
+                                <w:szCs w:val="18"/>
                               </w:rPr>
                             </w:pPr>
                           </w:p>
@@ -9710,8 +9733,8 @@
                               <w:rPr>
                                 <w:rFonts w:ascii="Webdings" w:hAnsi="Webdings"/>
                                 <w:color w:val="365F91" w:themeColor="accent1" w:themeShade="BF"/>
-                                <w:sz w:val="16"/>
-                                <w:szCs w:val="16"/>
+                                <w:sz w:val="18"/>
+                                <w:szCs w:val="18"/>
                               </w:rPr>
                             </w:pPr>
                           </w:p>
@@ -9737,8 +9760,8 @@
                               <w:spacing w:line="240" w:lineRule="auto"/>
                               <w:jc w:val="left"/>
                               <w:rPr>
-                                <w:sz w:val="16"/>
-                                <w:szCs w:val="16"/>
+                                <w:sz w:val="18"/>
+                                <w:szCs w:val="18"/>
                               </w:rPr>
                             </w:pPr>
                           </w:p>
@@ -9763,8 +9786,8 @@
                               <w:rPr>
                                 <w:color w:val="548DD4" w:themeColor="text2" w:themeTint="99"/>
                                 <w:spacing w:val="-40"/>
-                                <w:sz w:val="16"/>
-                                <w:szCs w:val="16"/>
+                                <w:sz w:val="18"/>
+                                <w:szCs w:val="18"/>
                               </w:rPr>
                             </w:pPr>
                           </w:p>
@@ -9784,8 +9807,8 @@
                               <w:spacing w:line="240" w:lineRule="auto"/>
                               <w:jc w:val="right"/>
                               <w:rPr>
-                                <w:sz w:val="16"/>
-                                <w:szCs w:val="16"/>
+                                <w:sz w:val="18"/>
+                                <w:szCs w:val="18"/>
                               </w:rPr>
                             </w:pPr>
                           </w:p>
@@ -9803,8 +9826,8 @@
                             <w:pPr>
                               <w:spacing w:line="240" w:lineRule="auto"/>
                               <w:rPr>
-                                <w:sz w:val="16"/>
-                                <w:szCs w:val="16"/>
+                                <w:sz w:val="18"/>
+                                <w:szCs w:val="18"/>
                               </w:rPr>
                             </w:pPr>
                           </w:p>
@@ -9826,8 +9849,8 @@
                               <w:spacing w:line="240" w:lineRule="auto"/>
                               <w:rPr>
                                 <w:rFonts w:ascii="Webdings" w:hAnsi="Webdings"/>
-                                <w:sz w:val="16"/>
-                                <w:szCs w:val="16"/>
+                                <w:sz w:val="18"/>
+                                <w:szCs w:val="18"/>
                               </w:rPr>
                             </w:pPr>
                           </w:p>
@@ -9849,8 +9872,8 @@
                               <w:spacing w:line="240" w:lineRule="auto"/>
                               <w:rPr>
                                 <w:rFonts w:ascii="Webdings" w:hAnsi="Webdings"/>
-                                <w:sz w:val="16"/>
-                                <w:szCs w:val="16"/>
+                                <w:sz w:val="18"/>
+                                <w:szCs w:val="18"/>
                               </w:rPr>
                             </w:pPr>
                           </w:p>
@@ -9872,8 +9895,8 @@
                               <w:spacing w:line="240" w:lineRule="auto"/>
                               <w:rPr>
                                 <w:rFonts w:ascii="Webdings" w:hAnsi="Webdings"/>
-                                <w:sz w:val="16"/>
-                                <w:szCs w:val="16"/>
+                                <w:sz w:val="18"/>
+                                <w:szCs w:val="18"/>
                               </w:rPr>
                             </w:pPr>
                           </w:p>
@@ -9895,8 +9918,8 @@
                               <w:spacing w:line="240" w:lineRule="auto"/>
                               <w:rPr>
                                 <w:rFonts w:ascii="Webdings" w:hAnsi="Webdings"/>
-                                <w:sz w:val="16"/>
-                                <w:szCs w:val="16"/>
+                                <w:sz w:val="18"/>
+                                <w:szCs w:val="18"/>
                               </w:rPr>
                             </w:pPr>
                           </w:p>
@@ -9918,8 +9941,8 @@
                               <w:spacing w:line="240" w:lineRule="auto"/>
                               <w:rPr>
                                 <w:rFonts w:ascii="Webdings" w:hAnsi="Webdings"/>
-                                <w:sz w:val="16"/>
-                                <w:szCs w:val="16"/>
+                                <w:sz w:val="18"/>
+                                <w:szCs w:val="18"/>
                               </w:rPr>
                             </w:pPr>
                           </w:p>
@@ -9941,8 +9964,8 @@
                               <w:spacing w:line="240" w:lineRule="auto"/>
                               <w:rPr>
                                 <w:rFonts w:ascii="Webdings" w:hAnsi="Webdings"/>
-                                <w:sz w:val="16"/>
-                                <w:szCs w:val="16"/>
+                                <w:sz w:val="18"/>
+                                <w:szCs w:val="18"/>
                               </w:rPr>
                             </w:pPr>
                           </w:p>
@@ -9964,8 +9987,8 @@
                               <w:spacing w:line="240" w:lineRule="auto"/>
                               <w:rPr>
                                 <w:rFonts w:ascii="Webdings" w:hAnsi="Webdings"/>
-                                <w:sz w:val="16"/>
-                                <w:szCs w:val="16"/>
+                                <w:sz w:val="18"/>
+                                <w:szCs w:val="18"/>
                               </w:rPr>
                             </w:pPr>
                           </w:p>
@@ -9987,8 +10010,8 @@
                               <w:spacing w:line="240" w:lineRule="auto"/>
                               <w:rPr>
                                 <w:rFonts w:ascii="Webdings" w:hAnsi="Webdings"/>
-                                <w:sz w:val="16"/>
-                                <w:szCs w:val="16"/>
+                                <w:sz w:val="18"/>
+                                <w:szCs w:val="18"/>
                               </w:rPr>
                             </w:pPr>
                           </w:p>
@@ -10010,8 +10033,8 @@
                               <w:spacing w:line="240" w:lineRule="auto"/>
                               <w:rPr>
                                 <w:rFonts w:ascii="Webdings" w:hAnsi="Webdings"/>
-                                <w:sz w:val="16"/>
-                                <w:szCs w:val="16"/>
+                                <w:sz w:val="18"/>
+                                <w:szCs w:val="18"/>
                               </w:rPr>
                             </w:pPr>
                           </w:p>
@@ -10033,8 +10056,8 @@
                               <w:spacing w:line="240" w:lineRule="auto"/>
                               <w:rPr>
                                 <w:rFonts w:ascii="Webdings" w:hAnsi="Webdings"/>
-                                <w:sz w:val="16"/>
-                                <w:szCs w:val="16"/>
+                                <w:sz w:val="18"/>
+                                <w:szCs w:val="18"/>
                               </w:rPr>
                             </w:pPr>
                           </w:p>
@@ -10057,8 +10080,8 @@
                               <w:jc w:val="right"/>
                               <w:rPr>
                                 <w:color w:val="595959" w:themeColor="text1" w:themeTint="A6"/>
-                                <w:sz w:val="16"/>
-                                <w:szCs w:val="16"/>
+                                <w:sz w:val="18"/>
+                                <w:szCs w:val="18"/>
                               </w:rPr>
                             </w:pPr>
                           </w:p>
@@ -10104,8 +10127,8 @@
                               <w:rPr>
                                 <w:rFonts w:ascii="Webdings" w:hAnsi="Webdings"/>
                                 <w:color w:val="365F91" w:themeColor="accent1" w:themeShade="BF"/>
-                                <w:sz w:val="16"/>
-                                <w:szCs w:val="16"/>
+                                <w:sz w:val="18"/>
+                                <w:szCs w:val="18"/>
                               </w:rPr>
                             </w:pPr>
                           </w:p>
@@ -10129,8 +10152,8 @@
                               <w:rPr>
                                 <w:rFonts w:ascii="Webdings" w:hAnsi="Webdings"/>
                                 <w:color w:val="365F91" w:themeColor="accent1" w:themeShade="BF"/>
-                                <w:sz w:val="16"/>
-                                <w:szCs w:val="16"/>
+                                <w:sz w:val="18"/>
+                                <w:szCs w:val="18"/>
                               </w:rPr>
                             </w:pPr>
                           </w:p>
@@ -10154,8 +10177,8 @@
                               <w:rPr>
                                 <w:rFonts w:ascii="Webdings" w:hAnsi="Webdings"/>
                                 <w:color w:val="365F91" w:themeColor="accent1" w:themeShade="BF"/>
-                                <w:sz w:val="16"/>
-                                <w:szCs w:val="16"/>
+                                <w:sz w:val="18"/>
+                                <w:szCs w:val="18"/>
                               </w:rPr>
                             </w:pPr>
                           </w:p>
@@ -10179,8 +10202,8 @@
                               <w:rPr>
                                 <w:rFonts w:ascii="Webdings" w:hAnsi="Webdings"/>
                                 <w:color w:val="365F91" w:themeColor="accent1" w:themeShade="BF"/>
-                                <w:sz w:val="16"/>
-                                <w:szCs w:val="16"/>
+                                <w:sz w:val="18"/>
+                                <w:szCs w:val="18"/>
                               </w:rPr>
                             </w:pPr>
                           </w:p>
@@ -10204,8 +10227,8 @@
                               <w:rPr>
                                 <w:rFonts w:ascii="Webdings" w:hAnsi="Webdings"/>
                                 <w:color w:val="365F91" w:themeColor="accent1" w:themeShade="BF"/>
-                                <w:sz w:val="16"/>
-                                <w:szCs w:val="16"/>
+                                <w:sz w:val="18"/>
+                                <w:szCs w:val="18"/>
                               </w:rPr>
                             </w:pPr>
                           </w:p>
@@ -10229,8 +10252,8 @@
                               <w:rPr>
                                 <w:rFonts w:ascii="Webdings" w:hAnsi="Webdings"/>
                                 <w:color w:val="365F91" w:themeColor="accent1" w:themeShade="BF"/>
-                                <w:sz w:val="16"/>
-                                <w:szCs w:val="16"/>
+                                <w:sz w:val="18"/>
+                                <w:szCs w:val="18"/>
                               </w:rPr>
                             </w:pPr>
                           </w:p>
@@ -10254,8 +10277,8 @@
                               <w:rPr>
                                 <w:rFonts w:ascii="Webdings" w:hAnsi="Webdings"/>
                                 <w:color w:val="365F91" w:themeColor="accent1" w:themeShade="BF"/>
-                                <w:sz w:val="16"/>
-                                <w:szCs w:val="16"/>
+                                <w:sz w:val="18"/>
+                                <w:szCs w:val="18"/>
                               </w:rPr>
                             </w:pPr>
                           </w:p>
@@ -10279,8 +10302,8 @@
                               <w:rPr>
                                 <w:rFonts w:ascii="Webdings" w:hAnsi="Webdings"/>
                                 <w:color w:val="365F91" w:themeColor="accent1" w:themeShade="BF"/>
-                                <w:sz w:val="16"/>
-                                <w:szCs w:val="16"/>
+                                <w:sz w:val="18"/>
+                                <w:szCs w:val="18"/>
                               </w:rPr>
                             </w:pPr>
                           </w:p>
@@ -10304,8 +10327,8 @@
                               <w:rPr>
                                 <w:rFonts w:ascii="Webdings" w:hAnsi="Webdings"/>
                                 <w:color w:val="365F91" w:themeColor="accent1" w:themeShade="BF"/>
-                                <w:sz w:val="16"/>
-                                <w:szCs w:val="16"/>
+                                <w:sz w:val="18"/>
+                                <w:szCs w:val="18"/>
                               </w:rPr>
                             </w:pPr>
                           </w:p>
@@ -10329,8 +10352,8 @@
                               <w:rPr>
                                 <w:rFonts w:ascii="Webdings" w:hAnsi="Webdings"/>
                                 <w:color w:val="365F91" w:themeColor="accent1" w:themeShade="BF"/>
-                                <w:sz w:val="16"/>
-                                <w:szCs w:val="16"/>
+                                <w:sz w:val="18"/>
+                                <w:szCs w:val="18"/>
                               </w:rPr>
                             </w:pPr>
                           </w:p>
@@ -10354,8 +10377,8 @@
                               <w:rPr>
                                 <w:rFonts w:ascii="Webdings" w:hAnsi="Webdings"/>
                                 <w:color w:val="365F91" w:themeColor="accent1" w:themeShade="BF"/>
-                                <w:sz w:val="16"/>
-                                <w:szCs w:val="16"/>
+                                <w:sz w:val="18"/>
+                                <w:szCs w:val="18"/>
                               </w:rPr>
                             </w:pPr>
                           </w:p>
@@ -10379,8 +10402,8 @@
                               <w:rPr>
                                 <w:rFonts w:ascii="Webdings" w:hAnsi="Webdings"/>
                                 <w:color w:val="365F91" w:themeColor="accent1" w:themeShade="BF"/>
-                                <w:sz w:val="16"/>
-                                <w:szCs w:val="16"/>
+                                <w:sz w:val="18"/>
+                                <w:szCs w:val="18"/>
                               </w:rPr>
                             </w:pPr>
                           </w:p>
@@ -10404,8 +10427,8 @@
                               <w:rPr>
                                 <w:rFonts w:ascii="Webdings" w:hAnsi="Webdings"/>
                                 <w:color w:val="365F91" w:themeColor="accent1" w:themeShade="BF"/>
-                                <w:sz w:val="16"/>
-                                <w:szCs w:val="16"/>
+                                <w:sz w:val="18"/>
+                                <w:szCs w:val="18"/>
                               </w:rPr>
                             </w:pPr>
                           </w:p>
@@ -10429,8 +10452,8 @@
                               <w:rPr>
                                 <w:rFonts w:ascii="Webdings" w:hAnsi="Webdings"/>
                                 <w:color w:val="365F91" w:themeColor="accent1" w:themeShade="BF"/>
-                                <w:sz w:val="16"/>
-                                <w:szCs w:val="16"/>
+                                <w:sz w:val="18"/>
+                                <w:szCs w:val="18"/>
                               </w:rPr>
                             </w:pPr>
                           </w:p>
@@ -10454,8 +10477,8 @@
                               <w:rPr>
                                 <w:rFonts w:ascii="Webdings" w:hAnsi="Webdings"/>
                                 <w:color w:val="365F91" w:themeColor="accent1" w:themeShade="BF"/>
-                                <w:sz w:val="16"/>
-                                <w:szCs w:val="16"/>
+                                <w:sz w:val="18"/>
+                                <w:szCs w:val="18"/>
                               </w:rPr>
                             </w:pPr>
                           </w:p>
@@ -10479,8 +10502,8 @@
                               <w:rPr>
                                 <w:rFonts w:ascii="Webdings" w:hAnsi="Webdings"/>
                                 <w:color w:val="365F91" w:themeColor="accent1" w:themeShade="BF"/>
-                                <w:sz w:val="16"/>
-                                <w:szCs w:val="16"/>
+                                <w:sz w:val="18"/>
+                                <w:szCs w:val="18"/>
                               </w:rPr>
                             </w:pPr>
                           </w:p>
@@ -10504,8 +10527,8 @@
                               <w:rPr>
                                 <w:rFonts w:ascii="Webdings" w:hAnsi="Webdings"/>
                                 <w:color w:val="365F91" w:themeColor="accent1" w:themeShade="BF"/>
-                                <w:sz w:val="16"/>
-                                <w:szCs w:val="16"/>
+                                <w:sz w:val="18"/>
+                                <w:szCs w:val="18"/>
                               </w:rPr>
                             </w:pPr>
                           </w:p>
@@ -10529,8 +10552,8 @@
                               <w:rPr>
                                 <w:rFonts w:ascii="Webdings" w:hAnsi="Webdings"/>
                                 <w:color w:val="365F91" w:themeColor="accent1" w:themeShade="BF"/>
-                                <w:sz w:val="16"/>
-                                <w:szCs w:val="16"/>
+                                <w:sz w:val="18"/>
+                                <w:szCs w:val="18"/>
                               </w:rPr>
                             </w:pPr>
                           </w:p>
@@ -10554,8 +10577,8 @@
                               <w:rPr>
                                 <w:rFonts w:ascii="Webdings" w:hAnsi="Webdings"/>
                                 <w:color w:val="365F91" w:themeColor="accent1" w:themeShade="BF"/>
-                                <w:sz w:val="16"/>
-                                <w:szCs w:val="16"/>
+                                <w:sz w:val="18"/>
+                                <w:szCs w:val="18"/>
                               </w:rPr>
                             </w:pPr>
                           </w:p>
@@ -10579,8 +10602,8 @@
                               <w:rPr>
                                 <w:rFonts w:ascii="Webdings" w:hAnsi="Webdings"/>
                                 <w:color w:val="365F91" w:themeColor="accent1" w:themeShade="BF"/>
-                                <w:sz w:val="16"/>
-                                <w:szCs w:val="16"/>
+                                <w:sz w:val="18"/>
+                                <w:szCs w:val="18"/>
                               </w:rPr>
                             </w:pPr>
                           </w:p>
@@ -10604,8 +10627,8 @@
                               <w:rPr>
                                 <w:rFonts w:ascii="Webdings" w:hAnsi="Webdings"/>
                                 <w:color w:val="365F91" w:themeColor="accent1" w:themeShade="BF"/>
-                                <w:sz w:val="16"/>
-                                <w:szCs w:val="16"/>
+                                <w:sz w:val="18"/>
+                                <w:szCs w:val="18"/>
                               </w:rPr>
                             </w:pPr>
                           </w:p>
@@ -10629,8 +10652,8 @@
                               <w:rPr>
                                 <w:rFonts w:ascii="Webdings" w:hAnsi="Webdings"/>
                                 <w:color w:val="365F91" w:themeColor="accent1" w:themeShade="BF"/>
-                                <w:sz w:val="16"/>
-                                <w:szCs w:val="16"/>
+                                <w:sz w:val="18"/>
+                                <w:szCs w:val="18"/>
                               </w:rPr>
                             </w:pPr>
                           </w:p>
@@ -10654,8 +10677,8 @@
                               <w:rPr>
                                 <w:rFonts w:ascii="Webdings" w:hAnsi="Webdings"/>
                                 <w:color w:val="365F91" w:themeColor="accent1" w:themeShade="BF"/>
-                                <w:sz w:val="16"/>
-                                <w:szCs w:val="16"/>
+                                <w:sz w:val="18"/>
+                                <w:szCs w:val="18"/>
                               </w:rPr>
                             </w:pPr>
                           </w:p>
@@ -10679,8 +10702,8 @@
                               <w:rPr>
                                 <w:rFonts w:ascii="Webdings" w:hAnsi="Webdings"/>
                                 <w:color w:val="365F91" w:themeColor="accent1" w:themeShade="BF"/>
-                                <w:sz w:val="16"/>
-                                <w:szCs w:val="16"/>
+                                <w:sz w:val="18"/>
+                                <w:szCs w:val="18"/>
                               </w:rPr>
                             </w:pPr>
                           </w:p>
@@ -10704,8 +10727,8 @@
                               <w:rPr>
                                 <w:rFonts w:ascii="Webdings" w:hAnsi="Webdings"/>
                                 <w:color w:val="365F91" w:themeColor="accent1" w:themeShade="BF"/>
-                                <w:sz w:val="16"/>
-                                <w:szCs w:val="16"/>
+                                <w:sz w:val="18"/>
+                                <w:szCs w:val="18"/>
                               </w:rPr>
                             </w:pPr>
                           </w:p>
@@ -10728,8 +10751,8 @@
                               <w:rPr>
                                 <w:rFonts w:ascii="Webdings" w:hAnsi="Webdings"/>
                                 <w:color w:val="365F91" w:themeColor="accent1" w:themeShade="BF"/>
-                                <w:sz w:val="16"/>
-                                <w:szCs w:val="16"/>
+                                <w:sz w:val="18"/>
+                                <w:szCs w:val="18"/>
                               </w:rPr>
                             </w:pPr>
                           </w:p>
@@ -10738,7 +10761,7 @@
                       <w:tr>
                         <w:trPr>
                           <w:cantSplit/>
-                          <w:trHeight w:val="564"/>
+                          <w:trHeight w:val="611"/>
                         </w:trPr>
                         <w:tc>
                           <w:tcPr>
@@ -10758,8 +10781,8 @@
                               <w:spacing w:line="240" w:lineRule="auto"/>
                               <w:jc w:val="left"/>
                               <w:rPr>
-                                <w:sz w:val="16"/>
-                                <w:szCs w:val="16"/>
+                                <w:sz w:val="18"/>
+                                <w:szCs w:val="18"/>
                               </w:rPr>
                             </w:pPr>
                           </w:p>
@@ -10783,8 +10806,8 @@
                               <w:jc w:val="right"/>
                               <w:rPr>
                                 <w:color w:val="365F91" w:themeColor="accent1" w:themeShade="BF"/>
-                                <w:sz w:val="16"/>
-                                <w:szCs w:val="16"/>
+                                <w:sz w:val="18"/>
+                                <w:szCs w:val="18"/>
                               </w:rPr>
                             </w:pPr>
                           </w:p>
@@ -10807,8 +10830,8 @@
                               <w:spacing w:line="240" w:lineRule="auto"/>
                               <w:jc w:val="right"/>
                               <w:rPr>
-                                <w:sz w:val="16"/>
-                                <w:szCs w:val="16"/>
+                                <w:sz w:val="18"/>
+                                <w:szCs w:val="18"/>
                               </w:rPr>
                             </w:pPr>
                           </w:p>
@@ -10831,15 +10854,15 @@
                               <w:jc w:val="center"/>
                               <w:rPr>
                                 <w:color w:val="595959" w:themeColor="text1" w:themeTint="A6"/>
-                                <w:sz w:val="16"/>
-                                <w:szCs w:val="16"/>
+                                <w:sz w:val="18"/>
+                                <w:szCs w:val="18"/>
                               </w:rPr>
                             </w:pPr>
                             <w:r>
                               <w:rPr>
                                 <w:color w:val="595959" w:themeColor="text1" w:themeTint="A6"/>
-                                <w:sz w:val="16"/>
-                                <w:szCs w:val="16"/>
+                                <w:sz w:val="18"/>
+                                <w:szCs w:val="18"/>
                               </w:rPr>
                               <w:t xml:space="preserve">  100</w:t>
                             </w:r>
@@ -10864,15 +10887,15 @@
                               <w:jc w:val="center"/>
                               <w:rPr>
                                 <w:color w:val="595959" w:themeColor="text1" w:themeTint="A6"/>
-                                <w:sz w:val="16"/>
-                                <w:szCs w:val="16"/>
+                                <w:sz w:val="18"/>
+                                <w:szCs w:val="18"/>
                               </w:rPr>
                             </w:pPr>
                             <w:r>
                               <w:rPr>
                                 <w:color w:val="595959" w:themeColor="text1" w:themeTint="A6"/>
-                                <w:sz w:val="16"/>
-                                <w:szCs w:val="16"/>
+                                <w:sz w:val="18"/>
+                                <w:szCs w:val="18"/>
                               </w:rPr>
                               <w:t>90</w:t>
                             </w:r>
@@ -10897,15 +10920,15 @@
                               <w:jc w:val="center"/>
                               <w:rPr>
                                 <w:color w:val="595959" w:themeColor="text1" w:themeTint="A6"/>
-                                <w:sz w:val="16"/>
-                                <w:szCs w:val="16"/>
+                                <w:sz w:val="18"/>
+                                <w:szCs w:val="18"/>
                               </w:rPr>
                             </w:pPr>
                             <w:r>
                               <w:rPr>
                                 <w:color w:val="595959" w:themeColor="text1" w:themeTint="A6"/>
-                                <w:sz w:val="16"/>
-                                <w:szCs w:val="16"/>
+                                <w:sz w:val="18"/>
+                                <w:szCs w:val="18"/>
                               </w:rPr>
                               <w:t>80</w:t>
                             </w:r>
@@ -10930,15 +10953,15 @@
                               <w:jc w:val="center"/>
                               <w:rPr>
                                 <w:color w:val="595959" w:themeColor="text1" w:themeTint="A6"/>
-                                <w:sz w:val="16"/>
-                                <w:szCs w:val="16"/>
+                                <w:sz w:val="18"/>
+                                <w:szCs w:val="18"/>
                               </w:rPr>
                             </w:pPr>
                             <w:r>
                               <w:rPr>
                                 <w:color w:val="595959" w:themeColor="text1" w:themeTint="A6"/>
-                                <w:sz w:val="16"/>
-                                <w:szCs w:val="16"/>
+                                <w:sz w:val="18"/>
+                                <w:szCs w:val="18"/>
                               </w:rPr>
                               <w:t>70</w:t>
                             </w:r>
@@ -10963,15 +10986,15 @@
                               <w:jc w:val="center"/>
                               <w:rPr>
                                 <w:color w:val="595959" w:themeColor="text1" w:themeTint="A6"/>
-                                <w:sz w:val="16"/>
-                                <w:szCs w:val="16"/>
+                                <w:sz w:val="18"/>
+                                <w:szCs w:val="18"/>
                               </w:rPr>
                             </w:pPr>
                             <w:r>
                               <w:rPr>
                                 <w:color w:val="595959" w:themeColor="text1" w:themeTint="A6"/>
-                                <w:sz w:val="16"/>
-                                <w:szCs w:val="16"/>
+                                <w:sz w:val="18"/>
+                                <w:szCs w:val="18"/>
                               </w:rPr>
                               <w:t>60</w:t>
                             </w:r>
@@ -11061,8 +11084,8 @@
                               <w:jc w:val="right"/>
                               <w:rPr>
                                 <w:color w:val="595959" w:themeColor="text1" w:themeTint="A6"/>
-                                <w:sz w:val="16"/>
-                                <w:szCs w:val="16"/>
+                                <w:sz w:val="18"/>
+                                <w:szCs w:val="18"/>
                               </w:rPr>
                             </w:pPr>
                           </w:p>
@@ -11087,8 +11110,8 @@
                               <w:jc w:val="right"/>
                               <w:rPr>
                                 <w:color w:val="595959" w:themeColor="text1" w:themeTint="A6"/>
-                                <w:sz w:val="16"/>
-                                <w:szCs w:val="16"/>
+                                <w:sz w:val="18"/>
+                                <w:szCs w:val="18"/>
                               </w:rPr>
                             </w:pPr>
                           </w:p>
@@ -11113,8 +11136,8 @@
                               <w:jc w:val="right"/>
                               <w:rPr>
                                 <w:color w:val="595959" w:themeColor="text1" w:themeTint="A6"/>
-                                <w:sz w:val="16"/>
-                                <w:szCs w:val="16"/>
+                                <w:sz w:val="18"/>
+                                <w:szCs w:val="18"/>
                               </w:rPr>
                             </w:pPr>
                           </w:p>
@@ -11139,8 +11162,8 @@
                               <w:jc w:val="right"/>
                               <w:rPr>
                                 <w:color w:val="595959" w:themeColor="text1" w:themeTint="A6"/>
-                                <w:sz w:val="16"/>
-                                <w:szCs w:val="16"/>
+                                <w:sz w:val="18"/>
+                                <w:szCs w:val="18"/>
                               </w:rPr>
                             </w:pPr>
                           </w:p>
@@ -11165,8 +11188,8 @@
                               <w:jc w:val="right"/>
                               <w:rPr>
                                 <w:color w:val="595959" w:themeColor="text1" w:themeTint="A6"/>
-                                <w:sz w:val="16"/>
-                                <w:szCs w:val="16"/>
+                                <w:sz w:val="18"/>
+                                <w:szCs w:val="18"/>
                               </w:rPr>
                             </w:pPr>
                           </w:p>
@@ -11191,8 +11214,8 @@
                               <w:jc w:val="right"/>
                               <w:rPr>
                                 <w:color w:val="595959" w:themeColor="text1" w:themeTint="A6"/>
-                                <w:sz w:val="16"/>
-                                <w:szCs w:val="16"/>
+                                <w:sz w:val="18"/>
+                                <w:szCs w:val="18"/>
                               </w:rPr>
                             </w:pPr>
                           </w:p>
@@ -11217,8 +11240,8 @@
                               <w:jc w:val="right"/>
                               <w:rPr>
                                 <w:color w:val="595959" w:themeColor="text1" w:themeTint="A6"/>
-                                <w:sz w:val="16"/>
-                                <w:szCs w:val="16"/>
+                                <w:sz w:val="18"/>
+                                <w:szCs w:val="18"/>
                               </w:rPr>
                             </w:pPr>
                           </w:p>
@@ -11243,8 +11266,8 @@
                               <w:jc w:val="right"/>
                               <w:rPr>
                                 <w:color w:val="595959" w:themeColor="text1" w:themeTint="A6"/>
-                                <w:sz w:val="16"/>
-                                <w:szCs w:val="16"/>
+                                <w:sz w:val="18"/>
+                                <w:szCs w:val="18"/>
                               </w:rPr>
                             </w:pPr>
                           </w:p>
@@ -11269,8 +11292,8 @@
                               <w:jc w:val="right"/>
                               <w:rPr>
                                 <w:color w:val="595959" w:themeColor="text1" w:themeTint="A6"/>
-                                <w:sz w:val="16"/>
-                                <w:szCs w:val="16"/>
+                                <w:sz w:val="18"/>
+                                <w:szCs w:val="18"/>
                               </w:rPr>
                             </w:pPr>
                           </w:p>
@@ -11295,8 +11318,8 @@
                               <w:jc w:val="right"/>
                               <w:rPr>
                                 <w:color w:val="595959" w:themeColor="text1" w:themeTint="A6"/>
-                                <w:sz w:val="16"/>
-                                <w:szCs w:val="16"/>
+                                <w:sz w:val="18"/>
+                                <w:szCs w:val="18"/>
                               </w:rPr>
                             </w:pPr>
                           </w:p>
@@ -11321,8 +11344,8 @@
                               <w:jc w:val="right"/>
                               <w:rPr>
                                 <w:color w:val="595959" w:themeColor="text1" w:themeTint="A6"/>
-                                <w:sz w:val="16"/>
-                                <w:szCs w:val="16"/>
+                                <w:sz w:val="18"/>
+                                <w:szCs w:val="18"/>
                               </w:rPr>
                             </w:pPr>
                           </w:p>
@@ -11347,8 +11370,8 @@
                               <w:jc w:val="right"/>
                               <w:rPr>
                                 <w:color w:val="595959" w:themeColor="text1" w:themeTint="A6"/>
-                                <w:sz w:val="16"/>
-                                <w:szCs w:val="16"/>
+                                <w:sz w:val="18"/>
+                                <w:szCs w:val="18"/>
                               </w:rPr>
                             </w:pPr>
                           </w:p>
@@ -11373,8 +11396,8 @@
                               <w:jc w:val="right"/>
                               <w:rPr>
                                 <w:color w:val="595959" w:themeColor="text1" w:themeTint="A6"/>
-                                <w:sz w:val="16"/>
-                                <w:szCs w:val="16"/>
+                                <w:sz w:val="18"/>
+                                <w:szCs w:val="18"/>
                               </w:rPr>
                             </w:pPr>
                           </w:p>
@@ -11399,8 +11422,8 @@
                               <w:jc w:val="right"/>
                               <w:rPr>
                                 <w:color w:val="595959" w:themeColor="text1" w:themeTint="A6"/>
-                                <w:sz w:val="16"/>
-                                <w:szCs w:val="16"/>
+                                <w:sz w:val="18"/>
+                                <w:szCs w:val="18"/>
                               </w:rPr>
                             </w:pPr>
                           </w:p>
@@ -11425,8 +11448,8 @@
                               <w:jc w:val="right"/>
                               <w:rPr>
                                 <w:color w:val="595959" w:themeColor="text1" w:themeTint="A6"/>
-                                <w:sz w:val="16"/>
-                                <w:szCs w:val="16"/>
+                                <w:sz w:val="18"/>
+                                <w:szCs w:val="18"/>
                               </w:rPr>
                             </w:pPr>
                           </w:p>
@@ -11451,8 +11474,8 @@
                               <w:jc w:val="right"/>
                               <w:rPr>
                                 <w:color w:val="595959" w:themeColor="text1" w:themeTint="A6"/>
-                                <w:sz w:val="16"/>
-                                <w:szCs w:val="16"/>
+                                <w:sz w:val="18"/>
+                                <w:szCs w:val="18"/>
                               </w:rPr>
                             </w:pPr>
                           </w:p>
@@ -11477,8 +11500,8 @@
                               <w:jc w:val="right"/>
                               <w:rPr>
                                 <w:color w:val="595959" w:themeColor="text1" w:themeTint="A6"/>
-                                <w:sz w:val="16"/>
-                                <w:szCs w:val="16"/>
+                                <w:sz w:val="18"/>
+                                <w:szCs w:val="18"/>
                               </w:rPr>
                             </w:pPr>
                           </w:p>
@@ -11503,8 +11526,8 @@
                               <w:jc w:val="right"/>
                               <w:rPr>
                                 <w:color w:val="595959" w:themeColor="text1" w:themeTint="A6"/>
-                                <w:sz w:val="16"/>
-                                <w:szCs w:val="16"/>
+                                <w:sz w:val="18"/>
+                                <w:szCs w:val="18"/>
                               </w:rPr>
                             </w:pPr>
                           </w:p>
@@ -11529,8 +11552,8 @@
                               <w:jc w:val="right"/>
                               <w:rPr>
                                 <w:color w:val="595959" w:themeColor="text1" w:themeTint="A6"/>
-                                <w:sz w:val="16"/>
-                                <w:szCs w:val="16"/>
+                                <w:sz w:val="18"/>
+                                <w:szCs w:val="18"/>
                               </w:rPr>
                             </w:pPr>
                           </w:p>
@@ -11555,8 +11578,8 @@
                               <w:jc w:val="right"/>
                               <w:rPr>
                                 <w:color w:val="595959" w:themeColor="text1" w:themeTint="A6"/>
-                                <w:sz w:val="16"/>
-                                <w:szCs w:val="16"/>
+                                <w:sz w:val="18"/>
+                                <w:szCs w:val="18"/>
                               </w:rPr>
                             </w:pPr>
                           </w:p>
@@ -11581,8 +11604,8 @@
                               <w:jc w:val="right"/>
                               <w:rPr>
                                 <w:color w:val="595959" w:themeColor="text1" w:themeTint="A6"/>
-                                <w:sz w:val="16"/>
-                                <w:szCs w:val="16"/>
+                                <w:sz w:val="18"/>
+                                <w:szCs w:val="18"/>
                               </w:rPr>
                             </w:pPr>
                           </w:p>
@@ -11607,8 +11630,8 @@
                               <w:jc w:val="right"/>
                               <w:rPr>
                                 <w:color w:val="595959" w:themeColor="text1" w:themeTint="A6"/>
-                                <w:sz w:val="16"/>
-                                <w:szCs w:val="16"/>
+                                <w:sz w:val="18"/>
+                                <w:szCs w:val="18"/>
                               </w:rPr>
                             </w:pPr>
                           </w:p>
@@ -11633,8 +11656,8 @@
                               <w:jc w:val="right"/>
                               <w:rPr>
                                 <w:color w:val="595959" w:themeColor="text1" w:themeTint="A6"/>
-                                <w:sz w:val="16"/>
-                                <w:szCs w:val="16"/>
+                                <w:sz w:val="18"/>
+                                <w:szCs w:val="18"/>
                               </w:rPr>
                             </w:pPr>
                           </w:p>
@@ -11659,8 +11682,8 @@
                               <w:jc w:val="right"/>
                               <w:rPr>
                                 <w:color w:val="595959" w:themeColor="text1" w:themeTint="A6"/>
-                                <w:sz w:val="16"/>
-                                <w:szCs w:val="16"/>
+                                <w:sz w:val="18"/>
+                                <w:szCs w:val="18"/>
                               </w:rPr>
                             </w:pPr>
                           </w:p>
@@ -11685,8 +11708,8 @@
                               <w:jc w:val="right"/>
                               <w:rPr>
                                 <w:color w:val="595959" w:themeColor="text1" w:themeTint="A6"/>
-                                <w:sz w:val="16"/>
-                                <w:szCs w:val="16"/>
+                                <w:sz w:val="18"/>
+                                <w:szCs w:val="18"/>
                               </w:rPr>
                             </w:pPr>
                           </w:p>
@@ -11709,8 +11732,8 @@
                               <w:jc w:val="right"/>
                               <w:rPr>
                                 <w:color w:val="595959" w:themeColor="text1" w:themeTint="A6"/>
-                                <w:sz w:val="16"/>
-                                <w:szCs w:val="16"/>
+                                <w:sz w:val="18"/>
+                                <w:szCs w:val="18"/>
                               </w:rPr>
                             </w:pPr>
                           </w:p>
@@ -11733,25 +11756,15 @@
           </mc:Fallback>
         </mc:AlternateContent>
       </w:r>
-    </w:p>
-    <w:p>
-      <w:pPr>
-        <w:rPr>
-          <w:b/>
-          <w:bCs/>
-          <w:sz w:val="16"/>
-          <w:szCs w:val="16"/>
-        </w:rPr>
-      </w:pPr>
       <w:r>
         <w:rPr>
           <w:rFonts w:ascii="Webdings" w:hAnsi="Webdings"/>
           <w:noProof/>
-          <w:sz w:val="16"/>
-          <w:szCs w:val="16"/>
+          <w:sz w:val="18"/>
+          <w:szCs w:val="18"/>
         </w:rPr>
         <w:drawing>
-          <wp:anchor distT="0" distB="0" distL="114300" distR="114300" simplePos="0" relativeHeight="251671552" behindDoc="0" locked="0" layoutInCell="1" allowOverlap="1" wp14:anchorId="61C13A87" wp14:editId="24BC2B3F">
+          <wp:anchor distT="0" distB="0" distL="114300" distR="114300" simplePos="0" relativeHeight="251671552" behindDoc="0" locked="0" layoutInCell="1" allowOverlap="1" wp14:anchorId="61C13A87" wp14:editId="4CBEA392">
             <wp:simplePos x="0" y="0"/>
             <wp:positionH relativeFrom="margin">
               <wp:posOffset>4568988</wp:posOffset>
@@ -11781,8 +11794,8 @@
       <w:r>
         <w:rPr>
           <w:noProof/>
-          <w:sz w:val="16"/>
-          <w:szCs w:val="16"/>
+          <w:sz w:val="18"/>
+          <w:szCs w:val="18"/>
         </w:rPr>
         <mc:AlternateContent>
           <mc:Choice Requires="wps">
@@ -11833,8 +11846,6 @@
                                 <w:b/>
                                 <w:bCs/>
                                 <w:color w:val="404040" w:themeColor="text1" w:themeTint="BF"/>
-                                <w:sz w:val="18"/>
-                                <w:szCs w:val="18"/>
                               </w:rPr>
                               <w:t>Auf einen Blick</w:t>
                             </w:r>
@@ -11878,8 +11889,6 @@
                           <w:b/>
                           <w:bCs/>
                           <w:color w:val="404040" w:themeColor="text1" w:themeTint="BF"/>
-                          <w:sz w:val="18"/>
-                          <w:szCs w:val="18"/>
                         </w:rPr>
                         <w:t>Auf einen Blick</w:t>
                       </w:r>
@@ -11894,8 +11903,8 @@
       <w:r>
         <w:rPr>
           <w:noProof/>
-          <w:sz w:val="16"/>
-          <w:szCs w:val="16"/>
+          <w:sz w:val="18"/>
+          <w:szCs w:val="18"/>
         </w:rPr>
         <mc:AlternateContent>
           <mc:Choice Requires="wps">
@@ -11946,8 +11955,6 @@
                                 <w:b/>
                                 <w:bCs/>
                                 <w:color w:val="404040" w:themeColor="text1" w:themeTint="BF"/>
-                                <w:sz w:val="18"/>
-                                <w:szCs w:val="18"/>
                               </w:rPr>
                               <w:t>Instandhaltungs- und Instandsetzungskosten</w:t>
                             </w:r>
@@ -11956,8 +11963,6 @@
                                 <w:b/>
                                 <w:bCs/>
                                 <w:color w:val="404040" w:themeColor="text1" w:themeTint="BF"/>
-                                <w:sz w:val="18"/>
-                                <w:szCs w:val="18"/>
                               </w:rPr>
                               <w:t xml:space="preserve"> (in kCHF)</w:t>
                             </w:r>
@@ -12001,8 +12006,6 @@
                           <w:b/>
                           <w:bCs/>
                           <w:color w:val="404040" w:themeColor="text1" w:themeTint="BF"/>
-                          <w:sz w:val="18"/>
-                          <w:szCs w:val="18"/>
                         </w:rPr>
                         <w:t>Instandhaltungs- und Instandsetzungskosten</w:t>
                       </w:r>
@@ -12011,8 +12014,6 @@
                           <w:b/>
                           <w:bCs/>
                           <w:color w:val="404040" w:themeColor="text1" w:themeTint="BF"/>
-                          <w:sz w:val="18"/>
-                          <w:szCs w:val="18"/>
                         </w:rPr>
                         <w:t xml:space="preserve"> (in kCHF)</w:t>
                       </w:r>
@@ -12029,8 +12030,8 @@
         <w:rPr>
           <w:b/>
           <w:bCs/>
-          <w:sz w:val="16"/>
-          <w:szCs w:val="16"/>
+          <w:sz w:val="18"/>
+          <w:szCs w:val="18"/>
         </w:rPr>
         <w:t>Grunddaten</w:t>
       </w:r>
@@ -12071,8 +12072,8 @@
               <w:rPr>
                 <w:rFonts w:eastAsia="Times New Roman" w:cs="Segoe UI"/>
                 <w:color w:val="000000"/>
-                <w:sz w:val="16"/>
-                <w:szCs w:val="16"/>
+                <w:sz w:val="18"/>
+                <w:szCs w:val="18"/>
                 <w:lang w:val="en-US" w:eastAsia="de-CH"/>
               </w:rPr>
             </w:pPr>
@@ -12080,8 +12081,8 @@
               <w:rPr>
                 <w:rFonts w:eastAsia="Times New Roman" w:cs="Segoe UI"/>
                 <w:color w:val="000000"/>
-                <w:sz w:val="16"/>
-                <w:szCs w:val="16"/>
+                <w:sz w:val="18"/>
+                <w:szCs w:val="18"/>
                 <w:lang w:val="en-US" w:eastAsia="de-CH"/>
               </w:rPr>
               <w:t xml:space="preserve">&lt;&lt;foreach [f in </w:t>
@@ -12092,8 +12093,8 @@
               <w:rPr>
                 <w:rFonts w:eastAsia="Times New Roman" w:cs="Segoe UI"/>
                 <w:color w:val="000000"/>
-                <w:sz w:val="16"/>
-                <w:szCs w:val="16"/>
+                <w:sz w:val="18"/>
+                <w:szCs w:val="18"/>
                 <w:lang w:val="en-US" w:eastAsia="de-CH"/>
               </w:rPr>
               <w:t>building.get</w:t>
@@ -12102,8 +12103,8 @@
               <w:rPr>
                 <w:rFonts w:eastAsia="Times New Roman" w:cs="Segoe UI"/>
                 <w:color w:val="000000"/>
-                <w:sz w:val="16"/>
-                <w:szCs w:val="16"/>
+                <w:sz w:val="18"/>
+                <w:szCs w:val="18"/>
                 <w:lang w:val="en-US" w:eastAsia="de-CH"/>
               </w:rPr>
               <w:t>OnePage</w:t>
@@ -12112,8 +12113,8 @@
               <w:rPr>
                 <w:rFonts w:eastAsia="Times New Roman" w:cs="Segoe UI"/>
                 <w:color w:val="000000"/>
-                <w:sz w:val="16"/>
-                <w:szCs w:val="16"/>
+                <w:sz w:val="18"/>
+                <w:szCs w:val="18"/>
                 <w:lang w:val="en-US" w:eastAsia="de-CH"/>
               </w:rPr>
               <w:t>Facts</w:t>
@@ -12124,8 +12125,8 @@
               <w:rPr>
                 <w:rFonts w:eastAsia="Times New Roman" w:cs="Segoe UI"/>
                 <w:color w:val="000000"/>
-                <w:sz w:val="16"/>
-                <w:szCs w:val="16"/>
+                <w:sz w:val="18"/>
+                <w:szCs w:val="18"/>
                 <w:lang w:val="en-US" w:eastAsia="de-CH"/>
               </w:rPr>
               <w:t>()]&gt;&gt;&lt;&lt;[</w:t>
@@ -12135,8 +12136,8 @@
               <w:rPr>
                 <w:rFonts w:eastAsia="Times New Roman" w:cs="Segoe UI"/>
                 <w:color w:val="000000"/>
-                <w:sz w:val="16"/>
-                <w:szCs w:val="16"/>
+                <w:sz w:val="18"/>
+                <w:szCs w:val="18"/>
                 <w:lang w:val="en-US" w:eastAsia="de-CH"/>
               </w:rPr>
               <w:t>f.getName</w:t>
@@ -12146,8 +12147,8 @@
               <w:rPr>
                 <w:rFonts w:eastAsia="Times New Roman" w:cs="Segoe UI"/>
                 <w:color w:val="000000"/>
-                <w:sz w:val="16"/>
-                <w:szCs w:val="16"/>
+                <w:sz w:val="18"/>
+                <w:szCs w:val="18"/>
                 <w:lang w:val="en-US" w:eastAsia="de-CH"/>
               </w:rPr>
               <w:t>()]&gt;&gt;</w:t>
@@ -12169,8 +12170,8 @@
               <w:rPr>
                 <w:rFonts w:eastAsia="Times New Roman" w:cs="Segoe UI"/>
                 <w:color w:val="000000"/>
-                <w:sz w:val="16"/>
-                <w:szCs w:val="16"/>
+                <w:sz w:val="18"/>
+                <w:szCs w:val="18"/>
                 <w:lang w:val="en-US" w:eastAsia="de-CH"/>
               </w:rPr>
             </w:pPr>
@@ -12180,8 +12181,8 @@
                 <w:b/>
                 <w:bCs/>
                 <w:color w:val="000000"/>
-                <w:sz w:val="16"/>
-                <w:szCs w:val="16"/>
+                <w:sz w:val="18"/>
+                <w:szCs w:val="18"/>
                 <w:lang w:val="en-US" w:eastAsia="de-CH"/>
               </w:rPr>
               <w:t>&lt;&lt;[</w:t>
@@ -12194,8 +12195,8 @@
                 <w:b/>
                 <w:bCs/>
                 <w:color w:val="000000"/>
-                <w:sz w:val="16"/>
-                <w:szCs w:val="16"/>
+                <w:sz w:val="18"/>
+                <w:szCs w:val="18"/>
                 <w:lang w:val="en-US" w:eastAsia="de-CH"/>
               </w:rPr>
               <w:t>f.getValue</w:t>
@@ -12208,8 +12209,8 @@
                 <w:b/>
                 <w:bCs/>
                 <w:color w:val="000000"/>
-                <w:sz w:val="16"/>
-                <w:szCs w:val="16"/>
+                <w:sz w:val="18"/>
+                <w:szCs w:val="18"/>
                 <w:lang w:val="en-US" w:eastAsia="de-CH"/>
               </w:rPr>
               <w:t>()]&gt;&gt;&lt;&lt;/foreach&gt;&gt;</w:t>
@@ -12231,8 +12232,8 @@
         <w:rPr>
           <w:b/>
           <w:bCs/>
-          <w:sz w:val="16"/>
-          <w:szCs w:val="16"/>
+          <w:sz w:val="18"/>
+          <w:szCs w:val="18"/>
         </w:rPr>
         <w:t>Auswertung</w:t>
       </w:r>
@@ -12274,8 +12275,8 @@
                 <w:b/>
                 <w:bCs/>
                 <w:color w:val="000000"/>
-                <w:sz w:val="16"/>
-                <w:szCs w:val="16"/>
+                <w:sz w:val="18"/>
+                <w:szCs w:val="18"/>
                 <w:lang w:val="en-US" w:eastAsia="de-CH"/>
               </w:rPr>
             </w:pPr>
@@ -12283,8 +12284,8 @@
               <w:rPr>
                 <w:rFonts w:eastAsia="Times New Roman" w:cs="Segoe UI"/>
                 <w:color w:val="000000"/>
-                <w:sz w:val="16"/>
-                <w:szCs w:val="16"/>
+                <w:sz w:val="18"/>
+                <w:szCs w:val="18"/>
                 <w:lang w:val="en-US" w:eastAsia="de-CH"/>
               </w:rPr>
               <w:t xml:space="preserve">&lt;&lt;foreach [p in </w:t>
@@ -12295,8 +12296,8 @@
               <w:rPr>
                 <w:rFonts w:eastAsia="Times New Roman" w:cs="Segoe UI"/>
                 <w:color w:val="000000"/>
-                <w:sz w:val="16"/>
-                <w:szCs w:val="16"/>
+                <w:sz w:val="18"/>
+                <w:szCs w:val="18"/>
                 <w:lang w:val="en-US" w:eastAsia="de-CH"/>
               </w:rPr>
               <w:t>building.get</w:t>
@@ -12305,8 +12306,8 @@
               <w:rPr>
                 <w:rFonts w:eastAsia="Times New Roman" w:cs="Segoe UI"/>
                 <w:color w:val="000000"/>
-                <w:sz w:val="16"/>
-                <w:szCs w:val="16"/>
+                <w:sz w:val="18"/>
+                <w:szCs w:val="18"/>
                 <w:lang w:val="en-US" w:eastAsia="de-CH"/>
               </w:rPr>
               <w:t>OnePage</w:t>
@@ -12315,8 +12316,8 @@
               <w:rPr>
                 <w:rFonts w:eastAsia="Times New Roman" w:cs="Segoe UI"/>
                 <w:color w:val="000000"/>
-                <w:sz w:val="16"/>
-                <w:szCs w:val="16"/>
+                <w:sz w:val="18"/>
+                <w:szCs w:val="18"/>
                 <w:lang w:val="en-US" w:eastAsia="de-CH"/>
               </w:rPr>
               <w:t>Params</w:t>
@@ -12327,8 +12328,8 @@
               <w:rPr>
                 <w:rFonts w:eastAsia="Times New Roman" w:cs="Segoe UI"/>
                 <w:color w:val="000000"/>
-                <w:sz w:val="16"/>
-                <w:szCs w:val="16"/>
+                <w:sz w:val="18"/>
+                <w:szCs w:val="18"/>
                 <w:lang w:val="en-US" w:eastAsia="de-CH"/>
               </w:rPr>
               <w:t>()]&gt;&gt;&lt;&lt;[</w:t>
@@ -12338,8 +12339,8 @@
               <w:rPr>
                 <w:rFonts w:eastAsia="Times New Roman" w:cs="Segoe UI"/>
                 <w:color w:val="000000"/>
-                <w:sz w:val="16"/>
-                <w:szCs w:val="16"/>
+                <w:sz w:val="18"/>
+                <w:szCs w:val="18"/>
                 <w:lang w:val="en-US" w:eastAsia="de-CH"/>
               </w:rPr>
               <w:t>p.getName</w:t>
@@ -12349,8 +12350,8 @@
               <w:rPr>
                 <w:rFonts w:eastAsia="Times New Roman" w:cs="Segoe UI"/>
                 <w:color w:val="000000"/>
-                <w:sz w:val="16"/>
-                <w:szCs w:val="16"/>
+                <w:sz w:val="18"/>
+                <w:szCs w:val="18"/>
                 <w:lang w:val="en-US" w:eastAsia="de-CH"/>
               </w:rPr>
               <w:t>()]&gt;&gt;</w:t>
@@ -12371,8 +12372,8 @@
               <w:rPr>
                 <w:rFonts w:eastAsia="Times New Roman" w:cs="Segoe UI"/>
                 <w:color w:val="000000"/>
-                <w:sz w:val="16"/>
-                <w:szCs w:val="16"/>
+                <w:sz w:val="18"/>
+                <w:szCs w:val="18"/>
                 <w:lang w:eastAsia="de-CH"/>
               </w:rPr>
             </w:pPr>
@@ -12382,8 +12383,8 @@
                 <w:b/>
                 <w:bCs/>
                 <w:color w:val="000000"/>
-                <w:sz w:val="16"/>
-                <w:szCs w:val="16"/>
+                <w:sz w:val="18"/>
+                <w:szCs w:val="18"/>
                 <w:lang w:val="en-US" w:eastAsia="de-CH"/>
               </w:rPr>
               <w:t>&lt;&lt;[</w:t>
@@ -12396,8 +12397,8 @@
                 <w:b/>
                 <w:bCs/>
                 <w:color w:val="000000"/>
-                <w:sz w:val="16"/>
-                <w:szCs w:val="16"/>
+                <w:sz w:val="18"/>
+                <w:szCs w:val="18"/>
                 <w:lang w:val="en-US" w:eastAsia="de-CH"/>
               </w:rPr>
               <w:t>p.getValue</w:t>
@@ -12410,8 +12411,8 @@
                 <w:b/>
                 <w:bCs/>
                 <w:color w:val="000000"/>
-                <w:sz w:val="16"/>
-                <w:szCs w:val="16"/>
+                <w:sz w:val="18"/>
+                <w:szCs w:val="18"/>
                 <w:lang w:val="en-US" w:eastAsia="de-CH"/>
               </w:rPr>
               <w:t>()]&gt;&gt;&lt;&lt;/foreach&gt;&gt;</w:t>
@@ -12444,13 +12445,233 @@
         <mc:AlternateContent>
           <mc:Choice Requires="wps">
             <w:drawing>
-              <wp:anchor distT="0" distB="0" distL="114300" distR="114300" simplePos="0" relativeHeight="251664384" behindDoc="0" locked="0" layoutInCell="1" allowOverlap="1" wp14:anchorId="5F6B9030" wp14:editId="46947C24">
+              <wp:anchor distT="0" distB="0" distL="114300" distR="114300" simplePos="0" relativeHeight="251662336" behindDoc="0" locked="0" layoutInCell="1" allowOverlap="1" wp14:anchorId="5B493AFB" wp14:editId="1D2788A0">
+                <wp:simplePos x="0" y="0"/>
+                <wp:positionH relativeFrom="column">
+                  <wp:posOffset>-78740</wp:posOffset>
+                </wp:positionH>
+                <wp:positionV relativeFrom="page">
+                  <wp:posOffset>6673215</wp:posOffset>
+                </wp:positionV>
+                <wp:extent cx="2643505" cy="305435"/>
+                <wp:effectExtent l="0" t="0" r="0" b="0"/>
+                <wp:wrapNone/>
+                <wp:docPr id="5" name="Text Box 5"/>
+                <wp:cNvGraphicFramePr/>
+                <a:graphic xmlns:a="http://schemas.openxmlformats.org/drawingml/2006/main">
+                  <a:graphicData uri="http://schemas.microsoft.com/office/word/2010/wordprocessingShape">
+                    <wps:wsp>
+                      <wps:cNvSpPr txBox="1"/>
+                      <wps:spPr>
+                        <a:xfrm>
+                          <a:off x="0" y="0"/>
+                          <a:ext cx="2643505" cy="305435"/>
+                        </a:xfrm>
+                        <a:prstGeom prst="rect">
+                          <a:avLst/>
+                        </a:prstGeom>
+                        <a:noFill/>
+                        <a:ln w="6350">
+                          <a:noFill/>
+                        </a:ln>
+                      </wps:spPr>
+                      <wps:txbx>
+                        <w:txbxContent>
+                          <w:p>
+                            <w:pPr>
+                              <w:pBdr>
+                                <w:top w:val="single" w:sz="8" w:space="1" w:color="595959" w:themeColor="text1" w:themeTint="A6"/>
+                              </w:pBdr>
+                              <w:rPr>
+                                <w:color w:val="404040" w:themeColor="text1" w:themeTint="BF"/>
+                              </w:rPr>
+                            </w:pPr>
+                            <w:r>
+                              <w:rPr>
+                                <w:b/>
+                                <w:bCs/>
+                                <w:color w:val="404040" w:themeColor="text1" w:themeTint="BF"/>
+                              </w:rPr>
+                              <w:t>Baustruktur</w:t>
+                            </w:r>
+                          </w:p>
+                        </w:txbxContent>
+                      </wps:txbx>
+                      <wps:bodyPr rot="0" spcFirstLastPara="0" vertOverflow="overflow" horzOverflow="overflow" vert="horz" wrap="square" lIns="91440" tIns="45720" rIns="91440" bIns="45720" numCol="1" spcCol="0" rtlCol="0" fromWordArt="0" anchor="t" anchorCtr="0" forceAA="0" compatLnSpc="1">
+                        <a:prstTxWarp prst="textNoShape">
+                          <a:avLst/>
+                        </a:prstTxWarp>
+                        <a:noAutofit/>
+                      </wps:bodyPr>
+                    </wps:wsp>
+                  </a:graphicData>
+                </a:graphic>
+                <wp14:sizeRelH relativeFrom="margin">
+                  <wp14:pctWidth>0</wp14:pctWidth>
+                </wp14:sizeRelH>
+                <wp14:sizeRelV relativeFrom="margin">
+                  <wp14:pctHeight>0</wp14:pctHeight>
+                </wp14:sizeRelV>
+              </wp:anchor>
+            </w:drawing>
+          </mc:Choice>
+          <mc:Fallback>
+            <w:pict>
+              <v:shape w14:anchorId="5B493AFB" id="Text Box 5" o:spid="_x0000_s1029" type="#_x0000_t202" style="position:absolute;left:0;text-align:left;margin-left:-6.2pt;margin-top:525.45pt;width:208.15pt;height:24.05pt;z-index:251662336;visibility:visible;mso-wrap-style:square;mso-width-percent:0;mso-height-percent:0;mso-wrap-distance-left:9pt;mso-wrap-distance-top:0;mso-wrap-distance-right:9pt;mso-wrap-distance-bottom:0;mso-position-horizontal:absolute;mso-position-horizontal-relative:text;mso-position-vertical:absolute;mso-position-vertical-relative:page;mso-width-percent:0;mso-height-percent:0;mso-width-relative:margin;mso-height-relative:margin;v-text-anchor:top" o:gfxdata="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" filled="f" stroked="f" strokeweight=".5pt">
+                <v:textbox>
+                  <w:txbxContent>
+                    <w:p>
+                      <w:pPr>
+                        <w:pBdr>
+                          <w:top w:val="single" w:sz="8" w:space="1" w:color="595959" w:themeColor="text1" w:themeTint="A6"/>
+                        </w:pBdr>
+                        <w:rPr>
+                          <w:color w:val="404040" w:themeColor="text1" w:themeTint="BF"/>
+                        </w:rPr>
+                      </w:pPr>
+                      <w:r>
+                        <w:rPr>
+                          <w:b/>
+                          <w:bCs/>
+                          <w:color w:val="404040" w:themeColor="text1" w:themeTint="BF"/>
+                        </w:rPr>
+                        <w:t>Baustruktur</w:t>
+                      </w:r>
+                    </w:p>
+                  </w:txbxContent>
+                </v:textbox>
+                <w10:wrap anchory="page"/>
+              </v:shape>
+            </w:pict>
+          </mc:Fallback>
+        </mc:AlternateContent>
+      </w:r>
+      <w:r>
+        <w:rPr>
+          <w:noProof/>
+          <w:sz w:val="16"/>
+          <w:szCs w:val="16"/>
+        </w:rPr>
+        <mc:AlternateContent>
+          <mc:Choice Requires="wps">
+            <w:drawing>
+              <wp:anchor distT="0" distB="0" distL="114300" distR="114300" simplePos="0" relativeHeight="251666432" behindDoc="0" locked="0" layoutInCell="1" allowOverlap="1" wp14:anchorId="38C5B069" wp14:editId="11344429">
+                <wp:simplePos x="0" y="0"/>
+                <wp:positionH relativeFrom="column">
+                  <wp:posOffset>4933950</wp:posOffset>
+                </wp:positionH>
+                <wp:positionV relativeFrom="page">
+                  <wp:posOffset>6673215</wp:posOffset>
+                </wp:positionV>
+                <wp:extent cx="4752975" cy="305435"/>
+                <wp:effectExtent l="0" t="0" r="0" b="0"/>
+                <wp:wrapNone/>
+                <wp:docPr id="7" name="Text Box 7"/>
+                <wp:cNvGraphicFramePr/>
+                <a:graphic xmlns:a="http://schemas.openxmlformats.org/drawingml/2006/main">
+                  <a:graphicData uri="http://schemas.microsoft.com/office/word/2010/wordprocessingShape">
+                    <wps:wsp>
+                      <wps:cNvSpPr txBox="1"/>
+                      <wps:spPr>
+                        <a:xfrm>
+                          <a:off x="0" y="0"/>
+                          <a:ext cx="4752975" cy="305435"/>
+                        </a:xfrm>
+                        <a:prstGeom prst="rect">
+                          <a:avLst/>
+                        </a:prstGeom>
+                        <a:noFill/>
+                        <a:ln w="6350">
+                          <a:noFill/>
+                        </a:ln>
+                      </wps:spPr>
+                      <wps:txbx>
+                        <w:txbxContent>
+                          <w:p>
+                            <w:pPr>
+                              <w:pBdr>
+                                <w:top w:val="single" w:sz="8" w:space="1" w:color="595959" w:themeColor="text1" w:themeTint="A6"/>
+                              </w:pBdr>
+                              <w:rPr>
+                                <w:color w:val="404040" w:themeColor="text1" w:themeTint="BF"/>
+                              </w:rPr>
+                            </w:pPr>
+                            <w:r>
+                              <w:rPr>
+                                <w:b/>
+                                <w:bCs/>
+                                <w:color w:val="404040" w:themeColor="text1" w:themeTint="BF"/>
+                              </w:rPr>
+                              <w:t>Instandsetzungszeitpunkte</w:t>
+                            </w:r>
+                          </w:p>
+                        </w:txbxContent>
+                      </wps:txbx>
+                      <wps:bodyPr rot="0" spcFirstLastPara="0" vertOverflow="overflow" horzOverflow="overflow" vert="horz" wrap="square" lIns="91440" tIns="45720" rIns="91440" bIns="45720" numCol="1" spcCol="0" rtlCol="0" fromWordArt="0" anchor="t" anchorCtr="0" forceAA="0" compatLnSpc="1">
+                        <a:prstTxWarp prst="textNoShape">
+                          <a:avLst/>
+                        </a:prstTxWarp>
+                        <a:noAutofit/>
+                      </wps:bodyPr>
+                    </wps:wsp>
+                  </a:graphicData>
+                </a:graphic>
+                <wp14:sizeRelH relativeFrom="margin">
+                  <wp14:pctWidth>0</wp14:pctWidth>
+                </wp14:sizeRelH>
+                <wp14:sizeRelV relativeFrom="margin">
+                  <wp14:pctHeight>0</wp14:pctHeight>
+                </wp14:sizeRelV>
+              </wp:anchor>
+            </w:drawing>
+          </mc:Choice>
+          <mc:Fallback>
+            <w:pict>
+              <v:shape w14:anchorId="38C5B069" id="Text Box 7" o:spid="_x0000_s1030" type="#_x0000_t202" style="position:absolute;left:0;text-align:left;margin-left:388.5pt;margin-top:525.45pt;width:374.25pt;height:24.05pt;z-index:251666432;visibility:visible;mso-wrap-style:square;mso-width-percent:0;mso-height-percent:0;mso-wrap-distance-left:9pt;mso-wrap-distance-top:0;mso-wrap-distance-right:9pt;mso-wrap-distance-bottom:0;mso-position-horizontal:absolute;mso-position-horizontal-relative:text;mso-position-vertical:absolute;mso-position-vertical-relative:page;mso-width-percent:0;mso-height-percent:0;mso-width-relative:margin;mso-height-relative:margin;v-text-anchor:top" o:gfxdata="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" filled="f" stroked="f" strokeweight=".5pt">
+                <v:textbox>
+                  <w:txbxContent>
+                    <w:p>
+                      <w:pPr>
+                        <w:pBdr>
+                          <w:top w:val="single" w:sz="8" w:space="1" w:color="595959" w:themeColor="text1" w:themeTint="A6"/>
+                        </w:pBdr>
+                        <w:rPr>
+                          <w:color w:val="404040" w:themeColor="text1" w:themeTint="BF"/>
+                        </w:rPr>
+                      </w:pPr>
+                      <w:r>
+                        <w:rPr>
+                          <w:b/>
+                          <w:bCs/>
+                          <w:color w:val="404040" w:themeColor="text1" w:themeTint="BF"/>
+                        </w:rPr>
+                        <w:t>Instandsetzungszeitpunkte</w:t>
+                      </w:r>
+                    </w:p>
+                  </w:txbxContent>
+                </v:textbox>
+                <w10:wrap anchory="page"/>
+              </v:shape>
+            </w:pict>
+          </mc:Fallback>
+        </mc:AlternateContent>
+      </w:r>
+      <w:r>
+        <w:rPr>
+          <w:noProof/>
+          <w:sz w:val="16"/>
+          <w:szCs w:val="16"/>
+        </w:rPr>
+        <mc:AlternateContent>
+          <mc:Choice Requires="wps">
+            <w:drawing>
+              <wp:anchor distT="0" distB="0" distL="114300" distR="114300" simplePos="0" relativeHeight="251664384" behindDoc="0" locked="0" layoutInCell="1" allowOverlap="1" wp14:anchorId="5F6B9030" wp14:editId="63590686">
                 <wp:simplePos x="0" y="0"/>
                 <wp:positionH relativeFrom="column">
                   <wp:posOffset>2660015</wp:posOffset>
                 </wp:positionH>
                 <wp:positionV relativeFrom="page">
-                  <wp:posOffset>6642100</wp:posOffset>
+                  <wp:posOffset>6671533</wp:posOffset>
                 </wp:positionV>
                 <wp:extent cx="1945640" cy="305435"/>
                 <wp:effectExtent l="0" t="0" r="0" b="0"/>
@@ -12490,8 +12711,6 @@
                                 <w:b/>
                                 <w:bCs/>
                                 <w:color w:val="404040" w:themeColor="text1" w:themeTint="BF"/>
-                                <w:sz w:val="18"/>
-                                <w:szCs w:val="18"/>
                               </w:rPr>
                               <w:t>Baulicher Zustand</w:t>
                             </w:r>
@@ -12518,7 +12737,7 @@
           </mc:Choice>
           <mc:Fallback>
             <w:pict>
-              <v:shape w14:anchorId="5F6B9030" id="Text Box 6" o:spid="_x0000_s1029" type="#_x0000_t202" style="position:absolute;left:0;text-align:left;margin-left:209.45pt;margin-top:523pt;width:153.2pt;height:24.05pt;z-index:251664384;visibility:visible;mso-wrap-style:square;mso-width-percent:0;mso-height-percent:0;mso-wrap-distance-left:9pt;mso-wrap-distance-top:0;mso-wrap-distance-right:9pt;mso-wrap-distance-bottom:0;mso-position-horizontal:absolute;mso-position-horizontal-relative:text;mso-position-vertical:absolute;mso-position-vertical-relative:page;mso-width-percent:0;mso-height-percent:0;mso-width-relative:margin;mso-height-relative:margin;v-text-anchor:top" o:gfxdata="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" filled="f" stroked="f" strokeweight=".5pt">
+              <v:shape w14:anchorId="5F6B9030" id="Text Box 6" o:spid="_x0000_s1031" type="#_x0000_t202" style="position:absolute;left:0;text-align:left;margin-left:209.45pt;margin-top:525.3pt;width:153.2pt;height:24.05pt;z-index:251664384;visibility:visible;mso-wrap-style:square;mso-width-percent:0;mso-height-percent:0;mso-wrap-distance-left:9pt;mso-wrap-distance-top:0;mso-wrap-distance-right:9pt;mso-wrap-distance-bottom:0;mso-position-horizontal:absolute;mso-position-horizontal-relative:text;mso-position-vertical:absolute;mso-position-vertical-relative:page;mso-width-percent:0;mso-height-percent:0;mso-width-relative:margin;mso-height-relative:margin;v-text-anchor:top" o:gfxdata="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" filled="f" stroked="f" strokeweight=".5pt">
                 <v:textbox>
                   <w:txbxContent>
                     <w:p>
@@ -12535,238 +12754,8 @@
                           <w:b/>
                           <w:bCs/>
                           <w:color w:val="404040" w:themeColor="text1" w:themeTint="BF"/>
-                          <w:sz w:val="18"/>
-                          <w:szCs w:val="18"/>
                         </w:rPr>
                         <w:t>Baulicher Zustand</w:t>
-                      </w:r>
-                    </w:p>
-                  </w:txbxContent>
-                </v:textbox>
-                <w10:wrap anchory="page"/>
-              </v:shape>
-            </w:pict>
-          </mc:Fallback>
-        </mc:AlternateContent>
-      </w:r>
-      <w:r>
-        <w:rPr>
-          <w:noProof/>
-          <w:sz w:val="16"/>
-          <w:szCs w:val="16"/>
-        </w:rPr>
-        <mc:AlternateContent>
-          <mc:Choice Requires="wps">
-            <w:drawing>
-              <wp:anchor distT="0" distB="0" distL="114300" distR="114300" simplePos="0" relativeHeight="251666432" behindDoc="0" locked="0" layoutInCell="1" allowOverlap="1" wp14:anchorId="38C5B069" wp14:editId="2B6B186B">
-                <wp:simplePos x="0" y="0"/>
-                <wp:positionH relativeFrom="column">
-                  <wp:posOffset>4933950</wp:posOffset>
-                </wp:positionH>
-                <wp:positionV relativeFrom="page">
-                  <wp:posOffset>6644005</wp:posOffset>
-                </wp:positionV>
-                <wp:extent cx="4752975" cy="305435"/>
-                <wp:effectExtent l="0" t="0" r="0" b="0"/>
-                <wp:wrapNone/>
-                <wp:docPr id="7" name="Text Box 7"/>
-                <wp:cNvGraphicFramePr/>
-                <a:graphic xmlns:a="http://schemas.openxmlformats.org/drawingml/2006/main">
-                  <a:graphicData uri="http://schemas.microsoft.com/office/word/2010/wordprocessingShape">
-                    <wps:wsp>
-                      <wps:cNvSpPr txBox="1"/>
-                      <wps:spPr>
-                        <a:xfrm>
-                          <a:off x="0" y="0"/>
-                          <a:ext cx="4752975" cy="305435"/>
-                        </a:xfrm>
-                        <a:prstGeom prst="rect">
-                          <a:avLst/>
-                        </a:prstGeom>
-                        <a:noFill/>
-                        <a:ln w="6350">
-                          <a:noFill/>
-                        </a:ln>
-                      </wps:spPr>
-                      <wps:txbx>
-                        <w:txbxContent>
-                          <w:p>
-                            <w:pPr>
-                              <w:pBdr>
-                                <w:top w:val="single" w:sz="8" w:space="1" w:color="595959" w:themeColor="text1" w:themeTint="A6"/>
-                              </w:pBdr>
-                              <w:rPr>
-                                <w:color w:val="404040" w:themeColor="text1" w:themeTint="BF"/>
-                              </w:rPr>
-                            </w:pPr>
-                            <w:r>
-                              <w:rPr>
-                                <w:b/>
-                                <w:bCs/>
-                                <w:color w:val="404040" w:themeColor="text1" w:themeTint="BF"/>
-                                <w:sz w:val="18"/>
-                                <w:szCs w:val="18"/>
-                              </w:rPr>
-                              <w:t>Instandsetzungszeitpunkte</w:t>
-                            </w:r>
-                          </w:p>
-                        </w:txbxContent>
-                      </wps:txbx>
-                      <wps:bodyPr rot="0" spcFirstLastPara="0" vertOverflow="overflow" horzOverflow="overflow" vert="horz" wrap="square" lIns="91440" tIns="45720" rIns="91440" bIns="45720" numCol="1" spcCol="0" rtlCol="0" fromWordArt="0" anchor="t" anchorCtr="0" forceAA="0" compatLnSpc="1">
-                        <a:prstTxWarp prst="textNoShape">
-                          <a:avLst/>
-                        </a:prstTxWarp>
-                        <a:noAutofit/>
-                      </wps:bodyPr>
-                    </wps:wsp>
-                  </a:graphicData>
-                </a:graphic>
-                <wp14:sizeRelH relativeFrom="margin">
-                  <wp14:pctWidth>0</wp14:pctWidth>
-                </wp14:sizeRelH>
-                <wp14:sizeRelV relativeFrom="margin">
-                  <wp14:pctHeight>0</wp14:pctHeight>
-                </wp14:sizeRelV>
-              </wp:anchor>
-            </w:drawing>
-          </mc:Choice>
-          <mc:Fallback>
-            <w:pict>
-              <v:shape w14:anchorId="38C5B069" id="Text Box 7" o:spid="_x0000_s1030" type="#_x0000_t202" style="position:absolute;left:0;text-align:left;margin-left:388.5pt;margin-top:523.15pt;width:374.25pt;height:24.05pt;z-index:251666432;visibility:visible;mso-wrap-style:square;mso-width-percent:0;mso-height-percent:0;mso-wrap-distance-left:9pt;mso-wrap-distance-top:0;mso-wrap-distance-right:9pt;mso-wrap-distance-bottom:0;mso-position-horizontal:absolute;mso-position-horizontal-relative:text;mso-position-vertical:absolute;mso-position-vertical-relative:page;mso-width-percent:0;mso-height-percent:0;mso-width-relative:margin;mso-height-relative:margin;v-text-anchor:top" o:gfxdata="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" filled="f" stroked="f" strokeweight=".5pt">
-                <v:textbox>
-                  <w:txbxContent>
-                    <w:p>
-                      <w:pPr>
-                        <w:pBdr>
-                          <w:top w:val="single" w:sz="8" w:space="1" w:color="595959" w:themeColor="text1" w:themeTint="A6"/>
-                        </w:pBdr>
-                        <w:rPr>
-                          <w:color w:val="404040" w:themeColor="text1" w:themeTint="BF"/>
-                        </w:rPr>
-                      </w:pPr>
-                      <w:r>
-                        <w:rPr>
-                          <w:b/>
-                          <w:bCs/>
-                          <w:color w:val="404040" w:themeColor="text1" w:themeTint="BF"/>
-                          <w:sz w:val="18"/>
-                          <w:szCs w:val="18"/>
-                        </w:rPr>
-                        <w:t>Instandsetzungszeitpunkte</w:t>
-                      </w:r>
-                    </w:p>
-                  </w:txbxContent>
-                </v:textbox>
-                <w10:wrap anchory="page"/>
-              </v:shape>
-            </w:pict>
-          </mc:Fallback>
-        </mc:AlternateContent>
-      </w:r>
-      <w:r>
-        <w:rPr>
-          <w:noProof/>
-          <w:sz w:val="16"/>
-          <w:szCs w:val="16"/>
-        </w:rPr>
-        <mc:AlternateContent>
-          <mc:Choice Requires="wps">
-            <w:drawing>
-              <wp:anchor distT="0" distB="0" distL="114300" distR="114300" simplePos="0" relativeHeight="251662336" behindDoc="0" locked="0" layoutInCell="1" allowOverlap="1" wp14:anchorId="5B493AFB" wp14:editId="704F4085">
-                <wp:simplePos x="0" y="0"/>
-                <wp:positionH relativeFrom="column">
-                  <wp:posOffset>-78740</wp:posOffset>
-                </wp:positionH>
-                <wp:positionV relativeFrom="page">
-                  <wp:posOffset>6644333</wp:posOffset>
-                </wp:positionV>
-                <wp:extent cx="2643505" cy="305435"/>
-                <wp:effectExtent l="0" t="0" r="0" b="0"/>
-                <wp:wrapNone/>
-                <wp:docPr id="5" name="Text Box 5"/>
-                <wp:cNvGraphicFramePr/>
-                <a:graphic xmlns:a="http://schemas.openxmlformats.org/drawingml/2006/main">
-                  <a:graphicData uri="http://schemas.microsoft.com/office/word/2010/wordprocessingShape">
-                    <wps:wsp>
-                      <wps:cNvSpPr txBox="1"/>
-                      <wps:spPr>
-                        <a:xfrm>
-                          <a:off x="0" y="0"/>
-                          <a:ext cx="2643505" cy="305435"/>
-                        </a:xfrm>
-                        <a:prstGeom prst="rect">
-                          <a:avLst/>
-                        </a:prstGeom>
-                        <a:noFill/>
-                        <a:ln w="6350">
-                          <a:noFill/>
-                        </a:ln>
-                      </wps:spPr>
-                      <wps:txbx>
-                        <w:txbxContent>
-                          <w:p>
-                            <w:pPr>
-                              <w:pBdr>
-                                <w:top w:val="single" w:sz="8" w:space="1" w:color="595959" w:themeColor="text1" w:themeTint="A6"/>
-                              </w:pBdr>
-                              <w:rPr>
-                                <w:color w:val="404040" w:themeColor="text1" w:themeTint="BF"/>
-                              </w:rPr>
-                            </w:pPr>
-                            <w:r>
-                              <w:rPr>
-                                <w:b/>
-                                <w:bCs/>
-                                <w:color w:val="404040" w:themeColor="text1" w:themeTint="BF"/>
-                                <w:sz w:val="18"/>
-                                <w:szCs w:val="18"/>
-                              </w:rPr>
-                              <w:t>Baustruktur</w:t>
-                            </w:r>
-                          </w:p>
-                        </w:txbxContent>
-                      </wps:txbx>
-                      <wps:bodyPr rot="0" spcFirstLastPara="0" vertOverflow="overflow" horzOverflow="overflow" vert="horz" wrap="square" lIns="91440" tIns="45720" rIns="91440" bIns="45720" numCol="1" spcCol="0" rtlCol="0" fromWordArt="0" anchor="t" anchorCtr="0" forceAA="0" compatLnSpc="1">
-                        <a:prstTxWarp prst="textNoShape">
-                          <a:avLst/>
-                        </a:prstTxWarp>
-                        <a:noAutofit/>
-                      </wps:bodyPr>
-                    </wps:wsp>
-                  </a:graphicData>
-                </a:graphic>
-                <wp14:sizeRelH relativeFrom="margin">
-                  <wp14:pctWidth>0</wp14:pctWidth>
-                </wp14:sizeRelH>
-                <wp14:sizeRelV relativeFrom="margin">
-                  <wp14:pctHeight>0</wp14:pctHeight>
-                </wp14:sizeRelV>
-              </wp:anchor>
-            </w:drawing>
-          </mc:Choice>
-          <mc:Fallback>
-            <w:pict>
-              <v:shape w14:anchorId="5B493AFB" id="Text Box 5" o:spid="_x0000_s1031" type="#_x0000_t202" style="position:absolute;left:0;text-align:left;margin-left:-6.2pt;margin-top:523.2pt;width:208.15pt;height:24.05pt;z-index:251662336;visibility:visible;mso-wrap-style:square;mso-width-percent:0;mso-height-percent:0;mso-wrap-distance-left:9pt;mso-wrap-distance-top:0;mso-wrap-distance-right:9pt;mso-wrap-distance-bottom:0;mso-position-horizontal:absolute;mso-position-horizontal-relative:text;mso-position-vertical:absolute;mso-position-vertical-relative:page;mso-width-percent:0;mso-height-percent:0;mso-width-relative:margin;mso-height-relative:margin;v-text-anchor:top" o:gfxdata="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" filled="f" stroked="f" strokeweight=".5pt">
-                <v:textbox>
-                  <w:txbxContent>
-                    <w:p>
-                      <w:pPr>
-                        <w:pBdr>
-                          <w:top w:val="single" w:sz="8" w:space="1" w:color="595959" w:themeColor="text1" w:themeTint="A6"/>
-                        </w:pBdr>
-                        <w:rPr>
-                          <w:color w:val="404040" w:themeColor="text1" w:themeTint="BF"/>
-                        </w:rPr>
-                      </w:pPr>
-                      <w:r>
-                        <w:rPr>
-                          <w:b/>
-                          <w:bCs/>
-                          <w:color w:val="404040" w:themeColor="text1" w:themeTint="BF"/>
-                          <w:sz w:val="18"/>
-                          <w:szCs w:val="18"/>
-                        </w:rPr>
-                        <w:t>Baustruktur</w:t>
                       </w:r>
                     </w:p>
                   </w:txbxContent>
@@ -12782,7 +12771,8 @@
       <w:headerReference w:type="default" r:id="rId16"/>
       <w:footerReference w:type="default" r:id="rId17"/>
       <w:pgSz w:w="16838" w:h="11906" w:orient="landscape" w:code="9"/>
-      <w:pgMar w:top="1963" w:right="820" w:bottom="1021" w:left="851" w:header="850" w:footer="850" w:gutter="0"/>
+      <w:pgMar w:top="1134" w:right="822" w:bottom="851" w:left="851" w:header="567" w:footer="567" w:gutter="0"/>
+      <w:pgNumType w:start="1"/>
       <w:cols w:space="720"/>
       <w:docGrid w:linePitch="272"/>
     </w:sectPr>
@@ -12965,37 +12955,6 @@
           <w:t>2</w:t>
         </w:r>
         <w:r>
-          <w:fldChar w:fldCharType="end"/>
-        </w:r>
-        <w:r>
-          <w:rPr>
-            <w:lang w:val="en-US"/>
-          </w:rPr>
-          <w:t>/</w:t>
-        </w:r>
-        <w:r>
-          <w:fldChar w:fldCharType="begin"/>
-        </w:r>
-        <w:r>
-          <w:rPr>
-            <w:lang w:val="en-US"/>
-          </w:rPr>
-          <w:instrText xml:space="preserve"> NUMPAGES  \* MERGEFORMAT </w:instrText>
-        </w:r>
-        <w:r>
-          <w:fldChar w:fldCharType="separate"/>
-        </w:r>
-        <w:r>
-          <w:rPr>
-            <w:noProof/>
-            <w:lang w:val="en-US"/>
-          </w:rPr>
-          <w:t>9</w:t>
-        </w:r>
-        <w:r>
-          <w:rPr>
-            <w:noProof/>
-          </w:rPr>
           <w:fldChar w:fldCharType="end"/>
         </w:r>
       </w:sdtContent>
@@ -13469,13 +13428,13 @@
         <w:lang w:eastAsia="de-CH"/>
       </w:rPr>
       <w:drawing>
-        <wp:anchor distT="0" distB="0" distL="114300" distR="114300" simplePos="0" relativeHeight="251673600" behindDoc="0" locked="0" layoutInCell="1" allowOverlap="1" wp14:anchorId="772A8C20" wp14:editId="364EA9A0">
+        <wp:anchor distT="0" distB="0" distL="114300" distR="114300" simplePos="0" relativeHeight="251673600" behindDoc="0" locked="0" layoutInCell="1" allowOverlap="1" wp14:anchorId="772A8C20" wp14:editId="60E5B6DE">
           <wp:simplePos x="0" y="0"/>
           <wp:positionH relativeFrom="margin">
-            <wp:align>right</wp:align>
+            <wp:posOffset>8905875</wp:posOffset>
           </wp:positionH>
           <wp:positionV relativeFrom="paragraph">
-            <wp:posOffset>48895</wp:posOffset>
+            <wp:posOffset>-32162</wp:posOffset>
           </wp:positionV>
           <wp:extent cx="719455" cy="352425"/>
           <wp:effectExtent l="0" t="0" r="4445" b="9525"/>
@@ -13548,105 +13507,6 @@
       </w:rPr>
       <w:t>()]&gt;&gt;</w:t>
     </w:r>
-    <w:r>
-      <w:rPr>
-        <w:b/>
-        <w:noProof/>
-        <w:lang w:val="en-US" w:eastAsia="de-CH"/>
-      </w:rPr>
-      <w:tab/>
-    </w:r>
-    <w:sdt>
-      <w:sdtPr>
-        <w:id w:val="-1764833543"/>
-        <w:docPartObj>
-          <w:docPartGallery w:val="Page Numbers (Bottom of Page)"/>
-          <w:docPartUnique/>
-        </w:docPartObj>
-      </w:sdtPr>
-      <w:sdtContent>
-        <w:r>
-          <w:fldChar w:fldCharType="begin"/>
-        </w:r>
-        <w:r>
-          <w:rPr>
-            <w:lang w:val="en-US"/>
-          </w:rPr>
-          <w:instrText>PAGE   \* MERGEFORMAT</w:instrText>
-        </w:r>
-        <w:r>
-          <w:fldChar w:fldCharType="separate"/>
-        </w:r>
-        <w:r>
-          <w:t>7</w:t>
-        </w:r>
-        <w:r>
-          <w:fldChar w:fldCharType="end"/>
-        </w:r>
-        <w:r>
-          <w:rPr>
-            <w:lang w:val="en-US"/>
-          </w:rPr>
-          <w:t>/</w:t>
-        </w:r>
-        <w:r>
-          <w:fldChar w:fldCharType="begin"/>
-        </w:r>
-        <w:r>
-          <w:rPr>
-            <w:lang w:val="en-US"/>
-          </w:rPr>
-          <w:instrText xml:space="preserve"> NUMPAGES  \* MERGEFORMAT </w:instrText>
-        </w:r>
-        <w:r>
-          <w:fldChar w:fldCharType="separate"/>
-        </w:r>
-        <w:r>
-          <w:t>7</w:t>
-        </w:r>
-        <w:r>
-          <w:rPr>
-            <w:noProof/>
-          </w:rPr>
-          <w:fldChar w:fldCharType="end"/>
-        </w:r>
-        <w:r>
-          <w:rPr>
-            <w:b/>
-            <w:noProof/>
-            <w:lang w:val="en-US" w:eastAsia="de-CH"/>
-          </w:rPr>
-          <w:tab/>
-        </w:r>
-        <w:r>
-          <w:rPr>
-            <w:lang w:val="en-US"/>
-          </w:rPr>
-          <w:fldChar w:fldCharType="begin"/>
-        </w:r>
-        <w:r>
-          <w:instrText xml:space="preserve"> TIME \@ "dd.MM.yyyy" </w:instrText>
-        </w:r>
-        <w:r>
-          <w:rPr>
-            <w:lang w:val="en-US"/>
-          </w:rPr>
-          <w:fldChar w:fldCharType="separate"/>
-        </w:r>
-        <w:r>
-          <w:rPr>
-            <w:noProof/>
-          </w:rPr>
-          <w:t>29.07.2022</w:t>
-        </w:r>
-        <w:r>
-          <w:rPr>
-            <w:lang w:val="en-US"/>
-          </w:rPr>
-          <w:fldChar w:fldCharType="end"/>
-        </w:r>
-      </w:sdtContent>
-    </w:sdt>
   </w:p>
 </w:hdr>
 </file>
@@ -17537,9 +17397,9 @@
           <c:xMode val="edge"/>
           <c:yMode val="edge"/>
           <c:x val="8.9248014303888859E-2"/>
-          <c:y val="6.638057931743413E-2"/>
+          <c:y val="5.6781347255999044E-2"/>
           <c:w val="0.8762967674892167"/>
-          <c:h val="0.65441366265501921"/>
+          <c:h val="0.66401289471645419"/>
         </c:manualLayout>
       </c:layout>
       <c:barChart>

</xml_diff>

<commit_message>
Print Evaluation: OnePage footer
</commit_message>
<xml_diff>
--- a/src/main/resources/templates/Building Evaluation Template.docx
+++ b/src/main/resources/templates/Building Evaluation Template.docx
@@ -3415,6 +3415,39 @@
       <w:pPr>
         <w:spacing w:line="240" w:lineRule="auto"/>
         <w:jc w:val="left"/>
+      </w:pPr>
+    </w:p>
+    <w:p/>
+    <w:p/>
+    <w:p/>
+    <w:p/>
+    <w:p/>
+    <w:p/>
+    <w:p/>
+    <w:p/>
+    <w:p/>
+    <w:p/>
+    <w:p/>
+    <w:p/>
+    <w:p/>
+    <w:p/>
+    <w:p/>
+    <w:p/>
+    <w:p/>
+    <w:p/>
+    <w:p/>
+    <w:p/>
+    <w:p/>
+    <w:p/>
+    <w:p/>
+    <w:p>
+      <w:pPr>
+        <w:ind w:firstLine="567"/>
+      </w:pPr>
+    </w:p>
+    <w:p/>
+    <w:p>
+      <w:pPr>
         <w:sectPr>
           <w:pgSz w:w="16838" w:h="11906" w:orient="landscape" w:code="9"/>
           <w:pgMar w:top="1963" w:right="820" w:bottom="1021" w:left="851" w:header="850" w:footer="850" w:gutter="0"/>
@@ -5927,7 +5960,7 @@
                                   <w:tcBorders>
                                     <w:top w:val="dotted" w:sz="4" w:space="0" w:color="808080" w:themeColor="background1" w:themeShade="80"/>
                                     <w:left w:val="single" w:sz="4" w:space="0" w:color="auto"/>
-                                    <w:bottom w:val="nil"/>
+                                    <w:bottom w:val="dotted" w:sz="4" w:space="0" w:color="808080" w:themeColor="background1" w:themeShade="80"/>
                                     <w:right w:val="nil"/>
                                   </w:tcBorders>
                                   <w:noWrap/>
@@ -5951,7 +5984,7 @@
                                   <w:tcBorders>
                                     <w:top w:val="dotted" w:sz="4" w:space="0" w:color="808080" w:themeColor="background1" w:themeShade="80"/>
                                     <w:left w:val="nil"/>
-                                    <w:bottom w:val="nil"/>
+                                    <w:bottom w:val="dotted" w:sz="4" w:space="0" w:color="808080" w:themeColor="background1" w:themeShade="80"/>
                                     <w:right w:val="single" w:sz="4" w:space="0" w:color="auto"/>
                                   </w:tcBorders>
                                   <w:noWrap/>
@@ -10068,7 +10101,7 @@
                             <w:tcBorders>
                               <w:top w:val="dotted" w:sz="4" w:space="0" w:color="808080" w:themeColor="background1" w:themeShade="80"/>
                               <w:left w:val="single" w:sz="4" w:space="0" w:color="auto"/>
-                              <w:bottom w:val="nil"/>
+                              <w:bottom w:val="dotted" w:sz="4" w:space="0" w:color="808080" w:themeColor="background1" w:themeShade="80"/>
                               <w:right w:val="nil"/>
                             </w:tcBorders>
                             <w:noWrap/>
@@ -10092,7 +10125,7 @@
                             <w:tcBorders>
                               <w:top w:val="dotted" w:sz="4" w:space="0" w:color="808080" w:themeColor="background1" w:themeShade="80"/>
                               <w:left w:val="nil"/>
-                              <w:bottom w:val="nil"/>
+                              <w:bottom w:val="dotted" w:sz="4" w:space="0" w:color="808080" w:themeColor="background1" w:themeShade="80"/>
                               <w:right w:val="single" w:sz="4" w:space="0" w:color="auto"/>
                             </w:tcBorders>
                             <w:noWrap/>
@@ -12772,7 +12805,6 @@
       <w:footerReference w:type="default" r:id="rId17"/>
       <w:pgSz w:w="16838" w:h="11906" w:orient="landscape" w:code="9"/>
       <w:pgMar w:top="1134" w:right="822" w:bottom="851" w:left="851" w:header="567" w:footer="567" w:gutter="0"/>
-      <w:pgNumType w:start="1"/>
       <w:cols w:space="720"/>
       <w:docGrid w:linePitch="272"/>
     </w:sectPr>
@@ -13013,8 +13045,64 @@
       <w:rPr>
         <w:lang w:val="en-US"/>
       </w:rPr>
+      <w:fldChar w:fldCharType="begin"/>
+    </w:r>
+    <w:r>
+      <w:instrText xml:space="preserve"> TIME \@ "dd.MM.yyyy" </w:instrText>
+    </w:r>
+    <w:r>
+      <w:rPr>
+        <w:lang w:val="en-US"/>
+      </w:rPr>
+      <w:fldChar w:fldCharType="separate"/>
+    </w:r>
+    <w:r>
+      <w:rPr>
+        <w:noProof/>
+      </w:rPr>
+      <w:t>29.07.2022</w:t>
+    </w:r>
+    <w:r>
+      <w:rPr>
+        <w:lang w:val="en-US"/>
+      </w:rPr>
+      <w:fldChar w:fldCharType="end"/>
+    </w:r>
+    <w:r>
+      <w:rPr>
+        <w:lang w:val="en-US"/>
+      </w:rPr>
       <w:tab/>
     </w:r>
+    <w:sdt>
+      <w:sdtPr>
+        <w:id w:val="-1770392915"/>
+        <w:docPartObj>
+          <w:docPartGallery w:val="Page Numbers (Bottom of Page)"/>
+          <w:docPartUnique/>
+        </w:docPartObj>
+      </w:sdtPr>
+      <w:sdtContent>
+        <w:r>
+          <w:fldChar w:fldCharType="begin"/>
+        </w:r>
+        <w:r>
+          <w:rPr>
+            <w:lang w:val="en-US"/>
+          </w:rPr>
+          <w:instrText>PAGE   \* MERGEFORMAT</w:instrText>
+        </w:r>
+        <w:r>
+          <w:fldChar w:fldCharType="separate"/>
+        </w:r>
+        <w:r>
+          <w:t>6</w:t>
+        </w:r>
+        <w:r>
+          <w:fldChar w:fldCharType="end"/>
+        </w:r>
+      </w:sdtContent>
+    </w:sdt>
     <w:r>
       <w:rPr>
         <w:lang w:val="en-US"/>

</xml_diff>

<commit_message>
Template Building Evaluation cosmetics
</commit_message>
<xml_diff>
--- a/src/main/resources/templates/Building Evaluation Template.docx
+++ b/src/main/resources/templates/Building Evaluation Template.docx
@@ -253,8 +253,8 @@
       <w:tblPr>
         <w:tblW w:w="7213" w:type="dxa"/>
         <w:tblBorders>
-          <w:bottom w:val="dashSmallGap" w:sz="4" w:space="0" w:color="auto"/>
-          <w:insideH w:val="dashSmallGap" w:sz="4" w:space="0" w:color="auto"/>
+          <w:bottom w:val="single" w:sz="2" w:space="0" w:color="7F7F7F" w:themeColor="text1" w:themeTint="80"/>
+          <w:insideH w:val="single" w:sz="2" w:space="0" w:color="7F7F7F" w:themeColor="text1" w:themeTint="80"/>
         </w:tblBorders>
         <w:tblCellMar>
           <w:left w:w="70" w:type="dxa"/>
@@ -456,8 +456,8 @@
       <w:tblPr>
         <w:tblW w:w="7213" w:type="dxa"/>
         <w:tblBorders>
-          <w:bottom w:val="dashSmallGap" w:sz="4" w:space="0" w:color="auto"/>
-          <w:insideH w:val="dashSmallGap" w:sz="4" w:space="0" w:color="auto"/>
+          <w:bottom w:val="single" w:sz="2" w:space="0" w:color="7F7F7F" w:themeColor="text1" w:themeTint="80"/>
+          <w:insideH w:val="single" w:sz="2" w:space="0" w:color="7F7F7F" w:themeColor="text1" w:themeTint="80"/>
         </w:tblBorders>
         <w:tblCellMar>
           <w:left w:w="70" w:type="dxa"/>
@@ -774,8 +774,9 @@
       <w:tblPr>
         <w:tblW w:w="0" w:type="auto"/>
         <w:tblBorders>
-          <w:bottom w:val="single" w:sz="2" w:space="0" w:color="auto"/>
-          <w:insideH w:val="single" w:sz="2" w:space="0" w:color="auto"/>
+          <w:top w:val="single" w:sz="2" w:space="0" w:color="7F7F7F" w:themeColor="text1" w:themeTint="80"/>
+          <w:bottom w:val="single" w:sz="2" w:space="0" w:color="7F7F7F" w:themeColor="text1" w:themeTint="80"/>
+          <w:insideH w:val="single" w:sz="2" w:space="0" w:color="7F7F7F" w:themeColor="text1" w:themeTint="80"/>
         </w:tblBorders>
         <w:tblLayout w:type="fixed"/>
         <w:tblCellMar>
@@ -798,10 +799,6 @@
         <w:tc>
           <w:tcPr>
             <w:tcW w:w="3948" w:type="dxa"/>
-            <w:tcBorders>
-              <w:top w:val="single" w:sz="2" w:space="0" w:color="auto"/>
-              <w:bottom w:val="single" w:sz="8" w:space="0" w:color="auto"/>
-            </w:tcBorders>
             <w:shd w:val="clear" w:color="auto" w:fill="F2F2F2" w:themeFill="background1" w:themeFillShade="F2"/>
             <w:noWrap/>
             <w:tcMar>
@@ -836,10 +833,6 @@
         <w:tc>
           <w:tcPr>
             <w:tcW w:w="8816" w:type="dxa"/>
-            <w:tcBorders>
-              <w:top w:val="single" w:sz="2" w:space="0" w:color="auto"/>
-              <w:bottom w:val="single" w:sz="8" w:space="0" w:color="auto"/>
-            </w:tcBorders>
             <w:shd w:val="clear" w:color="auto" w:fill="F2F2F2" w:themeFill="background1" w:themeFillShade="F2"/>
             <w:noWrap/>
             <w:tcMar>
@@ -895,10 +888,6 @@
         <w:tc>
           <w:tcPr>
             <w:tcW w:w="1135" w:type="dxa"/>
-            <w:tcBorders>
-              <w:top w:val="single" w:sz="2" w:space="0" w:color="auto"/>
-              <w:bottom w:val="single" w:sz="8" w:space="0" w:color="auto"/>
-            </w:tcBorders>
             <w:shd w:val="clear" w:color="auto" w:fill="F2F2F2" w:themeFill="background1" w:themeFillShade="F2"/>
             <w:noWrap/>
             <w:tcMar>
@@ -934,10 +923,6 @@
         <w:tc>
           <w:tcPr>
             <w:tcW w:w="1199" w:type="dxa"/>
-            <w:tcBorders>
-              <w:top w:val="single" w:sz="2" w:space="0" w:color="auto"/>
-              <w:bottom w:val="single" w:sz="8" w:space="0" w:color="auto"/>
-            </w:tcBorders>
             <w:shd w:val="clear" w:color="auto" w:fill="F2F2F2" w:themeFill="background1" w:themeFillShade="F2"/>
             <w:noWrap/>
             <w:tcMar>
@@ -978,9 +963,6 @@
         <w:tc>
           <w:tcPr>
             <w:tcW w:w="3948" w:type="dxa"/>
-            <w:tcBorders>
-              <w:top w:val="single" w:sz="8" w:space="0" w:color="auto"/>
-            </w:tcBorders>
             <w:shd w:val="clear" w:color="auto" w:fill="auto"/>
             <w:noWrap/>
             <w:vAlign w:val="center"/>
@@ -1079,9 +1061,6 @@
         <w:tc>
           <w:tcPr>
             <w:tcW w:w="8816" w:type="dxa"/>
-            <w:tcBorders>
-              <w:top w:val="single" w:sz="8" w:space="0" w:color="auto"/>
-            </w:tcBorders>
             <w:shd w:val="clear" w:color="auto" w:fill="auto"/>
             <w:vAlign w:val="center"/>
             <w:hideMark/>
@@ -1145,9 +1124,6 @@
         <w:tc>
           <w:tcPr>
             <w:tcW w:w="1135" w:type="dxa"/>
-            <w:tcBorders>
-              <w:top w:val="single" w:sz="8" w:space="0" w:color="auto"/>
-            </w:tcBorders>
             <w:shd w:val="clear" w:color="auto" w:fill="auto"/>
             <w:noWrap/>
             <w:vAlign w:val="center"/>
@@ -1176,9 +1152,6 @@
         <w:tc>
           <w:tcPr>
             <w:tcW w:w="1199" w:type="dxa"/>
-            <w:tcBorders>
-              <w:top w:val="single" w:sz="8" w:space="0" w:color="auto"/>
-            </w:tcBorders>
             <w:shd w:val="clear" w:color="auto" w:fill="auto"/>
             <w:noWrap/>
             <w:vAlign w:val="center"/>
@@ -1409,6 +1382,14 @@
       <w:tblPr>
         <w:tblStyle w:val="TableGrid"/>
         <w:tblW w:w="15260" w:type="dxa"/>
+        <w:tblBorders>
+          <w:top w:val="single" w:sz="4" w:space="0" w:color="7F7F7F" w:themeColor="text1" w:themeTint="80"/>
+          <w:left w:val="none" w:sz="0" w:space="0" w:color="auto"/>
+          <w:bottom w:val="single" w:sz="4" w:space="0" w:color="7F7F7F" w:themeColor="text1" w:themeTint="80"/>
+          <w:right w:val="none" w:sz="0" w:space="0" w:color="auto"/>
+          <w:insideH w:val="single" w:sz="4" w:space="0" w:color="7F7F7F" w:themeColor="text1" w:themeTint="80"/>
+          <w:insideV w:val="dashSmallGap" w:sz="4" w:space="0" w:color="7F7F7F" w:themeColor="text1" w:themeTint="80"/>
+        </w:tblBorders>
         <w:tblLayout w:type="fixed"/>
         <w:tblCellMar>
           <w:left w:w="0" w:type="dxa"/>
@@ -1455,12 +1436,7 @@
         <w:tc>
           <w:tcPr>
             <w:tcW w:w="3337" w:type="dxa"/>
-            <w:tcBorders>
-              <w:top w:val="single" w:sz="2" w:space="0" w:color="auto"/>
-              <w:left w:val="single" w:sz="2" w:space="0" w:color="auto"/>
-              <w:bottom w:val="single" w:sz="2" w:space="0" w:color="auto"/>
-              <w:right w:val="single" w:sz="2" w:space="0" w:color="auto"/>
-            </w:tcBorders>
+            <w:vMerge w:val="restart"/>
             <w:shd w:val="clear" w:color="auto" w:fill="F2F2F2" w:themeFill="background1" w:themeFillShade="F2"/>
           </w:tcPr>
           <w:p>
@@ -1479,17 +1455,29 @@
               <w:t>Element</w:t>
             </w:r>
           </w:p>
+          <w:p>
+            <w:pPr>
+              <w:ind w:left="57" w:right="113"/>
+              <w:rPr>
+                <w:b/>
+                <w:bCs/>
+              </w:rPr>
+            </w:pPr>
+          </w:p>
+          <w:p>
+            <w:pPr>
+              <w:ind w:left="57" w:right="113"/>
+              <w:rPr>
+                <w:b/>
+                <w:bCs/>
+              </w:rPr>
+            </w:pPr>
+          </w:p>
         </w:tc>
         <w:tc>
           <w:tcPr>
             <w:tcW w:w="762" w:type="dxa"/>
             <w:gridSpan w:val="2"/>
-            <w:tcBorders>
-              <w:top w:val="single" w:sz="2" w:space="0" w:color="auto"/>
-              <w:left w:val="single" w:sz="2" w:space="0" w:color="auto"/>
-              <w:bottom w:val="single" w:sz="2" w:space="0" w:color="auto"/>
-              <w:right w:val="single" w:sz="2" w:space="0" w:color="auto"/>
-            </w:tcBorders>
             <w:shd w:val="clear" w:color="auto" w:fill="F2F2F2" w:themeFill="background1" w:themeFillShade="F2"/>
           </w:tcPr>
           <w:p>
@@ -1505,14 +1493,7 @@
                 <w:b/>
                 <w:bCs/>
               </w:rPr>
-              <w:t>K</w:t>
-            </w:r>
-            <w:r>
-              <w:rPr>
-                <w:b/>
-                <w:bCs/>
-              </w:rPr>
-              <w:t>urzfr.</w:t>
+              <w:t>Kurzfr.</w:t>
             </w:r>
           </w:p>
         </w:tc>
@@ -1520,12 +1501,6 @@
           <w:tcPr>
             <w:tcW w:w="1527" w:type="dxa"/>
             <w:gridSpan w:val="4"/>
-            <w:tcBorders>
-              <w:top w:val="single" w:sz="2" w:space="0" w:color="auto"/>
-              <w:left w:val="single" w:sz="2" w:space="0" w:color="auto"/>
-              <w:bottom w:val="single" w:sz="2" w:space="0" w:color="auto"/>
-              <w:right w:val="single" w:sz="2" w:space="0" w:color="auto"/>
-            </w:tcBorders>
             <w:shd w:val="clear" w:color="auto" w:fill="F2F2F2" w:themeFill="background1" w:themeFillShade="F2"/>
           </w:tcPr>
           <w:p>
@@ -1541,14 +1516,7 @@
                 <w:b/>
                 <w:bCs/>
               </w:rPr>
-              <w:t>M</w:t>
-            </w:r>
-            <w:r>
-              <w:rPr>
-                <w:b/>
-                <w:bCs/>
-              </w:rPr>
-              <w:t>ittelfristig</w:t>
+              <w:t>Mittelfristig</w:t>
             </w:r>
           </w:p>
         </w:tc>
@@ -1556,12 +1524,6 @@
           <w:tcPr>
             <w:tcW w:w="7650" w:type="dxa"/>
             <w:gridSpan w:val="20"/>
-            <w:tcBorders>
-              <w:top w:val="single" w:sz="2" w:space="0" w:color="auto"/>
-              <w:left w:val="single" w:sz="2" w:space="0" w:color="auto"/>
-              <w:bottom w:val="single" w:sz="2" w:space="0" w:color="auto"/>
-              <w:right w:val="single" w:sz="2" w:space="0" w:color="auto"/>
-            </w:tcBorders>
             <w:shd w:val="clear" w:color="auto" w:fill="F2F2F2" w:themeFill="background1" w:themeFillShade="F2"/>
           </w:tcPr>
           <w:p>
@@ -1584,12 +1546,7 @@
         <w:tc>
           <w:tcPr>
             <w:tcW w:w="708" w:type="dxa"/>
-            <w:tcBorders>
-              <w:top w:val="single" w:sz="2" w:space="0" w:color="auto"/>
-              <w:left w:val="single" w:sz="2" w:space="0" w:color="auto"/>
-              <w:bottom w:val="single" w:sz="2" w:space="0" w:color="auto"/>
-              <w:right w:val="single" w:sz="2" w:space="0" w:color="auto"/>
-            </w:tcBorders>
+            <w:vMerge w:val="restart"/>
             <w:shd w:val="clear" w:color="auto" w:fill="F2F2F2" w:themeFill="background1" w:themeFillShade="F2"/>
           </w:tcPr>
           <w:p>
@@ -1613,12 +1570,7 @@
         <w:tc>
           <w:tcPr>
             <w:tcW w:w="1276" w:type="dxa"/>
-            <w:tcBorders>
-              <w:top w:val="single" w:sz="2" w:space="0" w:color="auto"/>
-              <w:left w:val="single" w:sz="2" w:space="0" w:color="auto"/>
-              <w:bottom w:val="single" w:sz="2" w:space="0" w:color="auto"/>
-              <w:right w:val="single" w:sz="2" w:space="0" w:color="auto"/>
-            </w:tcBorders>
+            <w:vMerge w:val="restart"/>
             <w:shd w:val="clear" w:color="auto" w:fill="F2F2F2" w:themeFill="background1" w:themeFillShade="F2"/>
           </w:tcPr>
           <w:p>
@@ -1638,726 +1590,6 @@
               <w:t>Kosten</w:t>
             </w:r>
           </w:p>
-        </w:tc>
-      </w:tr>
-      <w:tr>
-        <w:trPr>
-          <w:cantSplit/>
-          <w:trHeight w:val="712"/>
-          <w:tblHeader/>
-        </w:trPr>
-        <w:tc>
-          <w:tcPr>
-            <w:tcW w:w="3337" w:type="dxa"/>
-            <w:tcBorders>
-              <w:top w:val="single" w:sz="2" w:space="0" w:color="auto"/>
-              <w:left w:val="single" w:sz="2" w:space="0" w:color="auto"/>
-              <w:bottom w:val="single" w:sz="8" w:space="0" w:color="auto"/>
-              <w:right w:val="single" w:sz="2" w:space="0" w:color="auto"/>
-            </w:tcBorders>
-            <w:shd w:val="clear" w:color="auto" w:fill="F2F2F2" w:themeFill="background1" w:themeFillShade="F2"/>
-          </w:tcPr>
-          <w:p>
-            <w:pPr>
-              <w:ind w:left="57" w:right="113"/>
-              <w:rPr>
-                <w:b/>
-                <w:bCs/>
-              </w:rPr>
-            </w:pPr>
-          </w:p>
-          <w:p>
-            <w:pPr>
-              <w:ind w:left="57" w:right="113"/>
-              <w:rPr>
-                <w:b/>
-                <w:bCs/>
-              </w:rPr>
-            </w:pPr>
-          </w:p>
-        </w:tc>
-        <w:tc>
-          <w:tcPr>
-            <w:tcW w:w="380" w:type="dxa"/>
-            <w:tcBorders>
-              <w:top w:val="single" w:sz="2" w:space="0" w:color="auto"/>
-              <w:left w:val="single" w:sz="2" w:space="0" w:color="auto"/>
-              <w:bottom w:val="single" w:sz="8" w:space="0" w:color="auto"/>
-              <w:right w:val="single" w:sz="2" w:space="0" w:color="auto"/>
-            </w:tcBorders>
-            <w:shd w:val="clear" w:color="auto" w:fill="F2F2F2" w:themeFill="background1" w:themeFillShade="F2"/>
-            <w:textDirection w:val="btLr"/>
-            <w:vAlign w:val="center"/>
-          </w:tcPr>
-          <w:p>
-            <w:pPr>
-              <w:widowControl w:val="0"/>
-              <w:spacing w:line="240" w:lineRule="auto"/>
-              <w:ind w:left="57"/>
-              <w:rPr>
-                <w:b/>
-                <w:bCs/>
-              </w:rPr>
-            </w:pPr>
-          </w:p>
-        </w:tc>
-        <w:tc>
-          <w:tcPr>
-            <w:tcW w:w="382" w:type="dxa"/>
-            <w:tcBorders>
-              <w:top w:val="single" w:sz="2" w:space="0" w:color="auto"/>
-              <w:left w:val="single" w:sz="2" w:space="0" w:color="auto"/>
-              <w:bottom w:val="single" w:sz="8" w:space="0" w:color="auto"/>
-              <w:right w:val="single" w:sz="2" w:space="0" w:color="auto"/>
-            </w:tcBorders>
-            <w:shd w:val="clear" w:color="auto" w:fill="F2F2F2" w:themeFill="background1" w:themeFillShade="F2"/>
-            <w:textDirection w:val="btLr"/>
-            <w:vAlign w:val="center"/>
-          </w:tcPr>
-          <w:p>
-            <w:pPr>
-              <w:widowControl w:val="0"/>
-              <w:spacing w:line="240" w:lineRule="auto"/>
-              <w:ind w:left="57"/>
-              <w:rPr>
-                <w:b/>
-                <w:bCs/>
-              </w:rPr>
-            </w:pPr>
-          </w:p>
-        </w:tc>
-        <w:tc>
-          <w:tcPr>
-            <w:tcW w:w="381" w:type="dxa"/>
-            <w:tcBorders>
-              <w:top w:val="single" w:sz="2" w:space="0" w:color="auto"/>
-              <w:left w:val="single" w:sz="2" w:space="0" w:color="auto"/>
-              <w:bottom w:val="single" w:sz="8" w:space="0" w:color="auto"/>
-              <w:right w:val="single" w:sz="2" w:space="0" w:color="auto"/>
-            </w:tcBorders>
-            <w:shd w:val="clear" w:color="auto" w:fill="F2F2F2" w:themeFill="background1" w:themeFillShade="F2"/>
-            <w:textDirection w:val="btLr"/>
-            <w:vAlign w:val="center"/>
-          </w:tcPr>
-          <w:p>
-            <w:pPr>
-              <w:widowControl w:val="0"/>
-              <w:spacing w:line="240" w:lineRule="auto"/>
-              <w:ind w:left="57"/>
-              <w:rPr>
-                <w:b/>
-                <w:bCs/>
-              </w:rPr>
-            </w:pPr>
-          </w:p>
-        </w:tc>
-        <w:tc>
-          <w:tcPr>
-            <w:tcW w:w="381" w:type="dxa"/>
-            <w:tcBorders>
-              <w:top w:val="single" w:sz="2" w:space="0" w:color="auto"/>
-              <w:left w:val="single" w:sz="2" w:space="0" w:color="auto"/>
-              <w:bottom w:val="single" w:sz="8" w:space="0" w:color="auto"/>
-              <w:right w:val="single" w:sz="2" w:space="0" w:color="auto"/>
-            </w:tcBorders>
-            <w:shd w:val="clear" w:color="auto" w:fill="F2F2F2" w:themeFill="background1" w:themeFillShade="F2"/>
-            <w:textDirection w:val="btLr"/>
-            <w:vAlign w:val="center"/>
-          </w:tcPr>
-          <w:p>
-            <w:pPr>
-              <w:widowControl w:val="0"/>
-              <w:spacing w:line="240" w:lineRule="auto"/>
-              <w:ind w:left="57"/>
-              <w:rPr>
-                <w:b/>
-                <w:bCs/>
-              </w:rPr>
-            </w:pPr>
-          </w:p>
-        </w:tc>
-        <w:tc>
-          <w:tcPr>
-            <w:tcW w:w="381" w:type="dxa"/>
-            <w:tcBorders>
-              <w:top w:val="single" w:sz="2" w:space="0" w:color="auto"/>
-              <w:left w:val="single" w:sz="2" w:space="0" w:color="auto"/>
-              <w:bottom w:val="single" w:sz="8" w:space="0" w:color="auto"/>
-              <w:right w:val="single" w:sz="2" w:space="0" w:color="auto"/>
-            </w:tcBorders>
-            <w:shd w:val="clear" w:color="auto" w:fill="F2F2F2" w:themeFill="background1" w:themeFillShade="F2"/>
-            <w:textDirection w:val="btLr"/>
-            <w:vAlign w:val="center"/>
-          </w:tcPr>
-          <w:p>
-            <w:pPr>
-              <w:widowControl w:val="0"/>
-              <w:spacing w:line="240" w:lineRule="auto"/>
-              <w:ind w:left="57"/>
-              <w:rPr>
-                <w:b/>
-                <w:bCs/>
-              </w:rPr>
-            </w:pPr>
-          </w:p>
-        </w:tc>
-        <w:tc>
-          <w:tcPr>
-            <w:tcW w:w="384" w:type="dxa"/>
-            <w:tcBorders>
-              <w:top w:val="single" w:sz="2" w:space="0" w:color="auto"/>
-              <w:left w:val="single" w:sz="2" w:space="0" w:color="auto"/>
-              <w:bottom w:val="single" w:sz="8" w:space="0" w:color="auto"/>
-              <w:right w:val="single" w:sz="2" w:space="0" w:color="auto"/>
-            </w:tcBorders>
-            <w:shd w:val="clear" w:color="auto" w:fill="F2F2F2" w:themeFill="background1" w:themeFillShade="F2"/>
-            <w:textDirection w:val="btLr"/>
-            <w:vAlign w:val="center"/>
-          </w:tcPr>
-          <w:p>
-            <w:pPr>
-              <w:widowControl w:val="0"/>
-              <w:spacing w:line="240" w:lineRule="auto"/>
-              <w:ind w:left="57"/>
-              <w:rPr>
-                <w:b/>
-                <w:bCs/>
-              </w:rPr>
-            </w:pPr>
-          </w:p>
-        </w:tc>
-        <w:tc>
-          <w:tcPr>
-            <w:tcW w:w="381" w:type="dxa"/>
-            <w:tcBorders>
-              <w:top w:val="single" w:sz="2" w:space="0" w:color="auto"/>
-              <w:left w:val="single" w:sz="2" w:space="0" w:color="auto"/>
-              <w:bottom w:val="single" w:sz="8" w:space="0" w:color="auto"/>
-              <w:right w:val="single" w:sz="2" w:space="0" w:color="auto"/>
-            </w:tcBorders>
-            <w:shd w:val="clear" w:color="auto" w:fill="F2F2F2" w:themeFill="background1" w:themeFillShade="F2"/>
-            <w:textDirection w:val="btLr"/>
-            <w:vAlign w:val="center"/>
-          </w:tcPr>
-          <w:p>
-            <w:pPr>
-              <w:widowControl w:val="0"/>
-              <w:spacing w:line="240" w:lineRule="auto"/>
-              <w:ind w:left="57"/>
-              <w:rPr>
-                <w:b/>
-                <w:bCs/>
-              </w:rPr>
-            </w:pPr>
-          </w:p>
-        </w:tc>
-        <w:tc>
-          <w:tcPr>
-            <w:tcW w:w="381" w:type="dxa"/>
-            <w:tcBorders>
-              <w:top w:val="single" w:sz="2" w:space="0" w:color="auto"/>
-              <w:left w:val="single" w:sz="2" w:space="0" w:color="auto"/>
-              <w:bottom w:val="single" w:sz="8" w:space="0" w:color="auto"/>
-              <w:right w:val="single" w:sz="2" w:space="0" w:color="auto"/>
-            </w:tcBorders>
-            <w:shd w:val="clear" w:color="auto" w:fill="F2F2F2" w:themeFill="background1" w:themeFillShade="F2"/>
-            <w:textDirection w:val="btLr"/>
-            <w:vAlign w:val="center"/>
-          </w:tcPr>
-          <w:p>
-            <w:pPr>
-              <w:widowControl w:val="0"/>
-              <w:spacing w:line="240" w:lineRule="auto"/>
-              <w:ind w:left="57"/>
-              <w:rPr>
-                <w:b/>
-                <w:bCs/>
-              </w:rPr>
-            </w:pPr>
-          </w:p>
-        </w:tc>
-        <w:tc>
-          <w:tcPr>
-            <w:tcW w:w="381" w:type="dxa"/>
-            <w:tcBorders>
-              <w:top w:val="single" w:sz="2" w:space="0" w:color="auto"/>
-              <w:left w:val="single" w:sz="2" w:space="0" w:color="auto"/>
-              <w:bottom w:val="single" w:sz="8" w:space="0" w:color="auto"/>
-              <w:right w:val="single" w:sz="2" w:space="0" w:color="auto"/>
-            </w:tcBorders>
-            <w:shd w:val="clear" w:color="auto" w:fill="F2F2F2" w:themeFill="background1" w:themeFillShade="F2"/>
-            <w:textDirection w:val="btLr"/>
-            <w:vAlign w:val="center"/>
-          </w:tcPr>
-          <w:p>
-            <w:pPr>
-              <w:widowControl w:val="0"/>
-              <w:spacing w:line="240" w:lineRule="auto"/>
-              <w:ind w:left="57"/>
-              <w:rPr>
-                <w:b/>
-                <w:bCs/>
-              </w:rPr>
-            </w:pPr>
-          </w:p>
-        </w:tc>
-        <w:tc>
-          <w:tcPr>
-            <w:tcW w:w="381" w:type="dxa"/>
-            <w:tcBorders>
-              <w:top w:val="single" w:sz="2" w:space="0" w:color="auto"/>
-              <w:left w:val="single" w:sz="2" w:space="0" w:color="auto"/>
-              <w:bottom w:val="single" w:sz="8" w:space="0" w:color="auto"/>
-              <w:right w:val="single" w:sz="2" w:space="0" w:color="auto"/>
-            </w:tcBorders>
-            <w:shd w:val="clear" w:color="auto" w:fill="F2F2F2" w:themeFill="background1" w:themeFillShade="F2"/>
-            <w:textDirection w:val="btLr"/>
-            <w:vAlign w:val="center"/>
-          </w:tcPr>
-          <w:p>
-            <w:pPr>
-              <w:widowControl w:val="0"/>
-              <w:spacing w:line="240" w:lineRule="auto"/>
-              <w:ind w:left="57"/>
-              <w:rPr>
-                <w:b/>
-                <w:bCs/>
-              </w:rPr>
-            </w:pPr>
-          </w:p>
-        </w:tc>
-        <w:tc>
-          <w:tcPr>
-            <w:tcW w:w="381" w:type="dxa"/>
-            <w:tcBorders>
-              <w:top w:val="single" w:sz="2" w:space="0" w:color="auto"/>
-              <w:left w:val="single" w:sz="2" w:space="0" w:color="auto"/>
-              <w:bottom w:val="single" w:sz="8" w:space="0" w:color="auto"/>
-              <w:right w:val="single" w:sz="2" w:space="0" w:color="auto"/>
-            </w:tcBorders>
-            <w:shd w:val="clear" w:color="auto" w:fill="F2F2F2" w:themeFill="background1" w:themeFillShade="F2"/>
-            <w:textDirection w:val="btLr"/>
-            <w:vAlign w:val="center"/>
-          </w:tcPr>
-          <w:p>
-            <w:pPr>
-              <w:widowControl w:val="0"/>
-              <w:spacing w:line="240" w:lineRule="auto"/>
-              <w:ind w:left="57"/>
-              <w:rPr>
-                <w:b/>
-                <w:bCs/>
-              </w:rPr>
-            </w:pPr>
-          </w:p>
-        </w:tc>
-        <w:tc>
-          <w:tcPr>
-            <w:tcW w:w="381" w:type="dxa"/>
-            <w:tcBorders>
-              <w:top w:val="single" w:sz="2" w:space="0" w:color="auto"/>
-              <w:left w:val="single" w:sz="2" w:space="0" w:color="auto"/>
-              <w:bottom w:val="single" w:sz="8" w:space="0" w:color="auto"/>
-              <w:right w:val="single" w:sz="2" w:space="0" w:color="auto"/>
-            </w:tcBorders>
-            <w:shd w:val="clear" w:color="auto" w:fill="F2F2F2" w:themeFill="background1" w:themeFillShade="F2"/>
-            <w:textDirection w:val="btLr"/>
-            <w:vAlign w:val="center"/>
-          </w:tcPr>
-          <w:p>
-            <w:pPr>
-              <w:widowControl w:val="0"/>
-              <w:spacing w:line="240" w:lineRule="auto"/>
-              <w:ind w:left="57"/>
-              <w:rPr>
-                <w:b/>
-                <w:bCs/>
-              </w:rPr>
-            </w:pPr>
-          </w:p>
-        </w:tc>
-        <w:tc>
-          <w:tcPr>
-            <w:tcW w:w="381" w:type="dxa"/>
-            <w:tcBorders>
-              <w:top w:val="single" w:sz="2" w:space="0" w:color="auto"/>
-              <w:left w:val="single" w:sz="2" w:space="0" w:color="auto"/>
-              <w:bottom w:val="single" w:sz="8" w:space="0" w:color="auto"/>
-              <w:right w:val="single" w:sz="2" w:space="0" w:color="auto"/>
-            </w:tcBorders>
-            <w:shd w:val="clear" w:color="auto" w:fill="F2F2F2" w:themeFill="background1" w:themeFillShade="F2"/>
-            <w:textDirection w:val="btLr"/>
-            <w:vAlign w:val="center"/>
-          </w:tcPr>
-          <w:p>
-            <w:pPr>
-              <w:widowControl w:val="0"/>
-              <w:spacing w:line="240" w:lineRule="auto"/>
-              <w:ind w:left="57"/>
-              <w:rPr>
-                <w:b/>
-                <w:bCs/>
-              </w:rPr>
-            </w:pPr>
-          </w:p>
-        </w:tc>
-        <w:tc>
-          <w:tcPr>
-            <w:tcW w:w="381" w:type="dxa"/>
-            <w:tcBorders>
-              <w:top w:val="single" w:sz="2" w:space="0" w:color="auto"/>
-              <w:left w:val="single" w:sz="2" w:space="0" w:color="auto"/>
-              <w:bottom w:val="single" w:sz="8" w:space="0" w:color="auto"/>
-              <w:right w:val="single" w:sz="2" w:space="0" w:color="auto"/>
-            </w:tcBorders>
-            <w:shd w:val="clear" w:color="auto" w:fill="F2F2F2" w:themeFill="background1" w:themeFillShade="F2"/>
-            <w:textDirection w:val="btLr"/>
-            <w:vAlign w:val="center"/>
-          </w:tcPr>
-          <w:p>
-            <w:pPr>
-              <w:widowControl w:val="0"/>
-              <w:spacing w:line="240" w:lineRule="auto"/>
-              <w:ind w:left="57"/>
-              <w:rPr>
-                <w:b/>
-                <w:bCs/>
-              </w:rPr>
-            </w:pPr>
-          </w:p>
-        </w:tc>
-        <w:tc>
-          <w:tcPr>
-            <w:tcW w:w="381" w:type="dxa"/>
-            <w:tcBorders>
-              <w:top w:val="single" w:sz="2" w:space="0" w:color="auto"/>
-              <w:left w:val="single" w:sz="2" w:space="0" w:color="auto"/>
-              <w:bottom w:val="single" w:sz="8" w:space="0" w:color="auto"/>
-              <w:right w:val="single" w:sz="2" w:space="0" w:color="auto"/>
-            </w:tcBorders>
-            <w:shd w:val="clear" w:color="auto" w:fill="F2F2F2" w:themeFill="background1" w:themeFillShade="F2"/>
-            <w:textDirection w:val="btLr"/>
-            <w:vAlign w:val="center"/>
-          </w:tcPr>
-          <w:p>
-            <w:pPr>
-              <w:widowControl w:val="0"/>
-              <w:spacing w:line="240" w:lineRule="auto"/>
-              <w:ind w:left="57"/>
-              <w:rPr>
-                <w:b/>
-                <w:bCs/>
-              </w:rPr>
-            </w:pPr>
-          </w:p>
-        </w:tc>
-        <w:tc>
-          <w:tcPr>
-            <w:tcW w:w="381" w:type="dxa"/>
-            <w:tcBorders>
-              <w:top w:val="single" w:sz="2" w:space="0" w:color="auto"/>
-              <w:left w:val="single" w:sz="2" w:space="0" w:color="auto"/>
-              <w:bottom w:val="single" w:sz="8" w:space="0" w:color="auto"/>
-              <w:right w:val="single" w:sz="2" w:space="0" w:color="auto"/>
-            </w:tcBorders>
-            <w:shd w:val="clear" w:color="auto" w:fill="F2F2F2" w:themeFill="background1" w:themeFillShade="F2"/>
-            <w:textDirection w:val="btLr"/>
-            <w:vAlign w:val="center"/>
-          </w:tcPr>
-          <w:p>
-            <w:pPr>
-              <w:widowControl w:val="0"/>
-              <w:spacing w:line="240" w:lineRule="auto"/>
-              <w:ind w:left="57"/>
-              <w:rPr>
-                <w:b/>
-                <w:bCs/>
-              </w:rPr>
-            </w:pPr>
-          </w:p>
-        </w:tc>
-        <w:tc>
-          <w:tcPr>
-            <w:tcW w:w="381" w:type="dxa"/>
-            <w:tcBorders>
-              <w:top w:val="single" w:sz="2" w:space="0" w:color="auto"/>
-              <w:left w:val="single" w:sz="2" w:space="0" w:color="auto"/>
-              <w:bottom w:val="single" w:sz="8" w:space="0" w:color="auto"/>
-              <w:right w:val="single" w:sz="2" w:space="0" w:color="auto"/>
-            </w:tcBorders>
-            <w:shd w:val="clear" w:color="auto" w:fill="F2F2F2" w:themeFill="background1" w:themeFillShade="F2"/>
-            <w:textDirection w:val="btLr"/>
-            <w:vAlign w:val="center"/>
-          </w:tcPr>
-          <w:p>
-            <w:pPr>
-              <w:widowControl w:val="0"/>
-              <w:spacing w:line="240" w:lineRule="auto"/>
-              <w:ind w:left="57"/>
-              <w:rPr>
-                <w:b/>
-                <w:bCs/>
-              </w:rPr>
-            </w:pPr>
-          </w:p>
-        </w:tc>
-        <w:tc>
-          <w:tcPr>
-            <w:tcW w:w="381" w:type="dxa"/>
-            <w:tcBorders>
-              <w:top w:val="single" w:sz="2" w:space="0" w:color="auto"/>
-              <w:left w:val="single" w:sz="2" w:space="0" w:color="auto"/>
-              <w:bottom w:val="single" w:sz="8" w:space="0" w:color="auto"/>
-              <w:right w:val="single" w:sz="2" w:space="0" w:color="auto"/>
-            </w:tcBorders>
-            <w:shd w:val="clear" w:color="auto" w:fill="F2F2F2" w:themeFill="background1" w:themeFillShade="F2"/>
-            <w:textDirection w:val="btLr"/>
-            <w:vAlign w:val="center"/>
-          </w:tcPr>
-          <w:p>
-            <w:pPr>
-              <w:widowControl w:val="0"/>
-              <w:spacing w:line="240" w:lineRule="auto"/>
-              <w:ind w:left="57"/>
-              <w:rPr>
-                <w:b/>
-                <w:bCs/>
-              </w:rPr>
-            </w:pPr>
-          </w:p>
-        </w:tc>
-        <w:tc>
-          <w:tcPr>
-            <w:tcW w:w="381" w:type="dxa"/>
-            <w:tcBorders>
-              <w:top w:val="single" w:sz="2" w:space="0" w:color="auto"/>
-              <w:left w:val="single" w:sz="2" w:space="0" w:color="auto"/>
-              <w:bottom w:val="single" w:sz="8" w:space="0" w:color="auto"/>
-              <w:right w:val="single" w:sz="2" w:space="0" w:color="auto"/>
-            </w:tcBorders>
-            <w:shd w:val="clear" w:color="auto" w:fill="F2F2F2" w:themeFill="background1" w:themeFillShade="F2"/>
-            <w:textDirection w:val="btLr"/>
-            <w:vAlign w:val="center"/>
-          </w:tcPr>
-          <w:p>
-            <w:pPr>
-              <w:widowControl w:val="0"/>
-              <w:spacing w:line="240" w:lineRule="auto"/>
-              <w:ind w:left="57"/>
-              <w:rPr>
-                <w:b/>
-                <w:bCs/>
-              </w:rPr>
-            </w:pPr>
-          </w:p>
-        </w:tc>
-        <w:tc>
-          <w:tcPr>
-            <w:tcW w:w="381" w:type="dxa"/>
-            <w:tcBorders>
-              <w:top w:val="single" w:sz="2" w:space="0" w:color="auto"/>
-              <w:left w:val="single" w:sz="2" w:space="0" w:color="auto"/>
-              <w:bottom w:val="single" w:sz="8" w:space="0" w:color="auto"/>
-              <w:right w:val="single" w:sz="2" w:space="0" w:color="auto"/>
-            </w:tcBorders>
-            <w:shd w:val="clear" w:color="auto" w:fill="F2F2F2" w:themeFill="background1" w:themeFillShade="F2"/>
-            <w:textDirection w:val="btLr"/>
-            <w:vAlign w:val="center"/>
-          </w:tcPr>
-          <w:p>
-            <w:pPr>
-              <w:widowControl w:val="0"/>
-              <w:spacing w:line="240" w:lineRule="auto"/>
-              <w:ind w:left="57"/>
-              <w:rPr>
-                <w:b/>
-                <w:bCs/>
-              </w:rPr>
-            </w:pPr>
-          </w:p>
-        </w:tc>
-        <w:tc>
-          <w:tcPr>
-            <w:tcW w:w="381" w:type="dxa"/>
-            <w:tcBorders>
-              <w:top w:val="single" w:sz="2" w:space="0" w:color="auto"/>
-              <w:left w:val="single" w:sz="2" w:space="0" w:color="auto"/>
-              <w:bottom w:val="single" w:sz="8" w:space="0" w:color="auto"/>
-              <w:right w:val="single" w:sz="2" w:space="0" w:color="auto"/>
-            </w:tcBorders>
-            <w:shd w:val="clear" w:color="auto" w:fill="F2F2F2" w:themeFill="background1" w:themeFillShade="F2"/>
-            <w:textDirection w:val="btLr"/>
-          </w:tcPr>
-          <w:p>
-            <w:pPr>
-              <w:widowControl w:val="0"/>
-              <w:spacing w:line="240" w:lineRule="auto"/>
-              <w:ind w:left="57"/>
-              <w:rPr>
-                <w:b/>
-                <w:bCs/>
-              </w:rPr>
-            </w:pPr>
-          </w:p>
-        </w:tc>
-        <w:tc>
-          <w:tcPr>
-            <w:tcW w:w="381" w:type="dxa"/>
-            <w:tcBorders>
-              <w:top w:val="single" w:sz="2" w:space="0" w:color="auto"/>
-              <w:left w:val="single" w:sz="2" w:space="0" w:color="auto"/>
-              <w:bottom w:val="single" w:sz="8" w:space="0" w:color="auto"/>
-              <w:right w:val="single" w:sz="2" w:space="0" w:color="auto"/>
-            </w:tcBorders>
-            <w:shd w:val="clear" w:color="auto" w:fill="F2F2F2" w:themeFill="background1" w:themeFillShade="F2"/>
-            <w:textDirection w:val="btLr"/>
-            <w:vAlign w:val="center"/>
-          </w:tcPr>
-          <w:p>
-            <w:pPr>
-              <w:widowControl w:val="0"/>
-              <w:spacing w:line="240" w:lineRule="auto"/>
-              <w:ind w:left="57"/>
-              <w:rPr>
-                <w:b/>
-                <w:bCs/>
-              </w:rPr>
-            </w:pPr>
-          </w:p>
-        </w:tc>
-        <w:tc>
-          <w:tcPr>
-            <w:tcW w:w="381" w:type="dxa"/>
-            <w:tcBorders>
-              <w:top w:val="single" w:sz="2" w:space="0" w:color="auto"/>
-              <w:left w:val="single" w:sz="2" w:space="0" w:color="auto"/>
-              <w:bottom w:val="single" w:sz="8" w:space="0" w:color="auto"/>
-              <w:right w:val="single" w:sz="2" w:space="0" w:color="auto"/>
-            </w:tcBorders>
-            <w:shd w:val="clear" w:color="auto" w:fill="F2F2F2" w:themeFill="background1" w:themeFillShade="F2"/>
-            <w:textDirection w:val="btLr"/>
-            <w:vAlign w:val="center"/>
-          </w:tcPr>
-          <w:p>
-            <w:pPr>
-              <w:widowControl w:val="0"/>
-              <w:spacing w:line="240" w:lineRule="auto"/>
-              <w:ind w:left="57"/>
-              <w:rPr>
-                <w:b/>
-                <w:bCs/>
-              </w:rPr>
-            </w:pPr>
-          </w:p>
-        </w:tc>
-        <w:tc>
-          <w:tcPr>
-            <w:tcW w:w="381" w:type="dxa"/>
-            <w:tcBorders>
-              <w:top w:val="single" w:sz="2" w:space="0" w:color="auto"/>
-              <w:left w:val="single" w:sz="2" w:space="0" w:color="auto"/>
-              <w:bottom w:val="single" w:sz="8" w:space="0" w:color="auto"/>
-              <w:right w:val="single" w:sz="2" w:space="0" w:color="auto"/>
-            </w:tcBorders>
-            <w:shd w:val="clear" w:color="auto" w:fill="F2F2F2" w:themeFill="background1" w:themeFillShade="F2"/>
-            <w:textDirection w:val="btLr"/>
-            <w:vAlign w:val="center"/>
-          </w:tcPr>
-          <w:p>
-            <w:pPr>
-              <w:widowControl w:val="0"/>
-              <w:spacing w:line="240" w:lineRule="auto"/>
-              <w:ind w:left="57"/>
-              <w:rPr>
-                <w:b/>
-                <w:bCs/>
-              </w:rPr>
-            </w:pPr>
-          </w:p>
-        </w:tc>
-        <w:tc>
-          <w:tcPr>
-            <w:tcW w:w="381" w:type="dxa"/>
-            <w:tcBorders>
-              <w:top w:val="single" w:sz="2" w:space="0" w:color="auto"/>
-              <w:left w:val="single" w:sz="2" w:space="0" w:color="auto"/>
-              <w:bottom w:val="single" w:sz="8" w:space="0" w:color="auto"/>
-              <w:right w:val="single" w:sz="2" w:space="0" w:color="auto"/>
-            </w:tcBorders>
-            <w:shd w:val="clear" w:color="auto" w:fill="F2F2F2" w:themeFill="background1" w:themeFillShade="F2"/>
-            <w:textDirection w:val="btLr"/>
-            <w:vAlign w:val="center"/>
-          </w:tcPr>
-          <w:p>
-            <w:pPr>
-              <w:widowControl w:val="0"/>
-              <w:spacing w:line="240" w:lineRule="auto"/>
-              <w:ind w:left="57"/>
-              <w:rPr>
-                <w:b/>
-                <w:bCs/>
-              </w:rPr>
-            </w:pPr>
-          </w:p>
-        </w:tc>
-        <w:tc>
-          <w:tcPr>
-            <w:tcW w:w="411" w:type="dxa"/>
-            <w:tcBorders>
-              <w:top w:val="single" w:sz="2" w:space="0" w:color="auto"/>
-              <w:left w:val="single" w:sz="2" w:space="0" w:color="auto"/>
-              <w:bottom w:val="single" w:sz="8" w:space="0" w:color="auto"/>
-              <w:right w:val="single" w:sz="2" w:space="0" w:color="auto"/>
-            </w:tcBorders>
-            <w:shd w:val="clear" w:color="auto" w:fill="F2F2F2" w:themeFill="background1" w:themeFillShade="F2"/>
-            <w:textDirection w:val="btLr"/>
-            <w:vAlign w:val="center"/>
-          </w:tcPr>
-          <w:p>
-            <w:pPr>
-              <w:widowControl w:val="0"/>
-              <w:spacing w:line="240" w:lineRule="auto"/>
-              <w:ind w:left="57"/>
-              <w:rPr>
-                <w:b/>
-                <w:bCs/>
-              </w:rPr>
-            </w:pPr>
-          </w:p>
-        </w:tc>
-        <w:tc>
-          <w:tcPr>
-            <w:tcW w:w="708" w:type="dxa"/>
-            <w:tcBorders>
-              <w:top w:val="single" w:sz="2" w:space="0" w:color="auto"/>
-              <w:left w:val="single" w:sz="2" w:space="0" w:color="auto"/>
-              <w:bottom w:val="single" w:sz="8" w:space="0" w:color="auto"/>
-              <w:right w:val="single" w:sz="2" w:space="0" w:color="auto"/>
-            </w:tcBorders>
-            <w:shd w:val="clear" w:color="auto" w:fill="F2F2F2" w:themeFill="background1" w:themeFillShade="F2"/>
-          </w:tcPr>
-          <w:p>
-            <w:pPr>
-              <w:ind w:left="57"/>
-              <w:jc w:val="left"/>
-              <w:rPr>
-                <w:b/>
-                <w:bCs/>
-              </w:rPr>
-            </w:pPr>
-          </w:p>
-        </w:tc>
-        <w:tc>
-          <w:tcPr>
-            <w:tcW w:w="1276" w:type="dxa"/>
-            <w:tcBorders>
-              <w:top w:val="single" w:sz="2" w:space="0" w:color="auto"/>
-              <w:left w:val="single" w:sz="2" w:space="0" w:color="auto"/>
-              <w:bottom w:val="single" w:sz="8" w:space="0" w:color="auto"/>
-              <w:right w:val="single" w:sz="2" w:space="0" w:color="auto"/>
-            </w:tcBorders>
-            <w:shd w:val="clear" w:color="auto" w:fill="F2F2F2" w:themeFill="background1" w:themeFillShade="F2"/>
-          </w:tcPr>
           <w:p>
             <w:pPr>
               <w:ind w:left="57"/>
@@ -2382,17 +1614,561 @@
       </w:tr>
       <w:tr>
         <w:trPr>
+          <w:cantSplit/>
+          <w:trHeight w:val="712"/>
+          <w:tblHeader/>
+        </w:trPr>
+        <w:tc>
+          <w:tcPr>
+            <w:tcW w:w="3337" w:type="dxa"/>
+            <w:vMerge/>
+            <w:shd w:val="clear" w:color="auto" w:fill="F2F2F2" w:themeFill="background1" w:themeFillShade="F2"/>
+          </w:tcPr>
+          <w:p>
+            <w:pPr>
+              <w:ind w:left="57" w:right="113"/>
+              <w:rPr>
+                <w:b/>
+                <w:bCs/>
+              </w:rPr>
+            </w:pPr>
+          </w:p>
+        </w:tc>
+        <w:tc>
+          <w:tcPr>
+            <w:tcW w:w="380" w:type="dxa"/>
+            <w:shd w:val="clear" w:color="auto" w:fill="F2F2F2" w:themeFill="background1" w:themeFillShade="F2"/>
+            <w:textDirection w:val="btLr"/>
+            <w:vAlign w:val="center"/>
+          </w:tcPr>
+          <w:p>
+            <w:pPr>
+              <w:widowControl w:val="0"/>
+              <w:spacing w:line="240" w:lineRule="auto"/>
+              <w:ind w:left="57"/>
+              <w:rPr>
+                <w:b/>
+                <w:bCs/>
+              </w:rPr>
+            </w:pPr>
+          </w:p>
+        </w:tc>
+        <w:tc>
+          <w:tcPr>
+            <w:tcW w:w="382" w:type="dxa"/>
+            <w:shd w:val="clear" w:color="auto" w:fill="F2F2F2" w:themeFill="background1" w:themeFillShade="F2"/>
+            <w:textDirection w:val="btLr"/>
+            <w:vAlign w:val="center"/>
+          </w:tcPr>
+          <w:p>
+            <w:pPr>
+              <w:widowControl w:val="0"/>
+              <w:spacing w:line="240" w:lineRule="auto"/>
+              <w:ind w:left="57"/>
+              <w:rPr>
+                <w:b/>
+                <w:bCs/>
+              </w:rPr>
+            </w:pPr>
+          </w:p>
+        </w:tc>
+        <w:tc>
+          <w:tcPr>
+            <w:tcW w:w="381" w:type="dxa"/>
+            <w:shd w:val="clear" w:color="auto" w:fill="F2F2F2" w:themeFill="background1" w:themeFillShade="F2"/>
+            <w:textDirection w:val="btLr"/>
+            <w:vAlign w:val="center"/>
+          </w:tcPr>
+          <w:p>
+            <w:pPr>
+              <w:widowControl w:val="0"/>
+              <w:spacing w:line="240" w:lineRule="auto"/>
+              <w:ind w:left="57"/>
+              <w:rPr>
+                <w:b/>
+                <w:bCs/>
+              </w:rPr>
+            </w:pPr>
+          </w:p>
+        </w:tc>
+        <w:tc>
+          <w:tcPr>
+            <w:tcW w:w="381" w:type="dxa"/>
+            <w:shd w:val="clear" w:color="auto" w:fill="F2F2F2" w:themeFill="background1" w:themeFillShade="F2"/>
+            <w:textDirection w:val="btLr"/>
+            <w:vAlign w:val="center"/>
+          </w:tcPr>
+          <w:p>
+            <w:pPr>
+              <w:widowControl w:val="0"/>
+              <w:spacing w:line="240" w:lineRule="auto"/>
+              <w:ind w:left="57"/>
+              <w:rPr>
+                <w:b/>
+                <w:bCs/>
+              </w:rPr>
+            </w:pPr>
+          </w:p>
+        </w:tc>
+        <w:tc>
+          <w:tcPr>
+            <w:tcW w:w="381" w:type="dxa"/>
+            <w:shd w:val="clear" w:color="auto" w:fill="F2F2F2" w:themeFill="background1" w:themeFillShade="F2"/>
+            <w:textDirection w:val="btLr"/>
+            <w:vAlign w:val="center"/>
+          </w:tcPr>
+          <w:p>
+            <w:pPr>
+              <w:widowControl w:val="0"/>
+              <w:spacing w:line="240" w:lineRule="auto"/>
+              <w:ind w:left="57"/>
+              <w:rPr>
+                <w:b/>
+                <w:bCs/>
+              </w:rPr>
+            </w:pPr>
+          </w:p>
+        </w:tc>
+        <w:tc>
+          <w:tcPr>
+            <w:tcW w:w="384" w:type="dxa"/>
+            <w:shd w:val="clear" w:color="auto" w:fill="F2F2F2" w:themeFill="background1" w:themeFillShade="F2"/>
+            <w:textDirection w:val="btLr"/>
+            <w:vAlign w:val="center"/>
+          </w:tcPr>
+          <w:p>
+            <w:pPr>
+              <w:widowControl w:val="0"/>
+              <w:spacing w:line="240" w:lineRule="auto"/>
+              <w:ind w:left="57"/>
+              <w:rPr>
+                <w:b/>
+                <w:bCs/>
+              </w:rPr>
+            </w:pPr>
+          </w:p>
+        </w:tc>
+        <w:tc>
+          <w:tcPr>
+            <w:tcW w:w="381" w:type="dxa"/>
+            <w:shd w:val="clear" w:color="auto" w:fill="F2F2F2" w:themeFill="background1" w:themeFillShade="F2"/>
+            <w:textDirection w:val="btLr"/>
+            <w:vAlign w:val="center"/>
+          </w:tcPr>
+          <w:p>
+            <w:pPr>
+              <w:widowControl w:val="0"/>
+              <w:spacing w:line="240" w:lineRule="auto"/>
+              <w:ind w:left="57"/>
+              <w:rPr>
+                <w:b/>
+                <w:bCs/>
+              </w:rPr>
+            </w:pPr>
+          </w:p>
+        </w:tc>
+        <w:tc>
+          <w:tcPr>
+            <w:tcW w:w="381" w:type="dxa"/>
+            <w:shd w:val="clear" w:color="auto" w:fill="F2F2F2" w:themeFill="background1" w:themeFillShade="F2"/>
+            <w:textDirection w:val="btLr"/>
+            <w:vAlign w:val="center"/>
+          </w:tcPr>
+          <w:p>
+            <w:pPr>
+              <w:widowControl w:val="0"/>
+              <w:spacing w:line="240" w:lineRule="auto"/>
+              <w:ind w:left="57"/>
+              <w:rPr>
+                <w:b/>
+                <w:bCs/>
+              </w:rPr>
+            </w:pPr>
+          </w:p>
+        </w:tc>
+        <w:tc>
+          <w:tcPr>
+            <w:tcW w:w="381" w:type="dxa"/>
+            <w:shd w:val="clear" w:color="auto" w:fill="F2F2F2" w:themeFill="background1" w:themeFillShade="F2"/>
+            <w:textDirection w:val="btLr"/>
+            <w:vAlign w:val="center"/>
+          </w:tcPr>
+          <w:p>
+            <w:pPr>
+              <w:widowControl w:val="0"/>
+              <w:spacing w:line="240" w:lineRule="auto"/>
+              <w:ind w:left="57"/>
+              <w:rPr>
+                <w:b/>
+                <w:bCs/>
+              </w:rPr>
+            </w:pPr>
+          </w:p>
+        </w:tc>
+        <w:tc>
+          <w:tcPr>
+            <w:tcW w:w="381" w:type="dxa"/>
+            <w:shd w:val="clear" w:color="auto" w:fill="F2F2F2" w:themeFill="background1" w:themeFillShade="F2"/>
+            <w:textDirection w:val="btLr"/>
+            <w:vAlign w:val="center"/>
+          </w:tcPr>
+          <w:p>
+            <w:pPr>
+              <w:widowControl w:val="0"/>
+              <w:spacing w:line="240" w:lineRule="auto"/>
+              <w:ind w:left="57"/>
+              <w:rPr>
+                <w:b/>
+                <w:bCs/>
+              </w:rPr>
+            </w:pPr>
+          </w:p>
+        </w:tc>
+        <w:tc>
+          <w:tcPr>
+            <w:tcW w:w="381" w:type="dxa"/>
+            <w:shd w:val="clear" w:color="auto" w:fill="F2F2F2" w:themeFill="background1" w:themeFillShade="F2"/>
+            <w:textDirection w:val="btLr"/>
+            <w:vAlign w:val="center"/>
+          </w:tcPr>
+          <w:p>
+            <w:pPr>
+              <w:widowControl w:val="0"/>
+              <w:spacing w:line="240" w:lineRule="auto"/>
+              <w:ind w:left="57"/>
+              <w:rPr>
+                <w:b/>
+                <w:bCs/>
+              </w:rPr>
+            </w:pPr>
+          </w:p>
+        </w:tc>
+        <w:tc>
+          <w:tcPr>
+            <w:tcW w:w="381" w:type="dxa"/>
+            <w:shd w:val="clear" w:color="auto" w:fill="F2F2F2" w:themeFill="background1" w:themeFillShade="F2"/>
+            <w:textDirection w:val="btLr"/>
+            <w:vAlign w:val="center"/>
+          </w:tcPr>
+          <w:p>
+            <w:pPr>
+              <w:widowControl w:val="0"/>
+              <w:spacing w:line="240" w:lineRule="auto"/>
+              <w:ind w:left="57"/>
+              <w:rPr>
+                <w:b/>
+                <w:bCs/>
+              </w:rPr>
+            </w:pPr>
+          </w:p>
+        </w:tc>
+        <w:tc>
+          <w:tcPr>
+            <w:tcW w:w="381" w:type="dxa"/>
+            <w:shd w:val="clear" w:color="auto" w:fill="F2F2F2" w:themeFill="background1" w:themeFillShade="F2"/>
+            <w:textDirection w:val="btLr"/>
+            <w:vAlign w:val="center"/>
+          </w:tcPr>
+          <w:p>
+            <w:pPr>
+              <w:widowControl w:val="0"/>
+              <w:spacing w:line="240" w:lineRule="auto"/>
+              <w:ind w:left="57"/>
+              <w:rPr>
+                <w:b/>
+                <w:bCs/>
+              </w:rPr>
+            </w:pPr>
+          </w:p>
+        </w:tc>
+        <w:tc>
+          <w:tcPr>
+            <w:tcW w:w="381" w:type="dxa"/>
+            <w:shd w:val="clear" w:color="auto" w:fill="F2F2F2" w:themeFill="background1" w:themeFillShade="F2"/>
+            <w:textDirection w:val="btLr"/>
+            <w:vAlign w:val="center"/>
+          </w:tcPr>
+          <w:p>
+            <w:pPr>
+              <w:widowControl w:val="0"/>
+              <w:spacing w:line="240" w:lineRule="auto"/>
+              <w:ind w:left="57"/>
+              <w:rPr>
+                <w:b/>
+                <w:bCs/>
+              </w:rPr>
+            </w:pPr>
+          </w:p>
+        </w:tc>
+        <w:tc>
+          <w:tcPr>
+            <w:tcW w:w="381" w:type="dxa"/>
+            <w:shd w:val="clear" w:color="auto" w:fill="F2F2F2" w:themeFill="background1" w:themeFillShade="F2"/>
+            <w:textDirection w:val="btLr"/>
+            <w:vAlign w:val="center"/>
+          </w:tcPr>
+          <w:p>
+            <w:pPr>
+              <w:widowControl w:val="0"/>
+              <w:spacing w:line="240" w:lineRule="auto"/>
+              <w:ind w:left="57"/>
+              <w:rPr>
+                <w:b/>
+                <w:bCs/>
+              </w:rPr>
+            </w:pPr>
+          </w:p>
+        </w:tc>
+        <w:tc>
+          <w:tcPr>
+            <w:tcW w:w="381" w:type="dxa"/>
+            <w:shd w:val="clear" w:color="auto" w:fill="F2F2F2" w:themeFill="background1" w:themeFillShade="F2"/>
+            <w:textDirection w:val="btLr"/>
+            <w:vAlign w:val="center"/>
+          </w:tcPr>
+          <w:p>
+            <w:pPr>
+              <w:widowControl w:val="0"/>
+              <w:spacing w:line="240" w:lineRule="auto"/>
+              <w:ind w:left="57"/>
+              <w:rPr>
+                <w:b/>
+                <w:bCs/>
+              </w:rPr>
+            </w:pPr>
+          </w:p>
+        </w:tc>
+        <w:tc>
+          <w:tcPr>
+            <w:tcW w:w="381" w:type="dxa"/>
+            <w:shd w:val="clear" w:color="auto" w:fill="F2F2F2" w:themeFill="background1" w:themeFillShade="F2"/>
+            <w:textDirection w:val="btLr"/>
+            <w:vAlign w:val="center"/>
+          </w:tcPr>
+          <w:p>
+            <w:pPr>
+              <w:widowControl w:val="0"/>
+              <w:spacing w:line="240" w:lineRule="auto"/>
+              <w:ind w:left="57"/>
+              <w:rPr>
+                <w:b/>
+                <w:bCs/>
+              </w:rPr>
+            </w:pPr>
+          </w:p>
+        </w:tc>
+        <w:tc>
+          <w:tcPr>
+            <w:tcW w:w="381" w:type="dxa"/>
+            <w:shd w:val="clear" w:color="auto" w:fill="F2F2F2" w:themeFill="background1" w:themeFillShade="F2"/>
+            <w:textDirection w:val="btLr"/>
+            <w:vAlign w:val="center"/>
+          </w:tcPr>
+          <w:p>
+            <w:pPr>
+              <w:widowControl w:val="0"/>
+              <w:spacing w:line="240" w:lineRule="auto"/>
+              <w:ind w:left="57"/>
+              <w:rPr>
+                <w:b/>
+                <w:bCs/>
+              </w:rPr>
+            </w:pPr>
+          </w:p>
+        </w:tc>
+        <w:tc>
+          <w:tcPr>
+            <w:tcW w:w="381" w:type="dxa"/>
+            <w:shd w:val="clear" w:color="auto" w:fill="F2F2F2" w:themeFill="background1" w:themeFillShade="F2"/>
+            <w:textDirection w:val="btLr"/>
+            <w:vAlign w:val="center"/>
+          </w:tcPr>
+          <w:p>
+            <w:pPr>
+              <w:widowControl w:val="0"/>
+              <w:spacing w:line="240" w:lineRule="auto"/>
+              <w:ind w:left="57"/>
+              <w:rPr>
+                <w:b/>
+                <w:bCs/>
+              </w:rPr>
+            </w:pPr>
+          </w:p>
+        </w:tc>
+        <w:tc>
+          <w:tcPr>
+            <w:tcW w:w="381" w:type="dxa"/>
+            <w:shd w:val="clear" w:color="auto" w:fill="F2F2F2" w:themeFill="background1" w:themeFillShade="F2"/>
+            <w:textDirection w:val="btLr"/>
+            <w:vAlign w:val="center"/>
+          </w:tcPr>
+          <w:p>
+            <w:pPr>
+              <w:widowControl w:val="0"/>
+              <w:spacing w:line="240" w:lineRule="auto"/>
+              <w:ind w:left="57"/>
+              <w:rPr>
+                <w:b/>
+                <w:bCs/>
+              </w:rPr>
+            </w:pPr>
+          </w:p>
+        </w:tc>
+        <w:tc>
+          <w:tcPr>
+            <w:tcW w:w="381" w:type="dxa"/>
+            <w:shd w:val="clear" w:color="auto" w:fill="F2F2F2" w:themeFill="background1" w:themeFillShade="F2"/>
+            <w:textDirection w:val="btLr"/>
+          </w:tcPr>
+          <w:p>
+            <w:pPr>
+              <w:widowControl w:val="0"/>
+              <w:spacing w:line="240" w:lineRule="auto"/>
+              <w:ind w:left="57"/>
+              <w:rPr>
+                <w:b/>
+                <w:bCs/>
+              </w:rPr>
+            </w:pPr>
+          </w:p>
+        </w:tc>
+        <w:tc>
+          <w:tcPr>
+            <w:tcW w:w="381" w:type="dxa"/>
+            <w:shd w:val="clear" w:color="auto" w:fill="F2F2F2" w:themeFill="background1" w:themeFillShade="F2"/>
+            <w:textDirection w:val="btLr"/>
+            <w:vAlign w:val="center"/>
+          </w:tcPr>
+          <w:p>
+            <w:pPr>
+              <w:widowControl w:val="0"/>
+              <w:spacing w:line="240" w:lineRule="auto"/>
+              <w:ind w:left="57"/>
+              <w:rPr>
+                <w:b/>
+                <w:bCs/>
+              </w:rPr>
+            </w:pPr>
+          </w:p>
+        </w:tc>
+        <w:tc>
+          <w:tcPr>
+            <w:tcW w:w="381" w:type="dxa"/>
+            <w:shd w:val="clear" w:color="auto" w:fill="F2F2F2" w:themeFill="background1" w:themeFillShade="F2"/>
+            <w:textDirection w:val="btLr"/>
+            <w:vAlign w:val="center"/>
+          </w:tcPr>
+          <w:p>
+            <w:pPr>
+              <w:widowControl w:val="0"/>
+              <w:spacing w:line="240" w:lineRule="auto"/>
+              <w:ind w:left="57"/>
+              <w:rPr>
+                <w:b/>
+                <w:bCs/>
+              </w:rPr>
+            </w:pPr>
+          </w:p>
+        </w:tc>
+        <w:tc>
+          <w:tcPr>
+            <w:tcW w:w="381" w:type="dxa"/>
+            <w:shd w:val="clear" w:color="auto" w:fill="F2F2F2" w:themeFill="background1" w:themeFillShade="F2"/>
+            <w:textDirection w:val="btLr"/>
+            <w:vAlign w:val="center"/>
+          </w:tcPr>
+          <w:p>
+            <w:pPr>
+              <w:widowControl w:val="0"/>
+              <w:spacing w:line="240" w:lineRule="auto"/>
+              <w:ind w:left="57"/>
+              <w:rPr>
+                <w:b/>
+                <w:bCs/>
+              </w:rPr>
+            </w:pPr>
+          </w:p>
+        </w:tc>
+        <w:tc>
+          <w:tcPr>
+            <w:tcW w:w="381" w:type="dxa"/>
+            <w:shd w:val="clear" w:color="auto" w:fill="F2F2F2" w:themeFill="background1" w:themeFillShade="F2"/>
+            <w:textDirection w:val="btLr"/>
+            <w:vAlign w:val="center"/>
+          </w:tcPr>
+          <w:p>
+            <w:pPr>
+              <w:widowControl w:val="0"/>
+              <w:spacing w:line="240" w:lineRule="auto"/>
+              <w:ind w:left="57"/>
+              <w:rPr>
+                <w:b/>
+                <w:bCs/>
+              </w:rPr>
+            </w:pPr>
+          </w:p>
+        </w:tc>
+        <w:tc>
+          <w:tcPr>
+            <w:tcW w:w="411" w:type="dxa"/>
+            <w:shd w:val="clear" w:color="auto" w:fill="F2F2F2" w:themeFill="background1" w:themeFillShade="F2"/>
+            <w:textDirection w:val="btLr"/>
+            <w:vAlign w:val="center"/>
+          </w:tcPr>
+          <w:p>
+            <w:pPr>
+              <w:widowControl w:val="0"/>
+              <w:spacing w:line="240" w:lineRule="auto"/>
+              <w:ind w:left="57"/>
+              <w:rPr>
+                <w:b/>
+                <w:bCs/>
+              </w:rPr>
+            </w:pPr>
+          </w:p>
+        </w:tc>
+        <w:tc>
+          <w:tcPr>
+            <w:tcW w:w="708" w:type="dxa"/>
+            <w:vMerge/>
+            <w:shd w:val="clear" w:color="auto" w:fill="F2F2F2" w:themeFill="background1" w:themeFillShade="F2"/>
+          </w:tcPr>
+          <w:p>
+            <w:pPr>
+              <w:ind w:left="57"/>
+              <w:jc w:val="left"/>
+              <w:rPr>
+                <w:b/>
+                <w:bCs/>
+              </w:rPr>
+            </w:pPr>
+          </w:p>
+        </w:tc>
+        <w:tc>
+          <w:tcPr>
+            <w:tcW w:w="1276" w:type="dxa"/>
+            <w:vMerge/>
+            <w:shd w:val="clear" w:color="auto" w:fill="F2F2F2" w:themeFill="background1" w:themeFillShade="F2"/>
+          </w:tcPr>
+          <w:p>
+            <w:pPr>
+              <w:ind w:left="57" w:right="57"/>
+              <w:jc w:val="right"/>
+              <w:rPr>
+                <w:b/>
+                <w:bCs/>
+              </w:rPr>
+            </w:pPr>
+          </w:p>
+        </w:tc>
+      </w:tr>
+      <w:tr>
+        <w:trPr>
           <w:trHeight w:val="392"/>
         </w:trPr>
         <w:tc>
           <w:tcPr>
             <w:tcW w:w="3337" w:type="dxa"/>
-            <w:tcBorders>
-              <w:top w:val="single" w:sz="8" w:space="0" w:color="auto"/>
-              <w:left w:val="single" w:sz="2" w:space="0" w:color="auto"/>
-              <w:bottom w:val="single" w:sz="2" w:space="0" w:color="auto"/>
-              <w:right w:val="single" w:sz="2" w:space="0" w:color="auto"/>
-            </w:tcBorders>
           </w:tcPr>
           <w:p>
             <w:pPr>
@@ -2403,12 +2179,6 @@
         <w:tc>
           <w:tcPr>
             <w:tcW w:w="380" w:type="dxa"/>
-            <w:tcBorders>
-              <w:top w:val="single" w:sz="8" w:space="0" w:color="auto"/>
-              <w:left w:val="single" w:sz="2" w:space="0" w:color="auto"/>
-              <w:bottom w:val="single" w:sz="2" w:space="0" w:color="auto"/>
-              <w:right w:val="single" w:sz="2" w:space="0" w:color="auto"/>
-            </w:tcBorders>
           </w:tcPr>
           <w:p>
             <w:pPr>
@@ -2425,12 +2195,6 @@
         <w:tc>
           <w:tcPr>
             <w:tcW w:w="382" w:type="dxa"/>
-            <w:tcBorders>
-              <w:top w:val="single" w:sz="8" w:space="0" w:color="auto"/>
-              <w:left w:val="single" w:sz="2" w:space="0" w:color="auto"/>
-              <w:bottom w:val="single" w:sz="2" w:space="0" w:color="auto"/>
-              <w:right w:val="single" w:sz="2" w:space="0" w:color="auto"/>
-            </w:tcBorders>
           </w:tcPr>
           <w:p>
             <w:pPr>
@@ -2447,12 +2211,6 @@
         <w:tc>
           <w:tcPr>
             <w:tcW w:w="381" w:type="dxa"/>
-            <w:tcBorders>
-              <w:top w:val="single" w:sz="8" w:space="0" w:color="auto"/>
-              <w:left w:val="single" w:sz="2" w:space="0" w:color="auto"/>
-              <w:bottom w:val="single" w:sz="2" w:space="0" w:color="auto"/>
-              <w:right w:val="single" w:sz="2" w:space="0" w:color="auto"/>
-            </w:tcBorders>
           </w:tcPr>
           <w:p>
             <w:pPr>
@@ -2469,12 +2227,6 @@
         <w:tc>
           <w:tcPr>
             <w:tcW w:w="381" w:type="dxa"/>
-            <w:tcBorders>
-              <w:top w:val="single" w:sz="8" w:space="0" w:color="auto"/>
-              <w:left w:val="single" w:sz="2" w:space="0" w:color="auto"/>
-              <w:bottom w:val="single" w:sz="2" w:space="0" w:color="auto"/>
-              <w:right w:val="single" w:sz="2" w:space="0" w:color="auto"/>
-            </w:tcBorders>
           </w:tcPr>
           <w:p>
             <w:pPr>
@@ -2491,12 +2243,6 @@
         <w:tc>
           <w:tcPr>
             <w:tcW w:w="381" w:type="dxa"/>
-            <w:tcBorders>
-              <w:top w:val="single" w:sz="8" w:space="0" w:color="auto"/>
-              <w:left w:val="single" w:sz="2" w:space="0" w:color="auto"/>
-              <w:bottom w:val="single" w:sz="2" w:space="0" w:color="auto"/>
-              <w:right w:val="single" w:sz="2" w:space="0" w:color="auto"/>
-            </w:tcBorders>
           </w:tcPr>
           <w:p>
             <w:pPr>
@@ -2513,12 +2259,6 @@
         <w:tc>
           <w:tcPr>
             <w:tcW w:w="384" w:type="dxa"/>
-            <w:tcBorders>
-              <w:top w:val="single" w:sz="8" w:space="0" w:color="auto"/>
-              <w:left w:val="single" w:sz="2" w:space="0" w:color="auto"/>
-              <w:bottom w:val="single" w:sz="2" w:space="0" w:color="auto"/>
-              <w:right w:val="single" w:sz="2" w:space="0" w:color="auto"/>
-            </w:tcBorders>
           </w:tcPr>
           <w:p>
             <w:pPr>
@@ -2535,12 +2275,6 @@
         <w:tc>
           <w:tcPr>
             <w:tcW w:w="381" w:type="dxa"/>
-            <w:tcBorders>
-              <w:top w:val="single" w:sz="8" w:space="0" w:color="auto"/>
-              <w:left w:val="single" w:sz="2" w:space="0" w:color="auto"/>
-              <w:bottom w:val="single" w:sz="2" w:space="0" w:color="auto"/>
-              <w:right w:val="single" w:sz="2" w:space="0" w:color="auto"/>
-            </w:tcBorders>
           </w:tcPr>
           <w:p>
             <w:pPr>
@@ -2557,12 +2291,6 @@
         <w:tc>
           <w:tcPr>
             <w:tcW w:w="381" w:type="dxa"/>
-            <w:tcBorders>
-              <w:top w:val="single" w:sz="8" w:space="0" w:color="auto"/>
-              <w:left w:val="single" w:sz="2" w:space="0" w:color="auto"/>
-              <w:bottom w:val="single" w:sz="2" w:space="0" w:color="auto"/>
-              <w:right w:val="single" w:sz="2" w:space="0" w:color="auto"/>
-            </w:tcBorders>
           </w:tcPr>
           <w:p>
             <w:pPr>
@@ -2579,12 +2307,6 @@
         <w:tc>
           <w:tcPr>
             <w:tcW w:w="381" w:type="dxa"/>
-            <w:tcBorders>
-              <w:top w:val="single" w:sz="8" w:space="0" w:color="auto"/>
-              <w:left w:val="single" w:sz="2" w:space="0" w:color="auto"/>
-              <w:bottom w:val="single" w:sz="2" w:space="0" w:color="auto"/>
-              <w:right w:val="single" w:sz="2" w:space="0" w:color="auto"/>
-            </w:tcBorders>
           </w:tcPr>
           <w:p>
             <w:pPr>
@@ -2601,12 +2323,6 @@
         <w:tc>
           <w:tcPr>
             <w:tcW w:w="381" w:type="dxa"/>
-            <w:tcBorders>
-              <w:top w:val="single" w:sz="8" w:space="0" w:color="auto"/>
-              <w:left w:val="single" w:sz="2" w:space="0" w:color="auto"/>
-              <w:bottom w:val="single" w:sz="2" w:space="0" w:color="auto"/>
-              <w:right w:val="single" w:sz="2" w:space="0" w:color="auto"/>
-            </w:tcBorders>
           </w:tcPr>
           <w:p>
             <w:pPr>
@@ -2623,12 +2339,6 @@
         <w:tc>
           <w:tcPr>
             <w:tcW w:w="381" w:type="dxa"/>
-            <w:tcBorders>
-              <w:top w:val="single" w:sz="8" w:space="0" w:color="auto"/>
-              <w:left w:val="single" w:sz="2" w:space="0" w:color="auto"/>
-              <w:bottom w:val="single" w:sz="2" w:space="0" w:color="auto"/>
-              <w:right w:val="single" w:sz="2" w:space="0" w:color="auto"/>
-            </w:tcBorders>
           </w:tcPr>
           <w:p>
             <w:pPr>
@@ -2645,12 +2355,6 @@
         <w:tc>
           <w:tcPr>
             <w:tcW w:w="381" w:type="dxa"/>
-            <w:tcBorders>
-              <w:top w:val="single" w:sz="8" w:space="0" w:color="auto"/>
-              <w:left w:val="single" w:sz="2" w:space="0" w:color="auto"/>
-              <w:bottom w:val="single" w:sz="2" w:space="0" w:color="auto"/>
-              <w:right w:val="single" w:sz="2" w:space="0" w:color="auto"/>
-            </w:tcBorders>
           </w:tcPr>
           <w:p>
             <w:pPr>
@@ -2667,12 +2371,6 @@
         <w:tc>
           <w:tcPr>
             <w:tcW w:w="381" w:type="dxa"/>
-            <w:tcBorders>
-              <w:top w:val="single" w:sz="8" w:space="0" w:color="auto"/>
-              <w:left w:val="single" w:sz="2" w:space="0" w:color="auto"/>
-              <w:bottom w:val="single" w:sz="2" w:space="0" w:color="auto"/>
-              <w:right w:val="single" w:sz="2" w:space="0" w:color="auto"/>
-            </w:tcBorders>
           </w:tcPr>
           <w:p>
             <w:pPr>
@@ -2689,12 +2387,6 @@
         <w:tc>
           <w:tcPr>
             <w:tcW w:w="381" w:type="dxa"/>
-            <w:tcBorders>
-              <w:top w:val="single" w:sz="8" w:space="0" w:color="auto"/>
-              <w:left w:val="single" w:sz="2" w:space="0" w:color="auto"/>
-              <w:bottom w:val="single" w:sz="2" w:space="0" w:color="auto"/>
-              <w:right w:val="single" w:sz="2" w:space="0" w:color="auto"/>
-            </w:tcBorders>
           </w:tcPr>
           <w:p>
             <w:pPr>
@@ -2711,12 +2403,6 @@
         <w:tc>
           <w:tcPr>
             <w:tcW w:w="381" w:type="dxa"/>
-            <w:tcBorders>
-              <w:top w:val="single" w:sz="8" w:space="0" w:color="auto"/>
-              <w:left w:val="single" w:sz="2" w:space="0" w:color="auto"/>
-              <w:bottom w:val="single" w:sz="2" w:space="0" w:color="auto"/>
-              <w:right w:val="single" w:sz="2" w:space="0" w:color="auto"/>
-            </w:tcBorders>
           </w:tcPr>
           <w:p>
             <w:pPr>
@@ -2733,12 +2419,6 @@
         <w:tc>
           <w:tcPr>
             <w:tcW w:w="381" w:type="dxa"/>
-            <w:tcBorders>
-              <w:top w:val="single" w:sz="8" w:space="0" w:color="auto"/>
-              <w:left w:val="single" w:sz="2" w:space="0" w:color="auto"/>
-              <w:bottom w:val="single" w:sz="2" w:space="0" w:color="auto"/>
-              <w:right w:val="single" w:sz="2" w:space="0" w:color="auto"/>
-            </w:tcBorders>
           </w:tcPr>
           <w:p>
             <w:pPr>
@@ -2755,12 +2435,6 @@
         <w:tc>
           <w:tcPr>
             <w:tcW w:w="381" w:type="dxa"/>
-            <w:tcBorders>
-              <w:top w:val="single" w:sz="8" w:space="0" w:color="auto"/>
-              <w:left w:val="single" w:sz="2" w:space="0" w:color="auto"/>
-              <w:bottom w:val="single" w:sz="2" w:space="0" w:color="auto"/>
-              <w:right w:val="single" w:sz="2" w:space="0" w:color="auto"/>
-            </w:tcBorders>
           </w:tcPr>
           <w:p>
             <w:pPr>
@@ -2777,12 +2451,6 @@
         <w:tc>
           <w:tcPr>
             <w:tcW w:w="381" w:type="dxa"/>
-            <w:tcBorders>
-              <w:top w:val="single" w:sz="8" w:space="0" w:color="auto"/>
-              <w:left w:val="single" w:sz="2" w:space="0" w:color="auto"/>
-              <w:bottom w:val="single" w:sz="2" w:space="0" w:color="auto"/>
-              <w:right w:val="single" w:sz="2" w:space="0" w:color="auto"/>
-            </w:tcBorders>
           </w:tcPr>
           <w:p>
             <w:pPr>
@@ -2799,12 +2467,6 @@
         <w:tc>
           <w:tcPr>
             <w:tcW w:w="381" w:type="dxa"/>
-            <w:tcBorders>
-              <w:top w:val="single" w:sz="8" w:space="0" w:color="auto"/>
-              <w:left w:val="single" w:sz="2" w:space="0" w:color="auto"/>
-              <w:bottom w:val="single" w:sz="2" w:space="0" w:color="auto"/>
-              <w:right w:val="single" w:sz="2" w:space="0" w:color="auto"/>
-            </w:tcBorders>
           </w:tcPr>
           <w:p>
             <w:pPr>
@@ -2821,12 +2483,6 @@
         <w:tc>
           <w:tcPr>
             <w:tcW w:w="381" w:type="dxa"/>
-            <w:tcBorders>
-              <w:top w:val="single" w:sz="8" w:space="0" w:color="auto"/>
-              <w:left w:val="single" w:sz="2" w:space="0" w:color="auto"/>
-              <w:bottom w:val="single" w:sz="2" w:space="0" w:color="auto"/>
-              <w:right w:val="single" w:sz="2" w:space="0" w:color="auto"/>
-            </w:tcBorders>
           </w:tcPr>
           <w:p>
             <w:pPr>
@@ -2843,12 +2499,6 @@
         <w:tc>
           <w:tcPr>
             <w:tcW w:w="381" w:type="dxa"/>
-            <w:tcBorders>
-              <w:top w:val="single" w:sz="8" w:space="0" w:color="auto"/>
-              <w:left w:val="single" w:sz="2" w:space="0" w:color="auto"/>
-              <w:bottom w:val="single" w:sz="2" w:space="0" w:color="auto"/>
-              <w:right w:val="single" w:sz="2" w:space="0" w:color="auto"/>
-            </w:tcBorders>
           </w:tcPr>
           <w:p>
             <w:pPr>
@@ -2865,12 +2515,6 @@
         <w:tc>
           <w:tcPr>
             <w:tcW w:w="381" w:type="dxa"/>
-            <w:tcBorders>
-              <w:top w:val="single" w:sz="8" w:space="0" w:color="auto"/>
-              <w:left w:val="single" w:sz="2" w:space="0" w:color="auto"/>
-              <w:bottom w:val="single" w:sz="2" w:space="0" w:color="auto"/>
-              <w:right w:val="single" w:sz="2" w:space="0" w:color="auto"/>
-            </w:tcBorders>
           </w:tcPr>
           <w:p>
             <w:pPr>
@@ -2887,12 +2531,6 @@
         <w:tc>
           <w:tcPr>
             <w:tcW w:w="381" w:type="dxa"/>
-            <w:tcBorders>
-              <w:top w:val="single" w:sz="8" w:space="0" w:color="auto"/>
-              <w:left w:val="single" w:sz="2" w:space="0" w:color="auto"/>
-              <w:bottom w:val="single" w:sz="2" w:space="0" w:color="auto"/>
-              <w:right w:val="single" w:sz="2" w:space="0" w:color="auto"/>
-            </w:tcBorders>
           </w:tcPr>
           <w:p>
             <w:pPr>
@@ -2909,12 +2547,6 @@
         <w:tc>
           <w:tcPr>
             <w:tcW w:w="381" w:type="dxa"/>
-            <w:tcBorders>
-              <w:top w:val="single" w:sz="8" w:space="0" w:color="auto"/>
-              <w:left w:val="single" w:sz="2" w:space="0" w:color="auto"/>
-              <w:bottom w:val="single" w:sz="2" w:space="0" w:color="auto"/>
-              <w:right w:val="single" w:sz="2" w:space="0" w:color="auto"/>
-            </w:tcBorders>
           </w:tcPr>
           <w:p>
             <w:pPr>
@@ -2931,12 +2563,6 @@
         <w:tc>
           <w:tcPr>
             <w:tcW w:w="381" w:type="dxa"/>
-            <w:tcBorders>
-              <w:top w:val="single" w:sz="8" w:space="0" w:color="auto"/>
-              <w:left w:val="single" w:sz="2" w:space="0" w:color="auto"/>
-              <w:bottom w:val="single" w:sz="2" w:space="0" w:color="auto"/>
-              <w:right w:val="single" w:sz="2" w:space="0" w:color="auto"/>
-            </w:tcBorders>
           </w:tcPr>
           <w:p>
             <w:pPr>
@@ -2953,12 +2579,6 @@
         <w:tc>
           <w:tcPr>
             <w:tcW w:w="411" w:type="dxa"/>
-            <w:tcBorders>
-              <w:top w:val="single" w:sz="8" w:space="0" w:color="auto"/>
-              <w:left w:val="single" w:sz="2" w:space="0" w:color="auto"/>
-              <w:bottom w:val="single" w:sz="2" w:space="0" w:color="auto"/>
-              <w:right w:val="single" w:sz="2" w:space="0" w:color="auto"/>
-            </w:tcBorders>
           </w:tcPr>
           <w:p>
             <w:pPr>
@@ -2975,12 +2595,6 @@
         <w:tc>
           <w:tcPr>
             <w:tcW w:w="708" w:type="dxa"/>
-            <w:tcBorders>
-              <w:top w:val="single" w:sz="8" w:space="0" w:color="auto"/>
-              <w:left w:val="single" w:sz="2" w:space="0" w:color="auto"/>
-              <w:bottom w:val="single" w:sz="2" w:space="0" w:color="auto"/>
-              <w:right w:val="single" w:sz="2" w:space="0" w:color="auto"/>
-            </w:tcBorders>
           </w:tcPr>
           <w:p>
             <w:pPr>
@@ -2992,12 +2606,6 @@
         <w:tc>
           <w:tcPr>
             <w:tcW w:w="1276" w:type="dxa"/>
-            <w:tcBorders>
-              <w:top w:val="single" w:sz="8" w:space="0" w:color="auto"/>
-              <w:left w:val="single" w:sz="2" w:space="0" w:color="auto"/>
-              <w:bottom w:val="single" w:sz="2" w:space="0" w:color="auto"/>
-              <w:right w:val="single" w:sz="2" w:space="0" w:color="auto"/>
-            </w:tcBorders>
           </w:tcPr>
           <w:p>
             <w:pPr>
@@ -3094,6 +2702,14 @@
       <w:tblPr>
         <w:tblStyle w:val="TableGrid"/>
         <w:tblW w:w="0" w:type="auto"/>
+        <w:tblBorders>
+          <w:top w:val="single" w:sz="4" w:space="0" w:color="7F7F7F" w:themeColor="text1" w:themeTint="80"/>
+          <w:left w:val="none" w:sz="0" w:space="0" w:color="auto"/>
+          <w:bottom w:val="single" w:sz="4" w:space="0" w:color="7F7F7F" w:themeColor="text1" w:themeTint="80"/>
+          <w:right w:val="none" w:sz="0" w:space="0" w:color="auto"/>
+          <w:insideH w:val="single" w:sz="4" w:space="0" w:color="7F7F7F" w:themeColor="text1" w:themeTint="80"/>
+          <w:insideV w:val="dashSmallGap" w:sz="4" w:space="0" w:color="7F7F7F" w:themeColor="text1" w:themeTint="80"/>
+        </w:tblBorders>
         <w:tblLayout w:type="fixed"/>
         <w:tblLook w:val="04A0" w:firstRow="1" w:lastRow="0" w:firstColumn="1" w:lastColumn="0" w:noHBand="0" w:noVBand="1"/>
       </w:tblPr>
@@ -3115,9 +2731,6 @@
         <w:tc>
           <w:tcPr>
             <w:tcW w:w="1021" w:type="dxa"/>
-            <w:tcBorders>
-              <w:bottom w:val="single" w:sz="8" w:space="0" w:color="000000" w:themeColor="text1"/>
-            </w:tcBorders>
             <w:shd w:val="clear" w:color="auto" w:fill="F2F2F2" w:themeFill="background1" w:themeFillShade="F2"/>
           </w:tcPr>
           <w:p>
@@ -3139,9 +2752,6 @@
         <w:tc>
           <w:tcPr>
             <w:tcW w:w="1701" w:type="dxa"/>
-            <w:tcBorders>
-              <w:bottom w:val="single" w:sz="8" w:space="0" w:color="000000" w:themeColor="text1"/>
-            </w:tcBorders>
             <w:shd w:val="clear" w:color="auto" w:fill="F2F2F2" w:themeFill="background1" w:themeFillShade="F2"/>
           </w:tcPr>
           <w:p>
@@ -3163,9 +2773,6 @@
         <w:tc>
           <w:tcPr>
             <w:tcW w:w="1701" w:type="dxa"/>
-            <w:tcBorders>
-              <w:bottom w:val="single" w:sz="8" w:space="0" w:color="000000" w:themeColor="text1"/>
-            </w:tcBorders>
             <w:shd w:val="clear" w:color="auto" w:fill="F2F2F2" w:themeFill="background1" w:themeFillShade="F2"/>
           </w:tcPr>
           <w:p>
@@ -3187,9 +2794,6 @@
         <w:tc>
           <w:tcPr>
             <w:tcW w:w="1701" w:type="dxa"/>
-            <w:tcBorders>
-              <w:bottom w:val="single" w:sz="8" w:space="0" w:color="000000" w:themeColor="text1"/>
-            </w:tcBorders>
             <w:shd w:val="clear" w:color="auto" w:fill="F2F2F2" w:themeFill="background1" w:themeFillShade="F2"/>
           </w:tcPr>
           <w:p>
@@ -3211,9 +2815,6 @@
         <w:tc>
           <w:tcPr>
             <w:tcW w:w="1701" w:type="dxa"/>
-            <w:tcBorders>
-              <w:bottom w:val="single" w:sz="8" w:space="0" w:color="000000" w:themeColor="text1"/>
-            </w:tcBorders>
             <w:shd w:val="clear" w:color="auto" w:fill="F2F2F2" w:themeFill="background1" w:themeFillShade="F2"/>
           </w:tcPr>
           <w:p>
@@ -3235,9 +2836,6 @@
         <w:tc>
           <w:tcPr>
             <w:tcW w:w="3402" w:type="dxa"/>
-            <w:tcBorders>
-              <w:bottom w:val="single" w:sz="8" w:space="0" w:color="000000" w:themeColor="text1"/>
-            </w:tcBorders>
             <w:shd w:val="clear" w:color="auto" w:fill="F2F2F2" w:themeFill="background1" w:themeFillShade="F2"/>
           </w:tcPr>
           <w:p>
@@ -3259,9 +2857,6 @@
         <w:tc>
           <w:tcPr>
             <w:tcW w:w="1701" w:type="dxa"/>
-            <w:tcBorders>
-              <w:bottom w:val="single" w:sz="8" w:space="0" w:color="000000" w:themeColor="text1"/>
-            </w:tcBorders>
             <w:shd w:val="clear" w:color="auto" w:fill="F2F2F2" w:themeFill="background1" w:themeFillShade="F2"/>
           </w:tcPr>
           <w:p>
@@ -3283,9 +2878,6 @@
         <w:tc>
           <w:tcPr>
             <w:tcW w:w="1701" w:type="dxa"/>
-            <w:tcBorders>
-              <w:bottom w:val="single" w:sz="8" w:space="0" w:color="000000" w:themeColor="text1"/>
-            </w:tcBorders>
             <w:shd w:val="clear" w:color="auto" w:fill="F2F2F2" w:themeFill="background1" w:themeFillShade="F2"/>
           </w:tcPr>
           <w:p>
@@ -3312,9 +2904,6 @@
         <w:tc>
           <w:tcPr>
             <w:tcW w:w="1021" w:type="dxa"/>
-            <w:tcBorders>
-              <w:top w:val="single" w:sz="8" w:space="0" w:color="000000" w:themeColor="text1"/>
-            </w:tcBorders>
           </w:tcPr>
           <w:p>
             <w:pPr>
@@ -3325,9 +2914,6 @@
         <w:tc>
           <w:tcPr>
             <w:tcW w:w="1701" w:type="dxa"/>
-            <w:tcBorders>
-              <w:top w:val="single" w:sz="8" w:space="0" w:color="000000" w:themeColor="text1"/>
-            </w:tcBorders>
           </w:tcPr>
           <w:p>
             <w:pPr>
@@ -3338,9 +2924,6 @@
         <w:tc>
           <w:tcPr>
             <w:tcW w:w="1701" w:type="dxa"/>
-            <w:tcBorders>
-              <w:top w:val="single" w:sz="8" w:space="0" w:color="000000" w:themeColor="text1"/>
-            </w:tcBorders>
           </w:tcPr>
           <w:p>
             <w:pPr>
@@ -3351,9 +2934,6 @@
         <w:tc>
           <w:tcPr>
             <w:tcW w:w="1701" w:type="dxa"/>
-            <w:tcBorders>
-              <w:top w:val="single" w:sz="8" w:space="0" w:color="000000" w:themeColor="text1"/>
-            </w:tcBorders>
           </w:tcPr>
           <w:p>
             <w:pPr>
@@ -3364,9 +2944,6 @@
         <w:tc>
           <w:tcPr>
             <w:tcW w:w="1701" w:type="dxa"/>
-            <w:tcBorders>
-              <w:top w:val="single" w:sz="8" w:space="0" w:color="000000" w:themeColor="text1"/>
-            </w:tcBorders>
           </w:tcPr>
           <w:p>
             <w:pPr>
@@ -3377,18 +2954,12 @@
         <w:tc>
           <w:tcPr>
             <w:tcW w:w="3402" w:type="dxa"/>
-            <w:tcBorders>
-              <w:top w:val="single" w:sz="8" w:space="0" w:color="000000" w:themeColor="text1"/>
-            </w:tcBorders>
           </w:tcPr>
           <w:p/>
         </w:tc>
         <w:tc>
           <w:tcPr>
             <w:tcW w:w="1701" w:type="dxa"/>
-            <w:tcBorders>
-              <w:top w:val="single" w:sz="8" w:space="0" w:color="000000" w:themeColor="text1"/>
-            </w:tcBorders>
           </w:tcPr>
           <w:p>
             <w:pPr>
@@ -3399,9 +2970,6 @@
         <w:tc>
           <w:tcPr>
             <w:tcW w:w="1701" w:type="dxa"/>
-            <w:tcBorders>
-              <w:top w:val="single" w:sz="8" w:space="0" w:color="000000" w:themeColor="text1"/>
-            </w:tcBorders>
           </w:tcPr>
           <w:p>
             <w:pPr>
@@ -3411,40 +2979,7 @@
         </w:tc>
       </w:tr>
     </w:tbl>
-    <w:p>
-      <w:pPr>
-        <w:spacing w:line="240" w:lineRule="auto"/>
-        <w:jc w:val="left"/>
-      </w:pPr>
-    </w:p>
     <w:p/>
-    <w:p/>
-    <w:p/>
-    <w:p/>
-    <w:p/>
-    <w:p/>
-    <w:p/>
-    <w:p/>
-    <w:p/>
-    <w:p/>
-    <w:p/>
-    <w:p/>
-    <w:p/>
-    <w:p/>
-    <w:p/>
-    <w:p/>
-    <w:p/>
-    <w:p/>
-    <w:p/>
-    <w:p/>
-    <w:p/>
-    <w:p/>
-    <w:p/>
-    <w:p>
-      <w:pPr>
-        <w:ind w:firstLine="567"/>
-      </w:pPr>
-    </w:p>
     <w:p/>
     <w:p>
       <w:pPr>
@@ -3603,7 +3138,7 @@
                                   <w:tcBorders>
                                     <w:top w:val="nil"/>
                                     <w:left w:val="nil"/>
-                                    <w:bottom w:val="dashSmallGap" w:sz="4" w:space="0" w:color="auto"/>
+                                    <w:bottom w:val="single" w:sz="4" w:space="0" w:color="7F7F7F" w:themeColor="text1" w:themeTint="80"/>
                                     <w:right w:val="nil"/>
                                   </w:tcBorders>
                                   <w:noWrap/>
@@ -3626,7 +3161,7 @@
                                   <w:tcBorders>
                                     <w:top w:val="nil"/>
                                     <w:left w:val="nil"/>
-                                    <w:bottom w:val="dashSmallGap" w:sz="4" w:space="0" w:color="auto"/>
+                                    <w:bottom w:val="single" w:sz="4" w:space="0" w:color="7F7F7F" w:themeColor="text1" w:themeTint="80"/>
                                     <w:right w:val="nil"/>
                                   </w:tcBorders>
                                   <w:shd w:val="clear" w:color="auto" w:fill="auto"/>
@@ -3651,7 +3186,7 @@
                                   <w:tcBorders>
                                     <w:top w:val="nil"/>
                                     <w:left w:val="nil"/>
-                                    <w:bottom w:val="dashSmallGap" w:sz="4" w:space="0" w:color="auto"/>
+                                    <w:bottom w:val="single" w:sz="4" w:space="0" w:color="7F7F7F" w:themeColor="text1" w:themeTint="80"/>
                                     <w:right w:val="nil"/>
                                   </w:tcBorders>
                                   <w:shd w:val="clear" w:color="auto" w:fill="auto"/>
@@ -3675,7 +3210,7 @@
                                   <w:tcBorders>
                                     <w:top w:val="nil"/>
                                     <w:left w:val="nil"/>
-                                    <w:bottom w:val="dashSmallGap" w:sz="4" w:space="0" w:color="auto"/>
+                                    <w:bottom w:val="single" w:sz="4" w:space="0" w:color="7F7F7F" w:themeColor="text1" w:themeTint="80"/>
                                     <w:right w:val="nil"/>
                                   </w:tcBorders>
                                   <w:shd w:val="clear" w:color="auto" w:fill="auto"/>
@@ -3696,7 +3231,7 @@
                                   <w:tcBorders>
                                     <w:top w:val="nil"/>
                                     <w:left w:val="nil"/>
-                                    <w:bottom w:val="dashSmallGap" w:sz="4" w:space="0" w:color="auto"/>
+                                    <w:bottom w:val="single" w:sz="4" w:space="0" w:color="7F7F7F" w:themeColor="text1" w:themeTint="80"/>
                                     <w:right w:val="nil"/>
                                   </w:tcBorders>
                                   <w:shd w:val="clear" w:color="auto" w:fill="auto"/>
@@ -3720,7 +3255,7 @@
                                   <w:tcBorders>
                                     <w:top w:val="nil"/>
                                     <w:left w:val="nil"/>
-                                    <w:bottom w:val="dashSmallGap" w:sz="4" w:space="0" w:color="auto"/>
+                                    <w:bottom w:val="single" w:sz="4" w:space="0" w:color="7F7F7F" w:themeColor="text1" w:themeTint="80"/>
                                     <w:right w:val="nil"/>
                                   </w:tcBorders>
                                   <w:shd w:val="clear" w:color="auto" w:fill="auto"/>
@@ -3744,7 +3279,7 @@
                                   <w:tcBorders>
                                     <w:top w:val="nil"/>
                                     <w:left w:val="nil"/>
-                                    <w:bottom w:val="dashSmallGap" w:sz="4" w:space="0" w:color="auto"/>
+                                    <w:bottom w:val="single" w:sz="4" w:space="0" w:color="7F7F7F" w:themeColor="text1" w:themeTint="80"/>
                                     <w:right w:val="nil"/>
                                   </w:tcBorders>
                                   <w:shd w:val="clear" w:color="auto" w:fill="auto"/>
@@ -3768,7 +3303,7 @@
                                   <w:tcBorders>
                                     <w:top w:val="nil"/>
                                     <w:left w:val="nil"/>
-                                    <w:bottom w:val="dashSmallGap" w:sz="4" w:space="0" w:color="auto"/>
+                                    <w:bottom w:val="single" w:sz="4" w:space="0" w:color="7F7F7F" w:themeColor="text1" w:themeTint="80"/>
                                     <w:right w:val="nil"/>
                                   </w:tcBorders>
                                   <w:shd w:val="clear" w:color="auto" w:fill="auto"/>
@@ -3792,7 +3327,7 @@
                                   <w:tcBorders>
                                     <w:top w:val="nil"/>
                                     <w:left w:val="nil"/>
-                                    <w:bottom w:val="dashSmallGap" w:sz="4" w:space="0" w:color="auto"/>
+                                    <w:bottom w:val="single" w:sz="4" w:space="0" w:color="7F7F7F" w:themeColor="text1" w:themeTint="80"/>
                                     <w:right w:val="nil"/>
                                   </w:tcBorders>
                                   <w:shd w:val="clear" w:color="auto" w:fill="auto"/>
@@ -3816,7 +3351,7 @@
                                   <w:tcBorders>
                                     <w:top w:val="nil"/>
                                     <w:left w:val="nil"/>
-                                    <w:bottom w:val="dashSmallGap" w:sz="4" w:space="0" w:color="auto"/>
+                                    <w:bottom w:val="single" w:sz="4" w:space="0" w:color="7F7F7F" w:themeColor="text1" w:themeTint="80"/>
                                     <w:right w:val="nil"/>
                                   </w:tcBorders>
                                   <w:shd w:val="clear" w:color="auto" w:fill="auto"/>
@@ -3840,7 +3375,7 @@
                                   <w:tcBorders>
                                     <w:top w:val="nil"/>
                                     <w:left w:val="nil"/>
-                                    <w:bottom w:val="dashSmallGap" w:sz="4" w:space="0" w:color="auto"/>
+                                    <w:bottom w:val="single" w:sz="4" w:space="0" w:color="7F7F7F" w:themeColor="text1" w:themeTint="80"/>
                                     <w:right w:val="nil"/>
                                   </w:tcBorders>
                                   <w:shd w:val="clear" w:color="auto" w:fill="auto"/>
@@ -3864,7 +3399,7 @@
                                   <w:tcBorders>
                                     <w:top w:val="nil"/>
                                     <w:left w:val="nil"/>
-                                    <w:bottom w:val="dashSmallGap" w:sz="4" w:space="0" w:color="auto"/>
+                                    <w:bottom w:val="single" w:sz="4" w:space="0" w:color="7F7F7F" w:themeColor="text1" w:themeTint="80"/>
                                     <w:right w:val="nil"/>
                                   </w:tcBorders>
                                   <w:shd w:val="clear" w:color="auto" w:fill="auto"/>
@@ -3888,7 +3423,7 @@
                                   <w:tcBorders>
                                     <w:top w:val="nil"/>
                                     <w:left w:val="nil"/>
-                                    <w:bottom w:val="dashSmallGap" w:sz="4" w:space="0" w:color="auto"/>
+                                    <w:bottom w:val="single" w:sz="4" w:space="0" w:color="7F7F7F" w:themeColor="text1" w:themeTint="80"/>
                                     <w:right w:val="nil"/>
                                   </w:tcBorders>
                                   <w:shd w:val="clear" w:color="auto" w:fill="auto"/>
@@ -3912,7 +3447,7 @@
                                   <w:tcBorders>
                                     <w:top w:val="nil"/>
                                     <w:left w:val="nil"/>
-                                    <w:bottom w:val="dashSmallGap" w:sz="4" w:space="0" w:color="auto"/>
+                                    <w:bottom w:val="single" w:sz="4" w:space="0" w:color="7F7F7F" w:themeColor="text1" w:themeTint="80"/>
                                     <w:right w:val="nil"/>
                                   </w:tcBorders>
                                   <w:shd w:val="clear" w:color="auto" w:fill="auto"/>
@@ -4609,9 +4144,9 @@
                                 <w:tcPr>
                                   <w:tcW w:w="2722" w:type="dxa"/>
                                   <w:tcBorders>
-                                    <w:top w:val="dashSmallGap" w:sz="4" w:space="0" w:color="auto"/>
+                                    <w:top w:val="single" w:sz="4" w:space="0" w:color="7F7F7F" w:themeColor="text1" w:themeTint="80"/>
                                     <w:left w:val="nil"/>
-                                    <w:bottom w:val="dashSmallGap" w:sz="4" w:space="0" w:color="auto"/>
+                                    <w:bottom w:val="single" w:sz="4" w:space="0" w:color="7F7F7F" w:themeColor="text1" w:themeTint="80"/>
                                   </w:tcBorders>
                                   <w:noWrap/>
                                   <w:vAlign w:val="center"/>
@@ -4642,8 +4177,8 @@
                                 <w:tcPr>
                                   <w:tcW w:w="837" w:type="dxa"/>
                                   <w:tcBorders>
-                                    <w:top w:val="dashSmallGap" w:sz="4" w:space="0" w:color="auto"/>
-                                    <w:bottom w:val="dashSmallGap" w:sz="4" w:space="0" w:color="auto"/>
+                                    <w:top w:val="single" w:sz="4" w:space="0" w:color="7F7F7F" w:themeColor="text1" w:themeTint="80"/>
+                                    <w:bottom w:val="single" w:sz="4" w:space="0" w:color="7F7F7F" w:themeColor="text1" w:themeTint="80"/>
                                   </w:tcBorders>
                                   <w:noWrap/>
                                   <w:tcMar>
@@ -4668,8 +4203,8 @@
                                 <w:tcPr>
                                   <w:tcW w:w="394" w:type="dxa"/>
                                   <w:tcBorders>
-                                    <w:top w:val="dashSmallGap" w:sz="4" w:space="0" w:color="auto"/>
-                                    <w:bottom w:val="dashSmallGap" w:sz="4" w:space="0" w:color="auto"/>
+                                    <w:top w:val="single" w:sz="4" w:space="0" w:color="7F7F7F" w:themeColor="text1" w:themeTint="80"/>
+                                    <w:bottom w:val="single" w:sz="4" w:space="0" w:color="7F7F7F" w:themeColor="text1" w:themeTint="80"/>
                                   </w:tcBorders>
                                   <w:noWrap/>
                                   <w:vAlign w:val="center"/>
@@ -4689,8 +4224,8 @@
                                 <w:tcPr>
                                   <w:tcW w:w="397" w:type="dxa"/>
                                   <w:tcBorders>
-                                    <w:top w:val="dashSmallGap" w:sz="4" w:space="0" w:color="auto"/>
-                                    <w:bottom w:val="dashSmallGap" w:sz="4" w:space="0" w:color="auto"/>
+                                    <w:top w:val="single" w:sz="4" w:space="0" w:color="7F7F7F" w:themeColor="text1" w:themeTint="80"/>
+                                    <w:bottom w:val="single" w:sz="4" w:space="0" w:color="7F7F7F" w:themeColor="text1" w:themeTint="80"/>
                                     <w:right w:val="single" w:sz="4" w:space="0" w:color="auto"/>
                                   </w:tcBorders>
                                 </w:tcPr>
@@ -4708,11 +4243,11 @@
                                 <w:tcPr>
                                   <w:tcW w:w="279" w:type="dxa"/>
                                   <w:tcBorders>
-                                    <w:top w:val="dashSmallGap" w:sz="4" w:space="0" w:color="auto"/>
+                                    <w:top w:val="single" w:sz="4" w:space="0" w:color="7F7F7F" w:themeColor="text1" w:themeTint="80"/>
                                     <w:left w:val="single" w:sz="4" w:space="0" w:color="auto"/>
-                                    <w:bottom w:val="dashSmallGap" w:sz="4" w:space="0" w:color="auto"/>
+                                    <w:bottom w:val="single" w:sz="4" w:space="0" w:color="7F7F7F" w:themeColor="text1" w:themeTint="80"/>
                                   </w:tcBorders>
-                                  <w:shd w:val="thinDiagStripe" w:color="338721" w:fill="auto"/>
+                                  <w:shd w:val="clear" w:color="auto" w:fill="D6E3BC" w:themeFill="accent3" w:themeFillTint="66"/>
                                   <w:noWrap/>
                                   <w:vAlign w:val="center"/>
                                 </w:tcPr>
@@ -4731,11 +4266,11 @@
                                 <w:tcPr>
                                   <w:tcW w:w="280" w:type="dxa"/>
                                   <w:tcBorders>
-                                    <w:top w:val="dashSmallGap" w:sz="4" w:space="0" w:color="auto"/>
-                                    <w:bottom w:val="dashSmallGap" w:sz="4" w:space="0" w:color="auto"/>
+                                    <w:top w:val="single" w:sz="4" w:space="0" w:color="7F7F7F" w:themeColor="text1" w:themeTint="80"/>
+                                    <w:bottom w:val="single" w:sz="4" w:space="0" w:color="7F7F7F" w:themeColor="text1" w:themeTint="80"/>
                                     <w:right w:val="single" w:sz="4" w:space="0" w:color="auto"/>
                                   </w:tcBorders>
-                                  <w:shd w:val="thinDiagStripe" w:color="338721" w:fill="auto"/>
+                                  <w:shd w:val="clear" w:color="auto" w:fill="D6E3BC" w:themeFill="accent3" w:themeFillTint="66"/>
                                   <w:noWrap/>
                                   <w:vAlign w:val="center"/>
                                 </w:tcPr>
@@ -4754,11 +4289,11 @@
                                 <w:tcPr>
                                   <w:tcW w:w="279" w:type="dxa"/>
                                   <w:tcBorders>
-                                    <w:top w:val="dashSmallGap" w:sz="4" w:space="0" w:color="auto"/>
+                                    <w:top w:val="single" w:sz="4" w:space="0" w:color="7F7F7F" w:themeColor="text1" w:themeTint="80"/>
                                     <w:left w:val="single" w:sz="4" w:space="0" w:color="auto"/>
-                                    <w:bottom w:val="dashSmallGap" w:sz="4" w:space="0" w:color="auto"/>
+                                    <w:bottom w:val="single" w:sz="4" w:space="0" w:color="7F7F7F" w:themeColor="text1" w:themeTint="80"/>
                                   </w:tcBorders>
-                                  <w:shd w:val="thinDiagStripe" w:color="338721" w:fill="auto"/>
+                                  <w:shd w:val="clear" w:color="auto" w:fill="D6E3BC" w:themeFill="accent3" w:themeFillTint="66"/>
                                   <w:noWrap/>
                                   <w:vAlign w:val="center"/>
                                 </w:tcPr>
@@ -4777,11 +4312,11 @@
                                 <w:tcPr>
                                   <w:tcW w:w="279" w:type="dxa"/>
                                   <w:tcBorders>
-                                    <w:top w:val="dashSmallGap" w:sz="4" w:space="0" w:color="auto"/>
-                                    <w:bottom w:val="dashSmallGap" w:sz="4" w:space="0" w:color="auto"/>
+                                    <w:top w:val="single" w:sz="4" w:space="0" w:color="7F7F7F" w:themeColor="text1" w:themeTint="80"/>
+                                    <w:bottom w:val="single" w:sz="4" w:space="0" w:color="7F7F7F" w:themeColor="text1" w:themeTint="80"/>
                                     <w:right w:val="single" w:sz="4" w:space="0" w:color="auto"/>
                                   </w:tcBorders>
-                                  <w:shd w:val="thinDiagStripe" w:color="78C06B" w:fill="auto"/>
+                                  <w:shd w:val="clear" w:color="auto" w:fill="EAF1DD" w:themeFill="accent3" w:themeFillTint="33"/>
                                   <w:noWrap/>
                                   <w:vAlign w:val="center"/>
                                 </w:tcPr>
@@ -4800,11 +4335,11 @@
                                 <w:tcPr>
                                   <w:tcW w:w="279" w:type="dxa"/>
                                   <w:tcBorders>
-                                    <w:top w:val="dashSmallGap" w:sz="4" w:space="0" w:color="auto"/>
+                                    <w:top w:val="single" w:sz="4" w:space="0" w:color="7F7F7F" w:themeColor="text1" w:themeTint="80"/>
                                     <w:left w:val="single" w:sz="4" w:space="0" w:color="auto"/>
-                                    <w:bottom w:val="dashSmallGap" w:sz="4" w:space="0" w:color="auto"/>
+                                    <w:bottom w:val="single" w:sz="4" w:space="0" w:color="7F7F7F" w:themeColor="text1" w:themeTint="80"/>
                                   </w:tcBorders>
-                                  <w:shd w:val="thinDiagStripe" w:color="78C06B" w:fill="auto"/>
+                                  <w:shd w:val="clear" w:color="auto" w:fill="EAF1DD" w:themeFill="accent3" w:themeFillTint="33"/>
                                   <w:noWrap/>
                                   <w:vAlign w:val="center"/>
                                 </w:tcPr>
@@ -4823,11 +4358,11 @@
                                 <w:tcPr>
                                   <w:tcW w:w="279" w:type="dxa"/>
                                   <w:tcBorders>
-                                    <w:top w:val="dashSmallGap" w:sz="4" w:space="0" w:color="auto"/>
-                                    <w:bottom w:val="dashSmallGap" w:sz="4" w:space="0" w:color="auto"/>
+                                    <w:top w:val="single" w:sz="4" w:space="0" w:color="7F7F7F" w:themeColor="text1" w:themeTint="80"/>
+                                    <w:bottom w:val="single" w:sz="4" w:space="0" w:color="7F7F7F" w:themeColor="text1" w:themeTint="80"/>
                                     <w:right w:val="single" w:sz="4" w:space="0" w:color="auto"/>
                                   </w:tcBorders>
-                                  <w:shd w:val="thinDiagStripe" w:color="78C06B" w:fill="auto"/>
+                                  <w:shd w:val="clear" w:color="auto" w:fill="EAF1DD" w:themeFill="accent3" w:themeFillTint="33"/>
                                   <w:noWrap/>
                                   <w:vAlign w:val="center"/>
                                 </w:tcPr>
@@ -4846,11 +4381,11 @@
                                 <w:tcPr>
                                   <w:tcW w:w="279" w:type="dxa"/>
                                   <w:tcBorders>
-                                    <w:top w:val="dashSmallGap" w:sz="4" w:space="0" w:color="auto"/>
+                                    <w:top w:val="single" w:sz="4" w:space="0" w:color="7F7F7F" w:themeColor="text1" w:themeTint="80"/>
                                     <w:left w:val="single" w:sz="4" w:space="0" w:color="auto"/>
-                                    <w:bottom w:val="dashSmallGap" w:sz="4" w:space="0" w:color="auto"/>
+                                    <w:bottom w:val="single" w:sz="4" w:space="0" w:color="7F7F7F" w:themeColor="text1" w:themeTint="80"/>
                                   </w:tcBorders>
-                                  <w:shd w:val="thinDiagStripe" w:color="FAA724" w:fill="auto"/>
+                                  <w:shd w:val="clear" w:color="auto" w:fill="FDE9D9" w:themeFill="accent6" w:themeFillTint="33"/>
                                   <w:noWrap/>
                                   <w:vAlign w:val="center"/>
                                 </w:tcPr>
@@ -4869,11 +4404,11 @@
                                 <w:tcPr>
                                   <w:tcW w:w="279" w:type="dxa"/>
                                   <w:tcBorders>
-                                    <w:top w:val="dashSmallGap" w:sz="4" w:space="0" w:color="auto"/>
-                                    <w:bottom w:val="dashSmallGap" w:sz="4" w:space="0" w:color="auto"/>
+                                    <w:top w:val="single" w:sz="4" w:space="0" w:color="7F7F7F" w:themeColor="text1" w:themeTint="80"/>
+                                    <w:bottom w:val="single" w:sz="4" w:space="0" w:color="7F7F7F" w:themeColor="text1" w:themeTint="80"/>
                                     <w:right w:val="single" w:sz="4" w:space="0" w:color="auto"/>
                                   </w:tcBorders>
-                                  <w:shd w:val="thinDiagStripe" w:color="FAA724" w:fill="auto"/>
+                                  <w:shd w:val="clear" w:color="auto" w:fill="FDE9D9" w:themeFill="accent6" w:themeFillTint="33"/>
                                   <w:noWrap/>
                                   <w:vAlign w:val="center"/>
                                 </w:tcPr>
@@ -4892,11 +4427,11 @@
                                 <w:tcPr>
                                   <w:tcW w:w="279" w:type="dxa"/>
                                   <w:tcBorders>
-                                    <w:top w:val="dashSmallGap" w:sz="4" w:space="0" w:color="auto"/>
+                                    <w:top w:val="single" w:sz="4" w:space="0" w:color="7F7F7F" w:themeColor="text1" w:themeTint="80"/>
                                     <w:left w:val="single" w:sz="4" w:space="0" w:color="auto"/>
-                                    <w:bottom w:val="dashSmallGap" w:sz="4" w:space="0" w:color="auto"/>
+                                    <w:bottom w:val="single" w:sz="4" w:space="0" w:color="7F7F7F" w:themeColor="text1" w:themeTint="80"/>
                                   </w:tcBorders>
-                                  <w:shd w:val="thinDiagStripe" w:color="FAA724" w:fill="auto"/>
+                                  <w:shd w:val="clear" w:color="auto" w:fill="FDE9D9" w:themeFill="accent6" w:themeFillTint="33"/>
                                   <w:noWrap/>
                                   <w:vAlign w:val="center"/>
                                 </w:tcPr>
@@ -4915,11 +4450,11 @@
                                 <w:tcPr>
                                   <w:tcW w:w="279" w:type="dxa"/>
                                   <w:tcBorders>
-                                    <w:top w:val="dashSmallGap" w:sz="4" w:space="0" w:color="auto"/>
-                                    <w:bottom w:val="dashSmallGap" w:sz="4" w:space="0" w:color="auto"/>
+                                    <w:top w:val="single" w:sz="4" w:space="0" w:color="7F7F7F" w:themeColor="text1" w:themeTint="80"/>
+                                    <w:bottom w:val="single" w:sz="4" w:space="0" w:color="7F7F7F" w:themeColor="text1" w:themeTint="80"/>
                                     <w:right w:val="single" w:sz="4" w:space="0" w:color="auto"/>
                                   </w:tcBorders>
-                                  <w:shd w:val="thinDiagStripe" w:color="FAA724" w:fill="auto"/>
+                                  <w:shd w:val="clear" w:color="auto" w:fill="FDE9D9" w:themeFill="accent6" w:themeFillTint="33"/>
                                   <w:noWrap/>
                                   <w:vAlign w:val="center"/>
                                 </w:tcPr>
@@ -4988,7 +4523,7 @@
                                   <w:tcBorders>
                                     <w:top w:val="nil"/>
                                     <w:left w:val="dotted" w:sz="4" w:space="0" w:color="7F7F7F" w:themeColor="text1" w:themeTint="80"/>
-                                    <w:bottom w:val="dashSmallGap" w:sz="4" w:space="0" w:color="auto"/>
+                                    <w:bottom w:val="single" w:sz="4" w:space="0" w:color="7F7F7F" w:themeColor="text1" w:themeTint="80"/>
                                     <w:right w:val="dotted" w:sz="4" w:space="0" w:color="7F7F7F" w:themeColor="text1" w:themeTint="80"/>
                                   </w:tcBorders>
                                   <w:noWrap/>
@@ -5013,7 +4548,7 @@
                                   <w:tcBorders>
                                     <w:top w:val="nil"/>
                                     <w:left w:val="dotted" w:sz="4" w:space="0" w:color="7F7F7F" w:themeColor="text1" w:themeTint="80"/>
-                                    <w:bottom w:val="dashSmallGap" w:sz="4" w:space="0" w:color="auto"/>
+                                    <w:bottom w:val="single" w:sz="4" w:space="0" w:color="7F7F7F" w:themeColor="text1" w:themeTint="80"/>
                                     <w:right w:val="dotted" w:sz="4" w:space="0" w:color="7F7F7F" w:themeColor="text1" w:themeTint="80"/>
                                   </w:tcBorders>
                                   <w:noWrap/>
@@ -5038,7 +4573,7 @@
                                   <w:tcBorders>
                                     <w:top w:val="nil"/>
                                     <w:left w:val="dotted" w:sz="4" w:space="0" w:color="7F7F7F" w:themeColor="text1" w:themeTint="80"/>
-                                    <w:bottom w:val="dashSmallGap" w:sz="4" w:space="0" w:color="auto"/>
+                                    <w:bottom w:val="single" w:sz="4" w:space="0" w:color="7F7F7F" w:themeColor="text1" w:themeTint="80"/>
                                     <w:right w:val="dotted" w:sz="4" w:space="0" w:color="7F7F7F" w:themeColor="text1" w:themeTint="80"/>
                                   </w:tcBorders>
                                   <w:noWrap/>
@@ -5063,7 +4598,7 @@
                                   <w:tcBorders>
                                     <w:top w:val="nil"/>
                                     <w:left w:val="dotted" w:sz="4" w:space="0" w:color="7F7F7F" w:themeColor="text1" w:themeTint="80"/>
-                                    <w:bottom w:val="dashSmallGap" w:sz="4" w:space="0" w:color="auto"/>
+                                    <w:bottom w:val="single" w:sz="4" w:space="0" w:color="7F7F7F" w:themeColor="text1" w:themeTint="80"/>
                                     <w:right w:val="dotted" w:sz="4" w:space="0" w:color="7F7F7F" w:themeColor="text1" w:themeTint="80"/>
                                   </w:tcBorders>
                                   <w:noWrap/>
@@ -5088,7 +4623,7 @@
                                   <w:tcBorders>
                                     <w:top w:val="nil"/>
                                     <w:left w:val="dotted" w:sz="4" w:space="0" w:color="7F7F7F" w:themeColor="text1" w:themeTint="80"/>
-                                    <w:bottom w:val="dashSmallGap" w:sz="4" w:space="0" w:color="auto"/>
+                                    <w:bottom w:val="single" w:sz="4" w:space="0" w:color="7F7F7F" w:themeColor="text1" w:themeTint="80"/>
                                     <w:right w:val="dotted" w:sz="4" w:space="0" w:color="7F7F7F" w:themeColor="text1" w:themeTint="80"/>
                                   </w:tcBorders>
                                   <w:noWrap/>
@@ -5113,7 +4648,7 @@
                                   <w:tcBorders>
                                     <w:top w:val="nil"/>
                                     <w:left w:val="dotted" w:sz="4" w:space="0" w:color="7F7F7F" w:themeColor="text1" w:themeTint="80"/>
-                                    <w:bottom w:val="dashSmallGap" w:sz="4" w:space="0" w:color="auto"/>
+                                    <w:bottom w:val="single" w:sz="4" w:space="0" w:color="7F7F7F" w:themeColor="text1" w:themeTint="80"/>
                                     <w:right w:val="dotted" w:sz="4" w:space="0" w:color="7F7F7F" w:themeColor="text1" w:themeTint="80"/>
                                   </w:tcBorders>
                                   <w:noWrap/>
@@ -5138,7 +4673,7 @@
                                   <w:tcBorders>
                                     <w:top w:val="nil"/>
                                     <w:left w:val="dotted" w:sz="4" w:space="0" w:color="7F7F7F" w:themeColor="text1" w:themeTint="80"/>
-                                    <w:bottom w:val="dashSmallGap" w:sz="4" w:space="0" w:color="auto"/>
+                                    <w:bottom w:val="single" w:sz="4" w:space="0" w:color="7F7F7F" w:themeColor="text1" w:themeTint="80"/>
                                     <w:right w:val="dotted" w:sz="4" w:space="0" w:color="7F7F7F" w:themeColor="text1" w:themeTint="80"/>
                                   </w:tcBorders>
                                   <w:noWrap/>
@@ -5163,7 +4698,7 @@
                                   <w:tcBorders>
                                     <w:top w:val="nil"/>
                                     <w:left w:val="dotted" w:sz="4" w:space="0" w:color="7F7F7F" w:themeColor="text1" w:themeTint="80"/>
-                                    <w:bottom w:val="dashSmallGap" w:sz="4" w:space="0" w:color="auto"/>
+                                    <w:bottom w:val="single" w:sz="4" w:space="0" w:color="7F7F7F" w:themeColor="text1" w:themeTint="80"/>
                                     <w:right w:val="dotted" w:sz="4" w:space="0" w:color="7F7F7F" w:themeColor="text1" w:themeTint="80"/>
                                   </w:tcBorders>
                                   <w:noWrap/>
@@ -5188,7 +4723,7 @@
                                   <w:tcBorders>
                                     <w:top w:val="nil"/>
                                     <w:left w:val="dotted" w:sz="4" w:space="0" w:color="7F7F7F" w:themeColor="text1" w:themeTint="80"/>
-                                    <w:bottom w:val="dashSmallGap" w:sz="4" w:space="0" w:color="auto"/>
+                                    <w:bottom w:val="single" w:sz="4" w:space="0" w:color="7F7F7F" w:themeColor="text1" w:themeTint="80"/>
                                     <w:right w:val="dotted" w:sz="4" w:space="0" w:color="7F7F7F" w:themeColor="text1" w:themeTint="80"/>
                                   </w:tcBorders>
                                   <w:noWrap/>
@@ -5213,7 +4748,7 @@
                                   <w:tcBorders>
                                     <w:top w:val="nil"/>
                                     <w:left w:val="dotted" w:sz="4" w:space="0" w:color="7F7F7F" w:themeColor="text1" w:themeTint="80"/>
-                                    <w:bottom w:val="dashSmallGap" w:sz="4" w:space="0" w:color="auto"/>
+                                    <w:bottom w:val="single" w:sz="4" w:space="0" w:color="7F7F7F" w:themeColor="text1" w:themeTint="80"/>
                                     <w:right w:val="dotted" w:sz="4" w:space="0" w:color="7F7F7F" w:themeColor="text1" w:themeTint="80"/>
                                   </w:tcBorders>
                                   <w:noWrap/>
@@ -5238,7 +4773,7 @@
                                   <w:tcBorders>
                                     <w:top w:val="nil"/>
                                     <w:left w:val="dotted" w:sz="4" w:space="0" w:color="7F7F7F" w:themeColor="text1" w:themeTint="80"/>
-                                    <w:bottom w:val="dashSmallGap" w:sz="4" w:space="0" w:color="auto"/>
+                                    <w:bottom w:val="single" w:sz="4" w:space="0" w:color="7F7F7F" w:themeColor="text1" w:themeTint="80"/>
                                     <w:right w:val="dotted" w:sz="4" w:space="0" w:color="7F7F7F" w:themeColor="text1" w:themeTint="80"/>
                                   </w:tcBorders>
                                   <w:noWrap/>
@@ -5263,7 +4798,7 @@
                                   <w:tcBorders>
                                     <w:top w:val="nil"/>
                                     <w:left w:val="dotted" w:sz="4" w:space="0" w:color="7F7F7F" w:themeColor="text1" w:themeTint="80"/>
-                                    <w:bottom w:val="dashSmallGap" w:sz="4" w:space="0" w:color="auto"/>
+                                    <w:bottom w:val="single" w:sz="4" w:space="0" w:color="7F7F7F" w:themeColor="text1" w:themeTint="80"/>
                                     <w:right w:val="dotted" w:sz="4" w:space="0" w:color="7F7F7F" w:themeColor="text1" w:themeTint="80"/>
                                   </w:tcBorders>
                                   <w:noWrap/>
@@ -5288,7 +4823,7 @@
                                   <w:tcBorders>
                                     <w:top w:val="nil"/>
                                     <w:left w:val="dotted" w:sz="4" w:space="0" w:color="7F7F7F" w:themeColor="text1" w:themeTint="80"/>
-                                    <w:bottom w:val="dashSmallGap" w:sz="4" w:space="0" w:color="auto"/>
+                                    <w:bottom w:val="single" w:sz="4" w:space="0" w:color="7F7F7F" w:themeColor="text1" w:themeTint="80"/>
                                     <w:right w:val="dotted" w:sz="4" w:space="0" w:color="7F7F7F" w:themeColor="text1" w:themeTint="80"/>
                                   </w:tcBorders>
                                   <w:noWrap/>
@@ -5313,7 +4848,7 @@
                                   <w:tcBorders>
                                     <w:top w:val="nil"/>
                                     <w:left w:val="dotted" w:sz="4" w:space="0" w:color="7F7F7F" w:themeColor="text1" w:themeTint="80"/>
-                                    <w:bottom w:val="dashSmallGap" w:sz="4" w:space="0" w:color="auto"/>
+                                    <w:bottom w:val="single" w:sz="4" w:space="0" w:color="7F7F7F" w:themeColor="text1" w:themeTint="80"/>
                                     <w:right w:val="dotted" w:sz="4" w:space="0" w:color="7F7F7F" w:themeColor="text1" w:themeTint="80"/>
                                   </w:tcBorders>
                                   <w:noWrap/>
@@ -5338,7 +4873,7 @@
                                   <w:tcBorders>
                                     <w:top w:val="nil"/>
                                     <w:left w:val="dotted" w:sz="4" w:space="0" w:color="7F7F7F" w:themeColor="text1" w:themeTint="80"/>
-                                    <w:bottom w:val="dashSmallGap" w:sz="4" w:space="0" w:color="auto"/>
+                                    <w:bottom w:val="single" w:sz="4" w:space="0" w:color="7F7F7F" w:themeColor="text1" w:themeTint="80"/>
                                     <w:right w:val="dotted" w:sz="4" w:space="0" w:color="7F7F7F" w:themeColor="text1" w:themeTint="80"/>
                                   </w:tcBorders>
                                   <w:noWrap/>
@@ -5363,7 +4898,7 @@
                                   <w:tcBorders>
                                     <w:top w:val="nil"/>
                                     <w:left w:val="dotted" w:sz="4" w:space="0" w:color="7F7F7F" w:themeColor="text1" w:themeTint="80"/>
-                                    <w:bottom w:val="dashSmallGap" w:sz="4" w:space="0" w:color="auto"/>
+                                    <w:bottom w:val="single" w:sz="4" w:space="0" w:color="7F7F7F" w:themeColor="text1" w:themeTint="80"/>
                                     <w:right w:val="dotted" w:sz="4" w:space="0" w:color="7F7F7F" w:themeColor="text1" w:themeTint="80"/>
                                   </w:tcBorders>
                                   <w:noWrap/>
@@ -5388,7 +4923,7 @@
                                   <w:tcBorders>
                                     <w:top w:val="nil"/>
                                     <w:left w:val="dotted" w:sz="4" w:space="0" w:color="7F7F7F" w:themeColor="text1" w:themeTint="80"/>
-                                    <w:bottom w:val="dashSmallGap" w:sz="4" w:space="0" w:color="auto"/>
+                                    <w:bottom w:val="single" w:sz="4" w:space="0" w:color="7F7F7F" w:themeColor="text1" w:themeTint="80"/>
                                     <w:right w:val="dotted" w:sz="4" w:space="0" w:color="7F7F7F" w:themeColor="text1" w:themeTint="80"/>
                                   </w:tcBorders>
                                   <w:noWrap/>
@@ -5413,7 +4948,7 @@
                                   <w:tcBorders>
                                     <w:top w:val="nil"/>
                                     <w:left w:val="dotted" w:sz="4" w:space="0" w:color="7F7F7F" w:themeColor="text1" w:themeTint="80"/>
-                                    <w:bottom w:val="dashSmallGap" w:sz="4" w:space="0" w:color="auto"/>
+                                    <w:bottom w:val="single" w:sz="4" w:space="0" w:color="7F7F7F" w:themeColor="text1" w:themeTint="80"/>
                                     <w:right w:val="dotted" w:sz="4" w:space="0" w:color="7F7F7F" w:themeColor="text1" w:themeTint="80"/>
                                   </w:tcBorders>
                                   <w:noWrap/>
@@ -5438,7 +4973,7 @@
                                   <w:tcBorders>
                                     <w:top w:val="nil"/>
                                     <w:left w:val="dotted" w:sz="4" w:space="0" w:color="7F7F7F" w:themeColor="text1" w:themeTint="80"/>
-                                    <w:bottom w:val="dashSmallGap" w:sz="4" w:space="0" w:color="auto"/>
+                                    <w:bottom w:val="single" w:sz="4" w:space="0" w:color="7F7F7F" w:themeColor="text1" w:themeTint="80"/>
                                     <w:right w:val="dotted" w:sz="4" w:space="0" w:color="7F7F7F" w:themeColor="text1" w:themeTint="80"/>
                                   </w:tcBorders>
                                   <w:noWrap/>
@@ -5463,7 +4998,7 @@
                                   <w:tcBorders>
                                     <w:top w:val="nil"/>
                                     <w:left w:val="dotted" w:sz="4" w:space="0" w:color="7F7F7F" w:themeColor="text1" w:themeTint="80"/>
-                                    <w:bottom w:val="dashSmallGap" w:sz="4" w:space="0" w:color="auto"/>
+                                    <w:bottom w:val="single" w:sz="4" w:space="0" w:color="7F7F7F" w:themeColor="text1" w:themeTint="80"/>
                                     <w:right w:val="dotted" w:sz="4" w:space="0" w:color="7F7F7F" w:themeColor="text1" w:themeTint="80"/>
                                   </w:tcBorders>
                                   <w:noWrap/>
@@ -5488,7 +5023,7 @@
                                   <w:tcBorders>
                                     <w:top w:val="nil"/>
                                     <w:left w:val="dotted" w:sz="4" w:space="0" w:color="7F7F7F" w:themeColor="text1" w:themeTint="80"/>
-                                    <w:bottom w:val="dashSmallGap" w:sz="4" w:space="0" w:color="auto"/>
+                                    <w:bottom w:val="single" w:sz="4" w:space="0" w:color="7F7F7F" w:themeColor="text1" w:themeTint="80"/>
                                     <w:right w:val="dotted" w:sz="4" w:space="0" w:color="7F7F7F" w:themeColor="text1" w:themeTint="80"/>
                                   </w:tcBorders>
                                   <w:noWrap/>
@@ -5513,7 +5048,7 @@
                                   <w:tcBorders>
                                     <w:top w:val="nil"/>
                                     <w:left w:val="dotted" w:sz="4" w:space="0" w:color="7F7F7F" w:themeColor="text1" w:themeTint="80"/>
-                                    <w:bottom w:val="dashSmallGap" w:sz="4" w:space="0" w:color="auto"/>
+                                    <w:bottom w:val="single" w:sz="4" w:space="0" w:color="7F7F7F" w:themeColor="text1" w:themeTint="80"/>
                                     <w:right w:val="dotted" w:sz="4" w:space="0" w:color="7F7F7F" w:themeColor="text1" w:themeTint="80"/>
                                   </w:tcBorders>
                                   <w:noWrap/>
@@ -5538,7 +5073,7 @@
                                   <w:tcBorders>
                                     <w:top w:val="nil"/>
                                     <w:left w:val="dotted" w:sz="4" w:space="0" w:color="7F7F7F" w:themeColor="text1" w:themeTint="80"/>
-                                    <w:bottom w:val="dashSmallGap" w:sz="4" w:space="0" w:color="auto"/>
+                                    <w:bottom w:val="single" w:sz="4" w:space="0" w:color="7F7F7F" w:themeColor="text1" w:themeTint="80"/>
                                     <w:right w:val="dotted" w:sz="4" w:space="0" w:color="7F7F7F" w:themeColor="text1" w:themeTint="80"/>
                                   </w:tcBorders>
                                   <w:noWrap/>
@@ -5563,7 +5098,7 @@
                                   <w:tcBorders>
                                     <w:top w:val="nil"/>
                                     <w:left w:val="dotted" w:sz="4" w:space="0" w:color="7F7F7F" w:themeColor="text1" w:themeTint="80"/>
-                                    <w:bottom w:val="dashSmallGap" w:sz="4" w:space="0" w:color="auto"/>
+                                    <w:bottom w:val="single" w:sz="4" w:space="0" w:color="7F7F7F" w:themeColor="text1" w:themeTint="80"/>
                                     <w:right w:val="dotted" w:sz="4" w:space="0" w:color="7F7F7F" w:themeColor="text1" w:themeTint="80"/>
                                   </w:tcBorders>
                                   <w:noWrap/>
@@ -5588,7 +5123,7 @@
                                   <w:tcBorders>
                                     <w:top w:val="nil"/>
                                     <w:left w:val="dotted" w:sz="4" w:space="0" w:color="7F7F7F" w:themeColor="text1" w:themeTint="80"/>
-                                    <w:bottom w:val="dashSmallGap" w:sz="4" w:space="0" w:color="auto"/>
+                                    <w:bottom w:val="single" w:sz="4" w:space="0" w:color="7F7F7F" w:themeColor="text1" w:themeTint="80"/>
                                     <w:right w:val="dotted" w:sz="4" w:space="0" w:color="7F7F7F" w:themeColor="text1" w:themeTint="80"/>
                                   </w:tcBorders>
                                   <w:noWrap/>
@@ -5613,7 +5148,7 @@
                                   <w:tcBorders>
                                     <w:top w:val="nil"/>
                                     <w:left w:val="dotted" w:sz="4" w:space="0" w:color="7F7F7F" w:themeColor="text1" w:themeTint="80"/>
-                                    <w:bottom w:val="dashSmallGap" w:sz="4" w:space="0" w:color="auto"/>
+                                    <w:bottom w:val="single" w:sz="4" w:space="0" w:color="7F7F7F" w:themeColor="text1" w:themeTint="80"/>
                                     <w:right w:val="dotted" w:sz="4" w:space="0" w:color="7F7F7F" w:themeColor="text1" w:themeTint="80"/>
                                   </w:tcBorders>
                                   <w:vAlign w:val="center"/>
@@ -5640,9 +5175,9 @@
                                 <w:tcPr>
                                   <w:tcW w:w="2722" w:type="dxa"/>
                                   <w:tcBorders>
-                                    <w:top w:val="dashSmallGap" w:sz="4" w:space="0" w:color="auto"/>
+                                    <w:top w:val="single" w:sz="4" w:space="0" w:color="7F7F7F" w:themeColor="text1" w:themeTint="80"/>
                                     <w:left w:val="nil"/>
-                                    <w:bottom w:val="dashSmallGap" w:sz="4" w:space="0" w:color="auto"/>
+                                    <w:bottom w:val="single" w:sz="4" w:space="0" w:color="7F7F7F" w:themeColor="text1" w:themeTint="80"/>
                                   </w:tcBorders>
                                   <w:noWrap/>
                                   <w:vAlign w:val="center"/>
@@ -5662,8 +5197,8 @@
                                 <w:tcPr>
                                   <w:tcW w:w="837" w:type="dxa"/>
                                   <w:tcBorders>
-                                    <w:top w:val="dashSmallGap" w:sz="4" w:space="0" w:color="auto"/>
-                                    <w:bottom w:val="dashSmallGap" w:sz="4" w:space="0" w:color="auto"/>
+                                    <w:top w:val="single" w:sz="4" w:space="0" w:color="7F7F7F" w:themeColor="text1" w:themeTint="80"/>
+                                    <w:bottom w:val="single" w:sz="4" w:space="0" w:color="7F7F7F" w:themeColor="text1" w:themeTint="80"/>
                                   </w:tcBorders>
                                   <w:noWrap/>
                                   <w:tcMar>
@@ -5688,8 +5223,8 @@
                                 <w:tcPr>
                                   <w:tcW w:w="394" w:type="dxa"/>
                                   <w:tcBorders>
-                                    <w:top w:val="dashSmallGap" w:sz="4" w:space="0" w:color="auto"/>
-                                    <w:bottom w:val="dashSmallGap" w:sz="4" w:space="0" w:color="auto"/>
+                                    <w:top w:val="single" w:sz="4" w:space="0" w:color="7F7F7F" w:themeColor="text1" w:themeTint="80"/>
+                                    <w:bottom w:val="single" w:sz="4" w:space="0" w:color="7F7F7F" w:themeColor="text1" w:themeTint="80"/>
                                   </w:tcBorders>
                                   <w:noWrap/>
                                   <w:vAlign w:val="center"/>
@@ -5709,8 +5244,8 @@
                                 <w:tcPr>
                                   <w:tcW w:w="397" w:type="dxa"/>
                                   <w:tcBorders>
-                                    <w:top w:val="dashSmallGap" w:sz="4" w:space="0" w:color="auto"/>
-                                    <w:bottom w:val="dashSmallGap" w:sz="4" w:space="0" w:color="auto"/>
+                                    <w:top w:val="single" w:sz="4" w:space="0" w:color="7F7F7F" w:themeColor="text1" w:themeTint="80"/>
+                                    <w:bottom w:val="single" w:sz="4" w:space="0" w:color="7F7F7F" w:themeColor="text1" w:themeTint="80"/>
                                     <w:right w:val="single" w:sz="4" w:space="0" w:color="auto"/>
                                   </w:tcBorders>
                                 </w:tcPr>
@@ -5728,11 +5263,11 @@
                                 <w:tcPr>
                                   <w:tcW w:w="279" w:type="dxa"/>
                                   <w:tcBorders>
-                                    <w:top w:val="dashSmallGap" w:sz="4" w:space="0" w:color="auto"/>
+                                    <w:top w:val="single" w:sz="4" w:space="0" w:color="7F7F7F" w:themeColor="text1" w:themeTint="80"/>
                                     <w:left w:val="single" w:sz="4" w:space="0" w:color="auto"/>
-                                    <w:bottom w:val="dashSmallGap" w:sz="4" w:space="0" w:color="auto"/>
+                                    <w:bottom w:val="single" w:sz="4" w:space="0" w:color="7F7F7F" w:themeColor="text1" w:themeTint="80"/>
                                   </w:tcBorders>
-                                  <w:shd w:val="thinDiagStripe" w:color="338721" w:fill="auto"/>
+                                  <w:shd w:val="clear" w:color="auto" w:fill="D6E3BC" w:themeFill="accent3" w:themeFillTint="66"/>
                                   <w:noWrap/>
                                   <w:vAlign w:val="center"/>
                                 </w:tcPr>
@@ -5751,11 +5286,11 @@
                                 <w:tcPr>
                                   <w:tcW w:w="280" w:type="dxa"/>
                                   <w:tcBorders>
-                                    <w:top w:val="dashSmallGap" w:sz="4" w:space="0" w:color="auto"/>
-                                    <w:bottom w:val="dashSmallGap" w:sz="4" w:space="0" w:color="auto"/>
+                                    <w:top w:val="single" w:sz="4" w:space="0" w:color="7F7F7F" w:themeColor="text1" w:themeTint="80"/>
+                                    <w:bottom w:val="single" w:sz="4" w:space="0" w:color="7F7F7F" w:themeColor="text1" w:themeTint="80"/>
                                     <w:right w:val="single" w:sz="4" w:space="0" w:color="auto"/>
                                   </w:tcBorders>
-                                  <w:shd w:val="thinDiagStripe" w:color="338721" w:fill="auto"/>
+                                  <w:shd w:val="clear" w:color="auto" w:fill="D6E3BC" w:themeFill="accent3" w:themeFillTint="66"/>
                                   <w:noWrap/>
                                   <w:vAlign w:val="center"/>
                                 </w:tcPr>
@@ -5774,11 +5309,11 @@
                                 <w:tcPr>
                                   <w:tcW w:w="279" w:type="dxa"/>
                                   <w:tcBorders>
-                                    <w:top w:val="dashSmallGap" w:sz="4" w:space="0" w:color="auto"/>
+                                    <w:top w:val="single" w:sz="4" w:space="0" w:color="7F7F7F" w:themeColor="text1" w:themeTint="80"/>
                                     <w:left w:val="single" w:sz="4" w:space="0" w:color="auto"/>
-                                    <w:bottom w:val="dashSmallGap" w:sz="4" w:space="0" w:color="auto"/>
+                                    <w:bottom w:val="single" w:sz="4" w:space="0" w:color="7F7F7F" w:themeColor="text1" w:themeTint="80"/>
                                   </w:tcBorders>
-                                  <w:shd w:val="thinDiagStripe" w:color="338721" w:fill="auto"/>
+                                  <w:shd w:val="clear" w:color="auto" w:fill="D6E3BC" w:themeFill="accent3" w:themeFillTint="66"/>
                                   <w:noWrap/>
                                   <w:vAlign w:val="center"/>
                                 </w:tcPr>
@@ -5797,11 +5332,11 @@
                                 <w:tcPr>
                                   <w:tcW w:w="279" w:type="dxa"/>
                                   <w:tcBorders>
-                                    <w:top w:val="dashSmallGap" w:sz="4" w:space="0" w:color="auto"/>
-                                    <w:bottom w:val="dashSmallGap" w:sz="4" w:space="0" w:color="auto"/>
+                                    <w:top w:val="single" w:sz="4" w:space="0" w:color="7F7F7F" w:themeColor="text1" w:themeTint="80"/>
+                                    <w:bottom w:val="single" w:sz="4" w:space="0" w:color="7F7F7F" w:themeColor="text1" w:themeTint="80"/>
                                     <w:right w:val="single" w:sz="4" w:space="0" w:color="auto"/>
                                   </w:tcBorders>
-                                  <w:shd w:val="thinDiagStripe" w:color="78C06B" w:fill="auto"/>
+                                  <w:shd w:val="clear" w:color="auto" w:fill="EAF1DD" w:themeFill="accent3" w:themeFillTint="33"/>
                                   <w:noWrap/>
                                   <w:vAlign w:val="center"/>
                                 </w:tcPr>
@@ -5820,11 +5355,11 @@
                                 <w:tcPr>
                                   <w:tcW w:w="279" w:type="dxa"/>
                                   <w:tcBorders>
-                                    <w:top w:val="dashSmallGap" w:sz="4" w:space="0" w:color="auto"/>
+                                    <w:top w:val="single" w:sz="4" w:space="0" w:color="7F7F7F" w:themeColor="text1" w:themeTint="80"/>
                                     <w:left w:val="single" w:sz="4" w:space="0" w:color="auto"/>
-                                    <w:bottom w:val="dashSmallGap" w:sz="4" w:space="0" w:color="auto"/>
+                                    <w:bottom w:val="single" w:sz="4" w:space="0" w:color="7F7F7F" w:themeColor="text1" w:themeTint="80"/>
                                   </w:tcBorders>
-                                  <w:shd w:val="thinDiagStripe" w:color="78C06B" w:fill="auto"/>
+                                  <w:shd w:val="clear" w:color="auto" w:fill="EAF1DD" w:themeFill="accent3" w:themeFillTint="33"/>
                                   <w:noWrap/>
                                   <w:vAlign w:val="center"/>
                                 </w:tcPr>
@@ -5843,11 +5378,11 @@
                                 <w:tcPr>
                                   <w:tcW w:w="279" w:type="dxa"/>
                                   <w:tcBorders>
-                                    <w:top w:val="dashSmallGap" w:sz="4" w:space="0" w:color="auto"/>
-                                    <w:bottom w:val="dashSmallGap" w:sz="4" w:space="0" w:color="auto"/>
+                                    <w:top w:val="single" w:sz="4" w:space="0" w:color="7F7F7F" w:themeColor="text1" w:themeTint="80"/>
+                                    <w:bottom w:val="single" w:sz="4" w:space="0" w:color="7F7F7F" w:themeColor="text1" w:themeTint="80"/>
                                     <w:right w:val="single" w:sz="4" w:space="0" w:color="auto"/>
                                   </w:tcBorders>
-                                  <w:shd w:val="thinDiagStripe" w:color="78C06B" w:fill="auto"/>
+                                  <w:shd w:val="clear" w:color="auto" w:fill="EAF1DD" w:themeFill="accent3" w:themeFillTint="33"/>
                                   <w:noWrap/>
                                   <w:vAlign w:val="center"/>
                                 </w:tcPr>
@@ -5866,11 +5401,11 @@
                                 <w:tcPr>
                                   <w:tcW w:w="279" w:type="dxa"/>
                                   <w:tcBorders>
-                                    <w:top w:val="dashSmallGap" w:sz="4" w:space="0" w:color="auto"/>
+                                    <w:top w:val="single" w:sz="4" w:space="0" w:color="7F7F7F" w:themeColor="text1" w:themeTint="80"/>
                                     <w:left w:val="single" w:sz="4" w:space="0" w:color="auto"/>
-                                    <w:bottom w:val="dashSmallGap" w:sz="4" w:space="0" w:color="auto"/>
+                                    <w:bottom w:val="single" w:sz="4" w:space="0" w:color="7F7F7F" w:themeColor="text1" w:themeTint="80"/>
                                   </w:tcBorders>
-                                  <w:shd w:val="thinDiagStripe" w:color="FAA724" w:fill="auto"/>
+                                  <w:shd w:val="clear" w:color="auto" w:fill="FDE9D9" w:themeFill="accent6" w:themeFillTint="33"/>
                                   <w:noWrap/>
                                   <w:vAlign w:val="center"/>
                                 </w:tcPr>
@@ -5889,11 +5424,11 @@
                                 <w:tcPr>
                                   <w:tcW w:w="279" w:type="dxa"/>
                                   <w:tcBorders>
-                                    <w:top w:val="dashSmallGap" w:sz="4" w:space="0" w:color="auto"/>
-                                    <w:bottom w:val="dashSmallGap" w:sz="4" w:space="0" w:color="auto"/>
+                                    <w:top w:val="single" w:sz="4" w:space="0" w:color="7F7F7F" w:themeColor="text1" w:themeTint="80"/>
+                                    <w:bottom w:val="single" w:sz="4" w:space="0" w:color="7F7F7F" w:themeColor="text1" w:themeTint="80"/>
                                     <w:right w:val="single" w:sz="4" w:space="0" w:color="auto"/>
                                   </w:tcBorders>
-                                  <w:shd w:val="thinDiagStripe" w:color="FAA724" w:fill="auto"/>
+                                  <w:shd w:val="clear" w:color="auto" w:fill="FDE9D9" w:themeFill="accent6" w:themeFillTint="33"/>
                                   <w:noWrap/>
                                   <w:vAlign w:val="center"/>
                                 </w:tcPr>
@@ -5912,11 +5447,11 @@
                                 <w:tcPr>
                                   <w:tcW w:w="279" w:type="dxa"/>
                                   <w:tcBorders>
-                                    <w:top w:val="dashSmallGap" w:sz="4" w:space="0" w:color="auto"/>
+                                    <w:top w:val="single" w:sz="4" w:space="0" w:color="7F7F7F" w:themeColor="text1" w:themeTint="80"/>
                                     <w:left w:val="single" w:sz="4" w:space="0" w:color="auto"/>
-                                    <w:bottom w:val="dashSmallGap" w:sz="4" w:space="0" w:color="auto"/>
+                                    <w:bottom w:val="single" w:sz="4" w:space="0" w:color="7F7F7F" w:themeColor="text1" w:themeTint="80"/>
                                   </w:tcBorders>
-                                  <w:shd w:val="thinDiagStripe" w:color="FAA724" w:fill="auto"/>
+                                  <w:shd w:val="clear" w:color="auto" w:fill="FDE9D9" w:themeFill="accent6" w:themeFillTint="33"/>
                                   <w:noWrap/>
                                   <w:vAlign w:val="center"/>
                                 </w:tcPr>
@@ -5935,11 +5470,11 @@
                                 <w:tcPr>
                                   <w:tcW w:w="279" w:type="dxa"/>
                                   <w:tcBorders>
-                                    <w:top w:val="dashSmallGap" w:sz="4" w:space="0" w:color="auto"/>
-                                    <w:bottom w:val="dashSmallGap" w:sz="4" w:space="0" w:color="auto"/>
+                                    <w:top w:val="single" w:sz="4" w:space="0" w:color="7F7F7F" w:themeColor="text1" w:themeTint="80"/>
+                                    <w:bottom w:val="single" w:sz="4" w:space="0" w:color="7F7F7F" w:themeColor="text1" w:themeTint="80"/>
                                     <w:right w:val="single" w:sz="4" w:space="0" w:color="auto"/>
                                   </w:tcBorders>
-                                  <w:shd w:val="thinDiagStripe" w:color="FAA724" w:fill="auto"/>
+                                  <w:shd w:val="clear" w:color="auto" w:fill="FDE9D9" w:themeFill="accent6" w:themeFillTint="33"/>
                                   <w:noWrap/>
                                   <w:vAlign w:val="center"/>
                                 </w:tcPr>
@@ -6004,10 +5539,10 @@
                                 <w:tcPr>
                                   <w:tcW w:w="279" w:type="dxa"/>
                                   <w:tcBorders>
-                                    <w:top w:val="dashSmallGap" w:sz="4" w:space="0" w:color="auto"/>
+                                    <w:top w:val="single" w:sz="4" w:space="0" w:color="7F7F7F" w:themeColor="text1" w:themeTint="80"/>
                                     <w:left w:val="single" w:sz="4" w:space="0" w:color="auto"/>
-                                    <w:bottom w:val="dashSmallGap" w:sz="4" w:space="0" w:color="auto"/>
-                                    <w:right w:val="single" w:sz="4" w:space="0" w:color="auto"/>
+                                    <w:bottom w:val="single" w:sz="4" w:space="0" w:color="7F7F7F" w:themeColor="text1" w:themeTint="80"/>
+                                    <w:right w:val="dashSmallGap" w:sz="4" w:space="0" w:color="7F7F7F" w:themeColor="text1" w:themeTint="80"/>
                                   </w:tcBorders>
                                   <w:noWrap/>
                                   <w:vAlign w:val="center"/>
@@ -6029,10 +5564,10 @@
                                 <w:tcPr>
                                   <w:tcW w:w="278" w:type="dxa"/>
                                   <w:tcBorders>
-                                    <w:top w:val="dashSmallGap" w:sz="4" w:space="0" w:color="auto"/>
-                                    <w:left w:val="single" w:sz="4" w:space="0" w:color="auto"/>
-                                    <w:bottom w:val="dashSmallGap" w:sz="4" w:space="0" w:color="auto"/>
-                                    <w:right w:val="single" w:sz="4" w:space="0" w:color="auto"/>
+                                    <w:top w:val="single" w:sz="4" w:space="0" w:color="7F7F7F" w:themeColor="text1" w:themeTint="80"/>
+                                    <w:left w:val="dashSmallGap" w:sz="4" w:space="0" w:color="7F7F7F" w:themeColor="text1" w:themeTint="80"/>
+                                    <w:bottom w:val="single" w:sz="4" w:space="0" w:color="7F7F7F" w:themeColor="text1" w:themeTint="80"/>
+                                    <w:right w:val="dashSmallGap" w:sz="4" w:space="0" w:color="7F7F7F" w:themeColor="text1" w:themeTint="80"/>
                                   </w:tcBorders>
                                   <w:noWrap/>
                                   <w:vAlign w:val="center"/>
@@ -6054,10 +5589,10 @@
                                 <w:tcPr>
                                   <w:tcW w:w="278" w:type="dxa"/>
                                   <w:tcBorders>
-                                    <w:top w:val="dashSmallGap" w:sz="4" w:space="0" w:color="auto"/>
-                                    <w:left w:val="single" w:sz="4" w:space="0" w:color="auto"/>
-                                    <w:bottom w:val="dashSmallGap" w:sz="4" w:space="0" w:color="auto"/>
-                                    <w:right w:val="single" w:sz="4" w:space="0" w:color="auto"/>
+                                    <w:top w:val="single" w:sz="4" w:space="0" w:color="7F7F7F" w:themeColor="text1" w:themeTint="80"/>
+                                    <w:left w:val="dashSmallGap" w:sz="4" w:space="0" w:color="7F7F7F" w:themeColor="text1" w:themeTint="80"/>
+                                    <w:bottom w:val="single" w:sz="4" w:space="0" w:color="7F7F7F" w:themeColor="text1" w:themeTint="80"/>
+                                    <w:right w:val="dashSmallGap" w:sz="4" w:space="0" w:color="7F7F7F" w:themeColor="text1" w:themeTint="80"/>
                                   </w:tcBorders>
                                   <w:noWrap/>
                                   <w:vAlign w:val="center"/>
@@ -6079,10 +5614,10 @@
                                 <w:tcPr>
                                   <w:tcW w:w="278" w:type="dxa"/>
                                   <w:tcBorders>
-                                    <w:top w:val="dashSmallGap" w:sz="4" w:space="0" w:color="auto"/>
-                                    <w:left w:val="single" w:sz="4" w:space="0" w:color="auto"/>
-                                    <w:bottom w:val="dashSmallGap" w:sz="4" w:space="0" w:color="auto"/>
-                                    <w:right w:val="single" w:sz="4" w:space="0" w:color="auto"/>
+                                    <w:top w:val="single" w:sz="4" w:space="0" w:color="7F7F7F" w:themeColor="text1" w:themeTint="80"/>
+                                    <w:left w:val="dashSmallGap" w:sz="4" w:space="0" w:color="7F7F7F" w:themeColor="text1" w:themeTint="80"/>
+                                    <w:bottom w:val="single" w:sz="4" w:space="0" w:color="7F7F7F" w:themeColor="text1" w:themeTint="80"/>
+                                    <w:right w:val="dashSmallGap" w:sz="4" w:space="0" w:color="7F7F7F" w:themeColor="text1" w:themeTint="80"/>
                                   </w:tcBorders>
                                   <w:noWrap/>
                                   <w:vAlign w:val="center"/>
@@ -6104,10 +5639,10 @@
                                 <w:tcPr>
                                   <w:tcW w:w="278" w:type="dxa"/>
                                   <w:tcBorders>
-                                    <w:top w:val="dashSmallGap" w:sz="4" w:space="0" w:color="auto"/>
-                                    <w:left w:val="single" w:sz="4" w:space="0" w:color="auto"/>
-                                    <w:bottom w:val="dashSmallGap" w:sz="4" w:space="0" w:color="auto"/>
-                                    <w:right w:val="single" w:sz="4" w:space="0" w:color="auto"/>
+                                    <w:top w:val="single" w:sz="4" w:space="0" w:color="7F7F7F" w:themeColor="text1" w:themeTint="80"/>
+                                    <w:left w:val="dashSmallGap" w:sz="4" w:space="0" w:color="7F7F7F" w:themeColor="text1" w:themeTint="80"/>
+                                    <w:bottom w:val="single" w:sz="4" w:space="0" w:color="7F7F7F" w:themeColor="text1" w:themeTint="80"/>
+                                    <w:right w:val="dashSmallGap" w:sz="4" w:space="0" w:color="7F7F7F" w:themeColor="text1" w:themeTint="80"/>
                                   </w:tcBorders>
                                   <w:noWrap/>
                                   <w:vAlign w:val="center"/>
@@ -6129,10 +5664,10 @@
                                 <w:tcPr>
                                   <w:tcW w:w="278" w:type="dxa"/>
                                   <w:tcBorders>
-                                    <w:top w:val="dashSmallGap" w:sz="4" w:space="0" w:color="auto"/>
-                                    <w:left w:val="single" w:sz="4" w:space="0" w:color="auto"/>
-                                    <w:bottom w:val="dashSmallGap" w:sz="4" w:space="0" w:color="auto"/>
-                                    <w:right w:val="single" w:sz="4" w:space="0" w:color="auto"/>
+                                    <w:top w:val="single" w:sz="4" w:space="0" w:color="7F7F7F" w:themeColor="text1" w:themeTint="80"/>
+                                    <w:left w:val="dashSmallGap" w:sz="4" w:space="0" w:color="7F7F7F" w:themeColor="text1" w:themeTint="80"/>
+                                    <w:bottom w:val="single" w:sz="4" w:space="0" w:color="7F7F7F" w:themeColor="text1" w:themeTint="80"/>
+                                    <w:right w:val="dashSmallGap" w:sz="4" w:space="0" w:color="7F7F7F" w:themeColor="text1" w:themeTint="80"/>
                                   </w:tcBorders>
                                   <w:noWrap/>
                                   <w:vAlign w:val="center"/>
@@ -6154,10 +5689,10 @@
                                 <w:tcPr>
                                   <w:tcW w:w="278" w:type="dxa"/>
                                   <w:tcBorders>
-                                    <w:top w:val="dashSmallGap" w:sz="4" w:space="0" w:color="auto"/>
-                                    <w:left w:val="single" w:sz="4" w:space="0" w:color="auto"/>
-                                    <w:bottom w:val="dashSmallGap" w:sz="4" w:space="0" w:color="auto"/>
-                                    <w:right w:val="single" w:sz="4" w:space="0" w:color="auto"/>
+                                    <w:top w:val="single" w:sz="4" w:space="0" w:color="7F7F7F" w:themeColor="text1" w:themeTint="80"/>
+                                    <w:left w:val="dashSmallGap" w:sz="4" w:space="0" w:color="7F7F7F" w:themeColor="text1" w:themeTint="80"/>
+                                    <w:bottom w:val="single" w:sz="4" w:space="0" w:color="7F7F7F" w:themeColor="text1" w:themeTint="80"/>
+                                    <w:right w:val="dashSmallGap" w:sz="4" w:space="0" w:color="7F7F7F" w:themeColor="text1" w:themeTint="80"/>
                                   </w:tcBorders>
                                   <w:noWrap/>
                                   <w:vAlign w:val="center"/>
@@ -6179,10 +5714,10 @@
                                 <w:tcPr>
                                   <w:tcW w:w="278" w:type="dxa"/>
                                   <w:tcBorders>
-                                    <w:top w:val="dashSmallGap" w:sz="4" w:space="0" w:color="auto"/>
-                                    <w:left w:val="single" w:sz="4" w:space="0" w:color="auto"/>
-                                    <w:bottom w:val="dashSmallGap" w:sz="4" w:space="0" w:color="auto"/>
-                                    <w:right w:val="single" w:sz="4" w:space="0" w:color="auto"/>
+                                    <w:top w:val="single" w:sz="4" w:space="0" w:color="7F7F7F" w:themeColor="text1" w:themeTint="80"/>
+                                    <w:left w:val="dashSmallGap" w:sz="4" w:space="0" w:color="7F7F7F" w:themeColor="text1" w:themeTint="80"/>
+                                    <w:bottom w:val="single" w:sz="4" w:space="0" w:color="7F7F7F" w:themeColor="text1" w:themeTint="80"/>
+                                    <w:right w:val="dashSmallGap" w:sz="4" w:space="0" w:color="7F7F7F" w:themeColor="text1" w:themeTint="80"/>
                                   </w:tcBorders>
                                   <w:noWrap/>
                                   <w:vAlign w:val="center"/>
@@ -6204,10 +5739,10 @@
                                 <w:tcPr>
                                   <w:tcW w:w="278" w:type="dxa"/>
                                   <w:tcBorders>
-                                    <w:top w:val="dashSmallGap" w:sz="4" w:space="0" w:color="auto"/>
-                                    <w:left w:val="single" w:sz="4" w:space="0" w:color="auto"/>
-                                    <w:bottom w:val="dashSmallGap" w:sz="4" w:space="0" w:color="auto"/>
-                                    <w:right w:val="single" w:sz="4" w:space="0" w:color="auto"/>
+                                    <w:top w:val="single" w:sz="4" w:space="0" w:color="7F7F7F" w:themeColor="text1" w:themeTint="80"/>
+                                    <w:left w:val="dashSmallGap" w:sz="4" w:space="0" w:color="7F7F7F" w:themeColor="text1" w:themeTint="80"/>
+                                    <w:bottom w:val="single" w:sz="4" w:space="0" w:color="7F7F7F" w:themeColor="text1" w:themeTint="80"/>
+                                    <w:right w:val="dashSmallGap" w:sz="4" w:space="0" w:color="7F7F7F" w:themeColor="text1" w:themeTint="80"/>
                                   </w:tcBorders>
                                   <w:noWrap/>
                                   <w:vAlign w:val="center"/>
@@ -6229,10 +5764,10 @@
                                 <w:tcPr>
                                   <w:tcW w:w="278" w:type="dxa"/>
                                   <w:tcBorders>
-                                    <w:top w:val="dashSmallGap" w:sz="4" w:space="0" w:color="auto"/>
-                                    <w:left w:val="single" w:sz="4" w:space="0" w:color="auto"/>
-                                    <w:bottom w:val="dashSmallGap" w:sz="4" w:space="0" w:color="auto"/>
-                                    <w:right w:val="single" w:sz="4" w:space="0" w:color="auto"/>
+                                    <w:top w:val="single" w:sz="4" w:space="0" w:color="7F7F7F" w:themeColor="text1" w:themeTint="80"/>
+                                    <w:left w:val="dashSmallGap" w:sz="4" w:space="0" w:color="7F7F7F" w:themeColor="text1" w:themeTint="80"/>
+                                    <w:bottom w:val="single" w:sz="4" w:space="0" w:color="7F7F7F" w:themeColor="text1" w:themeTint="80"/>
+                                    <w:right w:val="dashSmallGap" w:sz="4" w:space="0" w:color="7F7F7F" w:themeColor="text1" w:themeTint="80"/>
                                   </w:tcBorders>
                                   <w:noWrap/>
                                   <w:vAlign w:val="center"/>
@@ -6254,10 +5789,10 @@
                                 <w:tcPr>
                                   <w:tcW w:w="278" w:type="dxa"/>
                                   <w:tcBorders>
-                                    <w:top w:val="dashSmallGap" w:sz="4" w:space="0" w:color="auto"/>
-                                    <w:left w:val="single" w:sz="4" w:space="0" w:color="auto"/>
-                                    <w:bottom w:val="dashSmallGap" w:sz="4" w:space="0" w:color="auto"/>
-                                    <w:right w:val="single" w:sz="4" w:space="0" w:color="auto"/>
+                                    <w:top w:val="single" w:sz="4" w:space="0" w:color="7F7F7F" w:themeColor="text1" w:themeTint="80"/>
+                                    <w:left w:val="dashSmallGap" w:sz="4" w:space="0" w:color="7F7F7F" w:themeColor="text1" w:themeTint="80"/>
+                                    <w:bottom w:val="single" w:sz="4" w:space="0" w:color="7F7F7F" w:themeColor="text1" w:themeTint="80"/>
+                                    <w:right w:val="dashSmallGap" w:sz="4" w:space="0" w:color="7F7F7F" w:themeColor="text1" w:themeTint="80"/>
                                   </w:tcBorders>
                                   <w:noWrap/>
                                   <w:vAlign w:val="center"/>
@@ -6279,10 +5814,10 @@
                                 <w:tcPr>
                                   <w:tcW w:w="278" w:type="dxa"/>
                                   <w:tcBorders>
-                                    <w:top w:val="dashSmallGap" w:sz="4" w:space="0" w:color="auto"/>
-                                    <w:left w:val="single" w:sz="4" w:space="0" w:color="auto"/>
-                                    <w:bottom w:val="dashSmallGap" w:sz="4" w:space="0" w:color="auto"/>
-                                    <w:right w:val="single" w:sz="4" w:space="0" w:color="auto"/>
+                                    <w:top w:val="single" w:sz="4" w:space="0" w:color="7F7F7F" w:themeColor="text1" w:themeTint="80"/>
+                                    <w:left w:val="dashSmallGap" w:sz="4" w:space="0" w:color="7F7F7F" w:themeColor="text1" w:themeTint="80"/>
+                                    <w:bottom w:val="single" w:sz="4" w:space="0" w:color="7F7F7F" w:themeColor="text1" w:themeTint="80"/>
+                                    <w:right w:val="dashSmallGap" w:sz="4" w:space="0" w:color="7F7F7F" w:themeColor="text1" w:themeTint="80"/>
                                   </w:tcBorders>
                                   <w:noWrap/>
                                   <w:vAlign w:val="center"/>
@@ -6304,10 +5839,10 @@
                                 <w:tcPr>
                                   <w:tcW w:w="278" w:type="dxa"/>
                                   <w:tcBorders>
-                                    <w:top w:val="dashSmallGap" w:sz="4" w:space="0" w:color="auto"/>
-                                    <w:left w:val="single" w:sz="4" w:space="0" w:color="auto"/>
-                                    <w:bottom w:val="dashSmallGap" w:sz="4" w:space="0" w:color="auto"/>
-                                    <w:right w:val="single" w:sz="4" w:space="0" w:color="auto"/>
+                                    <w:top w:val="single" w:sz="4" w:space="0" w:color="7F7F7F" w:themeColor="text1" w:themeTint="80"/>
+                                    <w:left w:val="dashSmallGap" w:sz="4" w:space="0" w:color="7F7F7F" w:themeColor="text1" w:themeTint="80"/>
+                                    <w:bottom w:val="single" w:sz="4" w:space="0" w:color="7F7F7F" w:themeColor="text1" w:themeTint="80"/>
+                                    <w:right w:val="dashSmallGap" w:sz="4" w:space="0" w:color="7F7F7F" w:themeColor="text1" w:themeTint="80"/>
                                   </w:tcBorders>
                                   <w:noWrap/>
                                   <w:vAlign w:val="center"/>
@@ -6329,10 +5864,10 @@
                                 <w:tcPr>
                                   <w:tcW w:w="278" w:type="dxa"/>
                                   <w:tcBorders>
-                                    <w:top w:val="dashSmallGap" w:sz="4" w:space="0" w:color="auto"/>
-                                    <w:left w:val="single" w:sz="4" w:space="0" w:color="auto"/>
-                                    <w:bottom w:val="dashSmallGap" w:sz="4" w:space="0" w:color="auto"/>
-                                    <w:right w:val="single" w:sz="4" w:space="0" w:color="auto"/>
+                                    <w:top w:val="single" w:sz="4" w:space="0" w:color="7F7F7F" w:themeColor="text1" w:themeTint="80"/>
+                                    <w:left w:val="dashSmallGap" w:sz="4" w:space="0" w:color="7F7F7F" w:themeColor="text1" w:themeTint="80"/>
+                                    <w:bottom w:val="single" w:sz="4" w:space="0" w:color="7F7F7F" w:themeColor="text1" w:themeTint="80"/>
+                                    <w:right w:val="dashSmallGap" w:sz="4" w:space="0" w:color="7F7F7F" w:themeColor="text1" w:themeTint="80"/>
                                   </w:tcBorders>
                                   <w:noWrap/>
                                   <w:vAlign w:val="center"/>
@@ -6354,10 +5889,10 @@
                                 <w:tcPr>
                                   <w:tcW w:w="278" w:type="dxa"/>
                                   <w:tcBorders>
-                                    <w:top w:val="dashSmallGap" w:sz="4" w:space="0" w:color="auto"/>
-                                    <w:left w:val="single" w:sz="4" w:space="0" w:color="auto"/>
-                                    <w:bottom w:val="dashSmallGap" w:sz="4" w:space="0" w:color="auto"/>
-                                    <w:right w:val="single" w:sz="4" w:space="0" w:color="auto"/>
+                                    <w:top w:val="single" w:sz="4" w:space="0" w:color="7F7F7F" w:themeColor="text1" w:themeTint="80"/>
+                                    <w:left w:val="dashSmallGap" w:sz="4" w:space="0" w:color="7F7F7F" w:themeColor="text1" w:themeTint="80"/>
+                                    <w:bottom w:val="single" w:sz="4" w:space="0" w:color="7F7F7F" w:themeColor="text1" w:themeTint="80"/>
+                                    <w:right w:val="dashSmallGap" w:sz="4" w:space="0" w:color="7F7F7F" w:themeColor="text1" w:themeTint="80"/>
                                   </w:tcBorders>
                                   <w:noWrap/>
                                   <w:vAlign w:val="center"/>
@@ -6379,10 +5914,10 @@
                                 <w:tcPr>
                                   <w:tcW w:w="278" w:type="dxa"/>
                                   <w:tcBorders>
-                                    <w:top w:val="dashSmallGap" w:sz="4" w:space="0" w:color="auto"/>
-                                    <w:left w:val="single" w:sz="4" w:space="0" w:color="auto"/>
-                                    <w:bottom w:val="dashSmallGap" w:sz="4" w:space="0" w:color="auto"/>
-                                    <w:right w:val="single" w:sz="4" w:space="0" w:color="auto"/>
+                                    <w:top w:val="single" w:sz="4" w:space="0" w:color="7F7F7F" w:themeColor="text1" w:themeTint="80"/>
+                                    <w:left w:val="dashSmallGap" w:sz="4" w:space="0" w:color="7F7F7F" w:themeColor="text1" w:themeTint="80"/>
+                                    <w:bottom w:val="single" w:sz="4" w:space="0" w:color="7F7F7F" w:themeColor="text1" w:themeTint="80"/>
+                                    <w:right w:val="dashSmallGap" w:sz="4" w:space="0" w:color="7F7F7F" w:themeColor="text1" w:themeTint="80"/>
                                   </w:tcBorders>
                                   <w:noWrap/>
                                   <w:vAlign w:val="center"/>
@@ -6404,10 +5939,10 @@
                                 <w:tcPr>
                                   <w:tcW w:w="278" w:type="dxa"/>
                                   <w:tcBorders>
-                                    <w:top w:val="dashSmallGap" w:sz="4" w:space="0" w:color="auto"/>
-                                    <w:left w:val="single" w:sz="4" w:space="0" w:color="auto"/>
-                                    <w:bottom w:val="dashSmallGap" w:sz="4" w:space="0" w:color="auto"/>
-                                    <w:right w:val="single" w:sz="4" w:space="0" w:color="auto"/>
+                                    <w:top w:val="single" w:sz="4" w:space="0" w:color="7F7F7F" w:themeColor="text1" w:themeTint="80"/>
+                                    <w:left w:val="dashSmallGap" w:sz="4" w:space="0" w:color="7F7F7F" w:themeColor="text1" w:themeTint="80"/>
+                                    <w:bottom w:val="single" w:sz="4" w:space="0" w:color="7F7F7F" w:themeColor="text1" w:themeTint="80"/>
+                                    <w:right w:val="dashSmallGap" w:sz="4" w:space="0" w:color="7F7F7F" w:themeColor="text1" w:themeTint="80"/>
                                   </w:tcBorders>
                                   <w:noWrap/>
                                   <w:vAlign w:val="center"/>
@@ -6429,10 +5964,10 @@
                                 <w:tcPr>
                                   <w:tcW w:w="278" w:type="dxa"/>
                                   <w:tcBorders>
-                                    <w:top w:val="dashSmallGap" w:sz="4" w:space="0" w:color="auto"/>
-                                    <w:left w:val="single" w:sz="4" w:space="0" w:color="auto"/>
-                                    <w:bottom w:val="dashSmallGap" w:sz="4" w:space="0" w:color="auto"/>
-                                    <w:right w:val="single" w:sz="4" w:space="0" w:color="auto"/>
+                                    <w:top w:val="single" w:sz="4" w:space="0" w:color="7F7F7F" w:themeColor="text1" w:themeTint="80"/>
+                                    <w:left w:val="dashSmallGap" w:sz="4" w:space="0" w:color="7F7F7F" w:themeColor="text1" w:themeTint="80"/>
+                                    <w:bottom w:val="single" w:sz="4" w:space="0" w:color="7F7F7F" w:themeColor="text1" w:themeTint="80"/>
+                                    <w:right w:val="dashSmallGap" w:sz="4" w:space="0" w:color="7F7F7F" w:themeColor="text1" w:themeTint="80"/>
                                   </w:tcBorders>
                                   <w:noWrap/>
                                   <w:vAlign w:val="center"/>
@@ -6454,10 +5989,10 @@
                                 <w:tcPr>
                                   <w:tcW w:w="278" w:type="dxa"/>
                                   <w:tcBorders>
-                                    <w:top w:val="dashSmallGap" w:sz="4" w:space="0" w:color="auto"/>
-                                    <w:left w:val="single" w:sz="4" w:space="0" w:color="auto"/>
-                                    <w:bottom w:val="dashSmallGap" w:sz="4" w:space="0" w:color="auto"/>
-                                    <w:right w:val="single" w:sz="4" w:space="0" w:color="auto"/>
+                                    <w:top w:val="single" w:sz="4" w:space="0" w:color="7F7F7F" w:themeColor="text1" w:themeTint="80"/>
+                                    <w:left w:val="dashSmallGap" w:sz="4" w:space="0" w:color="7F7F7F" w:themeColor="text1" w:themeTint="80"/>
+                                    <w:bottom w:val="single" w:sz="4" w:space="0" w:color="7F7F7F" w:themeColor="text1" w:themeTint="80"/>
+                                    <w:right w:val="dashSmallGap" w:sz="4" w:space="0" w:color="7F7F7F" w:themeColor="text1" w:themeTint="80"/>
                                   </w:tcBorders>
                                   <w:noWrap/>
                                   <w:vAlign w:val="center"/>
@@ -6479,10 +6014,10 @@
                                 <w:tcPr>
                                   <w:tcW w:w="278" w:type="dxa"/>
                                   <w:tcBorders>
-                                    <w:top w:val="dashSmallGap" w:sz="4" w:space="0" w:color="auto"/>
-                                    <w:left w:val="single" w:sz="4" w:space="0" w:color="auto"/>
-                                    <w:bottom w:val="dashSmallGap" w:sz="4" w:space="0" w:color="auto"/>
-                                    <w:right w:val="single" w:sz="4" w:space="0" w:color="auto"/>
+                                    <w:top w:val="single" w:sz="4" w:space="0" w:color="7F7F7F" w:themeColor="text1" w:themeTint="80"/>
+                                    <w:left w:val="dashSmallGap" w:sz="4" w:space="0" w:color="7F7F7F" w:themeColor="text1" w:themeTint="80"/>
+                                    <w:bottom w:val="single" w:sz="4" w:space="0" w:color="7F7F7F" w:themeColor="text1" w:themeTint="80"/>
+                                    <w:right w:val="dashSmallGap" w:sz="4" w:space="0" w:color="7F7F7F" w:themeColor="text1" w:themeTint="80"/>
                                   </w:tcBorders>
                                   <w:noWrap/>
                                   <w:vAlign w:val="center"/>
@@ -6504,10 +6039,10 @@
                                 <w:tcPr>
                                   <w:tcW w:w="278" w:type="dxa"/>
                                   <w:tcBorders>
-                                    <w:top w:val="dashSmallGap" w:sz="4" w:space="0" w:color="auto"/>
-                                    <w:left w:val="single" w:sz="4" w:space="0" w:color="auto"/>
-                                    <w:bottom w:val="dashSmallGap" w:sz="4" w:space="0" w:color="auto"/>
-                                    <w:right w:val="single" w:sz="4" w:space="0" w:color="auto"/>
+                                    <w:top w:val="single" w:sz="4" w:space="0" w:color="7F7F7F" w:themeColor="text1" w:themeTint="80"/>
+                                    <w:left w:val="dashSmallGap" w:sz="4" w:space="0" w:color="7F7F7F" w:themeColor="text1" w:themeTint="80"/>
+                                    <w:bottom w:val="single" w:sz="4" w:space="0" w:color="7F7F7F" w:themeColor="text1" w:themeTint="80"/>
+                                    <w:right w:val="dashSmallGap" w:sz="4" w:space="0" w:color="7F7F7F" w:themeColor="text1" w:themeTint="80"/>
                                   </w:tcBorders>
                                   <w:noWrap/>
                                   <w:vAlign w:val="center"/>
@@ -6529,10 +6064,10 @@
                                 <w:tcPr>
                                   <w:tcW w:w="278" w:type="dxa"/>
                                   <w:tcBorders>
-                                    <w:top w:val="dashSmallGap" w:sz="4" w:space="0" w:color="auto"/>
-                                    <w:left w:val="single" w:sz="4" w:space="0" w:color="auto"/>
-                                    <w:bottom w:val="dashSmallGap" w:sz="4" w:space="0" w:color="auto"/>
-                                    <w:right w:val="single" w:sz="4" w:space="0" w:color="auto"/>
+                                    <w:top w:val="single" w:sz="4" w:space="0" w:color="7F7F7F" w:themeColor="text1" w:themeTint="80"/>
+                                    <w:left w:val="dashSmallGap" w:sz="4" w:space="0" w:color="7F7F7F" w:themeColor="text1" w:themeTint="80"/>
+                                    <w:bottom w:val="single" w:sz="4" w:space="0" w:color="7F7F7F" w:themeColor="text1" w:themeTint="80"/>
+                                    <w:right w:val="dashSmallGap" w:sz="4" w:space="0" w:color="7F7F7F" w:themeColor="text1" w:themeTint="80"/>
                                   </w:tcBorders>
                                   <w:noWrap/>
                                   <w:vAlign w:val="center"/>
@@ -6554,10 +6089,10 @@
                                 <w:tcPr>
                                   <w:tcW w:w="278" w:type="dxa"/>
                                   <w:tcBorders>
-                                    <w:top w:val="dashSmallGap" w:sz="4" w:space="0" w:color="auto"/>
-                                    <w:left w:val="single" w:sz="4" w:space="0" w:color="auto"/>
-                                    <w:bottom w:val="dashSmallGap" w:sz="4" w:space="0" w:color="auto"/>
-                                    <w:right w:val="single" w:sz="4" w:space="0" w:color="auto"/>
+                                    <w:top w:val="single" w:sz="4" w:space="0" w:color="7F7F7F" w:themeColor="text1" w:themeTint="80"/>
+                                    <w:left w:val="dashSmallGap" w:sz="4" w:space="0" w:color="7F7F7F" w:themeColor="text1" w:themeTint="80"/>
+                                    <w:bottom w:val="single" w:sz="4" w:space="0" w:color="7F7F7F" w:themeColor="text1" w:themeTint="80"/>
+                                    <w:right w:val="dashSmallGap" w:sz="4" w:space="0" w:color="7F7F7F" w:themeColor="text1" w:themeTint="80"/>
                                   </w:tcBorders>
                                   <w:noWrap/>
                                   <w:vAlign w:val="center"/>
@@ -6579,10 +6114,10 @@
                                 <w:tcPr>
                                   <w:tcW w:w="278" w:type="dxa"/>
                                   <w:tcBorders>
-                                    <w:top w:val="dashSmallGap" w:sz="4" w:space="0" w:color="auto"/>
-                                    <w:left w:val="single" w:sz="4" w:space="0" w:color="auto"/>
-                                    <w:bottom w:val="dashSmallGap" w:sz="4" w:space="0" w:color="auto"/>
-                                    <w:right w:val="single" w:sz="4" w:space="0" w:color="auto"/>
+                                    <w:top w:val="single" w:sz="4" w:space="0" w:color="7F7F7F" w:themeColor="text1" w:themeTint="80"/>
+                                    <w:left w:val="dashSmallGap" w:sz="4" w:space="0" w:color="7F7F7F" w:themeColor="text1" w:themeTint="80"/>
+                                    <w:bottom w:val="single" w:sz="4" w:space="0" w:color="7F7F7F" w:themeColor="text1" w:themeTint="80"/>
+                                    <w:right w:val="dashSmallGap" w:sz="4" w:space="0" w:color="7F7F7F" w:themeColor="text1" w:themeTint="80"/>
                                   </w:tcBorders>
                                   <w:noWrap/>
                                   <w:vAlign w:val="center"/>
@@ -6604,10 +6139,10 @@
                                 <w:tcPr>
                                   <w:tcW w:w="278" w:type="dxa"/>
                                   <w:tcBorders>
-                                    <w:top w:val="dashSmallGap" w:sz="4" w:space="0" w:color="auto"/>
-                                    <w:left w:val="single" w:sz="4" w:space="0" w:color="auto"/>
-                                    <w:bottom w:val="dashSmallGap" w:sz="4" w:space="0" w:color="auto"/>
-                                    <w:right w:val="single" w:sz="4" w:space="0" w:color="auto"/>
+                                    <w:top w:val="single" w:sz="4" w:space="0" w:color="7F7F7F" w:themeColor="text1" w:themeTint="80"/>
+                                    <w:left w:val="dashSmallGap" w:sz="4" w:space="0" w:color="7F7F7F" w:themeColor="text1" w:themeTint="80"/>
+                                    <w:bottom w:val="single" w:sz="4" w:space="0" w:color="7F7F7F" w:themeColor="text1" w:themeTint="80"/>
+                                    <w:right w:val="dashSmallGap" w:sz="4" w:space="0" w:color="7F7F7F" w:themeColor="text1" w:themeTint="80"/>
                                   </w:tcBorders>
                                   <w:noWrap/>
                                   <w:vAlign w:val="center"/>
@@ -6629,9 +6164,9 @@
                                 <w:tcPr>
                                   <w:tcW w:w="278" w:type="dxa"/>
                                   <w:tcBorders>
-                                    <w:top w:val="dashSmallGap" w:sz="4" w:space="0" w:color="auto"/>
-                                    <w:left w:val="single" w:sz="4" w:space="0" w:color="auto"/>
-                                    <w:bottom w:val="dashSmallGap" w:sz="4" w:space="0" w:color="auto"/>
+                                    <w:top w:val="single" w:sz="4" w:space="0" w:color="7F7F7F" w:themeColor="text1" w:themeTint="80"/>
+                                    <w:left w:val="dashSmallGap" w:sz="4" w:space="0" w:color="7F7F7F" w:themeColor="text1" w:themeTint="80"/>
+                                    <w:bottom w:val="single" w:sz="4" w:space="0" w:color="7F7F7F" w:themeColor="text1" w:themeTint="80"/>
                                     <w:right w:val="single" w:sz="4" w:space="0" w:color="auto"/>
                                   </w:tcBorders>
                                   <w:vAlign w:val="center"/>
@@ -6960,7 +6495,7 @@
                                 <w:tcPr>
                                   <w:tcW w:w="279" w:type="dxa"/>
                                   <w:tcBorders>
-                                    <w:top w:val="dashSmallGap" w:sz="4" w:space="0" w:color="auto"/>
+                                    <w:top w:val="single" w:sz="4" w:space="0" w:color="7F7F7F" w:themeColor="text1" w:themeTint="80"/>
                                     <w:left w:val="nil"/>
                                     <w:bottom w:val="nil"/>
                                     <w:right w:val="nil"/>
@@ -6986,7 +6521,7 @@
                                 <w:tcPr>
                                   <w:tcW w:w="278" w:type="dxa"/>
                                   <w:tcBorders>
-                                    <w:top w:val="dashSmallGap" w:sz="4" w:space="0" w:color="auto"/>
+                                    <w:top w:val="single" w:sz="4" w:space="0" w:color="7F7F7F" w:themeColor="text1" w:themeTint="80"/>
                                     <w:left w:val="nil"/>
                                     <w:bottom w:val="nil"/>
                                     <w:right w:val="nil"/>
@@ -7012,7 +6547,7 @@
                                 <w:tcPr>
                                   <w:tcW w:w="278" w:type="dxa"/>
                                   <w:tcBorders>
-                                    <w:top w:val="dashSmallGap" w:sz="4" w:space="0" w:color="auto"/>
+                                    <w:top w:val="single" w:sz="4" w:space="0" w:color="7F7F7F" w:themeColor="text1" w:themeTint="80"/>
                                     <w:left w:val="nil"/>
                                     <w:bottom w:val="nil"/>
                                     <w:right w:val="nil"/>
@@ -7038,7 +6573,7 @@
                                 <w:tcPr>
                                   <w:tcW w:w="278" w:type="dxa"/>
                                   <w:tcBorders>
-                                    <w:top w:val="dashSmallGap" w:sz="4" w:space="0" w:color="auto"/>
+                                    <w:top w:val="single" w:sz="4" w:space="0" w:color="7F7F7F" w:themeColor="text1" w:themeTint="80"/>
                                     <w:left w:val="nil"/>
                                     <w:bottom w:val="nil"/>
                                     <w:right w:val="nil"/>
@@ -7064,7 +6599,7 @@
                                 <w:tcPr>
                                   <w:tcW w:w="278" w:type="dxa"/>
                                   <w:tcBorders>
-                                    <w:top w:val="dashSmallGap" w:sz="4" w:space="0" w:color="auto"/>
+                                    <w:top w:val="single" w:sz="4" w:space="0" w:color="7F7F7F" w:themeColor="text1" w:themeTint="80"/>
                                     <w:left w:val="nil"/>
                                     <w:bottom w:val="nil"/>
                                     <w:right w:val="nil"/>
@@ -7090,7 +6625,7 @@
                                 <w:tcPr>
                                   <w:tcW w:w="278" w:type="dxa"/>
                                   <w:tcBorders>
-                                    <w:top w:val="dashSmallGap" w:sz="4" w:space="0" w:color="auto"/>
+                                    <w:top w:val="single" w:sz="4" w:space="0" w:color="7F7F7F" w:themeColor="text1" w:themeTint="80"/>
                                     <w:left w:val="nil"/>
                                     <w:bottom w:val="nil"/>
                                     <w:right w:val="nil"/>
@@ -7116,7 +6651,7 @@
                                 <w:tcPr>
                                   <w:tcW w:w="278" w:type="dxa"/>
                                   <w:tcBorders>
-                                    <w:top w:val="dashSmallGap" w:sz="4" w:space="0" w:color="auto"/>
+                                    <w:top w:val="single" w:sz="4" w:space="0" w:color="7F7F7F" w:themeColor="text1" w:themeTint="80"/>
                                     <w:left w:val="nil"/>
                                     <w:bottom w:val="nil"/>
                                     <w:right w:val="nil"/>
@@ -7142,7 +6677,7 @@
                                 <w:tcPr>
                                   <w:tcW w:w="278" w:type="dxa"/>
                                   <w:tcBorders>
-                                    <w:top w:val="dashSmallGap" w:sz="4" w:space="0" w:color="auto"/>
+                                    <w:top w:val="single" w:sz="4" w:space="0" w:color="7F7F7F" w:themeColor="text1" w:themeTint="80"/>
                                     <w:left w:val="nil"/>
                                     <w:bottom w:val="nil"/>
                                     <w:right w:val="nil"/>
@@ -7168,7 +6703,7 @@
                                 <w:tcPr>
                                   <w:tcW w:w="278" w:type="dxa"/>
                                   <w:tcBorders>
-                                    <w:top w:val="dashSmallGap" w:sz="4" w:space="0" w:color="auto"/>
+                                    <w:top w:val="single" w:sz="4" w:space="0" w:color="7F7F7F" w:themeColor="text1" w:themeTint="80"/>
                                     <w:left w:val="nil"/>
                                     <w:bottom w:val="nil"/>
                                     <w:right w:val="nil"/>
@@ -7194,7 +6729,7 @@
                                 <w:tcPr>
                                   <w:tcW w:w="278" w:type="dxa"/>
                                   <w:tcBorders>
-                                    <w:top w:val="dashSmallGap" w:sz="4" w:space="0" w:color="auto"/>
+                                    <w:top w:val="single" w:sz="4" w:space="0" w:color="7F7F7F" w:themeColor="text1" w:themeTint="80"/>
                                     <w:left w:val="nil"/>
                                     <w:bottom w:val="nil"/>
                                     <w:right w:val="nil"/>
@@ -7220,7 +6755,7 @@
                                 <w:tcPr>
                                   <w:tcW w:w="278" w:type="dxa"/>
                                   <w:tcBorders>
-                                    <w:top w:val="dashSmallGap" w:sz="4" w:space="0" w:color="auto"/>
+                                    <w:top w:val="single" w:sz="4" w:space="0" w:color="7F7F7F" w:themeColor="text1" w:themeTint="80"/>
                                     <w:left w:val="nil"/>
                                     <w:bottom w:val="nil"/>
                                     <w:right w:val="nil"/>
@@ -7246,7 +6781,7 @@
                                 <w:tcPr>
                                   <w:tcW w:w="278" w:type="dxa"/>
                                   <w:tcBorders>
-                                    <w:top w:val="dashSmallGap" w:sz="4" w:space="0" w:color="auto"/>
+                                    <w:top w:val="single" w:sz="4" w:space="0" w:color="7F7F7F" w:themeColor="text1" w:themeTint="80"/>
                                     <w:left w:val="nil"/>
                                     <w:bottom w:val="nil"/>
                                     <w:right w:val="nil"/>
@@ -7272,7 +6807,7 @@
                                 <w:tcPr>
                                   <w:tcW w:w="278" w:type="dxa"/>
                                   <w:tcBorders>
-                                    <w:top w:val="dashSmallGap" w:sz="4" w:space="0" w:color="auto"/>
+                                    <w:top w:val="single" w:sz="4" w:space="0" w:color="7F7F7F" w:themeColor="text1" w:themeTint="80"/>
                                     <w:left w:val="nil"/>
                                     <w:bottom w:val="nil"/>
                                     <w:right w:val="nil"/>
@@ -7298,7 +6833,7 @@
                                 <w:tcPr>
                                   <w:tcW w:w="278" w:type="dxa"/>
                                   <w:tcBorders>
-                                    <w:top w:val="dashSmallGap" w:sz="4" w:space="0" w:color="auto"/>
+                                    <w:top w:val="single" w:sz="4" w:space="0" w:color="7F7F7F" w:themeColor="text1" w:themeTint="80"/>
                                     <w:left w:val="nil"/>
                                     <w:bottom w:val="nil"/>
                                     <w:right w:val="nil"/>
@@ -7324,7 +6859,7 @@
                                 <w:tcPr>
                                   <w:tcW w:w="278" w:type="dxa"/>
                                   <w:tcBorders>
-                                    <w:top w:val="dashSmallGap" w:sz="4" w:space="0" w:color="auto"/>
+                                    <w:top w:val="single" w:sz="4" w:space="0" w:color="7F7F7F" w:themeColor="text1" w:themeTint="80"/>
                                     <w:left w:val="nil"/>
                                     <w:bottom w:val="nil"/>
                                     <w:right w:val="nil"/>
@@ -7350,7 +6885,7 @@
                                 <w:tcPr>
                                   <w:tcW w:w="278" w:type="dxa"/>
                                   <w:tcBorders>
-                                    <w:top w:val="dashSmallGap" w:sz="4" w:space="0" w:color="auto"/>
+                                    <w:top w:val="single" w:sz="4" w:space="0" w:color="7F7F7F" w:themeColor="text1" w:themeTint="80"/>
                                     <w:left w:val="nil"/>
                                     <w:bottom w:val="nil"/>
                                     <w:right w:val="nil"/>
@@ -7376,7 +6911,7 @@
                                 <w:tcPr>
                                   <w:tcW w:w="278" w:type="dxa"/>
                                   <w:tcBorders>
-                                    <w:top w:val="dashSmallGap" w:sz="4" w:space="0" w:color="auto"/>
+                                    <w:top w:val="single" w:sz="4" w:space="0" w:color="7F7F7F" w:themeColor="text1" w:themeTint="80"/>
                                     <w:left w:val="nil"/>
                                     <w:bottom w:val="nil"/>
                                     <w:right w:val="nil"/>
@@ -7402,7 +6937,7 @@
                                 <w:tcPr>
                                   <w:tcW w:w="278" w:type="dxa"/>
                                   <w:tcBorders>
-                                    <w:top w:val="dashSmallGap" w:sz="4" w:space="0" w:color="auto"/>
+                                    <w:top w:val="single" w:sz="4" w:space="0" w:color="7F7F7F" w:themeColor="text1" w:themeTint="80"/>
                                     <w:left w:val="nil"/>
                                     <w:bottom w:val="nil"/>
                                     <w:right w:val="nil"/>
@@ -7428,7 +6963,7 @@
                                 <w:tcPr>
                                   <w:tcW w:w="278" w:type="dxa"/>
                                   <w:tcBorders>
-                                    <w:top w:val="dashSmallGap" w:sz="4" w:space="0" w:color="auto"/>
+                                    <w:top w:val="single" w:sz="4" w:space="0" w:color="7F7F7F" w:themeColor="text1" w:themeTint="80"/>
                                     <w:left w:val="nil"/>
                                     <w:bottom w:val="nil"/>
                                     <w:right w:val="nil"/>
@@ -7454,7 +6989,7 @@
                                 <w:tcPr>
                                   <w:tcW w:w="278" w:type="dxa"/>
                                   <w:tcBorders>
-                                    <w:top w:val="dashSmallGap" w:sz="4" w:space="0" w:color="auto"/>
+                                    <w:top w:val="single" w:sz="4" w:space="0" w:color="7F7F7F" w:themeColor="text1" w:themeTint="80"/>
                                     <w:left w:val="nil"/>
                                     <w:bottom w:val="nil"/>
                                     <w:right w:val="nil"/>
@@ -7480,7 +7015,7 @@
                                 <w:tcPr>
                                   <w:tcW w:w="278" w:type="dxa"/>
                                   <w:tcBorders>
-                                    <w:top w:val="dashSmallGap" w:sz="4" w:space="0" w:color="auto"/>
+                                    <w:top w:val="single" w:sz="4" w:space="0" w:color="7F7F7F" w:themeColor="text1" w:themeTint="80"/>
                                     <w:left w:val="nil"/>
                                     <w:bottom w:val="nil"/>
                                     <w:right w:val="nil"/>
@@ -7506,7 +7041,7 @@
                                 <w:tcPr>
                                   <w:tcW w:w="278" w:type="dxa"/>
                                   <w:tcBorders>
-                                    <w:top w:val="dashSmallGap" w:sz="4" w:space="0" w:color="auto"/>
+                                    <w:top w:val="single" w:sz="4" w:space="0" w:color="7F7F7F" w:themeColor="text1" w:themeTint="80"/>
                                     <w:left w:val="nil"/>
                                     <w:bottom w:val="nil"/>
                                     <w:right w:val="nil"/>
@@ -7532,7 +7067,7 @@
                                 <w:tcPr>
                                   <w:tcW w:w="278" w:type="dxa"/>
                                   <w:tcBorders>
-                                    <w:top w:val="dashSmallGap" w:sz="4" w:space="0" w:color="auto"/>
+                                    <w:top w:val="single" w:sz="4" w:space="0" w:color="7F7F7F" w:themeColor="text1" w:themeTint="80"/>
                                     <w:left w:val="nil"/>
                                     <w:bottom w:val="nil"/>
                                     <w:right w:val="nil"/>
@@ -7558,7 +7093,7 @@
                                 <w:tcPr>
                                   <w:tcW w:w="278" w:type="dxa"/>
                                   <w:tcBorders>
-                                    <w:top w:val="dashSmallGap" w:sz="4" w:space="0" w:color="auto"/>
+                                    <w:top w:val="single" w:sz="4" w:space="0" w:color="7F7F7F" w:themeColor="text1" w:themeTint="80"/>
                                     <w:left w:val="nil"/>
                                     <w:bottom w:val="nil"/>
                                     <w:right w:val="nil"/>
@@ -7584,7 +7119,7 @@
                                 <w:tcPr>
                                   <w:tcW w:w="278" w:type="dxa"/>
                                   <w:tcBorders>
-                                    <w:top w:val="dashSmallGap" w:sz="4" w:space="0" w:color="auto"/>
+                                    <w:top w:val="single" w:sz="4" w:space="0" w:color="7F7F7F" w:themeColor="text1" w:themeTint="80"/>
                                     <w:left w:val="nil"/>
                                     <w:bottom w:val="nil"/>
                                     <w:right w:val="nil"/>
@@ -7610,7 +7145,7 @@
                                 <w:tcPr>
                                   <w:tcW w:w="278" w:type="dxa"/>
                                   <w:tcBorders>
-                                    <w:top w:val="dashSmallGap" w:sz="4" w:space="0" w:color="auto"/>
+                                    <w:top w:val="single" w:sz="4" w:space="0" w:color="7F7F7F" w:themeColor="text1" w:themeTint="80"/>
                                     <w:left w:val="nil"/>
                                     <w:bottom w:val="nil"/>
                                     <w:right w:val="nil"/>
@@ -7744,7 +7279,7 @@
                             <w:tcBorders>
                               <w:top w:val="nil"/>
                               <w:left w:val="nil"/>
-                              <w:bottom w:val="dashSmallGap" w:sz="4" w:space="0" w:color="auto"/>
+                              <w:bottom w:val="single" w:sz="4" w:space="0" w:color="7F7F7F" w:themeColor="text1" w:themeTint="80"/>
                               <w:right w:val="nil"/>
                             </w:tcBorders>
                             <w:noWrap/>
@@ -7767,7 +7302,7 @@
                             <w:tcBorders>
                               <w:top w:val="nil"/>
                               <w:left w:val="nil"/>
-                              <w:bottom w:val="dashSmallGap" w:sz="4" w:space="0" w:color="auto"/>
+                              <w:bottom w:val="single" w:sz="4" w:space="0" w:color="7F7F7F" w:themeColor="text1" w:themeTint="80"/>
                               <w:right w:val="nil"/>
                             </w:tcBorders>
                             <w:shd w:val="clear" w:color="auto" w:fill="auto"/>
@@ -7792,7 +7327,7 @@
                             <w:tcBorders>
                               <w:top w:val="nil"/>
                               <w:left w:val="nil"/>
-                              <w:bottom w:val="dashSmallGap" w:sz="4" w:space="0" w:color="auto"/>
+                              <w:bottom w:val="single" w:sz="4" w:space="0" w:color="7F7F7F" w:themeColor="text1" w:themeTint="80"/>
                               <w:right w:val="nil"/>
                             </w:tcBorders>
                             <w:shd w:val="clear" w:color="auto" w:fill="auto"/>
@@ -7816,7 +7351,7 @@
                             <w:tcBorders>
                               <w:top w:val="nil"/>
                               <w:left w:val="nil"/>
-                              <w:bottom w:val="dashSmallGap" w:sz="4" w:space="0" w:color="auto"/>
+                              <w:bottom w:val="single" w:sz="4" w:space="0" w:color="7F7F7F" w:themeColor="text1" w:themeTint="80"/>
                               <w:right w:val="nil"/>
                             </w:tcBorders>
                             <w:shd w:val="clear" w:color="auto" w:fill="auto"/>
@@ -7837,7 +7372,7 @@
                             <w:tcBorders>
                               <w:top w:val="nil"/>
                               <w:left w:val="nil"/>
-                              <w:bottom w:val="dashSmallGap" w:sz="4" w:space="0" w:color="auto"/>
+                              <w:bottom w:val="single" w:sz="4" w:space="0" w:color="7F7F7F" w:themeColor="text1" w:themeTint="80"/>
                               <w:right w:val="nil"/>
                             </w:tcBorders>
                             <w:shd w:val="clear" w:color="auto" w:fill="auto"/>
@@ -7861,7 +7396,7 @@
                             <w:tcBorders>
                               <w:top w:val="nil"/>
                               <w:left w:val="nil"/>
-                              <w:bottom w:val="dashSmallGap" w:sz="4" w:space="0" w:color="auto"/>
+                              <w:bottom w:val="single" w:sz="4" w:space="0" w:color="7F7F7F" w:themeColor="text1" w:themeTint="80"/>
                               <w:right w:val="nil"/>
                             </w:tcBorders>
                             <w:shd w:val="clear" w:color="auto" w:fill="auto"/>
@@ -7885,7 +7420,7 @@
                             <w:tcBorders>
                               <w:top w:val="nil"/>
                               <w:left w:val="nil"/>
-                              <w:bottom w:val="dashSmallGap" w:sz="4" w:space="0" w:color="auto"/>
+                              <w:bottom w:val="single" w:sz="4" w:space="0" w:color="7F7F7F" w:themeColor="text1" w:themeTint="80"/>
                               <w:right w:val="nil"/>
                             </w:tcBorders>
                             <w:shd w:val="clear" w:color="auto" w:fill="auto"/>
@@ -7909,7 +7444,7 @@
                             <w:tcBorders>
                               <w:top w:val="nil"/>
                               <w:left w:val="nil"/>
-                              <w:bottom w:val="dashSmallGap" w:sz="4" w:space="0" w:color="auto"/>
+                              <w:bottom w:val="single" w:sz="4" w:space="0" w:color="7F7F7F" w:themeColor="text1" w:themeTint="80"/>
                               <w:right w:val="nil"/>
                             </w:tcBorders>
                             <w:shd w:val="clear" w:color="auto" w:fill="auto"/>
@@ -7933,7 +7468,7 @@
                             <w:tcBorders>
                               <w:top w:val="nil"/>
                               <w:left w:val="nil"/>
-                              <w:bottom w:val="dashSmallGap" w:sz="4" w:space="0" w:color="auto"/>
+                              <w:bottom w:val="single" w:sz="4" w:space="0" w:color="7F7F7F" w:themeColor="text1" w:themeTint="80"/>
                               <w:right w:val="nil"/>
                             </w:tcBorders>
                             <w:shd w:val="clear" w:color="auto" w:fill="auto"/>
@@ -7957,7 +7492,7 @@
                             <w:tcBorders>
                               <w:top w:val="nil"/>
                               <w:left w:val="nil"/>
-                              <w:bottom w:val="dashSmallGap" w:sz="4" w:space="0" w:color="auto"/>
+                              <w:bottom w:val="single" w:sz="4" w:space="0" w:color="7F7F7F" w:themeColor="text1" w:themeTint="80"/>
                               <w:right w:val="nil"/>
                             </w:tcBorders>
                             <w:shd w:val="clear" w:color="auto" w:fill="auto"/>
@@ -7981,7 +7516,7 @@
                             <w:tcBorders>
                               <w:top w:val="nil"/>
                               <w:left w:val="nil"/>
-                              <w:bottom w:val="dashSmallGap" w:sz="4" w:space="0" w:color="auto"/>
+                              <w:bottom w:val="single" w:sz="4" w:space="0" w:color="7F7F7F" w:themeColor="text1" w:themeTint="80"/>
                               <w:right w:val="nil"/>
                             </w:tcBorders>
                             <w:shd w:val="clear" w:color="auto" w:fill="auto"/>
@@ -8005,7 +7540,7 @@
                             <w:tcBorders>
                               <w:top w:val="nil"/>
                               <w:left w:val="nil"/>
-                              <w:bottom w:val="dashSmallGap" w:sz="4" w:space="0" w:color="auto"/>
+                              <w:bottom w:val="single" w:sz="4" w:space="0" w:color="7F7F7F" w:themeColor="text1" w:themeTint="80"/>
                               <w:right w:val="nil"/>
                             </w:tcBorders>
                             <w:shd w:val="clear" w:color="auto" w:fill="auto"/>
@@ -8029,7 +7564,7 @@
                             <w:tcBorders>
                               <w:top w:val="nil"/>
                               <w:left w:val="nil"/>
-                              <w:bottom w:val="dashSmallGap" w:sz="4" w:space="0" w:color="auto"/>
+                              <w:bottom w:val="single" w:sz="4" w:space="0" w:color="7F7F7F" w:themeColor="text1" w:themeTint="80"/>
                               <w:right w:val="nil"/>
                             </w:tcBorders>
                             <w:shd w:val="clear" w:color="auto" w:fill="auto"/>
@@ -8053,7 +7588,7 @@
                             <w:tcBorders>
                               <w:top w:val="nil"/>
                               <w:left w:val="nil"/>
-                              <w:bottom w:val="dashSmallGap" w:sz="4" w:space="0" w:color="auto"/>
+                              <w:bottom w:val="single" w:sz="4" w:space="0" w:color="7F7F7F" w:themeColor="text1" w:themeTint="80"/>
                               <w:right w:val="nil"/>
                             </w:tcBorders>
                             <w:shd w:val="clear" w:color="auto" w:fill="auto"/>
@@ -8750,9 +8285,9 @@
                           <w:tcPr>
                             <w:tcW w:w="2722" w:type="dxa"/>
                             <w:tcBorders>
-                              <w:top w:val="dashSmallGap" w:sz="4" w:space="0" w:color="auto"/>
+                              <w:top w:val="single" w:sz="4" w:space="0" w:color="7F7F7F" w:themeColor="text1" w:themeTint="80"/>
                               <w:left w:val="nil"/>
-                              <w:bottom w:val="dashSmallGap" w:sz="4" w:space="0" w:color="auto"/>
+                              <w:bottom w:val="single" w:sz="4" w:space="0" w:color="7F7F7F" w:themeColor="text1" w:themeTint="80"/>
                             </w:tcBorders>
                             <w:noWrap/>
                             <w:vAlign w:val="center"/>
@@ -8783,8 +8318,8 @@
                           <w:tcPr>
                             <w:tcW w:w="837" w:type="dxa"/>
                             <w:tcBorders>
-                              <w:top w:val="dashSmallGap" w:sz="4" w:space="0" w:color="auto"/>
-                              <w:bottom w:val="dashSmallGap" w:sz="4" w:space="0" w:color="auto"/>
+                              <w:top w:val="single" w:sz="4" w:space="0" w:color="7F7F7F" w:themeColor="text1" w:themeTint="80"/>
+                              <w:bottom w:val="single" w:sz="4" w:space="0" w:color="7F7F7F" w:themeColor="text1" w:themeTint="80"/>
                             </w:tcBorders>
                             <w:noWrap/>
                             <w:tcMar>
@@ -8809,8 +8344,8 @@
                           <w:tcPr>
                             <w:tcW w:w="394" w:type="dxa"/>
                             <w:tcBorders>
-                              <w:top w:val="dashSmallGap" w:sz="4" w:space="0" w:color="auto"/>
-                              <w:bottom w:val="dashSmallGap" w:sz="4" w:space="0" w:color="auto"/>
+                              <w:top w:val="single" w:sz="4" w:space="0" w:color="7F7F7F" w:themeColor="text1" w:themeTint="80"/>
+                              <w:bottom w:val="single" w:sz="4" w:space="0" w:color="7F7F7F" w:themeColor="text1" w:themeTint="80"/>
                             </w:tcBorders>
                             <w:noWrap/>
                             <w:vAlign w:val="center"/>
@@ -8830,8 +8365,8 @@
                           <w:tcPr>
                             <w:tcW w:w="397" w:type="dxa"/>
                             <w:tcBorders>
-                              <w:top w:val="dashSmallGap" w:sz="4" w:space="0" w:color="auto"/>
-                              <w:bottom w:val="dashSmallGap" w:sz="4" w:space="0" w:color="auto"/>
+                              <w:top w:val="single" w:sz="4" w:space="0" w:color="7F7F7F" w:themeColor="text1" w:themeTint="80"/>
+                              <w:bottom w:val="single" w:sz="4" w:space="0" w:color="7F7F7F" w:themeColor="text1" w:themeTint="80"/>
                               <w:right w:val="single" w:sz="4" w:space="0" w:color="auto"/>
                             </w:tcBorders>
                           </w:tcPr>
@@ -8849,11 +8384,11 @@
                           <w:tcPr>
                             <w:tcW w:w="279" w:type="dxa"/>
                             <w:tcBorders>
-                              <w:top w:val="dashSmallGap" w:sz="4" w:space="0" w:color="auto"/>
+                              <w:top w:val="single" w:sz="4" w:space="0" w:color="7F7F7F" w:themeColor="text1" w:themeTint="80"/>
                               <w:left w:val="single" w:sz="4" w:space="0" w:color="auto"/>
-                              <w:bottom w:val="dashSmallGap" w:sz="4" w:space="0" w:color="auto"/>
+                              <w:bottom w:val="single" w:sz="4" w:space="0" w:color="7F7F7F" w:themeColor="text1" w:themeTint="80"/>
                             </w:tcBorders>
-                            <w:shd w:val="thinDiagStripe" w:color="338721" w:fill="auto"/>
+                            <w:shd w:val="clear" w:color="auto" w:fill="D6E3BC" w:themeFill="accent3" w:themeFillTint="66"/>
                             <w:noWrap/>
                             <w:vAlign w:val="center"/>
                           </w:tcPr>
@@ -8872,11 +8407,11 @@
                           <w:tcPr>
                             <w:tcW w:w="280" w:type="dxa"/>
                             <w:tcBorders>
-                              <w:top w:val="dashSmallGap" w:sz="4" w:space="0" w:color="auto"/>
-                              <w:bottom w:val="dashSmallGap" w:sz="4" w:space="0" w:color="auto"/>
+                              <w:top w:val="single" w:sz="4" w:space="0" w:color="7F7F7F" w:themeColor="text1" w:themeTint="80"/>
+                              <w:bottom w:val="single" w:sz="4" w:space="0" w:color="7F7F7F" w:themeColor="text1" w:themeTint="80"/>
                               <w:right w:val="single" w:sz="4" w:space="0" w:color="auto"/>
                             </w:tcBorders>
-                            <w:shd w:val="thinDiagStripe" w:color="338721" w:fill="auto"/>
+                            <w:shd w:val="clear" w:color="auto" w:fill="D6E3BC" w:themeFill="accent3" w:themeFillTint="66"/>
                             <w:noWrap/>
                             <w:vAlign w:val="center"/>
                           </w:tcPr>
@@ -8895,11 +8430,11 @@
                           <w:tcPr>
                             <w:tcW w:w="279" w:type="dxa"/>
                             <w:tcBorders>
-                              <w:top w:val="dashSmallGap" w:sz="4" w:space="0" w:color="auto"/>
+                              <w:top w:val="single" w:sz="4" w:space="0" w:color="7F7F7F" w:themeColor="text1" w:themeTint="80"/>
                               <w:left w:val="single" w:sz="4" w:space="0" w:color="auto"/>
-                              <w:bottom w:val="dashSmallGap" w:sz="4" w:space="0" w:color="auto"/>
+                              <w:bottom w:val="single" w:sz="4" w:space="0" w:color="7F7F7F" w:themeColor="text1" w:themeTint="80"/>
                             </w:tcBorders>
-                            <w:shd w:val="thinDiagStripe" w:color="338721" w:fill="auto"/>
+                            <w:shd w:val="clear" w:color="auto" w:fill="D6E3BC" w:themeFill="accent3" w:themeFillTint="66"/>
                             <w:noWrap/>
                             <w:vAlign w:val="center"/>
                           </w:tcPr>
@@ -8918,11 +8453,11 @@
                           <w:tcPr>
                             <w:tcW w:w="279" w:type="dxa"/>
                             <w:tcBorders>
-                              <w:top w:val="dashSmallGap" w:sz="4" w:space="0" w:color="auto"/>
-                              <w:bottom w:val="dashSmallGap" w:sz="4" w:space="0" w:color="auto"/>
+                              <w:top w:val="single" w:sz="4" w:space="0" w:color="7F7F7F" w:themeColor="text1" w:themeTint="80"/>
+                              <w:bottom w:val="single" w:sz="4" w:space="0" w:color="7F7F7F" w:themeColor="text1" w:themeTint="80"/>
                               <w:right w:val="single" w:sz="4" w:space="0" w:color="auto"/>
                             </w:tcBorders>
-                            <w:shd w:val="thinDiagStripe" w:color="78C06B" w:fill="auto"/>
+                            <w:shd w:val="clear" w:color="auto" w:fill="EAF1DD" w:themeFill="accent3" w:themeFillTint="33"/>
                             <w:noWrap/>
                             <w:vAlign w:val="center"/>
                           </w:tcPr>
@@ -8941,11 +8476,11 @@
                           <w:tcPr>
                             <w:tcW w:w="279" w:type="dxa"/>
                             <w:tcBorders>
-                              <w:top w:val="dashSmallGap" w:sz="4" w:space="0" w:color="auto"/>
+                              <w:top w:val="single" w:sz="4" w:space="0" w:color="7F7F7F" w:themeColor="text1" w:themeTint="80"/>
                               <w:left w:val="single" w:sz="4" w:space="0" w:color="auto"/>
-                              <w:bottom w:val="dashSmallGap" w:sz="4" w:space="0" w:color="auto"/>
+                              <w:bottom w:val="single" w:sz="4" w:space="0" w:color="7F7F7F" w:themeColor="text1" w:themeTint="80"/>
                             </w:tcBorders>
-                            <w:shd w:val="thinDiagStripe" w:color="78C06B" w:fill="auto"/>
+                            <w:shd w:val="clear" w:color="auto" w:fill="EAF1DD" w:themeFill="accent3" w:themeFillTint="33"/>
                             <w:noWrap/>
                             <w:vAlign w:val="center"/>
                           </w:tcPr>
@@ -8964,11 +8499,11 @@
                           <w:tcPr>
                             <w:tcW w:w="279" w:type="dxa"/>
                             <w:tcBorders>
-                              <w:top w:val="dashSmallGap" w:sz="4" w:space="0" w:color="auto"/>
-                              <w:bottom w:val="dashSmallGap" w:sz="4" w:space="0" w:color="auto"/>
+                              <w:top w:val="single" w:sz="4" w:space="0" w:color="7F7F7F" w:themeColor="text1" w:themeTint="80"/>
+                              <w:bottom w:val="single" w:sz="4" w:space="0" w:color="7F7F7F" w:themeColor="text1" w:themeTint="80"/>
                               <w:right w:val="single" w:sz="4" w:space="0" w:color="auto"/>
                             </w:tcBorders>
-                            <w:shd w:val="thinDiagStripe" w:color="78C06B" w:fill="auto"/>
+                            <w:shd w:val="clear" w:color="auto" w:fill="EAF1DD" w:themeFill="accent3" w:themeFillTint="33"/>
                             <w:noWrap/>
                             <w:vAlign w:val="center"/>
                           </w:tcPr>
@@ -8987,11 +8522,11 @@
                           <w:tcPr>
                             <w:tcW w:w="279" w:type="dxa"/>
                             <w:tcBorders>
-                              <w:top w:val="dashSmallGap" w:sz="4" w:space="0" w:color="auto"/>
+                              <w:top w:val="single" w:sz="4" w:space="0" w:color="7F7F7F" w:themeColor="text1" w:themeTint="80"/>
                               <w:left w:val="single" w:sz="4" w:space="0" w:color="auto"/>
-                              <w:bottom w:val="dashSmallGap" w:sz="4" w:space="0" w:color="auto"/>
+                              <w:bottom w:val="single" w:sz="4" w:space="0" w:color="7F7F7F" w:themeColor="text1" w:themeTint="80"/>
                             </w:tcBorders>
-                            <w:shd w:val="thinDiagStripe" w:color="FAA724" w:fill="auto"/>
+                            <w:shd w:val="clear" w:color="auto" w:fill="FDE9D9" w:themeFill="accent6" w:themeFillTint="33"/>
                             <w:noWrap/>
                             <w:vAlign w:val="center"/>
                           </w:tcPr>
@@ -9010,11 +8545,11 @@
                           <w:tcPr>
                             <w:tcW w:w="279" w:type="dxa"/>
                             <w:tcBorders>
-                              <w:top w:val="dashSmallGap" w:sz="4" w:space="0" w:color="auto"/>
-                              <w:bottom w:val="dashSmallGap" w:sz="4" w:space="0" w:color="auto"/>
+                              <w:top w:val="single" w:sz="4" w:space="0" w:color="7F7F7F" w:themeColor="text1" w:themeTint="80"/>
+                              <w:bottom w:val="single" w:sz="4" w:space="0" w:color="7F7F7F" w:themeColor="text1" w:themeTint="80"/>
                               <w:right w:val="single" w:sz="4" w:space="0" w:color="auto"/>
                             </w:tcBorders>
-                            <w:shd w:val="thinDiagStripe" w:color="FAA724" w:fill="auto"/>
+                            <w:shd w:val="clear" w:color="auto" w:fill="FDE9D9" w:themeFill="accent6" w:themeFillTint="33"/>
                             <w:noWrap/>
                             <w:vAlign w:val="center"/>
                           </w:tcPr>
@@ -9033,11 +8568,11 @@
                           <w:tcPr>
                             <w:tcW w:w="279" w:type="dxa"/>
                             <w:tcBorders>
-                              <w:top w:val="dashSmallGap" w:sz="4" w:space="0" w:color="auto"/>
+                              <w:top w:val="single" w:sz="4" w:space="0" w:color="7F7F7F" w:themeColor="text1" w:themeTint="80"/>
                               <w:left w:val="single" w:sz="4" w:space="0" w:color="auto"/>
-                              <w:bottom w:val="dashSmallGap" w:sz="4" w:space="0" w:color="auto"/>
+                              <w:bottom w:val="single" w:sz="4" w:space="0" w:color="7F7F7F" w:themeColor="text1" w:themeTint="80"/>
                             </w:tcBorders>
-                            <w:shd w:val="thinDiagStripe" w:color="FAA724" w:fill="auto"/>
+                            <w:shd w:val="clear" w:color="auto" w:fill="FDE9D9" w:themeFill="accent6" w:themeFillTint="33"/>
                             <w:noWrap/>
                             <w:vAlign w:val="center"/>
                           </w:tcPr>
@@ -9056,11 +8591,11 @@
                           <w:tcPr>
                             <w:tcW w:w="279" w:type="dxa"/>
                             <w:tcBorders>
-                              <w:top w:val="dashSmallGap" w:sz="4" w:space="0" w:color="auto"/>
-                              <w:bottom w:val="dashSmallGap" w:sz="4" w:space="0" w:color="auto"/>
+                              <w:top w:val="single" w:sz="4" w:space="0" w:color="7F7F7F" w:themeColor="text1" w:themeTint="80"/>
+                              <w:bottom w:val="single" w:sz="4" w:space="0" w:color="7F7F7F" w:themeColor="text1" w:themeTint="80"/>
                               <w:right w:val="single" w:sz="4" w:space="0" w:color="auto"/>
                             </w:tcBorders>
-                            <w:shd w:val="thinDiagStripe" w:color="FAA724" w:fill="auto"/>
+                            <w:shd w:val="clear" w:color="auto" w:fill="FDE9D9" w:themeFill="accent6" w:themeFillTint="33"/>
                             <w:noWrap/>
                             <w:vAlign w:val="center"/>
                           </w:tcPr>
@@ -9129,7 +8664,7 @@
                             <w:tcBorders>
                               <w:top w:val="nil"/>
                               <w:left w:val="dotted" w:sz="4" w:space="0" w:color="7F7F7F" w:themeColor="text1" w:themeTint="80"/>
-                              <w:bottom w:val="dashSmallGap" w:sz="4" w:space="0" w:color="auto"/>
+                              <w:bottom w:val="single" w:sz="4" w:space="0" w:color="7F7F7F" w:themeColor="text1" w:themeTint="80"/>
                               <w:right w:val="dotted" w:sz="4" w:space="0" w:color="7F7F7F" w:themeColor="text1" w:themeTint="80"/>
                             </w:tcBorders>
                             <w:noWrap/>
@@ -9154,7 +8689,7 @@
                             <w:tcBorders>
                               <w:top w:val="nil"/>
                               <w:left w:val="dotted" w:sz="4" w:space="0" w:color="7F7F7F" w:themeColor="text1" w:themeTint="80"/>
-                              <w:bottom w:val="dashSmallGap" w:sz="4" w:space="0" w:color="auto"/>
+                              <w:bottom w:val="single" w:sz="4" w:space="0" w:color="7F7F7F" w:themeColor="text1" w:themeTint="80"/>
                               <w:right w:val="dotted" w:sz="4" w:space="0" w:color="7F7F7F" w:themeColor="text1" w:themeTint="80"/>
                             </w:tcBorders>
                             <w:noWrap/>
@@ -9179,7 +8714,7 @@
                             <w:tcBorders>
                               <w:top w:val="nil"/>
                               <w:left w:val="dotted" w:sz="4" w:space="0" w:color="7F7F7F" w:themeColor="text1" w:themeTint="80"/>
-                              <w:bottom w:val="dashSmallGap" w:sz="4" w:space="0" w:color="auto"/>
+                              <w:bottom w:val="single" w:sz="4" w:space="0" w:color="7F7F7F" w:themeColor="text1" w:themeTint="80"/>
                               <w:right w:val="dotted" w:sz="4" w:space="0" w:color="7F7F7F" w:themeColor="text1" w:themeTint="80"/>
                             </w:tcBorders>
                             <w:noWrap/>
@@ -9204,7 +8739,7 @@
                             <w:tcBorders>
                               <w:top w:val="nil"/>
                               <w:left w:val="dotted" w:sz="4" w:space="0" w:color="7F7F7F" w:themeColor="text1" w:themeTint="80"/>
-                              <w:bottom w:val="dashSmallGap" w:sz="4" w:space="0" w:color="auto"/>
+                              <w:bottom w:val="single" w:sz="4" w:space="0" w:color="7F7F7F" w:themeColor="text1" w:themeTint="80"/>
                               <w:right w:val="dotted" w:sz="4" w:space="0" w:color="7F7F7F" w:themeColor="text1" w:themeTint="80"/>
                             </w:tcBorders>
                             <w:noWrap/>
@@ -9229,7 +8764,7 @@
                             <w:tcBorders>
                               <w:top w:val="nil"/>
                               <w:left w:val="dotted" w:sz="4" w:space="0" w:color="7F7F7F" w:themeColor="text1" w:themeTint="80"/>
-                              <w:bottom w:val="dashSmallGap" w:sz="4" w:space="0" w:color="auto"/>
+                              <w:bottom w:val="single" w:sz="4" w:space="0" w:color="7F7F7F" w:themeColor="text1" w:themeTint="80"/>
                               <w:right w:val="dotted" w:sz="4" w:space="0" w:color="7F7F7F" w:themeColor="text1" w:themeTint="80"/>
                             </w:tcBorders>
                             <w:noWrap/>
@@ -9254,7 +8789,7 @@
                             <w:tcBorders>
                               <w:top w:val="nil"/>
                               <w:left w:val="dotted" w:sz="4" w:space="0" w:color="7F7F7F" w:themeColor="text1" w:themeTint="80"/>
-                              <w:bottom w:val="dashSmallGap" w:sz="4" w:space="0" w:color="auto"/>
+                              <w:bottom w:val="single" w:sz="4" w:space="0" w:color="7F7F7F" w:themeColor="text1" w:themeTint="80"/>
                               <w:right w:val="dotted" w:sz="4" w:space="0" w:color="7F7F7F" w:themeColor="text1" w:themeTint="80"/>
                             </w:tcBorders>
                             <w:noWrap/>
@@ -9279,7 +8814,7 @@
                             <w:tcBorders>
                               <w:top w:val="nil"/>
                               <w:left w:val="dotted" w:sz="4" w:space="0" w:color="7F7F7F" w:themeColor="text1" w:themeTint="80"/>
-                              <w:bottom w:val="dashSmallGap" w:sz="4" w:space="0" w:color="auto"/>
+                              <w:bottom w:val="single" w:sz="4" w:space="0" w:color="7F7F7F" w:themeColor="text1" w:themeTint="80"/>
                               <w:right w:val="dotted" w:sz="4" w:space="0" w:color="7F7F7F" w:themeColor="text1" w:themeTint="80"/>
                             </w:tcBorders>
                             <w:noWrap/>
@@ -9304,7 +8839,7 @@
                             <w:tcBorders>
                               <w:top w:val="nil"/>
                               <w:left w:val="dotted" w:sz="4" w:space="0" w:color="7F7F7F" w:themeColor="text1" w:themeTint="80"/>
-                              <w:bottom w:val="dashSmallGap" w:sz="4" w:space="0" w:color="auto"/>
+                              <w:bottom w:val="single" w:sz="4" w:space="0" w:color="7F7F7F" w:themeColor="text1" w:themeTint="80"/>
                               <w:right w:val="dotted" w:sz="4" w:space="0" w:color="7F7F7F" w:themeColor="text1" w:themeTint="80"/>
                             </w:tcBorders>
                             <w:noWrap/>
@@ -9329,7 +8864,7 @@
                             <w:tcBorders>
                               <w:top w:val="nil"/>
                               <w:left w:val="dotted" w:sz="4" w:space="0" w:color="7F7F7F" w:themeColor="text1" w:themeTint="80"/>
-                              <w:bottom w:val="dashSmallGap" w:sz="4" w:space="0" w:color="auto"/>
+                              <w:bottom w:val="single" w:sz="4" w:space="0" w:color="7F7F7F" w:themeColor="text1" w:themeTint="80"/>
                               <w:right w:val="dotted" w:sz="4" w:space="0" w:color="7F7F7F" w:themeColor="text1" w:themeTint="80"/>
                             </w:tcBorders>
                             <w:noWrap/>
@@ -9354,7 +8889,7 @@
                             <w:tcBorders>
                               <w:top w:val="nil"/>
                               <w:left w:val="dotted" w:sz="4" w:space="0" w:color="7F7F7F" w:themeColor="text1" w:themeTint="80"/>
-                              <w:bottom w:val="dashSmallGap" w:sz="4" w:space="0" w:color="auto"/>
+                              <w:bottom w:val="single" w:sz="4" w:space="0" w:color="7F7F7F" w:themeColor="text1" w:themeTint="80"/>
                               <w:right w:val="dotted" w:sz="4" w:space="0" w:color="7F7F7F" w:themeColor="text1" w:themeTint="80"/>
                             </w:tcBorders>
                             <w:noWrap/>
@@ -9379,7 +8914,7 @@
                             <w:tcBorders>
                               <w:top w:val="nil"/>
                               <w:left w:val="dotted" w:sz="4" w:space="0" w:color="7F7F7F" w:themeColor="text1" w:themeTint="80"/>
-                              <w:bottom w:val="dashSmallGap" w:sz="4" w:space="0" w:color="auto"/>
+                              <w:bottom w:val="single" w:sz="4" w:space="0" w:color="7F7F7F" w:themeColor="text1" w:themeTint="80"/>
                               <w:right w:val="dotted" w:sz="4" w:space="0" w:color="7F7F7F" w:themeColor="text1" w:themeTint="80"/>
                             </w:tcBorders>
                             <w:noWrap/>
@@ -9404,7 +8939,7 @@
                             <w:tcBorders>
                               <w:top w:val="nil"/>
                               <w:left w:val="dotted" w:sz="4" w:space="0" w:color="7F7F7F" w:themeColor="text1" w:themeTint="80"/>
-                              <w:bottom w:val="dashSmallGap" w:sz="4" w:space="0" w:color="auto"/>
+                              <w:bottom w:val="single" w:sz="4" w:space="0" w:color="7F7F7F" w:themeColor="text1" w:themeTint="80"/>
                               <w:right w:val="dotted" w:sz="4" w:space="0" w:color="7F7F7F" w:themeColor="text1" w:themeTint="80"/>
                             </w:tcBorders>
                             <w:noWrap/>
@@ -9429,7 +8964,7 @@
                             <w:tcBorders>
                               <w:top w:val="nil"/>
                               <w:left w:val="dotted" w:sz="4" w:space="0" w:color="7F7F7F" w:themeColor="text1" w:themeTint="80"/>
-                              <w:bottom w:val="dashSmallGap" w:sz="4" w:space="0" w:color="auto"/>
+                              <w:bottom w:val="single" w:sz="4" w:space="0" w:color="7F7F7F" w:themeColor="text1" w:themeTint="80"/>
                               <w:right w:val="dotted" w:sz="4" w:space="0" w:color="7F7F7F" w:themeColor="text1" w:themeTint="80"/>
                             </w:tcBorders>
                             <w:noWrap/>
@@ -9454,7 +8989,7 @@
                             <w:tcBorders>
                               <w:top w:val="nil"/>
                               <w:left w:val="dotted" w:sz="4" w:space="0" w:color="7F7F7F" w:themeColor="text1" w:themeTint="80"/>
-                              <w:bottom w:val="dashSmallGap" w:sz="4" w:space="0" w:color="auto"/>
+                              <w:bottom w:val="single" w:sz="4" w:space="0" w:color="7F7F7F" w:themeColor="text1" w:themeTint="80"/>
                               <w:right w:val="dotted" w:sz="4" w:space="0" w:color="7F7F7F" w:themeColor="text1" w:themeTint="80"/>
                             </w:tcBorders>
                             <w:noWrap/>
@@ -9479,7 +9014,7 @@
                             <w:tcBorders>
                               <w:top w:val="nil"/>
                               <w:left w:val="dotted" w:sz="4" w:space="0" w:color="7F7F7F" w:themeColor="text1" w:themeTint="80"/>
-                              <w:bottom w:val="dashSmallGap" w:sz="4" w:space="0" w:color="auto"/>
+                              <w:bottom w:val="single" w:sz="4" w:space="0" w:color="7F7F7F" w:themeColor="text1" w:themeTint="80"/>
                               <w:right w:val="dotted" w:sz="4" w:space="0" w:color="7F7F7F" w:themeColor="text1" w:themeTint="80"/>
                             </w:tcBorders>
                             <w:noWrap/>
@@ -9504,7 +9039,7 @@
                             <w:tcBorders>
                               <w:top w:val="nil"/>
                               <w:left w:val="dotted" w:sz="4" w:space="0" w:color="7F7F7F" w:themeColor="text1" w:themeTint="80"/>
-                              <w:bottom w:val="dashSmallGap" w:sz="4" w:space="0" w:color="auto"/>
+                              <w:bottom w:val="single" w:sz="4" w:space="0" w:color="7F7F7F" w:themeColor="text1" w:themeTint="80"/>
                               <w:right w:val="dotted" w:sz="4" w:space="0" w:color="7F7F7F" w:themeColor="text1" w:themeTint="80"/>
                             </w:tcBorders>
                             <w:noWrap/>
@@ -9529,7 +9064,7 @@
                             <w:tcBorders>
                               <w:top w:val="nil"/>
                               <w:left w:val="dotted" w:sz="4" w:space="0" w:color="7F7F7F" w:themeColor="text1" w:themeTint="80"/>
-                              <w:bottom w:val="dashSmallGap" w:sz="4" w:space="0" w:color="auto"/>
+                              <w:bottom w:val="single" w:sz="4" w:space="0" w:color="7F7F7F" w:themeColor="text1" w:themeTint="80"/>
                               <w:right w:val="dotted" w:sz="4" w:space="0" w:color="7F7F7F" w:themeColor="text1" w:themeTint="80"/>
                             </w:tcBorders>
                             <w:noWrap/>
@@ -9554,7 +9089,7 @@
                             <w:tcBorders>
                               <w:top w:val="nil"/>
                               <w:left w:val="dotted" w:sz="4" w:space="0" w:color="7F7F7F" w:themeColor="text1" w:themeTint="80"/>
-                              <w:bottom w:val="dashSmallGap" w:sz="4" w:space="0" w:color="auto"/>
+                              <w:bottom w:val="single" w:sz="4" w:space="0" w:color="7F7F7F" w:themeColor="text1" w:themeTint="80"/>
                               <w:right w:val="dotted" w:sz="4" w:space="0" w:color="7F7F7F" w:themeColor="text1" w:themeTint="80"/>
                             </w:tcBorders>
                             <w:noWrap/>
@@ -9579,7 +9114,7 @@
                             <w:tcBorders>
                               <w:top w:val="nil"/>
                               <w:left w:val="dotted" w:sz="4" w:space="0" w:color="7F7F7F" w:themeColor="text1" w:themeTint="80"/>
-                              <w:bottom w:val="dashSmallGap" w:sz="4" w:space="0" w:color="auto"/>
+                              <w:bottom w:val="single" w:sz="4" w:space="0" w:color="7F7F7F" w:themeColor="text1" w:themeTint="80"/>
                               <w:right w:val="dotted" w:sz="4" w:space="0" w:color="7F7F7F" w:themeColor="text1" w:themeTint="80"/>
                             </w:tcBorders>
                             <w:noWrap/>
@@ -9604,7 +9139,7 @@
                             <w:tcBorders>
                               <w:top w:val="nil"/>
                               <w:left w:val="dotted" w:sz="4" w:space="0" w:color="7F7F7F" w:themeColor="text1" w:themeTint="80"/>
-                              <w:bottom w:val="dashSmallGap" w:sz="4" w:space="0" w:color="auto"/>
+                              <w:bottom w:val="single" w:sz="4" w:space="0" w:color="7F7F7F" w:themeColor="text1" w:themeTint="80"/>
                               <w:right w:val="dotted" w:sz="4" w:space="0" w:color="7F7F7F" w:themeColor="text1" w:themeTint="80"/>
                             </w:tcBorders>
                             <w:noWrap/>
@@ -9629,7 +9164,7 @@
                             <w:tcBorders>
                               <w:top w:val="nil"/>
                               <w:left w:val="dotted" w:sz="4" w:space="0" w:color="7F7F7F" w:themeColor="text1" w:themeTint="80"/>
-                              <w:bottom w:val="dashSmallGap" w:sz="4" w:space="0" w:color="auto"/>
+                              <w:bottom w:val="single" w:sz="4" w:space="0" w:color="7F7F7F" w:themeColor="text1" w:themeTint="80"/>
                               <w:right w:val="dotted" w:sz="4" w:space="0" w:color="7F7F7F" w:themeColor="text1" w:themeTint="80"/>
                             </w:tcBorders>
                             <w:noWrap/>
@@ -9654,7 +9189,7 @@
                             <w:tcBorders>
                               <w:top w:val="nil"/>
                               <w:left w:val="dotted" w:sz="4" w:space="0" w:color="7F7F7F" w:themeColor="text1" w:themeTint="80"/>
-                              <w:bottom w:val="dashSmallGap" w:sz="4" w:space="0" w:color="auto"/>
+                              <w:bottom w:val="single" w:sz="4" w:space="0" w:color="7F7F7F" w:themeColor="text1" w:themeTint="80"/>
                               <w:right w:val="dotted" w:sz="4" w:space="0" w:color="7F7F7F" w:themeColor="text1" w:themeTint="80"/>
                             </w:tcBorders>
                             <w:noWrap/>
@@ -9679,7 +9214,7 @@
                             <w:tcBorders>
                               <w:top w:val="nil"/>
                               <w:left w:val="dotted" w:sz="4" w:space="0" w:color="7F7F7F" w:themeColor="text1" w:themeTint="80"/>
-                              <w:bottom w:val="dashSmallGap" w:sz="4" w:space="0" w:color="auto"/>
+                              <w:bottom w:val="single" w:sz="4" w:space="0" w:color="7F7F7F" w:themeColor="text1" w:themeTint="80"/>
                               <w:right w:val="dotted" w:sz="4" w:space="0" w:color="7F7F7F" w:themeColor="text1" w:themeTint="80"/>
                             </w:tcBorders>
                             <w:noWrap/>
@@ -9704,7 +9239,7 @@
                             <w:tcBorders>
                               <w:top w:val="nil"/>
                               <w:left w:val="dotted" w:sz="4" w:space="0" w:color="7F7F7F" w:themeColor="text1" w:themeTint="80"/>
-                              <w:bottom w:val="dashSmallGap" w:sz="4" w:space="0" w:color="auto"/>
+                              <w:bottom w:val="single" w:sz="4" w:space="0" w:color="7F7F7F" w:themeColor="text1" w:themeTint="80"/>
                               <w:right w:val="dotted" w:sz="4" w:space="0" w:color="7F7F7F" w:themeColor="text1" w:themeTint="80"/>
                             </w:tcBorders>
                             <w:noWrap/>
@@ -9729,7 +9264,7 @@
                             <w:tcBorders>
                               <w:top w:val="nil"/>
                               <w:left w:val="dotted" w:sz="4" w:space="0" w:color="7F7F7F" w:themeColor="text1" w:themeTint="80"/>
-                              <w:bottom w:val="dashSmallGap" w:sz="4" w:space="0" w:color="auto"/>
+                              <w:bottom w:val="single" w:sz="4" w:space="0" w:color="7F7F7F" w:themeColor="text1" w:themeTint="80"/>
                               <w:right w:val="dotted" w:sz="4" w:space="0" w:color="7F7F7F" w:themeColor="text1" w:themeTint="80"/>
                             </w:tcBorders>
                             <w:noWrap/>
@@ -9754,7 +9289,7 @@
                             <w:tcBorders>
                               <w:top w:val="nil"/>
                               <w:left w:val="dotted" w:sz="4" w:space="0" w:color="7F7F7F" w:themeColor="text1" w:themeTint="80"/>
-                              <w:bottom w:val="dashSmallGap" w:sz="4" w:space="0" w:color="auto"/>
+                              <w:bottom w:val="single" w:sz="4" w:space="0" w:color="7F7F7F" w:themeColor="text1" w:themeTint="80"/>
                               <w:right w:val="dotted" w:sz="4" w:space="0" w:color="7F7F7F" w:themeColor="text1" w:themeTint="80"/>
                             </w:tcBorders>
                             <w:vAlign w:val="center"/>
@@ -9781,9 +9316,9 @@
                           <w:tcPr>
                             <w:tcW w:w="2722" w:type="dxa"/>
                             <w:tcBorders>
-                              <w:top w:val="dashSmallGap" w:sz="4" w:space="0" w:color="auto"/>
+                              <w:top w:val="single" w:sz="4" w:space="0" w:color="7F7F7F" w:themeColor="text1" w:themeTint="80"/>
                               <w:left w:val="nil"/>
-                              <w:bottom w:val="dashSmallGap" w:sz="4" w:space="0" w:color="auto"/>
+                              <w:bottom w:val="single" w:sz="4" w:space="0" w:color="7F7F7F" w:themeColor="text1" w:themeTint="80"/>
                             </w:tcBorders>
                             <w:noWrap/>
                             <w:vAlign w:val="center"/>
@@ -9803,8 +9338,8 @@
                           <w:tcPr>
                             <w:tcW w:w="837" w:type="dxa"/>
                             <w:tcBorders>
-                              <w:top w:val="dashSmallGap" w:sz="4" w:space="0" w:color="auto"/>
-                              <w:bottom w:val="dashSmallGap" w:sz="4" w:space="0" w:color="auto"/>
+                              <w:top w:val="single" w:sz="4" w:space="0" w:color="7F7F7F" w:themeColor="text1" w:themeTint="80"/>
+                              <w:bottom w:val="single" w:sz="4" w:space="0" w:color="7F7F7F" w:themeColor="text1" w:themeTint="80"/>
                             </w:tcBorders>
                             <w:noWrap/>
                             <w:tcMar>
@@ -9829,8 +9364,8 @@
                           <w:tcPr>
                             <w:tcW w:w="394" w:type="dxa"/>
                             <w:tcBorders>
-                              <w:top w:val="dashSmallGap" w:sz="4" w:space="0" w:color="auto"/>
-                              <w:bottom w:val="dashSmallGap" w:sz="4" w:space="0" w:color="auto"/>
+                              <w:top w:val="single" w:sz="4" w:space="0" w:color="7F7F7F" w:themeColor="text1" w:themeTint="80"/>
+                              <w:bottom w:val="single" w:sz="4" w:space="0" w:color="7F7F7F" w:themeColor="text1" w:themeTint="80"/>
                             </w:tcBorders>
                             <w:noWrap/>
                             <w:vAlign w:val="center"/>
@@ -9850,8 +9385,8 @@
                           <w:tcPr>
                             <w:tcW w:w="397" w:type="dxa"/>
                             <w:tcBorders>
-                              <w:top w:val="dashSmallGap" w:sz="4" w:space="0" w:color="auto"/>
-                              <w:bottom w:val="dashSmallGap" w:sz="4" w:space="0" w:color="auto"/>
+                              <w:top w:val="single" w:sz="4" w:space="0" w:color="7F7F7F" w:themeColor="text1" w:themeTint="80"/>
+                              <w:bottom w:val="single" w:sz="4" w:space="0" w:color="7F7F7F" w:themeColor="text1" w:themeTint="80"/>
                               <w:right w:val="single" w:sz="4" w:space="0" w:color="auto"/>
                             </w:tcBorders>
                           </w:tcPr>
@@ -9869,11 +9404,11 @@
                           <w:tcPr>
                             <w:tcW w:w="279" w:type="dxa"/>
                             <w:tcBorders>
-                              <w:top w:val="dashSmallGap" w:sz="4" w:space="0" w:color="auto"/>
+                              <w:top w:val="single" w:sz="4" w:space="0" w:color="7F7F7F" w:themeColor="text1" w:themeTint="80"/>
                               <w:left w:val="single" w:sz="4" w:space="0" w:color="auto"/>
-                              <w:bottom w:val="dashSmallGap" w:sz="4" w:space="0" w:color="auto"/>
+                              <w:bottom w:val="single" w:sz="4" w:space="0" w:color="7F7F7F" w:themeColor="text1" w:themeTint="80"/>
                             </w:tcBorders>
-                            <w:shd w:val="thinDiagStripe" w:color="338721" w:fill="auto"/>
+                            <w:shd w:val="clear" w:color="auto" w:fill="D6E3BC" w:themeFill="accent3" w:themeFillTint="66"/>
                             <w:noWrap/>
                             <w:vAlign w:val="center"/>
                           </w:tcPr>
@@ -9892,11 +9427,11 @@
                           <w:tcPr>
                             <w:tcW w:w="280" w:type="dxa"/>
                             <w:tcBorders>
-                              <w:top w:val="dashSmallGap" w:sz="4" w:space="0" w:color="auto"/>
-                              <w:bottom w:val="dashSmallGap" w:sz="4" w:space="0" w:color="auto"/>
+                              <w:top w:val="single" w:sz="4" w:space="0" w:color="7F7F7F" w:themeColor="text1" w:themeTint="80"/>
+                              <w:bottom w:val="single" w:sz="4" w:space="0" w:color="7F7F7F" w:themeColor="text1" w:themeTint="80"/>
                               <w:right w:val="single" w:sz="4" w:space="0" w:color="auto"/>
                             </w:tcBorders>
-                            <w:shd w:val="thinDiagStripe" w:color="338721" w:fill="auto"/>
+                            <w:shd w:val="clear" w:color="auto" w:fill="D6E3BC" w:themeFill="accent3" w:themeFillTint="66"/>
                             <w:noWrap/>
                             <w:vAlign w:val="center"/>
                           </w:tcPr>
@@ -9915,11 +9450,11 @@
                           <w:tcPr>
                             <w:tcW w:w="279" w:type="dxa"/>
                             <w:tcBorders>
-                              <w:top w:val="dashSmallGap" w:sz="4" w:space="0" w:color="auto"/>
+                              <w:top w:val="single" w:sz="4" w:space="0" w:color="7F7F7F" w:themeColor="text1" w:themeTint="80"/>
                               <w:left w:val="single" w:sz="4" w:space="0" w:color="auto"/>
-                              <w:bottom w:val="dashSmallGap" w:sz="4" w:space="0" w:color="auto"/>
+                              <w:bottom w:val="single" w:sz="4" w:space="0" w:color="7F7F7F" w:themeColor="text1" w:themeTint="80"/>
                             </w:tcBorders>
-                            <w:shd w:val="thinDiagStripe" w:color="338721" w:fill="auto"/>
+                            <w:shd w:val="clear" w:color="auto" w:fill="D6E3BC" w:themeFill="accent3" w:themeFillTint="66"/>
                             <w:noWrap/>
                             <w:vAlign w:val="center"/>
                           </w:tcPr>
@@ -9938,11 +9473,11 @@
                           <w:tcPr>
                             <w:tcW w:w="279" w:type="dxa"/>
                             <w:tcBorders>
-                              <w:top w:val="dashSmallGap" w:sz="4" w:space="0" w:color="auto"/>
-                              <w:bottom w:val="dashSmallGap" w:sz="4" w:space="0" w:color="auto"/>
+                              <w:top w:val="single" w:sz="4" w:space="0" w:color="7F7F7F" w:themeColor="text1" w:themeTint="80"/>
+                              <w:bottom w:val="single" w:sz="4" w:space="0" w:color="7F7F7F" w:themeColor="text1" w:themeTint="80"/>
                               <w:right w:val="single" w:sz="4" w:space="0" w:color="auto"/>
                             </w:tcBorders>
-                            <w:shd w:val="thinDiagStripe" w:color="78C06B" w:fill="auto"/>
+                            <w:shd w:val="clear" w:color="auto" w:fill="EAF1DD" w:themeFill="accent3" w:themeFillTint="33"/>
                             <w:noWrap/>
                             <w:vAlign w:val="center"/>
                           </w:tcPr>
@@ -9961,11 +9496,11 @@
                           <w:tcPr>
                             <w:tcW w:w="279" w:type="dxa"/>
                             <w:tcBorders>
-                              <w:top w:val="dashSmallGap" w:sz="4" w:space="0" w:color="auto"/>
+                              <w:top w:val="single" w:sz="4" w:space="0" w:color="7F7F7F" w:themeColor="text1" w:themeTint="80"/>
                               <w:left w:val="single" w:sz="4" w:space="0" w:color="auto"/>
-                              <w:bottom w:val="dashSmallGap" w:sz="4" w:space="0" w:color="auto"/>
+                              <w:bottom w:val="single" w:sz="4" w:space="0" w:color="7F7F7F" w:themeColor="text1" w:themeTint="80"/>
                             </w:tcBorders>
-                            <w:shd w:val="thinDiagStripe" w:color="78C06B" w:fill="auto"/>
+                            <w:shd w:val="clear" w:color="auto" w:fill="EAF1DD" w:themeFill="accent3" w:themeFillTint="33"/>
                             <w:noWrap/>
                             <w:vAlign w:val="center"/>
                           </w:tcPr>
@@ -9984,11 +9519,11 @@
                           <w:tcPr>
                             <w:tcW w:w="279" w:type="dxa"/>
                             <w:tcBorders>
-                              <w:top w:val="dashSmallGap" w:sz="4" w:space="0" w:color="auto"/>
-                              <w:bottom w:val="dashSmallGap" w:sz="4" w:space="0" w:color="auto"/>
+                              <w:top w:val="single" w:sz="4" w:space="0" w:color="7F7F7F" w:themeColor="text1" w:themeTint="80"/>
+                              <w:bottom w:val="single" w:sz="4" w:space="0" w:color="7F7F7F" w:themeColor="text1" w:themeTint="80"/>
                               <w:right w:val="single" w:sz="4" w:space="0" w:color="auto"/>
                             </w:tcBorders>
-                            <w:shd w:val="thinDiagStripe" w:color="78C06B" w:fill="auto"/>
+                            <w:shd w:val="clear" w:color="auto" w:fill="EAF1DD" w:themeFill="accent3" w:themeFillTint="33"/>
                             <w:noWrap/>
                             <w:vAlign w:val="center"/>
                           </w:tcPr>
@@ -10007,11 +9542,11 @@
                           <w:tcPr>
                             <w:tcW w:w="279" w:type="dxa"/>
                             <w:tcBorders>
-                              <w:top w:val="dashSmallGap" w:sz="4" w:space="0" w:color="auto"/>
+                              <w:top w:val="single" w:sz="4" w:space="0" w:color="7F7F7F" w:themeColor="text1" w:themeTint="80"/>
                               <w:left w:val="single" w:sz="4" w:space="0" w:color="auto"/>
-                              <w:bottom w:val="dashSmallGap" w:sz="4" w:space="0" w:color="auto"/>
+                              <w:bottom w:val="single" w:sz="4" w:space="0" w:color="7F7F7F" w:themeColor="text1" w:themeTint="80"/>
                             </w:tcBorders>
-                            <w:shd w:val="thinDiagStripe" w:color="FAA724" w:fill="auto"/>
+                            <w:shd w:val="clear" w:color="auto" w:fill="FDE9D9" w:themeFill="accent6" w:themeFillTint="33"/>
                             <w:noWrap/>
                             <w:vAlign w:val="center"/>
                           </w:tcPr>
@@ -10030,11 +9565,11 @@
                           <w:tcPr>
                             <w:tcW w:w="279" w:type="dxa"/>
                             <w:tcBorders>
-                              <w:top w:val="dashSmallGap" w:sz="4" w:space="0" w:color="auto"/>
-                              <w:bottom w:val="dashSmallGap" w:sz="4" w:space="0" w:color="auto"/>
+                              <w:top w:val="single" w:sz="4" w:space="0" w:color="7F7F7F" w:themeColor="text1" w:themeTint="80"/>
+                              <w:bottom w:val="single" w:sz="4" w:space="0" w:color="7F7F7F" w:themeColor="text1" w:themeTint="80"/>
                               <w:right w:val="single" w:sz="4" w:space="0" w:color="auto"/>
                             </w:tcBorders>
-                            <w:shd w:val="thinDiagStripe" w:color="FAA724" w:fill="auto"/>
+                            <w:shd w:val="clear" w:color="auto" w:fill="FDE9D9" w:themeFill="accent6" w:themeFillTint="33"/>
                             <w:noWrap/>
                             <w:vAlign w:val="center"/>
                           </w:tcPr>
@@ -10053,11 +9588,11 @@
                           <w:tcPr>
                             <w:tcW w:w="279" w:type="dxa"/>
                             <w:tcBorders>
-                              <w:top w:val="dashSmallGap" w:sz="4" w:space="0" w:color="auto"/>
+                              <w:top w:val="single" w:sz="4" w:space="0" w:color="7F7F7F" w:themeColor="text1" w:themeTint="80"/>
                               <w:left w:val="single" w:sz="4" w:space="0" w:color="auto"/>
-                              <w:bottom w:val="dashSmallGap" w:sz="4" w:space="0" w:color="auto"/>
+                              <w:bottom w:val="single" w:sz="4" w:space="0" w:color="7F7F7F" w:themeColor="text1" w:themeTint="80"/>
                             </w:tcBorders>
-                            <w:shd w:val="thinDiagStripe" w:color="FAA724" w:fill="auto"/>
+                            <w:shd w:val="clear" w:color="auto" w:fill="FDE9D9" w:themeFill="accent6" w:themeFillTint="33"/>
                             <w:noWrap/>
                             <w:vAlign w:val="center"/>
                           </w:tcPr>
@@ -10076,11 +9611,11 @@
                           <w:tcPr>
                             <w:tcW w:w="279" w:type="dxa"/>
                             <w:tcBorders>
-                              <w:top w:val="dashSmallGap" w:sz="4" w:space="0" w:color="auto"/>
-                              <w:bottom w:val="dashSmallGap" w:sz="4" w:space="0" w:color="auto"/>
+                              <w:top w:val="single" w:sz="4" w:space="0" w:color="7F7F7F" w:themeColor="text1" w:themeTint="80"/>
+                              <w:bottom w:val="single" w:sz="4" w:space="0" w:color="7F7F7F" w:themeColor="text1" w:themeTint="80"/>
                               <w:right w:val="single" w:sz="4" w:space="0" w:color="auto"/>
                             </w:tcBorders>
-                            <w:shd w:val="thinDiagStripe" w:color="FAA724" w:fill="auto"/>
+                            <w:shd w:val="clear" w:color="auto" w:fill="FDE9D9" w:themeFill="accent6" w:themeFillTint="33"/>
                             <w:noWrap/>
                             <w:vAlign w:val="center"/>
                           </w:tcPr>
@@ -10145,10 +9680,10 @@
                           <w:tcPr>
                             <w:tcW w:w="279" w:type="dxa"/>
                             <w:tcBorders>
-                              <w:top w:val="dashSmallGap" w:sz="4" w:space="0" w:color="auto"/>
+                              <w:top w:val="single" w:sz="4" w:space="0" w:color="7F7F7F" w:themeColor="text1" w:themeTint="80"/>
                               <w:left w:val="single" w:sz="4" w:space="0" w:color="auto"/>
-                              <w:bottom w:val="dashSmallGap" w:sz="4" w:space="0" w:color="auto"/>
-                              <w:right w:val="single" w:sz="4" w:space="0" w:color="auto"/>
+                              <w:bottom w:val="single" w:sz="4" w:space="0" w:color="7F7F7F" w:themeColor="text1" w:themeTint="80"/>
+                              <w:right w:val="dashSmallGap" w:sz="4" w:space="0" w:color="7F7F7F" w:themeColor="text1" w:themeTint="80"/>
                             </w:tcBorders>
                             <w:noWrap/>
                             <w:vAlign w:val="center"/>
@@ -10170,10 +9705,10 @@
                           <w:tcPr>
                             <w:tcW w:w="278" w:type="dxa"/>
                             <w:tcBorders>
-                              <w:top w:val="dashSmallGap" w:sz="4" w:space="0" w:color="auto"/>
-                              <w:left w:val="single" w:sz="4" w:space="0" w:color="auto"/>
-                              <w:bottom w:val="dashSmallGap" w:sz="4" w:space="0" w:color="auto"/>
-                              <w:right w:val="single" w:sz="4" w:space="0" w:color="auto"/>
+                              <w:top w:val="single" w:sz="4" w:space="0" w:color="7F7F7F" w:themeColor="text1" w:themeTint="80"/>
+                              <w:left w:val="dashSmallGap" w:sz="4" w:space="0" w:color="7F7F7F" w:themeColor="text1" w:themeTint="80"/>
+                              <w:bottom w:val="single" w:sz="4" w:space="0" w:color="7F7F7F" w:themeColor="text1" w:themeTint="80"/>
+                              <w:right w:val="dashSmallGap" w:sz="4" w:space="0" w:color="7F7F7F" w:themeColor="text1" w:themeTint="80"/>
                             </w:tcBorders>
                             <w:noWrap/>
                             <w:vAlign w:val="center"/>
@@ -10195,10 +9730,10 @@
                           <w:tcPr>
                             <w:tcW w:w="278" w:type="dxa"/>
                             <w:tcBorders>
-                              <w:top w:val="dashSmallGap" w:sz="4" w:space="0" w:color="auto"/>
-                              <w:left w:val="single" w:sz="4" w:space="0" w:color="auto"/>
-                              <w:bottom w:val="dashSmallGap" w:sz="4" w:space="0" w:color="auto"/>
-                              <w:right w:val="single" w:sz="4" w:space="0" w:color="auto"/>
+                              <w:top w:val="single" w:sz="4" w:space="0" w:color="7F7F7F" w:themeColor="text1" w:themeTint="80"/>
+                              <w:left w:val="dashSmallGap" w:sz="4" w:space="0" w:color="7F7F7F" w:themeColor="text1" w:themeTint="80"/>
+                              <w:bottom w:val="single" w:sz="4" w:space="0" w:color="7F7F7F" w:themeColor="text1" w:themeTint="80"/>
+                              <w:right w:val="dashSmallGap" w:sz="4" w:space="0" w:color="7F7F7F" w:themeColor="text1" w:themeTint="80"/>
                             </w:tcBorders>
                             <w:noWrap/>
                             <w:vAlign w:val="center"/>
@@ -10220,10 +9755,10 @@
                           <w:tcPr>
                             <w:tcW w:w="278" w:type="dxa"/>
                             <w:tcBorders>
-                              <w:top w:val="dashSmallGap" w:sz="4" w:space="0" w:color="auto"/>
-                              <w:left w:val="single" w:sz="4" w:space="0" w:color="auto"/>
-                              <w:bottom w:val="dashSmallGap" w:sz="4" w:space="0" w:color="auto"/>
-                              <w:right w:val="single" w:sz="4" w:space="0" w:color="auto"/>
+                              <w:top w:val="single" w:sz="4" w:space="0" w:color="7F7F7F" w:themeColor="text1" w:themeTint="80"/>
+                              <w:left w:val="dashSmallGap" w:sz="4" w:space="0" w:color="7F7F7F" w:themeColor="text1" w:themeTint="80"/>
+                              <w:bottom w:val="single" w:sz="4" w:space="0" w:color="7F7F7F" w:themeColor="text1" w:themeTint="80"/>
+                              <w:right w:val="dashSmallGap" w:sz="4" w:space="0" w:color="7F7F7F" w:themeColor="text1" w:themeTint="80"/>
                             </w:tcBorders>
                             <w:noWrap/>
                             <w:vAlign w:val="center"/>
@@ -10245,10 +9780,10 @@
                           <w:tcPr>
                             <w:tcW w:w="278" w:type="dxa"/>
                             <w:tcBorders>
-                              <w:top w:val="dashSmallGap" w:sz="4" w:space="0" w:color="auto"/>
-                              <w:left w:val="single" w:sz="4" w:space="0" w:color="auto"/>
-                              <w:bottom w:val="dashSmallGap" w:sz="4" w:space="0" w:color="auto"/>
-                              <w:right w:val="single" w:sz="4" w:space="0" w:color="auto"/>
+                              <w:top w:val="single" w:sz="4" w:space="0" w:color="7F7F7F" w:themeColor="text1" w:themeTint="80"/>
+                              <w:left w:val="dashSmallGap" w:sz="4" w:space="0" w:color="7F7F7F" w:themeColor="text1" w:themeTint="80"/>
+                              <w:bottom w:val="single" w:sz="4" w:space="0" w:color="7F7F7F" w:themeColor="text1" w:themeTint="80"/>
+                              <w:right w:val="dashSmallGap" w:sz="4" w:space="0" w:color="7F7F7F" w:themeColor="text1" w:themeTint="80"/>
                             </w:tcBorders>
                             <w:noWrap/>
                             <w:vAlign w:val="center"/>
@@ -10270,10 +9805,10 @@
                           <w:tcPr>
                             <w:tcW w:w="278" w:type="dxa"/>
                             <w:tcBorders>
-                              <w:top w:val="dashSmallGap" w:sz="4" w:space="0" w:color="auto"/>
-                              <w:left w:val="single" w:sz="4" w:space="0" w:color="auto"/>
-                              <w:bottom w:val="dashSmallGap" w:sz="4" w:space="0" w:color="auto"/>
-                              <w:right w:val="single" w:sz="4" w:space="0" w:color="auto"/>
+                              <w:top w:val="single" w:sz="4" w:space="0" w:color="7F7F7F" w:themeColor="text1" w:themeTint="80"/>
+                              <w:left w:val="dashSmallGap" w:sz="4" w:space="0" w:color="7F7F7F" w:themeColor="text1" w:themeTint="80"/>
+                              <w:bottom w:val="single" w:sz="4" w:space="0" w:color="7F7F7F" w:themeColor="text1" w:themeTint="80"/>
+                              <w:right w:val="dashSmallGap" w:sz="4" w:space="0" w:color="7F7F7F" w:themeColor="text1" w:themeTint="80"/>
                             </w:tcBorders>
                             <w:noWrap/>
                             <w:vAlign w:val="center"/>
@@ -10295,10 +9830,10 @@
                           <w:tcPr>
                             <w:tcW w:w="278" w:type="dxa"/>
                             <w:tcBorders>
-                              <w:top w:val="dashSmallGap" w:sz="4" w:space="0" w:color="auto"/>
-                              <w:left w:val="single" w:sz="4" w:space="0" w:color="auto"/>
-                              <w:bottom w:val="dashSmallGap" w:sz="4" w:space="0" w:color="auto"/>
-                              <w:right w:val="single" w:sz="4" w:space="0" w:color="auto"/>
+                              <w:top w:val="single" w:sz="4" w:space="0" w:color="7F7F7F" w:themeColor="text1" w:themeTint="80"/>
+                              <w:left w:val="dashSmallGap" w:sz="4" w:space="0" w:color="7F7F7F" w:themeColor="text1" w:themeTint="80"/>
+                              <w:bottom w:val="single" w:sz="4" w:space="0" w:color="7F7F7F" w:themeColor="text1" w:themeTint="80"/>
+                              <w:right w:val="dashSmallGap" w:sz="4" w:space="0" w:color="7F7F7F" w:themeColor="text1" w:themeTint="80"/>
                             </w:tcBorders>
                             <w:noWrap/>
                             <w:vAlign w:val="center"/>
@@ -10320,10 +9855,10 @@
                           <w:tcPr>
                             <w:tcW w:w="278" w:type="dxa"/>
                             <w:tcBorders>
-                              <w:top w:val="dashSmallGap" w:sz="4" w:space="0" w:color="auto"/>
-                              <w:left w:val="single" w:sz="4" w:space="0" w:color="auto"/>
-                              <w:bottom w:val="dashSmallGap" w:sz="4" w:space="0" w:color="auto"/>
-                              <w:right w:val="single" w:sz="4" w:space="0" w:color="auto"/>
+                              <w:top w:val="single" w:sz="4" w:space="0" w:color="7F7F7F" w:themeColor="text1" w:themeTint="80"/>
+                              <w:left w:val="dashSmallGap" w:sz="4" w:space="0" w:color="7F7F7F" w:themeColor="text1" w:themeTint="80"/>
+                              <w:bottom w:val="single" w:sz="4" w:space="0" w:color="7F7F7F" w:themeColor="text1" w:themeTint="80"/>
+                              <w:right w:val="dashSmallGap" w:sz="4" w:space="0" w:color="7F7F7F" w:themeColor="text1" w:themeTint="80"/>
                             </w:tcBorders>
                             <w:noWrap/>
                             <w:vAlign w:val="center"/>
@@ -10345,10 +9880,10 @@
                           <w:tcPr>
                             <w:tcW w:w="278" w:type="dxa"/>
                             <w:tcBorders>
-                              <w:top w:val="dashSmallGap" w:sz="4" w:space="0" w:color="auto"/>
-                              <w:left w:val="single" w:sz="4" w:space="0" w:color="auto"/>
-                              <w:bottom w:val="dashSmallGap" w:sz="4" w:space="0" w:color="auto"/>
-                              <w:right w:val="single" w:sz="4" w:space="0" w:color="auto"/>
+                              <w:top w:val="single" w:sz="4" w:space="0" w:color="7F7F7F" w:themeColor="text1" w:themeTint="80"/>
+                              <w:left w:val="dashSmallGap" w:sz="4" w:space="0" w:color="7F7F7F" w:themeColor="text1" w:themeTint="80"/>
+                              <w:bottom w:val="single" w:sz="4" w:space="0" w:color="7F7F7F" w:themeColor="text1" w:themeTint="80"/>
+                              <w:right w:val="dashSmallGap" w:sz="4" w:space="0" w:color="7F7F7F" w:themeColor="text1" w:themeTint="80"/>
                             </w:tcBorders>
                             <w:noWrap/>
                             <w:vAlign w:val="center"/>
@@ -10370,10 +9905,10 @@
                           <w:tcPr>
                             <w:tcW w:w="278" w:type="dxa"/>
                             <w:tcBorders>
-                              <w:top w:val="dashSmallGap" w:sz="4" w:space="0" w:color="auto"/>
-                              <w:left w:val="single" w:sz="4" w:space="0" w:color="auto"/>
-                              <w:bottom w:val="dashSmallGap" w:sz="4" w:space="0" w:color="auto"/>
-                              <w:right w:val="single" w:sz="4" w:space="0" w:color="auto"/>
+                              <w:top w:val="single" w:sz="4" w:space="0" w:color="7F7F7F" w:themeColor="text1" w:themeTint="80"/>
+                              <w:left w:val="dashSmallGap" w:sz="4" w:space="0" w:color="7F7F7F" w:themeColor="text1" w:themeTint="80"/>
+                              <w:bottom w:val="single" w:sz="4" w:space="0" w:color="7F7F7F" w:themeColor="text1" w:themeTint="80"/>
+                              <w:right w:val="dashSmallGap" w:sz="4" w:space="0" w:color="7F7F7F" w:themeColor="text1" w:themeTint="80"/>
                             </w:tcBorders>
                             <w:noWrap/>
                             <w:vAlign w:val="center"/>
@@ -10395,10 +9930,10 @@
                           <w:tcPr>
                             <w:tcW w:w="278" w:type="dxa"/>
                             <w:tcBorders>
-                              <w:top w:val="dashSmallGap" w:sz="4" w:space="0" w:color="auto"/>
-                              <w:left w:val="single" w:sz="4" w:space="0" w:color="auto"/>
-                              <w:bottom w:val="dashSmallGap" w:sz="4" w:space="0" w:color="auto"/>
-                              <w:right w:val="single" w:sz="4" w:space="0" w:color="auto"/>
+                              <w:top w:val="single" w:sz="4" w:space="0" w:color="7F7F7F" w:themeColor="text1" w:themeTint="80"/>
+                              <w:left w:val="dashSmallGap" w:sz="4" w:space="0" w:color="7F7F7F" w:themeColor="text1" w:themeTint="80"/>
+                              <w:bottom w:val="single" w:sz="4" w:space="0" w:color="7F7F7F" w:themeColor="text1" w:themeTint="80"/>
+                              <w:right w:val="dashSmallGap" w:sz="4" w:space="0" w:color="7F7F7F" w:themeColor="text1" w:themeTint="80"/>
                             </w:tcBorders>
                             <w:noWrap/>
                             <w:vAlign w:val="center"/>
@@ -10420,10 +9955,10 @@
                           <w:tcPr>
                             <w:tcW w:w="278" w:type="dxa"/>
                             <w:tcBorders>
-                              <w:top w:val="dashSmallGap" w:sz="4" w:space="0" w:color="auto"/>
-                              <w:left w:val="single" w:sz="4" w:space="0" w:color="auto"/>
-                              <w:bottom w:val="dashSmallGap" w:sz="4" w:space="0" w:color="auto"/>
-                              <w:right w:val="single" w:sz="4" w:space="0" w:color="auto"/>
+                              <w:top w:val="single" w:sz="4" w:space="0" w:color="7F7F7F" w:themeColor="text1" w:themeTint="80"/>
+                              <w:left w:val="dashSmallGap" w:sz="4" w:space="0" w:color="7F7F7F" w:themeColor="text1" w:themeTint="80"/>
+                              <w:bottom w:val="single" w:sz="4" w:space="0" w:color="7F7F7F" w:themeColor="text1" w:themeTint="80"/>
+                              <w:right w:val="dashSmallGap" w:sz="4" w:space="0" w:color="7F7F7F" w:themeColor="text1" w:themeTint="80"/>
                             </w:tcBorders>
                             <w:noWrap/>
                             <w:vAlign w:val="center"/>
@@ -10445,10 +9980,10 @@
                           <w:tcPr>
                             <w:tcW w:w="278" w:type="dxa"/>
                             <w:tcBorders>
-                              <w:top w:val="dashSmallGap" w:sz="4" w:space="0" w:color="auto"/>
-                              <w:left w:val="single" w:sz="4" w:space="0" w:color="auto"/>
-                              <w:bottom w:val="dashSmallGap" w:sz="4" w:space="0" w:color="auto"/>
-                              <w:right w:val="single" w:sz="4" w:space="0" w:color="auto"/>
+                              <w:top w:val="single" w:sz="4" w:space="0" w:color="7F7F7F" w:themeColor="text1" w:themeTint="80"/>
+                              <w:left w:val="dashSmallGap" w:sz="4" w:space="0" w:color="7F7F7F" w:themeColor="text1" w:themeTint="80"/>
+                              <w:bottom w:val="single" w:sz="4" w:space="0" w:color="7F7F7F" w:themeColor="text1" w:themeTint="80"/>
+                              <w:right w:val="dashSmallGap" w:sz="4" w:space="0" w:color="7F7F7F" w:themeColor="text1" w:themeTint="80"/>
                             </w:tcBorders>
                             <w:noWrap/>
                             <w:vAlign w:val="center"/>
@@ -10470,10 +10005,10 @@
                           <w:tcPr>
                             <w:tcW w:w="278" w:type="dxa"/>
                             <w:tcBorders>
-                              <w:top w:val="dashSmallGap" w:sz="4" w:space="0" w:color="auto"/>
-                              <w:left w:val="single" w:sz="4" w:space="0" w:color="auto"/>
-                              <w:bottom w:val="dashSmallGap" w:sz="4" w:space="0" w:color="auto"/>
-                              <w:right w:val="single" w:sz="4" w:space="0" w:color="auto"/>
+                              <w:top w:val="single" w:sz="4" w:space="0" w:color="7F7F7F" w:themeColor="text1" w:themeTint="80"/>
+                              <w:left w:val="dashSmallGap" w:sz="4" w:space="0" w:color="7F7F7F" w:themeColor="text1" w:themeTint="80"/>
+                              <w:bottom w:val="single" w:sz="4" w:space="0" w:color="7F7F7F" w:themeColor="text1" w:themeTint="80"/>
+                              <w:right w:val="dashSmallGap" w:sz="4" w:space="0" w:color="7F7F7F" w:themeColor="text1" w:themeTint="80"/>
                             </w:tcBorders>
                             <w:noWrap/>
                             <w:vAlign w:val="center"/>
@@ -10495,10 +10030,10 @@
                           <w:tcPr>
                             <w:tcW w:w="278" w:type="dxa"/>
                             <w:tcBorders>
-                              <w:top w:val="dashSmallGap" w:sz="4" w:space="0" w:color="auto"/>
-                              <w:left w:val="single" w:sz="4" w:space="0" w:color="auto"/>
-                              <w:bottom w:val="dashSmallGap" w:sz="4" w:space="0" w:color="auto"/>
-                              <w:right w:val="single" w:sz="4" w:space="0" w:color="auto"/>
+                              <w:top w:val="single" w:sz="4" w:space="0" w:color="7F7F7F" w:themeColor="text1" w:themeTint="80"/>
+                              <w:left w:val="dashSmallGap" w:sz="4" w:space="0" w:color="7F7F7F" w:themeColor="text1" w:themeTint="80"/>
+                              <w:bottom w:val="single" w:sz="4" w:space="0" w:color="7F7F7F" w:themeColor="text1" w:themeTint="80"/>
+                              <w:right w:val="dashSmallGap" w:sz="4" w:space="0" w:color="7F7F7F" w:themeColor="text1" w:themeTint="80"/>
                             </w:tcBorders>
                             <w:noWrap/>
                             <w:vAlign w:val="center"/>
@@ -10520,10 +10055,10 @@
                           <w:tcPr>
                             <w:tcW w:w="278" w:type="dxa"/>
                             <w:tcBorders>
-                              <w:top w:val="dashSmallGap" w:sz="4" w:space="0" w:color="auto"/>
-                              <w:left w:val="single" w:sz="4" w:space="0" w:color="auto"/>
-                              <w:bottom w:val="dashSmallGap" w:sz="4" w:space="0" w:color="auto"/>
-                              <w:right w:val="single" w:sz="4" w:space="0" w:color="auto"/>
+                              <w:top w:val="single" w:sz="4" w:space="0" w:color="7F7F7F" w:themeColor="text1" w:themeTint="80"/>
+                              <w:left w:val="dashSmallGap" w:sz="4" w:space="0" w:color="7F7F7F" w:themeColor="text1" w:themeTint="80"/>
+                              <w:bottom w:val="single" w:sz="4" w:space="0" w:color="7F7F7F" w:themeColor="text1" w:themeTint="80"/>
+                              <w:right w:val="dashSmallGap" w:sz="4" w:space="0" w:color="7F7F7F" w:themeColor="text1" w:themeTint="80"/>
                             </w:tcBorders>
                             <w:noWrap/>
                             <w:vAlign w:val="center"/>
@@ -10545,10 +10080,10 @@
                           <w:tcPr>
                             <w:tcW w:w="278" w:type="dxa"/>
                             <w:tcBorders>
-                              <w:top w:val="dashSmallGap" w:sz="4" w:space="0" w:color="auto"/>
-                              <w:left w:val="single" w:sz="4" w:space="0" w:color="auto"/>
-                              <w:bottom w:val="dashSmallGap" w:sz="4" w:space="0" w:color="auto"/>
-                              <w:right w:val="single" w:sz="4" w:space="0" w:color="auto"/>
+                              <w:top w:val="single" w:sz="4" w:space="0" w:color="7F7F7F" w:themeColor="text1" w:themeTint="80"/>
+                              <w:left w:val="dashSmallGap" w:sz="4" w:space="0" w:color="7F7F7F" w:themeColor="text1" w:themeTint="80"/>
+                              <w:bottom w:val="single" w:sz="4" w:space="0" w:color="7F7F7F" w:themeColor="text1" w:themeTint="80"/>
+                              <w:right w:val="dashSmallGap" w:sz="4" w:space="0" w:color="7F7F7F" w:themeColor="text1" w:themeTint="80"/>
                             </w:tcBorders>
                             <w:noWrap/>
                             <w:vAlign w:val="center"/>
@@ -10570,10 +10105,10 @@
                           <w:tcPr>
                             <w:tcW w:w="278" w:type="dxa"/>
                             <w:tcBorders>
-                              <w:top w:val="dashSmallGap" w:sz="4" w:space="0" w:color="auto"/>
-                              <w:left w:val="single" w:sz="4" w:space="0" w:color="auto"/>
-                              <w:bottom w:val="dashSmallGap" w:sz="4" w:space="0" w:color="auto"/>
-                              <w:right w:val="single" w:sz="4" w:space="0" w:color="auto"/>
+                              <w:top w:val="single" w:sz="4" w:space="0" w:color="7F7F7F" w:themeColor="text1" w:themeTint="80"/>
+                              <w:left w:val="dashSmallGap" w:sz="4" w:space="0" w:color="7F7F7F" w:themeColor="text1" w:themeTint="80"/>
+                              <w:bottom w:val="single" w:sz="4" w:space="0" w:color="7F7F7F" w:themeColor="text1" w:themeTint="80"/>
+                              <w:right w:val="dashSmallGap" w:sz="4" w:space="0" w:color="7F7F7F" w:themeColor="text1" w:themeTint="80"/>
                             </w:tcBorders>
                             <w:noWrap/>
                             <w:vAlign w:val="center"/>
@@ -10595,10 +10130,10 @@
                           <w:tcPr>
                             <w:tcW w:w="278" w:type="dxa"/>
                             <w:tcBorders>
-                              <w:top w:val="dashSmallGap" w:sz="4" w:space="0" w:color="auto"/>
-                              <w:left w:val="single" w:sz="4" w:space="0" w:color="auto"/>
-                              <w:bottom w:val="dashSmallGap" w:sz="4" w:space="0" w:color="auto"/>
-                              <w:right w:val="single" w:sz="4" w:space="0" w:color="auto"/>
+                              <w:top w:val="single" w:sz="4" w:space="0" w:color="7F7F7F" w:themeColor="text1" w:themeTint="80"/>
+                              <w:left w:val="dashSmallGap" w:sz="4" w:space="0" w:color="7F7F7F" w:themeColor="text1" w:themeTint="80"/>
+                              <w:bottom w:val="single" w:sz="4" w:space="0" w:color="7F7F7F" w:themeColor="text1" w:themeTint="80"/>
+                              <w:right w:val="dashSmallGap" w:sz="4" w:space="0" w:color="7F7F7F" w:themeColor="text1" w:themeTint="80"/>
                             </w:tcBorders>
                             <w:noWrap/>
                             <w:vAlign w:val="center"/>
@@ -10620,10 +10155,10 @@
                           <w:tcPr>
                             <w:tcW w:w="278" w:type="dxa"/>
                             <w:tcBorders>
-                              <w:top w:val="dashSmallGap" w:sz="4" w:space="0" w:color="auto"/>
-                              <w:left w:val="single" w:sz="4" w:space="0" w:color="auto"/>
-                              <w:bottom w:val="dashSmallGap" w:sz="4" w:space="0" w:color="auto"/>
-                              <w:right w:val="single" w:sz="4" w:space="0" w:color="auto"/>
+                              <w:top w:val="single" w:sz="4" w:space="0" w:color="7F7F7F" w:themeColor="text1" w:themeTint="80"/>
+                              <w:left w:val="dashSmallGap" w:sz="4" w:space="0" w:color="7F7F7F" w:themeColor="text1" w:themeTint="80"/>
+                              <w:bottom w:val="single" w:sz="4" w:space="0" w:color="7F7F7F" w:themeColor="text1" w:themeTint="80"/>
+                              <w:right w:val="dashSmallGap" w:sz="4" w:space="0" w:color="7F7F7F" w:themeColor="text1" w:themeTint="80"/>
                             </w:tcBorders>
                             <w:noWrap/>
                             <w:vAlign w:val="center"/>
@@ -10645,10 +10180,10 @@
                           <w:tcPr>
                             <w:tcW w:w="278" w:type="dxa"/>
                             <w:tcBorders>
-                              <w:top w:val="dashSmallGap" w:sz="4" w:space="0" w:color="auto"/>
-                              <w:left w:val="single" w:sz="4" w:space="0" w:color="auto"/>
-                              <w:bottom w:val="dashSmallGap" w:sz="4" w:space="0" w:color="auto"/>
-                              <w:right w:val="single" w:sz="4" w:space="0" w:color="auto"/>
+                              <w:top w:val="single" w:sz="4" w:space="0" w:color="7F7F7F" w:themeColor="text1" w:themeTint="80"/>
+                              <w:left w:val="dashSmallGap" w:sz="4" w:space="0" w:color="7F7F7F" w:themeColor="text1" w:themeTint="80"/>
+                              <w:bottom w:val="single" w:sz="4" w:space="0" w:color="7F7F7F" w:themeColor="text1" w:themeTint="80"/>
+                              <w:right w:val="dashSmallGap" w:sz="4" w:space="0" w:color="7F7F7F" w:themeColor="text1" w:themeTint="80"/>
                             </w:tcBorders>
                             <w:noWrap/>
                             <w:vAlign w:val="center"/>
@@ -10670,10 +10205,10 @@
                           <w:tcPr>
                             <w:tcW w:w="278" w:type="dxa"/>
                             <w:tcBorders>
-                              <w:top w:val="dashSmallGap" w:sz="4" w:space="0" w:color="auto"/>
-                              <w:left w:val="single" w:sz="4" w:space="0" w:color="auto"/>
-                              <w:bottom w:val="dashSmallGap" w:sz="4" w:space="0" w:color="auto"/>
-                              <w:right w:val="single" w:sz="4" w:space="0" w:color="auto"/>
+                              <w:top w:val="single" w:sz="4" w:space="0" w:color="7F7F7F" w:themeColor="text1" w:themeTint="80"/>
+                              <w:left w:val="dashSmallGap" w:sz="4" w:space="0" w:color="7F7F7F" w:themeColor="text1" w:themeTint="80"/>
+                              <w:bottom w:val="single" w:sz="4" w:space="0" w:color="7F7F7F" w:themeColor="text1" w:themeTint="80"/>
+                              <w:right w:val="dashSmallGap" w:sz="4" w:space="0" w:color="7F7F7F" w:themeColor="text1" w:themeTint="80"/>
                             </w:tcBorders>
                             <w:noWrap/>
                             <w:vAlign w:val="center"/>
@@ -10695,10 +10230,10 @@
                           <w:tcPr>
                             <w:tcW w:w="278" w:type="dxa"/>
                             <w:tcBorders>
-                              <w:top w:val="dashSmallGap" w:sz="4" w:space="0" w:color="auto"/>
-                              <w:left w:val="single" w:sz="4" w:space="0" w:color="auto"/>
-                              <w:bottom w:val="dashSmallGap" w:sz="4" w:space="0" w:color="auto"/>
-                              <w:right w:val="single" w:sz="4" w:space="0" w:color="auto"/>
+                              <w:top w:val="single" w:sz="4" w:space="0" w:color="7F7F7F" w:themeColor="text1" w:themeTint="80"/>
+                              <w:left w:val="dashSmallGap" w:sz="4" w:space="0" w:color="7F7F7F" w:themeColor="text1" w:themeTint="80"/>
+                              <w:bottom w:val="single" w:sz="4" w:space="0" w:color="7F7F7F" w:themeColor="text1" w:themeTint="80"/>
+                              <w:right w:val="dashSmallGap" w:sz="4" w:space="0" w:color="7F7F7F" w:themeColor="text1" w:themeTint="80"/>
                             </w:tcBorders>
                             <w:noWrap/>
                             <w:vAlign w:val="center"/>
@@ -10720,10 +10255,10 @@
                           <w:tcPr>
                             <w:tcW w:w="278" w:type="dxa"/>
                             <w:tcBorders>
-                              <w:top w:val="dashSmallGap" w:sz="4" w:space="0" w:color="auto"/>
-                              <w:left w:val="single" w:sz="4" w:space="0" w:color="auto"/>
-                              <w:bottom w:val="dashSmallGap" w:sz="4" w:space="0" w:color="auto"/>
-                              <w:right w:val="single" w:sz="4" w:space="0" w:color="auto"/>
+                              <w:top w:val="single" w:sz="4" w:space="0" w:color="7F7F7F" w:themeColor="text1" w:themeTint="80"/>
+                              <w:left w:val="dashSmallGap" w:sz="4" w:space="0" w:color="7F7F7F" w:themeColor="text1" w:themeTint="80"/>
+                              <w:bottom w:val="single" w:sz="4" w:space="0" w:color="7F7F7F" w:themeColor="text1" w:themeTint="80"/>
+                              <w:right w:val="dashSmallGap" w:sz="4" w:space="0" w:color="7F7F7F" w:themeColor="text1" w:themeTint="80"/>
                             </w:tcBorders>
                             <w:noWrap/>
                             <w:vAlign w:val="center"/>
@@ -10745,10 +10280,10 @@
                           <w:tcPr>
                             <w:tcW w:w="278" w:type="dxa"/>
                             <w:tcBorders>
-                              <w:top w:val="dashSmallGap" w:sz="4" w:space="0" w:color="auto"/>
-                              <w:left w:val="single" w:sz="4" w:space="0" w:color="auto"/>
-                              <w:bottom w:val="dashSmallGap" w:sz="4" w:space="0" w:color="auto"/>
-                              <w:right w:val="single" w:sz="4" w:space="0" w:color="auto"/>
+                              <w:top w:val="single" w:sz="4" w:space="0" w:color="7F7F7F" w:themeColor="text1" w:themeTint="80"/>
+                              <w:left w:val="dashSmallGap" w:sz="4" w:space="0" w:color="7F7F7F" w:themeColor="text1" w:themeTint="80"/>
+                              <w:bottom w:val="single" w:sz="4" w:space="0" w:color="7F7F7F" w:themeColor="text1" w:themeTint="80"/>
+                              <w:right w:val="dashSmallGap" w:sz="4" w:space="0" w:color="7F7F7F" w:themeColor="text1" w:themeTint="80"/>
                             </w:tcBorders>
                             <w:noWrap/>
                             <w:vAlign w:val="center"/>
@@ -10770,9 +10305,9 @@
                           <w:tcPr>
                             <w:tcW w:w="278" w:type="dxa"/>
                             <w:tcBorders>
-                              <w:top w:val="dashSmallGap" w:sz="4" w:space="0" w:color="auto"/>
-                              <w:left w:val="single" w:sz="4" w:space="0" w:color="auto"/>
-                              <w:bottom w:val="dashSmallGap" w:sz="4" w:space="0" w:color="auto"/>
+                              <w:top w:val="single" w:sz="4" w:space="0" w:color="7F7F7F" w:themeColor="text1" w:themeTint="80"/>
+                              <w:left w:val="dashSmallGap" w:sz="4" w:space="0" w:color="7F7F7F" w:themeColor="text1" w:themeTint="80"/>
+                              <w:bottom w:val="single" w:sz="4" w:space="0" w:color="7F7F7F" w:themeColor="text1" w:themeTint="80"/>
                               <w:right w:val="single" w:sz="4" w:space="0" w:color="auto"/>
                             </w:tcBorders>
                             <w:vAlign w:val="center"/>
@@ -11101,7 +10636,7 @@
                           <w:tcPr>
                             <w:tcW w:w="279" w:type="dxa"/>
                             <w:tcBorders>
-                              <w:top w:val="dashSmallGap" w:sz="4" w:space="0" w:color="auto"/>
+                              <w:top w:val="single" w:sz="4" w:space="0" w:color="7F7F7F" w:themeColor="text1" w:themeTint="80"/>
                               <w:left w:val="nil"/>
                               <w:bottom w:val="nil"/>
                               <w:right w:val="nil"/>
@@ -11127,7 +10662,7 @@
                           <w:tcPr>
                             <w:tcW w:w="278" w:type="dxa"/>
                             <w:tcBorders>
-                              <w:top w:val="dashSmallGap" w:sz="4" w:space="0" w:color="auto"/>
+                              <w:top w:val="single" w:sz="4" w:space="0" w:color="7F7F7F" w:themeColor="text1" w:themeTint="80"/>
                               <w:left w:val="nil"/>
                               <w:bottom w:val="nil"/>
                               <w:right w:val="nil"/>
@@ -11153,7 +10688,7 @@
                           <w:tcPr>
                             <w:tcW w:w="278" w:type="dxa"/>
                             <w:tcBorders>
-                              <w:top w:val="dashSmallGap" w:sz="4" w:space="0" w:color="auto"/>
+                              <w:top w:val="single" w:sz="4" w:space="0" w:color="7F7F7F" w:themeColor="text1" w:themeTint="80"/>
                               <w:left w:val="nil"/>
                               <w:bottom w:val="nil"/>
                               <w:right w:val="nil"/>
@@ -11179,7 +10714,7 @@
                           <w:tcPr>
                             <w:tcW w:w="278" w:type="dxa"/>
                             <w:tcBorders>
-                              <w:top w:val="dashSmallGap" w:sz="4" w:space="0" w:color="auto"/>
+                              <w:top w:val="single" w:sz="4" w:space="0" w:color="7F7F7F" w:themeColor="text1" w:themeTint="80"/>
                               <w:left w:val="nil"/>
                               <w:bottom w:val="nil"/>
                               <w:right w:val="nil"/>
@@ -11205,7 +10740,7 @@
                           <w:tcPr>
                             <w:tcW w:w="278" w:type="dxa"/>
                             <w:tcBorders>
-                              <w:top w:val="dashSmallGap" w:sz="4" w:space="0" w:color="auto"/>
+                              <w:top w:val="single" w:sz="4" w:space="0" w:color="7F7F7F" w:themeColor="text1" w:themeTint="80"/>
                               <w:left w:val="nil"/>
                               <w:bottom w:val="nil"/>
                               <w:right w:val="nil"/>
@@ -11231,7 +10766,7 @@
                           <w:tcPr>
                             <w:tcW w:w="278" w:type="dxa"/>
                             <w:tcBorders>
-                              <w:top w:val="dashSmallGap" w:sz="4" w:space="0" w:color="auto"/>
+                              <w:top w:val="single" w:sz="4" w:space="0" w:color="7F7F7F" w:themeColor="text1" w:themeTint="80"/>
                               <w:left w:val="nil"/>
                               <w:bottom w:val="nil"/>
                               <w:right w:val="nil"/>
@@ -11257,7 +10792,7 @@
                           <w:tcPr>
                             <w:tcW w:w="278" w:type="dxa"/>
                             <w:tcBorders>
-                              <w:top w:val="dashSmallGap" w:sz="4" w:space="0" w:color="auto"/>
+                              <w:top w:val="single" w:sz="4" w:space="0" w:color="7F7F7F" w:themeColor="text1" w:themeTint="80"/>
                               <w:left w:val="nil"/>
                               <w:bottom w:val="nil"/>
                               <w:right w:val="nil"/>
@@ -11283,7 +10818,7 @@
                           <w:tcPr>
                             <w:tcW w:w="278" w:type="dxa"/>
                             <w:tcBorders>
-                              <w:top w:val="dashSmallGap" w:sz="4" w:space="0" w:color="auto"/>
+                              <w:top w:val="single" w:sz="4" w:space="0" w:color="7F7F7F" w:themeColor="text1" w:themeTint="80"/>
                               <w:left w:val="nil"/>
                               <w:bottom w:val="nil"/>
                               <w:right w:val="nil"/>
@@ -11309,7 +10844,7 @@
                           <w:tcPr>
                             <w:tcW w:w="278" w:type="dxa"/>
                             <w:tcBorders>
-                              <w:top w:val="dashSmallGap" w:sz="4" w:space="0" w:color="auto"/>
+                              <w:top w:val="single" w:sz="4" w:space="0" w:color="7F7F7F" w:themeColor="text1" w:themeTint="80"/>
                               <w:left w:val="nil"/>
                               <w:bottom w:val="nil"/>
                               <w:right w:val="nil"/>
@@ -11335,7 +10870,7 @@
                           <w:tcPr>
                             <w:tcW w:w="278" w:type="dxa"/>
                             <w:tcBorders>
-                              <w:top w:val="dashSmallGap" w:sz="4" w:space="0" w:color="auto"/>
+                              <w:top w:val="single" w:sz="4" w:space="0" w:color="7F7F7F" w:themeColor="text1" w:themeTint="80"/>
                               <w:left w:val="nil"/>
                               <w:bottom w:val="nil"/>
                               <w:right w:val="nil"/>
@@ -11361,7 +10896,7 @@
                           <w:tcPr>
                             <w:tcW w:w="278" w:type="dxa"/>
                             <w:tcBorders>
-                              <w:top w:val="dashSmallGap" w:sz="4" w:space="0" w:color="auto"/>
+                              <w:top w:val="single" w:sz="4" w:space="0" w:color="7F7F7F" w:themeColor="text1" w:themeTint="80"/>
                               <w:left w:val="nil"/>
                               <w:bottom w:val="nil"/>
                               <w:right w:val="nil"/>
@@ -11387,7 +10922,7 @@
                           <w:tcPr>
                             <w:tcW w:w="278" w:type="dxa"/>
                             <w:tcBorders>
-                              <w:top w:val="dashSmallGap" w:sz="4" w:space="0" w:color="auto"/>
+                              <w:top w:val="single" w:sz="4" w:space="0" w:color="7F7F7F" w:themeColor="text1" w:themeTint="80"/>
                               <w:left w:val="nil"/>
                               <w:bottom w:val="nil"/>
                               <w:right w:val="nil"/>
@@ -11413,7 +10948,7 @@
                           <w:tcPr>
                             <w:tcW w:w="278" w:type="dxa"/>
                             <w:tcBorders>
-                              <w:top w:val="dashSmallGap" w:sz="4" w:space="0" w:color="auto"/>
+                              <w:top w:val="single" w:sz="4" w:space="0" w:color="7F7F7F" w:themeColor="text1" w:themeTint="80"/>
                               <w:left w:val="nil"/>
                               <w:bottom w:val="nil"/>
                               <w:right w:val="nil"/>
@@ -11439,7 +10974,7 @@
                           <w:tcPr>
                             <w:tcW w:w="278" w:type="dxa"/>
                             <w:tcBorders>
-                              <w:top w:val="dashSmallGap" w:sz="4" w:space="0" w:color="auto"/>
+                              <w:top w:val="single" w:sz="4" w:space="0" w:color="7F7F7F" w:themeColor="text1" w:themeTint="80"/>
                               <w:left w:val="nil"/>
                               <w:bottom w:val="nil"/>
                               <w:right w:val="nil"/>
@@ -11465,7 +11000,7 @@
                           <w:tcPr>
                             <w:tcW w:w="278" w:type="dxa"/>
                             <w:tcBorders>
-                              <w:top w:val="dashSmallGap" w:sz="4" w:space="0" w:color="auto"/>
+                              <w:top w:val="single" w:sz="4" w:space="0" w:color="7F7F7F" w:themeColor="text1" w:themeTint="80"/>
                               <w:left w:val="nil"/>
                               <w:bottom w:val="nil"/>
                               <w:right w:val="nil"/>
@@ -11491,7 +11026,7 @@
                           <w:tcPr>
                             <w:tcW w:w="278" w:type="dxa"/>
                             <w:tcBorders>
-                              <w:top w:val="dashSmallGap" w:sz="4" w:space="0" w:color="auto"/>
+                              <w:top w:val="single" w:sz="4" w:space="0" w:color="7F7F7F" w:themeColor="text1" w:themeTint="80"/>
                               <w:left w:val="nil"/>
                               <w:bottom w:val="nil"/>
                               <w:right w:val="nil"/>
@@ -11517,7 +11052,7 @@
                           <w:tcPr>
                             <w:tcW w:w="278" w:type="dxa"/>
                             <w:tcBorders>
-                              <w:top w:val="dashSmallGap" w:sz="4" w:space="0" w:color="auto"/>
+                              <w:top w:val="single" w:sz="4" w:space="0" w:color="7F7F7F" w:themeColor="text1" w:themeTint="80"/>
                               <w:left w:val="nil"/>
                               <w:bottom w:val="nil"/>
                               <w:right w:val="nil"/>
@@ -11543,7 +11078,7 @@
                           <w:tcPr>
                             <w:tcW w:w="278" w:type="dxa"/>
                             <w:tcBorders>
-                              <w:top w:val="dashSmallGap" w:sz="4" w:space="0" w:color="auto"/>
+                              <w:top w:val="single" w:sz="4" w:space="0" w:color="7F7F7F" w:themeColor="text1" w:themeTint="80"/>
                               <w:left w:val="nil"/>
                               <w:bottom w:val="nil"/>
                               <w:right w:val="nil"/>
@@ -11569,7 +11104,7 @@
                           <w:tcPr>
                             <w:tcW w:w="278" w:type="dxa"/>
                             <w:tcBorders>
-                              <w:top w:val="dashSmallGap" w:sz="4" w:space="0" w:color="auto"/>
+                              <w:top w:val="single" w:sz="4" w:space="0" w:color="7F7F7F" w:themeColor="text1" w:themeTint="80"/>
                               <w:left w:val="nil"/>
                               <w:bottom w:val="nil"/>
                               <w:right w:val="nil"/>
@@ -11595,7 +11130,7 @@
                           <w:tcPr>
                             <w:tcW w:w="278" w:type="dxa"/>
                             <w:tcBorders>
-                              <w:top w:val="dashSmallGap" w:sz="4" w:space="0" w:color="auto"/>
+                              <w:top w:val="single" w:sz="4" w:space="0" w:color="7F7F7F" w:themeColor="text1" w:themeTint="80"/>
                               <w:left w:val="nil"/>
                               <w:bottom w:val="nil"/>
                               <w:right w:val="nil"/>
@@ -11621,7 +11156,7 @@
                           <w:tcPr>
                             <w:tcW w:w="278" w:type="dxa"/>
                             <w:tcBorders>
-                              <w:top w:val="dashSmallGap" w:sz="4" w:space="0" w:color="auto"/>
+                              <w:top w:val="single" w:sz="4" w:space="0" w:color="7F7F7F" w:themeColor="text1" w:themeTint="80"/>
                               <w:left w:val="nil"/>
                               <w:bottom w:val="nil"/>
                               <w:right w:val="nil"/>
@@ -11647,7 +11182,7 @@
                           <w:tcPr>
                             <w:tcW w:w="278" w:type="dxa"/>
                             <w:tcBorders>
-                              <w:top w:val="dashSmallGap" w:sz="4" w:space="0" w:color="auto"/>
+                              <w:top w:val="single" w:sz="4" w:space="0" w:color="7F7F7F" w:themeColor="text1" w:themeTint="80"/>
                               <w:left w:val="nil"/>
                               <w:bottom w:val="nil"/>
                               <w:right w:val="nil"/>
@@ -11673,7 +11208,7 @@
                           <w:tcPr>
                             <w:tcW w:w="278" w:type="dxa"/>
                             <w:tcBorders>
-                              <w:top w:val="dashSmallGap" w:sz="4" w:space="0" w:color="auto"/>
+                              <w:top w:val="single" w:sz="4" w:space="0" w:color="7F7F7F" w:themeColor="text1" w:themeTint="80"/>
                               <w:left w:val="nil"/>
                               <w:bottom w:val="nil"/>
                               <w:right w:val="nil"/>
@@ -11699,7 +11234,7 @@
                           <w:tcPr>
                             <w:tcW w:w="278" w:type="dxa"/>
                             <w:tcBorders>
-                              <w:top w:val="dashSmallGap" w:sz="4" w:space="0" w:color="auto"/>
+                              <w:top w:val="single" w:sz="4" w:space="0" w:color="7F7F7F" w:themeColor="text1" w:themeTint="80"/>
                               <w:left w:val="nil"/>
                               <w:bottom w:val="nil"/>
                               <w:right w:val="nil"/>
@@ -11725,7 +11260,7 @@
                           <w:tcPr>
                             <w:tcW w:w="278" w:type="dxa"/>
                             <w:tcBorders>
-                              <w:top w:val="dashSmallGap" w:sz="4" w:space="0" w:color="auto"/>
+                              <w:top w:val="single" w:sz="4" w:space="0" w:color="7F7F7F" w:themeColor="text1" w:themeTint="80"/>
                               <w:left w:val="nil"/>
                               <w:bottom w:val="nil"/>
                               <w:right w:val="nil"/>
@@ -11751,7 +11286,7 @@
                           <w:tcPr>
                             <w:tcW w:w="278" w:type="dxa"/>
                             <w:tcBorders>
-                              <w:top w:val="dashSmallGap" w:sz="4" w:space="0" w:color="auto"/>
+                              <w:top w:val="single" w:sz="4" w:space="0" w:color="7F7F7F" w:themeColor="text1" w:themeTint="80"/>
                               <w:left w:val="nil"/>
                               <w:bottom w:val="nil"/>
                               <w:right w:val="nil"/>
@@ -12073,8 +11608,8 @@
       <w:tblPr>
         <w:tblW w:w="7138" w:type="dxa"/>
         <w:tblBorders>
-          <w:bottom w:val="dashSmallGap" w:sz="4" w:space="0" w:color="7F7F7F" w:themeColor="text1" w:themeTint="80"/>
-          <w:insideH w:val="dashSmallGap" w:sz="4" w:space="0" w:color="7F7F7F" w:themeColor="text1" w:themeTint="80"/>
+          <w:bottom w:val="single" w:sz="4" w:space="0" w:color="7F7F7F" w:themeColor="text1" w:themeTint="80"/>
+          <w:insideH w:val="single" w:sz="4" w:space="0" w:color="7F7F7F" w:themeColor="text1" w:themeTint="80"/>
         </w:tblBorders>
         <w:tblCellMar>
           <w:left w:w="70" w:type="dxa"/>
@@ -12275,8 +11810,8 @@
       <w:tblPr>
         <w:tblW w:w="7140" w:type="dxa"/>
         <w:tblBorders>
-          <w:bottom w:val="dashSmallGap" w:sz="4" w:space="0" w:color="7F7F7F" w:themeColor="text1" w:themeTint="80"/>
-          <w:insideH w:val="dashSmallGap" w:sz="4" w:space="0" w:color="7F7F7F" w:themeColor="text1" w:themeTint="80"/>
+          <w:bottom w:val="single" w:sz="4" w:space="0" w:color="7F7F7F" w:themeColor="text1" w:themeTint="80"/>
+          <w:insideH w:val="single" w:sz="4" w:space="0" w:color="7F7F7F" w:themeColor="text1" w:themeTint="80"/>
         </w:tblBorders>
         <w:tblCellMar>
           <w:left w:w="70" w:type="dxa"/>
@@ -12867,7 +12402,7 @@
       <w:rPr>
         <w:noProof/>
       </w:rPr>
-      <w:t>29.07.2022</w:t>
+      <w:t>02.08.2022</w:t>
     </w:r>
     <w:r>
       <w:rPr>
@@ -12944,7 +12479,7 @@
       <w:rPr>
         <w:noProof/>
       </w:rPr>
-      <w:t>29.07.2022</w:t>
+      <w:t>02.08.2022</w:t>
     </w:r>
     <w:r>
       <w:rPr>
@@ -13060,7 +12595,7 @@
       <w:rPr>
         <w:noProof/>
       </w:rPr>
-      <w:t>29.07.2022</w:t>
+      <w:t>02.08.2022</w:t>
     </w:r>
     <w:r>
       <w:rPr>

</xml_diff>

<commit_message>
Evaluation Print Report cosmetics
</commit_message>
<xml_diff>
--- a/src/main/resources/templates/Building Evaluation Template.docx
+++ b/src/main/resources/templates/Building Evaluation Template.docx
@@ -40,7 +40,7 @@
     </w:p>
     <w:p>
       <w:pPr>
-        <w:pStyle w:val="Heading5"/>
+        <w:pStyle w:val="berschrift5"/>
         <w:keepNext w:val="0"/>
         <w:widowControl w:val="0"/>
         <w:spacing w:before="120" w:line="240" w:lineRule="auto"/>
@@ -236,7 +236,7 @@
     </w:p>
     <w:p>
       <w:pPr>
-        <w:pStyle w:val="Heading1"/>
+        <w:pStyle w:val="berschrift1"/>
         <w:rPr>
           <w:lang w:eastAsia="de-CH"/>
         </w:rPr>
@@ -432,7 +432,7 @@
     <w:p/>
     <w:p>
       <w:pPr>
-        <w:pStyle w:val="Heading1"/>
+        <w:pStyle w:val="berschrift1"/>
         <w:numPr>
           <w:ilvl w:val="0"/>
           <w:numId w:val="1"/>
@@ -642,7 +642,7 @@
     <w:p/>
     <w:p>
       <w:pPr>
-        <w:pStyle w:val="Heading1"/>
+        <w:pStyle w:val="berschrift1"/>
         <w:tabs>
           <w:tab w:val="clear" w:pos="567"/>
         </w:tabs>
@@ -752,7 +752,7 @@
     </w:p>
     <w:p>
       <w:pPr>
-        <w:pStyle w:val="Heading1"/>
+        <w:pStyle w:val="berschrift1"/>
       </w:pPr>
       <w:r>
         <w:t>Datenerhebung am Objekt (&lt;&lt;[building.</w:t>
@@ -1368,7 +1368,7 @@
     </w:p>
     <w:p>
       <w:pPr>
-        <w:pStyle w:val="Heading1"/>
+        <w:pStyle w:val="berschrift1"/>
       </w:pPr>
       <w:r>
         <w:lastRenderedPageBreak/>
@@ -1380,7 +1380,7 @@
     </w:p>
     <w:tbl>
       <w:tblPr>
-        <w:tblStyle w:val="TableGrid"/>
+        <w:tblStyle w:val="Tabellenraster"/>
         <w:tblW w:w="15260" w:type="dxa"/>
         <w:tblBorders>
           <w:top w:val="single" w:sz="4" w:space="0" w:color="7F7F7F" w:themeColor="text1" w:themeTint="80"/>
@@ -2627,7 +2627,7 @@
     </w:p>
     <w:p>
       <w:pPr>
-        <w:pStyle w:val="Heading1"/>
+        <w:pStyle w:val="berschrift1"/>
         <w:spacing w:after="120"/>
       </w:pPr>
       <w:r>
@@ -2690,7 +2690,7 @@
     </w:p>
     <w:p>
       <w:pPr>
-        <w:pStyle w:val="Heading1"/>
+        <w:pStyle w:val="berschrift1"/>
         <w:pageBreakBefore/>
       </w:pPr>
       <w:r>
@@ -2700,7 +2700,7 @@
     </w:p>
     <w:tbl>
       <w:tblPr>
-        <w:tblStyle w:val="TableGrid"/>
+        <w:tblStyle w:val="Tabellenraster"/>
         <w:tblW w:w="0" w:type="auto"/>
         <w:tblBorders>
           <w:top w:val="single" w:sz="4" w:space="0" w:color="7F7F7F" w:themeColor="text1" w:themeTint="80"/>
@@ -3066,7 +3066,7 @@
                           <w:p/>
                           <w:tbl>
                             <w:tblPr>
-                              <w:tblStyle w:val="TableGrid"/>
+                              <w:tblStyle w:val="Tabellenraster"/>
                               <w:tblW w:w="0" w:type="auto"/>
                               <w:tblInd w:w="-5" w:type="dxa"/>
                               <w:tblBorders>
@@ -4148,6 +4148,7 @@
                                     <w:left w:val="nil"/>
                                     <w:bottom w:val="single" w:sz="4" w:space="0" w:color="7F7F7F" w:themeColor="text1" w:themeTint="80"/>
                                   </w:tcBorders>
+                                  <w:shd w:val="clear" w:color="auto" w:fill="D9D9D9" w:themeFill="background1" w:themeFillShade="D9"/>
                                   <w:noWrap/>
                                   <w:vAlign w:val="center"/>
                                 </w:tcPr>
@@ -4180,6 +4181,7 @@
                                     <w:top w:val="single" w:sz="4" w:space="0" w:color="7F7F7F" w:themeColor="text1" w:themeTint="80"/>
                                     <w:bottom w:val="single" w:sz="4" w:space="0" w:color="7F7F7F" w:themeColor="text1" w:themeTint="80"/>
                                   </w:tcBorders>
+                                  <w:shd w:val="clear" w:color="auto" w:fill="D9D9D9" w:themeFill="background1" w:themeFillShade="D9"/>
                                   <w:noWrap/>
                                   <w:tcMar>
                                     <w:right w:w="57" w:type="dxa"/>
@@ -4206,6 +4208,7 @@
                                     <w:top w:val="single" w:sz="4" w:space="0" w:color="7F7F7F" w:themeColor="text1" w:themeTint="80"/>
                                     <w:bottom w:val="single" w:sz="4" w:space="0" w:color="7F7F7F" w:themeColor="text1" w:themeTint="80"/>
                                   </w:tcBorders>
+                                  <w:shd w:val="clear" w:color="auto" w:fill="D9D9D9" w:themeFill="background1" w:themeFillShade="D9"/>
                                   <w:noWrap/>
                                   <w:vAlign w:val="center"/>
                                 </w:tcPr>
@@ -4228,6 +4231,7 @@
                                     <w:bottom w:val="single" w:sz="4" w:space="0" w:color="7F7F7F" w:themeColor="text1" w:themeTint="80"/>
                                     <w:right w:val="single" w:sz="4" w:space="0" w:color="auto"/>
                                   </w:tcBorders>
+                                  <w:shd w:val="clear" w:color="auto" w:fill="D9D9D9" w:themeFill="background1" w:themeFillShade="D9"/>
                                 </w:tcPr>
                                 <w:p>
                                   <w:pPr>
@@ -7207,7 +7211,7 @@
                     <w:p/>
                     <w:tbl>
                       <w:tblPr>
-                        <w:tblStyle w:val="TableGrid"/>
+                        <w:tblStyle w:val="Tabellenraster"/>
                         <w:tblW w:w="0" w:type="auto"/>
                         <w:tblInd w:w="-5" w:type="dxa"/>
                         <w:tblBorders>
@@ -8289,6 +8293,7 @@
                               <w:left w:val="nil"/>
                               <w:bottom w:val="single" w:sz="4" w:space="0" w:color="7F7F7F" w:themeColor="text1" w:themeTint="80"/>
                             </w:tcBorders>
+                            <w:shd w:val="clear" w:color="auto" w:fill="D9D9D9" w:themeFill="background1" w:themeFillShade="D9"/>
                             <w:noWrap/>
                             <w:vAlign w:val="center"/>
                           </w:tcPr>
@@ -8321,6 +8326,7 @@
                               <w:top w:val="single" w:sz="4" w:space="0" w:color="7F7F7F" w:themeColor="text1" w:themeTint="80"/>
                               <w:bottom w:val="single" w:sz="4" w:space="0" w:color="7F7F7F" w:themeColor="text1" w:themeTint="80"/>
                             </w:tcBorders>
+                            <w:shd w:val="clear" w:color="auto" w:fill="D9D9D9" w:themeFill="background1" w:themeFillShade="D9"/>
                             <w:noWrap/>
                             <w:tcMar>
                               <w:right w:w="57" w:type="dxa"/>
@@ -8347,6 +8353,7 @@
                               <w:top w:val="single" w:sz="4" w:space="0" w:color="7F7F7F" w:themeColor="text1" w:themeTint="80"/>
                               <w:bottom w:val="single" w:sz="4" w:space="0" w:color="7F7F7F" w:themeColor="text1" w:themeTint="80"/>
                             </w:tcBorders>
+                            <w:shd w:val="clear" w:color="auto" w:fill="D9D9D9" w:themeFill="background1" w:themeFillShade="D9"/>
                             <w:noWrap/>
                             <w:vAlign w:val="center"/>
                           </w:tcPr>
@@ -8369,6 +8376,7 @@
                               <w:bottom w:val="single" w:sz="4" w:space="0" w:color="7F7F7F" w:themeColor="text1" w:themeTint="80"/>
                               <w:right w:val="single" w:sz="4" w:space="0" w:color="auto"/>
                             </w:tcBorders>
+                            <w:shd w:val="clear" w:color="auto" w:fill="D9D9D9" w:themeFill="background1" w:themeFillShade="D9"/>
                           </w:tcPr>
                           <w:p>
                             <w:pPr>
@@ -12013,6 +12021,116 @@
         <mc:AlternateContent>
           <mc:Choice Requires="wps">
             <w:drawing>
+              <wp:anchor distT="0" distB="0" distL="114300" distR="114300" simplePos="0" relativeHeight="251673600" behindDoc="0" locked="0" layoutInCell="1" allowOverlap="1" wp14:anchorId="5077E719" wp14:editId="08F3E6CC">
+                <wp:simplePos x="0" y="0"/>
+                <wp:positionH relativeFrom="column">
+                  <wp:posOffset>2934547</wp:posOffset>
+                </wp:positionH>
+                <wp:positionV relativeFrom="page">
+                  <wp:posOffset>3221143</wp:posOffset>
+                </wp:positionV>
+                <wp:extent cx="1945640" cy="356235"/>
+                <wp:effectExtent l="0" t="0" r="0" b="5715"/>
+                <wp:wrapNone/>
+                <wp:docPr id="3" name="Text Box 6"/>
+                <wp:cNvGraphicFramePr/>
+                <a:graphic xmlns:a="http://schemas.openxmlformats.org/drawingml/2006/main">
+                  <a:graphicData uri="http://schemas.microsoft.com/office/word/2010/wordprocessingShape">
+                    <wps:wsp>
+                      <wps:cNvSpPr txBox="1"/>
+                      <wps:spPr>
+                        <a:xfrm>
+                          <a:off x="0" y="0"/>
+                          <a:ext cx="1945640" cy="356235"/>
+                        </a:xfrm>
+                        <a:prstGeom prst="rect">
+                          <a:avLst/>
+                        </a:prstGeom>
+                        <a:noFill/>
+                        <a:ln w="6350">
+                          <a:noFill/>
+                        </a:ln>
+                      </wps:spPr>
+                      <wps:txbx>
+                        <w:txbxContent>
+                          <w:p>
+                            <w:pPr>
+                              <w:jc w:val="right"/>
+                              <w:rPr>
+                                <w:color w:val="404040" w:themeColor="text1" w:themeTint="BF"/>
+                                <w:sz w:val="18"/>
+                                <w:szCs w:val="18"/>
+                              </w:rPr>
+                            </w:pPr>
+                            <w:r>
+                              <w:rPr>
+                                <w:color w:val="404040" w:themeColor="text1" w:themeTint="BF"/>
+                                <w:sz w:val="18"/>
+                                <w:szCs w:val="18"/>
+                              </w:rPr>
+                              <w:t>Z/N Wert</w:t>
+                            </w:r>
+                          </w:p>
+                        </w:txbxContent>
+                      </wps:txbx>
+                      <wps:bodyPr rot="0" spcFirstLastPara="0" vertOverflow="overflow" horzOverflow="overflow" vert="horz" wrap="square" lIns="91440" tIns="45720" rIns="91440" bIns="45720" numCol="1" spcCol="0" rtlCol="0" fromWordArt="0" anchor="t" anchorCtr="0" forceAA="0" compatLnSpc="1">
+                        <a:prstTxWarp prst="textNoShape">
+                          <a:avLst/>
+                        </a:prstTxWarp>
+                        <a:noAutofit/>
+                      </wps:bodyPr>
+                    </wps:wsp>
+                  </a:graphicData>
+                </a:graphic>
+                <wp14:sizeRelH relativeFrom="margin">
+                  <wp14:pctWidth>0</wp14:pctWidth>
+                </wp14:sizeRelH>
+                <wp14:sizeRelV relativeFrom="margin">
+                  <wp14:pctHeight>0</wp14:pctHeight>
+                </wp14:sizeRelV>
+              </wp:anchor>
+            </w:drawing>
+          </mc:Choice>
+          <mc:Fallback>
+            <w:pict>
+              <v:shape w14:anchorId="5077E719" id="Text Box 6" o:spid="_x0000_s1029" type="#_x0000_t202" style="position:absolute;left:0;text-align:left;margin-left:231.05pt;margin-top:253.65pt;width:153.2pt;height:28.05pt;z-index:251673600;visibility:visible;mso-wrap-style:square;mso-width-percent:0;mso-height-percent:0;mso-wrap-distance-left:9pt;mso-wrap-distance-top:0;mso-wrap-distance-right:9pt;mso-wrap-distance-bottom:0;mso-position-horizontal:absolute;mso-position-horizontal-relative:text;mso-position-vertical:absolute;mso-position-vertical-relative:page;mso-width-percent:0;mso-height-percent:0;mso-width-relative:margin;mso-height-relative:margin;v-text-anchor:top" o:gfxdata="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" filled="f" stroked="f" strokeweight=".5pt">
+                <v:textbox>
+                  <w:txbxContent>
+                    <w:p>
+                      <w:pPr>
+                        <w:jc w:val="right"/>
+                        <w:rPr>
+                          <w:color w:val="404040" w:themeColor="text1" w:themeTint="BF"/>
+                          <w:sz w:val="18"/>
+                          <w:szCs w:val="18"/>
+                        </w:rPr>
+                      </w:pPr>
+                      <w:r>
+                        <w:rPr>
+                          <w:color w:val="404040" w:themeColor="text1" w:themeTint="BF"/>
+                          <w:sz w:val="18"/>
+                          <w:szCs w:val="18"/>
+                        </w:rPr>
+                        <w:t>Z/N Wert</w:t>
+                      </w:r>
+                    </w:p>
+                  </w:txbxContent>
+                </v:textbox>
+                <w10:wrap anchory="page"/>
+              </v:shape>
+            </w:pict>
+          </mc:Fallback>
+        </mc:AlternateContent>
+      </w:r>
+      <w:r>
+        <w:rPr>
+          <w:noProof/>
+          <w:sz w:val="16"/>
+          <w:szCs w:val="16"/>
+        </w:rPr>
+        <mc:AlternateContent>
+          <mc:Choice Requires="wps">
+            <w:drawing>
               <wp:anchor distT="0" distB="0" distL="114300" distR="114300" simplePos="0" relativeHeight="251662336" behindDoc="0" locked="0" layoutInCell="1" allowOverlap="1" wp14:anchorId="5B493AFB" wp14:editId="1D2788A0">
                 <wp:simplePos x="0" y="0"/>
                 <wp:positionH relativeFrom="column">
@@ -12062,6 +12180,12 @@
                               </w:rPr>
                               <w:t>Baustruktur</w:t>
                             </w:r>
+                            <w:r>
+                              <w:rPr>
+                                <w:color w:val="404040" w:themeColor="text1" w:themeTint="BF"/>
+                              </w:rPr>
+                              <w:t xml:space="preserve"> </w:t>
+                            </w:r>
                           </w:p>
                         </w:txbxContent>
                       </wps:txbx>
@@ -12085,7 +12209,7 @@
           </mc:Choice>
           <mc:Fallback>
             <w:pict>
-              <v:shape w14:anchorId="5B493AFB" id="Text Box 5" o:spid="_x0000_s1029" type="#_x0000_t202" style="position:absolute;left:0;text-align:left;margin-left:-6.2pt;margin-top:525.45pt;width:208.15pt;height:24.05pt;z-index:251662336;visibility:visible;mso-wrap-style:square;mso-width-percent:0;mso-height-percent:0;mso-wrap-distance-left:9pt;mso-wrap-distance-top:0;mso-wrap-distance-right:9pt;mso-wrap-distance-bottom:0;mso-position-horizontal:absolute;mso-position-horizontal-relative:text;mso-position-vertical:absolute;mso-position-vertical-relative:page;mso-width-percent:0;mso-height-percent:0;mso-width-relative:margin;mso-height-relative:margin;v-text-anchor:top" o:gfxdata="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" filled="f" stroked="f" strokeweight=".5pt">
+              <v:shape w14:anchorId="5B493AFB" id="Text Box 5" o:spid="_x0000_s1030" type="#_x0000_t202" style="position:absolute;left:0;text-align:left;margin-left:-6.2pt;margin-top:525.45pt;width:208.15pt;height:24.05pt;z-index:251662336;visibility:visible;mso-wrap-style:square;mso-width-percent:0;mso-height-percent:0;mso-wrap-distance-left:9pt;mso-wrap-distance-top:0;mso-wrap-distance-right:9pt;mso-wrap-distance-bottom:0;mso-position-horizontal:absolute;mso-position-horizontal-relative:text;mso-position-vertical:absolute;mso-position-vertical-relative:page;mso-width-percent:0;mso-height-percent:0;mso-width-relative:margin;mso-height-relative:margin;v-text-anchor:top" o:gfxdata="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" filled="f" stroked="f" strokeweight=".5pt">
                 <v:textbox>
                   <w:txbxContent>
                     <w:p>
@@ -12104,6 +12228,12 @@
                           <w:color w:val="404040" w:themeColor="text1" w:themeTint="BF"/>
                         </w:rPr>
                         <w:t>Baustruktur</w:t>
+                      </w:r>
+                      <w:r>
+                        <w:rPr>
+                          <w:color w:val="404040" w:themeColor="text1" w:themeTint="BF"/>
+                        </w:rPr>
+                        <w:t xml:space="preserve"> </w:t>
                       </w:r>
                     </w:p>
                   </w:txbxContent>
@@ -12195,7 +12325,7 @@
           </mc:Choice>
           <mc:Fallback>
             <w:pict>
-              <v:shape w14:anchorId="38C5B069" id="Text Box 7" o:spid="_x0000_s1030" type="#_x0000_t202" style="position:absolute;left:0;text-align:left;margin-left:388.5pt;margin-top:525.45pt;width:374.25pt;height:24.05pt;z-index:251666432;visibility:visible;mso-wrap-style:square;mso-width-percent:0;mso-height-percent:0;mso-wrap-distance-left:9pt;mso-wrap-distance-top:0;mso-wrap-distance-right:9pt;mso-wrap-distance-bottom:0;mso-position-horizontal:absolute;mso-position-horizontal-relative:text;mso-position-vertical:absolute;mso-position-vertical-relative:page;mso-width-percent:0;mso-height-percent:0;mso-width-relative:margin;mso-height-relative:margin;v-text-anchor:top" o:gfxdata="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" filled="f" stroked="f" strokeweight=".5pt">
+              <v:shape w14:anchorId="38C5B069" id="Text Box 7" o:spid="_x0000_s1031" type="#_x0000_t202" style="position:absolute;left:0;text-align:left;margin-left:388.5pt;margin-top:525.45pt;width:374.25pt;height:24.05pt;z-index:251666432;visibility:visible;mso-wrap-style:square;mso-width-percent:0;mso-height-percent:0;mso-wrap-distance-left:9pt;mso-wrap-distance-top:0;mso-wrap-distance-right:9pt;mso-wrap-distance-bottom:0;mso-position-horizontal:absolute;mso-position-horizontal-relative:text;mso-position-vertical:absolute;mso-position-vertical-relative:page;mso-width-percent:0;mso-height-percent:0;mso-width-relative:margin;mso-height-relative:margin;v-text-anchor:top" o:gfxdata="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" filled="f" stroked="f" strokeweight=".5pt">
                 <v:textbox>
                   <w:txbxContent>
                     <w:p>
@@ -12282,6 +12412,12 @@
                               </w:rPr>
                               <w:t>Baulicher Zustand</w:t>
                             </w:r>
+                            <w:r>
+                              <w:rPr>
+                                <w:color w:val="404040" w:themeColor="text1" w:themeTint="BF"/>
+                              </w:rPr>
+                              <w:t xml:space="preserve"> </w:t>
+                            </w:r>
                           </w:p>
                         </w:txbxContent>
                       </wps:txbx>
@@ -12305,7 +12441,7 @@
           </mc:Choice>
           <mc:Fallback>
             <w:pict>
-              <v:shape w14:anchorId="5F6B9030" id="Text Box 6" o:spid="_x0000_s1031" type="#_x0000_t202" style="position:absolute;left:0;text-align:left;margin-left:209.45pt;margin-top:525.3pt;width:153.2pt;height:24.05pt;z-index:251664384;visibility:visible;mso-wrap-style:square;mso-width-percent:0;mso-height-percent:0;mso-wrap-distance-left:9pt;mso-wrap-distance-top:0;mso-wrap-distance-right:9pt;mso-wrap-distance-bottom:0;mso-position-horizontal:absolute;mso-position-horizontal-relative:text;mso-position-vertical:absolute;mso-position-vertical-relative:page;mso-width-percent:0;mso-height-percent:0;mso-width-relative:margin;mso-height-relative:margin;v-text-anchor:top" o:gfxdata="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" filled="f" stroked="f" strokeweight=".5pt">
+              <v:shape w14:anchorId="5F6B9030" id="_x0000_s1032" type="#_x0000_t202" style="position:absolute;left:0;text-align:left;margin-left:209.45pt;margin-top:525.3pt;width:153.2pt;height:24.05pt;z-index:251664384;visibility:visible;mso-wrap-style:square;mso-width-percent:0;mso-height-percent:0;mso-wrap-distance-left:9pt;mso-wrap-distance-top:0;mso-wrap-distance-right:9pt;mso-wrap-distance-bottom:0;mso-position-horizontal:absolute;mso-position-horizontal-relative:text;mso-position-vertical:absolute;mso-position-vertical-relative:page;mso-width-percent:0;mso-height-percent:0;mso-width-relative:margin;mso-height-relative:margin;v-text-anchor:top" o:gfxdata="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" filled="f" stroked="f" strokeweight=".5pt">
                 <v:textbox>
                   <w:txbxContent>
                     <w:p>
@@ -12324,6 +12460,12 @@
                           <w:color w:val="404040" w:themeColor="text1" w:themeTint="BF"/>
                         </w:rPr>
                         <w:t>Baulicher Zustand</w:t>
+                      </w:r>
+                      <w:r>
+                        <w:rPr>
+                          <w:color w:val="404040" w:themeColor="text1" w:themeTint="BF"/>
+                        </w:rPr>
+                        <w:t xml:space="preserve"> </w:t>
                       </w:r>
                     </w:p>
                   </w:txbxContent>
@@ -12370,7 +12512,7 @@
 <w:ftr xmlns:wpc="http://schemas.microsoft.com/office/word/2010/wordprocessingCanvas" xmlns:cx="http://schemas.microsoft.com/office/drawing/2014/chartex" xmlns:cx1="http://schemas.microsoft.com/office/drawing/2015/9/8/chartex" xmlns:cx2="http://schemas.microsoft.com/office/drawing/2015/10/21/chartex" xmlns:cx3="http://schemas.microsoft.com/office/drawing/2016/5/9/chartex" xmlns:cx4="http://schemas.microsoft.com/office/drawing/2016/5/10/chartex" xmlns:cx5="http://schemas.microsoft.com/office/drawing/2016/5/11/chartex" xmlns:cx6="http://schemas.microsoft.com/office/drawing/2016/5/12/chartex" xmlns:cx7="http://schemas.microsoft.com/office/drawing/2016/5/13/chartex" xmlns:cx8="http://schemas.microsoft.com/office/drawing/2016/5/14/chartex" xmlns:mc="http://schemas.openxmlformats.org/markup-compatibility/2006" xmlns:aink="http://schemas.microsoft.com/office/drawing/2016/ink" xmlns:am3d="http://schemas.microsoft.com/office/drawing/2017/model3d" xmlns:o="urn:schemas-microsoft-com:office:office" xmlns:oel="http://schemas.microsoft.com/office/2019/extlst" xmlns:r="http://schemas.openxmlformats.org/officeDocument/2006/relationships" xmlns:m="http://schemas.openxmlformats.org/officeDocument/2006/math" xmlns:v="urn:schemas-microsoft-com:vml" xmlns:wp14="http://schemas.microsoft.com/office/word/2010/wordprocessingDrawing" xmlns:wp="http://schemas.openxmlformats.org/drawingml/2006/wordprocessingDrawing" xmlns:w10="urn:schemas-microsoft-com:office:word" xmlns:w="http://schemas.openxmlformats.org/wordprocessingml/2006/main" xmlns:w14="http://schemas.microsoft.com/office/word/2010/wordml" xmlns:w15="http://schemas.microsoft.com/office/word/2012/wordml" xmlns:w16cex="http://schemas.microsoft.com/office/word/2018/wordml/cex" xmlns:w16cid="http://schemas.microsoft.com/office/word/2016/wordml/cid" xmlns:w16="http://schemas.microsoft.com/office/word/2018/wordml" xmlns:w16sdtdh="http://schemas.microsoft.com/office/word/2020/wordml/sdtdatahash" xmlns:w16se="http://schemas.microsoft.com/office/word/2015/wordml/symex" xmlns:wpg="http://schemas.microsoft.com/office/word/2010/wordprocessingGroup" xmlns:wpi="http://schemas.microsoft.com/office/word/2010/wordprocessingInk" xmlns:wne="http://schemas.microsoft.com/office/word/2006/wordml" xmlns:wps="http://schemas.microsoft.com/office/word/2010/wordprocessingShape" mc:Ignorable="w14 w15 w16se w16cid w16 w16cex w16sdtdh wp14">
   <w:p>
     <w:pPr>
-      <w:pStyle w:val="Footer"/>
+      <w:pStyle w:val="Fuzeile"/>
       <w:tabs>
         <w:tab w:val="clear" w:pos="4536"/>
         <w:tab w:val="clear" w:pos="9072"/>
@@ -12402,7 +12544,7 @@
       <w:rPr>
         <w:noProof/>
       </w:rPr>
-      <w:t>02.08.2022</w:t>
+      <w:t>29.08.2022</w:t>
     </w:r>
     <w:r>
       <w:rPr>
@@ -12448,7 +12590,7 @@
 <w:ftr xmlns:wpc="http://schemas.microsoft.com/office/word/2010/wordprocessingCanvas" xmlns:cx="http://schemas.microsoft.com/office/drawing/2014/chartex" xmlns:cx1="http://schemas.microsoft.com/office/drawing/2015/9/8/chartex" xmlns:cx2="http://schemas.microsoft.com/office/drawing/2015/10/21/chartex" xmlns:cx3="http://schemas.microsoft.com/office/drawing/2016/5/9/chartex" xmlns:cx4="http://schemas.microsoft.com/office/drawing/2016/5/10/chartex" xmlns:cx5="http://schemas.microsoft.com/office/drawing/2016/5/11/chartex" xmlns:cx6="http://schemas.microsoft.com/office/drawing/2016/5/12/chartex" xmlns:cx7="http://schemas.microsoft.com/office/drawing/2016/5/13/chartex" xmlns:cx8="http://schemas.microsoft.com/office/drawing/2016/5/14/chartex" xmlns:mc="http://schemas.openxmlformats.org/markup-compatibility/2006" xmlns:aink="http://schemas.microsoft.com/office/drawing/2016/ink" xmlns:am3d="http://schemas.microsoft.com/office/drawing/2017/model3d" xmlns:o="urn:schemas-microsoft-com:office:office" xmlns:oel="http://schemas.microsoft.com/office/2019/extlst" xmlns:r="http://schemas.openxmlformats.org/officeDocument/2006/relationships" xmlns:m="http://schemas.openxmlformats.org/officeDocument/2006/math" xmlns:v="urn:schemas-microsoft-com:vml" xmlns:wp14="http://schemas.microsoft.com/office/word/2010/wordprocessingDrawing" xmlns:wp="http://schemas.openxmlformats.org/drawingml/2006/wordprocessingDrawing" xmlns:w10="urn:schemas-microsoft-com:office:word" xmlns:w="http://schemas.openxmlformats.org/wordprocessingml/2006/main" xmlns:w14="http://schemas.microsoft.com/office/word/2010/wordml" xmlns:w15="http://schemas.microsoft.com/office/word/2012/wordml" xmlns:w16cex="http://schemas.microsoft.com/office/word/2018/wordml/cex" xmlns:w16cid="http://schemas.microsoft.com/office/word/2016/wordml/cid" xmlns:w16="http://schemas.microsoft.com/office/word/2018/wordml" xmlns:w16sdtdh="http://schemas.microsoft.com/office/word/2020/wordml/sdtdatahash" xmlns:w16se="http://schemas.microsoft.com/office/word/2015/wordml/symex" xmlns:wpg="http://schemas.microsoft.com/office/word/2010/wordprocessingGroup" xmlns:wpi="http://schemas.microsoft.com/office/word/2010/wordprocessingInk" xmlns:wne="http://schemas.microsoft.com/office/word/2006/wordml" xmlns:wps="http://schemas.microsoft.com/office/word/2010/wordprocessingShape" mc:Ignorable="w14 w15 w16se w16cid w16 w16cex w16sdtdh wp14">
   <w:p>
     <w:pPr>
-      <w:pStyle w:val="Footer"/>
+      <w:pStyle w:val="Fuzeile"/>
       <w:tabs>
         <w:tab w:val="clear" w:pos="4536"/>
         <w:tab w:val="clear" w:pos="9072"/>
@@ -12479,7 +12621,7 @@
       <w:rPr>
         <w:noProof/>
       </w:rPr>
-      <w:t>02.08.2022</w:t>
+      <w:t>29.08.2022</w:t>
     </w:r>
     <w:r>
       <w:rPr>
@@ -12564,7 +12706,7 @@
 <w:ftr xmlns:wpc="http://schemas.microsoft.com/office/word/2010/wordprocessingCanvas" xmlns:cx="http://schemas.microsoft.com/office/drawing/2014/chartex" xmlns:cx1="http://schemas.microsoft.com/office/drawing/2015/9/8/chartex" xmlns:cx2="http://schemas.microsoft.com/office/drawing/2015/10/21/chartex" xmlns:cx3="http://schemas.microsoft.com/office/drawing/2016/5/9/chartex" xmlns:cx4="http://schemas.microsoft.com/office/drawing/2016/5/10/chartex" xmlns:cx5="http://schemas.microsoft.com/office/drawing/2016/5/11/chartex" xmlns:cx6="http://schemas.microsoft.com/office/drawing/2016/5/12/chartex" xmlns:cx7="http://schemas.microsoft.com/office/drawing/2016/5/13/chartex" xmlns:cx8="http://schemas.microsoft.com/office/drawing/2016/5/14/chartex" xmlns:mc="http://schemas.openxmlformats.org/markup-compatibility/2006" xmlns:aink="http://schemas.microsoft.com/office/drawing/2016/ink" xmlns:am3d="http://schemas.microsoft.com/office/drawing/2017/model3d" xmlns:o="urn:schemas-microsoft-com:office:office" xmlns:oel="http://schemas.microsoft.com/office/2019/extlst" xmlns:r="http://schemas.openxmlformats.org/officeDocument/2006/relationships" xmlns:m="http://schemas.openxmlformats.org/officeDocument/2006/math" xmlns:v="urn:schemas-microsoft-com:vml" xmlns:wp14="http://schemas.microsoft.com/office/word/2010/wordprocessingDrawing" xmlns:wp="http://schemas.openxmlformats.org/drawingml/2006/wordprocessingDrawing" xmlns:w10="urn:schemas-microsoft-com:office:word" xmlns:w="http://schemas.openxmlformats.org/wordprocessingml/2006/main" xmlns:w14="http://schemas.microsoft.com/office/word/2010/wordml" xmlns:w15="http://schemas.microsoft.com/office/word/2012/wordml" xmlns:w16cex="http://schemas.microsoft.com/office/word/2018/wordml/cex" xmlns:w16cid="http://schemas.microsoft.com/office/word/2016/wordml/cid" xmlns:w16="http://schemas.microsoft.com/office/word/2018/wordml" xmlns:w16sdtdh="http://schemas.microsoft.com/office/word/2020/wordml/sdtdatahash" xmlns:w16se="http://schemas.microsoft.com/office/word/2015/wordml/symex" xmlns:wpg="http://schemas.microsoft.com/office/word/2010/wordprocessingGroup" xmlns:wpi="http://schemas.microsoft.com/office/word/2010/wordprocessingInk" xmlns:wne="http://schemas.microsoft.com/office/word/2006/wordml" xmlns:wps="http://schemas.microsoft.com/office/word/2010/wordprocessingShape" mc:Ignorable="w14 w15 w16se w16cid w16 w16cex w16sdtdh wp14">
   <w:p>
     <w:pPr>
-      <w:pStyle w:val="Footer"/>
+      <w:pStyle w:val="Fuzeile"/>
       <w:tabs>
         <w:tab w:val="clear" w:pos="4536"/>
         <w:tab w:val="clear" w:pos="9072"/>
@@ -12595,7 +12737,7 @@
       <w:rPr>
         <w:noProof/>
       </w:rPr>
-      <w:t>02.08.2022</w:t>
+      <w:t>29.08.2022</w:t>
     </w:r>
     <w:r>
       <w:rPr>
@@ -12679,7 +12821,7 @@
 <w:hdr xmlns:wpc="http://schemas.microsoft.com/office/word/2010/wordprocessingCanvas" xmlns:cx="http://schemas.microsoft.com/office/drawing/2014/chartex" xmlns:cx1="http://schemas.microsoft.com/office/drawing/2015/9/8/chartex" xmlns:cx2="http://schemas.microsoft.com/office/drawing/2015/10/21/chartex" xmlns:cx3="http://schemas.microsoft.com/office/drawing/2016/5/9/chartex" xmlns:cx4="http://schemas.microsoft.com/office/drawing/2016/5/10/chartex" xmlns:cx5="http://schemas.microsoft.com/office/drawing/2016/5/11/chartex" xmlns:cx6="http://schemas.microsoft.com/office/drawing/2016/5/12/chartex" xmlns:cx7="http://schemas.microsoft.com/office/drawing/2016/5/13/chartex" xmlns:cx8="http://schemas.microsoft.com/office/drawing/2016/5/14/chartex" xmlns:mc="http://schemas.openxmlformats.org/markup-compatibility/2006" xmlns:aink="http://schemas.microsoft.com/office/drawing/2016/ink" xmlns:am3d="http://schemas.microsoft.com/office/drawing/2017/model3d" xmlns:o="urn:schemas-microsoft-com:office:office" xmlns:oel="http://schemas.microsoft.com/office/2019/extlst" xmlns:r="http://schemas.openxmlformats.org/officeDocument/2006/relationships" xmlns:m="http://schemas.openxmlformats.org/officeDocument/2006/math" xmlns:v="urn:schemas-microsoft-com:vml" xmlns:wp14="http://schemas.microsoft.com/office/word/2010/wordprocessingDrawing" xmlns:wp="http://schemas.openxmlformats.org/drawingml/2006/wordprocessingDrawing" xmlns:w10="urn:schemas-microsoft-com:office:word" xmlns:w="http://schemas.openxmlformats.org/wordprocessingml/2006/main" xmlns:w14="http://schemas.microsoft.com/office/word/2010/wordml" xmlns:w15="http://schemas.microsoft.com/office/word/2012/wordml" xmlns:w16cex="http://schemas.microsoft.com/office/word/2018/wordml/cex" xmlns:w16cid="http://schemas.microsoft.com/office/word/2016/wordml/cid" xmlns:w16="http://schemas.microsoft.com/office/word/2018/wordml" xmlns:w16sdtdh="http://schemas.microsoft.com/office/word/2020/wordml/sdtdatahash" xmlns:w16se="http://schemas.microsoft.com/office/word/2015/wordml/symex" xmlns:wpg="http://schemas.microsoft.com/office/word/2010/wordprocessingGroup" xmlns:wpi="http://schemas.microsoft.com/office/word/2010/wordprocessingInk" xmlns:wne="http://schemas.microsoft.com/office/word/2006/wordml" xmlns:wps="http://schemas.microsoft.com/office/word/2010/wordprocessingShape" mc:Ignorable="w14 w15 w16se w16cid w16 w16cex w16sdtdh wp14">
   <w:p>
     <w:pPr>
-      <w:pStyle w:val="Header"/>
+      <w:pStyle w:val="Kopfzeile"/>
       <w:tabs>
         <w:tab w:val="clear" w:pos="9072"/>
         <w:tab w:val="right" w:pos="8505"/>
@@ -12757,7 +12899,7 @@
   </w:p>
   <w:p>
     <w:pPr>
-      <w:pStyle w:val="Header"/>
+      <w:pStyle w:val="Kopfzeile"/>
     </w:pPr>
   </w:p>
 </w:hdr>
@@ -12767,7 +12909,7 @@
 <w:hdr xmlns:wpc="http://schemas.microsoft.com/office/word/2010/wordprocessingCanvas" xmlns:cx="http://schemas.microsoft.com/office/drawing/2014/chartex" xmlns:cx1="http://schemas.microsoft.com/office/drawing/2015/9/8/chartex" xmlns:cx2="http://schemas.microsoft.com/office/drawing/2015/10/21/chartex" xmlns:cx3="http://schemas.microsoft.com/office/drawing/2016/5/9/chartex" xmlns:cx4="http://schemas.microsoft.com/office/drawing/2016/5/10/chartex" xmlns:cx5="http://schemas.microsoft.com/office/drawing/2016/5/11/chartex" xmlns:cx6="http://schemas.microsoft.com/office/drawing/2016/5/12/chartex" xmlns:cx7="http://schemas.microsoft.com/office/drawing/2016/5/13/chartex" xmlns:cx8="http://schemas.microsoft.com/office/drawing/2016/5/14/chartex" xmlns:mc="http://schemas.openxmlformats.org/markup-compatibility/2006" xmlns:aink="http://schemas.microsoft.com/office/drawing/2016/ink" xmlns:am3d="http://schemas.microsoft.com/office/drawing/2017/model3d" xmlns:o="urn:schemas-microsoft-com:office:office" xmlns:oel="http://schemas.microsoft.com/office/2019/extlst" xmlns:r="http://schemas.openxmlformats.org/officeDocument/2006/relationships" xmlns:m="http://schemas.openxmlformats.org/officeDocument/2006/math" xmlns:v="urn:schemas-microsoft-com:vml" xmlns:wp14="http://schemas.microsoft.com/office/word/2010/wordprocessingDrawing" xmlns:wp="http://schemas.openxmlformats.org/drawingml/2006/wordprocessingDrawing" xmlns:w10="urn:schemas-microsoft-com:office:word" xmlns:w="http://schemas.openxmlformats.org/wordprocessingml/2006/main" xmlns:w14="http://schemas.microsoft.com/office/word/2010/wordml" xmlns:w15="http://schemas.microsoft.com/office/word/2012/wordml" xmlns:w16cex="http://schemas.microsoft.com/office/word/2018/wordml/cex" xmlns:w16cid="http://schemas.microsoft.com/office/word/2016/wordml/cid" xmlns:w16="http://schemas.microsoft.com/office/word/2018/wordml" xmlns:w16sdtdh="http://schemas.microsoft.com/office/word/2020/wordml/sdtdatahash" xmlns:w16se="http://schemas.microsoft.com/office/word/2015/wordml/symex" xmlns:wpg="http://schemas.microsoft.com/office/word/2010/wordprocessingGroup" xmlns:wpi="http://schemas.microsoft.com/office/word/2010/wordprocessingInk" xmlns:wne="http://schemas.microsoft.com/office/word/2006/wordml" xmlns:wps="http://schemas.microsoft.com/office/word/2010/wordprocessingShape" mc:Ignorable="w14 w15 w16se w16cid w16 w16cex w16sdtdh wp14">
   <w:p>
     <w:pPr>
-      <w:pStyle w:val="Header"/>
+      <w:pStyle w:val="Kopfzeile"/>
     </w:pPr>
     <w:r>
       <w:rPr>
@@ -12835,7 +12977,7 @@
     </w:r>
     <w:r>
       <w:rPr>
-        <w:rStyle w:val="PageNumber"/>
+        <w:rStyle w:val="Seitenzahl"/>
         <w:b/>
         <w:sz w:val="16"/>
       </w:rPr>
@@ -12843,7 +12985,7 @@
     </w:r>
     <w:r>
       <w:rPr>
-        <w:rStyle w:val="PageNumber"/>
+        <w:rStyle w:val="Seitenzahl"/>
         <w:b/>
         <w:sz w:val="16"/>
       </w:rPr>
@@ -12851,7 +12993,7 @@
     </w:r>
     <w:r>
       <w:rPr>
-        <w:rStyle w:val="PageNumber"/>
+        <w:rStyle w:val="Seitenzahl"/>
         <w:b/>
         <w:sz w:val="16"/>
       </w:rPr>
@@ -12859,7 +13001,7 @@
     </w:r>
     <w:r>
       <w:rPr>
-        <w:rStyle w:val="PageNumber"/>
+        <w:rStyle w:val="Seitenzahl"/>
         <w:b/>
         <w:noProof/>
         <w:sz w:val="16"/>
@@ -12868,7 +13010,7 @@
     </w:r>
     <w:r>
       <w:rPr>
-        <w:rStyle w:val="PageNumber"/>
+        <w:rStyle w:val="Seitenzahl"/>
         <w:b/>
         <w:sz w:val="16"/>
       </w:rPr>
@@ -12876,7 +13018,7 @@
     </w:r>
     <w:r>
       <w:rPr>
-        <w:rStyle w:val="PageNumber"/>
+        <w:rStyle w:val="Seitenzahl"/>
         <w:sz w:val="16"/>
       </w:rPr>
       <w:tab/>
@@ -12884,14 +13026,14 @@
     </w:r>
     <w:r>
       <w:rPr>
-        <w:rStyle w:val="PageNumber"/>
+        <w:rStyle w:val="Seitenzahl"/>
         <w:sz w:val="16"/>
       </w:rPr>
       <w:tab/>
     </w:r>
     <w:r>
       <w:rPr>
-        <w:rStyle w:val="PageNumber"/>
+        <w:rStyle w:val="Seitenzahl"/>
         <w:b/>
         <w:sz w:val="16"/>
       </w:rPr>
@@ -12905,7 +13047,7 @@
 <w:hdr xmlns:wpc="http://schemas.microsoft.com/office/word/2010/wordprocessingCanvas" xmlns:cx="http://schemas.microsoft.com/office/drawing/2014/chartex" xmlns:cx1="http://schemas.microsoft.com/office/drawing/2015/9/8/chartex" xmlns:cx2="http://schemas.microsoft.com/office/drawing/2015/10/21/chartex" xmlns:cx3="http://schemas.microsoft.com/office/drawing/2016/5/9/chartex" xmlns:cx4="http://schemas.microsoft.com/office/drawing/2016/5/10/chartex" xmlns:cx5="http://schemas.microsoft.com/office/drawing/2016/5/11/chartex" xmlns:cx6="http://schemas.microsoft.com/office/drawing/2016/5/12/chartex" xmlns:cx7="http://schemas.microsoft.com/office/drawing/2016/5/13/chartex" xmlns:cx8="http://schemas.microsoft.com/office/drawing/2016/5/14/chartex" xmlns:mc="http://schemas.openxmlformats.org/markup-compatibility/2006" xmlns:aink="http://schemas.microsoft.com/office/drawing/2016/ink" xmlns:am3d="http://schemas.microsoft.com/office/drawing/2017/model3d" xmlns:o="urn:schemas-microsoft-com:office:office" xmlns:oel="http://schemas.microsoft.com/office/2019/extlst" xmlns:r="http://schemas.openxmlformats.org/officeDocument/2006/relationships" xmlns:m="http://schemas.openxmlformats.org/officeDocument/2006/math" xmlns:v="urn:schemas-microsoft-com:vml" xmlns:wp14="http://schemas.microsoft.com/office/word/2010/wordprocessingDrawing" xmlns:wp="http://schemas.openxmlformats.org/drawingml/2006/wordprocessingDrawing" xmlns:w10="urn:schemas-microsoft-com:office:word" xmlns:w="http://schemas.openxmlformats.org/wordprocessingml/2006/main" xmlns:w14="http://schemas.microsoft.com/office/word/2010/wordml" xmlns:w15="http://schemas.microsoft.com/office/word/2012/wordml" xmlns:w16cex="http://schemas.microsoft.com/office/word/2018/wordml/cex" xmlns:w16cid="http://schemas.microsoft.com/office/word/2016/wordml/cid" xmlns:w16="http://schemas.microsoft.com/office/word/2018/wordml" xmlns:w16sdtdh="http://schemas.microsoft.com/office/word/2020/wordml/sdtdatahash" xmlns:w16se="http://schemas.microsoft.com/office/word/2015/wordml/symex" xmlns:wpg="http://schemas.microsoft.com/office/word/2010/wordprocessingGroup" xmlns:wpi="http://schemas.microsoft.com/office/word/2010/wordprocessingInk" xmlns:wne="http://schemas.microsoft.com/office/word/2006/wordml" xmlns:wps="http://schemas.microsoft.com/office/word/2010/wordprocessingShape" mc:Ignorable="w14 w15 w16se w16cid w16 w16cex w16sdtdh wp14">
   <w:p>
     <w:pPr>
-      <w:pStyle w:val="Header"/>
+      <w:pStyle w:val="Kopfzeile"/>
       <w:tabs>
         <w:tab w:val="clear" w:pos="4536"/>
         <w:tab w:val="clear" w:pos="9072"/>
@@ -13029,7 +13171,7 @@
 <w:hdr xmlns:wpc="http://schemas.microsoft.com/office/word/2010/wordprocessingCanvas" xmlns:cx="http://schemas.microsoft.com/office/drawing/2014/chartex" xmlns:cx1="http://schemas.microsoft.com/office/drawing/2015/9/8/chartex" xmlns:cx2="http://schemas.microsoft.com/office/drawing/2015/10/21/chartex" xmlns:cx3="http://schemas.microsoft.com/office/drawing/2016/5/9/chartex" xmlns:cx4="http://schemas.microsoft.com/office/drawing/2016/5/10/chartex" xmlns:cx5="http://schemas.microsoft.com/office/drawing/2016/5/11/chartex" xmlns:cx6="http://schemas.microsoft.com/office/drawing/2016/5/12/chartex" xmlns:cx7="http://schemas.microsoft.com/office/drawing/2016/5/13/chartex" xmlns:cx8="http://schemas.microsoft.com/office/drawing/2016/5/14/chartex" xmlns:mc="http://schemas.openxmlformats.org/markup-compatibility/2006" xmlns:aink="http://schemas.microsoft.com/office/drawing/2016/ink" xmlns:am3d="http://schemas.microsoft.com/office/drawing/2017/model3d" xmlns:o="urn:schemas-microsoft-com:office:office" xmlns:oel="http://schemas.microsoft.com/office/2019/extlst" xmlns:r="http://schemas.openxmlformats.org/officeDocument/2006/relationships" xmlns:m="http://schemas.openxmlformats.org/officeDocument/2006/math" xmlns:v="urn:schemas-microsoft-com:vml" xmlns:wp14="http://schemas.microsoft.com/office/word/2010/wordprocessingDrawing" xmlns:wp="http://schemas.openxmlformats.org/drawingml/2006/wordprocessingDrawing" xmlns:w10="urn:schemas-microsoft-com:office:word" xmlns:w="http://schemas.openxmlformats.org/wordprocessingml/2006/main" xmlns:w14="http://schemas.microsoft.com/office/word/2010/wordml" xmlns:w15="http://schemas.microsoft.com/office/word/2012/wordml" xmlns:w16cex="http://schemas.microsoft.com/office/word/2018/wordml/cex" xmlns:w16cid="http://schemas.microsoft.com/office/word/2016/wordml/cid" xmlns:w16="http://schemas.microsoft.com/office/word/2018/wordml" xmlns:w16sdtdh="http://schemas.microsoft.com/office/word/2020/wordml/sdtdatahash" xmlns:w16se="http://schemas.microsoft.com/office/word/2015/wordml/symex" xmlns:wpg="http://schemas.microsoft.com/office/word/2010/wordprocessingGroup" xmlns:wpi="http://schemas.microsoft.com/office/word/2010/wordprocessingInk" xmlns:wne="http://schemas.microsoft.com/office/word/2006/wordml" xmlns:wps="http://schemas.microsoft.com/office/word/2010/wordprocessingShape" mc:Ignorable="w14 w15 w16se w16cid w16 w16cex w16sdtdh wp14">
   <w:p>
     <w:pPr>
-      <w:pStyle w:val="Header"/>
+      <w:pStyle w:val="Kopfzeile"/>
       <w:tabs>
         <w:tab w:val="clear" w:pos="4536"/>
         <w:tab w:val="clear" w:pos="9072"/>
@@ -13165,7 +13307,7 @@
     <w:lvl w:ilvl="0">
       <w:start w:val="1"/>
       <w:numFmt w:val="decimal"/>
-      <w:pStyle w:val="Heading1"/>
+      <w:pStyle w:val="berschrift1"/>
       <w:lvlText w:val="%1."/>
       <w:lvlJc w:val="left"/>
       <w:pPr>
@@ -13178,7 +13320,7 @@
     <w:lvl w:ilvl="1">
       <w:start w:val="1"/>
       <w:numFmt w:val="decimal"/>
-      <w:pStyle w:val="Heading2"/>
+      <w:pStyle w:val="berschrift2"/>
       <w:lvlText w:val="%1.%2."/>
       <w:lvlJc w:val="left"/>
       <w:pPr>
@@ -13191,7 +13333,7 @@
     <w:lvl w:ilvl="2">
       <w:start w:val="1"/>
       <w:numFmt w:val="decimal"/>
-      <w:pStyle w:val="Heading3"/>
+      <w:pStyle w:val="berschrift3"/>
       <w:lvlText w:val="%1.%2.%3"/>
       <w:lvlJc w:val="left"/>
       <w:pPr>
@@ -15212,7 +15354,7 @@
     <w:lsdException w:name="Unresolved Mention" w:semiHidden="1" w:unhideWhenUsed="1"/>
     <w:lsdException w:name="Smart Link" w:semiHidden="1" w:unhideWhenUsed="1"/>
   </w:latentStyles>
-  <w:style w:type="paragraph" w:default="1" w:styleId="Normal">
+  <w:style w:type="paragraph" w:default="1" w:styleId="Standard">
     <w:name w:val="Normal"/>
     <w:aliases w:val="s"/>
     <w:qFormat/>
@@ -15226,12 +15368,12 @@
       <w:lang w:eastAsia="de-DE"/>
     </w:rPr>
   </w:style>
-  <w:style w:type="paragraph" w:styleId="Heading1">
+  <w:style w:type="paragraph" w:styleId="berschrift1">
     <w:name w:val="heading 1"/>
     <w:aliases w:val="ü1"/>
-    <w:basedOn w:val="Normal"/>
-    <w:next w:val="Normal"/>
-    <w:link w:val="Heading1Char"/>
+    <w:basedOn w:val="Standard"/>
+    <w:next w:val="Standard"/>
+    <w:link w:val="berschrift1Zchn"/>
     <w:qFormat/>
     <w:rsid w:val="00C9472A"/>
     <w:pPr>
@@ -15252,11 +15394,11 @@
       <w:sz w:val="28"/>
     </w:rPr>
   </w:style>
-  <w:style w:type="paragraph" w:styleId="Heading2">
+  <w:style w:type="paragraph" w:styleId="berschrift2">
     <w:name w:val="heading 2"/>
     <w:aliases w:val="ü2"/>
-    <w:basedOn w:val="Normal"/>
-    <w:next w:val="Normal"/>
+    <w:basedOn w:val="Standard"/>
+    <w:next w:val="Standard"/>
     <w:qFormat/>
     <w:rsid w:val="00C9472A"/>
     <w:pPr>
@@ -15273,11 +15415,11 @@
       <w:b/>
     </w:rPr>
   </w:style>
-  <w:style w:type="paragraph" w:styleId="Heading3">
+  <w:style w:type="paragraph" w:styleId="berschrift3">
     <w:name w:val="heading 3"/>
     <w:aliases w:val="ü3"/>
-    <w:basedOn w:val="Normal"/>
-    <w:next w:val="Normal"/>
+    <w:basedOn w:val="Standard"/>
+    <w:next w:val="Standard"/>
     <w:qFormat/>
     <w:rsid w:val="00C9472A"/>
     <w:pPr>
@@ -15294,11 +15436,11 @@
       <w:b/>
     </w:rPr>
   </w:style>
-  <w:style w:type="paragraph" w:styleId="Heading4">
+  <w:style w:type="paragraph" w:styleId="berschrift4">
     <w:name w:val="heading 4"/>
     <w:aliases w:val="ü4"/>
-    <w:basedOn w:val="Normal"/>
-    <w:next w:val="Normal"/>
+    <w:basedOn w:val="Standard"/>
+    <w:next w:val="Standard"/>
     <w:qFormat/>
     <w:rsid w:val="00C9472A"/>
     <w:pPr>
@@ -15309,10 +15451,10 @@
       <w:b/>
     </w:rPr>
   </w:style>
-  <w:style w:type="paragraph" w:styleId="Heading5">
+  <w:style w:type="paragraph" w:styleId="berschrift5">
     <w:name w:val="heading 5"/>
-    <w:basedOn w:val="Normal"/>
-    <w:next w:val="Normal"/>
+    <w:basedOn w:val="Standard"/>
+    <w:next w:val="Standard"/>
     <w:qFormat/>
     <w:rsid w:val="00C9472A"/>
     <w:pPr>
@@ -15325,10 +15467,10 @@
       <w:sz w:val="70"/>
     </w:rPr>
   </w:style>
-  <w:style w:type="paragraph" w:styleId="Heading6">
+  <w:style w:type="paragraph" w:styleId="berschrift6">
     <w:name w:val="heading 6"/>
-    <w:basedOn w:val="Normal"/>
-    <w:next w:val="Normal"/>
+    <w:basedOn w:val="Standard"/>
+    <w:next w:val="Standard"/>
     <w:qFormat/>
     <w:rsid w:val="00C9472A"/>
     <w:pPr>
@@ -15340,10 +15482,10 @@
       <w:i/>
     </w:rPr>
   </w:style>
-  <w:style w:type="paragraph" w:styleId="Heading7">
+  <w:style w:type="paragraph" w:styleId="berschrift7">
     <w:name w:val="heading 7"/>
-    <w:basedOn w:val="Normal"/>
-    <w:next w:val="Normal"/>
+    <w:basedOn w:val="Standard"/>
+    <w:next w:val="Standard"/>
     <w:qFormat/>
     <w:rsid w:val="00C9472A"/>
     <w:pPr>
@@ -15357,10 +15499,10 @@
       <w:sz w:val="16"/>
     </w:rPr>
   </w:style>
-  <w:style w:type="paragraph" w:styleId="Heading8">
+  <w:style w:type="paragraph" w:styleId="berschrift8">
     <w:name w:val="heading 8"/>
-    <w:basedOn w:val="Normal"/>
-    <w:next w:val="Normal"/>
+    <w:basedOn w:val="Standard"/>
+    <w:next w:val="Standard"/>
     <w:qFormat/>
     <w:rsid w:val="00C9472A"/>
     <w:pPr>
@@ -15373,10 +15515,10 @@
       <w:sz w:val="36"/>
     </w:rPr>
   </w:style>
-  <w:style w:type="paragraph" w:styleId="Heading9">
+  <w:style w:type="paragraph" w:styleId="berschrift9">
     <w:name w:val="heading 9"/>
-    <w:basedOn w:val="Normal"/>
-    <w:next w:val="Normal"/>
+    <w:basedOn w:val="Standard"/>
+    <w:next w:val="Standard"/>
     <w:qFormat/>
     <w:rsid w:val="00C9472A"/>
     <w:pPr>
@@ -15388,13 +15530,13 @@
       <w:sz w:val="16"/>
     </w:rPr>
   </w:style>
-  <w:style w:type="character" w:default="1" w:styleId="DefaultParagraphFont">
+  <w:style w:type="character" w:default="1" w:styleId="Absatz-Standardschriftart">
     <w:name w:val="Default Paragraph Font"/>
     <w:uiPriority w:val="1"/>
     <w:semiHidden/>
     <w:unhideWhenUsed/>
   </w:style>
-  <w:style w:type="table" w:default="1" w:styleId="TableNormal">
+  <w:style w:type="table" w:default="1" w:styleId="NormaleTabelle">
     <w:name w:val="Normal Table"/>
     <w:uiPriority w:val="99"/>
     <w:semiHidden/>
@@ -15409,16 +15551,16 @@
       </w:tblCellMar>
     </w:tblPr>
   </w:style>
-  <w:style w:type="numbering" w:default="1" w:styleId="NoList">
+  <w:style w:type="numbering" w:default="1" w:styleId="KeineListe">
     <w:name w:val="No List"/>
     <w:uiPriority w:val="99"/>
     <w:semiHidden/>
     <w:unhideWhenUsed/>
   </w:style>
-  <w:style w:type="paragraph" w:styleId="Header">
+  <w:style w:type="paragraph" w:styleId="Kopfzeile">
     <w:name w:val="header"/>
-    <w:basedOn w:val="Normal"/>
-    <w:link w:val="HeaderChar"/>
+    <w:basedOn w:val="Standard"/>
+    <w:link w:val="KopfzeileZchn"/>
     <w:rsid w:val="00C9472A"/>
     <w:pPr>
       <w:tabs>
@@ -15427,10 +15569,10 @@
       </w:tabs>
     </w:pPr>
   </w:style>
-  <w:style w:type="paragraph" w:styleId="Footer">
+  <w:style w:type="paragraph" w:styleId="Fuzeile">
     <w:name w:val="footer"/>
-    <w:basedOn w:val="Normal"/>
-    <w:link w:val="FooterChar"/>
+    <w:basedOn w:val="Standard"/>
+    <w:link w:val="FuzeileZchn"/>
     <w:uiPriority w:val="99"/>
     <w:rsid w:val="00C9472A"/>
     <w:pPr>
@@ -15440,16 +15582,16 @@
       </w:tabs>
     </w:pPr>
   </w:style>
-  <w:style w:type="character" w:styleId="PageNumber">
+  <w:style w:type="character" w:styleId="Seitenzahl">
     <w:name w:val="page number"/>
-    <w:basedOn w:val="DefaultParagraphFont"/>
+    <w:basedOn w:val="Absatz-Standardschriftart"/>
     <w:semiHidden/>
     <w:rsid w:val="00C9472A"/>
   </w:style>
-  <w:style w:type="paragraph" w:styleId="TOC4">
+  <w:style w:type="paragraph" w:styleId="Verzeichnis4">
     <w:name w:val="toc 4"/>
-    <w:basedOn w:val="Normal"/>
-    <w:next w:val="Normal"/>
+    <w:basedOn w:val="Standard"/>
+    <w:next w:val="Standard"/>
     <w:autoRedefine/>
     <w:semiHidden/>
     <w:rsid w:val="00C9472A"/>
@@ -15460,11 +15602,11 @@
       <w:color w:val="FFFFFF"/>
     </w:rPr>
   </w:style>
-  <w:style w:type="paragraph" w:styleId="TOC1">
+  <w:style w:type="paragraph" w:styleId="Verzeichnis1">
     <w:name w:val="toc 1"/>
     <w:aliases w:val="v1"/>
-    <w:basedOn w:val="Normal"/>
-    <w:next w:val="Normal"/>
+    <w:basedOn w:val="Standard"/>
+    <w:next w:val="Standard"/>
     <w:autoRedefine/>
     <w:uiPriority w:val="39"/>
     <w:rsid w:val="00C9472A"/>
@@ -15483,11 +15625,11 @@
       <w:noProof/>
     </w:rPr>
   </w:style>
-  <w:style w:type="paragraph" w:styleId="TOC2">
+  <w:style w:type="paragraph" w:styleId="Verzeichnis2">
     <w:name w:val="toc 2"/>
     <w:aliases w:val="v2"/>
-    <w:basedOn w:val="Normal"/>
-    <w:next w:val="Normal"/>
+    <w:basedOn w:val="Standard"/>
+    <w:next w:val="Standard"/>
     <w:autoRedefine/>
     <w:uiPriority w:val="39"/>
     <w:rsid w:val="00C9472A"/>
@@ -15504,11 +15646,11 @@
       <w:noProof/>
     </w:rPr>
   </w:style>
-  <w:style w:type="paragraph" w:styleId="TOC3">
+  <w:style w:type="paragraph" w:styleId="Verzeichnis3">
     <w:name w:val="toc 3"/>
     <w:aliases w:val="v3"/>
-    <w:basedOn w:val="Normal"/>
-    <w:next w:val="Normal"/>
+    <w:basedOn w:val="Standard"/>
+    <w:next w:val="Standard"/>
     <w:autoRedefine/>
     <w:semiHidden/>
     <w:rsid w:val="00C9472A"/>
@@ -15526,10 +15668,10 @@
       <w:noProof/>
     </w:rPr>
   </w:style>
-  <w:style w:type="paragraph" w:styleId="TOC5">
+  <w:style w:type="paragraph" w:styleId="Verzeichnis5">
     <w:name w:val="toc 5"/>
-    <w:basedOn w:val="Normal"/>
-    <w:next w:val="Normal"/>
+    <w:basedOn w:val="Standard"/>
+    <w:next w:val="Standard"/>
     <w:autoRedefine/>
     <w:semiHidden/>
     <w:rsid w:val="00C9472A"/>
@@ -15540,10 +15682,10 @@
       <w:color w:val="FFFFFF"/>
     </w:rPr>
   </w:style>
-  <w:style w:type="paragraph" w:styleId="TOC6">
+  <w:style w:type="paragraph" w:styleId="Verzeichnis6">
     <w:name w:val="toc 6"/>
-    <w:basedOn w:val="Normal"/>
-    <w:next w:val="Normal"/>
+    <w:basedOn w:val="Standard"/>
+    <w:next w:val="Standard"/>
     <w:autoRedefine/>
     <w:semiHidden/>
     <w:rsid w:val="00C9472A"/>
@@ -15554,10 +15696,10 @@
       <w:color w:val="FFFFFF"/>
     </w:rPr>
   </w:style>
-  <w:style w:type="paragraph" w:styleId="TOC7">
+  <w:style w:type="paragraph" w:styleId="Verzeichnis7">
     <w:name w:val="toc 7"/>
-    <w:basedOn w:val="Normal"/>
-    <w:next w:val="Normal"/>
+    <w:basedOn w:val="Standard"/>
+    <w:next w:val="Standard"/>
     <w:autoRedefine/>
     <w:semiHidden/>
     <w:rsid w:val="00C9472A"/>
@@ -15568,10 +15710,10 @@
       <w:color w:val="FFFFFF"/>
     </w:rPr>
   </w:style>
-  <w:style w:type="paragraph" w:styleId="TOC8">
+  <w:style w:type="paragraph" w:styleId="Verzeichnis8">
     <w:name w:val="toc 8"/>
-    <w:basedOn w:val="Normal"/>
-    <w:next w:val="Normal"/>
+    <w:basedOn w:val="Standard"/>
+    <w:next w:val="Standard"/>
     <w:autoRedefine/>
     <w:semiHidden/>
     <w:rsid w:val="00C9472A"/>
@@ -15582,10 +15724,10 @@
       <w:color w:val="FFFFFF"/>
     </w:rPr>
   </w:style>
-  <w:style w:type="paragraph" w:styleId="TOC9">
+  <w:style w:type="paragraph" w:styleId="Verzeichnis9">
     <w:name w:val="toc 9"/>
-    <w:basedOn w:val="Normal"/>
-    <w:next w:val="Normal"/>
+    <w:basedOn w:val="Standard"/>
+    <w:next w:val="Standard"/>
     <w:autoRedefine/>
     <w:semiHidden/>
     <w:rsid w:val="00C9472A"/>
@@ -15596,9 +15738,9 @@
       <w:color w:val="FFFFFF"/>
     </w:rPr>
   </w:style>
-  <w:style w:type="paragraph" w:styleId="FootnoteText">
+  <w:style w:type="paragraph" w:styleId="Funotentext">
     <w:name w:val="footnote text"/>
-    <w:basedOn w:val="Normal"/>
+    <w:basedOn w:val="Standard"/>
     <w:semiHidden/>
     <w:rsid w:val="00C9472A"/>
     <w:pPr>
@@ -15612,8 +15754,8 @@
   <w:style w:type="paragraph" w:customStyle="1" w:styleId="Randnotiz">
     <w:name w:val="Randnotiz"/>
     <w:aliases w:val="ra"/>
-    <w:basedOn w:val="Normal"/>
-    <w:next w:val="Normal"/>
+    <w:basedOn w:val="Standard"/>
+    <w:next w:val="Standard"/>
     <w:qFormat/>
     <w:rsid w:val="00C9472A"/>
     <w:pPr>
@@ -15629,8 +15771,8 @@
   <w:style w:type="paragraph" w:customStyle="1" w:styleId="Legende34">
     <w:name w:val="Legende 3/4"/>
     <w:aliases w:val="3/4"/>
-    <w:basedOn w:val="Normal"/>
-    <w:next w:val="Normal"/>
+    <w:basedOn w:val="Standard"/>
+    <w:next w:val="Standard"/>
     <w:rsid w:val="00C9472A"/>
     <w:rPr>
       <w:i/>
@@ -15640,8 +15782,8 @@
   <w:style w:type="paragraph" w:customStyle="1" w:styleId="Legende44">
     <w:name w:val="Legende 4/4"/>
     <w:aliases w:val="4/4"/>
-    <w:basedOn w:val="Normal"/>
-    <w:next w:val="Normal"/>
+    <w:basedOn w:val="Standard"/>
+    <w:next w:val="Standard"/>
     <w:rsid w:val="00C9472A"/>
     <w:pPr>
       <w:ind w:left="-2495"/>
@@ -15654,7 +15796,7 @@
   <w:style w:type="paragraph" w:customStyle="1" w:styleId="Aufzhlung">
     <w:name w:val="Aufzählung"/>
     <w:aliases w:val="au"/>
-    <w:basedOn w:val="Normal"/>
+    <w:basedOn w:val="Standard"/>
     <w:rsid w:val="00C9472A"/>
     <w:pPr>
       <w:numPr>
@@ -15668,7 +15810,7 @@
   <w:style w:type="paragraph" w:customStyle="1" w:styleId="Tabelle">
     <w:name w:val="Tabelle"/>
     <w:aliases w:val="tab"/>
-    <w:basedOn w:val="Normal"/>
+    <w:basedOn w:val="Standard"/>
     <w:rsid w:val="00C9472A"/>
     <w:pPr>
       <w:spacing w:before="40" w:after="50" w:line="200" w:lineRule="exact"/>
@@ -15678,18 +15820,18 @@
       <w:sz w:val="16"/>
     </w:rPr>
   </w:style>
-  <w:style w:type="character" w:styleId="FootnoteReference">
+  <w:style w:type="character" w:styleId="Funotenzeichen">
     <w:name w:val="footnote reference"/>
-    <w:basedOn w:val="DefaultParagraphFont"/>
+    <w:basedOn w:val="Absatz-Standardschriftart"/>
     <w:semiHidden/>
     <w:rsid w:val="00C9472A"/>
     <w:rPr>
       <w:vertAlign w:val="superscript"/>
     </w:rPr>
   </w:style>
-  <w:style w:type="paragraph" w:styleId="BodyText">
+  <w:style w:type="paragraph" w:styleId="Textkrper">
     <w:name w:val="Body Text"/>
-    <w:basedOn w:val="Normal"/>
+    <w:basedOn w:val="Standard"/>
     <w:semiHidden/>
     <w:rsid w:val="00C9472A"/>
     <w:pPr>
@@ -15702,12 +15844,12 @@
   <w:style w:type="paragraph" w:customStyle="1" w:styleId="Bildgrsse">
     <w:name w:val="Bildgrösse"/>
     <w:aliases w:val="bi"/>
-    <w:basedOn w:val="Normal"/>
+    <w:basedOn w:val="Standard"/>
     <w:rsid w:val="00C9472A"/>
   </w:style>
-  <w:style w:type="paragraph" w:styleId="DocumentMap">
+  <w:style w:type="paragraph" w:styleId="Dokumentstruktur">
     <w:name w:val="Document Map"/>
-    <w:basedOn w:val="Normal"/>
+    <w:basedOn w:val="Standard"/>
     <w:semiHidden/>
     <w:rsid w:val="00C9472A"/>
     <w:pPr>
@@ -15719,7 +15861,7 @@
   </w:style>
   <w:style w:type="paragraph" w:customStyle="1" w:styleId="Tabelletab">
     <w:name w:val="Tabelle.tab"/>
-    <w:basedOn w:val="Normal"/>
+    <w:basedOn w:val="Standard"/>
     <w:rsid w:val="00C9472A"/>
     <w:pPr>
       <w:spacing w:before="40" w:after="50" w:line="200" w:lineRule="exact"/>
@@ -15730,9 +15872,9 @@
       <w:sz w:val="16"/>
     </w:rPr>
   </w:style>
-  <w:style w:type="paragraph" w:styleId="BodyTextIndent">
+  <w:style w:type="paragraph" w:styleId="Textkrper-Zeileneinzug">
     <w:name w:val="Body Text Indent"/>
-    <w:basedOn w:val="Normal"/>
+    <w:basedOn w:val="Standard"/>
     <w:semiHidden/>
     <w:rsid w:val="00C9472A"/>
     <w:pPr>
@@ -15746,7 +15888,7 @@
   <w:style w:type="paragraph" w:customStyle="1" w:styleId="Legende1">
     <w:name w:val="Legende1"/>
     <w:aliases w:val="l1"/>
-    <w:basedOn w:val="BodyText"/>
+    <w:basedOn w:val="Textkrper"/>
     <w:rsid w:val="00C9472A"/>
     <w:pPr>
       <w:tabs>
@@ -15760,8 +15902,8 @@
   </w:style>
   <w:style w:type="paragraph" w:customStyle="1" w:styleId="Randnotizra">
     <w:name w:val="Randnotiz.ra"/>
-    <w:basedOn w:val="Normal"/>
-    <w:next w:val="Normal"/>
+    <w:basedOn w:val="Standard"/>
+    <w:next w:val="Standard"/>
     <w:rsid w:val="00C9472A"/>
     <w:pPr>
       <w:keepNext/>
@@ -15774,20 +15916,20 @@
       <w:sz w:val="16"/>
     </w:rPr>
   </w:style>
-  <w:style w:type="paragraph" w:styleId="BodyText3">
+  <w:style w:type="paragraph" w:styleId="Textkrper3">
     <w:name w:val="Body Text 3"/>
-    <w:basedOn w:val="Normal"/>
+    <w:basedOn w:val="Standard"/>
     <w:semiHidden/>
     <w:rsid w:val="00C9472A"/>
     <w:pPr>
       <w:jc w:val="left"/>
     </w:pPr>
   </w:style>
-  <w:style w:type="paragraph" w:styleId="Caption">
+  <w:style w:type="paragraph" w:styleId="Beschriftung">
     <w:name w:val="caption"/>
     <w:aliases w:val="b,be"/>
-    <w:basedOn w:val="Normal"/>
-    <w:next w:val="Normal"/>
+    <w:basedOn w:val="Standard"/>
+    <w:next w:val="Standard"/>
     <w:qFormat/>
     <w:rsid w:val="00C9472A"/>
     <w:pPr>
@@ -15803,9 +15945,9 @@
       <w:sz w:val="16"/>
     </w:rPr>
   </w:style>
-  <w:style w:type="paragraph" w:styleId="BodyText2">
+  <w:style w:type="paragraph" w:styleId="Textkrper2">
     <w:name w:val="Body Text 2"/>
-    <w:basedOn w:val="Normal"/>
+    <w:basedOn w:val="Standard"/>
     <w:semiHidden/>
     <w:rsid w:val="00C9472A"/>
     <w:pPr>
@@ -15819,7 +15961,7 @@
   <w:style w:type="character" w:customStyle="1" w:styleId="Tief">
     <w:name w:val="Tief"/>
     <w:aliases w:val="t"/>
-    <w:basedOn w:val="DefaultParagraphFont"/>
+    <w:basedOn w:val="Absatz-Standardschriftart"/>
     <w:rsid w:val="00C9472A"/>
     <w:rPr>
       <w:vertAlign w:val="subscript"/>
@@ -15869,7 +16011,7 @@
   <w:style w:type="paragraph" w:customStyle="1" w:styleId="Fotoanhang">
     <w:name w:val="Fotoanhang"/>
     <w:aliases w:val="fa"/>
-    <w:basedOn w:val="Normal"/>
+    <w:basedOn w:val="Standard"/>
     <w:rsid w:val="00C9472A"/>
   </w:style>
   <w:style w:type="paragraph" w:customStyle="1" w:styleId="Standards">
@@ -15936,9 +16078,9 @@
       <w:ind w:left="284" w:hanging="284"/>
     </w:pPr>
   </w:style>
-  <w:style w:type="paragraph" w:styleId="BodyTextIndent2">
+  <w:style w:type="paragraph" w:styleId="Textkrper-Einzug2">
     <w:name w:val="Body Text Indent 2"/>
-    <w:basedOn w:val="Normal"/>
+    <w:basedOn w:val="Standard"/>
     <w:semiHidden/>
     <w:rsid w:val="00C9472A"/>
     <w:pPr>
@@ -16030,8 +16172,8 @@
   <w:style w:type="paragraph" w:customStyle="1" w:styleId="BeilagenNr1">
     <w:name w:val="Beilagen Nr1"/>
     <w:aliases w:val="BNr1"/>
-    <w:basedOn w:val="Normal"/>
-    <w:next w:val="Normal"/>
+    <w:basedOn w:val="Standard"/>
+    <w:next w:val="Standard"/>
     <w:rsid w:val="00C9472A"/>
     <w:pPr>
       <w:tabs>
@@ -16044,10 +16186,10 @@
       <w:b/>
     </w:rPr>
   </w:style>
-  <w:style w:type="paragraph" w:styleId="BalloonText">
+  <w:style w:type="paragraph" w:styleId="Sprechblasentext">
     <w:name w:val="Balloon Text"/>
-    <w:basedOn w:val="Normal"/>
-    <w:link w:val="BalloonTextChar"/>
+    <w:basedOn w:val="Standard"/>
+    <w:link w:val="SprechblasentextZchn"/>
     <w:uiPriority w:val="99"/>
     <w:semiHidden/>
     <w:unhideWhenUsed/>
@@ -16061,10 +16203,10 @@
       <w:szCs w:val="16"/>
     </w:rPr>
   </w:style>
-  <w:style w:type="character" w:customStyle="1" w:styleId="BalloonTextChar">
-    <w:name w:val="Balloon Text Char"/>
-    <w:basedOn w:val="DefaultParagraphFont"/>
-    <w:link w:val="BalloonText"/>
+  <w:style w:type="character" w:customStyle="1" w:styleId="SprechblasentextZchn">
+    <w:name w:val="Sprechblasentext Zchn"/>
+    <w:basedOn w:val="Absatz-Standardschriftart"/>
+    <w:link w:val="Sprechblasentext"/>
     <w:uiPriority w:val="99"/>
     <w:semiHidden/>
     <w:rsid w:val="00A510FB"/>
@@ -16075,9 +16217,9 @@
       <w:lang w:eastAsia="de-DE"/>
     </w:rPr>
   </w:style>
-  <w:style w:type="paragraph" w:styleId="ListParagraph">
+  <w:style w:type="paragraph" w:styleId="Listenabsatz">
     <w:name w:val="List Paragraph"/>
-    <w:basedOn w:val="Normal"/>
+    <w:basedOn w:val="Standard"/>
     <w:uiPriority w:val="34"/>
     <w:qFormat/>
     <w:rsid w:val="00C9168B"/>
@@ -16086,7 +16228,7 @@
       <w:contextualSpacing/>
     </w:pPr>
   </w:style>
-  <w:style w:type="paragraph" w:styleId="NoSpacing">
+  <w:style w:type="paragraph" w:styleId="KeinLeerraum">
     <w:name w:val="No Spacing"/>
     <w:uiPriority w:val="1"/>
     <w:qFormat/>
@@ -16099,9 +16241,9 @@
       <w:lang w:eastAsia="de-DE"/>
     </w:rPr>
   </w:style>
-  <w:style w:type="table" w:styleId="TableGrid">
+  <w:style w:type="table" w:styleId="Tabellenraster">
     <w:name w:val="Table Grid"/>
-    <w:basedOn w:val="TableNormal"/>
+    <w:basedOn w:val="NormaleTabelle"/>
     <w:uiPriority w:val="59"/>
     <w:rsid w:val="00233BF3"/>
     <w:tblPr>
@@ -16115,10 +16257,10 @@
       </w:tblBorders>
     </w:tblPr>
   </w:style>
-  <w:style w:type="character" w:customStyle="1" w:styleId="FooterChar">
-    <w:name w:val="Footer Char"/>
-    <w:basedOn w:val="DefaultParagraphFont"/>
-    <w:link w:val="Footer"/>
+  <w:style w:type="character" w:customStyle="1" w:styleId="FuzeileZchn">
+    <w:name w:val="Fußzeile Zchn"/>
+    <w:basedOn w:val="Absatz-Standardschriftart"/>
+    <w:link w:val="Fuzeile"/>
     <w:uiPriority w:val="99"/>
     <w:rsid w:val="00440E95"/>
     <w:rPr>
@@ -16126,19 +16268,19 @@
       <w:lang w:eastAsia="de-DE"/>
     </w:rPr>
   </w:style>
-  <w:style w:type="character" w:customStyle="1" w:styleId="HeaderChar">
-    <w:name w:val="Header Char"/>
-    <w:basedOn w:val="DefaultParagraphFont"/>
-    <w:link w:val="Header"/>
+  <w:style w:type="character" w:customStyle="1" w:styleId="KopfzeileZchn">
+    <w:name w:val="Kopfzeile Zchn"/>
+    <w:basedOn w:val="Absatz-Standardschriftart"/>
+    <w:link w:val="Kopfzeile"/>
     <w:rsid w:val="004A565D"/>
     <w:rPr>
       <w:rFonts w:ascii="Trebuchet MS" w:hAnsi="Trebuchet MS"/>
       <w:lang w:eastAsia="de-DE"/>
     </w:rPr>
   </w:style>
-  <w:style w:type="character" w:styleId="PlaceholderText">
+  <w:style w:type="character" w:styleId="Platzhaltertext">
     <w:name w:val="Placeholder Text"/>
-    <w:basedOn w:val="DefaultParagraphFont"/>
+    <w:basedOn w:val="Absatz-Standardschriftart"/>
     <w:uiPriority w:val="99"/>
     <w:semiHidden/>
     <w:rsid w:val="004A565D"/>
@@ -16146,9 +16288,9 @@
       <w:color w:val="808080"/>
     </w:rPr>
   </w:style>
-  <w:style w:type="character" w:styleId="CommentReference">
+  <w:style w:type="character" w:styleId="Kommentarzeichen">
     <w:name w:val="annotation reference"/>
-    <w:basedOn w:val="DefaultParagraphFont"/>
+    <w:basedOn w:val="Absatz-Standardschriftart"/>
     <w:uiPriority w:val="99"/>
     <w:semiHidden/>
     <w:unhideWhenUsed/>
@@ -16158,10 +16300,10 @@
       <w:szCs w:val="16"/>
     </w:rPr>
   </w:style>
-  <w:style w:type="paragraph" w:styleId="CommentText">
+  <w:style w:type="paragraph" w:styleId="Kommentartext">
     <w:name w:val="annotation text"/>
-    <w:basedOn w:val="Normal"/>
-    <w:link w:val="CommentTextChar"/>
+    <w:basedOn w:val="Standard"/>
+    <w:link w:val="KommentartextZchn"/>
     <w:uiPriority w:val="99"/>
     <w:semiHidden/>
     <w:unhideWhenUsed/>
@@ -16170,10 +16312,10 @@
       <w:spacing w:line="240" w:lineRule="auto"/>
     </w:pPr>
   </w:style>
-  <w:style w:type="character" w:customStyle="1" w:styleId="CommentTextChar">
-    <w:name w:val="Comment Text Char"/>
-    <w:basedOn w:val="DefaultParagraphFont"/>
-    <w:link w:val="CommentText"/>
+  <w:style w:type="character" w:customStyle="1" w:styleId="KommentartextZchn">
+    <w:name w:val="Kommentartext Zchn"/>
+    <w:basedOn w:val="Absatz-Standardschriftart"/>
+    <w:link w:val="Kommentartext"/>
     <w:uiPriority w:val="99"/>
     <w:semiHidden/>
     <w:rsid w:val="007F0CE6"/>
@@ -16182,11 +16324,11 @@
       <w:lang w:eastAsia="de-DE"/>
     </w:rPr>
   </w:style>
-  <w:style w:type="paragraph" w:styleId="CommentSubject">
+  <w:style w:type="paragraph" w:styleId="Kommentarthema">
     <w:name w:val="annotation subject"/>
-    <w:basedOn w:val="CommentText"/>
-    <w:next w:val="CommentText"/>
-    <w:link w:val="CommentSubjectChar"/>
+    <w:basedOn w:val="Kommentartext"/>
+    <w:next w:val="Kommentartext"/>
+    <w:link w:val="KommentarthemaZchn"/>
     <w:uiPriority w:val="99"/>
     <w:semiHidden/>
     <w:unhideWhenUsed/>
@@ -16196,10 +16338,10 @@
       <w:bCs/>
     </w:rPr>
   </w:style>
-  <w:style w:type="character" w:customStyle="1" w:styleId="CommentSubjectChar">
-    <w:name w:val="Comment Subject Char"/>
-    <w:basedOn w:val="CommentTextChar"/>
-    <w:link w:val="CommentSubject"/>
+  <w:style w:type="character" w:customStyle="1" w:styleId="KommentarthemaZchn">
+    <w:name w:val="Kommentarthema Zchn"/>
+    <w:basedOn w:val="KommentartextZchn"/>
+    <w:link w:val="Kommentarthema"/>
     <w:uiPriority w:val="99"/>
     <w:semiHidden/>
     <w:rsid w:val="007F0CE6"/>
@@ -16210,11 +16352,11 @@
       <w:lang w:eastAsia="de-DE"/>
     </w:rPr>
   </w:style>
-  <w:style w:type="character" w:customStyle="1" w:styleId="Heading1Char">
-    <w:name w:val="Heading 1 Char"/>
-    <w:aliases w:val="ü1 Char"/>
-    <w:basedOn w:val="DefaultParagraphFont"/>
-    <w:link w:val="Heading1"/>
+  <w:style w:type="character" w:customStyle="1" w:styleId="berschrift1Zchn">
+    <w:name w:val="Überschrift 1 Zchn"/>
+    <w:aliases w:val="ü1 Zchn"/>
+    <w:basedOn w:val="Absatz-Standardschriftart"/>
+    <w:link w:val="berschrift1"/>
     <w:rsid w:val="00053478"/>
     <w:rPr>
       <w:rFonts w:ascii="Trebuchet MS" w:hAnsi="Trebuchet MS"/>
@@ -16230,7 +16372,7 @@
 <file path=word/charts/chart1.xml><?xml version="1.0" encoding="utf-8"?>
 <c:chartSpace xmlns:c="http://schemas.openxmlformats.org/drawingml/2006/chart" xmlns:a="http://schemas.openxmlformats.org/drawingml/2006/main" xmlns:r="http://schemas.openxmlformats.org/officeDocument/2006/relationships" xmlns:c16r2="http://schemas.microsoft.com/office/drawing/2015/06/chart">
   <c:date1904 val="0"/>
-  <c:lang val="en-US"/>
+  <c:lang val="de-DE"/>
   <c:roundedCorners val="0"/>
   <mc:AlternateContent xmlns:mc="http://schemas.openxmlformats.org/markup-compatibility/2006">
     <mc:Choice xmlns:c14="http://schemas.microsoft.com/office/drawing/2007/8/2/chart" Requires="c14">
@@ -16483,7 +16625,7 @@
                 <a:cs typeface="+mn-cs"/>
               </a:defRPr>
             </a:pPr>
-            <a:endParaRPr lang="de-DE"/>
+            <a:endParaRPr lang="en-US"/>
           </a:p>
         </c:txPr>
         <c:crossAx val="1734297184"/>
@@ -16542,7 +16684,7 @@
                 <a:cs typeface="+mn-cs"/>
               </a:defRPr>
             </a:pPr>
-            <a:endParaRPr lang="de-DE"/>
+            <a:endParaRPr lang="en-US"/>
           </a:p>
         </c:txPr>
         <c:crossAx val="1734298848"/>
@@ -16584,7 +16726,7 @@
               <a:cs typeface="+mn-cs"/>
             </a:defRPr>
           </a:pPr>
-          <a:endParaRPr lang="de-DE"/>
+          <a:endParaRPr lang="en-US"/>
         </a:p>
       </c:txPr>
     </c:legend>
@@ -16616,7 +16758,7 @@
       <a:pPr>
         <a:defRPr/>
       </a:pPr>
-      <a:endParaRPr lang="de-DE"/>
+      <a:endParaRPr lang="en-US"/>
     </a:p>
   </c:txPr>
   <c:externalData r:id="rId3">
@@ -16628,7 +16770,7 @@
 <file path=word/charts/chart2.xml><?xml version="1.0" encoding="utf-8"?>
 <c:chartSpace xmlns:c="http://schemas.openxmlformats.org/drawingml/2006/chart" xmlns:a="http://schemas.openxmlformats.org/drawingml/2006/main" xmlns:r="http://schemas.openxmlformats.org/officeDocument/2006/relationships" xmlns:c16r2="http://schemas.microsoft.com/office/drawing/2015/06/chart">
   <c:date1904 val="0"/>
-  <c:lang val="en-US"/>
+  <c:lang val="de-DE"/>
   <c:roundedCorners val="0"/>
   <mc:AlternateContent xmlns:mc="http://schemas.openxmlformats.org/markup-compatibility/2006">
     <mc:Choice xmlns:c14="http://schemas.microsoft.com/office/drawing/2007/8/2/chart" Requires="c14">
@@ -16855,7 +16997,7 @@
                 <a:cs typeface="+mn-cs"/>
               </a:defRPr>
             </a:pPr>
-            <a:endParaRPr lang="de-DE"/>
+            <a:endParaRPr lang="en-US"/>
           </a:p>
         </c:txPr>
         <c:crossAx val="880950064"/>
@@ -16915,7 +17057,7 @@
                 <a:cs typeface="+mn-cs"/>
               </a:defRPr>
             </a:pPr>
-            <a:endParaRPr lang="de-DE"/>
+            <a:endParaRPr lang="en-US"/>
           </a:p>
         </c:txPr>
         <c:crossAx val="880951728"/>
@@ -16957,7 +17099,7 @@
               <a:cs typeface="+mn-cs"/>
             </a:defRPr>
           </a:pPr>
-          <a:endParaRPr lang="de-DE"/>
+          <a:endParaRPr lang="en-US"/>
         </a:p>
       </c:txPr>
     </c:legend>
@@ -16989,7 +17131,7 @@
       <a:pPr>
         <a:defRPr/>
       </a:pPr>
-      <a:endParaRPr lang="de-DE"/>
+      <a:endParaRPr lang="en-US"/>
     </a:p>
   </c:txPr>
   <c:externalData r:id="rId3">
@@ -17001,7 +17143,7 @@
 <file path=word/charts/chart3.xml><?xml version="1.0" encoding="utf-8"?>
 <c:chartSpace xmlns:c="http://schemas.openxmlformats.org/drawingml/2006/chart" xmlns:a="http://schemas.openxmlformats.org/drawingml/2006/main" xmlns:r="http://schemas.openxmlformats.org/officeDocument/2006/relationships" xmlns:c16r2="http://schemas.microsoft.com/office/drawing/2015/06/chart">
   <c:date1904 val="0"/>
-  <c:lang val="en-US"/>
+  <c:lang val="de-DE"/>
   <c:roundedCorners val="0"/>
   <mc:AlternateContent xmlns:mc="http://schemas.openxmlformats.org/markup-compatibility/2006">
     <mc:Choice xmlns:c14="http://schemas.microsoft.com/office/drawing/2007/8/2/chart" Requires="c14">
@@ -17495,7 +17637,7 @@
                 <a:cs typeface="+mn-cs"/>
               </a:defRPr>
             </a:pPr>
-            <a:endParaRPr lang="de-DE"/>
+            <a:endParaRPr lang="en-US"/>
           </a:p>
         </c:txPr>
         <c:crossAx val="1500862351"/>
@@ -17555,7 +17697,7 @@
                 <a:cs typeface="+mn-cs"/>
               </a:defRPr>
             </a:pPr>
-            <a:endParaRPr lang="de-DE"/>
+            <a:endParaRPr lang="en-US"/>
           </a:p>
         </c:txPr>
         <c:crossAx val="1500853199"/>
@@ -17609,7 +17751,7 @@
               <a:cs typeface="+mn-cs"/>
             </a:defRPr>
           </a:pPr>
-          <a:endParaRPr lang="de-DE"/>
+          <a:endParaRPr lang="en-US"/>
         </a:p>
       </c:txPr>
     </c:legend>
@@ -17646,7 +17788,7 @@
           </a:solidFill>
         </a:defRPr>
       </a:pPr>
-      <a:endParaRPr lang="de-DE"/>
+      <a:endParaRPr lang="en-US"/>
     </a:p>
   </c:txPr>
   <c:externalData r:id="rId3">

</xml_diff>

<commit_message>
Rename valuePart to weight
</commit_message>
<xml_diff>
--- a/src/main/resources/templates/Building Evaluation Template.docx
+++ b/src/main/resources/templates/Building Evaluation Template.docx
@@ -40,7 +40,7 @@
     </w:p>
     <w:p>
       <w:pPr>
-        <w:pStyle w:val="berschrift5"/>
+        <w:pStyle w:val="Heading5"/>
         <w:keepNext w:val="0"/>
         <w:widowControl w:val="0"/>
         <w:spacing w:before="120" w:line="240" w:lineRule="auto"/>
@@ -236,7 +236,7 @@
     </w:p>
     <w:p>
       <w:pPr>
-        <w:pStyle w:val="berschrift1"/>
+        <w:pStyle w:val="Heading1"/>
         <w:rPr>
           <w:lang w:eastAsia="de-CH"/>
         </w:rPr>
@@ -432,7 +432,7 @@
     <w:p/>
     <w:p>
       <w:pPr>
-        <w:pStyle w:val="berschrift1"/>
+        <w:pStyle w:val="Heading1"/>
         <w:numPr>
           <w:ilvl w:val="0"/>
           <w:numId w:val="1"/>
@@ -642,7 +642,7 @@
     <w:p/>
     <w:p>
       <w:pPr>
-        <w:pStyle w:val="berschrift1"/>
+        <w:pStyle w:val="Heading1"/>
         <w:tabs>
           <w:tab w:val="clear" w:pos="567"/>
         </w:tabs>
@@ -752,7 +752,7 @@
     </w:p>
     <w:p>
       <w:pPr>
-        <w:pStyle w:val="berschrift1"/>
+        <w:pStyle w:val="Heading1"/>
       </w:pPr>
       <w:r>
         <w:t>Datenerhebung am Objekt (&lt;&lt;[building.</w:t>
@@ -1145,7 +1145,35 @@
                 <w:color w:val="080707"/>
                 <w:lang w:eastAsia="de-CH"/>
               </w:rPr>
-              <w:t>&lt;&lt;[e.getValuePart()]&gt;&gt;</w:t>
+              <w:t>&lt;&lt;[</w:t>
+            </w:r>
+            <w:proofErr w:type="spellStart"/>
+            <w:proofErr w:type="gramStart"/>
+            <w:r>
+              <w:rPr>
+                <w:rFonts w:eastAsia="Times New Roman" w:cs="Segoe UI"/>
+                <w:color w:val="080707"/>
+                <w:lang w:eastAsia="de-CH"/>
+              </w:rPr>
+              <w:t>e.get</w:t>
+            </w:r>
+            <w:r>
+              <w:rPr>
+                <w:rFonts w:eastAsia="Times New Roman" w:cs="Segoe UI"/>
+                <w:color w:val="080707"/>
+                <w:lang w:eastAsia="de-CH"/>
+              </w:rPr>
+              <w:t>Weight</w:t>
+            </w:r>
+            <w:proofErr w:type="spellEnd"/>
+            <w:proofErr w:type="gramEnd"/>
+            <w:r>
+              <w:rPr>
+                <w:rFonts w:eastAsia="Times New Roman" w:cs="Segoe UI"/>
+                <w:color w:val="080707"/>
+                <w:lang w:eastAsia="de-CH"/>
+              </w:rPr>
+              <w:t>()]&gt;&gt;</w:t>
             </w:r>
           </w:p>
         </w:tc>
@@ -1368,7 +1396,7 @@
     </w:p>
     <w:p>
       <w:pPr>
-        <w:pStyle w:val="berschrift1"/>
+        <w:pStyle w:val="Heading1"/>
       </w:pPr>
       <w:r>
         <w:lastRenderedPageBreak/>
@@ -1380,7 +1408,7 @@
     </w:p>
     <w:tbl>
       <w:tblPr>
-        <w:tblStyle w:val="Tabellenraster"/>
+        <w:tblStyle w:val="TableGrid"/>
         <w:tblW w:w="15260" w:type="dxa"/>
         <w:tblBorders>
           <w:top w:val="single" w:sz="4" w:space="0" w:color="7F7F7F" w:themeColor="text1" w:themeTint="80"/>
@@ -2627,7 +2655,7 @@
     </w:p>
     <w:p>
       <w:pPr>
-        <w:pStyle w:val="berschrift1"/>
+        <w:pStyle w:val="Heading1"/>
         <w:spacing w:after="120"/>
       </w:pPr>
       <w:r>
@@ -2690,7 +2718,7 @@
     </w:p>
     <w:p>
       <w:pPr>
-        <w:pStyle w:val="berschrift1"/>
+        <w:pStyle w:val="Heading1"/>
         <w:pageBreakBefore/>
       </w:pPr>
       <w:r>
@@ -2700,7 +2728,7 @@
     </w:p>
     <w:tbl>
       <w:tblPr>
-        <w:tblStyle w:val="Tabellenraster"/>
+        <w:tblStyle w:val="TableGrid"/>
         <w:tblW w:w="0" w:type="auto"/>
         <w:tblBorders>
           <w:top w:val="single" w:sz="4" w:space="0" w:color="7F7F7F" w:themeColor="text1" w:themeTint="80"/>
@@ -3066,7 +3094,7 @@
                           <w:p/>
                           <w:tbl>
                             <w:tblPr>
-                              <w:tblStyle w:val="Tabellenraster"/>
+                              <w:tblStyle w:val="TableGrid"/>
                               <w:tblW w:w="0" w:type="auto"/>
                               <w:tblInd w:w="-5" w:type="dxa"/>
                               <w:tblBorders>
@@ -7211,7 +7239,7 @@
                     <w:p/>
                     <w:tbl>
                       <w:tblPr>
-                        <w:tblStyle w:val="Tabellenraster"/>
+                        <w:tblStyle w:val="TableGrid"/>
                         <w:tblW w:w="0" w:type="auto"/>
                         <w:tblInd w:w="-5" w:type="dxa"/>
                         <w:tblBorders>
@@ -12512,7 +12540,7 @@
 <w:ftr xmlns:wpc="http://schemas.microsoft.com/office/word/2010/wordprocessingCanvas" xmlns:cx="http://schemas.microsoft.com/office/drawing/2014/chartex" xmlns:cx1="http://schemas.microsoft.com/office/drawing/2015/9/8/chartex" xmlns:cx2="http://schemas.microsoft.com/office/drawing/2015/10/21/chartex" xmlns:cx3="http://schemas.microsoft.com/office/drawing/2016/5/9/chartex" xmlns:cx4="http://schemas.microsoft.com/office/drawing/2016/5/10/chartex" xmlns:cx5="http://schemas.microsoft.com/office/drawing/2016/5/11/chartex" xmlns:cx6="http://schemas.microsoft.com/office/drawing/2016/5/12/chartex" xmlns:cx7="http://schemas.microsoft.com/office/drawing/2016/5/13/chartex" xmlns:cx8="http://schemas.microsoft.com/office/drawing/2016/5/14/chartex" xmlns:mc="http://schemas.openxmlformats.org/markup-compatibility/2006" xmlns:aink="http://schemas.microsoft.com/office/drawing/2016/ink" xmlns:am3d="http://schemas.microsoft.com/office/drawing/2017/model3d" xmlns:o="urn:schemas-microsoft-com:office:office" xmlns:oel="http://schemas.microsoft.com/office/2019/extlst" xmlns:r="http://schemas.openxmlformats.org/officeDocument/2006/relationships" xmlns:m="http://schemas.openxmlformats.org/officeDocument/2006/math" xmlns:v="urn:schemas-microsoft-com:vml" xmlns:wp14="http://schemas.microsoft.com/office/word/2010/wordprocessingDrawing" xmlns:wp="http://schemas.openxmlformats.org/drawingml/2006/wordprocessingDrawing" xmlns:w10="urn:schemas-microsoft-com:office:word" xmlns:w="http://schemas.openxmlformats.org/wordprocessingml/2006/main" xmlns:w14="http://schemas.microsoft.com/office/word/2010/wordml" xmlns:w15="http://schemas.microsoft.com/office/word/2012/wordml" xmlns:w16cex="http://schemas.microsoft.com/office/word/2018/wordml/cex" xmlns:w16cid="http://schemas.microsoft.com/office/word/2016/wordml/cid" xmlns:w16="http://schemas.microsoft.com/office/word/2018/wordml" xmlns:w16sdtdh="http://schemas.microsoft.com/office/word/2020/wordml/sdtdatahash" xmlns:w16se="http://schemas.microsoft.com/office/word/2015/wordml/symex" xmlns:wpg="http://schemas.microsoft.com/office/word/2010/wordprocessingGroup" xmlns:wpi="http://schemas.microsoft.com/office/word/2010/wordprocessingInk" xmlns:wne="http://schemas.microsoft.com/office/word/2006/wordml" xmlns:wps="http://schemas.microsoft.com/office/word/2010/wordprocessingShape" mc:Ignorable="w14 w15 w16se w16cid w16 w16cex w16sdtdh wp14">
   <w:p>
     <w:pPr>
-      <w:pStyle w:val="Fuzeile"/>
+      <w:pStyle w:val="Footer"/>
       <w:tabs>
         <w:tab w:val="clear" w:pos="4536"/>
         <w:tab w:val="clear" w:pos="9072"/>
@@ -12544,7 +12572,7 @@
       <w:rPr>
         <w:noProof/>
       </w:rPr>
-      <w:t>29.08.2022</w:t>
+      <w:t>10.12.2022</w:t>
     </w:r>
     <w:r>
       <w:rPr>
@@ -12590,7 +12618,7 @@
 <w:ftr xmlns:wpc="http://schemas.microsoft.com/office/word/2010/wordprocessingCanvas" xmlns:cx="http://schemas.microsoft.com/office/drawing/2014/chartex" xmlns:cx1="http://schemas.microsoft.com/office/drawing/2015/9/8/chartex" xmlns:cx2="http://schemas.microsoft.com/office/drawing/2015/10/21/chartex" xmlns:cx3="http://schemas.microsoft.com/office/drawing/2016/5/9/chartex" xmlns:cx4="http://schemas.microsoft.com/office/drawing/2016/5/10/chartex" xmlns:cx5="http://schemas.microsoft.com/office/drawing/2016/5/11/chartex" xmlns:cx6="http://schemas.microsoft.com/office/drawing/2016/5/12/chartex" xmlns:cx7="http://schemas.microsoft.com/office/drawing/2016/5/13/chartex" xmlns:cx8="http://schemas.microsoft.com/office/drawing/2016/5/14/chartex" xmlns:mc="http://schemas.openxmlformats.org/markup-compatibility/2006" xmlns:aink="http://schemas.microsoft.com/office/drawing/2016/ink" xmlns:am3d="http://schemas.microsoft.com/office/drawing/2017/model3d" xmlns:o="urn:schemas-microsoft-com:office:office" xmlns:oel="http://schemas.microsoft.com/office/2019/extlst" xmlns:r="http://schemas.openxmlformats.org/officeDocument/2006/relationships" xmlns:m="http://schemas.openxmlformats.org/officeDocument/2006/math" xmlns:v="urn:schemas-microsoft-com:vml" xmlns:wp14="http://schemas.microsoft.com/office/word/2010/wordprocessingDrawing" xmlns:wp="http://schemas.openxmlformats.org/drawingml/2006/wordprocessingDrawing" xmlns:w10="urn:schemas-microsoft-com:office:word" xmlns:w="http://schemas.openxmlformats.org/wordprocessingml/2006/main" xmlns:w14="http://schemas.microsoft.com/office/word/2010/wordml" xmlns:w15="http://schemas.microsoft.com/office/word/2012/wordml" xmlns:w16cex="http://schemas.microsoft.com/office/word/2018/wordml/cex" xmlns:w16cid="http://schemas.microsoft.com/office/word/2016/wordml/cid" xmlns:w16="http://schemas.microsoft.com/office/word/2018/wordml" xmlns:w16sdtdh="http://schemas.microsoft.com/office/word/2020/wordml/sdtdatahash" xmlns:w16se="http://schemas.microsoft.com/office/word/2015/wordml/symex" xmlns:wpg="http://schemas.microsoft.com/office/word/2010/wordprocessingGroup" xmlns:wpi="http://schemas.microsoft.com/office/word/2010/wordprocessingInk" xmlns:wne="http://schemas.microsoft.com/office/word/2006/wordml" xmlns:wps="http://schemas.microsoft.com/office/word/2010/wordprocessingShape" mc:Ignorable="w14 w15 w16se w16cid w16 w16cex w16sdtdh wp14">
   <w:p>
     <w:pPr>
-      <w:pStyle w:val="Fuzeile"/>
+      <w:pStyle w:val="Footer"/>
       <w:tabs>
         <w:tab w:val="clear" w:pos="4536"/>
         <w:tab w:val="clear" w:pos="9072"/>
@@ -12621,7 +12649,7 @@
       <w:rPr>
         <w:noProof/>
       </w:rPr>
-      <w:t>29.08.2022</w:t>
+      <w:t>10.12.2022</w:t>
     </w:r>
     <w:r>
       <w:rPr>
@@ -12706,7 +12734,7 @@
 <w:ftr xmlns:wpc="http://schemas.microsoft.com/office/word/2010/wordprocessingCanvas" xmlns:cx="http://schemas.microsoft.com/office/drawing/2014/chartex" xmlns:cx1="http://schemas.microsoft.com/office/drawing/2015/9/8/chartex" xmlns:cx2="http://schemas.microsoft.com/office/drawing/2015/10/21/chartex" xmlns:cx3="http://schemas.microsoft.com/office/drawing/2016/5/9/chartex" xmlns:cx4="http://schemas.microsoft.com/office/drawing/2016/5/10/chartex" xmlns:cx5="http://schemas.microsoft.com/office/drawing/2016/5/11/chartex" xmlns:cx6="http://schemas.microsoft.com/office/drawing/2016/5/12/chartex" xmlns:cx7="http://schemas.microsoft.com/office/drawing/2016/5/13/chartex" xmlns:cx8="http://schemas.microsoft.com/office/drawing/2016/5/14/chartex" xmlns:mc="http://schemas.openxmlformats.org/markup-compatibility/2006" xmlns:aink="http://schemas.microsoft.com/office/drawing/2016/ink" xmlns:am3d="http://schemas.microsoft.com/office/drawing/2017/model3d" xmlns:o="urn:schemas-microsoft-com:office:office" xmlns:oel="http://schemas.microsoft.com/office/2019/extlst" xmlns:r="http://schemas.openxmlformats.org/officeDocument/2006/relationships" xmlns:m="http://schemas.openxmlformats.org/officeDocument/2006/math" xmlns:v="urn:schemas-microsoft-com:vml" xmlns:wp14="http://schemas.microsoft.com/office/word/2010/wordprocessingDrawing" xmlns:wp="http://schemas.openxmlformats.org/drawingml/2006/wordprocessingDrawing" xmlns:w10="urn:schemas-microsoft-com:office:word" xmlns:w="http://schemas.openxmlformats.org/wordprocessingml/2006/main" xmlns:w14="http://schemas.microsoft.com/office/word/2010/wordml" xmlns:w15="http://schemas.microsoft.com/office/word/2012/wordml" xmlns:w16cex="http://schemas.microsoft.com/office/word/2018/wordml/cex" xmlns:w16cid="http://schemas.microsoft.com/office/word/2016/wordml/cid" xmlns:w16="http://schemas.microsoft.com/office/word/2018/wordml" xmlns:w16sdtdh="http://schemas.microsoft.com/office/word/2020/wordml/sdtdatahash" xmlns:w16se="http://schemas.microsoft.com/office/word/2015/wordml/symex" xmlns:wpg="http://schemas.microsoft.com/office/word/2010/wordprocessingGroup" xmlns:wpi="http://schemas.microsoft.com/office/word/2010/wordprocessingInk" xmlns:wne="http://schemas.microsoft.com/office/word/2006/wordml" xmlns:wps="http://schemas.microsoft.com/office/word/2010/wordprocessingShape" mc:Ignorable="w14 w15 w16se w16cid w16 w16cex w16sdtdh wp14">
   <w:p>
     <w:pPr>
-      <w:pStyle w:val="Fuzeile"/>
+      <w:pStyle w:val="Footer"/>
       <w:tabs>
         <w:tab w:val="clear" w:pos="4536"/>
         <w:tab w:val="clear" w:pos="9072"/>
@@ -12737,7 +12765,7 @@
       <w:rPr>
         <w:noProof/>
       </w:rPr>
-      <w:t>29.08.2022</w:t>
+      <w:t>10.12.2022</w:t>
     </w:r>
     <w:r>
       <w:rPr>
@@ -12821,7 +12849,7 @@
 <w:hdr xmlns:wpc="http://schemas.microsoft.com/office/word/2010/wordprocessingCanvas" xmlns:cx="http://schemas.microsoft.com/office/drawing/2014/chartex" xmlns:cx1="http://schemas.microsoft.com/office/drawing/2015/9/8/chartex" xmlns:cx2="http://schemas.microsoft.com/office/drawing/2015/10/21/chartex" xmlns:cx3="http://schemas.microsoft.com/office/drawing/2016/5/9/chartex" xmlns:cx4="http://schemas.microsoft.com/office/drawing/2016/5/10/chartex" xmlns:cx5="http://schemas.microsoft.com/office/drawing/2016/5/11/chartex" xmlns:cx6="http://schemas.microsoft.com/office/drawing/2016/5/12/chartex" xmlns:cx7="http://schemas.microsoft.com/office/drawing/2016/5/13/chartex" xmlns:cx8="http://schemas.microsoft.com/office/drawing/2016/5/14/chartex" xmlns:mc="http://schemas.openxmlformats.org/markup-compatibility/2006" xmlns:aink="http://schemas.microsoft.com/office/drawing/2016/ink" xmlns:am3d="http://schemas.microsoft.com/office/drawing/2017/model3d" xmlns:o="urn:schemas-microsoft-com:office:office" xmlns:oel="http://schemas.microsoft.com/office/2019/extlst" xmlns:r="http://schemas.openxmlformats.org/officeDocument/2006/relationships" xmlns:m="http://schemas.openxmlformats.org/officeDocument/2006/math" xmlns:v="urn:schemas-microsoft-com:vml" xmlns:wp14="http://schemas.microsoft.com/office/word/2010/wordprocessingDrawing" xmlns:wp="http://schemas.openxmlformats.org/drawingml/2006/wordprocessingDrawing" xmlns:w10="urn:schemas-microsoft-com:office:word" xmlns:w="http://schemas.openxmlformats.org/wordprocessingml/2006/main" xmlns:w14="http://schemas.microsoft.com/office/word/2010/wordml" xmlns:w15="http://schemas.microsoft.com/office/word/2012/wordml" xmlns:w16cex="http://schemas.microsoft.com/office/word/2018/wordml/cex" xmlns:w16cid="http://schemas.microsoft.com/office/word/2016/wordml/cid" xmlns:w16="http://schemas.microsoft.com/office/word/2018/wordml" xmlns:w16sdtdh="http://schemas.microsoft.com/office/word/2020/wordml/sdtdatahash" xmlns:w16se="http://schemas.microsoft.com/office/word/2015/wordml/symex" xmlns:wpg="http://schemas.microsoft.com/office/word/2010/wordprocessingGroup" xmlns:wpi="http://schemas.microsoft.com/office/word/2010/wordprocessingInk" xmlns:wne="http://schemas.microsoft.com/office/word/2006/wordml" xmlns:wps="http://schemas.microsoft.com/office/word/2010/wordprocessingShape" mc:Ignorable="w14 w15 w16se w16cid w16 w16cex w16sdtdh wp14">
   <w:p>
     <w:pPr>
-      <w:pStyle w:val="Kopfzeile"/>
+      <w:pStyle w:val="Header"/>
       <w:tabs>
         <w:tab w:val="clear" w:pos="9072"/>
         <w:tab w:val="right" w:pos="8505"/>
@@ -12899,7 +12927,7 @@
   </w:p>
   <w:p>
     <w:pPr>
-      <w:pStyle w:val="Kopfzeile"/>
+      <w:pStyle w:val="Header"/>
     </w:pPr>
   </w:p>
 </w:hdr>
@@ -12909,7 +12937,7 @@
 <w:hdr xmlns:wpc="http://schemas.microsoft.com/office/word/2010/wordprocessingCanvas" xmlns:cx="http://schemas.microsoft.com/office/drawing/2014/chartex" xmlns:cx1="http://schemas.microsoft.com/office/drawing/2015/9/8/chartex" xmlns:cx2="http://schemas.microsoft.com/office/drawing/2015/10/21/chartex" xmlns:cx3="http://schemas.microsoft.com/office/drawing/2016/5/9/chartex" xmlns:cx4="http://schemas.microsoft.com/office/drawing/2016/5/10/chartex" xmlns:cx5="http://schemas.microsoft.com/office/drawing/2016/5/11/chartex" xmlns:cx6="http://schemas.microsoft.com/office/drawing/2016/5/12/chartex" xmlns:cx7="http://schemas.microsoft.com/office/drawing/2016/5/13/chartex" xmlns:cx8="http://schemas.microsoft.com/office/drawing/2016/5/14/chartex" xmlns:mc="http://schemas.openxmlformats.org/markup-compatibility/2006" xmlns:aink="http://schemas.microsoft.com/office/drawing/2016/ink" xmlns:am3d="http://schemas.microsoft.com/office/drawing/2017/model3d" xmlns:o="urn:schemas-microsoft-com:office:office" xmlns:oel="http://schemas.microsoft.com/office/2019/extlst" xmlns:r="http://schemas.openxmlformats.org/officeDocument/2006/relationships" xmlns:m="http://schemas.openxmlformats.org/officeDocument/2006/math" xmlns:v="urn:schemas-microsoft-com:vml" xmlns:wp14="http://schemas.microsoft.com/office/word/2010/wordprocessingDrawing" xmlns:wp="http://schemas.openxmlformats.org/drawingml/2006/wordprocessingDrawing" xmlns:w10="urn:schemas-microsoft-com:office:word" xmlns:w="http://schemas.openxmlformats.org/wordprocessingml/2006/main" xmlns:w14="http://schemas.microsoft.com/office/word/2010/wordml" xmlns:w15="http://schemas.microsoft.com/office/word/2012/wordml" xmlns:w16cex="http://schemas.microsoft.com/office/word/2018/wordml/cex" xmlns:w16cid="http://schemas.microsoft.com/office/word/2016/wordml/cid" xmlns:w16="http://schemas.microsoft.com/office/word/2018/wordml" xmlns:w16sdtdh="http://schemas.microsoft.com/office/word/2020/wordml/sdtdatahash" xmlns:w16se="http://schemas.microsoft.com/office/word/2015/wordml/symex" xmlns:wpg="http://schemas.microsoft.com/office/word/2010/wordprocessingGroup" xmlns:wpi="http://schemas.microsoft.com/office/word/2010/wordprocessingInk" xmlns:wne="http://schemas.microsoft.com/office/word/2006/wordml" xmlns:wps="http://schemas.microsoft.com/office/word/2010/wordprocessingShape" mc:Ignorable="w14 w15 w16se w16cid w16 w16cex w16sdtdh wp14">
   <w:p>
     <w:pPr>
-      <w:pStyle w:val="Kopfzeile"/>
+      <w:pStyle w:val="Header"/>
     </w:pPr>
     <w:r>
       <w:rPr>
@@ -12977,7 +13005,7 @@
     </w:r>
     <w:r>
       <w:rPr>
-        <w:rStyle w:val="Seitenzahl"/>
+        <w:rStyle w:val="PageNumber"/>
         <w:b/>
         <w:sz w:val="16"/>
       </w:rPr>
@@ -12985,7 +13013,7 @@
     </w:r>
     <w:r>
       <w:rPr>
-        <w:rStyle w:val="Seitenzahl"/>
+        <w:rStyle w:val="PageNumber"/>
         <w:b/>
         <w:sz w:val="16"/>
       </w:rPr>
@@ -12993,7 +13021,7 @@
     </w:r>
     <w:r>
       <w:rPr>
-        <w:rStyle w:val="Seitenzahl"/>
+        <w:rStyle w:val="PageNumber"/>
         <w:b/>
         <w:sz w:val="16"/>
       </w:rPr>
@@ -13001,7 +13029,7 @@
     </w:r>
     <w:r>
       <w:rPr>
-        <w:rStyle w:val="Seitenzahl"/>
+        <w:rStyle w:val="PageNumber"/>
         <w:b/>
         <w:noProof/>
         <w:sz w:val="16"/>
@@ -13010,7 +13038,7 @@
     </w:r>
     <w:r>
       <w:rPr>
-        <w:rStyle w:val="Seitenzahl"/>
+        <w:rStyle w:val="PageNumber"/>
         <w:b/>
         <w:sz w:val="16"/>
       </w:rPr>
@@ -13018,7 +13046,7 @@
     </w:r>
     <w:r>
       <w:rPr>
-        <w:rStyle w:val="Seitenzahl"/>
+        <w:rStyle w:val="PageNumber"/>
         <w:sz w:val="16"/>
       </w:rPr>
       <w:tab/>
@@ -13026,14 +13054,14 @@
     </w:r>
     <w:r>
       <w:rPr>
-        <w:rStyle w:val="Seitenzahl"/>
+        <w:rStyle w:val="PageNumber"/>
         <w:sz w:val="16"/>
       </w:rPr>
       <w:tab/>
     </w:r>
     <w:r>
       <w:rPr>
-        <w:rStyle w:val="Seitenzahl"/>
+        <w:rStyle w:val="PageNumber"/>
         <w:b/>
         <w:sz w:val="16"/>
       </w:rPr>
@@ -13047,7 +13075,7 @@
 <w:hdr xmlns:wpc="http://schemas.microsoft.com/office/word/2010/wordprocessingCanvas" xmlns:cx="http://schemas.microsoft.com/office/drawing/2014/chartex" xmlns:cx1="http://schemas.microsoft.com/office/drawing/2015/9/8/chartex" xmlns:cx2="http://schemas.microsoft.com/office/drawing/2015/10/21/chartex" xmlns:cx3="http://schemas.microsoft.com/office/drawing/2016/5/9/chartex" xmlns:cx4="http://schemas.microsoft.com/office/drawing/2016/5/10/chartex" xmlns:cx5="http://schemas.microsoft.com/office/drawing/2016/5/11/chartex" xmlns:cx6="http://schemas.microsoft.com/office/drawing/2016/5/12/chartex" xmlns:cx7="http://schemas.microsoft.com/office/drawing/2016/5/13/chartex" xmlns:cx8="http://schemas.microsoft.com/office/drawing/2016/5/14/chartex" xmlns:mc="http://schemas.openxmlformats.org/markup-compatibility/2006" xmlns:aink="http://schemas.microsoft.com/office/drawing/2016/ink" xmlns:am3d="http://schemas.microsoft.com/office/drawing/2017/model3d" xmlns:o="urn:schemas-microsoft-com:office:office" xmlns:oel="http://schemas.microsoft.com/office/2019/extlst" xmlns:r="http://schemas.openxmlformats.org/officeDocument/2006/relationships" xmlns:m="http://schemas.openxmlformats.org/officeDocument/2006/math" xmlns:v="urn:schemas-microsoft-com:vml" xmlns:wp14="http://schemas.microsoft.com/office/word/2010/wordprocessingDrawing" xmlns:wp="http://schemas.openxmlformats.org/drawingml/2006/wordprocessingDrawing" xmlns:w10="urn:schemas-microsoft-com:office:word" xmlns:w="http://schemas.openxmlformats.org/wordprocessingml/2006/main" xmlns:w14="http://schemas.microsoft.com/office/word/2010/wordml" xmlns:w15="http://schemas.microsoft.com/office/word/2012/wordml" xmlns:w16cex="http://schemas.microsoft.com/office/word/2018/wordml/cex" xmlns:w16cid="http://schemas.microsoft.com/office/word/2016/wordml/cid" xmlns:w16="http://schemas.microsoft.com/office/word/2018/wordml" xmlns:w16sdtdh="http://schemas.microsoft.com/office/word/2020/wordml/sdtdatahash" xmlns:w16se="http://schemas.microsoft.com/office/word/2015/wordml/symex" xmlns:wpg="http://schemas.microsoft.com/office/word/2010/wordprocessingGroup" xmlns:wpi="http://schemas.microsoft.com/office/word/2010/wordprocessingInk" xmlns:wne="http://schemas.microsoft.com/office/word/2006/wordml" xmlns:wps="http://schemas.microsoft.com/office/word/2010/wordprocessingShape" mc:Ignorable="w14 w15 w16se w16cid w16 w16cex w16sdtdh wp14">
   <w:p>
     <w:pPr>
-      <w:pStyle w:val="Kopfzeile"/>
+      <w:pStyle w:val="Header"/>
       <w:tabs>
         <w:tab w:val="clear" w:pos="4536"/>
         <w:tab w:val="clear" w:pos="9072"/>
@@ -13171,7 +13199,7 @@
 <w:hdr xmlns:wpc="http://schemas.microsoft.com/office/word/2010/wordprocessingCanvas" xmlns:cx="http://schemas.microsoft.com/office/drawing/2014/chartex" xmlns:cx1="http://schemas.microsoft.com/office/drawing/2015/9/8/chartex" xmlns:cx2="http://schemas.microsoft.com/office/drawing/2015/10/21/chartex" xmlns:cx3="http://schemas.microsoft.com/office/drawing/2016/5/9/chartex" xmlns:cx4="http://schemas.microsoft.com/office/drawing/2016/5/10/chartex" xmlns:cx5="http://schemas.microsoft.com/office/drawing/2016/5/11/chartex" xmlns:cx6="http://schemas.microsoft.com/office/drawing/2016/5/12/chartex" xmlns:cx7="http://schemas.microsoft.com/office/drawing/2016/5/13/chartex" xmlns:cx8="http://schemas.microsoft.com/office/drawing/2016/5/14/chartex" xmlns:mc="http://schemas.openxmlformats.org/markup-compatibility/2006" xmlns:aink="http://schemas.microsoft.com/office/drawing/2016/ink" xmlns:am3d="http://schemas.microsoft.com/office/drawing/2017/model3d" xmlns:o="urn:schemas-microsoft-com:office:office" xmlns:oel="http://schemas.microsoft.com/office/2019/extlst" xmlns:r="http://schemas.openxmlformats.org/officeDocument/2006/relationships" xmlns:m="http://schemas.openxmlformats.org/officeDocument/2006/math" xmlns:v="urn:schemas-microsoft-com:vml" xmlns:wp14="http://schemas.microsoft.com/office/word/2010/wordprocessingDrawing" xmlns:wp="http://schemas.openxmlformats.org/drawingml/2006/wordprocessingDrawing" xmlns:w10="urn:schemas-microsoft-com:office:word" xmlns:w="http://schemas.openxmlformats.org/wordprocessingml/2006/main" xmlns:w14="http://schemas.microsoft.com/office/word/2010/wordml" xmlns:w15="http://schemas.microsoft.com/office/word/2012/wordml" xmlns:w16cex="http://schemas.microsoft.com/office/word/2018/wordml/cex" xmlns:w16cid="http://schemas.microsoft.com/office/word/2016/wordml/cid" xmlns:w16="http://schemas.microsoft.com/office/word/2018/wordml" xmlns:w16sdtdh="http://schemas.microsoft.com/office/word/2020/wordml/sdtdatahash" xmlns:w16se="http://schemas.microsoft.com/office/word/2015/wordml/symex" xmlns:wpg="http://schemas.microsoft.com/office/word/2010/wordprocessingGroup" xmlns:wpi="http://schemas.microsoft.com/office/word/2010/wordprocessingInk" xmlns:wne="http://schemas.microsoft.com/office/word/2006/wordml" xmlns:wps="http://schemas.microsoft.com/office/word/2010/wordprocessingShape" mc:Ignorable="w14 w15 w16se w16cid w16 w16cex w16sdtdh wp14">
   <w:p>
     <w:pPr>
-      <w:pStyle w:val="Kopfzeile"/>
+      <w:pStyle w:val="Header"/>
       <w:tabs>
         <w:tab w:val="clear" w:pos="4536"/>
         <w:tab w:val="clear" w:pos="9072"/>
@@ -13307,7 +13335,7 @@
     <w:lvl w:ilvl="0">
       <w:start w:val="1"/>
       <w:numFmt w:val="decimal"/>
-      <w:pStyle w:val="berschrift1"/>
+      <w:pStyle w:val="Heading1"/>
       <w:lvlText w:val="%1."/>
       <w:lvlJc w:val="left"/>
       <w:pPr>
@@ -13320,7 +13348,7 @@
     <w:lvl w:ilvl="1">
       <w:start w:val="1"/>
       <w:numFmt w:val="decimal"/>
-      <w:pStyle w:val="berschrift2"/>
+      <w:pStyle w:val="Heading2"/>
       <w:lvlText w:val="%1.%2."/>
       <w:lvlJc w:val="left"/>
       <w:pPr>
@@ -13333,7 +13361,7 @@
     <w:lvl w:ilvl="2">
       <w:start w:val="1"/>
       <w:numFmt w:val="decimal"/>
-      <w:pStyle w:val="berschrift3"/>
+      <w:pStyle w:val="Heading3"/>
       <w:lvlText w:val="%1.%2.%3"/>
       <w:lvlJc w:val="left"/>
       <w:pPr>
@@ -15354,7 +15382,7 @@
     <w:lsdException w:name="Unresolved Mention" w:semiHidden="1" w:unhideWhenUsed="1"/>
     <w:lsdException w:name="Smart Link" w:semiHidden="1" w:unhideWhenUsed="1"/>
   </w:latentStyles>
-  <w:style w:type="paragraph" w:default="1" w:styleId="Standard">
+  <w:style w:type="paragraph" w:default="1" w:styleId="Normal">
     <w:name w:val="Normal"/>
     <w:aliases w:val="s"/>
     <w:qFormat/>
@@ -15368,12 +15396,12 @@
       <w:lang w:eastAsia="de-DE"/>
     </w:rPr>
   </w:style>
-  <w:style w:type="paragraph" w:styleId="berschrift1">
+  <w:style w:type="paragraph" w:styleId="Heading1">
     <w:name w:val="heading 1"/>
     <w:aliases w:val="ü1"/>
-    <w:basedOn w:val="Standard"/>
-    <w:next w:val="Standard"/>
-    <w:link w:val="berschrift1Zchn"/>
+    <w:basedOn w:val="Normal"/>
+    <w:next w:val="Normal"/>
+    <w:link w:val="Heading1Char"/>
     <w:qFormat/>
     <w:rsid w:val="00C9472A"/>
     <w:pPr>
@@ -15394,11 +15422,11 @@
       <w:sz w:val="28"/>
     </w:rPr>
   </w:style>
-  <w:style w:type="paragraph" w:styleId="berschrift2">
+  <w:style w:type="paragraph" w:styleId="Heading2">
     <w:name w:val="heading 2"/>
     <w:aliases w:val="ü2"/>
-    <w:basedOn w:val="Standard"/>
-    <w:next w:val="Standard"/>
+    <w:basedOn w:val="Normal"/>
+    <w:next w:val="Normal"/>
     <w:qFormat/>
     <w:rsid w:val="00C9472A"/>
     <w:pPr>
@@ -15415,11 +15443,11 @@
       <w:b/>
     </w:rPr>
   </w:style>
-  <w:style w:type="paragraph" w:styleId="berschrift3">
+  <w:style w:type="paragraph" w:styleId="Heading3">
     <w:name w:val="heading 3"/>
     <w:aliases w:val="ü3"/>
-    <w:basedOn w:val="Standard"/>
-    <w:next w:val="Standard"/>
+    <w:basedOn w:val="Normal"/>
+    <w:next w:val="Normal"/>
     <w:qFormat/>
     <w:rsid w:val="00C9472A"/>
     <w:pPr>
@@ -15436,11 +15464,11 @@
       <w:b/>
     </w:rPr>
   </w:style>
-  <w:style w:type="paragraph" w:styleId="berschrift4">
+  <w:style w:type="paragraph" w:styleId="Heading4">
     <w:name w:val="heading 4"/>
     <w:aliases w:val="ü4"/>
-    <w:basedOn w:val="Standard"/>
-    <w:next w:val="Standard"/>
+    <w:basedOn w:val="Normal"/>
+    <w:next w:val="Normal"/>
     <w:qFormat/>
     <w:rsid w:val="00C9472A"/>
     <w:pPr>
@@ -15451,10 +15479,10 @@
       <w:b/>
     </w:rPr>
   </w:style>
-  <w:style w:type="paragraph" w:styleId="berschrift5">
+  <w:style w:type="paragraph" w:styleId="Heading5">
     <w:name w:val="heading 5"/>
-    <w:basedOn w:val="Standard"/>
-    <w:next w:val="Standard"/>
+    <w:basedOn w:val="Normal"/>
+    <w:next w:val="Normal"/>
     <w:qFormat/>
     <w:rsid w:val="00C9472A"/>
     <w:pPr>
@@ -15467,10 +15495,10 @@
       <w:sz w:val="70"/>
     </w:rPr>
   </w:style>
-  <w:style w:type="paragraph" w:styleId="berschrift6">
+  <w:style w:type="paragraph" w:styleId="Heading6">
     <w:name w:val="heading 6"/>
-    <w:basedOn w:val="Standard"/>
-    <w:next w:val="Standard"/>
+    <w:basedOn w:val="Normal"/>
+    <w:next w:val="Normal"/>
     <w:qFormat/>
     <w:rsid w:val="00C9472A"/>
     <w:pPr>
@@ -15482,10 +15510,10 @@
       <w:i/>
     </w:rPr>
   </w:style>
-  <w:style w:type="paragraph" w:styleId="berschrift7">
+  <w:style w:type="paragraph" w:styleId="Heading7">
     <w:name w:val="heading 7"/>
-    <w:basedOn w:val="Standard"/>
-    <w:next w:val="Standard"/>
+    <w:basedOn w:val="Normal"/>
+    <w:next w:val="Normal"/>
     <w:qFormat/>
     <w:rsid w:val="00C9472A"/>
     <w:pPr>
@@ -15499,10 +15527,10 @@
       <w:sz w:val="16"/>
     </w:rPr>
   </w:style>
-  <w:style w:type="paragraph" w:styleId="berschrift8">
+  <w:style w:type="paragraph" w:styleId="Heading8">
     <w:name w:val="heading 8"/>
-    <w:basedOn w:val="Standard"/>
-    <w:next w:val="Standard"/>
+    <w:basedOn w:val="Normal"/>
+    <w:next w:val="Normal"/>
     <w:qFormat/>
     <w:rsid w:val="00C9472A"/>
     <w:pPr>
@@ -15515,10 +15543,10 @@
       <w:sz w:val="36"/>
     </w:rPr>
   </w:style>
-  <w:style w:type="paragraph" w:styleId="berschrift9">
+  <w:style w:type="paragraph" w:styleId="Heading9">
     <w:name w:val="heading 9"/>
-    <w:basedOn w:val="Standard"/>
-    <w:next w:val="Standard"/>
+    <w:basedOn w:val="Normal"/>
+    <w:next w:val="Normal"/>
     <w:qFormat/>
     <w:rsid w:val="00C9472A"/>
     <w:pPr>
@@ -15530,13 +15558,13 @@
       <w:sz w:val="16"/>
     </w:rPr>
   </w:style>
-  <w:style w:type="character" w:default="1" w:styleId="Absatz-Standardschriftart">
+  <w:style w:type="character" w:default="1" w:styleId="DefaultParagraphFont">
     <w:name w:val="Default Paragraph Font"/>
     <w:uiPriority w:val="1"/>
     <w:semiHidden/>
     <w:unhideWhenUsed/>
   </w:style>
-  <w:style w:type="table" w:default="1" w:styleId="NormaleTabelle">
+  <w:style w:type="table" w:default="1" w:styleId="TableNormal">
     <w:name w:val="Normal Table"/>
     <w:uiPriority w:val="99"/>
     <w:semiHidden/>
@@ -15551,16 +15579,16 @@
       </w:tblCellMar>
     </w:tblPr>
   </w:style>
-  <w:style w:type="numbering" w:default="1" w:styleId="KeineListe">
+  <w:style w:type="numbering" w:default="1" w:styleId="NoList">
     <w:name w:val="No List"/>
     <w:uiPriority w:val="99"/>
     <w:semiHidden/>
     <w:unhideWhenUsed/>
   </w:style>
-  <w:style w:type="paragraph" w:styleId="Kopfzeile">
+  <w:style w:type="paragraph" w:styleId="Header">
     <w:name w:val="header"/>
-    <w:basedOn w:val="Standard"/>
-    <w:link w:val="KopfzeileZchn"/>
+    <w:basedOn w:val="Normal"/>
+    <w:link w:val="HeaderChar"/>
     <w:rsid w:val="00C9472A"/>
     <w:pPr>
       <w:tabs>
@@ -15569,10 +15597,10 @@
       </w:tabs>
     </w:pPr>
   </w:style>
-  <w:style w:type="paragraph" w:styleId="Fuzeile">
+  <w:style w:type="paragraph" w:styleId="Footer">
     <w:name w:val="footer"/>
-    <w:basedOn w:val="Standard"/>
-    <w:link w:val="FuzeileZchn"/>
+    <w:basedOn w:val="Normal"/>
+    <w:link w:val="FooterChar"/>
     <w:uiPriority w:val="99"/>
     <w:rsid w:val="00C9472A"/>
     <w:pPr>
@@ -15582,16 +15610,16 @@
       </w:tabs>
     </w:pPr>
   </w:style>
-  <w:style w:type="character" w:styleId="Seitenzahl">
+  <w:style w:type="character" w:styleId="PageNumber">
     <w:name w:val="page number"/>
-    <w:basedOn w:val="Absatz-Standardschriftart"/>
+    <w:basedOn w:val="DefaultParagraphFont"/>
     <w:semiHidden/>
     <w:rsid w:val="00C9472A"/>
   </w:style>
-  <w:style w:type="paragraph" w:styleId="Verzeichnis4">
+  <w:style w:type="paragraph" w:styleId="TOC4">
     <w:name w:val="toc 4"/>
-    <w:basedOn w:val="Standard"/>
-    <w:next w:val="Standard"/>
+    <w:basedOn w:val="Normal"/>
+    <w:next w:val="Normal"/>
     <w:autoRedefine/>
     <w:semiHidden/>
     <w:rsid w:val="00C9472A"/>
@@ -15602,11 +15630,11 @@
       <w:color w:val="FFFFFF"/>
     </w:rPr>
   </w:style>
-  <w:style w:type="paragraph" w:styleId="Verzeichnis1">
+  <w:style w:type="paragraph" w:styleId="TOC1">
     <w:name w:val="toc 1"/>
     <w:aliases w:val="v1"/>
-    <w:basedOn w:val="Standard"/>
-    <w:next w:val="Standard"/>
+    <w:basedOn w:val="Normal"/>
+    <w:next w:val="Normal"/>
     <w:autoRedefine/>
     <w:uiPriority w:val="39"/>
     <w:rsid w:val="00C9472A"/>
@@ -15625,11 +15653,11 @@
       <w:noProof/>
     </w:rPr>
   </w:style>
-  <w:style w:type="paragraph" w:styleId="Verzeichnis2">
+  <w:style w:type="paragraph" w:styleId="TOC2">
     <w:name w:val="toc 2"/>
     <w:aliases w:val="v2"/>
-    <w:basedOn w:val="Standard"/>
-    <w:next w:val="Standard"/>
+    <w:basedOn w:val="Normal"/>
+    <w:next w:val="Normal"/>
     <w:autoRedefine/>
     <w:uiPriority w:val="39"/>
     <w:rsid w:val="00C9472A"/>
@@ -15646,11 +15674,11 @@
       <w:noProof/>
     </w:rPr>
   </w:style>
-  <w:style w:type="paragraph" w:styleId="Verzeichnis3">
+  <w:style w:type="paragraph" w:styleId="TOC3">
     <w:name w:val="toc 3"/>
     <w:aliases w:val="v3"/>
-    <w:basedOn w:val="Standard"/>
-    <w:next w:val="Standard"/>
+    <w:basedOn w:val="Normal"/>
+    <w:next w:val="Normal"/>
     <w:autoRedefine/>
     <w:semiHidden/>
     <w:rsid w:val="00C9472A"/>
@@ -15668,10 +15696,10 @@
       <w:noProof/>
     </w:rPr>
   </w:style>
-  <w:style w:type="paragraph" w:styleId="Verzeichnis5">
+  <w:style w:type="paragraph" w:styleId="TOC5">
     <w:name w:val="toc 5"/>
-    <w:basedOn w:val="Standard"/>
-    <w:next w:val="Standard"/>
+    <w:basedOn w:val="Normal"/>
+    <w:next w:val="Normal"/>
     <w:autoRedefine/>
     <w:semiHidden/>
     <w:rsid w:val="00C9472A"/>
@@ -15682,10 +15710,10 @@
       <w:color w:val="FFFFFF"/>
     </w:rPr>
   </w:style>
-  <w:style w:type="paragraph" w:styleId="Verzeichnis6">
+  <w:style w:type="paragraph" w:styleId="TOC6">
     <w:name w:val="toc 6"/>
-    <w:basedOn w:val="Standard"/>
-    <w:next w:val="Standard"/>
+    <w:basedOn w:val="Normal"/>
+    <w:next w:val="Normal"/>
     <w:autoRedefine/>
     <w:semiHidden/>
     <w:rsid w:val="00C9472A"/>
@@ -15696,10 +15724,10 @@
       <w:color w:val="FFFFFF"/>
     </w:rPr>
   </w:style>
-  <w:style w:type="paragraph" w:styleId="Verzeichnis7">
+  <w:style w:type="paragraph" w:styleId="TOC7">
     <w:name w:val="toc 7"/>
-    <w:basedOn w:val="Standard"/>
-    <w:next w:val="Standard"/>
+    <w:basedOn w:val="Normal"/>
+    <w:next w:val="Normal"/>
     <w:autoRedefine/>
     <w:semiHidden/>
     <w:rsid w:val="00C9472A"/>
@@ -15710,10 +15738,10 @@
       <w:color w:val="FFFFFF"/>
     </w:rPr>
   </w:style>
-  <w:style w:type="paragraph" w:styleId="Verzeichnis8">
+  <w:style w:type="paragraph" w:styleId="TOC8">
     <w:name w:val="toc 8"/>
-    <w:basedOn w:val="Standard"/>
-    <w:next w:val="Standard"/>
+    <w:basedOn w:val="Normal"/>
+    <w:next w:val="Normal"/>
     <w:autoRedefine/>
     <w:semiHidden/>
     <w:rsid w:val="00C9472A"/>
@@ -15724,10 +15752,10 @@
       <w:color w:val="FFFFFF"/>
     </w:rPr>
   </w:style>
-  <w:style w:type="paragraph" w:styleId="Verzeichnis9">
+  <w:style w:type="paragraph" w:styleId="TOC9">
     <w:name w:val="toc 9"/>
-    <w:basedOn w:val="Standard"/>
-    <w:next w:val="Standard"/>
+    <w:basedOn w:val="Normal"/>
+    <w:next w:val="Normal"/>
     <w:autoRedefine/>
     <w:semiHidden/>
     <w:rsid w:val="00C9472A"/>
@@ -15738,9 +15766,9 @@
       <w:color w:val="FFFFFF"/>
     </w:rPr>
   </w:style>
-  <w:style w:type="paragraph" w:styleId="Funotentext">
+  <w:style w:type="paragraph" w:styleId="FootnoteText">
     <w:name w:val="footnote text"/>
-    <w:basedOn w:val="Standard"/>
+    <w:basedOn w:val="Normal"/>
     <w:semiHidden/>
     <w:rsid w:val="00C9472A"/>
     <w:pPr>
@@ -15754,8 +15782,8 @@
   <w:style w:type="paragraph" w:customStyle="1" w:styleId="Randnotiz">
     <w:name w:val="Randnotiz"/>
     <w:aliases w:val="ra"/>
-    <w:basedOn w:val="Standard"/>
-    <w:next w:val="Standard"/>
+    <w:basedOn w:val="Normal"/>
+    <w:next w:val="Normal"/>
     <w:qFormat/>
     <w:rsid w:val="00C9472A"/>
     <w:pPr>
@@ -15771,8 +15799,8 @@
   <w:style w:type="paragraph" w:customStyle="1" w:styleId="Legende34">
     <w:name w:val="Legende 3/4"/>
     <w:aliases w:val="3/4"/>
-    <w:basedOn w:val="Standard"/>
-    <w:next w:val="Standard"/>
+    <w:basedOn w:val="Normal"/>
+    <w:next w:val="Normal"/>
     <w:rsid w:val="00C9472A"/>
     <w:rPr>
       <w:i/>
@@ -15782,8 +15810,8 @@
   <w:style w:type="paragraph" w:customStyle="1" w:styleId="Legende44">
     <w:name w:val="Legende 4/4"/>
     <w:aliases w:val="4/4"/>
-    <w:basedOn w:val="Standard"/>
-    <w:next w:val="Standard"/>
+    <w:basedOn w:val="Normal"/>
+    <w:next w:val="Normal"/>
     <w:rsid w:val="00C9472A"/>
     <w:pPr>
       <w:ind w:left="-2495"/>
@@ -15796,7 +15824,7 @@
   <w:style w:type="paragraph" w:customStyle="1" w:styleId="Aufzhlung">
     <w:name w:val="Aufzählung"/>
     <w:aliases w:val="au"/>
-    <w:basedOn w:val="Standard"/>
+    <w:basedOn w:val="Normal"/>
     <w:rsid w:val="00C9472A"/>
     <w:pPr>
       <w:numPr>
@@ -15810,7 +15838,7 @@
   <w:style w:type="paragraph" w:customStyle="1" w:styleId="Tabelle">
     <w:name w:val="Tabelle"/>
     <w:aliases w:val="tab"/>
-    <w:basedOn w:val="Standard"/>
+    <w:basedOn w:val="Normal"/>
     <w:rsid w:val="00C9472A"/>
     <w:pPr>
       <w:spacing w:before="40" w:after="50" w:line="200" w:lineRule="exact"/>
@@ -15820,18 +15848,18 @@
       <w:sz w:val="16"/>
     </w:rPr>
   </w:style>
-  <w:style w:type="character" w:styleId="Funotenzeichen">
+  <w:style w:type="character" w:styleId="FootnoteReference">
     <w:name w:val="footnote reference"/>
-    <w:basedOn w:val="Absatz-Standardschriftart"/>
+    <w:basedOn w:val="DefaultParagraphFont"/>
     <w:semiHidden/>
     <w:rsid w:val="00C9472A"/>
     <w:rPr>
       <w:vertAlign w:val="superscript"/>
     </w:rPr>
   </w:style>
-  <w:style w:type="paragraph" w:styleId="Textkrper">
+  <w:style w:type="paragraph" w:styleId="BodyText">
     <w:name w:val="Body Text"/>
-    <w:basedOn w:val="Standard"/>
+    <w:basedOn w:val="Normal"/>
     <w:semiHidden/>
     <w:rsid w:val="00C9472A"/>
     <w:pPr>
@@ -15844,12 +15872,12 @@
   <w:style w:type="paragraph" w:customStyle="1" w:styleId="Bildgrsse">
     <w:name w:val="Bildgrösse"/>
     <w:aliases w:val="bi"/>
-    <w:basedOn w:val="Standard"/>
+    <w:basedOn w:val="Normal"/>
     <w:rsid w:val="00C9472A"/>
   </w:style>
-  <w:style w:type="paragraph" w:styleId="Dokumentstruktur">
+  <w:style w:type="paragraph" w:styleId="DocumentMap">
     <w:name w:val="Document Map"/>
-    <w:basedOn w:val="Standard"/>
+    <w:basedOn w:val="Normal"/>
     <w:semiHidden/>
     <w:rsid w:val="00C9472A"/>
     <w:pPr>
@@ -15861,7 +15889,7 @@
   </w:style>
   <w:style w:type="paragraph" w:customStyle="1" w:styleId="Tabelletab">
     <w:name w:val="Tabelle.tab"/>
-    <w:basedOn w:val="Standard"/>
+    <w:basedOn w:val="Normal"/>
     <w:rsid w:val="00C9472A"/>
     <w:pPr>
       <w:spacing w:before="40" w:after="50" w:line="200" w:lineRule="exact"/>
@@ -15872,9 +15900,9 @@
       <w:sz w:val="16"/>
     </w:rPr>
   </w:style>
-  <w:style w:type="paragraph" w:styleId="Textkrper-Zeileneinzug">
+  <w:style w:type="paragraph" w:styleId="BodyTextIndent">
     <w:name w:val="Body Text Indent"/>
-    <w:basedOn w:val="Standard"/>
+    <w:basedOn w:val="Normal"/>
     <w:semiHidden/>
     <w:rsid w:val="00C9472A"/>
     <w:pPr>
@@ -15888,7 +15916,7 @@
   <w:style w:type="paragraph" w:customStyle="1" w:styleId="Legende1">
     <w:name w:val="Legende1"/>
     <w:aliases w:val="l1"/>
-    <w:basedOn w:val="Textkrper"/>
+    <w:basedOn w:val="BodyText"/>
     <w:rsid w:val="00C9472A"/>
     <w:pPr>
       <w:tabs>
@@ -15902,8 +15930,8 @@
   </w:style>
   <w:style w:type="paragraph" w:customStyle="1" w:styleId="Randnotizra">
     <w:name w:val="Randnotiz.ra"/>
-    <w:basedOn w:val="Standard"/>
-    <w:next w:val="Standard"/>
+    <w:basedOn w:val="Normal"/>
+    <w:next w:val="Normal"/>
     <w:rsid w:val="00C9472A"/>
     <w:pPr>
       <w:keepNext/>
@@ -15916,20 +15944,20 @@
       <w:sz w:val="16"/>
     </w:rPr>
   </w:style>
-  <w:style w:type="paragraph" w:styleId="Textkrper3">
+  <w:style w:type="paragraph" w:styleId="BodyText3">
     <w:name w:val="Body Text 3"/>
-    <w:basedOn w:val="Standard"/>
+    <w:basedOn w:val="Normal"/>
     <w:semiHidden/>
     <w:rsid w:val="00C9472A"/>
     <w:pPr>
       <w:jc w:val="left"/>
     </w:pPr>
   </w:style>
-  <w:style w:type="paragraph" w:styleId="Beschriftung">
+  <w:style w:type="paragraph" w:styleId="Caption">
     <w:name w:val="caption"/>
     <w:aliases w:val="b,be"/>
-    <w:basedOn w:val="Standard"/>
-    <w:next w:val="Standard"/>
+    <w:basedOn w:val="Normal"/>
+    <w:next w:val="Normal"/>
     <w:qFormat/>
     <w:rsid w:val="00C9472A"/>
     <w:pPr>
@@ -15945,9 +15973,9 @@
       <w:sz w:val="16"/>
     </w:rPr>
   </w:style>
-  <w:style w:type="paragraph" w:styleId="Textkrper2">
+  <w:style w:type="paragraph" w:styleId="BodyText2">
     <w:name w:val="Body Text 2"/>
-    <w:basedOn w:val="Standard"/>
+    <w:basedOn w:val="Normal"/>
     <w:semiHidden/>
     <w:rsid w:val="00C9472A"/>
     <w:pPr>
@@ -15961,7 +15989,7 @@
   <w:style w:type="character" w:customStyle="1" w:styleId="Tief">
     <w:name w:val="Tief"/>
     <w:aliases w:val="t"/>
-    <w:basedOn w:val="Absatz-Standardschriftart"/>
+    <w:basedOn w:val="DefaultParagraphFont"/>
     <w:rsid w:val="00C9472A"/>
     <w:rPr>
       <w:vertAlign w:val="subscript"/>
@@ -16011,7 +16039,7 @@
   <w:style w:type="paragraph" w:customStyle="1" w:styleId="Fotoanhang">
     <w:name w:val="Fotoanhang"/>
     <w:aliases w:val="fa"/>
-    <w:basedOn w:val="Standard"/>
+    <w:basedOn w:val="Normal"/>
     <w:rsid w:val="00C9472A"/>
   </w:style>
   <w:style w:type="paragraph" w:customStyle="1" w:styleId="Standards">
@@ -16078,9 +16106,9 @@
       <w:ind w:left="284" w:hanging="284"/>
     </w:pPr>
   </w:style>
-  <w:style w:type="paragraph" w:styleId="Textkrper-Einzug2">
+  <w:style w:type="paragraph" w:styleId="BodyTextIndent2">
     <w:name w:val="Body Text Indent 2"/>
-    <w:basedOn w:val="Standard"/>
+    <w:basedOn w:val="Normal"/>
     <w:semiHidden/>
     <w:rsid w:val="00C9472A"/>
     <w:pPr>
@@ -16172,8 +16200,8 @@
   <w:style w:type="paragraph" w:customStyle="1" w:styleId="BeilagenNr1">
     <w:name w:val="Beilagen Nr1"/>
     <w:aliases w:val="BNr1"/>
-    <w:basedOn w:val="Standard"/>
-    <w:next w:val="Standard"/>
+    <w:basedOn w:val="Normal"/>
+    <w:next w:val="Normal"/>
     <w:rsid w:val="00C9472A"/>
     <w:pPr>
       <w:tabs>
@@ -16186,10 +16214,10 @@
       <w:b/>
     </w:rPr>
   </w:style>
-  <w:style w:type="paragraph" w:styleId="Sprechblasentext">
+  <w:style w:type="paragraph" w:styleId="BalloonText">
     <w:name w:val="Balloon Text"/>
-    <w:basedOn w:val="Standard"/>
-    <w:link w:val="SprechblasentextZchn"/>
+    <w:basedOn w:val="Normal"/>
+    <w:link w:val="BalloonTextChar"/>
     <w:uiPriority w:val="99"/>
     <w:semiHidden/>
     <w:unhideWhenUsed/>
@@ -16203,10 +16231,10 @@
       <w:szCs w:val="16"/>
     </w:rPr>
   </w:style>
-  <w:style w:type="character" w:customStyle="1" w:styleId="SprechblasentextZchn">
-    <w:name w:val="Sprechblasentext Zchn"/>
-    <w:basedOn w:val="Absatz-Standardschriftart"/>
-    <w:link w:val="Sprechblasentext"/>
+  <w:style w:type="character" w:customStyle="1" w:styleId="BalloonTextChar">
+    <w:name w:val="Balloon Text Char"/>
+    <w:basedOn w:val="DefaultParagraphFont"/>
+    <w:link w:val="BalloonText"/>
     <w:uiPriority w:val="99"/>
     <w:semiHidden/>
     <w:rsid w:val="00A510FB"/>
@@ -16217,9 +16245,9 @@
       <w:lang w:eastAsia="de-DE"/>
     </w:rPr>
   </w:style>
-  <w:style w:type="paragraph" w:styleId="Listenabsatz">
+  <w:style w:type="paragraph" w:styleId="ListParagraph">
     <w:name w:val="List Paragraph"/>
-    <w:basedOn w:val="Standard"/>
+    <w:basedOn w:val="Normal"/>
     <w:uiPriority w:val="34"/>
     <w:qFormat/>
     <w:rsid w:val="00C9168B"/>
@@ -16228,7 +16256,7 @@
       <w:contextualSpacing/>
     </w:pPr>
   </w:style>
-  <w:style w:type="paragraph" w:styleId="KeinLeerraum">
+  <w:style w:type="paragraph" w:styleId="NoSpacing">
     <w:name w:val="No Spacing"/>
     <w:uiPriority w:val="1"/>
     <w:qFormat/>
@@ -16241,9 +16269,9 @@
       <w:lang w:eastAsia="de-DE"/>
     </w:rPr>
   </w:style>
-  <w:style w:type="table" w:styleId="Tabellenraster">
+  <w:style w:type="table" w:styleId="TableGrid">
     <w:name w:val="Table Grid"/>
-    <w:basedOn w:val="NormaleTabelle"/>
+    <w:basedOn w:val="TableNormal"/>
     <w:uiPriority w:val="59"/>
     <w:rsid w:val="00233BF3"/>
     <w:tblPr>
@@ -16257,10 +16285,10 @@
       </w:tblBorders>
     </w:tblPr>
   </w:style>
-  <w:style w:type="character" w:customStyle="1" w:styleId="FuzeileZchn">
-    <w:name w:val="Fußzeile Zchn"/>
-    <w:basedOn w:val="Absatz-Standardschriftart"/>
-    <w:link w:val="Fuzeile"/>
+  <w:style w:type="character" w:customStyle="1" w:styleId="FooterChar">
+    <w:name w:val="Footer Char"/>
+    <w:basedOn w:val="DefaultParagraphFont"/>
+    <w:link w:val="Footer"/>
     <w:uiPriority w:val="99"/>
     <w:rsid w:val="00440E95"/>
     <w:rPr>
@@ -16268,19 +16296,19 @@
       <w:lang w:eastAsia="de-DE"/>
     </w:rPr>
   </w:style>
-  <w:style w:type="character" w:customStyle="1" w:styleId="KopfzeileZchn">
-    <w:name w:val="Kopfzeile Zchn"/>
-    <w:basedOn w:val="Absatz-Standardschriftart"/>
-    <w:link w:val="Kopfzeile"/>
+  <w:style w:type="character" w:customStyle="1" w:styleId="HeaderChar">
+    <w:name w:val="Header Char"/>
+    <w:basedOn w:val="DefaultParagraphFont"/>
+    <w:link w:val="Header"/>
     <w:rsid w:val="004A565D"/>
     <w:rPr>
       <w:rFonts w:ascii="Trebuchet MS" w:hAnsi="Trebuchet MS"/>
       <w:lang w:eastAsia="de-DE"/>
     </w:rPr>
   </w:style>
-  <w:style w:type="character" w:styleId="Platzhaltertext">
+  <w:style w:type="character" w:styleId="PlaceholderText">
     <w:name w:val="Placeholder Text"/>
-    <w:basedOn w:val="Absatz-Standardschriftart"/>
+    <w:basedOn w:val="DefaultParagraphFont"/>
     <w:uiPriority w:val="99"/>
     <w:semiHidden/>
     <w:rsid w:val="004A565D"/>
@@ -16288,9 +16316,9 @@
       <w:color w:val="808080"/>
     </w:rPr>
   </w:style>
-  <w:style w:type="character" w:styleId="Kommentarzeichen">
+  <w:style w:type="character" w:styleId="CommentReference">
     <w:name w:val="annotation reference"/>
-    <w:basedOn w:val="Absatz-Standardschriftart"/>
+    <w:basedOn w:val="DefaultParagraphFont"/>
     <w:uiPriority w:val="99"/>
     <w:semiHidden/>
     <w:unhideWhenUsed/>
@@ -16300,10 +16328,10 @@
       <w:szCs w:val="16"/>
     </w:rPr>
   </w:style>
-  <w:style w:type="paragraph" w:styleId="Kommentartext">
+  <w:style w:type="paragraph" w:styleId="CommentText">
     <w:name w:val="annotation text"/>
-    <w:basedOn w:val="Standard"/>
-    <w:link w:val="KommentartextZchn"/>
+    <w:basedOn w:val="Normal"/>
+    <w:link w:val="CommentTextChar"/>
     <w:uiPriority w:val="99"/>
     <w:semiHidden/>
     <w:unhideWhenUsed/>
@@ -16312,10 +16340,10 @@
       <w:spacing w:line="240" w:lineRule="auto"/>
     </w:pPr>
   </w:style>
-  <w:style w:type="character" w:customStyle="1" w:styleId="KommentartextZchn">
-    <w:name w:val="Kommentartext Zchn"/>
-    <w:basedOn w:val="Absatz-Standardschriftart"/>
-    <w:link w:val="Kommentartext"/>
+  <w:style w:type="character" w:customStyle="1" w:styleId="CommentTextChar">
+    <w:name w:val="Comment Text Char"/>
+    <w:basedOn w:val="DefaultParagraphFont"/>
+    <w:link w:val="CommentText"/>
     <w:uiPriority w:val="99"/>
     <w:semiHidden/>
     <w:rsid w:val="007F0CE6"/>
@@ -16324,11 +16352,11 @@
       <w:lang w:eastAsia="de-DE"/>
     </w:rPr>
   </w:style>
-  <w:style w:type="paragraph" w:styleId="Kommentarthema">
+  <w:style w:type="paragraph" w:styleId="CommentSubject">
     <w:name w:val="annotation subject"/>
-    <w:basedOn w:val="Kommentartext"/>
-    <w:next w:val="Kommentartext"/>
-    <w:link w:val="KommentarthemaZchn"/>
+    <w:basedOn w:val="CommentText"/>
+    <w:next w:val="CommentText"/>
+    <w:link w:val="CommentSubjectChar"/>
     <w:uiPriority w:val="99"/>
     <w:semiHidden/>
     <w:unhideWhenUsed/>
@@ -16338,10 +16366,10 @@
       <w:bCs/>
     </w:rPr>
   </w:style>
-  <w:style w:type="character" w:customStyle="1" w:styleId="KommentarthemaZchn">
-    <w:name w:val="Kommentarthema Zchn"/>
-    <w:basedOn w:val="KommentartextZchn"/>
-    <w:link w:val="Kommentarthema"/>
+  <w:style w:type="character" w:customStyle="1" w:styleId="CommentSubjectChar">
+    <w:name w:val="Comment Subject Char"/>
+    <w:basedOn w:val="CommentTextChar"/>
+    <w:link w:val="CommentSubject"/>
     <w:uiPriority w:val="99"/>
     <w:semiHidden/>
     <w:rsid w:val="007F0CE6"/>
@@ -16352,11 +16380,11 @@
       <w:lang w:eastAsia="de-DE"/>
     </w:rPr>
   </w:style>
-  <w:style w:type="character" w:customStyle="1" w:styleId="berschrift1Zchn">
-    <w:name w:val="Überschrift 1 Zchn"/>
-    <w:aliases w:val="ü1 Zchn"/>
-    <w:basedOn w:val="Absatz-Standardschriftart"/>
-    <w:link w:val="berschrift1"/>
+  <w:style w:type="character" w:customStyle="1" w:styleId="Heading1Char">
+    <w:name w:val="Heading 1 Char"/>
+    <w:aliases w:val="ü1 Char"/>
+    <w:basedOn w:val="DefaultParagraphFont"/>
+    <w:link w:val="Heading1"/>
     <w:rsid w:val="00053478"/>
     <w:rPr>
       <w:rFonts w:ascii="Trebuchet MS" w:hAnsi="Trebuchet MS"/>
@@ -16372,7 +16400,7 @@
 <file path=word/charts/chart1.xml><?xml version="1.0" encoding="utf-8"?>
 <c:chartSpace xmlns:c="http://schemas.openxmlformats.org/drawingml/2006/chart" xmlns:a="http://schemas.openxmlformats.org/drawingml/2006/main" xmlns:r="http://schemas.openxmlformats.org/officeDocument/2006/relationships" xmlns:c16r2="http://schemas.microsoft.com/office/drawing/2015/06/chart">
   <c:date1904 val="0"/>
-  <c:lang val="de-DE"/>
+  <c:lang val="en-US"/>
   <c:roundedCorners val="0"/>
   <mc:AlternateContent xmlns:mc="http://schemas.openxmlformats.org/markup-compatibility/2006">
     <mc:Choice xmlns:c14="http://schemas.microsoft.com/office/drawing/2007/8/2/chart" Requires="c14">
@@ -16625,7 +16653,7 @@
                 <a:cs typeface="+mn-cs"/>
               </a:defRPr>
             </a:pPr>
-            <a:endParaRPr lang="en-US"/>
+            <a:endParaRPr lang="de-DE"/>
           </a:p>
         </c:txPr>
         <c:crossAx val="1734297184"/>
@@ -16684,7 +16712,7 @@
                 <a:cs typeface="+mn-cs"/>
               </a:defRPr>
             </a:pPr>
-            <a:endParaRPr lang="en-US"/>
+            <a:endParaRPr lang="de-DE"/>
           </a:p>
         </c:txPr>
         <c:crossAx val="1734298848"/>
@@ -16726,7 +16754,7 @@
               <a:cs typeface="+mn-cs"/>
             </a:defRPr>
           </a:pPr>
-          <a:endParaRPr lang="en-US"/>
+          <a:endParaRPr lang="de-DE"/>
         </a:p>
       </c:txPr>
     </c:legend>
@@ -16758,7 +16786,7 @@
       <a:pPr>
         <a:defRPr/>
       </a:pPr>
-      <a:endParaRPr lang="en-US"/>
+      <a:endParaRPr lang="de-DE"/>
     </a:p>
   </c:txPr>
   <c:externalData r:id="rId3">
@@ -16770,7 +16798,7 @@
 <file path=word/charts/chart2.xml><?xml version="1.0" encoding="utf-8"?>
 <c:chartSpace xmlns:c="http://schemas.openxmlformats.org/drawingml/2006/chart" xmlns:a="http://schemas.openxmlformats.org/drawingml/2006/main" xmlns:r="http://schemas.openxmlformats.org/officeDocument/2006/relationships" xmlns:c16r2="http://schemas.microsoft.com/office/drawing/2015/06/chart">
   <c:date1904 val="0"/>
-  <c:lang val="de-DE"/>
+  <c:lang val="en-US"/>
   <c:roundedCorners val="0"/>
   <mc:AlternateContent xmlns:mc="http://schemas.openxmlformats.org/markup-compatibility/2006">
     <mc:Choice xmlns:c14="http://schemas.microsoft.com/office/drawing/2007/8/2/chart" Requires="c14">
@@ -16997,7 +17025,7 @@
                 <a:cs typeface="+mn-cs"/>
               </a:defRPr>
             </a:pPr>
-            <a:endParaRPr lang="en-US"/>
+            <a:endParaRPr lang="de-DE"/>
           </a:p>
         </c:txPr>
         <c:crossAx val="880950064"/>
@@ -17057,7 +17085,7 @@
                 <a:cs typeface="+mn-cs"/>
               </a:defRPr>
             </a:pPr>
-            <a:endParaRPr lang="en-US"/>
+            <a:endParaRPr lang="de-DE"/>
           </a:p>
         </c:txPr>
         <c:crossAx val="880951728"/>
@@ -17099,7 +17127,7 @@
               <a:cs typeface="+mn-cs"/>
             </a:defRPr>
           </a:pPr>
-          <a:endParaRPr lang="en-US"/>
+          <a:endParaRPr lang="de-DE"/>
         </a:p>
       </c:txPr>
     </c:legend>
@@ -17131,7 +17159,7 @@
       <a:pPr>
         <a:defRPr/>
       </a:pPr>
-      <a:endParaRPr lang="en-US"/>
+      <a:endParaRPr lang="de-DE"/>
     </a:p>
   </c:txPr>
   <c:externalData r:id="rId3">
@@ -17143,7 +17171,7 @@
 <file path=word/charts/chart3.xml><?xml version="1.0" encoding="utf-8"?>
 <c:chartSpace xmlns:c="http://schemas.openxmlformats.org/drawingml/2006/chart" xmlns:a="http://schemas.openxmlformats.org/drawingml/2006/main" xmlns:r="http://schemas.openxmlformats.org/officeDocument/2006/relationships" xmlns:c16r2="http://schemas.microsoft.com/office/drawing/2015/06/chart">
   <c:date1904 val="0"/>
-  <c:lang val="de-DE"/>
+  <c:lang val="en-US"/>
   <c:roundedCorners val="0"/>
   <mc:AlternateContent xmlns:mc="http://schemas.openxmlformats.org/markup-compatibility/2006">
     <mc:Choice xmlns:c14="http://schemas.microsoft.com/office/drawing/2007/8/2/chart" Requires="c14">
@@ -17637,7 +17665,7 @@
                 <a:cs typeface="+mn-cs"/>
               </a:defRPr>
             </a:pPr>
-            <a:endParaRPr lang="en-US"/>
+            <a:endParaRPr lang="de-DE"/>
           </a:p>
         </c:txPr>
         <c:crossAx val="1500862351"/>
@@ -17697,7 +17725,7 @@
                 <a:cs typeface="+mn-cs"/>
               </a:defRPr>
             </a:pPr>
-            <a:endParaRPr lang="en-US"/>
+            <a:endParaRPr lang="de-DE"/>
           </a:p>
         </c:txPr>
         <c:crossAx val="1500853199"/>
@@ -17751,7 +17779,7 @@
               <a:cs typeface="+mn-cs"/>
             </a:defRPr>
           </a:pPr>
-          <a:endParaRPr lang="en-US"/>
+          <a:endParaRPr lang="de-DE"/>
         </a:p>
       </c:txPr>
     </c:legend>
@@ -17788,7 +17816,7 @@
           </a:solidFill>
         </a:defRPr>
       </a:pPr>
-      <a:endParaRPr lang="en-US"/>
+      <a:endParaRPr lang="de-DE"/>
     </a:p>
   </c:txPr>
   <c:externalData r:id="rId3">

</xml_diff>

<commit_message>
Cleanup naming for condition, rating
</commit_message>
<xml_diff>
--- a/src/main/resources/templates/Building Evaluation Template.docx
+++ b/src/main/resources/templates/Building Evaluation Template.docx
@@ -1211,7 +1211,15 @@
                 <w:color w:val="080707"/>
                 <w:lang w:val="en-US" w:eastAsia="de-CH"/>
               </w:rPr>
-              <w:t>e.getRating</w:t>
+              <w:t>e.get</w:t>
+            </w:r>
+            <w:r>
+              <w:rPr>
+                <w:rFonts w:eastAsia="Times New Roman" w:cs="Segoe UI"/>
+                <w:color w:val="080707"/>
+                <w:lang w:val="en-US" w:eastAsia="de-CH"/>
+              </w:rPr>
+              <w:t>Condition</w:t>
             </w:r>
             <w:proofErr w:type="spellEnd"/>
             <w:proofErr w:type="gramEnd"/>
@@ -1280,7 +1288,7 @@
                 <w:color w:val="080707"/>
                 <w:lang w:val="en-US" w:eastAsia="de-CH"/>
               </w:rPr>
-              <w:t>.getR</w:t>
+              <w:t>.get</w:t>
             </w:r>
             <w:r>
               <w:rPr>
@@ -1288,7 +1296,7 @@
                 <w:color w:val="080707"/>
                 <w:lang w:val="en-US" w:eastAsia="de-CH"/>
               </w:rPr>
-              <w:t>ating</w:t>
+              <w:t>Condition</w:t>
             </w:r>
             <w:r>
               <w:rPr>
@@ -12572,7 +12580,7 @@
       <w:rPr>
         <w:noProof/>
       </w:rPr>
-      <w:t>10.12.2022</w:t>
+      <w:t>12.12.2022</w:t>
     </w:r>
     <w:r>
       <w:rPr>
@@ -12649,7 +12657,7 @@
       <w:rPr>
         <w:noProof/>
       </w:rPr>
-      <w:t>10.12.2022</w:t>
+      <w:t>12.12.2022</w:t>
     </w:r>
     <w:r>
       <w:rPr>
@@ -12765,7 +12773,7 @@
       <w:rPr>
         <w:noProof/>
       </w:rPr>
-      <w:t>10.12.2022</w:t>
+      <w:t>12.12.2022</w:t>
     </w:r>
     <w:r>
       <w:rPr>

</xml_diff>